<commit_message>
Updated documentation and added to items in VS
</commit_message>
<xml_diff>
--- a/Doc/Dokumentation Nepo.docx
+++ b/Doc/Dokumentation Nepo.docx
@@ -34,7 +34,13 @@
     </w:p>
     <w:p>
       <w:r>
-        <w:t>Bei der Abdeckung von ländlichen Regionen mit mobilem Netz stehen sich verschieden Parteien mit unterschiedlichen Interessen gegenüber:</w:t>
+        <w:t>Bei der Abdeckung von ländlichen Regionen mit mobilem Netz stehen sich verschieden</w:t>
+      </w:r>
+      <w:r>
+        <w:t>e</w:t>
+      </w:r>
+      <w:r>
+        <w:t xml:space="preserve"> Parteien mit unterschiedlichen Interessen gegenüber:</w:t>
       </w:r>
     </w:p>
     <w:p>
@@ -131,70 +137,20 @@
       <w:r>
         <w:t xml:space="preserve">Mithilfe der </w:t>
       </w:r>
-      <w:proofErr w:type="spellStart"/>
       <w:r>
         <w:rPr>
           <w:i/>
         </w:rPr>
-        <w:t>Negotiation-based</w:t>
-      </w:r>
-      <w:proofErr w:type="spellEnd"/>
-      <w:r>
-        <w:rPr>
-          <w:i/>
-        </w:rPr>
+        <w:t>Negotiation-based evolutionary positioning optimisation</w:t>
+      </w:r>
+      <w:r>
+        <w:t xml:space="preserve"> (NEPO) soll dieses Optimierungsproblem</w:t>
+      </w:r>
+      <w:r>
         <w:t xml:space="preserve"> </w:t>
       </w:r>
-      <w:proofErr w:type="spellStart"/>
-      <w:r>
-        <w:rPr>
-          <w:i/>
-        </w:rPr>
-        <w:t>evolutionary</w:t>
-      </w:r>
-      <w:proofErr w:type="spellEnd"/>
-      <w:r>
-        <w:rPr>
-          <w:i/>
-        </w:rPr>
-        <w:t xml:space="preserve"> </w:t>
-      </w:r>
-      <w:proofErr w:type="spellStart"/>
-      <w:r>
-        <w:rPr>
-          <w:i/>
-        </w:rPr>
-        <w:t>positioning</w:t>
-      </w:r>
-      <w:proofErr w:type="spellEnd"/>
-      <w:r>
-        <w:rPr>
-          <w:i/>
-        </w:rPr>
-        <w:t xml:space="preserve"> </w:t>
-      </w:r>
-      <w:proofErr w:type="spellStart"/>
-      <w:r>
-        <w:rPr>
-          <w:i/>
-        </w:rPr>
-        <w:t>optimisation</w:t>
-      </w:r>
-      <w:proofErr w:type="spellEnd"/>
-      <w:r>
-        <w:t xml:space="preserve"> (NEPO) soll dieses Optimierungsproblem</w:t>
-      </w:r>
-      <w:r>
-        <w:t xml:space="preserve"> </w:t>
-      </w:r>
-      <w:r>
-        <w:t xml:space="preserve">mit gegenläufigen Interessen für alle Parteien zufriedenstellend </w:t>
-      </w:r>
-      <w:r>
-        <w:t>als Multiagentensystem</w:t>
-      </w:r>
-      <w:r>
-        <w:t xml:space="preserve"> gelöst werden.</w:t>
+      <w:r>
+        <w:t>mit gegenläufigen Interessen für alle Parteien zufriedenstellend als Multiagentensystem gelöst werden.</w:t>
       </w:r>
     </w:p>
     <w:p>
@@ -251,7 +207,7 @@
       <w:tr>
         <w:tc>
           <w:tcPr>
-            <w:tcW w:w="1560" w:type="dxa"/>
+            <w:tcW w:w="2638" w:type="dxa"/>
           </w:tcPr>
           <w:p>
             <w:pPr>
@@ -275,7 +231,7 @@
         </w:tc>
         <w:tc>
           <w:tcPr>
-            <w:tcW w:w="7502" w:type="dxa"/>
+            <w:tcW w:w="6434" w:type="dxa"/>
           </w:tcPr>
           <w:p>
             <w:pPr>
@@ -298,7 +254,7 @@
       <w:tr>
         <w:tc>
           <w:tcPr>
-            <w:tcW w:w="1560" w:type="dxa"/>
+            <w:tcW w:w="2638" w:type="dxa"/>
           </w:tcPr>
           <w:p>
             <w:pPr>
@@ -316,7 +272,7 @@
         </w:tc>
         <w:tc>
           <w:tcPr>
-            <w:tcW w:w="7502" w:type="dxa"/>
+            <w:tcW w:w="6434" w:type="dxa"/>
           </w:tcPr>
           <w:p>
             <w:pPr>
@@ -342,7 +298,7 @@
       <w:tr>
         <w:tc>
           <w:tcPr>
-            <w:tcW w:w="1560" w:type="dxa"/>
+            <w:tcW w:w="2638" w:type="dxa"/>
           </w:tcPr>
           <w:p>
             <w:pPr>
@@ -360,7 +316,7 @@
         </w:tc>
         <w:tc>
           <w:tcPr>
-            <w:tcW w:w="7502" w:type="dxa"/>
+            <w:tcW w:w="6434" w:type="dxa"/>
           </w:tcPr>
           <w:p>
             <w:pPr>
@@ -383,7 +339,7 @@
       <w:tr>
         <w:tc>
           <w:tcPr>
-            <w:tcW w:w="1560" w:type="dxa"/>
+            <w:tcW w:w="2638" w:type="dxa"/>
           </w:tcPr>
           <w:p>
             <w:pPr>
@@ -401,7 +357,7 @@
         </w:tc>
         <w:tc>
           <w:tcPr>
-            <w:tcW w:w="7502" w:type="dxa"/>
+            <w:tcW w:w="6434" w:type="dxa"/>
           </w:tcPr>
           <w:p>
             <w:pPr>
@@ -425,224 +381,29 @@
     <w:p>
       <w:pPr>
         <w:pStyle w:val="berschrift2"/>
+        <w:numPr>
+          <w:ilvl w:val="1"/>
+          <w:numId w:val="9"/>
+        </w:numPr>
       </w:pPr>
       <w:r>
         <w:lastRenderedPageBreak/>
-        <w:t>Programmablauf</w:t>
-      </w:r>
-    </w:p>
-    <w:p>
-      <w:r>
-        <w:t>Der Mediator wird als Webservice dargestellt, der von den verschiedenen Agenten aufgerufen wird. Im Folgenden wird der Ablauf einer Verhandlung dargestellt.</w:t>
-      </w:r>
-    </w:p>
-    <w:p>
-      <w:pPr>
-        <w:rPr>
-          <w:rStyle w:val="Standard"/>
-          <w:rFonts w:ascii="Times New Roman" w:eastAsia="Times New Roman" w:hAnsi="Times New Roman" w:cs="Times New Roman"/>
-          <w:snapToGrid w:val="0"/>
-          <w:color w:val="000000"/>
-          <w:w w:val="0"/>
-          <w:sz w:val="0"/>
-          <w:szCs w:val="0"/>
-          <w:u w:color="000000"/>
-          <w:bdr w:val="none" w:sz="0" w:space="0" w:color="000000"/>
-          <w:shd w:val="clear" w:color="000000" w:fill="000000"/>
-          <w:lang w:val="x-none" w:eastAsia="x-none" w:bidi="x-none"/>
-        </w:rPr>
-      </w:pPr>
-      <w:r>
-        <w:rPr>
-          <w:rStyle w:val="Standard"/>
-          <w:rFonts w:ascii="Times New Roman" w:eastAsia="Times New Roman" w:hAnsi="Times New Roman" w:cs="Times New Roman"/>
-          <w:snapToGrid w:val="0"/>
-          <w:color w:val="000000"/>
-          <w:w w:val="0"/>
-          <w:sz w:val="0"/>
-          <w:szCs w:val="0"/>
-          <w:u w:color="000000"/>
-          <w:bdr w:val="none" w:sz="0" w:space="0" w:color="000000"/>
-          <w:shd w:val="clear" w:color="000000" w:fill="000000"/>
-          <w:lang w:val="x-none" w:eastAsia="x-none" w:bidi="x-none"/>
-        </w:rPr>
-        <w:t xml:space="preserve"> </w:t>
-      </w:r>
+        <w:t>Klassendiagramm</w:t>
+      </w:r>
+    </w:p>
+    <w:p>
+      <w:r>
+        <w:t>Folgendes Klassendiagramm liegt dem entworfenen Multiagentensystem zu Grunde:</w:t>
+      </w:r>
+    </w:p>
+    <w:p>
       <w:r>
         <w:rPr>
           <w:noProof/>
           <w:lang w:eastAsia="de-DE"/>
         </w:rPr>
         <w:drawing>
-          <wp:inline distT="0" distB="0" distL="0" distR="0">
-            <wp:extent cx="5745480" cy="4842013"/>
-            <wp:effectExtent l="0" t="0" r="7620" b="0"/>
-            <wp:docPr id="1" name="Grafik 1" descr="C:\Users\Patrick\Google Drive\Projects\nepo\Doc\Architektur\Sequenzdiagramm.png"/>
-            <wp:cNvGraphicFramePr>
-              <a:graphicFrameLocks xmlns:a="http://schemas.openxmlformats.org/drawingml/2006/main" noChangeAspect="1"/>
-            </wp:cNvGraphicFramePr>
-            <a:graphic xmlns:a="http://schemas.openxmlformats.org/drawingml/2006/main">
-              <a:graphicData uri="http://schemas.openxmlformats.org/drawingml/2006/picture">
-                <pic:pic xmlns:pic="http://schemas.openxmlformats.org/drawingml/2006/picture">
-                  <pic:nvPicPr>
-                    <pic:cNvPr id="0" name="Picture 1" descr="C:\Users\Patrick\Google Drive\Projects\nepo\Doc\Architektur\Sequenzdiagramm.png"/>
-                    <pic:cNvPicPr>
-                      <a:picLocks noChangeAspect="1" noChangeArrowheads="1"/>
-                    </pic:cNvPicPr>
-                  </pic:nvPicPr>
-                  <pic:blipFill rotWithShape="1">
-                    <a:blip r:embed="rId5">
-                      <a:extLst>
-                        <a:ext uri="{28A0092B-C50C-407E-A947-70E740481C1C}">
-                          <a14:useLocalDpi xmlns:a14="http://schemas.microsoft.com/office/drawing/2010/main" val="0"/>
-                        </a:ext>
-                      </a:extLst>
-                    </a:blip>
-                    <a:srcRect t="12243" r="40089" b="12770"/>
-                    <a:stretch/>
-                  </pic:blipFill>
-                  <pic:spPr bwMode="auto">
-                    <a:xfrm>
-                      <a:off x="0" y="0"/>
-                      <a:ext cx="5766238" cy="4859506"/>
-                    </a:xfrm>
-                    <a:prstGeom prst="rect">
-                      <a:avLst/>
-                    </a:prstGeom>
-                    <a:noFill/>
-                    <a:ln>
-                      <a:noFill/>
-                    </a:ln>
-                    <a:extLst>
-                      <a:ext uri="{53640926-AAD7-44D8-BBD7-CCE9431645EC}">
-                        <a14:shadowObscured xmlns:a14="http://schemas.microsoft.com/office/drawing/2010/main"/>
-                      </a:ext>
-                    </a:extLst>
-                  </pic:spPr>
-                </pic:pic>
-              </a:graphicData>
-            </a:graphic>
-          </wp:inline>
-        </w:drawing>
-      </w:r>
-    </w:p>
-    <w:p>
-      <w:pPr>
-        <w:pStyle w:val="Listenabsatz"/>
-        <w:numPr>
-          <w:ilvl w:val="0"/>
-          <w:numId w:val="4"/>
-        </w:numPr>
-      </w:pPr>
-      <w:r>
-        <w:rPr>
-          <w:u w:val="single"/>
-        </w:rPr>
-        <w:t>Register:</w:t>
-      </w:r>
-      <w:r>
-        <w:br/>
-      </w:r>
-      <w:r>
-        <w:t>Die Agenten registrieren sich beim Mediator (Webservice)</w:t>
-      </w:r>
-      <w:r>
-        <w:t>.</w:t>
-      </w:r>
-    </w:p>
-    <w:p>
-      <w:pPr>
-        <w:pStyle w:val="Listenabsatz"/>
-        <w:numPr>
-          <w:ilvl w:val="0"/>
-          <w:numId w:val="4"/>
-        </w:numPr>
-      </w:pPr>
-      <w:proofErr w:type="spellStart"/>
-      <w:r>
-        <w:rPr>
-          <w:u w:val="single"/>
-        </w:rPr>
-        <w:t>UpdateList</w:t>
-      </w:r>
-      <w:proofErr w:type="spellEnd"/>
-      <w:r>
-        <w:br/>
-      </w:r>
-      <w:r>
-        <w:t xml:space="preserve">Die Agenten fragen den Mediator </w:t>
-      </w:r>
-      <w:r>
-        <w:t xml:space="preserve">an </w:t>
-      </w:r>
-      <w:r>
-        <w:t>und erhalten eine Vergleichslösung (die aktuell beste Lösung) sowie eine Liste mit einer Anzahl mutierten Lösungen</w:t>
-      </w:r>
-    </w:p>
-    <w:p>
-      <w:pPr>
-        <w:pStyle w:val="Listenabsatz"/>
-        <w:numPr>
-          <w:ilvl w:val="0"/>
-          <w:numId w:val="4"/>
-        </w:numPr>
-      </w:pPr>
-      <w:r>
-        <w:t>Die Agenten berechnen den Zielwert für jede Lösung und senden die bewertete Liste an den Mediator. Hierbei muss eine vordefinierte Anzahl an Lösungen akzeptiert werden.</w:t>
-      </w:r>
-    </w:p>
-    <w:p>
-      <w:pPr>
-        <w:pStyle w:val="Listenabsatz"/>
-        <w:numPr>
-          <w:ilvl w:val="0"/>
-          <w:numId w:val="4"/>
-        </w:numPr>
-      </w:pPr>
-      <w:r>
-        <w:t>Nachdem alle Parteien ihre bewerte</w:t>
-      </w:r>
-      <w:r>
-        <w:t>te Lösung an den Mediator rückgemeldet haben, werden die Agenten per Callback informiert und eine neue beste Lösung sowie Alternativlösungen bestimmt.</w:t>
-      </w:r>
-    </w:p>
-    <w:p>
-      <w:pPr>
-        <w:pStyle w:val="Listenabsatz"/>
-        <w:numPr>
-          <w:ilvl w:val="0"/>
-          <w:numId w:val="4"/>
-        </w:numPr>
-      </w:pPr>
-      <w:r>
-        <w:lastRenderedPageBreak/>
-        <w:t>Die Agen</w:t>
-      </w:r>
-      <w:bookmarkStart w:id="0" w:name="_GoBack"/>
-      <w:bookmarkEnd w:id="0"/>
-      <w:r>
-        <w:t>ten fragen daraufhin erneut die Daten an und erhalten wiederum die beste Lösung sowie eine Liste mit Alternativlösungen. Eine neue Verhandlungsrunde beginnt</w:t>
-      </w:r>
-      <w:r>
-        <w:t>.</w:t>
-      </w:r>
-    </w:p>
-    <w:p>
-      <w:pPr>
-        <w:pStyle w:val="berschrift2"/>
-      </w:pPr>
-      <w:r>
-        <w:t>Klassendiagramm</w:t>
-      </w:r>
-    </w:p>
-    <w:p>
-      <w:r>
-        <w:rPr>
-          <w:noProof/>
-          <w:lang w:eastAsia="de-DE"/>
-        </w:rPr>
-        <w:drawing>
-          <wp:inline distT="0" distB="0" distL="0" distR="0">
+          <wp:inline distT="0" distB="0" distL="0" distR="0" wp14:anchorId="471A3E35" wp14:editId="54D164B9">
             <wp:extent cx="5760720" cy="2592086"/>
             <wp:effectExtent l="0" t="0" r="0" b="0"/>
             <wp:docPr id="2" name="Grafik 2" descr="C:\Users\Patrick\Google Drive\Projects\nepo\Doc\Architektur\Klassendiagramm.png"/>
@@ -692,11 +453,808 @@
       </w:r>
     </w:p>
     <w:p>
+      <w:r>
+        <w:t xml:space="preserve">Die Klasse </w:t>
+      </w:r>
+      <w:r>
+        <w:rPr>
+          <w:i/>
+        </w:rPr>
+        <w:t>Agent</w:t>
+      </w:r>
+      <w:r>
+        <w:t xml:space="preserve"> bildet das Rahmengerüst, um mit dem Mediator zu kommunizieren. Hierbei gilt es zu beachten, dass die verschiedenen Agenten jeweils Kindelemente der Klasse </w:t>
+      </w:r>
+      <w:r>
+        <w:rPr>
+          <w:i/>
+        </w:rPr>
+        <w:t>Agent</w:t>
+      </w:r>
+      <w:r>
+        <w:t xml:space="preserve"> darstellen. Die Ausprägungen der verschiedenen Agenten werden im folgenden Kapitel genauer definiert.</w:t>
+      </w:r>
+    </w:p>
+    <w:p>
+      <w:r>
+        <w:t>Der Mediator ist eine eigene Klasse, der als Webservice aufgebaut ist. Er liefert auf Anfrage der Agenten neue Vorschläge.</w:t>
+      </w:r>
+    </w:p>
+    <w:p>
+      <w:pPr>
+        <w:pStyle w:val="berschrift2"/>
+      </w:pPr>
+      <w:r>
+        <w:t>Aufbau der Agenten</w:t>
+      </w:r>
+    </w:p>
+    <w:p>
+      <w:r>
+        <w:t xml:space="preserve">Beide Agenten verfolgen eigene Ziele, die in der Regel gegenläufig zueinander sind. Im Folgenden werden </w:t>
+      </w:r>
+      <w:r>
+        <w:t>die Zielfunktionen der Agenten allgemein dargestellt. Die Parameter werden von den jeweiligen Parteien</w:t>
+      </w:r>
+      <w:r>
+        <w:t xml:space="preserve"> </w:t>
+      </w:r>
+      <w:r>
+        <w:t>vor der Verhandlung konfiguriert.</w:t>
+      </w:r>
+    </w:p>
+    <w:p>
+      <w:pPr>
+        <w:pStyle w:val="berschrift3"/>
+      </w:pPr>
+      <w:r>
+        <w:t>Netzanbieter</w:t>
+      </w:r>
+    </w:p>
+    <w:p>
+      <w:r>
+        <w:t xml:space="preserve">Der Netzanbieter versucht, möglichst viele </w:t>
+      </w:r>
+      <w:r>
+        <w:rPr>
+          <w:i/>
+        </w:rPr>
+        <w:t>Städte</w:t>
+      </w:r>
+      <w:r>
+        <w:t xml:space="preserve"> abzudecken.</w:t>
+      </w:r>
+      <w:r>
+        <w:t xml:space="preserve"> Er geht pro </w:t>
+      </w:r>
+      <w:r>
+        <w:rPr>
+          <w:i/>
+        </w:rPr>
+        <w:t>Einwohner</w:t>
+      </w:r>
+      <w:r>
+        <w:t xml:space="preserve"> von einem pauschal definierten </w:t>
+      </w:r>
+      <w:r>
+        <w:rPr>
+          <w:i/>
+        </w:rPr>
+        <w:t>Gewinn</w:t>
+      </w:r>
+      <w:r>
+        <w:t xml:space="preserve"> aus.</w:t>
+      </w:r>
+    </w:p>
+    <w:p>
+      <w:r>
+        <w:t xml:space="preserve">Um seine Kosten zu optimieren, versucht der Anbieter, dies mit möglichst wenigen </w:t>
+      </w:r>
+      <w:r>
+        <w:rPr>
+          <w:i/>
+        </w:rPr>
+        <w:t>Sendemasten</w:t>
+      </w:r>
+      <w:r>
+        <w:t xml:space="preserve"> zu erreichen. Der Netzanbieter ist indifferent, in welchen Abstand der Sendemast zu den Städten platziert wird. </w:t>
+      </w:r>
+    </w:p>
+    <w:p>
+      <w:r>
+        <w:t xml:space="preserve">Je nach Standpunkt kann die Position für den Anbieter mit unterschiedlichen </w:t>
+      </w:r>
+      <w:r>
+        <w:rPr>
+          <w:i/>
+        </w:rPr>
+        <w:t>Kosten</w:t>
+      </w:r>
+      <w:r>
+        <w:t xml:space="preserve"> verbunden sein. Beispielweise ist es teurer, einen Sendemast auf einem Berg zu installieren als auf einer Wiese.</w:t>
+      </w:r>
+    </w:p>
+    <w:p>
+      <w:r>
+        <w:t>Somit ergibt sich folgende Zielfunktion:</w:t>
+      </w:r>
+    </w:p>
+    <w:p>
+      <m:oMathPara>
+        <m:oMathParaPr>
+          <m:jc m:val="left"/>
+        </m:oMathParaPr>
+        <m:oMath>
+          <m:sSub>
+            <m:sSubPr>
+              <m:ctrlPr>
+                <w:rPr>
+                  <w:rFonts w:ascii="Cambria Math" w:hAnsi="Cambria Math"/>
+                  <w:i/>
+                </w:rPr>
+              </m:ctrlPr>
+            </m:sSubPr>
+            <m:e>
+              <m:r>
+                <w:rPr>
+                  <w:rFonts w:ascii="Cambria Math" w:hAnsi="Cambria Math"/>
+                </w:rPr>
+                <m:t>Z</m:t>
+              </m:r>
+            </m:e>
+            <m:sub>
+              <m:r>
+                <w:rPr>
+                  <w:rFonts w:ascii="Cambria Math" w:hAnsi="Cambria Math"/>
+                </w:rPr>
+                <m:t>Netzanbieter</m:t>
+              </m:r>
+            </m:sub>
+          </m:sSub>
+          <m:r>
+            <w:rPr>
+              <w:rFonts w:ascii="Cambria Math" w:hAnsi="Cambria Math"/>
+            </w:rPr>
+            <m:t>=</m:t>
+          </m:r>
+          <m:nary>
+            <m:naryPr>
+              <m:chr m:val="∑"/>
+              <m:limLoc m:val="undOvr"/>
+              <m:supHide m:val="1"/>
+              <m:ctrlPr>
+                <w:rPr>
+                  <w:rFonts w:ascii="Cambria Math" w:hAnsi="Cambria Math"/>
+                  <w:i/>
+                </w:rPr>
+              </m:ctrlPr>
+            </m:naryPr>
+            <m:sub>
+              <m:r>
+                <w:rPr>
+                  <w:rFonts w:ascii="Cambria Math" w:hAnsi="Cambria Math"/>
+                </w:rPr>
+                <m:t>Städte</m:t>
+              </m:r>
+            </m:sub>
+            <m:sup/>
+            <m:e>
+              <m:d>
+                <m:dPr>
+                  <m:ctrlPr>
+                    <w:rPr>
+                      <w:rFonts w:ascii="Cambria Math" w:hAnsi="Cambria Math"/>
+                      <w:i/>
+                    </w:rPr>
+                  </m:ctrlPr>
+                </m:dPr>
+                <m:e>
+                  <m:r>
+                    <w:rPr>
+                      <w:rFonts w:ascii="Cambria Math" w:hAnsi="Cambria Math"/>
+                    </w:rPr>
+                    <m:t xml:space="preserve">Einwohner*Gewinn </m:t>
+                  </m:r>
+                </m:e>
+              </m:d>
+            </m:e>
+          </m:nary>
+          <m:r>
+            <w:rPr>
+              <w:rFonts w:ascii="Cambria Math" w:hAnsi="Cambria Math"/>
+            </w:rPr>
+            <m:t xml:space="preserve">- </m:t>
+          </m:r>
+          <m:nary>
+            <m:naryPr>
+              <m:chr m:val="∑"/>
+              <m:limLoc m:val="undOvr"/>
+              <m:supHide m:val="1"/>
+              <m:ctrlPr>
+                <w:rPr>
+                  <w:rFonts w:ascii="Cambria Math" w:hAnsi="Cambria Math"/>
+                  <w:i/>
+                </w:rPr>
+              </m:ctrlPr>
+            </m:naryPr>
+            <m:sub>
+              <m:r>
+                <w:rPr>
+                  <w:rFonts w:ascii="Cambria Math" w:hAnsi="Cambria Math"/>
+                </w:rPr>
+                <m:t>Sendemast</m:t>
+              </m:r>
+            </m:sub>
+            <m:sup/>
+            <m:e>
+              <m:d>
+                <m:dPr>
+                  <m:ctrlPr>
+                    <w:rPr>
+                      <w:rFonts w:ascii="Cambria Math" w:hAnsi="Cambria Math"/>
+                      <w:i/>
+                    </w:rPr>
+                  </m:ctrlPr>
+                </m:dPr>
+                <m:e>
+                  <m:r>
+                    <w:rPr>
+                      <w:rFonts w:ascii="Cambria Math" w:hAnsi="Cambria Math"/>
+                    </w:rPr>
+                    <m:t xml:space="preserve">Kosten </m:t>
+                  </m:r>
+                </m:e>
+              </m:d>
+            </m:e>
+          </m:nary>
+        </m:oMath>
+      </m:oMathPara>
+    </w:p>
+    <w:p>
+      <w:pPr>
+        <w:pStyle w:val="berschrift3"/>
+      </w:pPr>
+      <w:r>
+        <w:lastRenderedPageBreak/>
+        <w:t>Kommunen</w:t>
+      </w:r>
+    </w:p>
+    <w:p>
+      <w:r>
+        <w:t xml:space="preserve">Im Gegensatz zum Netzanbieter ist es den Kommunen nicht nur wichtig, möglichst viele </w:t>
+      </w:r>
+      <w:r>
+        <w:rPr>
+          <w:i/>
+        </w:rPr>
+        <w:t>Städte</w:t>
+      </w:r>
+      <w:r>
+        <w:t xml:space="preserve"> mit Mobilfunk abzudecken, sondern ist auch auf die Gesundheit der Bürger bedacht. Es wird deshalb darauf geachtet, dass keine Stadt im inneren Radius</w:t>
+      </w:r>
+      <w:r>
+        <w:t xml:space="preserve"> </w:t>
+      </w:r>
+      <w:r>
+        <w:rPr>
+          <w:i/>
+        </w:rPr>
+        <w:t>Min</w:t>
+      </w:r>
+      <w:r>
+        <w:t xml:space="preserve"> der Funksendemasten liegt. In diesem Radius wird von einem zu hohen Krankheitsrisiko ausgegangen. Desto weiter die Stadt vom Sendemast entfernt liegt, desto niedriger ist das Krankheitsrisiko. Ziel ist es also, möglichst zwischen dem maximalen</w:t>
+      </w:r>
+      <w:r>
+        <w:t xml:space="preserve"> </w:t>
+      </w:r>
+      <w:r>
+        <w:rPr>
+          <w:i/>
+        </w:rPr>
+        <w:t>Max</w:t>
+      </w:r>
+      <w:r>
+        <w:rPr>
+          <w:i/>
+        </w:rPr>
+        <w:t xml:space="preserve"> </w:t>
+      </w:r>
+      <w:r>
+        <w:t>und dem minimalen Radius</w:t>
+      </w:r>
+      <w:r>
+        <w:t xml:space="preserve"> </w:t>
+      </w:r>
+      <w:r>
+        <w:rPr>
+          <w:i/>
+        </w:rPr>
+        <w:t>Min</w:t>
+      </w:r>
+      <w:r>
+        <w:t xml:space="preserve"> zu liegen.</w:t>
+      </w:r>
+    </w:p>
+    <w:p>
+      <w:r>
+        <w:t>Somit ergibt sich pro Stadt folgende Zielfunktion</w:t>
+      </w:r>
+      <w:r>
+        <w:t xml:space="preserve"> </w:t>
+      </w:r>
+      <w:r>
+        <w:rPr>
+          <w:i/>
+        </w:rPr>
+        <w:t>Z</w:t>
+      </w:r>
+      <w:r>
+        <w:t xml:space="preserve"> in Abhängigkeit von der Entfernung </w:t>
+      </w:r>
+      <w:r>
+        <w:rPr>
+          <w:i/>
+        </w:rPr>
+        <w:t>x</w:t>
+      </w:r>
+      <w:r>
+        <w:t>:</w:t>
+      </w:r>
+    </w:p>
+    <w:p>
+      <m:oMathPara>
+        <m:oMath>
+          <m:sSub>
+            <m:sSubPr>
+              <m:ctrlPr>
+                <w:rPr>
+                  <w:rFonts w:ascii="Cambria Math" w:hAnsi="Cambria Math"/>
+                  <w:i/>
+                </w:rPr>
+              </m:ctrlPr>
+            </m:sSubPr>
+            <m:e>
+              <m:r>
+                <w:rPr>
+                  <w:rFonts w:ascii="Cambria Math" w:hAnsi="Cambria Math"/>
+                </w:rPr>
+                <m:t>Z</m:t>
+              </m:r>
+            </m:e>
+            <m:sub>
+              <m:r>
+                <w:rPr>
+                  <w:rFonts w:ascii="Cambria Math" w:hAnsi="Cambria Math"/>
+                </w:rPr>
+                <m:t>Kommunen</m:t>
+              </m:r>
+            </m:sub>
+          </m:sSub>
+          <m:d>
+            <m:dPr>
+              <m:ctrlPr>
+                <w:rPr>
+                  <w:rFonts w:ascii="Cambria Math" w:hAnsi="Cambria Math"/>
+                  <w:i/>
+                </w:rPr>
+              </m:ctrlPr>
+            </m:dPr>
+            <m:e>
+              <m:r>
+                <w:rPr>
+                  <w:rFonts w:ascii="Cambria Math" w:hAnsi="Cambria Math"/>
+                </w:rPr>
+                <m:t>x</m:t>
+              </m:r>
+            </m:e>
+          </m:d>
+          <m:r>
+            <w:rPr>
+              <w:rFonts w:ascii="Cambria Math" w:hAnsi="Cambria Math"/>
+            </w:rPr>
+            <m:t>=-</m:t>
+          </m:r>
+          <m:f>
+            <m:fPr>
+              <m:ctrlPr>
+                <w:rPr>
+                  <w:rFonts w:ascii="Cambria Math" w:hAnsi="Cambria Math"/>
+                  <w:i/>
+                </w:rPr>
+              </m:ctrlPr>
+            </m:fPr>
+            <m:num>
+              <m:r>
+                <w:rPr>
+                  <w:rFonts w:ascii="Cambria Math" w:hAnsi="Cambria Math"/>
+                </w:rPr>
+                <m:t>1</m:t>
+              </m:r>
+            </m:num>
+            <m:den>
+              <m:sSup>
+                <m:sSupPr>
+                  <m:ctrlPr>
+                    <w:rPr>
+                      <w:rFonts w:ascii="Cambria Math" w:hAnsi="Cambria Math"/>
+                      <w:i/>
+                    </w:rPr>
+                  </m:ctrlPr>
+                </m:sSupPr>
+                <m:e>
+                  <m:d>
+                    <m:dPr>
+                      <m:ctrlPr>
+                        <w:rPr>
+                          <w:rFonts w:ascii="Cambria Math" w:hAnsi="Cambria Math"/>
+                          <w:i/>
+                        </w:rPr>
+                      </m:ctrlPr>
+                    </m:dPr>
+                    <m:e>
+                      <m:f>
+                        <m:fPr>
+                          <m:ctrlPr>
+                            <w:rPr>
+                              <w:rFonts w:ascii="Cambria Math" w:hAnsi="Cambria Math"/>
+                              <w:i/>
+                            </w:rPr>
+                          </m:ctrlPr>
+                        </m:fPr>
+                        <m:num>
+                          <m:r>
+                            <w:rPr>
+                              <w:rFonts w:ascii="Cambria Math" w:hAnsi="Cambria Math"/>
+                            </w:rPr>
+                            <m:t>Max-Min</m:t>
+                          </m:r>
+                        </m:num>
+                        <m:den>
+                          <m:r>
+                            <w:rPr>
+                              <w:rFonts w:ascii="Cambria Math" w:hAnsi="Cambria Math"/>
+                            </w:rPr>
+                            <m:t>2</m:t>
+                          </m:r>
+                        </m:den>
+                      </m:f>
+                    </m:e>
+                  </m:d>
+                </m:e>
+                <m:sup>
+                  <m:r>
+                    <w:rPr>
+                      <w:rFonts w:ascii="Cambria Math" w:hAnsi="Cambria Math"/>
+                    </w:rPr>
+                    <m:t>2</m:t>
+                  </m:r>
+                </m:sup>
+              </m:sSup>
+            </m:den>
+          </m:f>
+          <m:r>
+            <w:rPr>
+              <w:rFonts w:ascii="Cambria Math" w:hAnsi="Cambria Math"/>
+            </w:rPr>
+            <m:t>*</m:t>
+          </m:r>
+          <m:sSup>
+            <m:sSupPr>
+              <m:ctrlPr>
+                <w:rPr>
+                  <w:rFonts w:ascii="Cambria Math" w:hAnsi="Cambria Math"/>
+                  <w:i/>
+                </w:rPr>
+              </m:ctrlPr>
+            </m:sSupPr>
+            <m:e>
+              <m:d>
+                <m:dPr>
+                  <m:ctrlPr>
+                    <w:rPr>
+                      <w:rFonts w:ascii="Cambria Math" w:hAnsi="Cambria Math"/>
+                      <w:i/>
+                    </w:rPr>
+                  </m:ctrlPr>
+                </m:dPr>
+                <m:e>
+                  <m:r>
+                    <w:rPr>
+                      <w:rFonts w:ascii="Cambria Math" w:hAnsi="Cambria Math"/>
+                    </w:rPr>
+                    <m:t>x-</m:t>
+                  </m:r>
+                  <m:f>
+                    <m:fPr>
+                      <m:ctrlPr>
+                        <w:rPr>
+                          <w:rFonts w:ascii="Cambria Math" w:hAnsi="Cambria Math"/>
+                          <w:i/>
+                        </w:rPr>
+                      </m:ctrlPr>
+                    </m:fPr>
+                    <m:num>
+                      <m:r>
+                        <w:rPr>
+                          <w:rFonts w:ascii="Cambria Math" w:hAnsi="Cambria Math"/>
+                        </w:rPr>
+                        <m:t>Min+Max</m:t>
+                      </m:r>
+                    </m:num>
+                    <m:den>
+                      <m:r>
+                        <w:rPr>
+                          <w:rFonts w:ascii="Cambria Math" w:hAnsi="Cambria Math"/>
+                        </w:rPr>
+                        <m:t>2</m:t>
+                      </m:r>
+                    </m:den>
+                  </m:f>
+                </m:e>
+              </m:d>
+            </m:e>
+            <m:sup>
+              <m:r>
+                <w:rPr>
+                  <w:rFonts w:ascii="Cambria Math" w:hAnsi="Cambria Math"/>
+                </w:rPr>
+                <m:t>2</m:t>
+              </m:r>
+            </m:sup>
+          </m:sSup>
+          <m:r>
+            <w:rPr>
+              <w:rFonts w:ascii="Cambria Math" w:hAnsi="Cambria Math"/>
+            </w:rPr>
+            <m:t>+1 ;Z∈</m:t>
+          </m:r>
+          <m:d>
+            <m:dPr>
+              <m:begChr m:val="["/>
+              <m:endChr m:val="]"/>
+              <m:ctrlPr>
+                <w:rPr>
+                  <w:rFonts w:ascii="Cambria Math" w:hAnsi="Cambria Math"/>
+                  <w:i/>
+                </w:rPr>
+              </m:ctrlPr>
+            </m:dPr>
+            <m:e>
+              <m:r>
+                <w:rPr>
+                  <w:rFonts w:ascii="Cambria Math" w:hAnsi="Cambria Math"/>
+                </w:rPr>
+                <m:t>-1;1</m:t>
+              </m:r>
+            </m:e>
+          </m:d>
+        </m:oMath>
+      </m:oMathPara>
+    </w:p>
+    <w:p>
+      <w:r>
+        <w:t>Es ergibt sich eine quadratische Funktion</w:t>
+      </w:r>
+      <w:r>
+        <w:t>:</w:t>
+      </w:r>
+      <w:bookmarkStart w:id="0" w:name="_GoBack"/>
+      <w:bookmarkEnd w:id="0"/>
+    </w:p>
+    <w:p>
+      <w:r>
+        <w:t>Die Belange größerer Städte werden hierbei anhand der Anzahl an Einwohnern stärker gewichtet als die Belange kleinerer Kommunen.</w:t>
+      </w:r>
+    </w:p>
+    <w:p>
+      <w:pPr>
+        <w:pStyle w:val="berschrift2"/>
+      </w:pPr>
+      <w:r>
+        <w:t>Programmablauf</w:t>
+      </w:r>
+    </w:p>
+    <w:p>
+      <w:r>
+        <w:t>Im Folgenden wird der Ablauf einer Verhandlung dargestellt.</w:t>
+      </w:r>
+    </w:p>
+    <w:p>
+      <w:pPr>
+        <w:rPr>
+          <w:rFonts w:ascii="Times New Roman" w:eastAsia="Times New Roman" w:hAnsi="Times New Roman" w:cs="Times New Roman"/>
+          <w:snapToGrid w:val="0"/>
+          <w:color w:val="000000"/>
+          <w:w w:val="0"/>
+          <w:sz w:val="0"/>
+          <w:szCs w:val="0"/>
+          <w:u w:color="000000"/>
+          <w:bdr w:val="none" w:sz="0" w:space="0" w:color="000000"/>
+          <w:shd w:val="clear" w:color="000000" w:fill="000000"/>
+          <w:lang w:val="x-none" w:eastAsia="x-none" w:bidi="x-none"/>
+        </w:rPr>
+      </w:pPr>
+      <w:r>
+        <w:rPr>
+          <w:rFonts w:ascii="Times New Roman" w:eastAsia="Times New Roman" w:hAnsi="Times New Roman" w:cs="Times New Roman"/>
+          <w:snapToGrid w:val="0"/>
+          <w:color w:val="000000"/>
+          <w:w w:val="0"/>
+          <w:sz w:val="0"/>
+          <w:szCs w:val="0"/>
+          <w:u w:color="000000"/>
+          <w:bdr w:val="none" w:sz="0" w:space="0" w:color="000000"/>
+          <w:shd w:val="clear" w:color="000000" w:fill="000000"/>
+          <w:lang w:val="x-none" w:eastAsia="x-none" w:bidi="x-none"/>
+        </w:rPr>
+        <w:lastRenderedPageBreak/>
+        <w:t xml:space="preserve"> </w:t>
+      </w:r>
+      <w:r>
+        <w:rPr>
+          <w:noProof/>
+          <w:lang w:eastAsia="de-DE"/>
+        </w:rPr>
+        <w:drawing>
+          <wp:inline distT="0" distB="0" distL="0" distR="0">
+            <wp:extent cx="5745480" cy="4842013"/>
+            <wp:effectExtent l="0" t="0" r="7620" b="0"/>
+            <wp:docPr id="1" name="Grafik 1" descr="C:\Users\Patrick\Google Drive\Projects\nepo\Doc\Architektur\Sequenzdiagramm.png"/>
+            <wp:cNvGraphicFramePr>
+              <a:graphicFrameLocks xmlns:a="http://schemas.openxmlformats.org/drawingml/2006/main" noChangeAspect="1"/>
+            </wp:cNvGraphicFramePr>
+            <a:graphic xmlns:a="http://schemas.openxmlformats.org/drawingml/2006/main">
+              <a:graphicData uri="http://schemas.openxmlformats.org/drawingml/2006/picture">
+                <pic:pic xmlns:pic="http://schemas.openxmlformats.org/drawingml/2006/picture">
+                  <pic:nvPicPr>
+                    <pic:cNvPr id="0" name="Picture 1" descr="C:\Users\Patrick\Google Drive\Projects\nepo\Doc\Architektur\Sequenzdiagramm.png"/>
+                    <pic:cNvPicPr>
+                      <a:picLocks noChangeAspect="1" noChangeArrowheads="1"/>
+                    </pic:cNvPicPr>
+                  </pic:nvPicPr>
+                  <pic:blipFill rotWithShape="1">
+                    <a:blip r:embed="rId7">
+                      <a:extLst>
+                        <a:ext uri="{28A0092B-C50C-407E-A947-70E740481C1C}">
+                          <a14:useLocalDpi xmlns:a14="http://schemas.microsoft.com/office/drawing/2010/main" val="0"/>
+                        </a:ext>
+                      </a:extLst>
+                    </a:blip>
+                    <a:srcRect t="12243" r="40089" b="12770"/>
+                    <a:stretch/>
+                  </pic:blipFill>
+                  <pic:spPr bwMode="auto">
+                    <a:xfrm>
+                      <a:off x="0" y="0"/>
+                      <a:ext cx="5766238" cy="4859506"/>
+                    </a:xfrm>
+                    <a:prstGeom prst="rect">
+                      <a:avLst/>
+                    </a:prstGeom>
+                    <a:noFill/>
+                    <a:ln>
+                      <a:noFill/>
+                    </a:ln>
+                    <a:extLst>
+                      <a:ext uri="{53640926-AAD7-44D8-BBD7-CCE9431645EC}">
+                        <a14:shadowObscured xmlns:a14="http://schemas.microsoft.com/office/drawing/2010/main"/>
+                      </a:ext>
+                    </a:extLst>
+                  </pic:spPr>
+                </pic:pic>
+              </a:graphicData>
+            </a:graphic>
+          </wp:inline>
+        </w:drawing>
+      </w:r>
+    </w:p>
+    <w:p>
+      <w:pPr>
+        <w:pStyle w:val="Listenabsatz"/>
+        <w:numPr>
+          <w:ilvl w:val="0"/>
+          <w:numId w:val="4"/>
+        </w:numPr>
+      </w:pPr>
+      <w:r>
+        <w:rPr>
+          <w:u w:val="single"/>
+        </w:rPr>
+        <w:t>Register:</w:t>
+      </w:r>
+      <w:r>
+        <w:br/>
+      </w:r>
+      <w:r>
+        <w:t>Die Agenten registrieren sich beim Mediator (Webservice)</w:t>
+      </w:r>
+      <w:r>
+        <w:t>.</w:t>
+      </w:r>
+    </w:p>
+    <w:p>
+      <w:pPr>
+        <w:pStyle w:val="Listenabsatz"/>
+        <w:numPr>
+          <w:ilvl w:val="0"/>
+          <w:numId w:val="4"/>
+        </w:numPr>
+      </w:pPr>
+      <w:r>
+        <w:rPr>
+          <w:u w:val="single"/>
+        </w:rPr>
+        <w:t>UpdateList</w:t>
+      </w:r>
+      <w:r>
+        <w:br/>
+      </w:r>
+      <w:r>
+        <w:t xml:space="preserve">Die Agenten fragen den Mediator </w:t>
+      </w:r>
+      <w:r>
+        <w:t xml:space="preserve">an </w:t>
+      </w:r>
+      <w:r>
+        <w:t>und erhalten eine Vergleichslösung (die aktuell beste Lösung) sowie eine Liste mit einer Anzahl mutierten Lösungen</w:t>
+      </w:r>
+    </w:p>
+    <w:p>
+      <w:pPr>
+        <w:pStyle w:val="Listenabsatz"/>
+        <w:numPr>
+          <w:ilvl w:val="0"/>
+          <w:numId w:val="4"/>
+        </w:numPr>
+      </w:pPr>
+      <w:r>
+        <w:t>Die Agenten berechnen den Zielwert für jede Lösung und senden die bewertete Liste an den Mediator. Hierbei muss eine vordefinierte Anzahl an Lösungen akzeptiert werden.</w:t>
+      </w:r>
+    </w:p>
+    <w:p>
+      <w:pPr>
+        <w:pStyle w:val="Listenabsatz"/>
+        <w:numPr>
+          <w:ilvl w:val="0"/>
+          <w:numId w:val="4"/>
+        </w:numPr>
+      </w:pPr>
+      <w:r>
+        <w:t>Nachdem alle Parteien ihre bewerte</w:t>
+      </w:r>
+      <w:r>
+        <w:t>te Lösung an den Mediator rückgemeldet haben, werden die Agenten per Callback informiert und eine neue beste Lösung sowie Alternativlösungen bestimmt.</w:t>
+      </w:r>
+    </w:p>
+    <w:p>
+      <w:pPr>
+        <w:pStyle w:val="Listenabsatz"/>
+        <w:numPr>
+          <w:ilvl w:val="0"/>
+          <w:numId w:val="4"/>
+        </w:numPr>
+      </w:pPr>
+      <w:r>
+        <w:t>Die Agenten fragen daraufhin erneut die Daten an und erhalten wiederum die beste Lösung sowie eine Liste mit Alternativlösungen. Eine neue Verhandlungsrunde beginnt</w:t>
+      </w:r>
+      <w:r>
+        <w:t>.</w:t>
+      </w:r>
+    </w:p>
+    <w:p>
       <w:pPr>
         <w:pStyle w:val="berschrift1"/>
       </w:pPr>
       <w:r>
+        <w:lastRenderedPageBreak/>
         <w:t>Implementierung</w:t>
+      </w:r>
+    </w:p>
+    <w:p>
+      <w:pPr>
+        <w:pStyle w:val="berschrift2"/>
+      </w:pPr>
+      <w:r>
+        <w:t>Testdaten</w:t>
       </w:r>
     </w:p>
     <w:p>
@@ -1437,6 +1995,39 @@
   </w:num>
   <w:num w:numId="7">
     <w:abstractNumId w:val="0"/>
+  </w:num>
+  <w:num w:numId="8">
+    <w:abstractNumId w:val="5"/>
+  </w:num>
+  <w:num w:numId="9">
+    <w:abstractNumId w:val="5"/>
+    <w:lvlOverride w:ilvl="0">
+      <w:startOverride w:val="1"/>
+    </w:lvlOverride>
+    <w:lvlOverride w:ilvl="1">
+      <w:startOverride w:val="1"/>
+    </w:lvlOverride>
+    <w:lvlOverride w:ilvl="2">
+      <w:startOverride w:val="1"/>
+    </w:lvlOverride>
+    <w:lvlOverride w:ilvl="3">
+      <w:startOverride w:val="1"/>
+    </w:lvlOverride>
+    <w:lvlOverride w:ilvl="4">
+      <w:startOverride w:val="1"/>
+    </w:lvlOverride>
+    <w:lvlOverride w:ilvl="5">
+      <w:startOverride w:val="1"/>
+    </w:lvlOverride>
+    <w:lvlOverride w:ilvl="6">
+      <w:startOverride w:val="1"/>
+    </w:lvlOverride>
+    <w:lvlOverride w:ilvl="7">
+      <w:startOverride w:val="1"/>
+    </w:lvlOverride>
+    <w:lvlOverride w:ilvl="8">
+      <w:startOverride w:val="1"/>
+    </w:lvlOverride>
   </w:num>
 </w:numbering>
 </file>
@@ -1855,7 +2446,7 @@
       <w:keepNext/>
       <w:keepLines/>
       <w:numPr>
-        <w:numId w:val="3"/>
+        <w:numId w:val="8"/>
       </w:numPr>
       <w:spacing w:before="120"/>
       <w:outlineLvl w:val="0"/>
@@ -1880,7 +2471,7 @@
       <w:keepLines/>
       <w:numPr>
         <w:ilvl w:val="1"/>
-        <w:numId w:val="3"/>
+        <w:numId w:val="8"/>
       </w:numPr>
       <w:spacing w:before="120" w:after="0"/>
       <w:outlineLvl w:val="1"/>
@@ -1889,6 +2480,27 @@
       <w:rFonts w:eastAsiaTheme="majorEastAsia" w:cstheme="majorBidi"/>
       <w:szCs w:val="26"/>
       <w:u w:val="single"/>
+    </w:rPr>
+  </w:style>
+  <w:style w:type="paragraph" w:styleId="berschrift3">
+    <w:name w:val="heading 3"/>
+    <w:basedOn w:val="Standard"/>
+    <w:next w:val="Standard"/>
+    <w:link w:val="berschrift3Zchn"/>
+    <w:uiPriority w:val="9"/>
+    <w:unhideWhenUsed/>
+    <w:qFormat/>
+    <w:rsid w:val="00A92D30"/>
+    <w:pPr>
+      <w:keepNext/>
+      <w:keepLines/>
+      <w:spacing w:before="40" w:after="0"/>
+      <w:outlineLvl w:val="2"/>
+    </w:pPr>
+    <w:rPr>
+      <w:rFonts w:eastAsiaTheme="majorEastAsia" w:cs="Arial"/>
+      <w:b/>
+      <w:szCs w:val="24"/>
     </w:rPr>
   </w:style>
   <w:style w:type="character" w:default="1" w:styleId="Absatz-Standardschriftart">
@@ -2028,6 +2640,28 @@
     <w:pPr>
       <w:spacing w:line="240" w:lineRule="auto"/>
     </w:pPr>
+  </w:style>
+  <w:style w:type="character" w:customStyle="1" w:styleId="berschrift3Zchn">
+    <w:name w:val="Überschrift 3 Zchn"/>
+    <w:basedOn w:val="Absatz-Standardschriftart"/>
+    <w:link w:val="berschrift3"/>
+    <w:uiPriority w:val="9"/>
+    <w:rsid w:val="00A92D30"/>
+    <w:rPr>
+      <w:rFonts w:ascii="Arial" w:eastAsiaTheme="majorEastAsia" w:hAnsi="Arial" w:cs="Arial"/>
+      <w:b/>
+      <w:szCs w:val="24"/>
+    </w:rPr>
+  </w:style>
+  <w:style w:type="character" w:styleId="Platzhaltertext">
+    <w:name w:val="Placeholder Text"/>
+    <w:basedOn w:val="Absatz-Standardschriftart"/>
+    <w:uiPriority w:val="99"/>
+    <w:semiHidden/>
+    <w:rsid w:val="005710E0"/>
+    <w:rPr>
+      <w:color w:val="808080"/>
+    </w:rPr>
   </w:style>
 </w:styles>
 </file>
@@ -2291,4 +2925,16 @@
     </a:ext>
   </a:extLst>
 </a:theme>
+</file>
+
+<file path=customXml/item1.xml><?xml version="1.0" encoding="utf-8"?>
+<b:Sources xmlns:b="http://schemas.openxmlformats.org/officeDocument/2006/bibliography" xmlns="http://schemas.openxmlformats.org/officeDocument/2006/bibliography" SelectedStyle="\APASixthEditionOfficeOnline.xsl" StyleName="APA" Version="6"/>
+</file>
+
+<file path=customXml/itemProps1.xml><?xml version="1.0" encoding="utf-8"?>
+<ds:datastoreItem xmlns:ds="http://schemas.openxmlformats.org/officeDocument/2006/customXml" ds:itemID="{24A8FFC5-94CC-4327-8377-BA77993A40A3}">
+  <ds:schemaRefs>
+    <ds:schemaRef ds:uri="http://schemas.openxmlformats.org/officeDocument/2006/bibliography"/>
+  </ds:schemaRefs>
+</ds:datastoreItem>
 </file>
</xml_diff>

<commit_message>
Documentation and Diagramme updated Concept more or less finished
</commit_message>
<xml_diff>
--- a/Doc/Dokumentation Nepo.docx
+++ b/Doc/Dokumentation Nepo.docx
@@ -137,12 +137,56 @@
       <w:r>
         <w:t xml:space="preserve">Mithilfe der </w:t>
       </w:r>
+      <w:proofErr w:type="spellStart"/>
       <w:r>
         <w:rPr>
           <w:i/>
         </w:rPr>
-        <w:t>Negotiation-based evolutionary positioning optimisation</w:t>
-      </w:r>
+        <w:t>Negotiation-based</w:t>
+      </w:r>
+      <w:proofErr w:type="spellEnd"/>
+      <w:r>
+        <w:rPr>
+          <w:i/>
+        </w:rPr>
+        <w:t xml:space="preserve"> </w:t>
+      </w:r>
+      <w:proofErr w:type="spellStart"/>
+      <w:r>
+        <w:rPr>
+          <w:i/>
+        </w:rPr>
+        <w:t>evolutionary</w:t>
+      </w:r>
+      <w:proofErr w:type="spellEnd"/>
+      <w:r>
+        <w:rPr>
+          <w:i/>
+        </w:rPr>
+        <w:t xml:space="preserve"> </w:t>
+      </w:r>
+      <w:proofErr w:type="spellStart"/>
+      <w:r>
+        <w:rPr>
+          <w:i/>
+        </w:rPr>
+        <w:t>positioning</w:t>
+      </w:r>
+      <w:proofErr w:type="spellEnd"/>
+      <w:r>
+        <w:rPr>
+          <w:i/>
+        </w:rPr>
+        <w:t xml:space="preserve"> </w:t>
+      </w:r>
+      <w:proofErr w:type="spellStart"/>
+      <w:r>
+        <w:rPr>
+          <w:i/>
+        </w:rPr>
+        <w:t>optimisation</w:t>
+      </w:r>
+      <w:proofErr w:type="spellEnd"/>
       <w:r>
         <w:t xml:space="preserve"> (NEPO) soll dieses Optimierungsproblem</w:t>
       </w:r>
@@ -463,7 +507,15 @@
         <w:t>Agent</w:t>
       </w:r>
       <w:r>
-        <w:t xml:space="preserve"> bildet das Rahmengerüst, um mit dem Mediator zu kommunizieren. Hierbei gilt es zu beachten, dass die verschiedenen Agenten jeweils Kindelemente der Klasse </w:t>
+        <w:t xml:space="preserve"> bildet das Rahmengerüst, um mit dem Mediator zu kommunizieren. Hierbei gilt es zu beachten, dass die verschiedenen Agenten jeweils </w:t>
+      </w:r>
+      <w:proofErr w:type="spellStart"/>
+      <w:r>
+        <w:t>Kindelemente</w:t>
+      </w:r>
+      <w:proofErr w:type="spellEnd"/>
+      <w:r>
+        <w:t xml:space="preserve"> der Klasse </w:t>
       </w:r>
       <w:r>
         <w:rPr>
@@ -1032,13 +1084,64 @@
     </w:p>
     <w:p>
       <w:r>
-        <w:t>Es ergibt sich eine quadratische Funktion</w:t>
-      </w:r>
-      <w:r>
-        <w:t>:</w:t>
-      </w:r>
-      <w:bookmarkStart w:id="0" w:name="_GoBack"/>
-      <w:bookmarkEnd w:id="0"/>
+        <w:t>Um eine möglichst gute Lösung zu erhalten, wird die Zielfunktion in den ersten Verhandlungsrunden</w:t>
+      </w:r>
+      <w:r>
+        <w:t xml:space="preserve"> toleranter eingestellt und zum Ende der Verhandlung verfeinert. So erreichen die Kommunen, dass in den ersten Schritten möglichst viele Kommunen einbezogen werden. Anschließend wird die Feinjustierung vorgenommen. Dabei wird versucht, dass die Städte möglichst im mittleren, grünen Bereich der Sendemasten liegen:</w:t>
+      </w:r>
+    </w:p>
+    <w:p>
+      <w:r>
+        <w:rPr>
+          <w:noProof/>
+          <w:lang w:eastAsia="de-DE"/>
+        </w:rPr>
+        <w:drawing>
+          <wp:inline distT="0" distB="0" distL="0" distR="0" wp14:anchorId="1C9E1C32">
+            <wp:extent cx="5729352" cy="3192780"/>
+            <wp:effectExtent l="0" t="0" r="5080" b="7620"/>
+            <wp:docPr id="5" name="Grafik 5"/>
+            <wp:cNvGraphicFramePr>
+              <a:graphicFrameLocks xmlns:a="http://schemas.openxmlformats.org/drawingml/2006/main" noChangeAspect="1"/>
+            </wp:cNvGraphicFramePr>
+            <a:graphic xmlns:a="http://schemas.openxmlformats.org/drawingml/2006/main">
+              <a:graphicData uri="http://schemas.openxmlformats.org/drawingml/2006/picture">
+                <pic:pic xmlns:pic="http://schemas.openxmlformats.org/drawingml/2006/picture">
+                  <pic:nvPicPr>
+                    <pic:cNvPr id="0" name="Picture 2"/>
+                    <pic:cNvPicPr>
+                      <a:picLocks noChangeAspect="1" noChangeArrowheads="1"/>
+                    </pic:cNvPicPr>
+                  </pic:nvPicPr>
+                  <pic:blipFill>
+                    <a:blip r:embed="rId7">
+                      <a:extLst>
+                        <a:ext uri="{28A0092B-C50C-407E-A947-70E740481C1C}">
+                          <a14:useLocalDpi xmlns:a14="http://schemas.microsoft.com/office/drawing/2010/main" val="0"/>
+                        </a:ext>
+                      </a:extLst>
+                    </a:blip>
+                    <a:srcRect/>
+                    <a:stretch>
+                      <a:fillRect/>
+                    </a:stretch>
+                  </pic:blipFill>
+                  <pic:spPr bwMode="auto">
+                    <a:xfrm>
+                      <a:off x="0" y="0"/>
+                      <a:ext cx="5736643" cy="3196843"/>
+                    </a:xfrm>
+                    <a:prstGeom prst="rect">
+                      <a:avLst/>
+                    </a:prstGeom>
+                    <a:noFill/>
+                  </pic:spPr>
+                </pic:pic>
+              </a:graphicData>
+            </a:graphic>
+          </wp:inline>
+        </w:drawing>
+      </w:r>
     </w:p>
     <w:p>
       <w:r>
@@ -1057,6 +1160,22 @@
       <w:r>
         <w:t>Im Folgenden wird der Ablauf einer Verhandlung dargestellt.</w:t>
       </w:r>
+    </w:p>
+    <w:p>
+      <w:pPr>
+        <w:rPr>
+          <w:rFonts w:ascii="Times New Roman" w:eastAsia="Times New Roman" w:hAnsi="Times New Roman" w:cs="Times New Roman"/>
+          <w:snapToGrid w:val="0"/>
+          <w:color w:val="000000"/>
+          <w:w w:val="0"/>
+          <w:sz w:val="0"/>
+          <w:szCs w:val="0"/>
+          <w:u w:color="000000"/>
+          <w:bdr w:val="none" w:sz="0" w:space="0" w:color="000000"/>
+          <w:shd w:val="clear" w:color="000000" w:fill="000000"/>
+          <w:lang w:val="x-none" w:eastAsia="x-none" w:bidi="x-none"/>
+        </w:rPr>
+      </w:pPr>
     </w:p>
     <w:p>
       <w:pPr>
@@ -1112,7 +1231,7 @@
                     </pic:cNvPicPr>
                   </pic:nvPicPr>
                   <pic:blipFill rotWithShape="1">
-                    <a:blip r:embed="rId7">
+                    <a:blip r:embed="rId8">
                       <a:extLst>
                         <a:ext uri="{28A0092B-C50C-407E-A947-70E740481C1C}">
                           <a14:useLocalDpi xmlns:a14="http://schemas.microsoft.com/office/drawing/2010/main" val="0"/>
@@ -1149,6 +1268,20 @@
     </w:p>
     <w:p>
       <w:pPr>
+        <w:ind w:left="459" w:hanging="357"/>
+        <w:rPr>
+          <w:u w:val="single"/>
+        </w:rPr>
+      </w:pPr>
+      <w:r>
+        <w:rPr>
+          <w:u w:val="single"/>
+        </w:rPr>
+        <w:t>Vorbereitung</w:t>
+      </w:r>
+    </w:p>
+    <w:p>
+      <w:pPr>
         <w:pStyle w:val="Listenabsatz"/>
         <w:numPr>
           <w:ilvl w:val="0"/>
@@ -1156,19 +1289,7 @@
         </w:numPr>
       </w:pPr>
       <w:r>
-        <w:rPr>
-          <w:u w:val="single"/>
-        </w:rPr>
-        <w:t>Register:</w:t>
-      </w:r>
-      <w:r>
-        <w:br/>
-      </w:r>
-      <w:r>
-        <w:t>Die Agenten registrieren sich beim Mediator (Webservice)</w:t>
-      </w:r>
-      <w:r>
-        <w:t>.</w:t>
+        <w:t>Der Mediator wird gestartet, die Kartendaten hinterlegt (Karte, Städte, Sperrzonen) und die Verhandlungsregeln konfiguriert.</w:t>
       </w:r>
     </w:p>
     <w:p>
@@ -1183,19 +1304,30 @@
         <w:rPr>
           <w:u w:val="single"/>
         </w:rPr>
-        <w:t>UpdateList</w:t>
+        <w:t>Register:</w:t>
       </w:r>
       <w:r>
         <w:br/>
-      </w:r>
-      <w:r>
-        <w:t xml:space="preserve">Die Agenten fragen den Mediator </w:t>
-      </w:r>
-      <w:r>
-        <w:t xml:space="preserve">an </w:t>
-      </w:r>
-      <w:r>
-        <w:t>und erhalten eine Vergleichslösung (die aktuell beste Lösung) sowie eine Liste mit einer Anzahl mutierten Lösungen</w:t>
+        <w:t>Die Agenten registrieren sich beim Mediator (Webservice)</w:t>
+      </w:r>
+      <w:r>
+        <w:t xml:space="preserve"> und erhalten die Kartendaten. </w:t>
+      </w:r>
+      <w:r>
+        <w:t>Bis zur eigentlichen Verhandlung können jetzt die individuelle Zielfunktion angepasst werden.</w:t>
+      </w:r>
+    </w:p>
+    <w:p>
+      <w:pPr>
+        <w:rPr>
+          <w:u w:val="single"/>
+        </w:rPr>
+      </w:pPr>
+      <w:r>
+        <w:rPr>
+          <w:u w:val="single"/>
+        </w:rPr>
+        <w:t>Verhandlung</w:t>
       </w:r>
     </w:p>
     <w:p>
@@ -1206,8 +1338,25 @@
           <w:numId w:val="4"/>
         </w:numPr>
       </w:pPr>
-      <w:r>
-        <w:t>Die Agenten berechnen den Zielwert für jede Lösung und senden die bewertete Liste an den Mediator. Hierbei muss eine vordefinierte Anzahl an Lösungen akzeptiert werden.</w:t>
+      <w:proofErr w:type="spellStart"/>
+      <w:r>
+        <w:rPr>
+          <w:u w:val="single"/>
+        </w:rPr>
+        <w:t>UpdateList</w:t>
+      </w:r>
+      <w:proofErr w:type="spellEnd"/>
+      <w:r>
+        <w:br/>
+      </w:r>
+      <w:r>
+        <w:t xml:space="preserve">Die Agenten fragen den Mediator </w:t>
+      </w:r>
+      <w:r>
+        <w:t xml:space="preserve">an </w:t>
+      </w:r>
+      <w:r>
+        <w:t>und erhalten eine Vergleichslösung (die aktuell beste Lösung) sowie eine Liste mit einer Anzahl mutierten Lösungen</w:t>
       </w:r>
     </w:p>
     <w:p>
@@ -1219,10 +1368,15 @@
         </w:numPr>
       </w:pPr>
       <w:r>
-        <w:t>Nachdem alle Parteien ihre bewerte</w:t>
-      </w:r>
-      <w:r>
-        <w:t>te Lösung an den Mediator rückgemeldet haben, werden die Agenten per Callback informiert und eine neue beste Lösung sowie Alternativlösungen bestimmt.</w:t>
+        <w:t xml:space="preserve">Die Agenten berechnen den Zielwert für jede Lösung und senden die bewertete Liste </w:t>
+      </w:r>
+      <w:bookmarkStart w:id="0" w:name="_GoBack"/>
+      <w:r>
+        <w:t xml:space="preserve">an den Mediator. Hierbei muss eine vordefinierte Anzahl an Lösungen akzeptiert </w:t>
+      </w:r>
+      <w:bookmarkEnd w:id="0"/>
+      <w:r>
+        <w:t>werden.</w:t>
       </w:r>
     </w:p>
     <w:p>
@@ -1234,6 +1388,22 @@
         </w:numPr>
       </w:pPr>
       <w:r>
+        <w:lastRenderedPageBreak/>
+        <w:t>Nachdem alle Parteien ihre bewerte</w:t>
+      </w:r>
+      <w:r>
+        <w:t>te Lösung an den Mediator rückgemeldet haben, werden die Agenten per Callback informiert und eine neue beste Lösung sowie Alternativlösungen bestimmt.</w:t>
+      </w:r>
+    </w:p>
+    <w:p>
+      <w:pPr>
+        <w:pStyle w:val="Listenabsatz"/>
+        <w:numPr>
+          <w:ilvl w:val="0"/>
+          <w:numId w:val="4"/>
+        </w:numPr>
+      </w:pPr>
+      <w:r>
         <w:t>Die Agenten fragen daraufhin erneut die Daten an und erhalten wiederum die beste Lösung sowie eine Liste mit Alternativlösungen. Eine neue Verhandlungsrunde beginnt</w:t>
       </w:r>
       <w:r>
@@ -1245,10 +1415,10 @@
         <w:pStyle w:val="berschrift1"/>
       </w:pPr>
       <w:r>
-        <w:lastRenderedPageBreak/>
         <w:t>Implementierung</w:t>
       </w:r>
     </w:p>
+    <w:p/>
     <w:p>
       <w:pPr>
         <w:pStyle w:val="berschrift2"/>
@@ -2506,6 +2676,7 @@
   <w:style w:type="character" w:default="1" w:styleId="Absatz-Standardschriftart">
     <w:name w:val="Default Paragraph Font"/>
     <w:uiPriority w:val="1"/>
+    <w:semiHidden/>
     <w:unhideWhenUsed/>
   </w:style>
   <w:style w:type="table" w:default="1" w:styleId="NormaleTabelle">
@@ -2932,7 +3103,7 @@
 </file>
 
 <file path=customXml/itemProps1.xml><?xml version="1.0" encoding="utf-8"?>
-<ds:datastoreItem xmlns:ds="http://schemas.openxmlformats.org/officeDocument/2006/customXml" ds:itemID="{24A8FFC5-94CC-4327-8377-BA77993A40A3}">
+<ds:datastoreItem xmlns:ds="http://schemas.openxmlformats.org/officeDocument/2006/customXml" ds:itemID="{903DC1C5-C135-4B5A-8184-2991DFED7FC8}">
   <ds:schemaRefs>
     <ds:schemaRef ds:uri="http://schemas.openxmlformats.org/officeDocument/2006/bibliography"/>
   </ds:schemaRefs>

</xml_diff>

<commit_message>
Visio Sequence Diagramm created and included in documentation.
</commit_message>
<xml_diff>
--- a/Doc/Dokumentation Nepo.docx
+++ b/Doc/Dokumentation Nepo.docx
@@ -464,7 +464,7 @@
                     </pic:cNvPicPr>
                   </pic:nvPicPr>
                   <pic:blipFill>
-                    <a:blip r:embed="rId6">
+                    <a:blip r:embed="rId8">
                       <a:extLst>
                         <a:ext uri="{28A0092B-C50C-407E-A947-70E740481C1C}">
                           <a14:useLocalDpi xmlns:a14="http://schemas.microsoft.com/office/drawing/2010/main" val="0"/>
@@ -626,7 +626,11 @@
       </w:r>
     </w:p>
     <w:p>
-      <w:r>
+      <w:pPr>
+        <w:keepNext/>
+      </w:pPr>
+      <w:r>
+        <w:lastRenderedPageBreak/>
         <w:t>Somit ergibt sich folgende Zielfunktion:</w:t>
       </w:r>
     </w:p>
@@ -766,7 +770,6 @@
         <w:pStyle w:val="berschrift3"/>
       </w:pPr>
       <w:r>
-        <w:lastRenderedPageBreak/>
         <w:t>Kommunen</w:t>
       </w:r>
     </w:p>
@@ -1097,46 +1100,20 @@
           <w:lang w:eastAsia="de-DE"/>
         </w:rPr>
         <w:drawing>
-          <wp:inline distT="0" distB="0" distL="0" distR="0" wp14:anchorId="1C9E1C32">
-            <wp:extent cx="5729352" cy="3192780"/>
-            <wp:effectExtent l="0" t="0" r="5080" b="7620"/>
-            <wp:docPr id="5" name="Grafik 5"/>
-            <wp:cNvGraphicFramePr>
-              <a:graphicFrameLocks xmlns:a="http://schemas.openxmlformats.org/drawingml/2006/main" noChangeAspect="1"/>
-            </wp:cNvGraphicFramePr>
+          <wp:inline distT="0" distB="0" distL="0" distR="0" wp14:anchorId="5BCC8525" wp14:editId="63FB0FDA">
+            <wp:extent cx="5677852" cy="3159444"/>
+            <wp:effectExtent l="0" t="0" r="18415" b="3175"/>
+            <wp:docPr id="6" name="Diagramm 6">
+              <a:extLst xmlns:a="http://schemas.openxmlformats.org/drawingml/2006/main">
+                <a:ext uri="{FF2B5EF4-FFF2-40B4-BE49-F238E27FC236}">
+                  <a16:creationId xmlns:a16="http://schemas.microsoft.com/office/drawing/2014/main" id="{126B0CB0-AC93-4CD4-A8F2-B200E0D5B297}"/>
+                </a:ext>
+              </a:extLst>
+            </wp:docPr>
+            <wp:cNvGraphicFramePr/>
             <a:graphic xmlns:a="http://schemas.openxmlformats.org/drawingml/2006/main">
-              <a:graphicData uri="http://schemas.openxmlformats.org/drawingml/2006/picture">
-                <pic:pic xmlns:pic="http://schemas.openxmlformats.org/drawingml/2006/picture">
-                  <pic:nvPicPr>
-                    <pic:cNvPr id="0" name="Picture 2"/>
-                    <pic:cNvPicPr>
-                      <a:picLocks noChangeAspect="1" noChangeArrowheads="1"/>
-                    </pic:cNvPicPr>
-                  </pic:nvPicPr>
-                  <pic:blipFill>
-                    <a:blip r:embed="rId7">
-                      <a:extLst>
-                        <a:ext uri="{28A0092B-C50C-407E-A947-70E740481C1C}">
-                          <a14:useLocalDpi xmlns:a14="http://schemas.microsoft.com/office/drawing/2010/main" val="0"/>
-                        </a:ext>
-                      </a:extLst>
-                    </a:blip>
-                    <a:srcRect/>
-                    <a:stretch>
-                      <a:fillRect/>
-                    </a:stretch>
-                  </pic:blipFill>
-                  <pic:spPr bwMode="auto">
-                    <a:xfrm>
-                      <a:off x="0" y="0"/>
-                      <a:ext cx="5736643" cy="3196843"/>
-                    </a:xfrm>
-                    <a:prstGeom prst="rect">
-                      <a:avLst/>
-                    </a:prstGeom>
-                    <a:noFill/>
-                  </pic:spPr>
-                </pic:pic>
+              <a:graphicData uri="http://schemas.openxmlformats.org/drawingml/2006/chart">
+                <c:chart xmlns:c="http://schemas.openxmlformats.org/drawingml/2006/chart" xmlns:r="http://schemas.openxmlformats.org/officeDocument/2006/relationships" r:id="rId9"/>
               </a:graphicData>
             </a:graphic>
           </wp:inline>
@@ -1145,6 +1122,7 @@
     </w:p>
     <w:p>
       <w:r>
+        <w:lastRenderedPageBreak/>
         <w:t>Die Belange größerer Städte werden hierbei anhand der Anzahl an Einwohnern stärker gewichtet als die Belange kleinerer Kommunen.</w:t>
       </w:r>
     </w:p>
@@ -1162,122 +1140,38 @@
       </w:r>
     </w:p>
     <w:p>
-      <w:pPr>
-        <w:rPr>
-          <w:rFonts w:ascii="Times New Roman" w:eastAsia="Times New Roman" w:hAnsi="Times New Roman" w:cs="Times New Roman"/>
-          <w:snapToGrid w:val="0"/>
-          <w:color w:val="000000"/>
-          <w:w w:val="0"/>
-          <w:sz w:val="0"/>
-          <w:szCs w:val="0"/>
-          <w:u w:color="000000"/>
-          <w:bdr w:val="none" w:sz="0" w:space="0" w:color="000000"/>
-          <w:shd w:val="clear" w:color="000000" w:fill="000000"/>
-          <w:lang w:val="x-none" w:eastAsia="x-none" w:bidi="x-none"/>
-        </w:rPr>
-      </w:pPr>
-    </w:p>
-    <w:p>
-      <w:pPr>
-        <w:rPr>
-          <w:rFonts w:ascii="Times New Roman" w:eastAsia="Times New Roman" w:hAnsi="Times New Roman" w:cs="Times New Roman"/>
-          <w:snapToGrid w:val="0"/>
-          <w:color w:val="000000"/>
-          <w:w w:val="0"/>
-          <w:sz w:val="0"/>
-          <w:szCs w:val="0"/>
-          <w:u w:color="000000"/>
-          <w:bdr w:val="none" w:sz="0" w:space="0" w:color="000000"/>
-          <w:shd w:val="clear" w:color="000000" w:fill="000000"/>
-          <w:lang w:val="x-none" w:eastAsia="x-none" w:bidi="x-none"/>
-        </w:rPr>
-      </w:pPr>
-      <w:r>
-        <w:rPr>
-          <w:rFonts w:ascii="Times New Roman" w:eastAsia="Times New Roman" w:hAnsi="Times New Roman" w:cs="Times New Roman"/>
-          <w:snapToGrid w:val="0"/>
-          <w:color w:val="000000"/>
-          <w:w w:val="0"/>
-          <w:sz w:val="0"/>
-          <w:szCs w:val="0"/>
-          <w:u w:color="000000"/>
-          <w:bdr w:val="none" w:sz="0" w:space="0" w:color="000000"/>
-          <w:shd w:val="clear" w:color="000000" w:fill="000000"/>
-          <w:lang w:val="x-none" w:eastAsia="x-none" w:bidi="x-none"/>
-        </w:rPr>
-        <w:lastRenderedPageBreak/>
-        <w:t xml:space="preserve"> </w:t>
-      </w:r>
-      <w:r>
-        <w:rPr>
-          <w:noProof/>
-          <w:lang w:eastAsia="de-DE"/>
-        </w:rPr>
-        <w:drawing>
-          <wp:inline distT="0" distB="0" distL="0" distR="0">
-            <wp:extent cx="5745480" cy="4842013"/>
-            <wp:effectExtent l="0" t="0" r="7620" b="0"/>
-            <wp:docPr id="1" name="Grafik 1" descr="C:\Users\Patrick\Google Drive\Projects\nepo\Doc\Architektur\Sequenzdiagramm.png"/>
-            <wp:cNvGraphicFramePr>
-              <a:graphicFrameLocks xmlns:a="http://schemas.openxmlformats.org/drawingml/2006/main" noChangeAspect="1"/>
-            </wp:cNvGraphicFramePr>
-            <a:graphic xmlns:a="http://schemas.openxmlformats.org/drawingml/2006/main">
-              <a:graphicData uri="http://schemas.openxmlformats.org/drawingml/2006/picture">
-                <pic:pic xmlns:pic="http://schemas.openxmlformats.org/drawingml/2006/picture">
-                  <pic:nvPicPr>
-                    <pic:cNvPr id="0" name="Picture 1" descr="C:\Users\Patrick\Google Drive\Projects\nepo\Doc\Architektur\Sequenzdiagramm.png"/>
-                    <pic:cNvPicPr>
-                      <a:picLocks noChangeAspect="1" noChangeArrowheads="1"/>
-                    </pic:cNvPicPr>
-                  </pic:nvPicPr>
-                  <pic:blipFill rotWithShape="1">
-                    <a:blip r:embed="rId8">
-                      <a:extLst>
-                        <a:ext uri="{28A0092B-C50C-407E-A947-70E740481C1C}">
-                          <a14:useLocalDpi xmlns:a14="http://schemas.microsoft.com/office/drawing/2010/main" val="0"/>
-                        </a:ext>
-                      </a:extLst>
-                    </a:blip>
-                    <a:srcRect t="12243" r="40089" b="12770"/>
-                    <a:stretch/>
-                  </pic:blipFill>
-                  <pic:spPr bwMode="auto">
-                    <a:xfrm>
-                      <a:off x="0" y="0"/>
-                      <a:ext cx="5766238" cy="4859506"/>
-                    </a:xfrm>
-                    <a:prstGeom prst="rect">
-                      <a:avLst/>
-                    </a:prstGeom>
-                    <a:noFill/>
-                    <a:ln>
-                      <a:noFill/>
-                    </a:ln>
-                    <a:extLst>
-                      <a:ext uri="{53640926-AAD7-44D8-BBD7-CCE9431645EC}">
-                        <a14:shadowObscured xmlns:a14="http://schemas.microsoft.com/office/drawing/2010/main"/>
-                      </a:ext>
-                    </a:extLst>
-                  </pic:spPr>
-                </pic:pic>
-              </a:graphicData>
-            </a:graphic>
-          </wp:inline>
-        </w:drawing>
-      </w:r>
-    </w:p>
-    <w:p>
-      <w:pPr>
-        <w:ind w:left="459" w:hanging="357"/>
+      <w:r>
+        <w:object w:dxaOrig="13577" w:dyaOrig="10993">
+          <v:shapetype id="_x0000_t75" coordsize="21600,21600" o:spt="75" o:preferrelative="t" path="m@4@5l@4@11@9@11@9@5xe" filled="f" stroked="f">
+            <v:stroke joinstyle="miter"/>
+            <v:formulas>
+              <v:f eqn="if lineDrawn pixelLineWidth 0"/>
+              <v:f eqn="sum @0 1 0"/>
+              <v:f eqn="sum 0 0 @1"/>
+              <v:f eqn="prod @2 1 2"/>
+              <v:f eqn="prod @3 21600 pixelWidth"/>
+              <v:f eqn="prod @3 21600 pixelHeight"/>
+              <v:f eqn="sum @0 0 1"/>
+              <v:f eqn="prod @6 1 2"/>
+              <v:f eqn="prod @7 21600 pixelWidth"/>
+              <v:f eqn="sum @8 21600 0"/>
+              <v:f eqn="prod @7 21600 pixelHeight"/>
+              <v:f eqn="sum @10 21600 0"/>
+            </v:formulas>
+            <v:path o:extrusionok="f" gradientshapeok="t" o:connecttype="rect"/>
+            <o:lock v:ext="edit" aspectratio="t"/>
+          </v:shapetype>
+          <v:shape id="_x0000_i1026" type="#_x0000_t75" style="width:453.6pt;height:367.2pt" o:ole="">
+            <v:imagedata r:id="rId10" o:title=""/>
+          </v:shape>
+          <o:OLEObject Type="Embed" ProgID="Visio.Drawing.15" ShapeID="_x0000_i1026" DrawAspect="Content" ObjectID="_1547983343" r:id="rId11"/>
+        </w:object>
+      </w:r>
+      <w:r>
         <w:rPr>
           <w:u w:val="single"/>
         </w:rPr>
-      </w:pPr>
-      <w:r>
-        <w:rPr>
-          <w:u w:val="single"/>
-        </w:rPr>
-        <w:t>Vorbereitung</w:t>
+        <w:t>Registrierungsphase</w:t>
       </w:r>
     </w:p>
     <w:p>
@@ -1300,11 +1194,25 @@
           <w:numId w:val="4"/>
         </w:numPr>
       </w:pPr>
+      <w:proofErr w:type="gramStart"/>
       <w:r>
         <w:rPr>
           <w:u w:val="single"/>
         </w:rPr>
-        <w:t>Register:</w:t>
+        <w:t>Register</w:t>
+      </w:r>
+      <w:r>
+        <w:rPr>
+          <w:u w:val="single"/>
+        </w:rPr>
+        <w:t>(</w:t>
+      </w:r>
+      <w:proofErr w:type="gramEnd"/>
+      <w:r>
+        <w:rPr>
+          <w:u w:val="single"/>
+        </w:rPr>
+        <w:t>):</w:t>
       </w:r>
       <w:r>
         <w:br/>
@@ -1339,6 +1247,7 @@
         </w:numPr>
       </w:pPr>
       <w:proofErr w:type="spellStart"/>
+      <w:proofErr w:type="gramStart"/>
       <w:r>
         <w:rPr>
           <w:u w:val="single"/>
@@ -1346,6 +1255,19 @@
         <w:t>UpdateList</w:t>
       </w:r>
       <w:proofErr w:type="spellEnd"/>
+      <w:r>
+        <w:rPr>
+          <w:u w:val="single"/>
+        </w:rPr>
+        <w:t>(</w:t>
+      </w:r>
+      <w:proofErr w:type="gramEnd"/>
+      <w:r>
+        <w:rPr>
+          <w:u w:val="single"/>
+        </w:rPr>
+        <w:t>):</w:t>
+      </w:r>
       <w:r>
         <w:br/>
       </w:r>
@@ -1367,16 +1289,34 @@
           <w:numId w:val="4"/>
         </w:numPr>
       </w:pPr>
-      <w:r>
-        <w:t xml:space="preserve">Die Agenten berechnen den Zielwert für jede Lösung und senden die bewertete Liste </w:t>
-      </w:r>
-      <w:bookmarkStart w:id="0" w:name="_GoBack"/>
-      <w:r>
-        <w:t xml:space="preserve">an den Mediator. Hierbei muss eine vordefinierte Anzahl an Lösungen akzeptiert </w:t>
-      </w:r>
-      <w:bookmarkEnd w:id="0"/>
-      <w:r>
-        <w:t>werden.</w:t>
+      <w:proofErr w:type="spellStart"/>
+      <w:proofErr w:type="gramStart"/>
+      <w:r>
+        <w:rPr>
+          <w:u w:val="single"/>
+        </w:rPr>
+        <w:lastRenderedPageBreak/>
+        <w:t>Vote</w:t>
+      </w:r>
+      <w:proofErr w:type="spellEnd"/>
+      <w:r>
+        <w:rPr>
+          <w:u w:val="single"/>
+        </w:rPr>
+        <w:t>(</w:t>
+      </w:r>
+      <w:proofErr w:type="gramEnd"/>
+      <w:r>
+        <w:rPr>
+          <w:u w:val="single"/>
+        </w:rPr>
+        <w:t>):</w:t>
+      </w:r>
+      <w:r>
+        <w:br/>
+      </w:r>
+      <w:r>
+        <w:t>Die Agenten berechnen den Zielwert für jede Lösung und senden die bewertete Liste an den Mediator. Hierbei muss eine vordefinierte Anzahl an Lösungen akzeptiert werden.</w:t>
       </w:r>
     </w:p>
     <w:p>
@@ -1387,9 +1327,39 @@
           <w:numId w:val="4"/>
         </w:numPr>
       </w:pPr>
-      <w:r>
-        <w:lastRenderedPageBreak/>
-        <w:t>Nachdem alle Parteien ihre bewerte</w:t>
+      <w:proofErr w:type="spellStart"/>
+      <w:proofErr w:type="gramStart"/>
+      <w:r>
+        <w:rPr>
+          <w:u w:val="single"/>
+        </w:rPr>
+        <w:t>DataReadyCallBack</w:t>
+      </w:r>
+      <w:proofErr w:type="spellEnd"/>
+      <w:r>
+        <w:rPr>
+          <w:u w:val="single"/>
+        </w:rPr>
+        <w:t>(</w:t>
+      </w:r>
+      <w:proofErr w:type="gramEnd"/>
+      <w:r>
+        <w:rPr>
+          <w:u w:val="single"/>
+        </w:rPr>
+        <w:t>):</w:t>
+      </w:r>
+      <w:r>
+        <w:br/>
+      </w:r>
+      <w:r>
+        <w:t>Nachd</w:t>
+      </w:r>
+      <w:r>
+        <w:t>e</w:t>
+      </w:r>
+      <w:r>
+        <w:t>m alle Parteien ihre bewerte</w:t>
       </w:r>
       <w:r>
         <w:t>te Lösung an den Mediator rückgemeldet haben, werden die Agenten per Callback informiert und eine neue beste Lösung sowie Alternativlösungen bestimmt.</w:t>
@@ -1403,6 +1373,31 @@
           <w:numId w:val="4"/>
         </w:numPr>
       </w:pPr>
+      <w:proofErr w:type="spellStart"/>
+      <w:proofErr w:type="gramStart"/>
+      <w:r>
+        <w:rPr>
+          <w:u w:val="single"/>
+        </w:rPr>
+        <w:t>UpdateList</w:t>
+      </w:r>
+      <w:proofErr w:type="spellEnd"/>
+      <w:r>
+        <w:rPr>
+          <w:u w:val="single"/>
+        </w:rPr>
+        <w:t>(</w:t>
+      </w:r>
+      <w:proofErr w:type="gramEnd"/>
+      <w:r>
+        <w:rPr>
+          <w:u w:val="single"/>
+        </w:rPr>
+        <w:t>):</w:t>
+      </w:r>
+      <w:r>
+        <w:br/>
+      </w:r>
       <w:r>
         <w:t>Die Agenten fragen daraufhin erneut die Daten an und erhalten wiederum die beste Lösung sowie eine Liste mit Alternativlösungen. Eine neue Verhandlungsrunde beginnt</w:t>
       </w:r>
@@ -1414,10 +1409,12 @@
       <w:pPr>
         <w:pStyle w:val="berschrift1"/>
       </w:pPr>
+      <w:bookmarkStart w:id="0" w:name="_GoBack"/>
       <w:r>
         <w:t>Implementierung</w:t>
       </w:r>
     </w:p>
+    <w:bookmarkEnd w:id="0"/>
     <w:p/>
     <w:p>
       <w:pPr>
@@ -1445,6 +1442,7 @@
       </w:pPr>
     </w:p>
     <w:sectPr>
+      <w:headerReference w:type="default" r:id="rId12"/>
       <w:pgSz w:w="11906" w:h="16838"/>
       <w:pgMar w:top="1417" w:right="1417" w:bottom="1134" w:left="1417" w:header="708" w:footer="708" w:gutter="0"/>
       <w:cols w:space="708"/>
@@ -1452,6 +1450,99 @@
     </w:sectPr>
   </w:body>
 </w:document>
+</file>
+
+<file path=word/endnotes.xml><?xml version="1.0" encoding="utf-8"?>
+<w:endnotes xmlns:wpc="http://schemas.microsoft.com/office/word/2010/wordprocessingCanvas" xmlns:cx="http://schemas.microsoft.com/office/drawing/2014/chartex" xmlns:cx1="http://schemas.microsoft.com/office/drawing/2015/9/8/chartex" xmlns:cx2="http://schemas.microsoft.com/office/drawing/2015/10/21/chartex" xmlns:mc="http://schemas.openxmlformats.org/markup-compatibility/2006" xmlns:o="urn:schemas-microsoft-com:office:office" xmlns:r="http://schemas.openxmlformats.org/officeDocument/2006/relationships" xmlns:m="http://schemas.openxmlformats.org/officeDocument/2006/math" xmlns:v="urn:schemas-microsoft-com:vml" xmlns:wp14="http://schemas.microsoft.com/office/word/2010/wordprocessingDrawing" xmlns:wp="http://schemas.openxmlformats.org/drawingml/2006/wordprocessingDrawing" xmlns:w10="urn:schemas-microsoft-com:office:word" xmlns:w="http://schemas.openxmlformats.org/wordprocessingml/2006/main" xmlns:w14="http://schemas.microsoft.com/office/word/2010/wordml" xmlns:w15="http://schemas.microsoft.com/office/word/2012/wordml" xmlns:w16se="http://schemas.microsoft.com/office/word/2015/wordml/symex" xmlns:wpg="http://schemas.microsoft.com/office/word/2010/wordprocessingGroup" xmlns:wpi="http://schemas.microsoft.com/office/word/2010/wordprocessingInk" xmlns:wne="http://schemas.microsoft.com/office/word/2006/wordml" xmlns:wps="http://schemas.microsoft.com/office/word/2010/wordprocessingShape" mc:Ignorable="w14 w15 w16se wp14">
+  <w:endnote w:type="separator" w:id="-1">
+    <w:p>
+      <w:pPr>
+        <w:spacing w:after="0" w:line="240" w:lineRule="auto"/>
+      </w:pPr>
+      <w:r>
+        <w:separator/>
+      </w:r>
+    </w:p>
+  </w:endnote>
+  <w:endnote w:type="continuationSeparator" w:id="0">
+    <w:p>
+      <w:pPr>
+        <w:spacing w:after="0" w:line="240" w:lineRule="auto"/>
+      </w:pPr>
+      <w:r>
+        <w:continuationSeparator/>
+      </w:r>
+    </w:p>
+  </w:endnote>
+</w:endnotes>
+</file>
+
+<file path=word/footnotes.xml><?xml version="1.0" encoding="utf-8"?>
+<w:footnotes xmlns:wpc="http://schemas.microsoft.com/office/word/2010/wordprocessingCanvas" xmlns:cx="http://schemas.microsoft.com/office/drawing/2014/chartex" xmlns:cx1="http://schemas.microsoft.com/office/drawing/2015/9/8/chartex" xmlns:cx2="http://schemas.microsoft.com/office/drawing/2015/10/21/chartex" xmlns:mc="http://schemas.openxmlformats.org/markup-compatibility/2006" xmlns:o="urn:schemas-microsoft-com:office:office" xmlns:r="http://schemas.openxmlformats.org/officeDocument/2006/relationships" xmlns:m="http://schemas.openxmlformats.org/officeDocument/2006/math" xmlns:v="urn:schemas-microsoft-com:vml" xmlns:wp14="http://schemas.microsoft.com/office/word/2010/wordprocessingDrawing" xmlns:wp="http://schemas.openxmlformats.org/drawingml/2006/wordprocessingDrawing" xmlns:w10="urn:schemas-microsoft-com:office:word" xmlns:w="http://schemas.openxmlformats.org/wordprocessingml/2006/main" xmlns:w14="http://schemas.microsoft.com/office/word/2010/wordml" xmlns:w15="http://schemas.microsoft.com/office/word/2012/wordml" xmlns:w16se="http://schemas.microsoft.com/office/word/2015/wordml/symex" xmlns:wpg="http://schemas.microsoft.com/office/word/2010/wordprocessingGroup" xmlns:wpi="http://schemas.microsoft.com/office/word/2010/wordprocessingInk" xmlns:wne="http://schemas.microsoft.com/office/word/2006/wordml" xmlns:wps="http://schemas.microsoft.com/office/word/2010/wordprocessingShape" mc:Ignorable="w14 w15 w16se wp14">
+  <w:footnote w:type="separator" w:id="-1">
+    <w:p>
+      <w:pPr>
+        <w:spacing w:after="0" w:line="240" w:lineRule="auto"/>
+      </w:pPr>
+      <w:r>
+        <w:separator/>
+      </w:r>
+    </w:p>
+  </w:footnote>
+  <w:footnote w:type="continuationSeparator" w:id="0">
+    <w:p>
+      <w:pPr>
+        <w:spacing w:after="0" w:line="240" w:lineRule="auto"/>
+      </w:pPr>
+      <w:r>
+        <w:continuationSeparator/>
+      </w:r>
+    </w:p>
+  </w:footnote>
+</w:footnotes>
+</file>
+
+<file path=word/header1.xml><?xml version="1.0" encoding="utf-8"?>
+<w:hdr xmlns:wpc="http://schemas.microsoft.com/office/word/2010/wordprocessingCanvas" xmlns:cx="http://schemas.microsoft.com/office/drawing/2014/chartex" xmlns:cx1="http://schemas.microsoft.com/office/drawing/2015/9/8/chartex" xmlns:cx2="http://schemas.microsoft.com/office/drawing/2015/10/21/chartex" xmlns:mc="http://schemas.openxmlformats.org/markup-compatibility/2006" xmlns:o="urn:schemas-microsoft-com:office:office" xmlns:r="http://schemas.openxmlformats.org/officeDocument/2006/relationships" xmlns:m="http://schemas.openxmlformats.org/officeDocument/2006/math" xmlns:v="urn:schemas-microsoft-com:vml" xmlns:wp14="http://schemas.microsoft.com/office/word/2010/wordprocessingDrawing" xmlns:wp="http://schemas.openxmlformats.org/drawingml/2006/wordprocessingDrawing" xmlns:w10="urn:schemas-microsoft-com:office:word" xmlns:w="http://schemas.openxmlformats.org/wordprocessingml/2006/main" xmlns:w14="http://schemas.microsoft.com/office/word/2010/wordml" xmlns:w15="http://schemas.microsoft.com/office/word/2012/wordml" xmlns:w16se="http://schemas.microsoft.com/office/word/2015/wordml/symex" xmlns:wpg="http://schemas.microsoft.com/office/word/2010/wordprocessingGroup" xmlns:wpi="http://schemas.microsoft.com/office/word/2010/wordprocessingInk" xmlns:wne="http://schemas.microsoft.com/office/word/2006/wordml" xmlns:wps="http://schemas.microsoft.com/office/word/2010/wordprocessingShape" mc:Ignorable="w14 w15 w16se wp14">
+  <w:p>
+    <w:pPr>
+      <w:pStyle w:val="Kopfzeile"/>
+      <w:spacing w:line="360" w:lineRule="auto"/>
+    </w:pPr>
+    <w:r>
+      <w:tab/>
+      <w:t>Projekt NEPO</w:t>
+    </w:r>
+  </w:p>
+  <w:p>
+    <w:pPr>
+      <w:pStyle w:val="Kopfzeile"/>
+      <w:spacing w:line="360" w:lineRule="auto"/>
+    </w:pPr>
+    <w:r>
+      <w:t>CAS DHBW</w:t>
+    </w:r>
+    <w:r>
+      <w:tab/>
+      <w:t>Intelligente Agenten und Multiagentensysteme</w:t>
+    </w:r>
+    <w:r>
+      <w:ptab w:relativeTo="margin" w:alignment="right" w:leader="none"/>
+    </w:r>
+    <w:r>
+      <w:t>Jörg Homberger</w:t>
+    </w:r>
+    <w:r>
+      <w:tab/>
+    </w:r>
+  </w:p>
+  <w:p>
+    <w:pPr>
+      <w:pStyle w:val="Kopfzeile"/>
+      <w:spacing w:line="360" w:lineRule="auto"/>
+    </w:pPr>
+  </w:p>
+</w:hdr>
 </file>
 
 <file path=word/numbering.xml><?xml version="1.0" encoding="utf-8"?>
@@ -2834,7 +2925,1904 @@
       <w:color w:val="808080"/>
     </w:rPr>
   </w:style>
+  <w:style w:type="paragraph" w:styleId="Kopfzeile">
+    <w:name w:val="header"/>
+    <w:basedOn w:val="Standard"/>
+    <w:link w:val="KopfzeileZchn"/>
+    <w:uiPriority w:val="99"/>
+    <w:unhideWhenUsed/>
+    <w:rsid w:val="00EA37EF"/>
+    <w:pPr>
+      <w:tabs>
+        <w:tab w:val="center" w:pos="4536"/>
+        <w:tab w:val="right" w:pos="9072"/>
+      </w:tabs>
+      <w:spacing w:after="0" w:line="240" w:lineRule="auto"/>
+    </w:pPr>
+  </w:style>
+  <w:style w:type="character" w:customStyle="1" w:styleId="KopfzeileZchn">
+    <w:name w:val="Kopfzeile Zchn"/>
+    <w:basedOn w:val="Absatz-Standardschriftart"/>
+    <w:link w:val="Kopfzeile"/>
+    <w:uiPriority w:val="99"/>
+    <w:rsid w:val="00EA37EF"/>
+    <w:rPr>
+      <w:rFonts w:ascii="Arial" w:hAnsi="Arial"/>
+    </w:rPr>
+  </w:style>
+  <w:style w:type="paragraph" w:styleId="Fuzeile">
+    <w:name w:val="footer"/>
+    <w:basedOn w:val="Standard"/>
+    <w:link w:val="FuzeileZchn"/>
+    <w:uiPriority w:val="99"/>
+    <w:unhideWhenUsed/>
+    <w:rsid w:val="00EA37EF"/>
+    <w:pPr>
+      <w:tabs>
+        <w:tab w:val="center" w:pos="4536"/>
+        <w:tab w:val="right" w:pos="9072"/>
+      </w:tabs>
+      <w:spacing w:after="0" w:line="240" w:lineRule="auto"/>
+    </w:pPr>
+  </w:style>
+  <w:style w:type="character" w:customStyle="1" w:styleId="FuzeileZchn">
+    <w:name w:val="Fußzeile Zchn"/>
+    <w:basedOn w:val="Absatz-Standardschriftart"/>
+    <w:link w:val="Fuzeile"/>
+    <w:uiPriority w:val="99"/>
+    <w:rsid w:val="00EA37EF"/>
+    <w:rPr>
+      <w:rFonts w:ascii="Arial" w:hAnsi="Arial"/>
+    </w:rPr>
+  </w:style>
 </w:styles>
+</file>
+
+<file path=word/charts/chart1.xml><?xml version="1.0" encoding="utf-8"?>
+<c:chartSpace xmlns:c="http://schemas.openxmlformats.org/drawingml/2006/chart" xmlns:a="http://schemas.openxmlformats.org/drawingml/2006/main" xmlns:r="http://schemas.openxmlformats.org/officeDocument/2006/relationships" xmlns:c16r2="http://schemas.microsoft.com/office/drawing/2015/06/chart">
+  <c:date1904 val="0"/>
+  <c:lang val="de-DE"/>
+  <c:roundedCorners val="0"/>
+  <mc:AlternateContent xmlns:mc="http://schemas.openxmlformats.org/markup-compatibility/2006">
+    <mc:Choice xmlns:c14="http://schemas.microsoft.com/office/drawing/2007/8/2/chart" Requires="c14">
+      <c14:style val="102"/>
+    </mc:Choice>
+    <mc:Fallback>
+      <c:style val="2"/>
+    </mc:Fallback>
+  </mc:AlternateContent>
+  <c:chart>
+    <c:title>
+      <c:tx>
+        <c:rich>
+          <a:bodyPr rot="0" spcFirstLastPara="1" vertOverflow="ellipsis" vert="horz" wrap="square" anchor="ctr" anchorCtr="1"/>
+          <a:lstStyle/>
+          <a:p>
+            <a:pPr>
+              <a:defRPr sz="1400" b="0" i="0" u="none" strike="noStrike" kern="1200" spc="0" baseline="0">
+                <a:solidFill>
+                  <a:schemeClr val="tx1">
+                    <a:lumMod val="65000"/>
+                    <a:lumOff val="35000"/>
+                  </a:schemeClr>
+                </a:solidFill>
+                <a:latin typeface="+mn-lt"/>
+                <a:ea typeface="+mn-ea"/>
+                <a:cs typeface="+mn-cs"/>
+              </a:defRPr>
+            </a:pPr>
+            <a:r>
+              <a:rPr lang="de-DE"/>
+              <a:t>Zielfunktion der</a:t>
+            </a:r>
+            <a:r>
+              <a:rPr lang="de-DE" baseline="0"/>
+              <a:t> Kommunen</a:t>
+            </a:r>
+            <a:endParaRPr lang="de-DE"/>
+          </a:p>
+        </c:rich>
+      </c:tx>
+      <c:overlay val="0"/>
+      <c:spPr>
+        <a:noFill/>
+        <a:ln>
+          <a:noFill/>
+        </a:ln>
+        <a:effectLst/>
+      </c:spPr>
+      <c:txPr>
+        <a:bodyPr rot="0" spcFirstLastPara="1" vertOverflow="ellipsis" vert="horz" wrap="square" anchor="ctr" anchorCtr="1"/>
+        <a:lstStyle/>
+        <a:p>
+          <a:pPr>
+            <a:defRPr sz="1400" b="0" i="0" u="none" strike="noStrike" kern="1200" spc="0" baseline="0">
+              <a:solidFill>
+                <a:schemeClr val="tx1">
+                  <a:lumMod val="65000"/>
+                  <a:lumOff val="35000"/>
+                </a:schemeClr>
+              </a:solidFill>
+              <a:latin typeface="+mn-lt"/>
+              <a:ea typeface="+mn-ea"/>
+              <a:cs typeface="+mn-cs"/>
+            </a:defRPr>
+          </a:pPr>
+          <a:endParaRPr lang="de-DE"/>
+        </a:p>
+      </c:txPr>
+    </c:title>
+    <c:autoTitleDeleted val="0"/>
+    <c:plotArea>
+      <c:layout/>
+      <c:scatterChart>
+        <c:scatterStyle val="lineMarker"/>
+        <c:varyColors val="0"/>
+        <c:ser>
+          <c:idx val="2"/>
+          <c:order val="0"/>
+          <c:tx>
+            <c:v>Phase 1</c:v>
+          </c:tx>
+          <c:spPr>
+            <a:ln w="19050" cap="rnd">
+              <a:solidFill>
+                <a:schemeClr val="accent6"/>
+              </a:solidFill>
+              <a:round/>
+            </a:ln>
+            <a:effectLst/>
+          </c:spPr>
+          <c:marker>
+            <c:symbol val="none"/>
+          </c:marker>
+          <c:xVal>
+            <c:numRef>
+              <c:f>Tabelle1!$C$3:$C$28</c:f>
+              <c:numCache>
+                <c:formatCode>General</c:formatCode>
+                <c:ptCount val="26"/>
+                <c:pt idx="0">
+                  <c:v>0</c:v>
+                </c:pt>
+                <c:pt idx="1">
+                  <c:v>0.5</c:v>
+                </c:pt>
+                <c:pt idx="2">
+                  <c:v>1</c:v>
+                </c:pt>
+                <c:pt idx="3">
+                  <c:v>1.5</c:v>
+                </c:pt>
+                <c:pt idx="4">
+                  <c:v>2</c:v>
+                </c:pt>
+                <c:pt idx="5">
+                  <c:v>2.5</c:v>
+                </c:pt>
+                <c:pt idx="6">
+                  <c:v>3</c:v>
+                </c:pt>
+                <c:pt idx="7">
+                  <c:v>3.5</c:v>
+                </c:pt>
+                <c:pt idx="8">
+                  <c:v>4</c:v>
+                </c:pt>
+                <c:pt idx="9">
+                  <c:v>4.5</c:v>
+                </c:pt>
+                <c:pt idx="10">
+                  <c:v>5</c:v>
+                </c:pt>
+                <c:pt idx="11">
+                  <c:v>5.5</c:v>
+                </c:pt>
+                <c:pt idx="12">
+                  <c:v>6</c:v>
+                </c:pt>
+                <c:pt idx="13">
+                  <c:v>6.5</c:v>
+                </c:pt>
+                <c:pt idx="14">
+                  <c:v>7</c:v>
+                </c:pt>
+                <c:pt idx="15">
+                  <c:v>7.5</c:v>
+                </c:pt>
+                <c:pt idx="16">
+                  <c:v>8</c:v>
+                </c:pt>
+                <c:pt idx="17">
+                  <c:v>8.5</c:v>
+                </c:pt>
+                <c:pt idx="18">
+                  <c:v>9</c:v>
+                </c:pt>
+                <c:pt idx="19">
+                  <c:v>9.5</c:v>
+                </c:pt>
+                <c:pt idx="20">
+                  <c:v>10</c:v>
+                </c:pt>
+                <c:pt idx="21">
+                  <c:v>10.5</c:v>
+                </c:pt>
+                <c:pt idx="22">
+                  <c:v>11</c:v>
+                </c:pt>
+                <c:pt idx="23">
+                  <c:v>11.5</c:v>
+                </c:pt>
+                <c:pt idx="24">
+                  <c:v>12</c:v>
+                </c:pt>
+                <c:pt idx="25">
+                  <c:v>12.5</c:v>
+                </c:pt>
+              </c:numCache>
+            </c:numRef>
+          </c:xVal>
+          <c:yVal>
+            <c:numRef>
+              <c:f>Tabelle1!$G$3:$G$28</c:f>
+              <c:numCache>
+                <c:formatCode>General</c:formatCode>
+                <c:ptCount val="26"/>
+                <c:pt idx="0">
+                  <c:v>-1</c:v>
+                </c:pt>
+                <c:pt idx="1">
+                  <c:v>-1</c:v>
+                </c:pt>
+                <c:pt idx="2">
+                  <c:v>-1</c:v>
+                </c:pt>
+                <c:pt idx="3">
+                  <c:v>-0.95555555555555549</c:v>
+                </c:pt>
+                <c:pt idx="4">
+                  <c:v>-0.89876543209876547</c:v>
+                </c:pt>
+                <c:pt idx="5">
+                  <c:v>-0.84691358024691366</c:v>
+                </c:pt>
+                <c:pt idx="6">
+                  <c:v>-0.8</c:v>
+                </c:pt>
+                <c:pt idx="7">
+                  <c:v>0.84197530864197534</c:v>
+                </c:pt>
+                <c:pt idx="8">
+                  <c:v>0.87901234567901243</c:v>
+                </c:pt>
+                <c:pt idx="9">
+                  <c:v>0.9111111111111112</c:v>
+                </c:pt>
+                <c:pt idx="10">
+                  <c:v>0.93827160493827155</c:v>
+                </c:pt>
+                <c:pt idx="11">
+                  <c:v>0.96049382716049381</c:v>
+                </c:pt>
+                <c:pt idx="12">
+                  <c:v>0.97777777777777775</c:v>
+                </c:pt>
+                <c:pt idx="13">
+                  <c:v>0.99012345679012348</c:v>
+                </c:pt>
+                <c:pt idx="14">
+                  <c:v>0.9975308641975309</c:v>
+                </c:pt>
+                <c:pt idx="15">
+                  <c:v>1</c:v>
+                </c:pt>
+                <c:pt idx="16">
+                  <c:v>0.9975308641975309</c:v>
+                </c:pt>
+                <c:pt idx="17">
+                  <c:v>0.99012345679012348</c:v>
+                </c:pt>
+                <c:pt idx="18">
+                  <c:v>0.97777777777777775</c:v>
+                </c:pt>
+                <c:pt idx="19">
+                  <c:v>0.96049382716049381</c:v>
+                </c:pt>
+                <c:pt idx="20">
+                  <c:v>0.93827160493827155</c:v>
+                </c:pt>
+                <c:pt idx="21">
+                  <c:v>0.9111111111111112</c:v>
+                </c:pt>
+                <c:pt idx="22">
+                  <c:v>0.87901234567901243</c:v>
+                </c:pt>
+                <c:pt idx="23">
+                  <c:v>0.84197530864197534</c:v>
+                </c:pt>
+                <c:pt idx="24">
+                  <c:v>-0.8</c:v>
+                </c:pt>
+                <c:pt idx="25">
+                  <c:v>-0.84691358024691366</c:v>
+                </c:pt>
+              </c:numCache>
+            </c:numRef>
+          </c:yVal>
+          <c:smooth val="0"/>
+          <c:extLst>
+            <c:ext xmlns:c16="http://schemas.microsoft.com/office/drawing/2014/chart" uri="{C3380CC4-5D6E-409C-BE32-E72D297353CC}">
+              <c16:uniqueId val="{00000000-28FB-413E-AE1F-C6674E37DE8E}"/>
+            </c:ext>
+          </c:extLst>
+        </c:ser>
+        <c:ser>
+          <c:idx val="3"/>
+          <c:order val="1"/>
+          <c:tx>
+            <c:v>Phase 2</c:v>
+          </c:tx>
+          <c:spPr>
+            <a:ln w="19050" cap="rnd">
+              <a:solidFill>
+                <a:schemeClr val="accent4"/>
+              </a:solidFill>
+              <a:round/>
+            </a:ln>
+            <a:effectLst/>
+          </c:spPr>
+          <c:marker>
+            <c:symbol val="none"/>
+          </c:marker>
+          <c:xVal>
+            <c:numRef>
+              <c:f>Tabelle1!$C$3:$C$28</c:f>
+              <c:numCache>
+                <c:formatCode>General</c:formatCode>
+                <c:ptCount val="26"/>
+                <c:pt idx="0">
+                  <c:v>0</c:v>
+                </c:pt>
+                <c:pt idx="1">
+                  <c:v>0.5</c:v>
+                </c:pt>
+                <c:pt idx="2">
+                  <c:v>1</c:v>
+                </c:pt>
+                <c:pt idx="3">
+                  <c:v>1.5</c:v>
+                </c:pt>
+                <c:pt idx="4">
+                  <c:v>2</c:v>
+                </c:pt>
+                <c:pt idx="5">
+                  <c:v>2.5</c:v>
+                </c:pt>
+                <c:pt idx="6">
+                  <c:v>3</c:v>
+                </c:pt>
+                <c:pt idx="7">
+                  <c:v>3.5</c:v>
+                </c:pt>
+                <c:pt idx="8">
+                  <c:v>4</c:v>
+                </c:pt>
+                <c:pt idx="9">
+                  <c:v>4.5</c:v>
+                </c:pt>
+                <c:pt idx="10">
+                  <c:v>5</c:v>
+                </c:pt>
+                <c:pt idx="11">
+                  <c:v>5.5</c:v>
+                </c:pt>
+                <c:pt idx="12">
+                  <c:v>6</c:v>
+                </c:pt>
+                <c:pt idx="13">
+                  <c:v>6.5</c:v>
+                </c:pt>
+                <c:pt idx="14">
+                  <c:v>7</c:v>
+                </c:pt>
+                <c:pt idx="15">
+                  <c:v>7.5</c:v>
+                </c:pt>
+                <c:pt idx="16">
+                  <c:v>8</c:v>
+                </c:pt>
+                <c:pt idx="17">
+                  <c:v>8.5</c:v>
+                </c:pt>
+                <c:pt idx="18">
+                  <c:v>9</c:v>
+                </c:pt>
+                <c:pt idx="19">
+                  <c:v>9.5</c:v>
+                </c:pt>
+                <c:pt idx="20">
+                  <c:v>10</c:v>
+                </c:pt>
+                <c:pt idx="21">
+                  <c:v>10.5</c:v>
+                </c:pt>
+                <c:pt idx="22">
+                  <c:v>11</c:v>
+                </c:pt>
+                <c:pt idx="23">
+                  <c:v>11.5</c:v>
+                </c:pt>
+                <c:pt idx="24">
+                  <c:v>12</c:v>
+                </c:pt>
+                <c:pt idx="25">
+                  <c:v>12.5</c:v>
+                </c:pt>
+              </c:numCache>
+            </c:numRef>
+          </c:xVal>
+          <c:yVal>
+            <c:numRef>
+              <c:f>Tabelle1!$F$3:$F$28</c:f>
+              <c:numCache>
+                <c:formatCode>General</c:formatCode>
+                <c:ptCount val="26"/>
+                <c:pt idx="0">
+                  <c:v>-1</c:v>
+                </c:pt>
+                <c:pt idx="1">
+                  <c:v>-1</c:v>
+                </c:pt>
+                <c:pt idx="2">
+                  <c:v>-1</c:v>
+                </c:pt>
+                <c:pt idx="3">
+                  <c:v>-0.88888888888888884</c:v>
+                </c:pt>
+                <c:pt idx="4">
+                  <c:v>-0.74691358024691357</c:v>
+                </c:pt>
+                <c:pt idx="5">
+                  <c:v>-0.61728395061728392</c:v>
+                </c:pt>
+                <c:pt idx="6">
+                  <c:v>-0.5</c:v>
+                </c:pt>
+                <c:pt idx="7">
+                  <c:v>0.60493827160493829</c:v>
+                </c:pt>
+                <c:pt idx="8">
+                  <c:v>0.69753086419753085</c:v>
+                </c:pt>
+                <c:pt idx="9">
+                  <c:v>0.77777777777777779</c:v>
+                </c:pt>
+                <c:pt idx="10">
+                  <c:v>0.84567901234567899</c:v>
+                </c:pt>
+                <c:pt idx="11">
+                  <c:v>0.90123456790123457</c:v>
+                </c:pt>
+                <c:pt idx="12">
+                  <c:v>0.94444444444444442</c:v>
+                </c:pt>
+                <c:pt idx="13">
+                  <c:v>0.97530864197530864</c:v>
+                </c:pt>
+                <c:pt idx="14">
+                  <c:v>0.99382716049382713</c:v>
+                </c:pt>
+                <c:pt idx="15">
+                  <c:v>1</c:v>
+                </c:pt>
+                <c:pt idx="16">
+                  <c:v>0.99382716049382713</c:v>
+                </c:pt>
+                <c:pt idx="17">
+                  <c:v>0.97530864197530864</c:v>
+                </c:pt>
+                <c:pt idx="18">
+                  <c:v>0.94444444444444442</c:v>
+                </c:pt>
+                <c:pt idx="19">
+                  <c:v>0.90123456790123457</c:v>
+                </c:pt>
+                <c:pt idx="20">
+                  <c:v>0.84567901234567899</c:v>
+                </c:pt>
+                <c:pt idx="21">
+                  <c:v>0.77777777777777779</c:v>
+                </c:pt>
+                <c:pt idx="22">
+                  <c:v>0.69753086419753085</c:v>
+                </c:pt>
+                <c:pt idx="23">
+                  <c:v>0.60493827160493829</c:v>
+                </c:pt>
+                <c:pt idx="24">
+                  <c:v>-0.5</c:v>
+                </c:pt>
+                <c:pt idx="25">
+                  <c:v>-0.61728395061728392</c:v>
+                </c:pt>
+              </c:numCache>
+            </c:numRef>
+          </c:yVal>
+          <c:smooth val="0"/>
+          <c:extLst>
+            <c:ext xmlns:c16="http://schemas.microsoft.com/office/drawing/2014/chart" uri="{C3380CC4-5D6E-409C-BE32-E72D297353CC}">
+              <c16:uniqueId val="{00000001-28FB-413E-AE1F-C6674E37DE8E}"/>
+            </c:ext>
+          </c:extLst>
+        </c:ser>
+        <c:ser>
+          <c:idx val="1"/>
+          <c:order val="2"/>
+          <c:tx>
+            <c:v>Phase 3</c:v>
+          </c:tx>
+          <c:spPr>
+            <a:ln w="19050" cap="rnd">
+              <a:solidFill>
+                <a:schemeClr val="accent2"/>
+              </a:solidFill>
+              <a:round/>
+            </a:ln>
+            <a:effectLst/>
+          </c:spPr>
+          <c:marker>
+            <c:symbol val="none"/>
+          </c:marker>
+          <c:xVal>
+            <c:numRef>
+              <c:f>Tabelle1!$C$3:$C$28</c:f>
+              <c:numCache>
+                <c:formatCode>General</c:formatCode>
+                <c:ptCount val="26"/>
+                <c:pt idx="0">
+                  <c:v>0</c:v>
+                </c:pt>
+                <c:pt idx="1">
+                  <c:v>0.5</c:v>
+                </c:pt>
+                <c:pt idx="2">
+                  <c:v>1</c:v>
+                </c:pt>
+                <c:pt idx="3">
+                  <c:v>1.5</c:v>
+                </c:pt>
+                <c:pt idx="4">
+                  <c:v>2</c:v>
+                </c:pt>
+                <c:pt idx="5">
+                  <c:v>2.5</c:v>
+                </c:pt>
+                <c:pt idx="6">
+                  <c:v>3</c:v>
+                </c:pt>
+                <c:pt idx="7">
+                  <c:v>3.5</c:v>
+                </c:pt>
+                <c:pt idx="8">
+                  <c:v>4</c:v>
+                </c:pt>
+                <c:pt idx="9">
+                  <c:v>4.5</c:v>
+                </c:pt>
+                <c:pt idx="10">
+                  <c:v>5</c:v>
+                </c:pt>
+                <c:pt idx="11">
+                  <c:v>5.5</c:v>
+                </c:pt>
+                <c:pt idx="12">
+                  <c:v>6</c:v>
+                </c:pt>
+                <c:pt idx="13">
+                  <c:v>6.5</c:v>
+                </c:pt>
+                <c:pt idx="14">
+                  <c:v>7</c:v>
+                </c:pt>
+                <c:pt idx="15">
+                  <c:v>7.5</c:v>
+                </c:pt>
+                <c:pt idx="16">
+                  <c:v>8</c:v>
+                </c:pt>
+                <c:pt idx="17">
+                  <c:v>8.5</c:v>
+                </c:pt>
+                <c:pt idx="18">
+                  <c:v>9</c:v>
+                </c:pt>
+                <c:pt idx="19">
+                  <c:v>9.5</c:v>
+                </c:pt>
+                <c:pt idx="20">
+                  <c:v>10</c:v>
+                </c:pt>
+                <c:pt idx="21">
+                  <c:v>10.5</c:v>
+                </c:pt>
+                <c:pt idx="22">
+                  <c:v>11</c:v>
+                </c:pt>
+                <c:pt idx="23">
+                  <c:v>11.5</c:v>
+                </c:pt>
+                <c:pt idx="24">
+                  <c:v>12</c:v>
+                </c:pt>
+                <c:pt idx="25">
+                  <c:v>12.5</c:v>
+                </c:pt>
+              </c:numCache>
+            </c:numRef>
+          </c:xVal>
+          <c:yVal>
+            <c:numRef>
+              <c:f>Tabelle1!$E$3:$E$28</c:f>
+              <c:numCache>
+                <c:formatCode>General</c:formatCode>
+                <c:ptCount val="26"/>
+                <c:pt idx="0">
+                  <c:v>-1</c:v>
+                </c:pt>
+                <c:pt idx="1">
+                  <c:v>-1</c:v>
+                </c:pt>
+                <c:pt idx="2">
+                  <c:v>-1</c:v>
+                </c:pt>
+                <c:pt idx="3">
+                  <c:v>-0.82222222222222219</c:v>
+                </c:pt>
+                <c:pt idx="4">
+                  <c:v>-0.59506172839506166</c:v>
+                </c:pt>
+                <c:pt idx="5">
+                  <c:v>-0.38765432098765429</c:v>
+                </c:pt>
+                <c:pt idx="6">
+                  <c:v>-0.2</c:v>
+                </c:pt>
+                <c:pt idx="7">
+                  <c:v>0.36790123456790125</c:v>
+                </c:pt>
+                <c:pt idx="8">
+                  <c:v>0.51604938271604939</c:v>
+                </c:pt>
+                <c:pt idx="9">
+                  <c:v>0.64444444444444449</c:v>
+                </c:pt>
+                <c:pt idx="10">
+                  <c:v>0.75308641975308643</c:v>
+                </c:pt>
+                <c:pt idx="11">
+                  <c:v>0.84197530864197534</c:v>
+                </c:pt>
+                <c:pt idx="12">
+                  <c:v>0.91111111111111109</c:v>
+                </c:pt>
+                <c:pt idx="13">
+                  <c:v>0.96049382716049381</c:v>
+                </c:pt>
+                <c:pt idx="14">
+                  <c:v>0.99012345679012337</c:v>
+                </c:pt>
+                <c:pt idx="15">
+                  <c:v>1</c:v>
+                </c:pt>
+                <c:pt idx="16">
+                  <c:v>0.99012345679012337</c:v>
+                </c:pt>
+                <c:pt idx="17">
+                  <c:v>0.96049382716049381</c:v>
+                </c:pt>
+                <c:pt idx="18">
+                  <c:v>0.91111111111111109</c:v>
+                </c:pt>
+                <c:pt idx="19">
+                  <c:v>0.84197530864197534</c:v>
+                </c:pt>
+                <c:pt idx="20">
+                  <c:v>0.75308641975308643</c:v>
+                </c:pt>
+                <c:pt idx="21">
+                  <c:v>0.64444444444444449</c:v>
+                </c:pt>
+                <c:pt idx="22">
+                  <c:v>0.51604938271604939</c:v>
+                </c:pt>
+                <c:pt idx="23">
+                  <c:v>0.36790123456790125</c:v>
+                </c:pt>
+                <c:pt idx="24">
+                  <c:v>-0.2</c:v>
+                </c:pt>
+                <c:pt idx="25">
+                  <c:v>-0.38765432098765429</c:v>
+                </c:pt>
+              </c:numCache>
+            </c:numRef>
+          </c:yVal>
+          <c:smooth val="0"/>
+          <c:extLst>
+            <c:ext xmlns:c16="http://schemas.microsoft.com/office/drawing/2014/chart" uri="{C3380CC4-5D6E-409C-BE32-E72D297353CC}">
+              <c16:uniqueId val="{00000002-28FB-413E-AE1F-C6674E37DE8E}"/>
+            </c:ext>
+          </c:extLst>
+        </c:ser>
+        <c:ser>
+          <c:idx val="0"/>
+          <c:order val="3"/>
+          <c:tx>
+            <c:v>Phase 4</c:v>
+          </c:tx>
+          <c:spPr>
+            <a:ln w="19050" cap="rnd">
+              <a:solidFill>
+                <a:schemeClr val="accent1"/>
+              </a:solidFill>
+              <a:round/>
+            </a:ln>
+            <a:effectLst/>
+          </c:spPr>
+          <c:marker>
+            <c:symbol val="none"/>
+          </c:marker>
+          <c:xVal>
+            <c:numRef>
+              <c:f>Tabelle1!$C$3:$C$28</c:f>
+              <c:numCache>
+                <c:formatCode>General</c:formatCode>
+                <c:ptCount val="26"/>
+                <c:pt idx="0">
+                  <c:v>0</c:v>
+                </c:pt>
+                <c:pt idx="1">
+                  <c:v>0.5</c:v>
+                </c:pt>
+                <c:pt idx="2">
+                  <c:v>1</c:v>
+                </c:pt>
+                <c:pt idx="3">
+                  <c:v>1.5</c:v>
+                </c:pt>
+                <c:pt idx="4">
+                  <c:v>2</c:v>
+                </c:pt>
+                <c:pt idx="5">
+                  <c:v>2.5</c:v>
+                </c:pt>
+                <c:pt idx="6">
+                  <c:v>3</c:v>
+                </c:pt>
+                <c:pt idx="7">
+                  <c:v>3.5</c:v>
+                </c:pt>
+                <c:pt idx="8">
+                  <c:v>4</c:v>
+                </c:pt>
+                <c:pt idx="9">
+                  <c:v>4.5</c:v>
+                </c:pt>
+                <c:pt idx="10">
+                  <c:v>5</c:v>
+                </c:pt>
+                <c:pt idx="11">
+                  <c:v>5.5</c:v>
+                </c:pt>
+                <c:pt idx="12">
+                  <c:v>6</c:v>
+                </c:pt>
+                <c:pt idx="13">
+                  <c:v>6.5</c:v>
+                </c:pt>
+                <c:pt idx="14">
+                  <c:v>7</c:v>
+                </c:pt>
+                <c:pt idx="15">
+                  <c:v>7.5</c:v>
+                </c:pt>
+                <c:pt idx="16">
+                  <c:v>8</c:v>
+                </c:pt>
+                <c:pt idx="17">
+                  <c:v>8.5</c:v>
+                </c:pt>
+                <c:pt idx="18">
+                  <c:v>9</c:v>
+                </c:pt>
+                <c:pt idx="19">
+                  <c:v>9.5</c:v>
+                </c:pt>
+                <c:pt idx="20">
+                  <c:v>10</c:v>
+                </c:pt>
+                <c:pt idx="21">
+                  <c:v>10.5</c:v>
+                </c:pt>
+                <c:pt idx="22">
+                  <c:v>11</c:v>
+                </c:pt>
+                <c:pt idx="23">
+                  <c:v>11.5</c:v>
+                </c:pt>
+                <c:pt idx="24">
+                  <c:v>12</c:v>
+                </c:pt>
+                <c:pt idx="25">
+                  <c:v>12.5</c:v>
+                </c:pt>
+              </c:numCache>
+            </c:numRef>
+          </c:xVal>
+          <c:yVal>
+            <c:numRef>
+              <c:f>Tabelle1!$D$3:$D$28</c:f>
+              <c:numCache>
+                <c:formatCode>0.00</c:formatCode>
+                <c:ptCount val="26"/>
+                <c:pt idx="0">
+                  <c:v>-1</c:v>
+                </c:pt>
+                <c:pt idx="1">
+                  <c:v>-1</c:v>
+                </c:pt>
+                <c:pt idx="2">
+                  <c:v>-1</c:v>
+                </c:pt>
+                <c:pt idx="3">
+                  <c:v>-0.77777777777777768</c:v>
+                </c:pt>
+                <c:pt idx="4">
+                  <c:v>-0.49382716049382713</c:v>
+                </c:pt>
+                <c:pt idx="5">
+                  <c:v>-0.23456790123456783</c:v>
+                </c:pt>
+                <c:pt idx="6">
+                  <c:v>0</c:v>
+                </c:pt>
+                <c:pt idx="7">
+                  <c:v>0.20987654320987659</c:v>
+                </c:pt>
+                <c:pt idx="8">
+                  <c:v>0.39506172839506171</c:v>
+                </c:pt>
+                <c:pt idx="9">
+                  <c:v>0.55555555555555558</c:v>
+                </c:pt>
+                <c:pt idx="10">
+                  <c:v>0.69135802469135799</c:v>
+                </c:pt>
+                <c:pt idx="11">
+                  <c:v>0.80246913580246915</c:v>
+                </c:pt>
+                <c:pt idx="12">
+                  <c:v>0.88888888888888884</c:v>
+                </c:pt>
+                <c:pt idx="13">
+                  <c:v>0.95061728395061729</c:v>
+                </c:pt>
+                <c:pt idx="14">
+                  <c:v>0.98765432098765427</c:v>
+                </c:pt>
+                <c:pt idx="15">
+                  <c:v>1</c:v>
+                </c:pt>
+                <c:pt idx="16">
+                  <c:v>0.98765432098765427</c:v>
+                </c:pt>
+                <c:pt idx="17">
+                  <c:v>0.95061728395061729</c:v>
+                </c:pt>
+                <c:pt idx="18">
+                  <c:v>0.88888888888888884</c:v>
+                </c:pt>
+                <c:pt idx="19">
+                  <c:v>0.80246913580246915</c:v>
+                </c:pt>
+                <c:pt idx="20">
+                  <c:v>0.69135802469135799</c:v>
+                </c:pt>
+                <c:pt idx="21">
+                  <c:v>0.55555555555555558</c:v>
+                </c:pt>
+                <c:pt idx="22">
+                  <c:v>0.39506172839506171</c:v>
+                </c:pt>
+                <c:pt idx="23">
+                  <c:v>0.20987654320987659</c:v>
+                </c:pt>
+                <c:pt idx="24">
+                  <c:v>0</c:v>
+                </c:pt>
+                <c:pt idx="25">
+                  <c:v>-0.23456790123456783</c:v>
+                </c:pt>
+              </c:numCache>
+            </c:numRef>
+          </c:yVal>
+          <c:smooth val="0"/>
+          <c:extLst>
+            <c:ext xmlns:c16="http://schemas.microsoft.com/office/drawing/2014/chart" uri="{C3380CC4-5D6E-409C-BE32-E72D297353CC}">
+              <c16:uniqueId val="{00000003-28FB-413E-AE1F-C6674E37DE8E}"/>
+            </c:ext>
+          </c:extLst>
+        </c:ser>
+        <c:ser>
+          <c:idx val="4"/>
+          <c:order val="4"/>
+          <c:tx>
+            <c:v>Min</c:v>
+          </c:tx>
+          <c:spPr>
+            <a:ln w="15875" cap="rnd">
+              <a:solidFill>
+                <a:schemeClr val="accent5"/>
+              </a:solidFill>
+              <a:prstDash val="dash"/>
+              <a:round/>
+            </a:ln>
+            <a:effectLst/>
+          </c:spPr>
+          <c:marker>
+            <c:symbol val="none"/>
+          </c:marker>
+          <c:xVal>
+            <c:numRef>
+              <c:f>Tabelle1!$A$8:$B$8</c:f>
+              <c:numCache>
+                <c:formatCode>General</c:formatCode>
+                <c:ptCount val="2"/>
+                <c:pt idx="0">
+                  <c:v>3</c:v>
+                </c:pt>
+                <c:pt idx="1">
+                  <c:v>3</c:v>
+                </c:pt>
+              </c:numCache>
+            </c:numRef>
+          </c:xVal>
+          <c:yVal>
+            <c:numRef>
+              <c:f>Tabelle1!$A$10:$B$10</c:f>
+              <c:numCache>
+                <c:formatCode>General</c:formatCode>
+                <c:ptCount val="2"/>
+                <c:pt idx="0">
+                  <c:v>-2</c:v>
+                </c:pt>
+                <c:pt idx="1">
+                  <c:v>2</c:v>
+                </c:pt>
+              </c:numCache>
+            </c:numRef>
+          </c:yVal>
+          <c:smooth val="0"/>
+          <c:extLst>
+            <c:ext xmlns:c16="http://schemas.microsoft.com/office/drawing/2014/chart" uri="{C3380CC4-5D6E-409C-BE32-E72D297353CC}">
+              <c16:uniqueId val="{00000004-28FB-413E-AE1F-C6674E37DE8E}"/>
+            </c:ext>
+          </c:extLst>
+        </c:ser>
+        <c:ser>
+          <c:idx val="5"/>
+          <c:order val="5"/>
+          <c:tx>
+            <c:v>Max</c:v>
+          </c:tx>
+          <c:spPr>
+            <a:ln w="15875" cap="rnd">
+              <a:solidFill>
+                <a:schemeClr val="accent6"/>
+              </a:solidFill>
+              <a:prstDash val="dash"/>
+              <a:round/>
+            </a:ln>
+            <a:effectLst/>
+          </c:spPr>
+          <c:marker>
+            <c:symbol val="none"/>
+          </c:marker>
+          <c:xVal>
+            <c:numRef>
+              <c:f>Tabelle1!$A$9:$B$9</c:f>
+              <c:numCache>
+                <c:formatCode>General</c:formatCode>
+                <c:ptCount val="2"/>
+                <c:pt idx="0">
+                  <c:v>12</c:v>
+                </c:pt>
+                <c:pt idx="1">
+                  <c:v>12</c:v>
+                </c:pt>
+              </c:numCache>
+            </c:numRef>
+          </c:xVal>
+          <c:yVal>
+            <c:numRef>
+              <c:f>Tabelle1!$A$10:$B$10</c:f>
+              <c:numCache>
+                <c:formatCode>General</c:formatCode>
+                <c:ptCount val="2"/>
+                <c:pt idx="0">
+                  <c:v>-2</c:v>
+                </c:pt>
+                <c:pt idx="1">
+                  <c:v>2</c:v>
+                </c:pt>
+              </c:numCache>
+            </c:numRef>
+          </c:yVal>
+          <c:smooth val="0"/>
+          <c:extLst>
+            <c:ext xmlns:c16="http://schemas.microsoft.com/office/drawing/2014/chart" uri="{C3380CC4-5D6E-409C-BE32-E72D297353CC}">
+              <c16:uniqueId val="{00000005-28FB-413E-AE1F-C6674E37DE8E}"/>
+            </c:ext>
+          </c:extLst>
+        </c:ser>
+        <c:dLbls>
+          <c:showLegendKey val="0"/>
+          <c:showVal val="0"/>
+          <c:showCatName val="0"/>
+          <c:showSerName val="0"/>
+          <c:showPercent val="0"/>
+          <c:showBubbleSize val="0"/>
+        </c:dLbls>
+        <c:axId val="1457770400"/>
+        <c:axId val="1391166816"/>
+      </c:scatterChart>
+      <c:valAx>
+        <c:axId val="1457770400"/>
+        <c:scaling>
+          <c:orientation val="minMax"/>
+        </c:scaling>
+        <c:delete val="0"/>
+        <c:axPos val="b"/>
+        <c:title>
+          <c:tx>
+            <c:rich>
+              <a:bodyPr rot="0" spcFirstLastPara="1" vertOverflow="ellipsis" vert="horz" wrap="square" anchor="ctr" anchorCtr="1"/>
+              <a:lstStyle/>
+              <a:p>
+                <a:pPr>
+                  <a:defRPr sz="1000" b="0" i="0" u="none" strike="noStrike" kern="1200" baseline="0">
+                    <a:solidFill>
+                      <a:schemeClr val="tx1">
+                        <a:lumMod val="65000"/>
+                        <a:lumOff val="35000"/>
+                      </a:schemeClr>
+                    </a:solidFill>
+                    <a:latin typeface="+mn-lt"/>
+                    <a:ea typeface="+mn-ea"/>
+                    <a:cs typeface="+mn-cs"/>
+                  </a:defRPr>
+                </a:pPr>
+                <a:r>
+                  <a:rPr lang="en-US"/>
+                  <a:t>Entfernung vom Sendemast</a:t>
+                </a:r>
+              </a:p>
+            </c:rich>
+          </c:tx>
+          <c:overlay val="0"/>
+          <c:spPr>
+            <a:noFill/>
+            <a:ln>
+              <a:noFill/>
+            </a:ln>
+            <a:effectLst/>
+          </c:spPr>
+          <c:txPr>
+            <a:bodyPr rot="0" spcFirstLastPara="1" vertOverflow="ellipsis" vert="horz" wrap="square" anchor="ctr" anchorCtr="1"/>
+            <a:lstStyle/>
+            <a:p>
+              <a:pPr>
+                <a:defRPr sz="1000" b="0" i="0" u="none" strike="noStrike" kern="1200" baseline="0">
+                  <a:solidFill>
+                    <a:schemeClr val="tx1">
+                      <a:lumMod val="65000"/>
+                      <a:lumOff val="35000"/>
+                    </a:schemeClr>
+                  </a:solidFill>
+                  <a:latin typeface="+mn-lt"/>
+                  <a:ea typeface="+mn-ea"/>
+                  <a:cs typeface="+mn-cs"/>
+                </a:defRPr>
+              </a:pPr>
+              <a:endParaRPr lang="de-DE"/>
+            </a:p>
+          </c:txPr>
+        </c:title>
+        <c:numFmt formatCode="General" sourceLinked="1"/>
+        <c:majorTickMark val="cross"/>
+        <c:minorTickMark val="in"/>
+        <c:tickLblPos val="nextTo"/>
+        <c:spPr>
+          <a:noFill/>
+          <a:ln w="9525" cap="flat" cmpd="sng" algn="ctr">
+            <a:solidFill>
+              <a:schemeClr val="tx1">
+                <a:lumMod val="15000"/>
+                <a:lumOff val="85000"/>
+              </a:schemeClr>
+            </a:solidFill>
+            <a:round/>
+          </a:ln>
+          <a:effectLst/>
+        </c:spPr>
+        <c:txPr>
+          <a:bodyPr rot="-60000000" spcFirstLastPara="1" vertOverflow="ellipsis" vert="horz" wrap="square" anchor="ctr" anchorCtr="1"/>
+          <a:lstStyle/>
+          <a:p>
+            <a:pPr>
+              <a:defRPr sz="900" b="0" i="0" u="none" strike="noStrike" kern="1200" baseline="0">
+                <a:solidFill>
+                  <a:schemeClr val="tx1">
+                    <a:lumMod val="65000"/>
+                    <a:lumOff val="35000"/>
+                  </a:schemeClr>
+                </a:solidFill>
+                <a:latin typeface="+mn-lt"/>
+                <a:ea typeface="+mn-ea"/>
+                <a:cs typeface="+mn-cs"/>
+              </a:defRPr>
+            </a:pPr>
+            <a:endParaRPr lang="de-DE"/>
+          </a:p>
+        </c:txPr>
+        <c:crossAx val="1391166816"/>
+        <c:crosses val="autoZero"/>
+        <c:crossBetween val="midCat"/>
+        <c:majorUnit val="2"/>
+        <c:minorUnit val="2"/>
+      </c:valAx>
+      <c:valAx>
+        <c:axId val="1391166816"/>
+        <c:scaling>
+          <c:orientation val="minMax"/>
+          <c:max val="1.5"/>
+          <c:min val="-1.5"/>
+        </c:scaling>
+        <c:delete val="0"/>
+        <c:axPos val="l"/>
+        <c:majorGridlines>
+          <c:spPr>
+            <a:ln w="9525" cap="flat" cmpd="sng" algn="ctr">
+              <a:solidFill>
+                <a:schemeClr val="tx1">
+                  <a:lumMod val="15000"/>
+                  <a:lumOff val="85000"/>
+                </a:schemeClr>
+              </a:solidFill>
+              <a:round/>
+            </a:ln>
+            <a:effectLst/>
+          </c:spPr>
+        </c:majorGridlines>
+        <c:title>
+          <c:tx>
+            <c:rich>
+              <a:bodyPr rot="-5400000" spcFirstLastPara="1" vertOverflow="ellipsis" vert="horz" wrap="square" anchor="ctr" anchorCtr="1"/>
+              <a:lstStyle/>
+              <a:p>
+                <a:pPr>
+                  <a:defRPr sz="1000" b="0" i="0" u="none" strike="noStrike" kern="1200" baseline="0">
+                    <a:solidFill>
+                      <a:schemeClr val="tx1">
+                        <a:lumMod val="65000"/>
+                        <a:lumOff val="35000"/>
+                      </a:schemeClr>
+                    </a:solidFill>
+                    <a:latin typeface="+mn-lt"/>
+                    <a:ea typeface="+mn-ea"/>
+                    <a:cs typeface="+mn-cs"/>
+                  </a:defRPr>
+                </a:pPr>
+                <a:r>
+                  <a:rPr lang="en-US"/>
+                  <a:t>Wert der Zielfunktion</a:t>
+                </a:r>
+              </a:p>
+            </c:rich>
+          </c:tx>
+          <c:overlay val="0"/>
+          <c:spPr>
+            <a:noFill/>
+            <a:ln>
+              <a:noFill/>
+            </a:ln>
+            <a:effectLst/>
+          </c:spPr>
+          <c:txPr>
+            <a:bodyPr rot="-5400000" spcFirstLastPara="1" vertOverflow="ellipsis" vert="horz" wrap="square" anchor="ctr" anchorCtr="1"/>
+            <a:lstStyle/>
+            <a:p>
+              <a:pPr>
+                <a:defRPr sz="1000" b="0" i="0" u="none" strike="noStrike" kern="1200" baseline="0">
+                  <a:solidFill>
+                    <a:schemeClr val="tx1">
+                      <a:lumMod val="65000"/>
+                      <a:lumOff val="35000"/>
+                    </a:schemeClr>
+                  </a:solidFill>
+                  <a:latin typeface="+mn-lt"/>
+                  <a:ea typeface="+mn-ea"/>
+                  <a:cs typeface="+mn-cs"/>
+                </a:defRPr>
+              </a:pPr>
+              <a:endParaRPr lang="de-DE"/>
+            </a:p>
+          </c:txPr>
+        </c:title>
+        <c:numFmt formatCode="General" sourceLinked="1"/>
+        <c:majorTickMark val="none"/>
+        <c:minorTickMark val="none"/>
+        <c:tickLblPos val="nextTo"/>
+        <c:spPr>
+          <a:noFill/>
+          <a:ln>
+            <a:noFill/>
+          </a:ln>
+          <a:effectLst/>
+        </c:spPr>
+        <c:txPr>
+          <a:bodyPr rot="-60000000" spcFirstLastPara="1" vertOverflow="ellipsis" vert="horz" wrap="square" anchor="ctr" anchorCtr="1"/>
+          <a:lstStyle/>
+          <a:p>
+            <a:pPr>
+              <a:defRPr sz="900" b="0" i="0" u="none" strike="noStrike" kern="1200" baseline="0">
+                <a:solidFill>
+                  <a:schemeClr val="tx1">
+                    <a:lumMod val="65000"/>
+                    <a:lumOff val="35000"/>
+                  </a:schemeClr>
+                </a:solidFill>
+                <a:latin typeface="+mn-lt"/>
+                <a:ea typeface="+mn-ea"/>
+                <a:cs typeface="+mn-cs"/>
+              </a:defRPr>
+            </a:pPr>
+            <a:endParaRPr lang="de-DE"/>
+          </a:p>
+        </c:txPr>
+        <c:crossAx val="1457770400"/>
+        <c:crosses val="autoZero"/>
+        <c:crossBetween val="midCat"/>
+      </c:valAx>
+      <c:spPr>
+        <a:noFill/>
+        <a:ln>
+          <a:noFill/>
+        </a:ln>
+        <a:effectLst/>
+      </c:spPr>
+    </c:plotArea>
+    <c:legend>
+      <c:legendPos val="r"/>
+      <c:overlay val="0"/>
+      <c:spPr>
+        <a:noFill/>
+        <a:ln>
+          <a:noFill/>
+        </a:ln>
+        <a:effectLst/>
+      </c:spPr>
+      <c:txPr>
+        <a:bodyPr rot="0" spcFirstLastPara="1" vertOverflow="ellipsis" vert="horz" wrap="square" anchor="ctr" anchorCtr="1"/>
+        <a:lstStyle/>
+        <a:p>
+          <a:pPr>
+            <a:defRPr sz="900" b="0" i="0" u="none" strike="noStrike" kern="1200" baseline="0">
+              <a:solidFill>
+                <a:schemeClr val="tx1">
+                  <a:lumMod val="65000"/>
+                  <a:lumOff val="35000"/>
+                </a:schemeClr>
+              </a:solidFill>
+              <a:latin typeface="+mn-lt"/>
+              <a:ea typeface="+mn-ea"/>
+              <a:cs typeface="+mn-cs"/>
+            </a:defRPr>
+          </a:pPr>
+          <a:endParaRPr lang="de-DE"/>
+        </a:p>
+      </c:txPr>
+    </c:legend>
+    <c:plotVisOnly val="1"/>
+    <c:dispBlanksAs val="zero"/>
+    <c:showDLblsOverMax val="0"/>
+  </c:chart>
+  <c:spPr>
+    <a:solidFill>
+      <a:schemeClr val="bg1"/>
+    </a:solidFill>
+    <a:ln w="9525" cap="flat" cmpd="sng" algn="ctr">
+      <a:solidFill>
+        <a:schemeClr val="tx1">
+          <a:lumMod val="15000"/>
+          <a:lumOff val="85000"/>
+        </a:schemeClr>
+      </a:solidFill>
+      <a:round/>
+    </a:ln>
+    <a:effectLst/>
+  </c:spPr>
+  <c:txPr>
+    <a:bodyPr/>
+    <a:lstStyle/>
+    <a:p>
+      <a:pPr>
+        <a:defRPr/>
+      </a:pPr>
+      <a:endParaRPr lang="de-DE"/>
+    </a:p>
+  </c:txPr>
+  <c:externalData r:id="rId3">
+    <c:autoUpdate val="0"/>
+  </c:externalData>
+</c:chartSpace>
+</file>
+
+<file path=word/charts/colors1.xml><?xml version="1.0" encoding="utf-8"?>
+<cs:colorStyle xmlns:cs="http://schemas.microsoft.com/office/drawing/2012/chartStyle" xmlns:a="http://schemas.openxmlformats.org/drawingml/2006/main" meth="cycle" id="10">
+  <a:schemeClr val="accent1"/>
+  <a:schemeClr val="accent2"/>
+  <a:schemeClr val="accent3"/>
+  <a:schemeClr val="accent4"/>
+  <a:schemeClr val="accent5"/>
+  <a:schemeClr val="accent6"/>
+  <cs:variation/>
+  <cs:variation>
+    <a:lumMod val="60000"/>
+  </cs:variation>
+  <cs:variation>
+    <a:lumMod val="80000"/>
+    <a:lumOff val="20000"/>
+  </cs:variation>
+  <cs:variation>
+    <a:lumMod val="80000"/>
+  </cs:variation>
+  <cs:variation>
+    <a:lumMod val="60000"/>
+    <a:lumOff val="40000"/>
+  </cs:variation>
+  <cs:variation>
+    <a:lumMod val="50000"/>
+  </cs:variation>
+  <cs:variation>
+    <a:lumMod val="70000"/>
+    <a:lumOff val="30000"/>
+  </cs:variation>
+  <cs:variation>
+    <a:lumMod val="70000"/>
+  </cs:variation>
+  <cs:variation>
+    <a:lumMod val="50000"/>
+    <a:lumOff val="50000"/>
+  </cs:variation>
+</cs:colorStyle>
+</file>
+
+<file path=word/charts/style1.xml><?xml version="1.0" encoding="utf-8"?>
+<cs:chartStyle xmlns:cs="http://schemas.microsoft.com/office/drawing/2012/chartStyle" xmlns:a="http://schemas.openxmlformats.org/drawingml/2006/main" id="227">
+  <cs:axisTitle>
+    <cs:lnRef idx="0"/>
+    <cs:fillRef idx="0"/>
+    <cs:effectRef idx="0"/>
+    <cs:fontRef idx="minor">
+      <a:schemeClr val="tx1">
+        <a:lumMod val="65000"/>
+        <a:lumOff val="35000"/>
+      </a:schemeClr>
+    </cs:fontRef>
+    <cs:defRPr sz="1000" kern="1200"/>
+  </cs:axisTitle>
+  <cs:categoryAxis>
+    <cs:lnRef idx="0"/>
+    <cs:fillRef idx="0"/>
+    <cs:effectRef idx="0"/>
+    <cs:fontRef idx="minor">
+      <a:schemeClr val="tx1">
+        <a:lumMod val="65000"/>
+        <a:lumOff val="35000"/>
+      </a:schemeClr>
+    </cs:fontRef>
+    <cs:spPr>
+      <a:ln w="9525" cap="flat" cmpd="sng" algn="ctr">
+        <a:solidFill>
+          <a:schemeClr val="tx1">
+            <a:lumMod val="15000"/>
+            <a:lumOff val="85000"/>
+          </a:schemeClr>
+        </a:solidFill>
+        <a:round/>
+      </a:ln>
+    </cs:spPr>
+    <cs:defRPr sz="900" kern="1200"/>
+  </cs:categoryAxis>
+  <cs:chartArea mods="allowNoFillOverride allowNoLineOverride">
+    <cs:lnRef idx="0"/>
+    <cs:fillRef idx="0"/>
+    <cs:effectRef idx="0"/>
+    <cs:fontRef idx="minor">
+      <a:schemeClr val="tx1"/>
+    </cs:fontRef>
+    <cs:spPr>
+      <a:solidFill>
+        <a:schemeClr val="bg1"/>
+      </a:solidFill>
+      <a:ln w="9525" cap="flat" cmpd="sng" algn="ctr">
+        <a:solidFill>
+          <a:schemeClr val="tx1">
+            <a:lumMod val="15000"/>
+            <a:lumOff val="85000"/>
+          </a:schemeClr>
+        </a:solidFill>
+        <a:round/>
+      </a:ln>
+    </cs:spPr>
+    <cs:defRPr sz="1000" kern="1200"/>
+  </cs:chartArea>
+  <cs:dataLabel>
+    <cs:lnRef idx="0"/>
+    <cs:fillRef idx="0"/>
+    <cs:effectRef idx="0"/>
+    <cs:fontRef idx="minor">
+      <a:schemeClr val="tx1">
+        <a:lumMod val="75000"/>
+        <a:lumOff val="25000"/>
+      </a:schemeClr>
+    </cs:fontRef>
+    <cs:defRPr sz="900" kern="1200"/>
+  </cs:dataLabel>
+  <cs:dataLabelCallout>
+    <cs:lnRef idx="0"/>
+    <cs:fillRef idx="0"/>
+    <cs:effectRef idx="0"/>
+    <cs:fontRef idx="minor">
+      <a:schemeClr val="dk1">
+        <a:lumMod val="65000"/>
+        <a:lumOff val="35000"/>
+      </a:schemeClr>
+    </cs:fontRef>
+    <cs:spPr>
+      <a:solidFill>
+        <a:schemeClr val="lt1"/>
+      </a:solidFill>
+      <a:ln>
+        <a:solidFill>
+          <a:schemeClr val="dk1">
+            <a:lumMod val="25000"/>
+            <a:lumOff val="75000"/>
+          </a:schemeClr>
+        </a:solidFill>
+      </a:ln>
+    </cs:spPr>
+    <cs:defRPr sz="900" kern="1200"/>
+    <cs:bodyPr rot="0" spcFirstLastPara="1" vertOverflow="clip" horzOverflow="clip" vert="horz" wrap="square" lIns="36576" tIns="18288" rIns="36576" bIns="18288" anchor="ctr" anchorCtr="1">
+      <a:spAutoFit/>
+    </cs:bodyPr>
+  </cs:dataLabelCallout>
+  <cs:dataPoint>
+    <cs:lnRef idx="0"/>
+    <cs:fillRef idx="1">
+      <cs:styleClr val="auto"/>
+    </cs:fillRef>
+    <cs:effectRef idx="0"/>
+    <cs:fontRef idx="minor">
+      <a:schemeClr val="tx1"/>
+    </cs:fontRef>
+    <cs:spPr>
+      <a:solidFill>
+        <a:schemeClr val="phClr"/>
+      </a:solidFill>
+    </cs:spPr>
+  </cs:dataPoint>
+  <cs:dataPoint3D>
+    <cs:lnRef idx="0"/>
+    <cs:fillRef idx="1">
+      <cs:styleClr val="auto"/>
+    </cs:fillRef>
+    <cs:effectRef idx="0"/>
+    <cs:fontRef idx="minor">
+      <a:schemeClr val="tx1"/>
+    </cs:fontRef>
+    <cs:spPr>
+      <a:solidFill>
+        <a:schemeClr val="phClr"/>
+      </a:solidFill>
+    </cs:spPr>
+  </cs:dataPoint3D>
+  <cs:dataPointLine>
+    <cs:lnRef idx="0">
+      <cs:styleClr val="auto"/>
+    </cs:lnRef>
+    <cs:fillRef idx="1"/>
+    <cs:effectRef idx="0"/>
+    <cs:fontRef idx="minor">
+      <a:schemeClr val="tx1"/>
+    </cs:fontRef>
+    <cs:spPr>
+      <a:ln w="28575" cap="rnd">
+        <a:solidFill>
+          <a:schemeClr val="phClr"/>
+        </a:solidFill>
+        <a:round/>
+      </a:ln>
+    </cs:spPr>
+  </cs:dataPointLine>
+  <cs:dataPointMarker>
+    <cs:lnRef idx="0">
+      <cs:styleClr val="auto"/>
+    </cs:lnRef>
+    <cs:fillRef idx="1">
+      <cs:styleClr val="auto"/>
+    </cs:fillRef>
+    <cs:effectRef idx="0"/>
+    <cs:fontRef idx="minor">
+      <a:schemeClr val="tx1"/>
+    </cs:fontRef>
+    <cs:spPr>
+      <a:solidFill>
+        <a:schemeClr val="phClr"/>
+      </a:solidFill>
+      <a:ln w="9525">
+        <a:solidFill>
+          <a:schemeClr val="phClr"/>
+        </a:solidFill>
+      </a:ln>
+    </cs:spPr>
+  </cs:dataPointMarker>
+  <cs:dataPointMarkerLayout symbol="circle" size="5"/>
+  <cs:dataPointWireframe>
+    <cs:lnRef idx="0">
+      <cs:styleClr val="auto"/>
+    </cs:lnRef>
+    <cs:fillRef idx="1"/>
+    <cs:effectRef idx="0"/>
+    <cs:fontRef idx="minor">
+      <a:schemeClr val="tx1"/>
+    </cs:fontRef>
+    <cs:spPr>
+      <a:ln w="9525" cap="rnd">
+        <a:solidFill>
+          <a:schemeClr val="phClr"/>
+        </a:solidFill>
+        <a:round/>
+      </a:ln>
+    </cs:spPr>
+  </cs:dataPointWireframe>
+  <cs:dataTable>
+    <cs:lnRef idx="0"/>
+    <cs:fillRef idx="0"/>
+    <cs:effectRef idx="0"/>
+    <cs:fontRef idx="minor">
+      <a:schemeClr val="tx1">
+        <a:lumMod val="65000"/>
+        <a:lumOff val="35000"/>
+      </a:schemeClr>
+    </cs:fontRef>
+    <cs:spPr>
+      <a:noFill/>
+      <a:ln w="9525" cap="flat" cmpd="sng" algn="ctr">
+        <a:solidFill>
+          <a:schemeClr val="tx1">
+            <a:lumMod val="15000"/>
+            <a:lumOff val="85000"/>
+          </a:schemeClr>
+        </a:solidFill>
+        <a:round/>
+      </a:ln>
+    </cs:spPr>
+    <cs:defRPr sz="900" kern="1200"/>
+  </cs:dataTable>
+  <cs:downBar>
+    <cs:lnRef idx="0"/>
+    <cs:fillRef idx="0"/>
+    <cs:effectRef idx="0"/>
+    <cs:fontRef idx="minor">
+      <a:schemeClr val="dk1"/>
+    </cs:fontRef>
+    <cs:spPr>
+      <a:solidFill>
+        <a:schemeClr val="dk1">
+          <a:lumMod val="65000"/>
+          <a:lumOff val="35000"/>
+        </a:schemeClr>
+      </a:solidFill>
+      <a:ln w="9525">
+        <a:solidFill>
+          <a:schemeClr val="tx1">
+            <a:lumMod val="65000"/>
+            <a:lumOff val="35000"/>
+          </a:schemeClr>
+        </a:solidFill>
+      </a:ln>
+    </cs:spPr>
+  </cs:downBar>
+  <cs:dropLine>
+    <cs:lnRef idx="0"/>
+    <cs:fillRef idx="0"/>
+    <cs:effectRef idx="0"/>
+    <cs:fontRef idx="minor">
+      <a:schemeClr val="tx1"/>
+    </cs:fontRef>
+    <cs:spPr>
+      <a:ln w="9525" cap="flat" cmpd="sng" algn="ctr">
+        <a:solidFill>
+          <a:schemeClr val="tx1">
+            <a:lumMod val="35000"/>
+            <a:lumOff val="65000"/>
+          </a:schemeClr>
+        </a:solidFill>
+        <a:round/>
+      </a:ln>
+    </cs:spPr>
+  </cs:dropLine>
+  <cs:errorBar>
+    <cs:lnRef idx="0"/>
+    <cs:fillRef idx="0"/>
+    <cs:effectRef idx="0"/>
+    <cs:fontRef idx="minor">
+      <a:schemeClr val="tx1"/>
+    </cs:fontRef>
+    <cs:spPr>
+      <a:ln w="9525" cap="flat" cmpd="sng" algn="ctr">
+        <a:solidFill>
+          <a:schemeClr val="tx1">
+            <a:lumMod val="65000"/>
+            <a:lumOff val="35000"/>
+          </a:schemeClr>
+        </a:solidFill>
+        <a:round/>
+      </a:ln>
+    </cs:spPr>
+  </cs:errorBar>
+  <cs:floor>
+    <cs:lnRef idx="0"/>
+    <cs:fillRef idx="0"/>
+    <cs:effectRef idx="0"/>
+    <cs:fontRef idx="minor">
+      <a:schemeClr val="tx1"/>
+    </cs:fontRef>
+    <cs:spPr>
+      <a:noFill/>
+      <a:ln>
+        <a:noFill/>
+      </a:ln>
+    </cs:spPr>
+  </cs:floor>
+  <cs:gridlineMajor>
+    <cs:lnRef idx="0"/>
+    <cs:fillRef idx="0"/>
+    <cs:effectRef idx="0"/>
+    <cs:fontRef idx="minor">
+      <a:schemeClr val="tx1"/>
+    </cs:fontRef>
+    <cs:spPr>
+      <a:ln w="9525" cap="flat" cmpd="sng" algn="ctr">
+        <a:solidFill>
+          <a:schemeClr val="tx1">
+            <a:lumMod val="15000"/>
+            <a:lumOff val="85000"/>
+          </a:schemeClr>
+        </a:solidFill>
+        <a:round/>
+      </a:ln>
+    </cs:spPr>
+  </cs:gridlineMajor>
+  <cs:gridlineMinor>
+    <cs:lnRef idx="0"/>
+    <cs:fillRef idx="0"/>
+    <cs:effectRef idx="0"/>
+    <cs:fontRef idx="minor">
+      <a:schemeClr val="tx1"/>
+    </cs:fontRef>
+    <cs:spPr>
+      <a:ln w="9525" cap="flat" cmpd="sng" algn="ctr">
+        <a:solidFill>
+          <a:schemeClr val="tx1">
+            <a:lumMod val="5000"/>
+            <a:lumOff val="95000"/>
+          </a:schemeClr>
+        </a:solidFill>
+        <a:round/>
+      </a:ln>
+    </cs:spPr>
+  </cs:gridlineMinor>
+  <cs:hiLoLine>
+    <cs:lnRef idx="0"/>
+    <cs:fillRef idx="0"/>
+    <cs:effectRef idx="0"/>
+    <cs:fontRef idx="minor">
+      <a:schemeClr val="tx1"/>
+    </cs:fontRef>
+    <cs:spPr>
+      <a:ln w="9525" cap="flat" cmpd="sng" algn="ctr">
+        <a:solidFill>
+          <a:schemeClr val="tx1">
+            <a:lumMod val="75000"/>
+            <a:lumOff val="25000"/>
+          </a:schemeClr>
+        </a:solidFill>
+        <a:round/>
+      </a:ln>
+    </cs:spPr>
+  </cs:hiLoLine>
+  <cs:leaderLine>
+    <cs:lnRef idx="0"/>
+    <cs:fillRef idx="0"/>
+    <cs:effectRef idx="0"/>
+    <cs:fontRef idx="minor">
+      <a:schemeClr val="tx1"/>
+    </cs:fontRef>
+    <cs:spPr>
+      <a:ln w="9525" cap="flat" cmpd="sng" algn="ctr">
+        <a:solidFill>
+          <a:schemeClr val="tx1">
+            <a:lumMod val="35000"/>
+            <a:lumOff val="65000"/>
+          </a:schemeClr>
+        </a:solidFill>
+        <a:round/>
+      </a:ln>
+    </cs:spPr>
+  </cs:leaderLine>
+  <cs:legend>
+    <cs:lnRef idx="0"/>
+    <cs:fillRef idx="0"/>
+    <cs:effectRef idx="0"/>
+    <cs:fontRef idx="minor">
+      <a:schemeClr val="tx1">
+        <a:lumMod val="65000"/>
+        <a:lumOff val="35000"/>
+      </a:schemeClr>
+    </cs:fontRef>
+    <cs:defRPr sz="900" kern="1200"/>
+  </cs:legend>
+  <cs:plotArea mods="allowNoFillOverride allowNoLineOverride">
+    <cs:lnRef idx="0"/>
+    <cs:fillRef idx="0"/>
+    <cs:effectRef idx="0"/>
+    <cs:fontRef idx="minor">
+      <a:schemeClr val="tx1"/>
+    </cs:fontRef>
+  </cs:plotArea>
+  <cs:plotArea3D mods="allowNoFillOverride allowNoLineOverride">
+    <cs:lnRef idx="0"/>
+    <cs:fillRef idx="0"/>
+    <cs:effectRef idx="0"/>
+    <cs:fontRef idx="minor">
+      <a:schemeClr val="tx1"/>
+    </cs:fontRef>
+  </cs:plotArea3D>
+  <cs:seriesAxis>
+    <cs:lnRef idx="0"/>
+    <cs:fillRef idx="0"/>
+    <cs:effectRef idx="0"/>
+    <cs:fontRef idx="minor">
+      <a:schemeClr val="tx1">
+        <a:lumMod val="65000"/>
+        <a:lumOff val="35000"/>
+      </a:schemeClr>
+    </cs:fontRef>
+    <cs:defRPr sz="900" kern="1200"/>
+  </cs:seriesAxis>
+  <cs:seriesLine>
+    <cs:lnRef idx="0"/>
+    <cs:fillRef idx="0"/>
+    <cs:effectRef idx="0"/>
+    <cs:fontRef idx="minor">
+      <a:schemeClr val="tx1"/>
+    </cs:fontRef>
+    <cs:spPr>
+      <a:ln w="9525" cap="flat" cmpd="sng" algn="ctr">
+        <a:solidFill>
+          <a:schemeClr val="tx1">
+            <a:lumMod val="35000"/>
+            <a:lumOff val="65000"/>
+          </a:schemeClr>
+        </a:solidFill>
+        <a:round/>
+      </a:ln>
+    </cs:spPr>
+  </cs:seriesLine>
+  <cs:title>
+    <cs:lnRef idx="0"/>
+    <cs:fillRef idx="0"/>
+    <cs:effectRef idx="0"/>
+    <cs:fontRef idx="minor">
+      <a:schemeClr val="tx1">
+        <a:lumMod val="65000"/>
+        <a:lumOff val="35000"/>
+      </a:schemeClr>
+    </cs:fontRef>
+    <cs:defRPr sz="1400" b="0" kern="1200" spc="0" baseline="0"/>
+  </cs:title>
+  <cs:trendline>
+    <cs:lnRef idx="0">
+      <cs:styleClr val="auto"/>
+    </cs:lnRef>
+    <cs:fillRef idx="0"/>
+    <cs:effectRef idx="0"/>
+    <cs:fontRef idx="minor">
+      <a:schemeClr val="tx1"/>
+    </cs:fontRef>
+    <cs:spPr>
+      <a:ln w="19050" cap="rnd">
+        <a:solidFill>
+          <a:schemeClr val="phClr"/>
+        </a:solidFill>
+        <a:prstDash val="sysDot"/>
+      </a:ln>
+    </cs:spPr>
+  </cs:trendline>
+  <cs:trendlineLabel>
+    <cs:lnRef idx="0"/>
+    <cs:fillRef idx="0"/>
+    <cs:effectRef idx="0"/>
+    <cs:fontRef idx="minor">
+      <a:schemeClr val="tx1">
+        <a:lumMod val="65000"/>
+        <a:lumOff val="35000"/>
+      </a:schemeClr>
+    </cs:fontRef>
+    <cs:defRPr sz="900" kern="1200"/>
+  </cs:trendlineLabel>
+  <cs:upBar>
+    <cs:lnRef idx="0"/>
+    <cs:fillRef idx="0"/>
+    <cs:effectRef idx="0"/>
+    <cs:fontRef idx="minor">
+      <a:schemeClr val="dk1"/>
+    </cs:fontRef>
+    <cs:spPr>
+      <a:solidFill>
+        <a:schemeClr val="lt1"/>
+      </a:solidFill>
+      <a:ln w="9525">
+        <a:solidFill>
+          <a:schemeClr val="tx1">
+            <a:lumMod val="15000"/>
+            <a:lumOff val="85000"/>
+          </a:schemeClr>
+        </a:solidFill>
+      </a:ln>
+    </cs:spPr>
+  </cs:upBar>
+  <cs:valueAxis>
+    <cs:lnRef idx="0"/>
+    <cs:fillRef idx="0"/>
+    <cs:effectRef idx="0"/>
+    <cs:fontRef idx="minor">
+      <a:schemeClr val="tx1">
+        <a:lumMod val="65000"/>
+        <a:lumOff val="35000"/>
+      </a:schemeClr>
+    </cs:fontRef>
+    <cs:defRPr sz="900" kern="1200"/>
+  </cs:valueAxis>
+  <cs:wall>
+    <cs:lnRef idx="0"/>
+    <cs:fillRef idx="0"/>
+    <cs:effectRef idx="0"/>
+    <cs:fontRef idx="minor">
+      <a:schemeClr val="tx1"/>
+    </cs:fontRef>
+    <cs:spPr>
+      <a:noFill/>
+      <a:ln>
+        <a:noFill/>
+      </a:ln>
+    </cs:spPr>
+  </cs:wall>
+</cs:chartStyle>
 </file>
 
 <file path=word/theme/theme1.xml><?xml version="1.0" encoding="utf-8"?>
@@ -3103,7 +5091,7 @@
 </file>
 
 <file path=customXml/itemProps1.xml><?xml version="1.0" encoding="utf-8"?>
-<ds:datastoreItem xmlns:ds="http://schemas.openxmlformats.org/officeDocument/2006/customXml" ds:itemID="{903DC1C5-C135-4B5A-8184-2991DFED7FC8}">
+<ds:datastoreItem xmlns:ds="http://schemas.openxmlformats.org/officeDocument/2006/customXml" ds:itemID="{C66C8B5C-DD3C-480F-96C8-182B721197D5}">
   <ds:schemaRefs>
     <ds:schemaRef ds:uri="http://schemas.openxmlformats.org/officeDocument/2006/bibliography"/>
   </ds:schemaRefs>

</xml_diff>

<commit_message>
updated documentation created flow chart of nepo
</commit_message>
<xml_diff>
--- a/Doc/Dokumentation Nepo.docx
+++ b/Doc/Dokumentation Nepo.docx
@@ -23,14 +23,1447 @@
         <w:t>Dokumentation – NEPO</w:t>
       </w:r>
     </w:p>
+    <w:bookmarkStart w:id="0" w:name="_Toc474245055" w:displacedByCustomXml="next"/>
+    <w:sdt>
+      <w:sdtPr>
+        <w:id w:val="1218396133"/>
+        <w:docPartObj>
+          <w:docPartGallery w:val="Table of Contents"/>
+          <w:docPartUnique/>
+        </w:docPartObj>
+      </w:sdtPr>
+      <w:sdtEndPr>
+        <w:rPr>
+          <w:rFonts w:eastAsiaTheme="minorHAnsi" w:cstheme="minorBidi"/>
+          <w:bCs/>
+          <w:szCs w:val="22"/>
+        </w:rPr>
+      </w:sdtEndPr>
+      <w:sdtContent>
+        <w:p>
+          <w:pPr>
+            <w:pStyle w:val="berschrift1"/>
+          </w:pPr>
+          <w:r>
+            <w:t>Inhalt</w:t>
+          </w:r>
+          <w:bookmarkEnd w:id="0"/>
+        </w:p>
+        <w:p>
+          <w:pPr>
+            <w:pStyle w:val="Verzeichnis1"/>
+            <w:tabs>
+              <w:tab w:val="left" w:pos="440"/>
+              <w:tab w:val="right" w:leader="dot" w:pos="9062"/>
+            </w:tabs>
+            <w:rPr>
+              <w:rFonts w:asciiTheme="minorHAnsi" w:eastAsiaTheme="minorEastAsia" w:hAnsiTheme="minorHAnsi"/>
+              <w:noProof/>
+              <w:lang w:eastAsia="de-DE"/>
+            </w:rPr>
+          </w:pPr>
+          <w:r>
+            <w:fldChar w:fldCharType="begin"/>
+          </w:r>
+          <w:r>
+            <w:instrText xml:space="preserve"> TOC \o "1-2" \h \z \u </w:instrText>
+          </w:r>
+          <w:r>
+            <w:fldChar w:fldCharType="separate"/>
+          </w:r>
+          <w:hyperlink w:anchor="_Toc474245055" w:history="1">
+            <w:r>
+              <w:rPr>
+                <w:rStyle w:val="Hyperlink"/>
+                <w:noProof/>
+              </w:rPr>
+              <w:t>1.</w:t>
+            </w:r>
+            <w:r>
+              <w:rPr>
+                <w:rFonts w:asciiTheme="minorHAnsi" w:eastAsiaTheme="minorEastAsia" w:hAnsiTheme="minorHAnsi"/>
+                <w:noProof/>
+                <w:lang w:eastAsia="de-DE"/>
+              </w:rPr>
+              <w:tab/>
+            </w:r>
+            <w:r>
+              <w:rPr>
+                <w:rStyle w:val="Hyperlink"/>
+                <w:noProof/>
+              </w:rPr>
+              <w:t>Inhalt</w:t>
+            </w:r>
+            <w:r>
+              <w:rPr>
+                <w:noProof/>
+                <w:webHidden/>
+              </w:rPr>
+              <w:tab/>
+            </w:r>
+            <w:r>
+              <w:rPr>
+                <w:noProof/>
+                <w:webHidden/>
+              </w:rPr>
+              <w:fldChar w:fldCharType="begin"/>
+            </w:r>
+            <w:r>
+              <w:rPr>
+                <w:noProof/>
+                <w:webHidden/>
+              </w:rPr>
+              <w:instrText xml:space="preserve"> PAGEREF _Toc474245055 \h </w:instrText>
+            </w:r>
+            <w:r>
+              <w:rPr>
+                <w:noProof/>
+                <w:webHidden/>
+              </w:rPr>
+            </w:r>
+            <w:r>
+              <w:rPr>
+                <w:noProof/>
+                <w:webHidden/>
+              </w:rPr>
+              <w:fldChar w:fldCharType="separate"/>
+            </w:r>
+            <w:r>
+              <w:rPr>
+                <w:noProof/>
+                <w:webHidden/>
+              </w:rPr>
+              <w:t>1</w:t>
+            </w:r>
+            <w:r>
+              <w:rPr>
+                <w:noProof/>
+                <w:webHidden/>
+              </w:rPr>
+              <w:fldChar w:fldCharType="end"/>
+            </w:r>
+          </w:hyperlink>
+        </w:p>
+        <w:p>
+          <w:pPr>
+            <w:pStyle w:val="Verzeichnis1"/>
+            <w:tabs>
+              <w:tab w:val="left" w:pos="440"/>
+              <w:tab w:val="right" w:leader="dot" w:pos="9062"/>
+            </w:tabs>
+            <w:rPr>
+              <w:rFonts w:asciiTheme="minorHAnsi" w:eastAsiaTheme="minorEastAsia" w:hAnsiTheme="minorHAnsi"/>
+              <w:noProof/>
+              <w:lang w:eastAsia="de-DE"/>
+            </w:rPr>
+          </w:pPr>
+          <w:hyperlink w:anchor="_Toc474245056" w:history="1">
+            <w:r>
+              <w:rPr>
+                <w:rStyle w:val="Hyperlink"/>
+                <w:noProof/>
+              </w:rPr>
+              <w:t>2.</w:t>
+            </w:r>
+            <w:r>
+              <w:rPr>
+                <w:rFonts w:asciiTheme="minorHAnsi" w:eastAsiaTheme="minorEastAsia" w:hAnsiTheme="minorHAnsi"/>
+                <w:noProof/>
+                <w:lang w:eastAsia="de-DE"/>
+              </w:rPr>
+              <w:tab/>
+            </w:r>
+            <w:r>
+              <w:rPr>
+                <w:rStyle w:val="Hyperlink"/>
+                <w:noProof/>
+              </w:rPr>
+              <w:t>Problemstellung</w:t>
+            </w:r>
+            <w:r>
+              <w:rPr>
+                <w:noProof/>
+                <w:webHidden/>
+              </w:rPr>
+              <w:tab/>
+            </w:r>
+            <w:r>
+              <w:rPr>
+                <w:noProof/>
+                <w:webHidden/>
+              </w:rPr>
+              <w:fldChar w:fldCharType="begin"/>
+            </w:r>
+            <w:r>
+              <w:rPr>
+                <w:noProof/>
+                <w:webHidden/>
+              </w:rPr>
+              <w:instrText xml:space="preserve"> PAGEREF _Toc474245056 \h </w:instrText>
+            </w:r>
+            <w:r>
+              <w:rPr>
+                <w:noProof/>
+                <w:webHidden/>
+              </w:rPr>
+            </w:r>
+            <w:r>
+              <w:rPr>
+                <w:noProof/>
+                <w:webHidden/>
+              </w:rPr>
+              <w:fldChar w:fldCharType="separate"/>
+            </w:r>
+            <w:r>
+              <w:rPr>
+                <w:noProof/>
+                <w:webHidden/>
+              </w:rPr>
+              <w:t>2</w:t>
+            </w:r>
+            <w:r>
+              <w:rPr>
+                <w:noProof/>
+                <w:webHidden/>
+              </w:rPr>
+              <w:fldChar w:fldCharType="end"/>
+            </w:r>
+          </w:hyperlink>
+        </w:p>
+        <w:p>
+          <w:pPr>
+            <w:pStyle w:val="Verzeichnis1"/>
+            <w:tabs>
+              <w:tab w:val="left" w:pos="440"/>
+              <w:tab w:val="right" w:leader="dot" w:pos="9062"/>
+            </w:tabs>
+            <w:rPr>
+              <w:rFonts w:asciiTheme="minorHAnsi" w:eastAsiaTheme="minorEastAsia" w:hAnsiTheme="minorHAnsi"/>
+              <w:noProof/>
+              <w:lang w:eastAsia="de-DE"/>
+            </w:rPr>
+          </w:pPr>
+          <w:hyperlink w:anchor="_Toc474245057" w:history="1">
+            <w:r>
+              <w:rPr>
+                <w:rStyle w:val="Hyperlink"/>
+                <w:noProof/>
+              </w:rPr>
+              <w:t>3.</w:t>
+            </w:r>
+            <w:r>
+              <w:rPr>
+                <w:rFonts w:asciiTheme="minorHAnsi" w:eastAsiaTheme="minorEastAsia" w:hAnsiTheme="minorHAnsi"/>
+                <w:noProof/>
+                <w:lang w:eastAsia="de-DE"/>
+              </w:rPr>
+              <w:tab/>
+            </w:r>
+            <w:r>
+              <w:rPr>
+                <w:rStyle w:val="Hyperlink"/>
+                <w:noProof/>
+              </w:rPr>
+              <w:t>Konzeption</w:t>
+            </w:r>
+            <w:r>
+              <w:rPr>
+                <w:noProof/>
+                <w:webHidden/>
+              </w:rPr>
+              <w:tab/>
+            </w:r>
+            <w:r>
+              <w:rPr>
+                <w:noProof/>
+                <w:webHidden/>
+              </w:rPr>
+              <w:fldChar w:fldCharType="begin"/>
+            </w:r>
+            <w:r>
+              <w:rPr>
+                <w:noProof/>
+                <w:webHidden/>
+              </w:rPr>
+              <w:instrText xml:space="preserve"> PAGEREF _Toc474245057 \h </w:instrText>
+            </w:r>
+            <w:r>
+              <w:rPr>
+                <w:noProof/>
+                <w:webHidden/>
+              </w:rPr>
+            </w:r>
+            <w:r>
+              <w:rPr>
+                <w:noProof/>
+                <w:webHidden/>
+              </w:rPr>
+              <w:fldChar w:fldCharType="separate"/>
+            </w:r>
+            <w:r>
+              <w:rPr>
+                <w:noProof/>
+                <w:webHidden/>
+              </w:rPr>
+              <w:t>2</w:t>
+            </w:r>
+            <w:r>
+              <w:rPr>
+                <w:noProof/>
+                <w:webHidden/>
+              </w:rPr>
+              <w:fldChar w:fldCharType="end"/>
+            </w:r>
+          </w:hyperlink>
+        </w:p>
+        <w:p>
+          <w:pPr>
+            <w:pStyle w:val="Verzeichnis2"/>
+            <w:tabs>
+              <w:tab w:val="left" w:pos="880"/>
+              <w:tab w:val="right" w:leader="dot" w:pos="9062"/>
+            </w:tabs>
+            <w:rPr>
+              <w:rFonts w:asciiTheme="minorHAnsi" w:eastAsiaTheme="minorEastAsia" w:hAnsiTheme="minorHAnsi"/>
+              <w:noProof/>
+              <w:lang w:eastAsia="de-DE"/>
+            </w:rPr>
+          </w:pPr>
+          <w:hyperlink w:anchor="_Toc474245058" w:history="1">
+            <w:r>
+              <w:rPr>
+                <w:rStyle w:val="Hyperlink"/>
+                <w:noProof/>
+              </w:rPr>
+              <w:t>3.1.</w:t>
+            </w:r>
+            <w:r>
+              <w:rPr>
+                <w:rFonts w:asciiTheme="minorHAnsi" w:eastAsiaTheme="minorEastAsia" w:hAnsiTheme="minorHAnsi"/>
+                <w:noProof/>
+                <w:lang w:eastAsia="de-DE"/>
+              </w:rPr>
+              <w:tab/>
+            </w:r>
+            <w:r>
+              <w:rPr>
+                <w:rStyle w:val="Hyperlink"/>
+                <w:noProof/>
+              </w:rPr>
+              <w:t>Gegebene Parameter</w:t>
+            </w:r>
+            <w:r>
+              <w:rPr>
+                <w:noProof/>
+                <w:webHidden/>
+              </w:rPr>
+              <w:tab/>
+            </w:r>
+            <w:r>
+              <w:rPr>
+                <w:noProof/>
+                <w:webHidden/>
+              </w:rPr>
+              <w:fldChar w:fldCharType="begin"/>
+            </w:r>
+            <w:r>
+              <w:rPr>
+                <w:noProof/>
+                <w:webHidden/>
+              </w:rPr>
+              <w:instrText xml:space="preserve"> PAGEREF _Toc474245058 \h </w:instrText>
+            </w:r>
+            <w:r>
+              <w:rPr>
+                <w:noProof/>
+                <w:webHidden/>
+              </w:rPr>
+            </w:r>
+            <w:r>
+              <w:rPr>
+                <w:noProof/>
+                <w:webHidden/>
+              </w:rPr>
+              <w:fldChar w:fldCharType="separate"/>
+            </w:r>
+            <w:r>
+              <w:rPr>
+                <w:noProof/>
+                <w:webHidden/>
+              </w:rPr>
+              <w:t>2</w:t>
+            </w:r>
+            <w:r>
+              <w:rPr>
+                <w:noProof/>
+                <w:webHidden/>
+              </w:rPr>
+              <w:fldChar w:fldCharType="end"/>
+            </w:r>
+          </w:hyperlink>
+        </w:p>
+        <w:p>
+          <w:pPr>
+            <w:pStyle w:val="Verzeichnis2"/>
+            <w:tabs>
+              <w:tab w:val="left" w:pos="880"/>
+              <w:tab w:val="right" w:leader="dot" w:pos="9062"/>
+            </w:tabs>
+            <w:rPr>
+              <w:rFonts w:asciiTheme="minorHAnsi" w:eastAsiaTheme="minorEastAsia" w:hAnsiTheme="minorHAnsi"/>
+              <w:noProof/>
+              <w:lang w:eastAsia="de-DE"/>
+            </w:rPr>
+          </w:pPr>
+          <w:hyperlink w:anchor="_Toc474245059" w:history="1">
+            <w:r>
+              <w:rPr>
+                <w:rStyle w:val="Hyperlink"/>
+                <w:noProof/>
+              </w:rPr>
+              <w:t>3.1.</w:t>
+            </w:r>
+            <w:r>
+              <w:rPr>
+                <w:rFonts w:asciiTheme="minorHAnsi" w:eastAsiaTheme="minorEastAsia" w:hAnsiTheme="minorHAnsi"/>
+                <w:noProof/>
+                <w:lang w:eastAsia="de-DE"/>
+              </w:rPr>
+              <w:tab/>
+            </w:r>
+            <w:r>
+              <w:rPr>
+                <w:rStyle w:val="Hyperlink"/>
+                <w:noProof/>
+              </w:rPr>
+              <w:t>Klassendiagramm</w:t>
+            </w:r>
+            <w:r>
+              <w:rPr>
+                <w:noProof/>
+                <w:webHidden/>
+              </w:rPr>
+              <w:tab/>
+            </w:r>
+            <w:r>
+              <w:rPr>
+                <w:noProof/>
+                <w:webHidden/>
+              </w:rPr>
+              <w:fldChar w:fldCharType="begin"/>
+            </w:r>
+            <w:r>
+              <w:rPr>
+                <w:noProof/>
+                <w:webHidden/>
+              </w:rPr>
+              <w:instrText xml:space="preserve"> PAGEREF _Toc474245059 \h </w:instrText>
+            </w:r>
+            <w:r>
+              <w:rPr>
+                <w:noProof/>
+                <w:webHidden/>
+              </w:rPr>
+            </w:r>
+            <w:r>
+              <w:rPr>
+                <w:noProof/>
+                <w:webHidden/>
+              </w:rPr>
+              <w:fldChar w:fldCharType="separate"/>
+            </w:r>
+            <w:r>
+              <w:rPr>
+                <w:noProof/>
+                <w:webHidden/>
+              </w:rPr>
+              <w:t>2</w:t>
+            </w:r>
+            <w:r>
+              <w:rPr>
+                <w:noProof/>
+                <w:webHidden/>
+              </w:rPr>
+              <w:fldChar w:fldCharType="end"/>
+            </w:r>
+          </w:hyperlink>
+        </w:p>
+        <w:p>
+          <w:pPr>
+            <w:pStyle w:val="Verzeichnis2"/>
+            <w:tabs>
+              <w:tab w:val="left" w:pos="880"/>
+              <w:tab w:val="right" w:leader="dot" w:pos="9062"/>
+            </w:tabs>
+            <w:rPr>
+              <w:rFonts w:asciiTheme="minorHAnsi" w:eastAsiaTheme="minorEastAsia" w:hAnsiTheme="minorHAnsi"/>
+              <w:noProof/>
+              <w:lang w:eastAsia="de-DE"/>
+            </w:rPr>
+          </w:pPr>
+          <w:hyperlink w:anchor="_Toc474245060" w:history="1">
+            <w:r>
+              <w:rPr>
+                <w:rStyle w:val="Hyperlink"/>
+                <w:noProof/>
+              </w:rPr>
+              <w:t>3.2.</w:t>
+            </w:r>
+            <w:r>
+              <w:rPr>
+                <w:rFonts w:asciiTheme="minorHAnsi" w:eastAsiaTheme="minorEastAsia" w:hAnsiTheme="minorHAnsi"/>
+                <w:noProof/>
+                <w:lang w:eastAsia="de-DE"/>
+              </w:rPr>
+              <w:tab/>
+            </w:r>
+            <w:r>
+              <w:rPr>
+                <w:rStyle w:val="Hyperlink"/>
+                <w:noProof/>
+              </w:rPr>
+              <w:t>Aufbau der Agenten</w:t>
+            </w:r>
+            <w:r>
+              <w:rPr>
+                <w:noProof/>
+                <w:webHidden/>
+              </w:rPr>
+              <w:tab/>
+            </w:r>
+            <w:r>
+              <w:rPr>
+                <w:noProof/>
+                <w:webHidden/>
+              </w:rPr>
+              <w:fldChar w:fldCharType="begin"/>
+            </w:r>
+            <w:r>
+              <w:rPr>
+                <w:noProof/>
+                <w:webHidden/>
+              </w:rPr>
+              <w:instrText xml:space="preserve"> PAGEREF _Toc474245060 \h </w:instrText>
+            </w:r>
+            <w:r>
+              <w:rPr>
+                <w:noProof/>
+                <w:webHidden/>
+              </w:rPr>
+            </w:r>
+            <w:r>
+              <w:rPr>
+                <w:noProof/>
+                <w:webHidden/>
+              </w:rPr>
+              <w:fldChar w:fldCharType="separate"/>
+            </w:r>
+            <w:r>
+              <w:rPr>
+                <w:noProof/>
+                <w:webHidden/>
+              </w:rPr>
+              <w:t>2</w:t>
+            </w:r>
+            <w:r>
+              <w:rPr>
+                <w:noProof/>
+                <w:webHidden/>
+              </w:rPr>
+              <w:fldChar w:fldCharType="end"/>
+            </w:r>
+          </w:hyperlink>
+        </w:p>
+        <w:p>
+          <w:pPr>
+            <w:pStyle w:val="Verzeichnis2"/>
+            <w:tabs>
+              <w:tab w:val="left" w:pos="880"/>
+              <w:tab w:val="right" w:leader="dot" w:pos="9062"/>
+            </w:tabs>
+            <w:rPr>
+              <w:rFonts w:asciiTheme="minorHAnsi" w:eastAsiaTheme="minorEastAsia" w:hAnsiTheme="minorHAnsi"/>
+              <w:noProof/>
+              <w:lang w:eastAsia="de-DE"/>
+            </w:rPr>
+          </w:pPr>
+          <w:hyperlink w:anchor="_Toc474245061" w:history="1">
+            <w:r>
+              <w:rPr>
+                <w:rStyle w:val="Hyperlink"/>
+                <w:noProof/>
+              </w:rPr>
+              <w:t>3.3.</w:t>
+            </w:r>
+            <w:r>
+              <w:rPr>
+                <w:rFonts w:asciiTheme="minorHAnsi" w:eastAsiaTheme="minorEastAsia" w:hAnsiTheme="minorHAnsi"/>
+                <w:noProof/>
+                <w:lang w:eastAsia="de-DE"/>
+              </w:rPr>
+              <w:tab/>
+            </w:r>
+            <w:r>
+              <w:rPr>
+                <w:rStyle w:val="Hyperlink"/>
+                <w:noProof/>
+              </w:rPr>
+              <w:t>Programmablauf</w:t>
+            </w:r>
+            <w:r>
+              <w:rPr>
+                <w:noProof/>
+                <w:webHidden/>
+              </w:rPr>
+              <w:tab/>
+            </w:r>
+            <w:r>
+              <w:rPr>
+                <w:noProof/>
+                <w:webHidden/>
+              </w:rPr>
+              <w:fldChar w:fldCharType="begin"/>
+            </w:r>
+            <w:r>
+              <w:rPr>
+                <w:noProof/>
+                <w:webHidden/>
+              </w:rPr>
+              <w:instrText xml:space="preserve"> PAGEREF _Toc474245061 \h </w:instrText>
+            </w:r>
+            <w:r>
+              <w:rPr>
+                <w:noProof/>
+                <w:webHidden/>
+              </w:rPr>
+            </w:r>
+            <w:r>
+              <w:rPr>
+                <w:noProof/>
+                <w:webHidden/>
+              </w:rPr>
+              <w:fldChar w:fldCharType="separate"/>
+            </w:r>
+            <w:r>
+              <w:rPr>
+                <w:noProof/>
+                <w:webHidden/>
+              </w:rPr>
+              <w:t>2</w:t>
+            </w:r>
+            <w:r>
+              <w:rPr>
+                <w:noProof/>
+                <w:webHidden/>
+              </w:rPr>
+              <w:fldChar w:fldCharType="end"/>
+            </w:r>
+          </w:hyperlink>
+        </w:p>
+        <w:p>
+          <w:pPr>
+            <w:pStyle w:val="Verzeichnis1"/>
+            <w:tabs>
+              <w:tab w:val="left" w:pos="440"/>
+              <w:tab w:val="right" w:leader="dot" w:pos="9062"/>
+            </w:tabs>
+            <w:rPr>
+              <w:rFonts w:asciiTheme="minorHAnsi" w:eastAsiaTheme="minorEastAsia" w:hAnsiTheme="minorHAnsi"/>
+              <w:noProof/>
+              <w:lang w:eastAsia="de-DE"/>
+            </w:rPr>
+          </w:pPr>
+          <w:hyperlink w:anchor="_Toc474245062" w:history="1">
+            <w:r>
+              <w:rPr>
+                <w:rStyle w:val="Hyperlink"/>
+                <w:noProof/>
+              </w:rPr>
+              <w:t>4.</w:t>
+            </w:r>
+            <w:r>
+              <w:rPr>
+                <w:rFonts w:asciiTheme="minorHAnsi" w:eastAsiaTheme="minorEastAsia" w:hAnsiTheme="minorHAnsi"/>
+                <w:noProof/>
+                <w:lang w:eastAsia="de-DE"/>
+              </w:rPr>
+              <w:tab/>
+            </w:r>
+            <w:r>
+              <w:rPr>
+                <w:rStyle w:val="Hyperlink"/>
+                <w:noProof/>
+              </w:rPr>
+              <w:t>Implementierung</w:t>
+            </w:r>
+            <w:r>
+              <w:rPr>
+                <w:noProof/>
+                <w:webHidden/>
+              </w:rPr>
+              <w:tab/>
+            </w:r>
+            <w:r>
+              <w:rPr>
+                <w:noProof/>
+                <w:webHidden/>
+              </w:rPr>
+              <w:fldChar w:fldCharType="begin"/>
+            </w:r>
+            <w:r>
+              <w:rPr>
+                <w:noProof/>
+                <w:webHidden/>
+              </w:rPr>
+              <w:instrText xml:space="preserve"> PAGEREF _Toc474245062 \h </w:instrText>
+            </w:r>
+            <w:r>
+              <w:rPr>
+                <w:noProof/>
+                <w:webHidden/>
+              </w:rPr>
+            </w:r>
+            <w:r>
+              <w:rPr>
+                <w:noProof/>
+                <w:webHidden/>
+              </w:rPr>
+              <w:fldChar w:fldCharType="separate"/>
+            </w:r>
+            <w:r>
+              <w:rPr>
+                <w:noProof/>
+                <w:webHidden/>
+              </w:rPr>
+              <w:t>2</w:t>
+            </w:r>
+            <w:r>
+              <w:rPr>
+                <w:noProof/>
+                <w:webHidden/>
+              </w:rPr>
+              <w:fldChar w:fldCharType="end"/>
+            </w:r>
+          </w:hyperlink>
+        </w:p>
+        <w:p>
+          <w:pPr>
+            <w:pStyle w:val="Verzeichnis2"/>
+            <w:tabs>
+              <w:tab w:val="left" w:pos="880"/>
+              <w:tab w:val="right" w:leader="dot" w:pos="9062"/>
+            </w:tabs>
+            <w:rPr>
+              <w:rFonts w:asciiTheme="minorHAnsi" w:eastAsiaTheme="minorEastAsia" w:hAnsiTheme="minorHAnsi"/>
+              <w:noProof/>
+              <w:lang w:eastAsia="de-DE"/>
+            </w:rPr>
+          </w:pPr>
+          <w:hyperlink w:anchor="_Toc474245063" w:history="1">
+            <w:r>
+              <w:rPr>
+                <w:rStyle w:val="Hyperlink"/>
+                <w:noProof/>
+              </w:rPr>
+              <w:t>4.1.</w:t>
+            </w:r>
+            <w:r>
+              <w:rPr>
+                <w:rFonts w:asciiTheme="minorHAnsi" w:eastAsiaTheme="minorEastAsia" w:hAnsiTheme="minorHAnsi"/>
+                <w:noProof/>
+                <w:lang w:eastAsia="de-DE"/>
+              </w:rPr>
+              <w:tab/>
+            </w:r>
+            <w:r>
+              <w:rPr>
+                <w:rStyle w:val="Hyperlink"/>
+                <w:noProof/>
+              </w:rPr>
+              <w:t>Detaillierter Programmablauf</w:t>
+            </w:r>
+            <w:r>
+              <w:rPr>
+                <w:noProof/>
+                <w:webHidden/>
+              </w:rPr>
+              <w:tab/>
+            </w:r>
+            <w:r>
+              <w:rPr>
+                <w:noProof/>
+                <w:webHidden/>
+              </w:rPr>
+              <w:fldChar w:fldCharType="begin"/>
+            </w:r>
+            <w:r>
+              <w:rPr>
+                <w:noProof/>
+                <w:webHidden/>
+              </w:rPr>
+              <w:instrText xml:space="preserve"> PAGEREF _Toc474245063 \h </w:instrText>
+            </w:r>
+            <w:r>
+              <w:rPr>
+                <w:noProof/>
+                <w:webHidden/>
+              </w:rPr>
+            </w:r>
+            <w:r>
+              <w:rPr>
+                <w:noProof/>
+                <w:webHidden/>
+              </w:rPr>
+              <w:fldChar w:fldCharType="separate"/>
+            </w:r>
+            <w:r>
+              <w:rPr>
+                <w:noProof/>
+                <w:webHidden/>
+              </w:rPr>
+              <w:t>2</w:t>
+            </w:r>
+            <w:r>
+              <w:rPr>
+                <w:noProof/>
+                <w:webHidden/>
+              </w:rPr>
+              <w:fldChar w:fldCharType="end"/>
+            </w:r>
+          </w:hyperlink>
+        </w:p>
+        <w:p>
+          <w:pPr>
+            <w:pStyle w:val="Verzeichnis2"/>
+            <w:tabs>
+              <w:tab w:val="left" w:pos="880"/>
+              <w:tab w:val="right" w:leader="dot" w:pos="9062"/>
+            </w:tabs>
+            <w:rPr>
+              <w:rFonts w:asciiTheme="minorHAnsi" w:eastAsiaTheme="minorEastAsia" w:hAnsiTheme="minorHAnsi"/>
+              <w:noProof/>
+              <w:lang w:eastAsia="de-DE"/>
+            </w:rPr>
+          </w:pPr>
+          <w:hyperlink w:anchor="_Toc474245064" w:history="1">
+            <w:r>
+              <w:rPr>
+                <w:rStyle w:val="Hyperlink"/>
+                <w:noProof/>
+              </w:rPr>
+              <w:t>4.2.</w:t>
+            </w:r>
+            <w:r>
+              <w:rPr>
+                <w:rFonts w:asciiTheme="minorHAnsi" w:eastAsiaTheme="minorEastAsia" w:hAnsiTheme="minorHAnsi"/>
+                <w:noProof/>
+                <w:lang w:eastAsia="de-DE"/>
+              </w:rPr>
+              <w:tab/>
+            </w:r>
+            <w:r>
+              <w:rPr>
+                <w:rStyle w:val="Hyperlink"/>
+                <w:noProof/>
+              </w:rPr>
+              <w:t>User Interface</w:t>
+            </w:r>
+            <w:r>
+              <w:rPr>
+                <w:noProof/>
+                <w:webHidden/>
+              </w:rPr>
+              <w:tab/>
+            </w:r>
+            <w:r>
+              <w:rPr>
+                <w:noProof/>
+                <w:webHidden/>
+              </w:rPr>
+              <w:fldChar w:fldCharType="begin"/>
+            </w:r>
+            <w:r>
+              <w:rPr>
+                <w:noProof/>
+                <w:webHidden/>
+              </w:rPr>
+              <w:instrText xml:space="preserve"> PAGEREF _Toc474245064 \h </w:instrText>
+            </w:r>
+            <w:r>
+              <w:rPr>
+                <w:noProof/>
+                <w:webHidden/>
+              </w:rPr>
+            </w:r>
+            <w:r>
+              <w:rPr>
+                <w:noProof/>
+                <w:webHidden/>
+              </w:rPr>
+              <w:fldChar w:fldCharType="separate"/>
+            </w:r>
+            <w:r>
+              <w:rPr>
+                <w:noProof/>
+                <w:webHidden/>
+              </w:rPr>
+              <w:t>2</w:t>
+            </w:r>
+            <w:r>
+              <w:rPr>
+                <w:noProof/>
+                <w:webHidden/>
+              </w:rPr>
+              <w:fldChar w:fldCharType="end"/>
+            </w:r>
+          </w:hyperlink>
+        </w:p>
+        <w:p>
+          <w:pPr>
+            <w:pStyle w:val="Verzeichnis2"/>
+            <w:tabs>
+              <w:tab w:val="left" w:pos="880"/>
+              <w:tab w:val="right" w:leader="dot" w:pos="9062"/>
+            </w:tabs>
+            <w:rPr>
+              <w:rFonts w:asciiTheme="minorHAnsi" w:eastAsiaTheme="minorEastAsia" w:hAnsiTheme="minorHAnsi"/>
+              <w:noProof/>
+              <w:lang w:eastAsia="de-DE"/>
+            </w:rPr>
+          </w:pPr>
+          <w:hyperlink w:anchor="_Toc474245065" w:history="1">
+            <w:r>
+              <w:rPr>
+                <w:rStyle w:val="Hyperlink"/>
+                <w:noProof/>
+              </w:rPr>
+              <w:t>4.3.</w:t>
+            </w:r>
+            <w:r>
+              <w:rPr>
+                <w:rFonts w:asciiTheme="minorHAnsi" w:eastAsiaTheme="minorEastAsia" w:hAnsiTheme="minorHAnsi"/>
+                <w:noProof/>
+                <w:lang w:eastAsia="de-DE"/>
+              </w:rPr>
+              <w:tab/>
+            </w:r>
+            <w:r>
+              <w:rPr>
+                <w:rStyle w:val="Hyperlink"/>
+                <w:noProof/>
+              </w:rPr>
+              <w:t>Lokale Konfiguration</w:t>
+            </w:r>
+            <w:r>
+              <w:rPr>
+                <w:noProof/>
+                <w:webHidden/>
+              </w:rPr>
+              <w:tab/>
+            </w:r>
+            <w:r>
+              <w:rPr>
+                <w:noProof/>
+                <w:webHidden/>
+              </w:rPr>
+              <w:fldChar w:fldCharType="begin"/>
+            </w:r>
+            <w:r>
+              <w:rPr>
+                <w:noProof/>
+                <w:webHidden/>
+              </w:rPr>
+              <w:instrText xml:space="preserve"> PAGEREF _Toc474245065 \h </w:instrText>
+            </w:r>
+            <w:r>
+              <w:rPr>
+                <w:noProof/>
+                <w:webHidden/>
+              </w:rPr>
+            </w:r>
+            <w:r>
+              <w:rPr>
+                <w:noProof/>
+                <w:webHidden/>
+              </w:rPr>
+              <w:fldChar w:fldCharType="separate"/>
+            </w:r>
+            <w:r>
+              <w:rPr>
+                <w:noProof/>
+                <w:webHidden/>
+              </w:rPr>
+              <w:t>2</w:t>
+            </w:r>
+            <w:r>
+              <w:rPr>
+                <w:noProof/>
+                <w:webHidden/>
+              </w:rPr>
+              <w:fldChar w:fldCharType="end"/>
+            </w:r>
+          </w:hyperlink>
+        </w:p>
+        <w:p>
+          <w:pPr>
+            <w:pStyle w:val="Verzeichnis2"/>
+            <w:tabs>
+              <w:tab w:val="left" w:pos="880"/>
+              <w:tab w:val="right" w:leader="dot" w:pos="9062"/>
+            </w:tabs>
+            <w:rPr>
+              <w:rFonts w:asciiTheme="minorHAnsi" w:eastAsiaTheme="minorEastAsia" w:hAnsiTheme="minorHAnsi"/>
+              <w:noProof/>
+              <w:lang w:eastAsia="de-DE"/>
+            </w:rPr>
+          </w:pPr>
+          <w:hyperlink w:anchor="_Toc474245066" w:history="1">
+            <w:r>
+              <w:rPr>
+                <w:rStyle w:val="Hyperlink"/>
+                <w:noProof/>
+              </w:rPr>
+              <w:t>4.4.</w:t>
+            </w:r>
+            <w:r>
+              <w:rPr>
+                <w:rFonts w:asciiTheme="minorHAnsi" w:eastAsiaTheme="minorEastAsia" w:hAnsiTheme="minorHAnsi"/>
+                <w:noProof/>
+                <w:lang w:eastAsia="de-DE"/>
+              </w:rPr>
+              <w:tab/>
+            </w:r>
+            <w:r>
+              <w:rPr>
+                <w:rStyle w:val="Hyperlink"/>
+                <w:noProof/>
+              </w:rPr>
+              <w:t>Testdatengenerierung</w:t>
+            </w:r>
+            <w:r>
+              <w:rPr>
+                <w:noProof/>
+                <w:webHidden/>
+              </w:rPr>
+              <w:tab/>
+            </w:r>
+            <w:r>
+              <w:rPr>
+                <w:noProof/>
+                <w:webHidden/>
+              </w:rPr>
+              <w:fldChar w:fldCharType="begin"/>
+            </w:r>
+            <w:r>
+              <w:rPr>
+                <w:noProof/>
+                <w:webHidden/>
+              </w:rPr>
+              <w:instrText xml:space="preserve"> PAGEREF _Toc474245066 \h </w:instrText>
+            </w:r>
+            <w:r>
+              <w:rPr>
+                <w:noProof/>
+                <w:webHidden/>
+              </w:rPr>
+            </w:r>
+            <w:r>
+              <w:rPr>
+                <w:noProof/>
+                <w:webHidden/>
+              </w:rPr>
+              <w:fldChar w:fldCharType="separate"/>
+            </w:r>
+            <w:r>
+              <w:rPr>
+                <w:noProof/>
+                <w:webHidden/>
+              </w:rPr>
+              <w:t>2</w:t>
+            </w:r>
+            <w:r>
+              <w:rPr>
+                <w:noProof/>
+                <w:webHidden/>
+              </w:rPr>
+              <w:fldChar w:fldCharType="end"/>
+            </w:r>
+          </w:hyperlink>
+        </w:p>
+        <w:p>
+          <w:pPr>
+            <w:pStyle w:val="Verzeichnis1"/>
+            <w:tabs>
+              <w:tab w:val="left" w:pos="440"/>
+              <w:tab w:val="right" w:leader="dot" w:pos="9062"/>
+            </w:tabs>
+            <w:rPr>
+              <w:rFonts w:asciiTheme="minorHAnsi" w:eastAsiaTheme="minorEastAsia" w:hAnsiTheme="minorHAnsi"/>
+              <w:noProof/>
+              <w:lang w:eastAsia="de-DE"/>
+            </w:rPr>
+          </w:pPr>
+          <w:hyperlink w:anchor="_Toc474245067" w:history="1">
+            <w:r>
+              <w:rPr>
+                <w:rStyle w:val="Hyperlink"/>
+                <w:noProof/>
+              </w:rPr>
+              <w:t>5.</w:t>
+            </w:r>
+            <w:r>
+              <w:rPr>
+                <w:rFonts w:asciiTheme="minorHAnsi" w:eastAsiaTheme="minorEastAsia" w:hAnsiTheme="minorHAnsi"/>
+                <w:noProof/>
+                <w:lang w:eastAsia="de-DE"/>
+              </w:rPr>
+              <w:tab/>
+            </w:r>
+            <w:r>
+              <w:rPr>
+                <w:rStyle w:val="Hyperlink"/>
+                <w:noProof/>
+              </w:rPr>
+              <w:t>Tests</w:t>
+            </w:r>
+            <w:r>
+              <w:rPr>
+                <w:noProof/>
+                <w:webHidden/>
+              </w:rPr>
+              <w:tab/>
+            </w:r>
+            <w:r>
+              <w:rPr>
+                <w:noProof/>
+                <w:webHidden/>
+              </w:rPr>
+              <w:fldChar w:fldCharType="begin"/>
+            </w:r>
+            <w:r>
+              <w:rPr>
+                <w:noProof/>
+                <w:webHidden/>
+              </w:rPr>
+              <w:instrText xml:space="preserve"> PAGEREF _Toc474245067 \h </w:instrText>
+            </w:r>
+            <w:r>
+              <w:rPr>
+                <w:noProof/>
+                <w:webHidden/>
+              </w:rPr>
+            </w:r>
+            <w:r>
+              <w:rPr>
+                <w:noProof/>
+                <w:webHidden/>
+              </w:rPr>
+              <w:fldChar w:fldCharType="separate"/>
+            </w:r>
+            <w:r>
+              <w:rPr>
+                <w:noProof/>
+                <w:webHidden/>
+              </w:rPr>
+              <w:t>2</w:t>
+            </w:r>
+            <w:r>
+              <w:rPr>
+                <w:noProof/>
+                <w:webHidden/>
+              </w:rPr>
+              <w:fldChar w:fldCharType="end"/>
+            </w:r>
+          </w:hyperlink>
+        </w:p>
+        <w:p>
+          <w:pPr>
+            <w:pStyle w:val="Verzeichnis2"/>
+            <w:tabs>
+              <w:tab w:val="left" w:pos="880"/>
+              <w:tab w:val="right" w:leader="dot" w:pos="9062"/>
+            </w:tabs>
+            <w:rPr>
+              <w:rFonts w:asciiTheme="minorHAnsi" w:eastAsiaTheme="minorEastAsia" w:hAnsiTheme="minorHAnsi"/>
+              <w:noProof/>
+              <w:lang w:eastAsia="de-DE"/>
+            </w:rPr>
+          </w:pPr>
+          <w:hyperlink w:anchor="_Toc474245068" w:history="1">
+            <w:r>
+              <w:rPr>
+                <w:rStyle w:val="Hyperlink"/>
+                <w:noProof/>
+              </w:rPr>
+              <w:t>5.1.</w:t>
+            </w:r>
+            <w:r>
+              <w:rPr>
+                <w:rFonts w:asciiTheme="minorHAnsi" w:eastAsiaTheme="minorEastAsia" w:hAnsiTheme="minorHAnsi"/>
+                <w:noProof/>
+                <w:lang w:eastAsia="de-DE"/>
+              </w:rPr>
+              <w:tab/>
+            </w:r>
+            <w:r>
+              <w:rPr>
+                <w:rStyle w:val="Hyperlink"/>
+                <w:noProof/>
+              </w:rPr>
+              <w:t>Evaluierungsmethodik</w:t>
+            </w:r>
+            <w:r>
+              <w:rPr>
+                <w:noProof/>
+                <w:webHidden/>
+              </w:rPr>
+              <w:tab/>
+            </w:r>
+            <w:r>
+              <w:rPr>
+                <w:noProof/>
+                <w:webHidden/>
+              </w:rPr>
+              <w:fldChar w:fldCharType="begin"/>
+            </w:r>
+            <w:r>
+              <w:rPr>
+                <w:noProof/>
+                <w:webHidden/>
+              </w:rPr>
+              <w:instrText xml:space="preserve"> PAGEREF _Toc474245068 \h </w:instrText>
+            </w:r>
+            <w:r>
+              <w:rPr>
+                <w:noProof/>
+                <w:webHidden/>
+              </w:rPr>
+            </w:r>
+            <w:r>
+              <w:rPr>
+                <w:noProof/>
+                <w:webHidden/>
+              </w:rPr>
+              <w:fldChar w:fldCharType="separate"/>
+            </w:r>
+            <w:r>
+              <w:rPr>
+                <w:noProof/>
+                <w:webHidden/>
+              </w:rPr>
+              <w:t>2</w:t>
+            </w:r>
+            <w:r>
+              <w:rPr>
+                <w:noProof/>
+                <w:webHidden/>
+              </w:rPr>
+              <w:fldChar w:fldCharType="end"/>
+            </w:r>
+          </w:hyperlink>
+        </w:p>
+        <w:p>
+          <w:pPr>
+            <w:pStyle w:val="Verzeichnis2"/>
+            <w:tabs>
+              <w:tab w:val="left" w:pos="880"/>
+              <w:tab w:val="right" w:leader="dot" w:pos="9062"/>
+            </w:tabs>
+            <w:rPr>
+              <w:rFonts w:asciiTheme="minorHAnsi" w:eastAsiaTheme="minorEastAsia" w:hAnsiTheme="minorHAnsi"/>
+              <w:noProof/>
+              <w:lang w:eastAsia="de-DE"/>
+            </w:rPr>
+          </w:pPr>
+          <w:hyperlink w:anchor="_Toc474245069" w:history="1">
+            <w:r>
+              <w:rPr>
+                <w:rStyle w:val="Hyperlink"/>
+                <w:noProof/>
+              </w:rPr>
+              <w:t>5.2.</w:t>
+            </w:r>
+            <w:r>
+              <w:rPr>
+                <w:rFonts w:asciiTheme="minorHAnsi" w:eastAsiaTheme="minorEastAsia" w:hAnsiTheme="minorHAnsi"/>
+                <w:noProof/>
+                <w:lang w:eastAsia="de-DE"/>
+              </w:rPr>
+              <w:tab/>
+            </w:r>
+            <w:r>
+              <w:rPr>
+                <w:rStyle w:val="Hyperlink"/>
+                <w:noProof/>
+              </w:rPr>
+              <w:t>Bewertung der Ergebnisse</w:t>
+            </w:r>
+            <w:r>
+              <w:rPr>
+                <w:noProof/>
+                <w:webHidden/>
+              </w:rPr>
+              <w:tab/>
+            </w:r>
+            <w:r>
+              <w:rPr>
+                <w:noProof/>
+                <w:webHidden/>
+              </w:rPr>
+              <w:fldChar w:fldCharType="begin"/>
+            </w:r>
+            <w:r>
+              <w:rPr>
+                <w:noProof/>
+                <w:webHidden/>
+              </w:rPr>
+              <w:instrText xml:space="preserve"> PAGEREF _Toc474245069 \h </w:instrText>
+            </w:r>
+            <w:r>
+              <w:rPr>
+                <w:noProof/>
+                <w:webHidden/>
+              </w:rPr>
+            </w:r>
+            <w:r>
+              <w:rPr>
+                <w:noProof/>
+                <w:webHidden/>
+              </w:rPr>
+              <w:fldChar w:fldCharType="separate"/>
+            </w:r>
+            <w:r>
+              <w:rPr>
+                <w:noProof/>
+                <w:webHidden/>
+              </w:rPr>
+              <w:t>2</w:t>
+            </w:r>
+            <w:r>
+              <w:rPr>
+                <w:noProof/>
+                <w:webHidden/>
+              </w:rPr>
+              <w:fldChar w:fldCharType="end"/>
+            </w:r>
+          </w:hyperlink>
+        </w:p>
+        <w:p>
+          <w:pPr>
+            <w:pStyle w:val="Verzeichnis1"/>
+            <w:tabs>
+              <w:tab w:val="left" w:pos="440"/>
+              <w:tab w:val="right" w:leader="dot" w:pos="9062"/>
+            </w:tabs>
+            <w:rPr>
+              <w:rFonts w:asciiTheme="minorHAnsi" w:eastAsiaTheme="minorEastAsia" w:hAnsiTheme="minorHAnsi"/>
+              <w:noProof/>
+              <w:lang w:eastAsia="de-DE"/>
+            </w:rPr>
+          </w:pPr>
+          <w:hyperlink w:anchor="_Toc474245070" w:history="1">
+            <w:r>
+              <w:rPr>
+                <w:rStyle w:val="Hyperlink"/>
+                <w:noProof/>
+              </w:rPr>
+              <w:t>6.</w:t>
+            </w:r>
+            <w:r>
+              <w:rPr>
+                <w:rFonts w:asciiTheme="minorHAnsi" w:eastAsiaTheme="minorEastAsia" w:hAnsiTheme="minorHAnsi"/>
+                <w:noProof/>
+                <w:lang w:eastAsia="de-DE"/>
+              </w:rPr>
+              <w:tab/>
+            </w:r>
+            <w:r>
+              <w:rPr>
+                <w:rStyle w:val="Hyperlink"/>
+                <w:noProof/>
+              </w:rPr>
+              <w:t>Aufgabenverteilung im Projektteam</w:t>
+            </w:r>
+            <w:r>
+              <w:rPr>
+                <w:noProof/>
+                <w:webHidden/>
+              </w:rPr>
+              <w:tab/>
+            </w:r>
+            <w:r>
+              <w:rPr>
+                <w:noProof/>
+                <w:webHidden/>
+              </w:rPr>
+              <w:fldChar w:fldCharType="begin"/>
+            </w:r>
+            <w:r>
+              <w:rPr>
+                <w:noProof/>
+                <w:webHidden/>
+              </w:rPr>
+              <w:instrText xml:space="preserve"> PAGEREF _Toc474245070 \h </w:instrText>
+            </w:r>
+            <w:r>
+              <w:rPr>
+                <w:noProof/>
+                <w:webHidden/>
+              </w:rPr>
+            </w:r>
+            <w:r>
+              <w:rPr>
+                <w:noProof/>
+                <w:webHidden/>
+              </w:rPr>
+              <w:fldChar w:fldCharType="separate"/>
+            </w:r>
+            <w:r>
+              <w:rPr>
+                <w:noProof/>
+                <w:webHidden/>
+              </w:rPr>
+              <w:t>2</w:t>
+            </w:r>
+            <w:r>
+              <w:rPr>
+                <w:noProof/>
+                <w:webHidden/>
+              </w:rPr>
+              <w:fldChar w:fldCharType="end"/>
+            </w:r>
+          </w:hyperlink>
+        </w:p>
+        <w:p>
+          <w:r>
+            <w:fldChar w:fldCharType="end"/>
+          </w:r>
+        </w:p>
+      </w:sdtContent>
+    </w:sdt>
+    <w:p>
+      <w:pPr>
+        <w:spacing w:after="160" w:line="259" w:lineRule="auto"/>
+      </w:pPr>
+    </w:p>
+    <w:p>
+      <w:pPr>
+        <w:spacing w:after="160" w:line="259" w:lineRule="auto"/>
+      </w:pPr>
+      <w:r>
+        <w:br w:type="page"/>
+      </w:r>
+    </w:p>
     <w:p/>
     <w:p>
       <w:pPr>
         <w:pStyle w:val="berschrift1"/>
       </w:pPr>
+      <w:bookmarkStart w:id="1" w:name="_Toc474245056"/>
       <w:r>
         <w:t>Problemstellung</w:t>
       </w:r>
+      <w:bookmarkEnd w:id="1"/>
     </w:p>
     <w:p>
       <w:r>
@@ -201,17 +1634,21 @@
       <w:pPr>
         <w:pStyle w:val="berschrift1"/>
       </w:pPr>
+      <w:bookmarkStart w:id="2" w:name="_Toc474245057"/>
       <w:r>
         <w:t>Konzeption</w:t>
       </w:r>
+      <w:bookmarkEnd w:id="2"/>
     </w:p>
     <w:p>
       <w:pPr>
         <w:pStyle w:val="berschrift2"/>
       </w:pPr>
+      <w:bookmarkStart w:id="3" w:name="_Toc474245058"/>
       <w:r>
         <w:t>Gegebene Parameter</w:t>
       </w:r>
+      <w:bookmarkEnd w:id="3"/>
     </w:p>
     <w:p>
       <w:r>
@@ -430,10 +1867,12 @@
           <w:numId w:val="9"/>
         </w:numPr>
       </w:pPr>
+      <w:bookmarkStart w:id="4" w:name="_Toc474245059"/>
       <w:r>
         <w:lastRenderedPageBreak/>
         <w:t>Klassendiagramm</w:t>
       </w:r>
+      <w:bookmarkEnd w:id="4"/>
     </w:p>
     <w:p>
       <w:r>
@@ -447,7 +1886,7 @@
           <w:lang w:eastAsia="de-DE"/>
         </w:rPr>
         <w:drawing>
-          <wp:inline distT="0" distB="0" distL="0" distR="0" wp14:anchorId="471A3E35" wp14:editId="54D164B9">
+          <wp:inline distT="0" distB="0" distL="0" distR="0" wp14:anchorId="3CC89876" wp14:editId="768DB7F0">
             <wp:extent cx="5760720" cy="2592086"/>
             <wp:effectExtent l="0" t="0" r="0" b="0"/>
             <wp:docPr id="2" name="Grafik 2" descr="C:\Users\Patrick\Google Drive\Projects\nepo\Doc\Architektur\Klassendiagramm.png"/>
@@ -536,9 +1975,11 @@
       <w:pPr>
         <w:pStyle w:val="berschrift2"/>
       </w:pPr>
+      <w:bookmarkStart w:id="5" w:name="_Toc474245060"/>
       <w:r>
         <w:t>Aufbau der Agenten</w:t>
       </w:r>
+      <w:bookmarkEnd w:id="5"/>
     </w:p>
     <w:p>
       <w:r>
@@ -631,8 +2072,16 @@
       </w:pPr>
       <w:r>
         <w:lastRenderedPageBreak/>
-        <w:t>Somit ergibt sich folgende Zielfunktion:</w:t>
-      </w:r>
+        <w:t xml:space="preserve">Die Zielfunktion des Netzanbieters lautet </w:t>
+      </w:r>
+      <w:proofErr w:type="gramStart"/>
+      <w:r>
+        <w:t xml:space="preserve">folglich </w:t>
+      </w:r>
+      <w:r>
+        <w:t>:</w:t>
+      </w:r>
+      <w:proofErr w:type="gramEnd"/>
     </w:p>
     <w:p>
       <m:oMathPara>
@@ -689,7 +2138,7 @@
                 <w:rPr>
                   <w:rFonts w:ascii="Cambria Math" w:hAnsi="Cambria Math"/>
                 </w:rPr>
-                <m:t>Städte</m:t>
+                <m:t>Stadt</m:t>
               </m:r>
             </m:sub>
             <m:sup/>
@@ -880,7 +2329,7 @@
                 <w:rPr>
                   <w:rFonts w:ascii="Cambria Math" w:hAnsi="Cambria Math"/>
                 </w:rPr>
-                <m:t>Kommunen</m:t>
+                <m:t>Stadt</m:t>
               </m:r>
             </m:sub>
           </m:sSub>
@@ -1100,7 +2549,7 @@
           <w:lang w:eastAsia="de-DE"/>
         </w:rPr>
         <w:drawing>
-          <wp:inline distT="0" distB="0" distL="0" distR="0" wp14:anchorId="5BCC8525" wp14:editId="63FB0FDA">
+          <wp:inline distT="0" distB="0" distL="0" distR="0" wp14:anchorId="35D6608F" wp14:editId="7C4316DA">
             <wp:extent cx="5677852" cy="3159444"/>
             <wp:effectExtent l="0" t="0" r="18415" b="3175"/>
             <wp:docPr id="6" name="Diagramm 6">
@@ -1125,14 +2574,309 @@
         <w:lastRenderedPageBreak/>
         <w:t>Die Belange größerer Städte werden hierbei anhand der Anzahl an Einwohnern stärker gewichtet als die Belange kleinerer Kommunen.</w:t>
       </w:r>
+      <w:r>
+        <w:t xml:space="preserve"> Zusammengefasst stellt sich die Zielfunktion somit in folgender Form dar:</w:t>
+      </w:r>
     </w:p>
     <w:p>
+      <m:oMathPara>
+        <m:oMath>
+          <m:sSub>
+            <m:sSubPr>
+              <m:ctrlPr>
+                <w:rPr>
+                  <w:rFonts w:ascii="Cambria Math" w:hAnsi="Cambria Math"/>
+                  <w:i/>
+                </w:rPr>
+              </m:ctrlPr>
+            </m:sSubPr>
+            <m:e>
+              <m:r>
+                <w:rPr>
+                  <w:rFonts w:ascii="Cambria Math" w:hAnsi="Cambria Math"/>
+                </w:rPr>
+                <m:t>z</m:t>
+              </m:r>
+            </m:e>
+            <m:sub>
+              <m:r>
+                <w:rPr>
+                  <w:rFonts w:ascii="Cambria Math" w:hAnsi="Cambria Math"/>
+                </w:rPr>
+                <m:t>Kommunen</m:t>
+              </m:r>
+            </m:sub>
+          </m:sSub>
+          <m:r>
+            <w:rPr>
+              <w:rFonts w:ascii="Cambria Math" w:hAnsi="Cambria Math"/>
+            </w:rPr>
+            <m:t>=</m:t>
+          </m:r>
+          <m:f>
+            <m:fPr>
+              <m:ctrlPr>
+                <w:rPr>
+                  <w:rFonts w:ascii="Cambria Math" w:hAnsi="Cambria Math"/>
+                  <w:i/>
+                </w:rPr>
+              </m:ctrlPr>
+            </m:fPr>
+            <m:num>
+              <m:r>
+                <w:rPr>
+                  <w:rFonts w:ascii="Cambria Math" w:hAnsi="Cambria Math"/>
+                </w:rPr>
+                <m:t>Einwohner</m:t>
+              </m:r>
+            </m:num>
+            <m:den>
+              <m:nary>
+                <m:naryPr>
+                  <m:chr m:val="∑"/>
+                  <m:limLoc m:val="undOvr"/>
+                  <m:supHide m:val="1"/>
+                  <m:ctrlPr>
+                    <w:rPr>
+                      <w:rFonts w:ascii="Cambria Math" w:hAnsi="Cambria Math"/>
+                      <w:i/>
+                    </w:rPr>
+                  </m:ctrlPr>
+                </m:naryPr>
+                <m:sub>
+                  <m:r>
+                    <w:rPr>
+                      <w:rFonts w:ascii="Cambria Math" w:hAnsi="Cambria Math"/>
+                    </w:rPr>
+                    <m:t>Stadt</m:t>
+                  </m:r>
+                </m:sub>
+                <m:sup/>
+                <m:e>
+                  <m:r>
+                    <w:rPr>
+                      <w:rFonts w:ascii="Cambria Math" w:hAnsi="Cambria Math"/>
+                    </w:rPr>
+                    <m:t xml:space="preserve">Einwohner </m:t>
+                  </m:r>
+                </m:e>
+              </m:nary>
+            </m:den>
+          </m:f>
+          <m:r>
+            <w:rPr>
+              <w:rFonts w:ascii="Cambria Math" w:hAnsi="Cambria Math"/>
+            </w:rPr>
+            <m:t>*</m:t>
+          </m:r>
+          <m:nary>
+            <m:naryPr>
+              <m:chr m:val="∑"/>
+              <m:limLoc m:val="undOvr"/>
+              <m:supHide m:val="1"/>
+              <m:ctrlPr>
+                <w:rPr>
+                  <w:rFonts w:ascii="Cambria Math" w:hAnsi="Cambria Math"/>
+                  <w:i/>
+                </w:rPr>
+              </m:ctrlPr>
+            </m:naryPr>
+            <m:sub>
+              <m:r>
+                <w:rPr>
+                  <w:rFonts w:ascii="Cambria Math" w:hAnsi="Cambria Math"/>
+                </w:rPr>
+                <m:t>Stadt</m:t>
+              </m:r>
+            </m:sub>
+            <m:sup/>
+            <m:e>
+              <m:d>
+                <m:dPr>
+                  <m:ctrlPr>
+                    <w:rPr>
+                      <w:rFonts w:ascii="Cambria Math" w:hAnsi="Cambria Math"/>
+                      <w:i/>
+                    </w:rPr>
+                  </m:ctrlPr>
+                </m:dPr>
+                <m:e>
+                  <m:r>
+                    <w:rPr>
+                      <w:rFonts w:ascii="Cambria Math" w:hAnsi="Cambria Math"/>
+                    </w:rPr>
+                    <m:t>-</m:t>
+                  </m:r>
+                  <m:f>
+                    <m:fPr>
+                      <m:ctrlPr>
+                        <w:rPr>
+                          <w:rFonts w:ascii="Cambria Math" w:hAnsi="Cambria Math"/>
+                          <w:i/>
+                        </w:rPr>
+                      </m:ctrlPr>
+                    </m:fPr>
+                    <m:num>
+                      <m:r>
+                        <w:rPr>
+                          <w:rFonts w:ascii="Cambria Math" w:hAnsi="Cambria Math"/>
+                        </w:rPr>
+                        <m:t>1</m:t>
+                      </m:r>
+                    </m:num>
+                    <m:den>
+                      <m:sSup>
+                        <m:sSupPr>
+                          <m:ctrlPr>
+                            <w:rPr>
+                              <w:rFonts w:ascii="Cambria Math" w:hAnsi="Cambria Math"/>
+                              <w:i/>
+                            </w:rPr>
+                          </m:ctrlPr>
+                        </m:sSupPr>
+                        <m:e>
+                          <m:d>
+                            <m:dPr>
+                              <m:ctrlPr>
+                                <w:rPr>
+                                  <w:rFonts w:ascii="Cambria Math" w:hAnsi="Cambria Math"/>
+                                  <w:i/>
+                                </w:rPr>
+                              </m:ctrlPr>
+                            </m:dPr>
+                            <m:e>
+                              <m:f>
+                                <m:fPr>
+                                  <m:ctrlPr>
+                                    <w:rPr>
+                                      <w:rFonts w:ascii="Cambria Math" w:hAnsi="Cambria Math"/>
+                                      <w:i/>
+                                    </w:rPr>
+                                  </m:ctrlPr>
+                                </m:fPr>
+                                <m:num>
+                                  <m:r>
+                                    <w:rPr>
+                                      <w:rFonts w:ascii="Cambria Math" w:hAnsi="Cambria Math"/>
+                                    </w:rPr>
+                                    <m:t>Max-Min</m:t>
+                                  </m:r>
+                                </m:num>
+                                <m:den>
+                                  <m:r>
+                                    <w:rPr>
+                                      <w:rFonts w:ascii="Cambria Math" w:hAnsi="Cambria Math"/>
+                                    </w:rPr>
+                                    <m:t>2</m:t>
+                                  </m:r>
+                                </m:den>
+                              </m:f>
+                            </m:e>
+                          </m:d>
+                        </m:e>
+                        <m:sup>
+                          <m:r>
+                            <w:rPr>
+                              <w:rFonts w:ascii="Cambria Math" w:hAnsi="Cambria Math"/>
+                            </w:rPr>
+                            <m:t>2</m:t>
+                          </m:r>
+                        </m:sup>
+                      </m:sSup>
+                    </m:den>
+                  </m:f>
+                  <m:r>
+                    <w:rPr>
+                      <w:rFonts w:ascii="Cambria Math" w:hAnsi="Cambria Math"/>
+                    </w:rPr>
+                    <m:t>*</m:t>
+                  </m:r>
+                  <m:sSup>
+                    <m:sSupPr>
+                      <m:ctrlPr>
+                        <w:rPr>
+                          <w:rFonts w:ascii="Cambria Math" w:hAnsi="Cambria Math"/>
+                          <w:i/>
+                        </w:rPr>
+                      </m:ctrlPr>
+                    </m:sSupPr>
+                    <m:e>
+                      <m:d>
+                        <m:dPr>
+                          <m:ctrlPr>
+                            <w:rPr>
+                              <w:rFonts w:ascii="Cambria Math" w:hAnsi="Cambria Math"/>
+                              <w:i/>
+                            </w:rPr>
+                          </m:ctrlPr>
+                        </m:dPr>
+                        <m:e>
+                          <m:r>
+                            <w:rPr>
+                              <w:rFonts w:ascii="Cambria Math" w:hAnsi="Cambria Math"/>
+                            </w:rPr>
+                            <m:t>x-</m:t>
+                          </m:r>
+                          <m:f>
+                            <m:fPr>
+                              <m:ctrlPr>
+                                <w:rPr>
+                                  <w:rFonts w:ascii="Cambria Math" w:hAnsi="Cambria Math"/>
+                                  <w:i/>
+                                </w:rPr>
+                              </m:ctrlPr>
+                            </m:fPr>
+                            <m:num>
+                              <m:r>
+                                <w:rPr>
+                                  <w:rFonts w:ascii="Cambria Math" w:hAnsi="Cambria Math"/>
+                                </w:rPr>
+                                <m:t>Min+Max</m:t>
+                              </m:r>
+                            </m:num>
+                            <m:den>
+                              <m:r>
+                                <w:rPr>
+                                  <w:rFonts w:ascii="Cambria Math" w:hAnsi="Cambria Math"/>
+                                </w:rPr>
+                                <m:t>2</m:t>
+                              </m:r>
+                            </m:den>
+                          </m:f>
+                        </m:e>
+                      </m:d>
+                    </m:e>
+                    <m:sup>
+                      <m:r>
+                        <w:rPr>
+                          <w:rFonts w:ascii="Cambria Math" w:hAnsi="Cambria Math"/>
+                        </w:rPr>
+                        <m:t>2</m:t>
+                      </m:r>
+                    </m:sup>
+                  </m:sSup>
+                  <m:r>
+                    <w:rPr>
+                      <w:rFonts w:ascii="Cambria Math" w:hAnsi="Cambria Math"/>
+                    </w:rPr>
+                    <m:t>+1</m:t>
+                  </m:r>
+                </m:e>
+              </m:d>
+            </m:e>
+          </m:nary>
+        </m:oMath>
+      </m:oMathPara>
+    </w:p>
+    <w:p>
       <w:pPr>
         <w:pStyle w:val="berschrift2"/>
       </w:pPr>
+      <w:bookmarkStart w:id="6" w:name="_Toc474245061"/>
       <w:r>
         <w:t>Programmablauf</w:t>
       </w:r>
+      <w:bookmarkEnd w:id="6"/>
     </w:p>
     <w:p>
       <w:r>
@@ -1161,10 +2905,10 @@
             <v:path o:extrusionok="f" gradientshapeok="t" o:connecttype="rect"/>
             <o:lock v:ext="edit" aspectratio="t"/>
           </v:shapetype>
-          <v:shape id="_x0000_i1026" type="#_x0000_t75" style="width:453.6pt;height:367.2pt" o:ole="">
+          <v:shape id="_x0000_i1048" type="#_x0000_t75" style="width:453.6pt;height:367.2pt" o:ole="">
             <v:imagedata r:id="rId10" o:title=""/>
           </v:shape>
-          <o:OLEObject Type="Embed" ProgID="Visio.Drawing.15" ShapeID="_x0000_i1026" DrawAspect="Content" ObjectID="_1547983343" r:id="rId11"/>
+          <o:OLEObject Type="Embed" ProgID="Visio.Drawing.15" ShapeID="_x0000_i1048" DrawAspect="Content" ObjectID="_1547990854" r:id="rId11"/>
         </w:object>
       </w:r>
       <w:r>
@@ -1235,6 +2979,7 @@
         <w:rPr>
           <w:u w:val="single"/>
         </w:rPr>
+        <w:lastRenderedPageBreak/>
         <w:t>Verhandlung</w:t>
       </w:r>
     </w:p>
@@ -1295,7 +3040,6 @@
         <w:rPr>
           <w:u w:val="single"/>
         </w:rPr>
-        <w:lastRenderedPageBreak/>
         <w:t>Vote</w:t>
       </w:r>
       <w:proofErr w:type="spellEnd"/>
@@ -1409,30 +3153,618 @@
       <w:pPr>
         <w:pStyle w:val="berschrift1"/>
       </w:pPr>
-      <w:bookmarkStart w:id="0" w:name="_GoBack"/>
+      <w:bookmarkStart w:id="7" w:name="_Toc474245062"/>
       <w:r>
         <w:t>Implementierung</w:t>
       </w:r>
-    </w:p>
-    <w:bookmarkEnd w:id="0"/>
-    <w:p/>
-    <w:p>
-      <w:pPr>
-        <w:pStyle w:val="berschrift2"/>
-      </w:pPr>
-      <w:r>
-        <w:t>Testdaten</w:t>
-      </w:r>
+      <w:bookmarkEnd w:id="7"/>
     </w:p>
     <w:p>
+      <w:r>
+        <w:t>Das Multiagentensystem</w:t>
+      </w:r>
+      <w:r>
+        <w:t xml:space="preserve"> wurde in der Programmiersprache C# im .NET-Framework von Microsoft umgesetzt</w:t>
+      </w:r>
+      <w:r>
+        <w:t>.</w:t>
+      </w:r>
+      <w:r>
+        <w:t xml:space="preserve"> An dieser Stelle wird auf die verschiedenen Komponenten im Detail eingegangen.</w:t>
+      </w:r>
+    </w:p>
+    <w:p>
+      <w:pPr>
+        <w:pStyle w:val="berschrift2"/>
+      </w:pPr>
+      <w:bookmarkStart w:id="8" w:name="_Toc474245063"/>
+      <w:r>
+        <w:t>Detaillierter Programmablauf</w:t>
+      </w:r>
+      <w:bookmarkEnd w:id="8"/>
+    </w:p>
+    <w:p>
+      <w:r>
+        <w:t>Der in der Konzeption grob dargestellte Ablauf</w:t>
+      </w:r>
+    </w:p>
+    <w:p>
+      <w:pPr>
+        <w:pStyle w:val="berschrift2"/>
+      </w:pPr>
+      <w:r>
+        <w:t>Benutzeroberfläche</w:t>
+      </w:r>
+    </w:p>
+    <w:p>
+      <w:pPr>
+        <w:pStyle w:val="berschrift2"/>
+      </w:pPr>
+      <w:bookmarkStart w:id="9" w:name="_Toc474245065"/>
+      <w:r>
+        <w:t>Lokale Konfiguration</w:t>
+      </w:r>
+      <w:bookmarkEnd w:id="9"/>
+    </w:p>
+    <w:p>
+      <w:pPr>
+        <w:pStyle w:val="berschrift2"/>
+      </w:pPr>
+      <w:bookmarkStart w:id="10" w:name="_Toc474245066"/>
+      <w:r>
+        <w:t>Testdaten</w:t>
+      </w:r>
+      <w:r>
+        <w:t>generierung</w:t>
+      </w:r>
+      <w:bookmarkEnd w:id="10"/>
+    </w:p>
+    <w:p>
+      <w:r>
+        <w:t>Um</w:t>
+      </w:r>
+      <w:r>
+        <w:t xml:space="preserve"> das selbst entworfene Szenario testen zu können, wurden verschiedene Instanzen bestehend aus einer Karte mit Sperrgebieten und Städten mit einem Hilfsprogramm generiert. </w:t>
+      </w:r>
+      <w:bookmarkStart w:id="11" w:name="_GoBack"/>
+      <w:bookmarkEnd w:id="11"/>
+    </w:p>
+    <w:p>
       <w:pPr>
         <w:pStyle w:val="berschrift1"/>
       </w:pPr>
+      <w:bookmarkStart w:id="12" w:name="_Toc474245067"/>
+      <w:r>
+        <w:lastRenderedPageBreak/>
+        <w:t>Test</w:t>
+      </w:r>
+      <w:bookmarkEnd w:id="12"/>
+      <w:r>
+        <w:t xml:space="preserve"> und Auswertung</w:t>
+      </w:r>
+    </w:p>
+    <w:p>
+      <w:pPr>
+        <w:pStyle w:val="berschrift2"/>
+      </w:pPr>
+      <w:bookmarkStart w:id="13" w:name="_Toc474245068"/>
+      <w:r>
+        <w:t>Evaluierungsmethodik</w:t>
+      </w:r>
+      <w:bookmarkEnd w:id="13"/>
+    </w:p>
+    <w:p>
+      <w:pPr>
+        <w:pStyle w:val="berschrift2"/>
+      </w:pPr>
+      <w:bookmarkStart w:id="14" w:name="_Toc474245069"/>
+      <w:r>
+        <w:t>Bewertung der Ergebnisse</w:t>
+      </w:r>
+      <w:bookmarkEnd w:id="14"/>
+    </w:p>
+    <w:p>
+      <w:pPr>
+        <w:pStyle w:val="berschrift1"/>
+      </w:pPr>
+      <w:bookmarkStart w:id="15" w:name="_Toc474245070"/>
       <w:r>
         <w:t>Aufgabenverteilung im Projektteam</w:t>
       </w:r>
+      <w:bookmarkEnd w:id="15"/>
     </w:p>
-    <w:p/>
+    <w:tbl>
+      <w:tblPr>
+        <w:tblStyle w:val="Tabellenraster"/>
+        <w:tblW w:w="0" w:type="auto"/>
+        <w:tblBorders>
+          <w:top w:val="none" w:sz="0" w:space="0" w:color="auto"/>
+          <w:left w:val="none" w:sz="0" w:space="0" w:color="auto"/>
+          <w:bottom w:val="none" w:sz="0" w:space="0" w:color="auto"/>
+          <w:right w:val="none" w:sz="0" w:space="0" w:color="auto"/>
+          <w:insideH w:val="none" w:sz="0" w:space="0" w:color="auto"/>
+          <w:insideV w:val="none" w:sz="0" w:space="0" w:color="auto"/>
+        </w:tblBorders>
+        <w:tblLook w:val="04A0" w:firstRow="1" w:lastRow="0" w:firstColumn="1" w:lastColumn="0" w:noHBand="0" w:noVBand="1"/>
+      </w:tblPr>
+      <w:tblGrid>
+        <w:gridCol w:w="1812"/>
+        <w:gridCol w:w="1812"/>
+        <w:gridCol w:w="1812"/>
+        <w:gridCol w:w="1813"/>
+        <w:gridCol w:w="1813"/>
+      </w:tblGrid>
+      <w:tr>
+        <w:tc>
+          <w:tcPr>
+            <w:tcW w:w="1812" w:type="dxa"/>
+            <w:tcBorders>
+              <w:bottom w:val="single" w:sz="4" w:space="0" w:color="auto"/>
+              <w:right w:val="single" w:sz="4" w:space="0" w:color="auto"/>
+            </w:tcBorders>
+            <w:vAlign w:val="center"/>
+          </w:tcPr>
+          <w:p>
+            <w:pPr>
+              <w:spacing w:after="160" w:line="259" w:lineRule="auto"/>
+              <w:rPr>
+                <w:rFonts w:cs="Arial"/>
+              </w:rPr>
+            </w:pPr>
+          </w:p>
+        </w:tc>
+        <w:tc>
+          <w:tcPr>
+            <w:tcW w:w="1812" w:type="dxa"/>
+            <w:tcBorders>
+              <w:left w:val="single" w:sz="4" w:space="0" w:color="auto"/>
+              <w:bottom w:val="single" w:sz="4" w:space="0" w:color="auto"/>
+            </w:tcBorders>
+            <w:vAlign w:val="center"/>
+          </w:tcPr>
+          <w:p>
+            <w:pPr>
+              <w:spacing w:after="160" w:line="259" w:lineRule="auto"/>
+              <w:rPr>
+                <w:rFonts w:cs="Arial"/>
+              </w:rPr>
+            </w:pPr>
+            <w:r>
+              <w:rPr>
+                <w:rFonts w:cs="Arial"/>
+              </w:rPr>
+              <w:t xml:space="preserve">S. </w:t>
+            </w:r>
+            <w:proofErr w:type="spellStart"/>
+            <w:r>
+              <w:rPr>
+                <w:rFonts w:cs="Arial"/>
+              </w:rPr>
+              <w:t>Ghizelea</w:t>
+            </w:r>
+            <w:proofErr w:type="spellEnd"/>
+          </w:p>
+        </w:tc>
+        <w:tc>
+          <w:tcPr>
+            <w:tcW w:w="1812" w:type="dxa"/>
+            <w:tcBorders>
+              <w:bottom w:val="single" w:sz="4" w:space="0" w:color="auto"/>
+            </w:tcBorders>
+            <w:vAlign w:val="center"/>
+          </w:tcPr>
+          <w:p>
+            <w:pPr>
+              <w:spacing w:after="160" w:line="259" w:lineRule="auto"/>
+              <w:rPr>
+                <w:rFonts w:cs="Arial"/>
+              </w:rPr>
+            </w:pPr>
+            <w:proofErr w:type="spellStart"/>
+            <w:r>
+              <w:rPr>
+                <w:rFonts w:cs="Arial"/>
+              </w:rPr>
+              <w:t>S.Weisenberger</w:t>
+            </w:r>
+            <w:proofErr w:type="spellEnd"/>
+          </w:p>
+        </w:tc>
+        <w:tc>
+          <w:tcPr>
+            <w:tcW w:w="1813" w:type="dxa"/>
+            <w:tcBorders>
+              <w:bottom w:val="single" w:sz="4" w:space="0" w:color="auto"/>
+            </w:tcBorders>
+            <w:vAlign w:val="center"/>
+          </w:tcPr>
+          <w:p>
+            <w:pPr>
+              <w:spacing w:after="160" w:line="259" w:lineRule="auto"/>
+              <w:rPr>
+                <w:rFonts w:cs="Arial"/>
+              </w:rPr>
+            </w:pPr>
+            <w:r>
+              <w:rPr>
+                <w:rFonts w:cs="Arial"/>
+              </w:rPr>
+              <w:t>M. Stahlberger</w:t>
+            </w:r>
+          </w:p>
+        </w:tc>
+        <w:tc>
+          <w:tcPr>
+            <w:tcW w:w="1813" w:type="dxa"/>
+            <w:tcBorders>
+              <w:bottom w:val="single" w:sz="4" w:space="0" w:color="auto"/>
+            </w:tcBorders>
+            <w:vAlign w:val="center"/>
+          </w:tcPr>
+          <w:p>
+            <w:pPr>
+              <w:spacing w:after="160" w:line="259" w:lineRule="auto"/>
+              <w:rPr>
+                <w:rFonts w:cs="Arial"/>
+              </w:rPr>
+            </w:pPr>
+            <w:r>
+              <w:rPr>
+                <w:rFonts w:cs="Arial"/>
+              </w:rPr>
+              <w:t>P. Schulz</w:t>
+            </w:r>
+          </w:p>
+        </w:tc>
+      </w:tr>
+      <w:tr>
+        <w:tc>
+          <w:tcPr>
+            <w:tcW w:w="1812" w:type="dxa"/>
+            <w:tcBorders>
+              <w:top w:val="single" w:sz="4" w:space="0" w:color="auto"/>
+              <w:right w:val="single" w:sz="4" w:space="0" w:color="auto"/>
+            </w:tcBorders>
+            <w:vAlign w:val="center"/>
+          </w:tcPr>
+          <w:p>
+            <w:pPr>
+              <w:spacing w:after="160" w:line="259" w:lineRule="auto"/>
+              <w:rPr>
+                <w:rFonts w:cs="Arial"/>
+              </w:rPr>
+            </w:pPr>
+            <w:r>
+              <w:rPr>
+                <w:rFonts w:cs="Arial"/>
+              </w:rPr>
+              <w:t>Framework</w:t>
+            </w:r>
+          </w:p>
+        </w:tc>
+        <w:tc>
+          <w:tcPr>
+            <w:tcW w:w="1812" w:type="dxa"/>
+            <w:tcBorders>
+              <w:top w:val="single" w:sz="4" w:space="0" w:color="auto"/>
+              <w:left w:val="single" w:sz="4" w:space="0" w:color="auto"/>
+            </w:tcBorders>
+            <w:vAlign w:val="center"/>
+          </w:tcPr>
+          <w:p>
+            <w:pPr>
+              <w:spacing w:after="160" w:line="259" w:lineRule="auto"/>
+              <w:rPr>
+                <w:rFonts w:cs="Arial"/>
+              </w:rPr>
+            </w:pPr>
+          </w:p>
+        </w:tc>
+        <w:tc>
+          <w:tcPr>
+            <w:tcW w:w="1812" w:type="dxa"/>
+            <w:tcBorders>
+              <w:top w:val="single" w:sz="4" w:space="0" w:color="auto"/>
+            </w:tcBorders>
+            <w:vAlign w:val="center"/>
+          </w:tcPr>
+          <w:p>
+            <w:pPr>
+              <w:spacing w:after="160" w:line="259" w:lineRule="auto"/>
+              <w:rPr>
+                <w:rFonts w:cs="Arial"/>
+              </w:rPr>
+            </w:pPr>
+          </w:p>
+        </w:tc>
+        <w:tc>
+          <w:tcPr>
+            <w:tcW w:w="1813" w:type="dxa"/>
+            <w:tcBorders>
+              <w:top w:val="single" w:sz="4" w:space="0" w:color="auto"/>
+            </w:tcBorders>
+            <w:vAlign w:val="center"/>
+          </w:tcPr>
+          <w:p>
+            <w:pPr>
+              <w:spacing w:after="160" w:line="259" w:lineRule="auto"/>
+              <w:rPr>
+                <w:rFonts w:cs="Arial"/>
+              </w:rPr>
+            </w:pPr>
+          </w:p>
+        </w:tc>
+        <w:tc>
+          <w:tcPr>
+            <w:tcW w:w="1813" w:type="dxa"/>
+            <w:tcBorders>
+              <w:top w:val="single" w:sz="4" w:space="0" w:color="auto"/>
+            </w:tcBorders>
+            <w:vAlign w:val="center"/>
+          </w:tcPr>
+          <w:p>
+            <w:pPr>
+              <w:spacing w:after="160" w:line="259" w:lineRule="auto"/>
+              <w:rPr>
+                <w:rFonts w:cs="Arial"/>
+              </w:rPr>
+            </w:pPr>
+          </w:p>
+        </w:tc>
+      </w:tr>
+      <w:tr>
+        <w:tc>
+          <w:tcPr>
+            <w:tcW w:w="1812" w:type="dxa"/>
+            <w:tcBorders>
+              <w:right w:val="single" w:sz="4" w:space="0" w:color="auto"/>
+            </w:tcBorders>
+            <w:vAlign w:val="center"/>
+          </w:tcPr>
+          <w:p>
+            <w:pPr>
+              <w:spacing w:after="160" w:line="259" w:lineRule="auto"/>
+              <w:rPr>
+                <w:rFonts w:cs="Arial"/>
+              </w:rPr>
+            </w:pPr>
+            <w:r>
+              <w:rPr>
+                <w:rFonts w:cs="Arial"/>
+              </w:rPr>
+              <w:t>Logik</w:t>
+            </w:r>
+          </w:p>
+        </w:tc>
+        <w:tc>
+          <w:tcPr>
+            <w:tcW w:w="1812" w:type="dxa"/>
+            <w:tcBorders>
+              <w:left w:val="single" w:sz="4" w:space="0" w:color="auto"/>
+            </w:tcBorders>
+            <w:vAlign w:val="center"/>
+          </w:tcPr>
+          <w:p>
+            <w:pPr>
+              <w:spacing w:after="160" w:line="259" w:lineRule="auto"/>
+              <w:rPr>
+                <w:rFonts w:cs="Arial"/>
+              </w:rPr>
+            </w:pPr>
+          </w:p>
+        </w:tc>
+        <w:tc>
+          <w:tcPr>
+            <w:tcW w:w="1812" w:type="dxa"/>
+            <w:vAlign w:val="center"/>
+          </w:tcPr>
+          <w:p>
+            <w:pPr>
+              <w:spacing w:after="160" w:line="259" w:lineRule="auto"/>
+              <w:rPr>
+                <w:rFonts w:cs="Arial"/>
+              </w:rPr>
+            </w:pPr>
+          </w:p>
+        </w:tc>
+        <w:tc>
+          <w:tcPr>
+            <w:tcW w:w="1813" w:type="dxa"/>
+            <w:vAlign w:val="center"/>
+          </w:tcPr>
+          <w:p>
+            <w:pPr>
+              <w:spacing w:after="160" w:line="259" w:lineRule="auto"/>
+              <w:rPr>
+                <w:rFonts w:cs="Arial"/>
+              </w:rPr>
+            </w:pPr>
+          </w:p>
+        </w:tc>
+        <w:tc>
+          <w:tcPr>
+            <w:tcW w:w="1813" w:type="dxa"/>
+            <w:vAlign w:val="center"/>
+          </w:tcPr>
+          <w:p>
+            <w:pPr>
+              <w:spacing w:after="160" w:line="259" w:lineRule="auto"/>
+              <w:rPr>
+                <w:rFonts w:cs="Arial"/>
+              </w:rPr>
+            </w:pPr>
+          </w:p>
+        </w:tc>
+      </w:tr>
+      <w:tr>
+        <w:tc>
+          <w:tcPr>
+            <w:tcW w:w="1812" w:type="dxa"/>
+            <w:tcBorders>
+              <w:right w:val="single" w:sz="4" w:space="0" w:color="auto"/>
+            </w:tcBorders>
+            <w:vAlign w:val="center"/>
+          </w:tcPr>
+          <w:p>
+            <w:pPr>
+              <w:spacing w:after="160" w:line="259" w:lineRule="auto"/>
+              <w:rPr>
+                <w:rFonts w:cs="Arial"/>
+              </w:rPr>
+            </w:pPr>
+            <w:r>
+              <w:rPr>
+                <w:rFonts w:cs="Arial"/>
+              </w:rPr>
+              <w:t>Dokumentation</w:t>
+            </w:r>
+          </w:p>
+        </w:tc>
+        <w:tc>
+          <w:tcPr>
+            <w:tcW w:w="1812" w:type="dxa"/>
+            <w:tcBorders>
+              <w:left w:val="single" w:sz="4" w:space="0" w:color="auto"/>
+            </w:tcBorders>
+            <w:vAlign w:val="center"/>
+          </w:tcPr>
+          <w:p>
+            <w:pPr>
+              <w:spacing w:after="160" w:line="259" w:lineRule="auto"/>
+              <w:rPr>
+                <w:rFonts w:cs="Arial"/>
+              </w:rPr>
+            </w:pPr>
+          </w:p>
+        </w:tc>
+        <w:tc>
+          <w:tcPr>
+            <w:tcW w:w="1812" w:type="dxa"/>
+            <w:vAlign w:val="center"/>
+          </w:tcPr>
+          <w:p>
+            <w:pPr>
+              <w:spacing w:after="160" w:line="259" w:lineRule="auto"/>
+              <w:rPr>
+                <w:rFonts w:cs="Arial"/>
+              </w:rPr>
+            </w:pPr>
+          </w:p>
+        </w:tc>
+        <w:tc>
+          <w:tcPr>
+            <w:tcW w:w="1813" w:type="dxa"/>
+            <w:vAlign w:val="center"/>
+          </w:tcPr>
+          <w:p>
+            <w:pPr>
+              <w:spacing w:after="160" w:line="259" w:lineRule="auto"/>
+              <w:rPr>
+                <w:rFonts w:cs="Arial"/>
+              </w:rPr>
+            </w:pPr>
+          </w:p>
+        </w:tc>
+        <w:tc>
+          <w:tcPr>
+            <w:tcW w:w="1813" w:type="dxa"/>
+            <w:vAlign w:val="center"/>
+          </w:tcPr>
+          <w:p>
+            <w:pPr>
+              <w:spacing w:after="160" w:line="259" w:lineRule="auto"/>
+              <w:rPr>
+                <w:rFonts w:cs="Arial"/>
+              </w:rPr>
+            </w:pPr>
+          </w:p>
+        </w:tc>
+      </w:tr>
+      <w:tr>
+        <w:tc>
+          <w:tcPr>
+            <w:tcW w:w="1812" w:type="dxa"/>
+            <w:tcBorders>
+              <w:right w:val="single" w:sz="4" w:space="0" w:color="auto"/>
+            </w:tcBorders>
+            <w:vAlign w:val="center"/>
+          </w:tcPr>
+          <w:p>
+            <w:pPr>
+              <w:spacing w:after="160" w:line="259" w:lineRule="auto"/>
+              <w:rPr>
+                <w:rFonts w:cs="Arial"/>
+              </w:rPr>
+            </w:pPr>
+            <w:r>
+              <w:rPr>
+                <w:rFonts w:cs="Arial"/>
+              </w:rPr>
+              <w:t>Mediator</w:t>
+            </w:r>
+          </w:p>
+        </w:tc>
+        <w:tc>
+          <w:tcPr>
+            <w:tcW w:w="1812" w:type="dxa"/>
+            <w:tcBorders>
+              <w:left w:val="single" w:sz="4" w:space="0" w:color="auto"/>
+            </w:tcBorders>
+            <w:vAlign w:val="center"/>
+          </w:tcPr>
+          <w:p>
+            <w:pPr>
+              <w:spacing w:after="160" w:line="259" w:lineRule="auto"/>
+              <w:rPr>
+                <w:rFonts w:cs="Arial"/>
+              </w:rPr>
+            </w:pPr>
+          </w:p>
+        </w:tc>
+        <w:tc>
+          <w:tcPr>
+            <w:tcW w:w="1812" w:type="dxa"/>
+            <w:vAlign w:val="center"/>
+          </w:tcPr>
+          <w:p>
+            <w:pPr>
+              <w:spacing w:after="160" w:line="259" w:lineRule="auto"/>
+              <w:rPr>
+                <w:rFonts w:cs="Arial"/>
+              </w:rPr>
+            </w:pPr>
+          </w:p>
+        </w:tc>
+        <w:tc>
+          <w:tcPr>
+            <w:tcW w:w="1813" w:type="dxa"/>
+            <w:vAlign w:val="center"/>
+          </w:tcPr>
+          <w:p>
+            <w:pPr>
+              <w:spacing w:after="160" w:line="259" w:lineRule="auto"/>
+              <w:rPr>
+                <w:rFonts w:cs="Arial"/>
+              </w:rPr>
+            </w:pPr>
+          </w:p>
+        </w:tc>
+        <w:tc>
+          <w:tcPr>
+            <w:tcW w:w="1813" w:type="dxa"/>
+            <w:vAlign w:val="center"/>
+          </w:tcPr>
+          <w:p>
+            <w:pPr>
+              <w:spacing w:after="160" w:line="259" w:lineRule="auto"/>
+              <w:rPr>
+                <w:rFonts w:cs="Arial"/>
+              </w:rPr>
+            </w:pPr>
+          </w:p>
+        </w:tc>
+      </w:tr>
+    </w:tbl>
     <w:p>
       <w:pPr>
         <w:spacing w:after="160" w:line="259" w:lineRule="auto"/>
@@ -2974,6 +5306,291 @@
     <w:rPr>
       <w:rFonts w:ascii="Arial" w:hAnsi="Arial"/>
     </w:rPr>
+  </w:style>
+  <w:style w:type="paragraph" w:styleId="Inhaltsverzeichnisberschrift">
+    <w:name w:val="TOC Heading"/>
+    <w:basedOn w:val="berschrift1"/>
+    <w:next w:val="Standard"/>
+    <w:uiPriority w:val="39"/>
+    <w:unhideWhenUsed/>
+    <w:qFormat/>
+    <w:rsid w:val="0057086D"/>
+    <w:pPr>
+      <w:numPr>
+        <w:numId w:val="0"/>
+      </w:numPr>
+      <w:spacing w:before="240" w:after="0" w:line="259" w:lineRule="auto"/>
+      <w:outlineLvl w:val="9"/>
+    </w:pPr>
+    <w:rPr>
+      <w:rFonts w:asciiTheme="majorHAnsi" w:hAnsiTheme="majorHAnsi" w:cstheme="majorBidi"/>
+      <w:b w:val="0"/>
+      <w:color w:val="2E74B5" w:themeColor="accent1" w:themeShade="BF"/>
+      <w:sz w:val="32"/>
+      <w:lang w:eastAsia="de-DE"/>
+    </w:rPr>
+  </w:style>
+  <w:style w:type="paragraph" w:styleId="Verzeichnis1">
+    <w:name w:val="toc 1"/>
+    <w:basedOn w:val="Standard"/>
+    <w:next w:val="Standard"/>
+    <w:autoRedefine/>
+    <w:uiPriority w:val="39"/>
+    <w:unhideWhenUsed/>
+    <w:rsid w:val="0057086D"/>
+    <w:pPr>
+      <w:spacing w:after="100"/>
+    </w:pPr>
+  </w:style>
+  <w:style w:type="paragraph" w:styleId="Verzeichnis2">
+    <w:name w:val="toc 2"/>
+    <w:basedOn w:val="Standard"/>
+    <w:next w:val="Standard"/>
+    <w:autoRedefine/>
+    <w:uiPriority w:val="39"/>
+    <w:unhideWhenUsed/>
+    <w:rsid w:val="0057086D"/>
+    <w:pPr>
+      <w:spacing w:after="100"/>
+      <w:ind w:left="220"/>
+    </w:pPr>
+  </w:style>
+  <w:style w:type="paragraph" w:styleId="Verzeichnis3">
+    <w:name w:val="toc 3"/>
+    <w:basedOn w:val="Standard"/>
+    <w:next w:val="Standard"/>
+    <w:autoRedefine/>
+    <w:uiPriority w:val="39"/>
+    <w:unhideWhenUsed/>
+    <w:rsid w:val="0057086D"/>
+    <w:pPr>
+      <w:spacing w:after="100"/>
+      <w:ind w:left="440"/>
+    </w:pPr>
+  </w:style>
+  <w:style w:type="character" w:styleId="Hyperlink">
+    <w:name w:val="Hyperlink"/>
+    <w:basedOn w:val="Absatz-Standardschriftart"/>
+    <w:uiPriority w:val="99"/>
+    <w:unhideWhenUsed/>
+    <w:rsid w:val="0057086D"/>
+    <w:rPr>
+      <w:color w:val="0563C1" w:themeColor="hyperlink"/>
+      <w:u w:val="single"/>
+    </w:rPr>
+  </w:style>
+  <w:style w:type="table" w:styleId="EinfacheTabelle3">
+    <w:name w:val="Plain Table 3"/>
+    <w:basedOn w:val="NormaleTabelle"/>
+    <w:uiPriority w:val="43"/>
+    <w:rsid w:val="005C081D"/>
+    <w:pPr>
+      <w:spacing w:after="0" w:line="240" w:lineRule="auto"/>
+    </w:pPr>
+    <w:tblPr>
+      <w:tblStyleRowBandSize w:val="1"/>
+      <w:tblStyleColBandSize w:val="1"/>
+    </w:tblPr>
+    <w:tblStylePr w:type="firstRow">
+      <w:rPr>
+        <w:b/>
+        <w:bCs/>
+        <w:caps/>
+      </w:rPr>
+      <w:tblPr/>
+      <w:tcPr>
+        <w:tcBorders>
+          <w:bottom w:val="single" w:sz="4" w:space="0" w:color="7F7F7F" w:themeColor="text1" w:themeTint="80"/>
+        </w:tcBorders>
+      </w:tcPr>
+    </w:tblStylePr>
+    <w:tblStylePr w:type="lastRow">
+      <w:rPr>
+        <w:b/>
+        <w:bCs/>
+        <w:caps/>
+      </w:rPr>
+      <w:tblPr/>
+      <w:tcPr>
+        <w:tcBorders>
+          <w:top w:val="nil"/>
+        </w:tcBorders>
+      </w:tcPr>
+    </w:tblStylePr>
+    <w:tblStylePr w:type="firstCol">
+      <w:rPr>
+        <w:b/>
+        <w:bCs/>
+        <w:caps/>
+      </w:rPr>
+      <w:tblPr/>
+      <w:tcPr>
+        <w:tcBorders>
+          <w:right w:val="single" w:sz="4" w:space="0" w:color="7F7F7F" w:themeColor="text1" w:themeTint="80"/>
+        </w:tcBorders>
+      </w:tcPr>
+    </w:tblStylePr>
+    <w:tblStylePr w:type="lastCol">
+      <w:rPr>
+        <w:b/>
+        <w:bCs/>
+        <w:caps/>
+      </w:rPr>
+      <w:tblPr/>
+      <w:tcPr>
+        <w:tcBorders>
+          <w:left w:val="nil"/>
+        </w:tcBorders>
+      </w:tcPr>
+    </w:tblStylePr>
+    <w:tblStylePr w:type="band1Vert">
+      <w:tblPr/>
+      <w:tcPr>
+        <w:shd w:val="clear" w:color="auto" w:fill="F2F2F2" w:themeFill="background1" w:themeFillShade="F2"/>
+      </w:tcPr>
+    </w:tblStylePr>
+    <w:tblStylePr w:type="band1Horz">
+      <w:tblPr/>
+      <w:tcPr>
+        <w:shd w:val="clear" w:color="auto" w:fill="F2F2F2" w:themeFill="background1" w:themeFillShade="F2"/>
+      </w:tcPr>
+    </w:tblStylePr>
+    <w:tblStylePr w:type="neCell">
+      <w:tblPr/>
+      <w:tcPr>
+        <w:tcBorders>
+          <w:left w:val="nil"/>
+        </w:tcBorders>
+      </w:tcPr>
+    </w:tblStylePr>
+    <w:tblStylePr w:type="nwCell">
+      <w:tblPr/>
+      <w:tcPr>
+        <w:tcBorders>
+          <w:right w:val="nil"/>
+        </w:tcBorders>
+      </w:tcPr>
+    </w:tblStylePr>
+  </w:style>
+  <w:style w:type="table" w:styleId="EinfacheTabelle5">
+    <w:name w:val="Plain Table 5"/>
+    <w:basedOn w:val="NormaleTabelle"/>
+    <w:uiPriority w:val="45"/>
+    <w:rsid w:val="005C081D"/>
+    <w:pPr>
+      <w:spacing w:after="0" w:line="240" w:lineRule="auto"/>
+    </w:pPr>
+    <w:tblPr>
+      <w:tblStyleRowBandSize w:val="1"/>
+      <w:tblStyleColBandSize w:val="1"/>
+    </w:tblPr>
+    <w:tblStylePr w:type="firstRow">
+      <w:rPr>
+        <w:rFonts w:asciiTheme="majorHAnsi" w:eastAsiaTheme="majorEastAsia" w:hAnsiTheme="majorHAnsi" w:cstheme="majorBidi"/>
+        <w:i/>
+        <w:iCs/>
+        <w:sz w:val="26"/>
+      </w:rPr>
+      <w:tblPr/>
+      <w:tcPr>
+        <w:tcBorders>
+          <w:bottom w:val="single" w:sz="4" w:space="0" w:color="7F7F7F" w:themeColor="text1" w:themeTint="80"/>
+        </w:tcBorders>
+        <w:shd w:val="clear" w:color="auto" w:fill="FFFFFF" w:themeFill="background1"/>
+      </w:tcPr>
+    </w:tblStylePr>
+    <w:tblStylePr w:type="lastRow">
+      <w:rPr>
+        <w:rFonts w:asciiTheme="majorHAnsi" w:eastAsiaTheme="majorEastAsia" w:hAnsiTheme="majorHAnsi" w:cstheme="majorBidi"/>
+        <w:i/>
+        <w:iCs/>
+        <w:sz w:val="26"/>
+      </w:rPr>
+      <w:tblPr/>
+      <w:tcPr>
+        <w:tcBorders>
+          <w:top w:val="single" w:sz="4" w:space="0" w:color="7F7F7F" w:themeColor="text1" w:themeTint="80"/>
+        </w:tcBorders>
+        <w:shd w:val="clear" w:color="auto" w:fill="FFFFFF" w:themeFill="background1"/>
+      </w:tcPr>
+    </w:tblStylePr>
+    <w:tblStylePr w:type="firstCol">
+      <w:pPr>
+        <w:jc w:val="right"/>
+      </w:pPr>
+      <w:rPr>
+        <w:rFonts w:asciiTheme="majorHAnsi" w:eastAsiaTheme="majorEastAsia" w:hAnsiTheme="majorHAnsi" w:cstheme="majorBidi"/>
+        <w:i/>
+        <w:iCs/>
+        <w:sz w:val="26"/>
+      </w:rPr>
+      <w:tblPr/>
+      <w:tcPr>
+        <w:tcBorders>
+          <w:right w:val="single" w:sz="4" w:space="0" w:color="7F7F7F" w:themeColor="text1" w:themeTint="80"/>
+        </w:tcBorders>
+        <w:shd w:val="clear" w:color="auto" w:fill="FFFFFF" w:themeFill="background1"/>
+      </w:tcPr>
+    </w:tblStylePr>
+    <w:tblStylePr w:type="lastCol">
+      <w:rPr>
+        <w:rFonts w:asciiTheme="majorHAnsi" w:eastAsiaTheme="majorEastAsia" w:hAnsiTheme="majorHAnsi" w:cstheme="majorBidi"/>
+        <w:i/>
+        <w:iCs/>
+        <w:sz w:val="26"/>
+      </w:rPr>
+      <w:tblPr/>
+      <w:tcPr>
+        <w:tcBorders>
+          <w:left w:val="single" w:sz="4" w:space="0" w:color="7F7F7F" w:themeColor="text1" w:themeTint="80"/>
+        </w:tcBorders>
+        <w:shd w:val="clear" w:color="auto" w:fill="FFFFFF" w:themeFill="background1"/>
+      </w:tcPr>
+    </w:tblStylePr>
+    <w:tblStylePr w:type="band1Vert">
+      <w:tblPr/>
+      <w:tcPr>
+        <w:shd w:val="clear" w:color="auto" w:fill="F2F2F2" w:themeFill="background1" w:themeFillShade="F2"/>
+      </w:tcPr>
+    </w:tblStylePr>
+    <w:tblStylePr w:type="band1Horz">
+      <w:tblPr/>
+      <w:tcPr>
+        <w:shd w:val="clear" w:color="auto" w:fill="F2F2F2" w:themeFill="background1" w:themeFillShade="F2"/>
+      </w:tcPr>
+    </w:tblStylePr>
+    <w:tblStylePr w:type="neCell">
+      <w:tblPr/>
+      <w:tcPr>
+        <w:tcBorders>
+          <w:left w:val="nil"/>
+        </w:tcBorders>
+      </w:tcPr>
+    </w:tblStylePr>
+    <w:tblStylePr w:type="nwCell">
+      <w:tblPr/>
+      <w:tcPr>
+        <w:tcBorders>
+          <w:right w:val="nil"/>
+        </w:tcBorders>
+      </w:tcPr>
+    </w:tblStylePr>
+    <w:tblStylePr w:type="seCell">
+      <w:tblPr/>
+      <w:tcPr>
+        <w:tcBorders>
+          <w:left w:val="nil"/>
+        </w:tcBorders>
+      </w:tcPr>
+    </w:tblStylePr>
+    <w:tblStylePr w:type="swCell">
+      <w:tblPr/>
+      <w:tcPr>
+        <w:tcBorders>
+          <w:right w:val="nil"/>
+        </w:tcBorders>
+      </w:tcPr>
+    </w:tblStylePr>
   </w:style>
 </w:styles>
 </file>
@@ -4825,6 +7442,557 @@
 </cs:chartStyle>
 </file>
 
+<file path=word/glossary/document.xml><?xml version="1.0" encoding="utf-8"?>
+<w:glossaryDocument xmlns:wpc="http://schemas.microsoft.com/office/word/2010/wordprocessingCanvas" xmlns:cx="http://schemas.microsoft.com/office/drawing/2014/chartex" xmlns:cx1="http://schemas.microsoft.com/office/drawing/2015/9/8/chartex" xmlns:cx2="http://schemas.microsoft.com/office/drawing/2015/10/21/chartex" xmlns:mc="http://schemas.openxmlformats.org/markup-compatibility/2006" xmlns:o="urn:schemas-microsoft-com:office:office" xmlns:r="http://schemas.openxmlformats.org/officeDocument/2006/relationships" xmlns:m="http://schemas.openxmlformats.org/officeDocument/2006/math" xmlns:v="urn:schemas-microsoft-com:vml" xmlns:wp14="http://schemas.microsoft.com/office/word/2010/wordprocessingDrawing" xmlns:wp="http://schemas.openxmlformats.org/drawingml/2006/wordprocessingDrawing" xmlns:w10="urn:schemas-microsoft-com:office:word" xmlns:w="http://schemas.openxmlformats.org/wordprocessingml/2006/main" xmlns:w14="http://schemas.microsoft.com/office/word/2010/wordml" xmlns:w15="http://schemas.microsoft.com/office/word/2012/wordml" xmlns:w16se="http://schemas.microsoft.com/office/word/2015/wordml/symex" xmlns:wpg="http://schemas.microsoft.com/office/word/2010/wordprocessingGroup" xmlns:wpi="http://schemas.microsoft.com/office/word/2010/wordprocessingInk" xmlns:wne="http://schemas.microsoft.com/office/word/2006/wordml" xmlns:wps="http://schemas.microsoft.com/office/word/2010/wordprocessingShape" mc:Ignorable="w14 w15 w16se wp14"/>
+</file>
+
+<file path=word/glossary/fontTable.xml><?xml version="1.0" encoding="utf-8"?>
+<w:fonts xmlns:mc="http://schemas.openxmlformats.org/markup-compatibility/2006" xmlns:r="http://schemas.openxmlformats.org/officeDocument/2006/relationships" xmlns:w="http://schemas.openxmlformats.org/wordprocessingml/2006/main" xmlns:w14="http://schemas.microsoft.com/office/word/2010/wordml" xmlns:w15="http://schemas.microsoft.com/office/word/2012/wordml" xmlns:w16se="http://schemas.microsoft.com/office/word/2015/wordml/symex" mc:Ignorable="w14 w15 w16se">
+  <w:font w:name="Symbol">
+    <w:panose1 w:val="05050102010706020507"/>
+    <w:charset w:val="02"/>
+    <w:family w:val="roman"/>
+    <w:pitch w:val="variable"/>
+    <w:sig w:usb0="00000000" w:usb1="10000000" w:usb2="00000000" w:usb3="00000000" w:csb0="80000000" w:csb1="00000000"/>
+  </w:font>
+  <w:font w:name="Times New Roman">
+    <w:panose1 w:val="02020603050405020304"/>
+    <w:charset w:val="00"/>
+    <w:family w:val="roman"/>
+    <w:pitch w:val="variable"/>
+    <w:sig w:usb0="E0002AFF" w:usb1="C0007843" w:usb2="00000009" w:usb3="00000000" w:csb0="000001FF" w:csb1="00000000"/>
+  </w:font>
+  <w:font w:name="Courier New">
+    <w:panose1 w:val="02070309020205020404"/>
+    <w:charset w:val="00"/>
+    <w:family w:val="modern"/>
+    <w:pitch w:val="fixed"/>
+    <w:sig w:usb0="E0002EFF" w:usb1="C0007843" w:usb2="00000009" w:usb3="00000000" w:csb0="000001FF" w:csb1="00000000"/>
+  </w:font>
+  <w:font w:name="Wingdings">
+    <w:panose1 w:val="05000000000000000000"/>
+    <w:charset w:val="02"/>
+    <w:family w:val="auto"/>
+    <w:pitch w:val="variable"/>
+    <w:sig w:usb0="00000000" w:usb1="10000000" w:usb2="00000000" w:usb3="00000000" w:csb0="80000000" w:csb1="00000000"/>
+  </w:font>
+  <w:font w:name="Calibri">
+    <w:panose1 w:val="020F0502020204030204"/>
+    <w:charset w:val="00"/>
+    <w:family w:val="swiss"/>
+    <w:pitch w:val="variable"/>
+    <w:sig w:usb0="E0002AFF" w:usb1="4000ACFF" w:usb2="00000001" w:usb3="00000000" w:csb0="000001FF" w:csb1="00000000"/>
+  </w:font>
+  <w:font w:name="Arial">
+    <w:panose1 w:val="020B0604020202020204"/>
+    <w:charset w:val="00"/>
+    <w:family w:val="swiss"/>
+    <w:pitch w:val="variable"/>
+    <w:sig w:usb0="E0002AFF" w:usb1="C0007843" w:usb2="00000009" w:usb3="00000000" w:csb0="000001FF" w:csb1="00000000"/>
+  </w:font>
+  <w:font w:name="Calibri Light">
+    <w:panose1 w:val="020F0302020204030204"/>
+    <w:charset w:val="00"/>
+    <w:family w:val="swiss"/>
+    <w:pitch w:val="variable"/>
+    <w:sig w:usb0="A0002AEF" w:usb1="4000207B" w:usb2="00000000" w:usb3="00000000" w:csb0="000001FF" w:csb1="00000000"/>
+  </w:font>
+  <w:font w:name="Cambria Math">
+    <w:panose1 w:val="02040503050406030204"/>
+    <w:charset w:val="00"/>
+    <w:family w:val="roman"/>
+    <w:pitch w:val="variable"/>
+    <w:sig w:usb0="E00002FF" w:usb1="420024FF" w:usb2="00000000" w:usb3="00000000" w:csb0="0000019F" w:csb1="00000000"/>
+  </w:font>
+</w:fonts>
+</file>
+
+<file path=word/glossary/settings.xml><?xml version="1.0" encoding="utf-8"?>
+<w:settings xmlns:mc="http://schemas.openxmlformats.org/markup-compatibility/2006" xmlns:o="urn:schemas-microsoft-com:office:office" xmlns:r="http://schemas.openxmlformats.org/officeDocument/2006/relationships" xmlns:m="http://schemas.openxmlformats.org/officeDocument/2006/math" xmlns:v="urn:schemas-microsoft-com:vml" xmlns:w10="urn:schemas-microsoft-com:office:word" xmlns:w="http://schemas.openxmlformats.org/wordprocessingml/2006/main" xmlns:w14="http://schemas.microsoft.com/office/word/2010/wordml" xmlns:w15="http://schemas.microsoft.com/office/word/2012/wordml" xmlns:w16se="http://schemas.microsoft.com/office/word/2015/wordml/symex" xmlns:sl="http://schemas.openxmlformats.org/schemaLibrary/2006/main" mc:Ignorable="w14 w15 w16se">
+  <w:view w:val="normal"/>
+  <w:defaultTabStop w:val="708"/>
+  <w:hyphenationZone w:val="425"/>
+  <w:characterSpacingControl w:val="doNotCompress"/>
+  <w:compat>
+    <w:useFELayout/>
+    <w:compatSetting w:name="compatibilityMode" w:uri="http://schemas.microsoft.com/office/word" w:val="15"/>
+    <w:compatSetting w:name="overrideTableStyleFontSizeAndJustification" w:uri="http://schemas.microsoft.com/office/word" w:val="1"/>
+    <w:compatSetting w:name="enableOpenTypeFeatures" w:uri="http://schemas.microsoft.com/office/word" w:val="1"/>
+    <w:compatSetting w:name="doNotFlipMirrorIndents" w:uri="http://schemas.microsoft.com/office/word" w:val="1"/>
+    <w:compatSetting w:name="differentiateMultirowTableHeaders" w:uri="http://schemas.microsoft.com/office/word" w:val="1"/>
+  </w:compat>
+  <w:rsids>
+    <w:rsidRoot w:val="008A3F8F"/>
+    <w:rsid w:val="007B2D9B"/>
+    <w:rsid w:val="008A3F8F"/>
+  </w:rsids>
+  <m:mathPr>
+    <m:mathFont m:val="Cambria Math"/>
+    <m:brkBin m:val="before"/>
+    <m:brkBinSub m:val="--"/>
+    <m:smallFrac m:val="0"/>
+    <m:dispDef/>
+    <m:lMargin m:val="0"/>
+    <m:rMargin m:val="0"/>
+    <m:defJc m:val="centerGroup"/>
+    <m:wrapIndent m:val="1440"/>
+    <m:intLim m:val="subSup"/>
+    <m:naryLim m:val="undOvr"/>
+  </m:mathPr>
+  <w:themeFontLang w:val="de-DE"/>
+  <w:clrSchemeMapping w:bg1="light1" w:t1="dark1" w:bg2="light2" w:t2="dark2" w:accent1="accent1" w:accent2="accent2" w:accent3="accent3" w:accent4="accent4" w:accent5="accent5" w:accent6="accent6" w:hyperlink="hyperlink" w:followedHyperlink="followedHyperlink"/>
+  <w:decimalSymbol w:val=","/>
+  <w:listSeparator w:val=";"/>
+  <w15:chartTrackingRefBased/>
+</w:settings>
+</file>
+
+<file path=word/glossary/styles.xml><?xml version="1.0" encoding="utf-8"?>
+<w:styles xmlns:mc="http://schemas.openxmlformats.org/markup-compatibility/2006" xmlns:r="http://schemas.openxmlformats.org/officeDocument/2006/relationships" xmlns:w="http://schemas.openxmlformats.org/wordprocessingml/2006/main" xmlns:w14="http://schemas.microsoft.com/office/word/2010/wordml" xmlns:w15="http://schemas.microsoft.com/office/word/2012/wordml" xmlns:w16se="http://schemas.microsoft.com/office/word/2015/wordml/symex" mc:Ignorable="w14 w15 w16se">
+  <w:docDefaults>
+    <w:rPrDefault>
+      <w:rPr>
+        <w:rFonts w:asciiTheme="minorHAnsi" w:eastAsiaTheme="minorEastAsia" w:hAnsiTheme="minorHAnsi" w:cstheme="minorBidi"/>
+        <w:sz w:val="22"/>
+        <w:szCs w:val="22"/>
+        <w:lang w:val="de-DE" w:eastAsia="de-DE" w:bidi="ar-SA"/>
+      </w:rPr>
+    </w:rPrDefault>
+    <w:pPrDefault>
+      <w:pPr>
+        <w:spacing w:after="160" w:line="259" w:lineRule="auto"/>
+      </w:pPr>
+    </w:pPrDefault>
+  </w:docDefaults>
+  <w:latentStyles w:defLockedState="0" w:defUIPriority="99" w:defSemiHidden="0" w:defUnhideWhenUsed="0" w:defQFormat="0" w:count="372">
+    <w:lsdException w:name="Normal" w:uiPriority="0" w:qFormat="1"/>
+    <w:lsdException w:name="heading 1" w:uiPriority="9" w:qFormat="1"/>
+    <w:lsdException w:name="heading 2" w:semiHidden="1" w:uiPriority="9" w:unhideWhenUsed="1" w:qFormat="1"/>
+    <w:lsdException w:name="heading 3" w:semiHidden="1" w:uiPriority="9" w:unhideWhenUsed="1" w:qFormat="1"/>
+    <w:lsdException w:name="heading 4" w:semiHidden="1" w:uiPriority="9" w:unhideWhenUsed="1" w:qFormat="1"/>
+    <w:lsdException w:name="heading 5" w:semiHidden="1" w:uiPriority="9" w:unhideWhenUsed="1" w:qFormat="1"/>
+    <w:lsdException w:name="heading 6" w:semiHidden="1" w:uiPriority="9" w:unhideWhenUsed="1" w:qFormat="1"/>
+    <w:lsdException w:name="heading 7" w:semiHidden="1" w:uiPriority="9" w:unhideWhenUsed="1" w:qFormat="1"/>
+    <w:lsdException w:name="heading 8" w:semiHidden="1" w:uiPriority="9" w:unhideWhenUsed="1" w:qFormat="1"/>
+    <w:lsdException w:name="heading 9" w:semiHidden="1" w:uiPriority="9" w:unhideWhenUsed="1" w:qFormat="1"/>
+    <w:lsdException w:name="index 1" w:semiHidden="1" w:unhideWhenUsed="1"/>
+    <w:lsdException w:name="index 2" w:semiHidden="1" w:unhideWhenUsed="1"/>
+    <w:lsdException w:name="index 3" w:semiHidden="1" w:unhideWhenUsed="1"/>
+    <w:lsdException w:name="index 4" w:semiHidden="1" w:unhideWhenUsed="1"/>
+    <w:lsdException w:name="index 5" w:semiHidden="1" w:unhideWhenUsed="1"/>
+    <w:lsdException w:name="index 6" w:semiHidden="1" w:unhideWhenUsed="1"/>
+    <w:lsdException w:name="index 7" w:semiHidden="1" w:unhideWhenUsed="1"/>
+    <w:lsdException w:name="index 8" w:semiHidden="1" w:unhideWhenUsed="1"/>
+    <w:lsdException w:name="index 9" w:semiHidden="1" w:unhideWhenUsed="1"/>
+    <w:lsdException w:name="toc 1" w:semiHidden="1" w:uiPriority="39" w:unhideWhenUsed="1"/>
+    <w:lsdException w:name="toc 2" w:semiHidden="1" w:uiPriority="39" w:unhideWhenUsed="1"/>
+    <w:lsdException w:name="toc 3" w:semiHidden="1" w:uiPriority="39" w:unhideWhenUsed="1"/>
+    <w:lsdException w:name="toc 4" w:semiHidden="1" w:uiPriority="39" w:unhideWhenUsed="1"/>
+    <w:lsdException w:name="toc 5" w:semiHidden="1" w:uiPriority="39" w:unhideWhenUsed="1"/>
+    <w:lsdException w:name="toc 6" w:semiHidden="1" w:uiPriority="39" w:unhideWhenUsed="1"/>
+    <w:lsdException w:name="toc 7" w:semiHidden="1" w:uiPriority="39" w:unhideWhenUsed="1"/>
+    <w:lsdException w:name="toc 8" w:semiHidden="1" w:uiPriority="39" w:unhideWhenUsed="1"/>
+    <w:lsdException w:name="toc 9" w:semiHidden="1" w:uiPriority="39" w:unhideWhenUsed="1"/>
+    <w:lsdException w:name="Normal Indent" w:semiHidden="1" w:unhideWhenUsed="1"/>
+    <w:lsdException w:name="footnote text" w:semiHidden="1" w:unhideWhenUsed="1"/>
+    <w:lsdException w:name="annotation text" w:semiHidden="1" w:unhideWhenUsed="1"/>
+    <w:lsdException w:name="header" w:semiHidden="1" w:unhideWhenUsed="1"/>
+    <w:lsdException w:name="footer" w:semiHidden="1" w:unhideWhenUsed="1"/>
+    <w:lsdException w:name="index heading" w:semiHidden="1" w:unhideWhenUsed="1"/>
+    <w:lsdException w:name="caption" w:semiHidden="1" w:uiPriority="35" w:unhideWhenUsed="1" w:qFormat="1"/>
+    <w:lsdException w:name="table of figures" w:semiHidden="1" w:unhideWhenUsed="1"/>
+    <w:lsdException w:name="envelope address" w:semiHidden="1" w:unhideWhenUsed="1"/>
+    <w:lsdException w:name="envelope return" w:semiHidden="1" w:unhideWhenUsed="1"/>
+    <w:lsdException w:name="footnote reference" w:semiHidden="1" w:unhideWhenUsed="1"/>
+    <w:lsdException w:name="annotation reference" w:semiHidden="1" w:unhideWhenUsed="1"/>
+    <w:lsdException w:name="line number" w:semiHidden="1" w:unhideWhenUsed="1"/>
+    <w:lsdException w:name="page number" w:semiHidden="1" w:unhideWhenUsed="1"/>
+    <w:lsdException w:name="endnote reference" w:semiHidden="1" w:unhideWhenUsed="1"/>
+    <w:lsdException w:name="endnote text" w:semiHidden="1" w:unhideWhenUsed="1"/>
+    <w:lsdException w:name="table of authorities" w:semiHidden="1" w:unhideWhenUsed="1"/>
+    <w:lsdException w:name="macro" w:semiHidden="1" w:unhideWhenUsed="1"/>
+    <w:lsdException w:name="toa heading" w:semiHidden="1" w:unhideWhenUsed="1"/>
+    <w:lsdException w:name="List" w:semiHidden="1" w:unhideWhenUsed="1"/>
+    <w:lsdException w:name="List Bullet" w:semiHidden="1" w:unhideWhenUsed="1"/>
+    <w:lsdException w:name="List Number" w:semiHidden="1" w:unhideWhenUsed="1"/>
+    <w:lsdException w:name="List 2" w:semiHidden="1" w:unhideWhenUsed="1"/>
+    <w:lsdException w:name="List 3" w:semiHidden="1" w:unhideWhenUsed="1"/>
+    <w:lsdException w:name="List 4" w:semiHidden="1" w:unhideWhenUsed="1"/>
+    <w:lsdException w:name="List 5" w:semiHidden="1" w:unhideWhenUsed="1"/>
+    <w:lsdException w:name="List Bullet 2" w:semiHidden="1" w:unhideWhenUsed="1"/>
+    <w:lsdException w:name="List Bullet 3" w:semiHidden="1" w:unhideWhenUsed="1"/>
+    <w:lsdException w:name="List Bullet 4" w:semiHidden="1" w:unhideWhenUsed="1"/>
+    <w:lsdException w:name="List Bullet 5" w:semiHidden="1" w:unhideWhenUsed="1"/>
+    <w:lsdException w:name="List Number 2" w:semiHidden="1" w:unhideWhenUsed="1"/>
+    <w:lsdException w:name="List Number 3" w:semiHidden="1" w:unhideWhenUsed="1"/>
+    <w:lsdException w:name="List Number 4" w:semiHidden="1" w:unhideWhenUsed="1"/>
+    <w:lsdException w:name="List Number 5" w:semiHidden="1" w:unhideWhenUsed="1"/>
+    <w:lsdException w:name="Title" w:uiPriority="10" w:qFormat="1"/>
+    <w:lsdException w:name="Closing" w:semiHidden="1" w:unhideWhenUsed="1"/>
+    <w:lsdException w:name="Signature" w:semiHidden="1" w:unhideWhenUsed="1"/>
+    <w:lsdException w:name="Default Paragraph Font" w:semiHidden="1" w:uiPriority="1" w:unhideWhenUsed="1"/>
+    <w:lsdException w:name="Body Text" w:semiHidden="1" w:unhideWhenUsed="1"/>
+    <w:lsdException w:name="Body Text Indent" w:semiHidden="1" w:unhideWhenUsed="1"/>
+    <w:lsdException w:name="List Continue" w:semiHidden="1" w:unhideWhenUsed="1"/>
+    <w:lsdException w:name="List Continue 2" w:semiHidden="1" w:unhideWhenUsed="1"/>
+    <w:lsdException w:name="List Continue 3" w:semiHidden="1" w:unhideWhenUsed="1"/>
+    <w:lsdException w:name="List Continue 4" w:semiHidden="1" w:unhideWhenUsed="1"/>
+    <w:lsdException w:name="List Continue 5" w:semiHidden="1" w:unhideWhenUsed="1"/>
+    <w:lsdException w:name="Message Header" w:semiHidden="1" w:unhideWhenUsed="1"/>
+    <w:lsdException w:name="Subtitle" w:uiPriority="11" w:qFormat="1"/>
+    <w:lsdException w:name="Salutation" w:semiHidden="1" w:unhideWhenUsed="1"/>
+    <w:lsdException w:name="Date" w:semiHidden="1" w:unhideWhenUsed="1"/>
+    <w:lsdException w:name="Body Text First Indent" w:semiHidden="1" w:unhideWhenUsed="1"/>
+    <w:lsdException w:name="Body Text First Indent 2" w:semiHidden="1" w:unhideWhenUsed="1"/>
+    <w:lsdException w:name="Note Heading" w:semiHidden="1" w:unhideWhenUsed="1"/>
+    <w:lsdException w:name="Body Text 2" w:semiHidden="1" w:unhideWhenUsed="1"/>
+    <w:lsdException w:name="Body Text 3" w:semiHidden="1" w:unhideWhenUsed="1"/>
+    <w:lsdException w:name="Body Text Indent 2" w:semiHidden="1" w:unhideWhenUsed="1"/>
+    <w:lsdException w:name="Body Text Indent 3" w:semiHidden="1" w:unhideWhenUsed="1"/>
+    <w:lsdException w:name="Block Text" w:semiHidden="1" w:unhideWhenUsed="1"/>
+    <w:lsdException w:name="Hyperlink" w:semiHidden="1" w:unhideWhenUsed="1"/>
+    <w:lsdException w:name="FollowedHyperlink" w:semiHidden="1" w:unhideWhenUsed="1"/>
+    <w:lsdException w:name="Strong" w:uiPriority="22" w:qFormat="1"/>
+    <w:lsdException w:name="Emphasis" w:uiPriority="20" w:qFormat="1"/>
+    <w:lsdException w:name="Document Map" w:semiHidden="1" w:unhideWhenUsed="1"/>
+    <w:lsdException w:name="Plain Text" w:semiHidden="1" w:unhideWhenUsed="1"/>
+    <w:lsdException w:name="E-mail Signature" w:semiHidden="1" w:unhideWhenUsed="1"/>
+    <w:lsdException w:name="HTML Top of Form" w:semiHidden="1" w:unhideWhenUsed="1"/>
+    <w:lsdException w:name="HTML Bottom of Form" w:semiHidden="1" w:unhideWhenUsed="1"/>
+    <w:lsdException w:name="Normal (Web)" w:semiHidden="1" w:unhideWhenUsed="1"/>
+    <w:lsdException w:name="HTML Acronym" w:semiHidden="1" w:unhideWhenUsed="1"/>
+    <w:lsdException w:name="HTML Address" w:semiHidden="1" w:unhideWhenUsed="1"/>
+    <w:lsdException w:name="HTML Cite" w:semiHidden="1" w:unhideWhenUsed="1"/>
+    <w:lsdException w:name="HTML Code" w:semiHidden="1" w:unhideWhenUsed="1"/>
+    <w:lsdException w:name="HTML Definition" w:semiHidden="1" w:unhideWhenUsed="1"/>
+    <w:lsdException w:name="HTML Keyboard" w:semiHidden="1" w:unhideWhenUsed="1"/>
+    <w:lsdException w:name="HTML Preformatted" w:semiHidden="1" w:unhideWhenUsed="1"/>
+    <w:lsdException w:name="HTML Sample" w:semiHidden="1" w:unhideWhenUsed="1"/>
+    <w:lsdException w:name="HTML Typewriter" w:semiHidden="1" w:unhideWhenUsed="1"/>
+    <w:lsdException w:name="HTML Variable" w:semiHidden="1" w:unhideWhenUsed="1"/>
+    <w:lsdException w:name="Normal Table" w:semiHidden="1" w:unhideWhenUsed="1"/>
+    <w:lsdException w:name="annotation subject" w:semiHidden="1" w:unhideWhenUsed="1"/>
+    <w:lsdException w:name="No List" w:semiHidden="1" w:unhideWhenUsed="1"/>
+    <w:lsdException w:name="Outline List 1" w:semiHidden="1" w:unhideWhenUsed="1"/>
+    <w:lsdException w:name="Outline List 2" w:semiHidden="1" w:unhideWhenUsed="1"/>
+    <w:lsdException w:name="Outline List 3" w:semiHidden="1" w:unhideWhenUsed="1"/>
+    <w:lsdException w:name="Table Simple 1" w:semiHidden="1" w:unhideWhenUsed="1"/>
+    <w:lsdException w:name="Table Simple 2" w:semiHidden="1" w:unhideWhenUsed="1"/>
+    <w:lsdException w:name="Table Simple 3" w:semiHidden="1" w:unhideWhenUsed="1"/>
+    <w:lsdException w:name="Table Classic 1" w:semiHidden="1" w:unhideWhenUsed="1"/>
+    <w:lsdException w:name="Table Classic 2" w:semiHidden="1" w:unhideWhenUsed="1"/>
+    <w:lsdException w:name="Table Classic 3" w:semiHidden="1" w:unhideWhenUsed="1"/>
+    <w:lsdException w:name="Table Classic 4" w:semiHidden="1" w:unhideWhenUsed="1"/>
+    <w:lsdException w:name="Table Colorful 1" w:semiHidden="1" w:unhideWhenUsed="1"/>
+    <w:lsdException w:name="Table Colorful 2" w:semiHidden="1" w:unhideWhenUsed="1"/>
+    <w:lsdException w:name="Table Colorful 3" w:semiHidden="1" w:unhideWhenUsed="1"/>
+    <w:lsdException w:name="Table Columns 1" w:semiHidden="1" w:unhideWhenUsed="1"/>
+    <w:lsdException w:name="Table Columns 2" w:semiHidden="1" w:unhideWhenUsed="1"/>
+    <w:lsdException w:name="Table Columns 3" w:semiHidden="1" w:unhideWhenUsed="1"/>
+    <w:lsdException w:name="Table Columns 4" w:semiHidden="1" w:unhideWhenUsed="1"/>
+    <w:lsdException w:name="Table Columns 5" w:semiHidden="1" w:unhideWhenUsed="1"/>
+    <w:lsdException w:name="Table Grid 1" w:semiHidden="1" w:unhideWhenUsed="1"/>
+    <w:lsdException w:name="Table Grid 2" w:semiHidden="1" w:unhideWhenUsed="1"/>
+    <w:lsdException w:name="Table Grid 3" w:semiHidden="1" w:unhideWhenUsed="1"/>
+    <w:lsdException w:name="Table Grid 4" w:semiHidden="1" w:unhideWhenUsed="1"/>
+    <w:lsdException w:name="Table Grid 5" w:semiHidden="1" w:unhideWhenUsed="1"/>
+    <w:lsdException w:name="Table Grid 6" w:semiHidden="1" w:unhideWhenUsed="1"/>
+    <w:lsdException w:name="Table Grid 7" w:semiHidden="1" w:unhideWhenUsed="1"/>
+    <w:lsdException w:name="Table Grid 8" w:semiHidden="1" w:unhideWhenUsed="1"/>
+    <w:lsdException w:name="Table List 1" w:semiHidden="1" w:unhideWhenUsed="1"/>
+    <w:lsdException w:name="Table List 2" w:semiHidden="1" w:unhideWhenUsed="1"/>
+    <w:lsdException w:name="Table List 3" w:semiHidden="1" w:unhideWhenUsed="1"/>
+    <w:lsdException w:name="Table List 4" w:semiHidden="1" w:unhideWhenUsed="1"/>
+    <w:lsdException w:name="Table List 5" w:semiHidden="1" w:unhideWhenUsed="1"/>
+    <w:lsdException w:name="Table List 6" w:semiHidden="1" w:unhideWhenUsed="1"/>
+    <w:lsdException w:name="Table List 7" w:semiHidden="1" w:unhideWhenUsed="1"/>
+    <w:lsdException w:name="Table List 8" w:semiHidden="1" w:unhideWhenUsed="1"/>
+    <w:lsdException w:name="Table 3D effects 1" w:semiHidden="1" w:unhideWhenUsed="1"/>
+    <w:lsdException w:name="Table 3D effects 2" w:semiHidden="1" w:unhideWhenUsed="1"/>
+    <w:lsdException w:name="Table 3D effects 3" w:semiHidden="1" w:unhideWhenUsed="1"/>
+    <w:lsdException w:name="Table Contemporary" w:semiHidden="1" w:unhideWhenUsed="1"/>
+    <w:lsdException w:name="Table Elegant" w:semiHidden="1" w:unhideWhenUsed="1"/>
+    <w:lsdException w:name="Table Professional" w:semiHidden="1" w:unhideWhenUsed="1"/>
+    <w:lsdException w:name="Table Subtle 1" w:semiHidden="1" w:unhideWhenUsed="1"/>
+    <w:lsdException w:name="Table Subtle 2" w:semiHidden="1" w:unhideWhenUsed="1"/>
+    <w:lsdException w:name="Table Web 1" w:semiHidden="1" w:unhideWhenUsed="1"/>
+    <w:lsdException w:name="Table Web 2" w:semiHidden="1" w:unhideWhenUsed="1"/>
+    <w:lsdException w:name="Table Web 3" w:semiHidden="1" w:unhideWhenUsed="1"/>
+    <w:lsdException w:name="Balloon Text" w:semiHidden="1" w:unhideWhenUsed="1"/>
+    <w:lsdException w:name="Table Grid" w:uiPriority="39"/>
+    <w:lsdException w:name="Table Theme" w:semiHidden="1" w:unhideWhenUsed="1"/>
+    <w:lsdException w:name="Placeholder Text" w:semiHidden="1"/>
+    <w:lsdException w:name="No Spacing" w:uiPriority="1" w:qFormat="1"/>
+    <w:lsdException w:name="Light Shading" w:uiPriority="60"/>
+    <w:lsdException w:name="Light List" w:uiPriority="61"/>
+    <w:lsdException w:name="Light Grid" w:uiPriority="62"/>
+    <w:lsdException w:name="Medium Shading 1" w:uiPriority="63"/>
+    <w:lsdException w:name="Medium Shading 2" w:uiPriority="64"/>
+    <w:lsdException w:name="Medium List 1" w:uiPriority="65"/>
+    <w:lsdException w:name="Medium List 2" w:uiPriority="66"/>
+    <w:lsdException w:name="Medium Grid 1" w:uiPriority="67"/>
+    <w:lsdException w:name="Medium Grid 2" w:uiPriority="68"/>
+    <w:lsdException w:name="Medium Grid 3" w:uiPriority="69"/>
+    <w:lsdException w:name="Dark List" w:uiPriority="70"/>
+    <w:lsdException w:name="Colorful Shading" w:uiPriority="71"/>
+    <w:lsdException w:name="Colorful List" w:uiPriority="72"/>
+    <w:lsdException w:name="Colorful Grid" w:uiPriority="73"/>
+    <w:lsdException w:name="Light Shading Accent 1" w:uiPriority="60"/>
+    <w:lsdException w:name="Light List Accent 1" w:uiPriority="61"/>
+    <w:lsdException w:name="Light Grid Accent 1" w:uiPriority="62"/>
+    <w:lsdException w:name="Medium Shading 1 Accent 1" w:uiPriority="63"/>
+    <w:lsdException w:name="Medium Shading 2 Accent 1" w:uiPriority="64"/>
+    <w:lsdException w:name="Medium List 1 Accent 1" w:uiPriority="65"/>
+    <w:lsdException w:name="Revision" w:semiHidden="1"/>
+    <w:lsdException w:name="List Paragraph" w:uiPriority="34" w:qFormat="1"/>
+    <w:lsdException w:name="Quote" w:uiPriority="29" w:qFormat="1"/>
+    <w:lsdException w:name="Intense Quote" w:uiPriority="30" w:qFormat="1"/>
+    <w:lsdException w:name="Medium List 2 Accent 1" w:uiPriority="66"/>
+    <w:lsdException w:name="Medium Grid 1 Accent 1" w:uiPriority="67"/>
+    <w:lsdException w:name="Medium Grid 2 Accent 1" w:uiPriority="68"/>
+    <w:lsdException w:name="Medium Grid 3 Accent 1" w:uiPriority="69"/>
+    <w:lsdException w:name="Dark List Accent 1" w:uiPriority="70"/>
+    <w:lsdException w:name="Colorful Shading Accent 1" w:uiPriority="71"/>
+    <w:lsdException w:name="Colorful List Accent 1" w:uiPriority="72"/>
+    <w:lsdException w:name="Colorful Grid Accent 1" w:uiPriority="73"/>
+    <w:lsdException w:name="Light Shading Accent 2" w:uiPriority="60"/>
+    <w:lsdException w:name="Light List Accent 2" w:uiPriority="61"/>
+    <w:lsdException w:name="Light Grid Accent 2" w:uiPriority="62"/>
+    <w:lsdException w:name="Medium Shading 1 Accent 2" w:uiPriority="63"/>
+    <w:lsdException w:name="Medium Shading 2 Accent 2" w:uiPriority="64"/>
+    <w:lsdException w:name="Medium List 1 Accent 2" w:uiPriority="65"/>
+    <w:lsdException w:name="Medium List 2 Accent 2" w:uiPriority="66"/>
+    <w:lsdException w:name="Medium Grid 1 Accent 2" w:uiPriority="67"/>
+    <w:lsdException w:name="Medium Grid 2 Accent 2" w:uiPriority="68"/>
+    <w:lsdException w:name="Medium Grid 3 Accent 2" w:uiPriority="69"/>
+    <w:lsdException w:name="Dark List Accent 2" w:uiPriority="70"/>
+    <w:lsdException w:name="Colorful Shading Accent 2" w:uiPriority="71"/>
+    <w:lsdException w:name="Colorful List Accent 2" w:uiPriority="72"/>
+    <w:lsdException w:name="Colorful Grid Accent 2" w:uiPriority="73"/>
+    <w:lsdException w:name="Light Shading Accent 3" w:uiPriority="60"/>
+    <w:lsdException w:name="Light List Accent 3" w:uiPriority="61"/>
+    <w:lsdException w:name="Light Grid Accent 3" w:uiPriority="62"/>
+    <w:lsdException w:name="Medium Shading 1 Accent 3" w:uiPriority="63"/>
+    <w:lsdException w:name="Medium Shading 2 Accent 3" w:uiPriority="64"/>
+    <w:lsdException w:name="Medium List 1 Accent 3" w:uiPriority="65"/>
+    <w:lsdException w:name="Medium List 2 Accent 3" w:uiPriority="66"/>
+    <w:lsdException w:name="Medium Grid 1 Accent 3" w:uiPriority="67"/>
+    <w:lsdException w:name="Medium Grid 2 Accent 3" w:uiPriority="68"/>
+    <w:lsdException w:name="Medium Grid 3 Accent 3" w:uiPriority="69"/>
+    <w:lsdException w:name="Dark List Accent 3" w:uiPriority="70"/>
+    <w:lsdException w:name="Colorful Shading Accent 3" w:uiPriority="71"/>
+    <w:lsdException w:name="Colorful List Accent 3" w:uiPriority="72"/>
+    <w:lsdException w:name="Colorful Grid Accent 3" w:uiPriority="73"/>
+    <w:lsdException w:name="Light Shading Accent 4" w:uiPriority="60"/>
+    <w:lsdException w:name="Light List Accent 4" w:uiPriority="61"/>
+    <w:lsdException w:name="Light Grid Accent 4" w:uiPriority="62"/>
+    <w:lsdException w:name="Medium Shading 1 Accent 4" w:uiPriority="63"/>
+    <w:lsdException w:name="Medium Shading 2 Accent 4" w:uiPriority="64"/>
+    <w:lsdException w:name="Medium List 1 Accent 4" w:uiPriority="65"/>
+    <w:lsdException w:name="Medium List 2 Accent 4" w:uiPriority="66"/>
+    <w:lsdException w:name="Medium Grid 1 Accent 4" w:uiPriority="67"/>
+    <w:lsdException w:name="Medium Grid 2 Accent 4" w:uiPriority="68"/>
+    <w:lsdException w:name="Medium Grid 3 Accent 4" w:uiPriority="69"/>
+    <w:lsdException w:name="Dark List Accent 4" w:uiPriority="70"/>
+    <w:lsdException w:name="Colorful Shading Accent 4" w:uiPriority="71"/>
+    <w:lsdException w:name="Colorful List Accent 4" w:uiPriority="72"/>
+    <w:lsdException w:name="Colorful Grid Accent 4" w:uiPriority="73"/>
+    <w:lsdException w:name="Light Shading Accent 5" w:uiPriority="60"/>
+    <w:lsdException w:name="Light List Accent 5" w:uiPriority="61"/>
+    <w:lsdException w:name="Light Grid Accent 5" w:uiPriority="62"/>
+    <w:lsdException w:name="Medium Shading 1 Accent 5" w:uiPriority="63"/>
+    <w:lsdException w:name="Medium Shading 2 Accent 5" w:uiPriority="64"/>
+    <w:lsdException w:name="Medium List 1 Accent 5" w:uiPriority="65"/>
+    <w:lsdException w:name="Medium List 2 Accent 5" w:uiPriority="66"/>
+    <w:lsdException w:name="Medium Grid 1 Accent 5" w:uiPriority="67"/>
+    <w:lsdException w:name="Medium Grid 2 Accent 5" w:uiPriority="68"/>
+    <w:lsdException w:name="Medium Grid 3 Accent 5" w:uiPriority="69"/>
+    <w:lsdException w:name="Dark List Accent 5" w:uiPriority="70"/>
+    <w:lsdException w:name="Colorful Shading Accent 5" w:uiPriority="71"/>
+    <w:lsdException w:name="Colorful List Accent 5" w:uiPriority="72"/>
+    <w:lsdException w:name="Colorful Grid Accent 5" w:uiPriority="73"/>
+    <w:lsdException w:name="Light Shading Accent 6" w:uiPriority="60"/>
+    <w:lsdException w:name="Light List Accent 6" w:uiPriority="61"/>
+    <w:lsdException w:name="Light Grid Accent 6" w:uiPriority="62"/>
+    <w:lsdException w:name="Medium Shading 1 Accent 6" w:uiPriority="63"/>
+    <w:lsdException w:name="Medium Shading 2 Accent 6" w:uiPriority="64"/>
+    <w:lsdException w:name="Medium List 1 Accent 6" w:uiPriority="65"/>
+    <w:lsdException w:name="Medium List 2 Accent 6" w:uiPriority="66"/>
+    <w:lsdException w:name="Medium Grid 1 Accent 6" w:uiPriority="67"/>
+    <w:lsdException w:name="Medium Grid 2 Accent 6" w:uiPriority="68"/>
+    <w:lsdException w:name="Medium Grid 3 Accent 6" w:uiPriority="69"/>
+    <w:lsdException w:name="Dark List Accent 6" w:uiPriority="70"/>
+    <w:lsdException w:name="Colorful Shading Accent 6" w:uiPriority="71"/>
+    <w:lsdException w:name="Colorful List Accent 6" w:uiPriority="72"/>
+    <w:lsdException w:name="Colorful Grid Accent 6" w:uiPriority="73"/>
+    <w:lsdException w:name="Subtle Emphasis" w:uiPriority="19" w:qFormat="1"/>
+    <w:lsdException w:name="Intense Emphasis" w:uiPriority="21" w:qFormat="1"/>
+    <w:lsdException w:name="Subtle Reference" w:uiPriority="31" w:qFormat="1"/>
+    <w:lsdException w:name="Intense Reference" w:uiPriority="32" w:qFormat="1"/>
+    <w:lsdException w:name="Book Title" w:uiPriority="33" w:qFormat="1"/>
+    <w:lsdException w:name="Bibliography" w:semiHidden="1" w:uiPriority="37" w:unhideWhenUsed="1"/>
+    <w:lsdException w:name="TOC Heading" w:semiHidden="1" w:uiPriority="39" w:unhideWhenUsed="1" w:qFormat="1"/>
+    <w:lsdException w:name="Plain Table 1" w:uiPriority="41"/>
+    <w:lsdException w:name="Plain Table 2" w:uiPriority="42"/>
+    <w:lsdException w:name="Plain Table 3" w:uiPriority="43"/>
+    <w:lsdException w:name="Plain Table 4" w:uiPriority="44"/>
+    <w:lsdException w:name="Plain Table 5" w:uiPriority="45"/>
+    <w:lsdException w:name="Grid Table Light" w:uiPriority="40"/>
+    <w:lsdException w:name="Grid Table 1 Light" w:uiPriority="46"/>
+    <w:lsdException w:name="Grid Table 2" w:uiPriority="47"/>
+    <w:lsdException w:name="Grid Table 3" w:uiPriority="48"/>
+    <w:lsdException w:name="Grid Table 4" w:uiPriority="49"/>
+    <w:lsdException w:name="Grid Table 5 Dark" w:uiPriority="50"/>
+    <w:lsdException w:name="Grid Table 6 Colorful" w:uiPriority="51"/>
+    <w:lsdException w:name="Grid Table 7 Colorful" w:uiPriority="52"/>
+    <w:lsdException w:name="Grid Table 1 Light Accent 1" w:uiPriority="46"/>
+    <w:lsdException w:name="Grid Table 2 Accent 1" w:uiPriority="47"/>
+    <w:lsdException w:name="Grid Table 3 Accent 1" w:uiPriority="48"/>
+    <w:lsdException w:name="Grid Table 4 Accent 1" w:uiPriority="49"/>
+    <w:lsdException w:name="Grid Table 5 Dark Accent 1" w:uiPriority="50"/>
+    <w:lsdException w:name="Grid Table 6 Colorful Accent 1" w:uiPriority="51"/>
+    <w:lsdException w:name="Grid Table 7 Colorful Accent 1" w:uiPriority="52"/>
+    <w:lsdException w:name="Grid Table 1 Light Accent 2" w:uiPriority="46"/>
+    <w:lsdException w:name="Grid Table 2 Accent 2" w:uiPriority="47"/>
+    <w:lsdException w:name="Grid Table 3 Accent 2" w:uiPriority="48"/>
+    <w:lsdException w:name="Grid Table 4 Accent 2" w:uiPriority="49"/>
+    <w:lsdException w:name="Grid Table 5 Dark Accent 2" w:uiPriority="50"/>
+    <w:lsdException w:name="Grid Table 6 Colorful Accent 2" w:uiPriority="51"/>
+    <w:lsdException w:name="Grid Table 7 Colorful Accent 2" w:uiPriority="52"/>
+    <w:lsdException w:name="Grid Table 1 Light Accent 3" w:uiPriority="46"/>
+    <w:lsdException w:name="Grid Table 2 Accent 3" w:uiPriority="47"/>
+    <w:lsdException w:name="Grid Table 3 Accent 3" w:uiPriority="48"/>
+    <w:lsdException w:name="Grid Table 4 Accent 3" w:uiPriority="49"/>
+    <w:lsdException w:name="Grid Table 5 Dark Accent 3" w:uiPriority="50"/>
+    <w:lsdException w:name="Grid Table 6 Colorful Accent 3" w:uiPriority="51"/>
+    <w:lsdException w:name="Grid Table 7 Colorful Accent 3" w:uiPriority="52"/>
+    <w:lsdException w:name="Grid Table 1 Light Accent 4" w:uiPriority="46"/>
+    <w:lsdException w:name="Grid Table 2 Accent 4" w:uiPriority="47"/>
+    <w:lsdException w:name="Grid Table 3 Accent 4" w:uiPriority="48"/>
+    <w:lsdException w:name="Grid Table 4 Accent 4" w:uiPriority="49"/>
+    <w:lsdException w:name="Grid Table 5 Dark Accent 4" w:uiPriority="50"/>
+    <w:lsdException w:name="Grid Table 6 Colorful Accent 4" w:uiPriority="51"/>
+    <w:lsdException w:name="Grid Table 7 Colorful Accent 4" w:uiPriority="52"/>
+    <w:lsdException w:name="Grid Table 1 Light Accent 5" w:uiPriority="46"/>
+    <w:lsdException w:name="Grid Table 2 Accent 5" w:uiPriority="47"/>
+    <w:lsdException w:name="Grid Table 3 Accent 5" w:uiPriority="48"/>
+    <w:lsdException w:name="Grid Table 4 Accent 5" w:uiPriority="49"/>
+    <w:lsdException w:name="Grid Table 5 Dark Accent 5" w:uiPriority="50"/>
+    <w:lsdException w:name="Grid Table 6 Colorful Accent 5" w:uiPriority="51"/>
+    <w:lsdException w:name="Grid Table 7 Colorful Accent 5" w:uiPriority="52"/>
+    <w:lsdException w:name="Grid Table 1 Light Accent 6" w:uiPriority="46"/>
+    <w:lsdException w:name="Grid Table 2 Accent 6" w:uiPriority="47"/>
+    <w:lsdException w:name="Grid Table 3 Accent 6" w:uiPriority="48"/>
+    <w:lsdException w:name="Grid Table 4 Accent 6" w:uiPriority="49"/>
+    <w:lsdException w:name="Grid Table 5 Dark Accent 6" w:uiPriority="50"/>
+    <w:lsdException w:name="Grid Table 6 Colorful Accent 6" w:uiPriority="51"/>
+    <w:lsdException w:name="Grid Table 7 Colorful Accent 6" w:uiPriority="52"/>
+    <w:lsdException w:name="List Table 1 Light" w:uiPriority="46"/>
+    <w:lsdException w:name="List Table 2" w:uiPriority="47"/>
+    <w:lsdException w:name="List Table 3" w:uiPriority="48"/>
+    <w:lsdException w:name="List Table 4" w:uiPriority="49"/>
+    <w:lsdException w:name="List Table 5 Dark" w:uiPriority="50"/>
+    <w:lsdException w:name="List Table 6 Colorful" w:uiPriority="51"/>
+    <w:lsdException w:name="List Table 7 Colorful" w:uiPriority="52"/>
+    <w:lsdException w:name="List Table 1 Light Accent 1" w:uiPriority="46"/>
+    <w:lsdException w:name="List Table 2 Accent 1" w:uiPriority="47"/>
+    <w:lsdException w:name="List Table 3 Accent 1" w:uiPriority="48"/>
+    <w:lsdException w:name="List Table 4 Accent 1" w:uiPriority="49"/>
+    <w:lsdException w:name="List Table 5 Dark Accent 1" w:uiPriority="50"/>
+    <w:lsdException w:name="List Table 6 Colorful Accent 1" w:uiPriority="51"/>
+    <w:lsdException w:name="List Table 7 Colorful Accent 1" w:uiPriority="52"/>
+    <w:lsdException w:name="List Table 1 Light Accent 2" w:uiPriority="46"/>
+    <w:lsdException w:name="List Table 2 Accent 2" w:uiPriority="47"/>
+    <w:lsdException w:name="List Table 3 Accent 2" w:uiPriority="48"/>
+    <w:lsdException w:name="List Table 4 Accent 2" w:uiPriority="49"/>
+    <w:lsdException w:name="List Table 5 Dark Accent 2" w:uiPriority="50"/>
+    <w:lsdException w:name="List Table 6 Colorful Accent 2" w:uiPriority="51"/>
+    <w:lsdException w:name="List Table 7 Colorful Accent 2" w:uiPriority="52"/>
+    <w:lsdException w:name="List Table 1 Light Accent 3" w:uiPriority="46"/>
+    <w:lsdException w:name="List Table 2 Accent 3" w:uiPriority="47"/>
+    <w:lsdException w:name="List Table 3 Accent 3" w:uiPriority="48"/>
+    <w:lsdException w:name="List Table 4 Accent 3" w:uiPriority="49"/>
+    <w:lsdException w:name="List Table 5 Dark Accent 3" w:uiPriority="50"/>
+    <w:lsdException w:name="List Table 6 Colorful Accent 3" w:uiPriority="51"/>
+    <w:lsdException w:name="List Table 7 Colorful Accent 3" w:uiPriority="52"/>
+    <w:lsdException w:name="List Table 1 Light Accent 4" w:uiPriority="46"/>
+    <w:lsdException w:name="List Table 2 Accent 4" w:uiPriority="47"/>
+    <w:lsdException w:name="List Table 3 Accent 4" w:uiPriority="48"/>
+    <w:lsdException w:name="List Table 4 Accent 4" w:uiPriority="49"/>
+    <w:lsdException w:name="List Table 5 Dark Accent 4" w:uiPriority="50"/>
+    <w:lsdException w:name="List Table 6 Colorful Accent 4" w:uiPriority="51"/>
+    <w:lsdException w:name="List Table 7 Colorful Accent 4" w:uiPriority="52"/>
+    <w:lsdException w:name="List Table 1 Light Accent 5" w:uiPriority="46"/>
+    <w:lsdException w:name="List Table 2 Accent 5" w:uiPriority="47"/>
+    <w:lsdException w:name="List Table 3 Accent 5" w:uiPriority="48"/>
+    <w:lsdException w:name="List Table 4 Accent 5" w:uiPriority="49"/>
+    <w:lsdException w:name="List Table 5 Dark Accent 5" w:uiPriority="50"/>
+    <w:lsdException w:name="List Table 6 Colorful Accent 5" w:uiPriority="51"/>
+    <w:lsdException w:name="List Table 7 Colorful Accent 5" w:uiPriority="52"/>
+    <w:lsdException w:name="List Table 1 Light Accent 6" w:uiPriority="46"/>
+    <w:lsdException w:name="List Table 2 Accent 6" w:uiPriority="47"/>
+    <w:lsdException w:name="List Table 3 Accent 6" w:uiPriority="48"/>
+    <w:lsdException w:name="List Table 4 Accent 6" w:uiPriority="49"/>
+    <w:lsdException w:name="List Table 5 Dark Accent 6" w:uiPriority="50"/>
+    <w:lsdException w:name="List Table 6 Colorful Accent 6" w:uiPriority="51"/>
+    <w:lsdException w:name="List Table 7 Colorful Accent 6" w:uiPriority="52"/>
+    <w:lsdException w:name="Mention" w:semiHidden="1" w:unhideWhenUsed="1"/>
+  </w:latentStyles>
+  <w:style w:type="paragraph" w:default="1" w:styleId="Standard">
+    <w:name w:val="Normal"/>
+    <w:qFormat/>
+  </w:style>
+  <w:style w:type="character" w:default="1" w:styleId="Absatz-Standardschriftart">
+    <w:name w:val="Default Paragraph Font"/>
+    <w:uiPriority w:val="1"/>
+    <w:semiHidden/>
+    <w:unhideWhenUsed/>
+  </w:style>
+  <w:style w:type="table" w:default="1" w:styleId="NormaleTabelle">
+    <w:name w:val="Normal Table"/>
+    <w:uiPriority w:val="99"/>
+    <w:semiHidden/>
+    <w:unhideWhenUsed/>
+    <w:tblPr>
+      <w:tblInd w:w="0" w:type="dxa"/>
+      <w:tblCellMar>
+        <w:top w:w="0" w:type="dxa"/>
+        <w:left w:w="108" w:type="dxa"/>
+        <w:bottom w:w="0" w:type="dxa"/>
+        <w:right w:w="108" w:type="dxa"/>
+      </w:tblCellMar>
+    </w:tblPr>
+  </w:style>
+  <w:style w:type="numbering" w:default="1" w:styleId="KeineListe">
+    <w:name w:val="No List"/>
+    <w:uiPriority w:val="99"/>
+    <w:semiHidden/>
+    <w:unhideWhenUsed/>
+  </w:style>
+  <w:style w:type="paragraph" w:customStyle="1" w:styleId="078E4626F80F4008BFA76C1D05437E67">
+    <w:name w:val="078E4626F80F4008BFA76C1D05437E67"/>
+    <w:rsid w:val="008A3F8F"/>
+  </w:style>
+  <w:style w:type="character" w:styleId="Platzhaltertext">
+    <w:name w:val="Placeholder Text"/>
+    <w:basedOn w:val="Absatz-Standardschriftart"/>
+    <w:uiPriority w:val="99"/>
+    <w:semiHidden/>
+    <w:rsid w:val="008A3F8F"/>
+    <w:rPr>
+      <w:color w:val="808080"/>
+    </w:rPr>
+  </w:style>
+</w:styles>
+</file>
+
+<file path=word/glossary/webSettings.xml><?xml version="1.0" encoding="utf-8"?>
+<w:webSettings xmlns:mc="http://schemas.openxmlformats.org/markup-compatibility/2006" xmlns:r="http://schemas.openxmlformats.org/officeDocument/2006/relationships" xmlns:w="http://schemas.openxmlformats.org/wordprocessingml/2006/main" xmlns:w14="http://schemas.microsoft.com/office/word/2010/wordml" xmlns:w15="http://schemas.microsoft.com/office/word/2012/wordml" xmlns:w16se="http://schemas.microsoft.com/office/word/2015/wordml/symex" mc:Ignorable="w14 w15 w16se">
+  <w:optimizeForBrowser/>
+  <w:allowPNG/>
+</w:webSettings>
+</file>
+
 <file path=word/theme/theme1.xml><?xml version="1.0" encoding="utf-8"?>
 <a:theme xmlns:a="http://schemas.openxmlformats.org/drawingml/2006/main" name="Office Theme">
   <a:themeElements>
@@ -5091,7 +8259,7 @@
 </file>
 
 <file path=customXml/itemProps1.xml><?xml version="1.0" encoding="utf-8"?>
-<ds:datastoreItem xmlns:ds="http://schemas.openxmlformats.org/officeDocument/2006/customXml" ds:itemID="{C66C8B5C-DD3C-480F-96C8-182B721197D5}">
+<ds:datastoreItem xmlns:ds="http://schemas.openxmlformats.org/officeDocument/2006/customXml" ds:itemID="{46DA1569-1A67-4AA9-B226-EB00FCAC3744}">
   <ds:schemaRefs>
     <ds:schemaRef ds:uri="http://schemas.openxmlformats.org/officeDocument/2006/bibliography"/>
   </ds:schemaRefs>

</xml_diff>

<commit_message>
updated flow chart and documentation
</commit_message>
<xml_diff>
--- a/Doc/Dokumentation Nepo.docx
+++ b/Doc/Dokumentation Nepo.docx
@@ -26,6 +26,11 @@
     <w:bookmarkStart w:id="0" w:name="_Toc474245055" w:displacedByCustomXml="next"/>
     <w:sdt>
       <w:sdtPr>
+        <w:rPr>
+          <w:rFonts w:eastAsiaTheme="minorHAnsi" w:cstheme="minorBidi"/>
+          <w:b w:val="0"/>
+          <w:szCs w:val="22"/>
+        </w:rPr>
         <w:id w:val="1218396133"/>
         <w:docPartObj>
           <w:docPartGallery w:val="Table of Contents"/>
@@ -34,9 +39,7 @@
       </w:sdtPr>
       <w:sdtEndPr>
         <w:rPr>
-          <w:rFonts w:eastAsiaTheme="minorHAnsi" w:cstheme="minorBidi"/>
           <w:bCs/>
-          <w:szCs w:val="22"/>
         </w:rPr>
       </w:sdtEndPr>
       <w:sdtContent>
@@ -894,20 +897,16 @@
                 <w:noProof/>
                 <w:webHidden/>
               </w:rPr>
-            </w:r>
-            <w:r>
-              <w:rPr>
-                <w:noProof/>
-                <w:webHidden/>
-              </w:rPr>
               <w:fldChar w:fldCharType="separate"/>
             </w:r>
             <w:r>
               <w:rPr>
-                <w:noProof/>
-                <w:webHidden/>
-              </w:rPr>
-              <w:t>2</w:t>
+                <w:b/>
+                <w:bCs/>
+                <w:noProof/>
+                <w:webHidden/>
+              </w:rPr>
+              <w:t>Fehler! Textmarke nicht definiert.</w:t>
             </w:r>
             <w:r>
               <w:rPr>
@@ -1570,56 +1569,12 @@
       <w:r>
         <w:t xml:space="preserve">Mithilfe der </w:t>
       </w:r>
-      <w:proofErr w:type="spellStart"/>
       <w:r>
         <w:rPr>
           <w:i/>
         </w:rPr>
-        <w:t>Negotiation-based</w:t>
-      </w:r>
-      <w:proofErr w:type="spellEnd"/>
-      <w:r>
-        <w:rPr>
-          <w:i/>
-        </w:rPr>
-        <w:t xml:space="preserve"> </w:t>
-      </w:r>
-      <w:proofErr w:type="spellStart"/>
-      <w:r>
-        <w:rPr>
-          <w:i/>
-        </w:rPr>
-        <w:t>evolutionary</w:t>
-      </w:r>
-      <w:proofErr w:type="spellEnd"/>
-      <w:r>
-        <w:rPr>
-          <w:i/>
-        </w:rPr>
-        <w:t xml:space="preserve"> </w:t>
-      </w:r>
-      <w:proofErr w:type="spellStart"/>
-      <w:r>
-        <w:rPr>
-          <w:i/>
-        </w:rPr>
-        <w:t>positioning</w:t>
-      </w:r>
-      <w:proofErr w:type="spellEnd"/>
-      <w:r>
-        <w:rPr>
-          <w:i/>
-        </w:rPr>
-        <w:t xml:space="preserve"> </w:t>
-      </w:r>
-      <w:proofErr w:type="spellStart"/>
-      <w:r>
-        <w:rPr>
-          <w:i/>
-        </w:rPr>
-        <w:t>optimisation</w:t>
-      </w:r>
-      <w:proofErr w:type="spellEnd"/>
+        <w:t>Negotiation-based evolutionary positioning optimisation</w:t>
+      </w:r>
       <w:r>
         <w:t xml:space="preserve"> (NEPO) soll dieses Optimierungsproblem</w:t>
       </w:r>
@@ -1946,15 +1901,7 @@
         <w:t>Agent</w:t>
       </w:r>
       <w:r>
-        <w:t xml:space="preserve"> bildet das Rahmengerüst, um mit dem Mediator zu kommunizieren. Hierbei gilt es zu beachten, dass die verschiedenen Agenten jeweils </w:t>
-      </w:r>
-      <w:proofErr w:type="spellStart"/>
-      <w:r>
-        <w:t>Kindelemente</w:t>
-      </w:r>
-      <w:proofErr w:type="spellEnd"/>
-      <w:r>
-        <w:t xml:space="preserve"> der Klasse </w:t>
+        <w:t xml:space="preserve"> bildet das Rahmengerüst, um mit dem Mediator zu kommunizieren. Hierbei gilt es zu beachten, dass die verschiedenen Agenten jeweils Kindelemente der Klasse </w:t>
       </w:r>
       <w:r>
         <w:rPr>
@@ -2072,16 +2019,11 @@
       </w:pPr>
       <w:r>
         <w:lastRenderedPageBreak/>
-        <w:t xml:space="preserve">Die Zielfunktion des Netzanbieters lautet </w:t>
-      </w:r>
-      <w:proofErr w:type="gramStart"/>
-      <w:r>
-        <w:t xml:space="preserve">folglich </w:t>
+        <w:t xml:space="preserve">Die Zielfunktion des Netzanbieters lautet folglich </w:t>
       </w:r>
       <w:r>
         <w:t>:</w:t>
       </w:r>
-      <w:proofErr w:type="gramEnd"/>
     </w:p>
     <w:p>
       <m:oMathPara>
@@ -2905,10 +2847,10 @@
             <v:path o:extrusionok="f" gradientshapeok="t" o:connecttype="rect"/>
             <o:lock v:ext="edit" aspectratio="t"/>
           </v:shapetype>
-          <v:shape id="_x0000_i1048" type="#_x0000_t75" style="width:453.6pt;height:367.2pt" o:ole="">
+          <v:shape id="_x0000_i1025" type="#_x0000_t75" style="width:453.6pt;height:367.2pt" o:ole="">
             <v:imagedata r:id="rId10" o:title=""/>
           </v:shape>
-          <o:OLEObject Type="Embed" ProgID="Visio.Drawing.15" ShapeID="_x0000_i1048" DrawAspect="Content" ObjectID="_1547990854" r:id="rId11"/>
+          <o:OLEObject Type="Embed" ProgID="Visio.Drawing.15" ShapeID="_x0000_i1025" DrawAspect="Content" ObjectID="_1548058347" r:id="rId11"/>
         </w:object>
       </w:r>
       <w:r>
@@ -2938,7 +2880,6 @@
           <w:numId w:val="4"/>
         </w:numPr>
       </w:pPr>
-      <w:proofErr w:type="gramStart"/>
       <w:r>
         <w:rPr>
           <w:u w:val="single"/>
@@ -2949,24 +2890,11 @@
         <w:rPr>
           <w:u w:val="single"/>
         </w:rPr>
-        <w:t>(</w:t>
-      </w:r>
-      <w:proofErr w:type="gramEnd"/>
-      <w:r>
-        <w:rPr>
-          <w:u w:val="single"/>
-        </w:rPr>
-        <w:t>):</w:t>
+        <w:t>():</w:t>
       </w:r>
       <w:r>
         <w:br/>
-        <w:t>Die Agenten registrieren sich beim Mediator (Webservice)</w:t>
-      </w:r>
-      <w:r>
-        <w:t xml:space="preserve"> und erhalten die Kartendaten. </w:t>
-      </w:r>
-      <w:r>
-        <w:t>Bis zur eigentlichen Verhandlung können jetzt die individuelle Zielfunktion angepasst werden.</w:t>
+        <w:t>Die Agenten registrieren sich beim Mediator (Webservice) und erhalten die Kartendaten. Bis zur eigentlichen Verhandlung können jetzt die individuelle Zielfunktion angepasst werden.</w:t>
       </w:r>
     </w:p>
     <w:p>
@@ -2991,27 +2919,17 @@
           <w:numId w:val="4"/>
         </w:numPr>
       </w:pPr>
-      <w:proofErr w:type="spellStart"/>
-      <w:proofErr w:type="gramStart"/>
       <w:r>
         <w:rPr>
           <w:u w:val="single"/>
         </w:rPr>
         <w:t>UpdateList</w:t>
       </w:r>
-      <w:proofErr w:type="spellEnd"/>
       <w:r>
         <w:rPr>
           <w:u w:val="single"/>
         </w:rPr>
-        <w:t>(</w:t>
-      </w:r>
-      <w:proofErr w:type="gramEnd"/>
-      <w:r>
-        <w:rPr>
-          <w:u w:val="single"/>
-        </w:rPr>
-        <w:t>):</w:t>
+        <w:t>():</w:t>
       </w:r>
       <w:r>
         <w:br/>
@@ -3034,27 +2952,11 @@
           <w:numId w:val="4"/>
         </w:numPr>
       </w:pPr>
-      <w:proofErr w:type="spellStart"/>
-      <w:proofErr w:type="gramStart"/>
       <w:r>
         <w:rPr>
           <w:u w:val="single"/>
         </w:rPr>
-        <w:t>Vote</w:t>
-      </w:r>
-      <w:proofErr w:type="spellEnd"/>
-      <w:r>
-        <w:rPr>
-          <w:u w:val="single"/>
-        </w:rPr>
-        <w:t>(</w:t>
-      </w:r>
-      <w:proofErr w:type="gramEnd"/>
-      <w:r>
-        <w:rPr>
-          <w:u w:val="single"/>
-        </w:rPr>
-        <w:t>):</w:t>
+        <w:t>Vote():</w:t>
       </w:r>
       <w:r>
         <w:br/>
@@ -3071,27 +2973,11 @@
           <w:numId w:val="4"/>
         </w:numPr>
       </w:pPr>
-      <w:proofErr w:type="spellStart"/>
-      <w:proofErr w:type="gramStart"/>
       <w:r>
         <w:rPr>
           <w:u w:val="single"/>
         </w:rPr>
-        <w:t>DataReadyCallBack</w:t>
-      </w:r>
-      <w:proofErr w:type="spellEnd"/>
-      <w:r>
-        <w:rPr>
-          <w:u w:val="single"/>
-        </w:rPr>
-        <w:t>(</w:t>
-      </w:r>
-      <w:proofErr w:type="gramEnd"/>
-      <w:r>
-        <w:rPr>
-          <w:u w:val="single"/>
-        </w:rPr>
-        <w:t>):</w:t>
+        <w:t>DataReadyCallBack():</w:t>
       </w:r>
       <w:r>
         <w:br/>
@@ -3117,27 +3003,11 @@
           <w:numId w:val="4"/>
         </w:numPr>
       </w:pPr>
-      <w:proofErr w:type="spellStart"/>
-      <w:proofErr w:type="gramStart"/>
       <w:r>
         <w:rPr>
           <w:u w:val="single"/>
         </w:rPr>
-        <w:t>UpdateList</w:t>
-      </w:r>
-      <w:proofErr w:type="spellEnd"/>
-      <w:r>
-        <w:rPr>
-          <w:u w:val="single"/>
-        </w:rPr>
-        <w:t>(</w:t>
-      </w:r>
-      <w:proofErr w:type="gramEnd"/>
-      <w:r>
-        <w:rPr>
-          <w:u w:val="single"/>
-        </w:rPr>
-        <w:t>):</w:t>
+        <w:t>UpdateList():</w:t>
       </w:r>
       <w:r>
         <w:br/>
@@ -3187,22 +3057,19 @@
       <w:r>
         <w:t>Der in der Konzeption grob dargestellte Ablauf</w:t>
       </w:r>
+      <w:r>
+        <w:t xml:space="preserve"> ist im Folgenden detailliert dargestellt. Da die Agenten (Netzanbieter und Kommunen) auf derselben Klasse basieren und dieselben Methoden ausführen, ist der Ablauf bei beiden Agenten gleich. Deshalb wird im Folgenden auf ein vereinfachtes Modell mit einem Agenten zurückgegriffen.</w:t>
+      </w:r>
     </w:p>
+    <w:bookmarkStart w:id="9" w:name="_GoBack"/>
     <w:p>
-      <w:pPr>
-        <w:pStyle w:val="berschrift2"/>
-      </w:pPr>
-      <w:r>
-        <w:t>Benutzeroberfläche</w:t>
-      </w:r>
-    </w:p>
-    <w:p>
-      <w:pPr>
-        <w:pStyle w:val="berschrift2"/>
-      </w:pPr>
-      <w:bookmarkStart w:id="9" w:name="_Toc474245065"/>
-      <w:r>
-        <w:t>Lokale Konfiguration</w:t>
+      <w:r>
+        <w:object w:dxaOrig="13497" w:dyaOrig="21866">
+          <v:shape id="_x0000_i1033" type="#_x0000_t75" style="width:453pt;height:733.8pt" o:ole="">
+            <v:imagedata r:id="rId12" o:title=""/>
+          </v:shape>
+          <o:OLEObject Type="Embed" ProgID="Visio.Drawing.15" ShapeID="_x0000_i1033" DrawAspect="Icon" ObjectID="_1548058348" r:id="rId13"/>
+        </w:object>
       </w:r>
       <w:bookmarkEnd w:id="9"/>
     </w:p>
@@ -3210,32 +3077,48 @@
       <w:pPr>
         <w:pStyle w:val="berschrift2"/>
       </w:pPr>
-      <w:bookmarkStart w:id="10" w:name="_Toc474245066"/>
-      <w:r>
-        <w:t>Testdaten</w:t>
-      </w:r>
-      <w:r>
-        <w:t>generierung</w:t>
+      <w:r>
+        <w:lastRenderedPageBreak/>
+        <w:t>Benutzeroberfläche</w:t>
+      </w:r>
+    </w:p>
+    <w:p>
+      <w:pPr>
+        <w:pStyle w:val="berschrift2"/>
+      </w:pPr>
+      <w:bookmarkStart w:id="10" w:name="_Toc474245065"/>
+      <w:r>
+        <w:t>Lokale Konfiguration</w:t>
       </w:r>
       <w:bookmarkEnd w:id="10"/>
     </w:p>
     <w:p>
-      <w:r>
-        <w:t>Um</w:t>
-      </w:r>
-      <w:r>
-        <w:t xml:space="preserve"> das selbst entworfene Szenario testen zu können, wurden verschiedene Instanzen bestehend aus einer Karte mit Sperrgebieten und Städten mit einem Hilfsprogramm generiert. </w:t>
-      </w:r>
-      <w:bookmarkStart w:id="11" w:name="_GoBack"/>
+      <w:pPr>
+        <w:pStyle w:val="berschrift2"/>
+      </w:pPr>
+      <w:bookmarkStart w:id="11" w:name="_Toc474245066"/>
+      <w:r>
+        <w:t>Testdaten</w:t>
+      </w:r>
+      <w:r>
+        <w:t>generierung</w:t>
+      </w:r>
       <w:bookmarkEnd w:id="11"/>
     </w:p>
     <w:p>
+      <w:r>
+        <w:t>Um</w:t>
+      </w:r>
+      <w:r>
+        <w:t xml:space="preserve"> das selbst entworfene Szenario testen zu können, wurden verschiedene Instanzen bestehend aus einer Karte mit Sperrgebieten und Städten mit einem Hilfsprogramm generiert. </w:t>
+      </w:r>
+    </w:p>
+    <w:p>
       <w:pPr>
         <w:pStyle w:val="berschrift1"/>
       </w:pPr>
       <w:bookmarkStart w:id="12" w:name="_Toc474245067"/>
       <w:r>
-        <w:lastRenderedPageBreak/>
         <w:t>Test</w:t>
       </w:r>
       <w:bookmarkEnd w:id="12"/>
@@ -3333,16 +3216,8 @@
               <w:rPr>
                 <w:rFonts w:cs="Arial"/>
               </w:rPr>
-              <w:t xml:space="preserve">S. </w:t>
-            </w:r>
-            <w:proofErr w:type="spellStart"/>
-            <w:r>
-              <w:rPr>
-                <w:rFonts w:cs="Arial"/>
-              </w:rPr>
-              <w:t>Ghizelea</w:t>
-            </w:r>
-            <w:proofErr w:type="spellEnd"/>
+              <w:t>S. Ghizelea</w:t>
+            </w:r>
           </w:p>
         </w:tc>
         <w:tc>
@@ -3360,14 +3235,12 @@
                 <w:rFonts w:cs="Arial"/>
               </w:rPr>
             </w:pPr>
-            <w:proofErr w:type="spellStart"/>
             <w:r>
               <w:rPr>
                 <w:rFonts w:cs="Arial"/>
               </w:rPr>
               <w:t>S.Weisenberger</w:t>
             </w:r>
-            <w:proofErr w:type="spellEnd"/>
           </w:p>
         </w:tc>
         <w:tc>
@@ -3438,7 +3311,7 @@
               <w:rPr>
                 <w:rFonts w:cs="Arial"/>
               </w:rPr>
-              <w:t>Framework</w:t>
+              <w:t>Konzeption</w:t>
             </w:r>
           </w:p>
         </w:tc>
@@ -3449,6 +3322,7 @@
               <w:top w:val="single" w:sz="4" w:space="0" w:color="auto"/>
               <w:left w:val="single" w:sz="4" w:space="0" w:color="auto"/>
             </w:tcBorders>
+            <w:shd w:val="clear" w:color="auto" w:fill="92D050"/>
             <w:vAlign w:val="center"/>
           </w:tcPr>
           <w:p>
@@ -3466,6 +3340,7 @@
             <w:tcBorders>
               <w:top w:val="single" w:sz="4" w:space="0" w:color="auto"/>
             </w:tcBorders>
+            <w:shd w:val="clear" w:color="auto" w:fill="92D050"/>
             <w:vAlign w:val="center"/>
           </w:tcPr>
           <w:p>
@@ -3483,6 +3358,7 @@
             <w:tcBorders>
               <w:top w:val="single" w:sz="4" w:space="0" w:color="auto"/>
             </w:tcBorders>
+            <w:shd w:val="clear" w:color="auto" w:fill="92D050"/>
             <w:vAlign w:val="center"/>
           </w:tcPr>
           <w:p>
@@ -3500,6 +3376,7 @@
             <w:tcBorders>
               <w:top w:val="single" w:sz="4" w:space="0" w:color="auto"/>
             </w:tcBorders>
+            <w:shd w:val="clear" w:color="auto" w:fill="92D050"/>
             <w:vAlign w:val="center"/>
           </w:tcPr>
           <w:p>
@@ -3532,7 +3409,7 @@
               <w:rPr>
                 <w:rFonts w:cs="Arial"/>
               </w:rPr>
-              <w:t>Logik</w:t>
+              <w:t>Framework</w:t>
             </w:r>
           </w:p>
         </w:tc>
@@ -3542,6 +3419,7 @@
             <w:tcBorders>
               <w:left w:val="single" w:sz="4" w:space="0" w:color="auto"/>
             </w:tcBorders>
+            <w:shd w:val="clear" w:color="auto" w:fill="92D050"/>
             <w:vAlign w:val="center"/>
           </w:tcPr>
           <w:p>
@@ -3616,7 +3494,7 @@
               <w:rPr>
                 <w:rFonts w:cs="Arial"/>
               </w:rPr>
-              <w:t>Dokumentation</w:t>
+              <w:t>Logik</w:t>
             </w:r>
           </w:p>
         </w:tc>
@@ -3640,6 +3518,7 @@
         <w:tc>
           <w:tcPr>
             <w:tcW w:w="1812" w:type="dxa"/>
+            <w:shd w:val="clear" w:color="auto" w:fill="92D050"/>
             <w:vAlign w:val="center"/>
           </w:tcPr>
           <w:p>
@@ -3700,7 +3579,7 @@
               <w:rPr>
                 <w:rFonts w:cs="Arial"/>
               </w:rPr>
-              <w:t>Mediator</w:t>
+              <w:t>Dokumentation</w:t>
             </w:r>
           </w:p>
         </w:tc>
@@ -3752,6 +3631,92 @@
         <w:tc>
           <w:tcPr>
             <w:tcW w:w="1813" w:type="dxa"/>
+            <w:shd w:val="clear" w:color="auto" w:fill="92D050"/>
+            <w:vAlign w:val="center"/>
+          </w:tcPr>
+          <w:p>
+            <w:pPr>
+              <w:spacing w:after="160" w:line="259" w:lineRule="auto"/>
+              <w:rPr>
+                <w:rFonts w:cs="Arial"/>
+              </w:rPr>
+            </w:pPr>
+          </w:p>
+        </w:tc>
+      </w:tr>
+      <w:tr>
+        <w:tc>
+          <w:tcPr>
+            <w:tcW w:w="1812" w:type="dxa"/>
+            <w:tcBorders>
+              <w:right w:val="single" w:sz="4" w:space="0" w:color="auto"/>
+            </w:tcBorders>
+            <w:vAlign w:val="center"/>
+          </w:tcPr>
+          <w:p>
+            <w:pPr>
+              <w:spacing w:after="160" w:line="259" w:lineRule="auto"/>
+              <w:rPr>
+                <w:rFonts w:cs="Arial"/>
+              </w:rPr>
+            </w:pPr>
+            <w:r>
+              <w:rPr>
+                <w:rFonts w:cs="Arial"/>
+              </w:rPr>
+              <w:t>Mediator</w:t>
+            </w:r>
+          </w:p>
+        </w:tc>
+        <w:tc>
+          <w:tcPr>
+            <w:tcW w:w="1812" w:type="dxa"/>
+            <w:tcBorders>
+              <w:left w:val="single" w:sz="4" w:space="0" w:color="auto"/>
+            </w:tcBorders>
+            <w:vAlign w:val="center"/>
+          </w:tcPr>
+          <w:p>
+            <w:pPr>
+              <w:spacing w:after="160" w:line="259" w:lineRule="auto"/>
+              <w:rPr>
+                <w:rFonts w:cs="Arial"/>
+              </w:rPr>
+            </w:pPr>
+          </w:p>
+        </w:tc>
+        <w:tc>
+          <w:tcPr>
+            <w:tcW w:w="1812" w:type="dxa"/>
+            <w:vAlign w:val="center"/>
+          </w:tcPr>
+          <w:p>
+            <w:pPr>
+              <w:spacing w:after="160" w:line="259" w:lineRule="auto"/>
+              <w:rPr>
+                <w:rFonts w:cs="Arial"/>
+              </w:rPr>
+            </w:pPr>
+          </w:p>
+        </w:tc>
+        <w:tc>
+          <w:tcPr>
+            <w:tcW w:w="1813" w:type="dxa"/>
+            <w:shd w:val="clear" w:color="auto" w:fill="92D050"/>
+            <w:vAlign w:val="center"/>
+          </w:tcPr>
+          <w:p>
+            <w:pPr>
+              <w:spacing w:after="160" w:line="259" w:lineRule="auto"/>
+              <w:rPr>
+                <w:rFonts w:cs="Arial"/>
+              </w:rPr>
+            </w:pPr>
+          </w:p>
+        </w:tc>
+        <w:tc>
+          <w:tcPr>
+            <w:tcW w:w="1813" w:type="dxa"/>
             <w:vAlign w:val="center"/>
           </w:tcPr>
           <w:p>
@@ -3774,7 +3739,7 @@
       </w:pPr>
     </w:p>
     <w:sectPr>
-      <w:headerReference w:type="default" r:id="rId12"/>
+      <w:headerReference w:type="default" r:id="rId14"/>
       <w:pgSz w:w="11906" w:h="16838"/>
       <w:pgMar w:top="1417" w:right="1417" w:bottom="1134" w:left="1417" w:header="708" w:footer="708" w:gutter="0"/>
       <w:cols w:space="708"/>
@@ -7442,557 +7407,6 @@
 </cs:chartStyle>
 </file>
 
-<file path=word/glossary/document.xml><?xml version="1.0" encoding="utf-8"?>
-<w:glossaryDocument xmlns:wpc="http://schemas.microsoft.com/office/word/2010/wordprocessingCanvas" xmlns:cx="http://schemas.microsoft.com/office/drawing/2014/chartex" xmlns:cx1="http://schemas.microsoft.com/office/drawing/2015/9/8/chartex" xmlns:cx2="http://schemas.microsoft.com/office/drawing/2015/10/21/chartex" xmlns:mc="http://schemas.openxmlformats.org/markup-compatibility/2006" xmlns:o="urn:schemas-microsoft-com:office:office" xmlns:r="http://schemas.openxmlformats.org/officeDocument/2006/relationships" xmlns:m="http://schemas.openxmlformats.org/officeDocument/2006/math" xmlns:v="urn:schemas-microsoft-com:vml" xmlns:wp14="http://schemas.microsoft.com/office/word/2010/wordprocessingDrawing" xmlns:wp="http://schemas.openxmlformats.org/drawingml/2006/wordprocessingDrawing" xmlns:w10="urn:schemas-microsoft-com:office:word" xmlns:w="http://schemas.openxmlformats.org/wordprocessingml/2006/main" xmlns:w14="http://schemas.microsoft.com/office/word/2010/wordml" xmlns:w15="http://schemas.microsoft.com/office/word/2012/wordml" xmlns:w16se="http://schemas.microsoft.com/office/word/2015/wordml/symex" xmlns:wpg="http://schemas.microsoft.com/office/word/2010/wordprocessingGroup" xmlns:wpi="http://schemas.microsoft.com/office/word/2010/wordprocessingInk" xmlns:wne="http://schemas.microsoft.com/office/word/2006/wordml" xmlns:wps="http://schemas.microsoft.com/office/word/2010/wordprocessingShape" mc:Ignorable="w14 w15 w16se wp14"/>
-</file>
-
-<file path=word/glossary/fontTable.xml><?xml version="1.0" encoding="utf-8"?>
-<w:fonts xmlns:mc="http://schemas.openxmlformats.org/markup-compatibility/2006" xmlns:r="http://schemas.openxmlformats.org/officeDocument/2006/relationships" xmlns:w="http://schemas.openxmlformats.org/wordprocessingml/2006/main" xmlns:w14="http://schemas.microsoft.com/office/word/2010/wordml" xmlns:w15="http://schemas.microsoft.com/office/word/2012/wordml" xmlns:w16se="http://schemas.microsoft.com/office/word/2015/wordml/symex" mc:Ignorable="w14 w15 w16se">
-  <w:font w:name="Symbol">
-    <w:panose1 w:val="05050102010706020507"/>
-    <w:charset w:val="02"/>
-    <w:family w:val="roman"/>
-    <w:pitch w:val="variable"/>
-    <w:sig w:usb0="00000000" w:usb1="10000000" w:usb2="00000000" w:usb3="00000000" w:csb0="80000000" w:csb1="00000000"/>
-  </w:font>
-  <w:font w:name="Times New Roman">
-    <w:panose1 w:val="02020603050405020304"/>
-    <w:charset w:val="00"/>
-    <w:family w:val="roman"/>
-    <w:pitch w:val="variable"/>
-    <w:sig w:usb0="E0002AFF" w:usb1="C0007843" w:usb2="00000009" w:usb3="00000000" w:csb0="000001FF" w:csb1="00000000"/>
-  </w:font>
-  <w:font w:name="Courier New">
-    <w:panose1 w:val="02070309020205020404"/>
-    <w:charset w:val="00"/>
-    <w:family w:val="modern"/>
-    <w:pitch w:val="fixed"/>
-    <w:sig w:usb0="E0002EFF" w:usb1="C0007843" w:usb2="00000009" w:usb3="00000000" w:csb0="000001FF" w:csb1="00000000"/>
-  </w:font>
-  <w:font w:name="Wingdings">
-    <w:panose1 w:val="05000000000000000000"/>
-    <w:charset w:val="02"/>
-    <w:family w:val="auto"/>
-    <w:pitch w:val="variable"/>
-    <w:sig w:usb0="00000000" w:usb1="10000000" w:usb2="00000000" w:usb3="00000000" w:csb0="80000000" w:csb1="00000000"/>
-  </w:font>
-  <w:font w:name="Calibri">
-    <w:panose1 w:val="020F0502020204030204"/>
-    <w:charset w:val="00"/>
-    <w:family w:val="swiss"/>
-    <w:pitch w:val="variable"/>
-    <w:sig w:usb0="E0002AFF" w:usb1="4000ACFF" w:usb2="00000001" w:usb3="00000000" w:csb0="000001FF" w:csb1="00000000"/>
-  </w:font>
-  <w:font w:name="Arial">
-    <w:panose1 w:val="020B0604020202020204"/>
-    <w:charset w:val="00"/>
-    <w:family w:val="swiss"/>
-    <w:pitch w:val="variable"/>
-    <w:sig w:usb0="E0002AFF" w:usb1="C0007843" w:usb2="00000009" w:usb3="00000000" w:csb0="000001FF" w:csb1="00000000"/>
-  </w:font>
-  <w:font w:name="Calibri Light">
-    <w:panose1 w:val="020F0302020204030204"/>
-    <w:charset w:val="00"/>
-    <w:family w:val="swiss"/>
-    <w:pitch w:val="variable"/>
-    <w:sig w:usb0="A0002AEF" w:usb1="4000207B" w:usb2="00000000" w:usb3="00000000" w:csb0="000001FF" w:csb1="00000000"/>
-  </w:font>
-  <w:font w:name="Cambria Math">
-    <w:panose1 w:val="02040503050406030204"/>
-    <w:charset w:val="00"/>
-    <w:family w:val="roman"/>
-    <w:pitch w:val="variable"/>
-    <w:sig w:usb0="E00002FF" w:usb1="420024FF" w:usb2="00000000" w:usb3="00000000" w:csb0="0000019F" w:csb1="00000000"/>
-  </w:font>
-</w:fonts>
-</file>
-
-<file path=word/glossary/settings.xml><?xml version="1.0" encoding="utf-8"?>
-<w:settings xmlns:mc="http://schemas.openxmlformats.org/markup-compatibility/2006" xmlns:o="urn:schemas-microsoft-com:office:office" xmlns:r="http://schemas.openxmlformats.org/officeDocument/2006/relationships" xmlns:m="http://schemas.openxmlformats.org/officeDocument/2006/math" xmlns:v="urn:schemas-microsoft-com:vml" xmlns:w10="urn:schemas-microsoft-com:office:word" xmlns:w="http://schemas.openxmlformats.org/wordprocessingml/2006/main" xmlns:w14="http://schemas.microsoft.com/office/word/2010/wordml" xmlns:w15="http://schemas.microsoft.com/office/word/2012/wordml" xmlns:w16se="http://schemas.microsoft.com/office/word/2015/wordml/symex" xmlns:sl="http://schemas.openxmlformats.org/schemaLibrary/2006/main" mc:Ignorable="w14 w15 w16se">
-  <w:view w:val="normal"/>
-  <w:defaultTabStop w:val="708"/>
-  <w:hyphenationZone w:val="425"/>
-  <w:characterSpacingControl w:val="doNotCompress"/>
-  <w:compat>
-    <w:useFELayout/>
-    <w:compatSetting w:name="compatibilityMode" w:uri="http://schemas.microsoft.com/office/word" w:val="15"/>
-    <w:compatSetting w:name="overrideTableStyleFontSizeAndJustification" w:uri="http://schemas.microsoft.com/office/word" w:val="1"/>
-    <w:compatSetting w:name="enableOpenTypeFeatures" w:uri="http://schemas.microsoft.com/office/word" w:val="1"/>
-    <w:compatSetting w:name="doNotFlipMirrorIndents" w:uri="http://schemas.microsoft.com/office/word" w:val="1"/>
-    <w:compatSetting w:name="differentiateMultirowTableHeaders" w:uri="http://schemas.microsoft.com/office/word" w:val="1"/>
-  </w:compat>
-  <w:rsids>
-    <w:rsidRoot w:val="008A3F8F"/>
-    <w:rsid w:val="007B2D9B"/>
-    <w:rsid w:val="008A3F8F"/>
-  </w:rsids>
-  <m:mathPr>
-    <m:mathFont m:val="Cambria Math"/>
-    <m:brkBin m:val="before"/>
-    <m:brkBinSub m:val="--"/>
-    <m:smallFrac m:val="0"/>
-    <m:dispDef/>
-    <m:lMargin m:val="0"/>
-    <m:rMargin m:val="0"/>
-    <m:defJc m:val="centerGroup"/>
-    <m:wrapIndent m:val="1440"/>
-    <m:intLim m:val="subSup"/>
-    <m:naryLim m:val="undOvr"/>
-  </m:mathPr>
-  <w:themeFontLang w:val="de-DE"/>
-  <w:clrSchemeMapping w:bg1="light1" w:t1="dark1" w:bg2="light2" w:t2="dark2" w:accent1="accent1" w:accent2="accent2" w:accent3="accent3" w:accent4="accent4" w:accent5="accent5" w:accent6="accent6" w:hyperlink="hyperlink" w:followedHyperlink="followedHyperlink"/>
-  <w:decimalSymbol w:val=","/>
-  <w:listSeparator w:val=";"/>
-  <w15:chartTrackingRefBased/>
-</w:settings>
-</file>
-
-<file path=word/glossary/styles.xml><?xml version="1.0" encoding="utf-8"?>
-<w:styles xmlns:mc="http://schemas.openxmlformats.org/markup-compatibility/2006" xmlns:r="http://schemas.openxmlformats.org/officeDocument/2006/relationships" xmlns:w="http://schemas.openxmlformats.org/wordprocessingml/2006/main" xmlns:w14="http://schemas.microsoft.com/office/word/2010/wordml" xmlns:w15="http://schemas.microsoft.com/office/word/2012/wordml" xmlns:w16se="http://schemas.microsoft.com/office/word/2015/wordml/symex" mc:Ignorable="w14 w15 w16se">
-  <w:docDefaults>
-    <w:rPrDefault>
-      <w:rPr>
-        <w:rFonts w:asciiTheme="minorHAnsi" w:eastAsiaTheme="minorEastAsia" w:hAnsiTheme="minorHAnsi" w:cstheme="minorBidi"/>
-        <w:sz w:val="22"/>
-        <w:szCs w:val="22"/>
-        <w:lang w:val="de-DE" w:eastAsia="de-DE" w:bidi="ar-SA"/>
-      </w:rPr>
-    </w:rPrDefault>
-    <w:pPrDefault>
-      <w:pPr>
-        <w:spacing w:after="160" w:line="259" w:lineRule="auto"/>
-      </w:pPr>
-    </w:pPrDefault>
-  </w:docDefaults>
-  <w:latentStyles w:defLockedState="0" w:defUIPriority="99" w:defSemiHidden="0" w:defUnhideWhenUsed="0" w:defQFormat="0" w:count="372">
-    <w:lsdException w:name="Normal" w:uiPriority="0" w:qFormat="1"/>
-    <w:lsdException w:name="heading 1" w:uiPriority="9" w:qFormat="1"/>
-    <w:lsdException w:name="heading 2" w:semiHidden="1" w:uiPriority="9" w:unhideWhenUsed="1" w:qFormat="1"/>
-    <w:lsdException w:name="heading 3" w:semiHidden="1" w:uiPriority="9" w:unhideWhenUsed="1" w:qFormat="1"/>
-    <w:lsdException w:name="heading 4" w:semiHidden="1" w:uiPriority="9" w:unhideWhenUsed="1" w:qFormat="1"/>
-    <w:lsdException w:name="heading 5" w:semiHidden="1" w:uiPriority="9" w:unhideWhenUsed="1" w:qFormat="1"/>
-    <w:lsdException w:name="heading 6" w:semiHidden="1" w:uiPriority="9" w:unhideWhenUsed="1" w:qFormat="1"/>
-    <w:lsdException w:name="heading 7" w:semiHidden="1" w:uiPriority="9" w:unhideWhenUsed="1" w:qFormat="1"/>
-    <w:lsdException w:name="heading 8" w:semiHidden="1" w:uiPriority="9" w:unhideWhenUsed="1" w:qFormat="1"/>
-    <w:lsdException w:name="heading 9" w:semiHidden="1" w:uiPriority="9" w:unhideWhenUsed="1" w:qFormat="1"/>
-    <w:lsdException w:name="index 1" w:semiHidden="1" w:unhideWhenUsed="1"/>
-    <w:lsdException w:name="index 2" w:semiHidden="1" w:unhideWhenUsed="1"/>
-    <w:lsdException w:name="index 3" w:semiHidden="1" w:unhideWhenUsed="1"/>
-    <w:lsdException w:name="index 4" w:semiHidden="1" w:unhideWhenUsed="1"/>
-    <w:lsdException w:name="index 5" w:semiHidden="1" w:unhideWhenUsed="1"/>
-    <w:lsdException w:name="index 6" w:semiHidden="1" w:unhideWhenUsed="1"/>
-    <w:lsdException w:name="index 7" w:semiHidden="1" w:unhideWhenUsed="1"/>
-    <w:lsdException w:name="index 8" w:semiHidden="1" w:unhideWhenUsed="1"/>
-    <w:lsdException w:name="index 9" w:semiHidden="1" w:unhideWhenUsed="1"/>
-    <w:lsdException w:name="toc 1" w:semiHidden="1" w:uiPriority="39" w:unhideWhenUsed="1"/>
-    <w:lsdException w:name="toc 2" w:semiHidden="1" w:uiPriority="39" w:unhideWhenUsed="1"/>
-    <w:lsdException w:name="toc 3" w:semiHidden="1" w:uiPriority="39" w:unhideWhenUsed="1"/>
-    <w:lsdException w:name="toc 4" w:semiHidden="1" w:uiPriority="39" w:unhideWhenUsed="1"/>
-    <w:lsdException w:name="toc 5" w:semiHidden="1" w:uiPriority="39" w:unhideWhenUsed="1"/>
-    <w:lsdException w:name="toc 6" w:semiHidden="1" w:uiPriority="39" w:unhideWhenUsed="1"/>
-    <w:lsdException w:name="toc 7" w:semiHidden="1" w:uiPriority="39" w:unhideWhenUsed="1"/>
-    <w:lsdException w:name="toc 8" w:semiHidden="1" w:uiPriority="39" w:unhideWhenUsed="1"/>
-    <w:lsdException w:name="toc 9" w:semiHidden="1" w:uiPriority="39" w:unhideWhenUsed="1"/>
-    <w:lsdException w:name="Normal Indent" w:semiHidden="1" w:unhideWhenUsed="1"/>
-    <w:lsdException w:name="footnote text" w:semiHidden="1" w:unhideWhenUsed="1"/>
-    <w:lsdException w:name="annotation text" w:semiHidden="1" w:unhideWhenUsed="1"/>
-    <w:lsdException w:name="header" w:semiHidden="1" w:unhideWhenUsed="1"/>
-    <w:lsdException w:name="footer" w:semiHidden="1" w:unhideWhenUsed="1"/>
-    <w:lsdException w:name="index heading" w:semiHidden="1" w:unhideWhenUsed="1"/>
-    <w:lsdException w:name="caption" w:semiHidden="1" w:uiPriority="35" w:unhideWhenUsed="1" w:qFormat="1"/>
-    <w:lsdException w:name="table of figures" w:semiHidden="1" w:unhideWhenUsed="1"/>
-    <w:lsdException w:name="envelope address" w:semiHidden="1" w:unhideWhenUsed="1"/>
-    <w:lsdException w:name="envelope return" w:semiHidden="1" w:unhideWhenUsed="1"/>
-    <w:lsdException w:name="footnote reference" w:semiHidden="1" w:unhideWhenUsed="1"/>
-    <w:lsdException w:name="annotation reference" w:semiHidden="1" w:unhideWhenUsed="1"/>
-    <w:lsdException w:name="line number" w:semiHidden="1" w:unhideWhenUsed="1"/>
-    <w:lsdException w:name="page number" w:semiHidden="1" w:unhideWhenUsed="1"/>
-    <w:lsdException w:name="endnote reference" w:semiHidden="1" w:unhideWhenUsed="1"/>
-    <w:lsdException w:name="endnote text" w:semiHidden="1" w:unhideWhenUsed="1"/>
-    <w:lsdException w:name="table of authorities" w:semiHidden="1" w:unhideWhenUsed="1"/>
-    <w:lsdException w:name="macro" w:semiHidden="1" w:unhideWhenUsed="1"/>
-    <w:lsdException w:name="toa heading" w:semiHidden="1" w:unhideWhenUsed="1"/>
-    <w:lsdException w:name="List" w:semiHidden="1" w:unhideWhenUsed="1"/>
-    <w:lsdException w:name="List Bullet" w:semiHidden="1" w:unhideWhenUsed="1"/>
-    <w:lsdException w:name="List Number" w:semiHidden="1" w:unhideWhenUsed="1"/>
-    <w:lsdException w:name="List 2" w:semiHidden="1" w:unhideWhenUsed="1"/>
-    <w:lsdException w:name="List 3" w:semiHidden="1" w:unhideWhenUsed="1"/>
-    <w:lsdException w:name="List 4" w:semiHidden="1" w:unhideWhenUsed="1"/>
-    <w:lsdException w:name="List 5" w:semiHidden="1" w:unhideWhenUsed="1"/>
-    <w:lsdException w:name="List Bullet 2" w:semiHidden="1" w:unhideWhenUsed="1"/>
-    <w:lsdException w:name="List Bullet 3" w:semiHidden="1" w:unhideWhenUsed="1"/>
-    <w:lsdException w:name="List Bullet 4" w:semiHidden="1" w:unhideWhenUsed="1"/>
-    <w:lsdException w:name="List Bullet 5" w:semiHidden="1" w:unhideWhenUsed="1"/>
-    <w:lsdException w:name="List Number 2" w:semiHidden="1" w:unhideWhenUsed="1"/>
-    <w:lsdException w:name="List Number 3" w:semiHidden="1" w:unhideWhenUsed="1"/>
-    <w:lsdException w:name="List Number 4" w:semiHidden="1" w:unhideWhenUsed="1"/>
-    <w:lsdException w:name="List Number 5" w:semiHidden="1" w:unhideWhenUsed="1"/>
-    <w:lsdException w:name="Title" w:uiPriority="10" w:qFormat="1"/>
-    <w:lsdException w:name="Closing" w:semiHidden="1" w:unhideWhenUsed="1"/>
-    <w:lsdException w:name="Signature" w:semiHidden="1" w:unhideWhenUsed="1"/>
-    <w:lsdException w:name="Default Paragraph Font" w:semiHidden="1" w:uiPriority="1" w:unhideWhenUsed="1"/>
-    <w:lsdException w:name="Body Text" w:semiHidden="1" w:unhideWhenUsed="1"/>
-    <w:lsdException w:name="Body Text Indent" w:semiHidden="1" w:unhideWhenUsed="1"/>
-    <w:lsdException w:name="List Continue" w:semiHidden="1" w:unhideWhenUsed="1"/>
-    <w:lsdException w:name="List Continue 2" w:semiHidden="1" w:unhideWhenUsed="1"/>
-    <w:lsdException w:name="List Continue 3" w:semiHidden="1" w:unhideWhenUsed="1"/>
-    <w:lsdException w:name="List Continue 4" w:semiHidden="1" w:unhideWhenUsed="1"/>
-    <w:lsdException w:name="List Continue 5" w:semiHidden="1" w:unhideWhenUsed="1"/>
-    <w:lsdException w:name="Message Header" w:semiHidden="1" w:unhideWhenUsed="1"/>
-    <w:lsdException w:name="Subtitle" w:uiPriority="11" w:qFormat="1"/>
-    <w:lsdException w:name="Salutation" w:semiHidden="1" w:unhideWhenUsed="1"/>
-    <w:lsdException w:name="Date" w:semiHidden="1" w:unhideWhenUsed="1"/>
-    <w:lsdException w:name="Body Text First Indent" w:semiHidden="1" w:unhideWhenUsed="1"/>
-    <w:lsdException w:name="Body Text First Indent 2" w:semiHidden="1" w:unhideWhenUsed="1"/>
-    <w:lsdException w:name="Note Heading" w:semiHidden="1" w:unhideWhenUsed="1"/>
-    <w:lsdException w:name="Body Text 2" w:semiHidden="1" w:unhideWhenUsed="1"/>
-    <w:lsdException w:name="Body Text 3" w:semiHidden="1" w:unhideWhenUsed="1"/>
-    <w:lsdException w:name="Body Text Indent 2" w:semiHidden="1" w:unhideWhenUsed="1"/>
-    <w:lsdException w:name="Body Text Indent 3" w:semiHidden="1" w:unhideWhenUsed="1"/>
-    <w:lsdException w:name="Block Text" w:semiHidden="1" w:unhideWhenUsed="1"/>
-    <w:lsdException w:name="Hyperlink" w:semiHidden="1" w:unhideWhenUsed="1"/>
-    <w:lsdException w:name="FollowedHyperlink" w:semiHidden="1" w:unhideWhenUsed="1"/>
-    <w:lsdException w:name="Strong" w:uiPriority="22" w:qFormat="1"/>
-    <w:lsdException w:name="Emphasis" w:uiPriority="20" w:qFormat="1"/>
-    <w:lsdException w:name="Document Map" w:semiHidden="1" w:unhideWhenUsed="1"/>
-    <w:lsdException w:name="Plain Text" w:semiHidden="1" w:unhideWhenUsed="1"/>
-    <w:lsdException w:name="E-mail Signature" w:semiHidden="1" w:unhideWhenUsed="1"/>
-    <w:lsdException w:name="HTML Top of Form" w:semiHidden="1" w:unhideWhenUsed="1"/>
-    <w:lsdException w:name="HTML Bottom of Form" w:semiHidden="1" w:unhideWhenUsed="1"/>
-    <w:lsdException w:name="Normal (Web)" w:semiHidden="1" w:unhideWhenUsed="1"/>
-    <w:lsdException w:name="HTML Acronym" w:semiHidden="1" w:unhideWhenUsed="1"/>
-    <w:lsdException w:name="HTML Address" w:semiHidden="1" w:unhideWhenUsed="1"/>
-    <w:lsdException w:name="HTML Cite" w:semiHidden="1" w:unhideWhenUsed="1"/>
-    <w:lsdException w:name="HTML Code" w:semiHidden="1" w:unhideWhenUsed="1"/>
-    <w:lsdException w:name="HTML Definition" w:semiHidden="1" w:unhideWhenUsed="1"/>
-    <w:lsdException w:name="HTML Keyboard" w:semiHidden="1" w:unhideWhenUsed="1"/>
-    <w:lsdException w:name="HTML Preformatted" w:semiHidden="1" w:unhideWhenUsed="1"/>
-    <w:lsdException w:name="HTML Sample" w:semiHidden="1" w:unhideWhenUsed="1"/>
-    <w:lsdException w:name="HTML Typewriter" w:semiHidden="1" w:unhideWhenUsed="1"/>
-    <w:lsdException w:name="HTML Variable" w:semiHidden="1" w:unhideWhenUsed="1"/>
-    <w:lsdException w:name="Normal Table" w:semiHidden="1" w:unhideWhenUsed="1"/>
-    <w:lsdException w:name="annotation subject" w:semiHidden="1" w:unhideWhenUsed="1"/>
-    <w:lsdException w:name="No List" w:semiHidden="1" w:unhideWhenUsed="1"/>
-    <w:lsdException w:name="Outline List 1" w:semiHidden="1" w:unhideWhenUsed="1"/>
-    <w:lsdException w:name="Outline List 2" w:semiHidden="1" w:unhideWhenUsed="1"/>
-    <w:lsdException w:name="Outline List 3" w:semiHidden="1" w:unhideWhenUsed="1"/>
-    <w:lsdException w:name="Table Simple 1" w:semiHidden="1" w:unhideWhenUsed="1"/>
-    <w:lsdException w:name="Table Simple 2" w:semiHidden="1" w:unhideWhenUsed="1"/>
-    <w:lsdException w:name="Table Simple 3" w:semiHidden="1" w:unhideWhenUsed="1"/>
-    <w:lsdException w:name="Table Classic 1" w:semiHidden="1" w:unhideWhenUsed="1"/>
-    <w:lsdException w:name="Table Classic 2" w:semiHidden="1" w:unhideWhenUsed="1"/>
-    <w:lsdException w:name="Table Classic 3" w:semiHidden="1" w:unhideWhenUsed="1"/>
-    <w:lsdException w:name="Table Classic 4" w:semiHidden="1" w:unhideWhenUsed="1"/>
-    <w:lsdException w:name="Table Colorful 1" w:semiHidden="1" w:unhideWhenUsed="1"/>
-    <w:lsdException w:name="Table Colorful 2" w:semiHidden="1" w:unhideWhenUsed="1"/>
-    <w:lsdException w:name="Table Colorful 3" w:semiHidden="1" w:unhideWhenUsed="1"/>
-    <w:lsdException w:name="Table Columns 1" w:semiHidden="1" w:unhideWhenUsed="1"/>
-    <w:lsdException w:name="Table Columns 2" w:semiHidden="1" w:unhideWhenUsed="1"/>
-    <w:lsdException w:name="Table Columns 3" w:semiHidden="1" w:unhideWhenUsed="1"/>
-    <w:lsdException w:name="Table Columns 4" w:semiHidden="1" w:unhideWhenUsed="1"/>
-    <w:lsdException w:name="Table Columns 5" w:semiHidden="1" w:unhideWhenUsed="1"/>
-    <w:lsdException w:name="Table Grid 1" w:semiHidden="1" w:unhideWhenUsed="1"/>
-    <w:lsdException w:name="Table Grid 2" w:semiHidden="1" w:unhideWhenUsed="1"/>
-    <w:lsdException w:name="Table Grid 3" w:semiHidden="1" w:unhideWhenUsed="1"/>
-    <w:lsdException w:name="Table Grid 4" w:semiHidden="1" w:unhideWhenUsed="1"/>
-    <w:lsdException w:name="Table Grid 5" w:semiHidden="1" w:unhideWhenUsed="1"/>
-    <w:lsdException w:name="Table Grid 6" w:semiHidden="1" w:unhideWhenUsed="1"/>
-    <w:lsdException w:name="Table Grid 7" w:semiHidden="1" w:unhideWhenUsed="1"/>
-    <w:lsdException w:name="Table Grid 8" w:semiHidden="1" w:unhideWhenUsed="1"/>
-    <w:lsdException w:name="Table List 1" w:semiHidden="1" w:unhideWhenUsed="1"/>
-    <w:lsdException w:name="Table List 2" w:semiHidden="1" w:unhideWhenUsed="1"/>
-    <w:lsdException w:name="Table List 3" w:semiHidden="1" w:unhideWhenUsed="1"/>
-    <w:lsdException w:name="Table List 4" w:semiHidden="1" w:unhideWhenUsed="1"/>
-    <w:lsdException w:name="Table List 5" w:semiHidden="1" w:unhideWhenUsed="1"/>
-    <w:lsdException w:name="Table List 6" w:semiHidden="1" w:unhideWhenUsed="1"/>
-    <w:lsdException w:name="Table List 7" w:semiHidden="1" w:unhideWhenUsed="1"/>
-    <w:lsdException w:name="Table List 8" w:semiHidden="1" w:unhideWhenUsed="1"/>
-    <w:lsdException w:name="Table 3D effects 1" w:semiHidden="1" w:unhideWhenUsed="1"/>
-    <w:lsdException w:name="Table 3D effects 2" w:semiHidden="1" w:unhideWhenUsed="1"/>
-    <w:lsdException w:name="Table 3D effects 3" w:semiHidden="1" w:unhideWhenUsed="1"/>
-    <w:lsdException w:name="Table Contemporary" w:semiHidden="1" w:unhideWhenUsed="1"/>
-    <w:lsdException w:name="Table Elegant" w:semiHidden="1" w:unhideWhenUsed="1"/>
-    <w:lsdException w:name="Table Professional" w:semiHidden="1" w:unhideWhenUsed="1"/>
-    <w:lsdException w:name="Table Subtle 1" w:semiHidden="1" w:unhideWhenUsed="1"/>
-    <w:lsdException w:name="Table Subtle 2" w:semiHidden="1" w:unhideWhenUsed="1"/>
-    <w:lsdException w:name="Table Web 1" w:semiHidden="1" w:unhideWhenUsed="1"/>
-    <w:lsdException w:name="Table Web 2" w:semiHidden="1" w:unhideWhenUsed="1"/>
-    <w:lsdException w:name="Table Web 3" w:semiHidden="1" w:unhideWhenUsed="1"/>
-    <w:lsdException w:name="Balloon Text" w:semiHidden="1" w:unhideWhenUsed="1"/>
-    <w:lsdException w:name="Table Grid" w:uiPriority="39"/>
-    <w:lsdException w:name="Table Theme" w:semiHidden="1" w:unhideWhenUsed="1"/>
-    <w:lsdException w:name="Placeholder Text" w:semiHidden="1"/>
-    <w:lsdException w:name="No Spacing" w:uiPriority="1" w:qFormat="1"/>
-    <w:lsdException w:name="Light Shading" w:uiPriority="60"/>
-    <w:lsdException w:name="Light List" w:uiPriority="61"/>
-    <w:lsdException w:name="Light Grid" w:uiPriority="62"/>
-    <w:lsdException w:name="Medium Shading 1" w:uiPriority="63"/>
-    <w:lsdException w:name="Medium Shading 2" w:uiPriority="64"/>
-    <w:lsdException w:name="Medium List 1" w:uiPriority="65"/>
-    <w:lsdException w:name="Medium List 2" w:uiPriority="66"/>
-    <w:lsdException w:name="Medium Grid 1" w:uiPriority="67"/>
-    <w:lsdException w:name="Medium Grid 2" w:uiPriority="68"/>
-    <w:lsdException w:name="Medium Grid 3" w:uiPriority="69"/>
-    <w:lsdException w:name="Dark List" w:uiPriority="70"/>
-    <w:lsdException w:name="Colorful Shading" w:uiPriority="71"/>
-    <w:lsdException w:name="Colorful List" w:uiPriority="72"/>
-    <w:lsdException w:name="Colorful Grid" w:uiPriority="73"/>
-    <w:lsdException w:name="Light Shading Accent 1" w:uiPriority="60"/>
-    <w:lsdException w:name="Light List Accent 1" w:uiPriority="61"/>
-    <w:lsdException w:name="Light Grid Accent 1" w:uiPriority="62"/>
-    <w:lsdException w:name="Medium Shading 1 Accent 1" w:uiPriority="63"/>
-    <w:lsdException w:name="Medium Shading 2 Accent 1" w:uiPriority="64"/>
-    <w:lsdException w:name="Medium List 1 Accent 1" w:uiPriority="65"/>
-    <w:lsdException w:name="Revision" w:semiHidden="1"/>
-    <w:lsdException w:name="List Paragraph" w:uiPriority="34" w:qFormat="1"/>
-    <w:lsdException w:name="Quote" w:uiPriority="29" w:qFormat="1"/>
-    <w:lsdException w:name="Intense Quote" w:uiPriority="30" w:qFormat="1"/>
-    <w:lsdException w:name="Medium List 2 Accent 1" w:uiPriority="66"/>
-    <w:lsdException w:name="Medium Grid 1 Accent 1" w:uiPriority="67"/>
-    <w:lsdException w:name="Medium Grid 2 Accent 1" w:uiPriority="68"/>
-    <w:lsdException w:name="Medium Grid 3 Accent 1" w:uiPriority="69"/>
-    <w:lsdException w:name="Dark List Accent 1" w:uiPriority="70"/>
-    <w:lsdException w:name="Colorful Shading Accent 1" w:uiPriority="71"/>
-    <w:lsdException w:name="Colorful List Accent 1" w:uiPriority="72"/>
-    <w:lsdException w:name="Colorful Grid Accent 1" w:uiPriority="73"/>
-    <w:lsdException w:name="Light Shading Accent 2" w:uiPriority="60"/>
-    <w:lsdException w:name="Light List Accent 2" w:uiPriority="61"/>
-    <w:lsdException w:name="Light Grid Accent 2" w:uiPriority="62"/>
-    <w:lsdException w:name="Medium Shading 1 Accent 2" w:uiPriority="63"/>
-    <w:lsdException w:name="Medium Shading 2 Accent 2" w:uiPriority="64"/>
-    <w:lsdException w:name="Medium List 1 Accent 2" w:uiPriority="65"/>
-    <w:lsdException w:name="Medium List 2 Accent 2" w:uiPriority="66"/>
-    <w:lsdException w:name="Medium Grid 1 Accent 2" w:uiPriority="67"/>
-    <w:lsdException w:name="Medium Grid 2 Accent 2" w:uiPriority="68"/>
-    <w:lsdException w:name="Medium Grid 3 Accent 2" w:uiPriority="69"/>
-    <w:lsdException w:name="Dark List Accent 2" w:uiPriority="70"/>
-    <w:lsdException w:name="Colorful Shading Accent 2" w:uiPriority="71"/>
-    <w:lsdException w:name="Colorful List Accent 2" w:uiPriority="72"/>
-    <w:lsdException w:name="Colorful Grid Accent 2" w:uiPriority="73"/>
-    <w:lsdException w:name="Light Shading Accent 3" w:uiPriority="60"/>
-    <w:lsdException w:name="Light List Accent 3" w:uiPriority="61"/>
-    <w:lsdException w:name="Light Grid Accent 3" w:uiPriority="62"/>
-    <w:lsdException w:name="Medium Shading 1 Accent 3" w:uiPriority="63"/>
-    <w:lsdException w:name="Medium Shading 2 Accent 3" w:uiPriority="64"/>
-    <w:lsdException w:name="Medium List 1 Accent 3" w:uiPriority="65"/>
-    <w:lsdException w:name="Medium List 2 Accent 3" w:uiPriority="66"/>
-    <w:lsdException w:name="Medium Grid 1 Accent 3" w:uiPriority="67"/>
-    <w:lsdException w:name="Medium Grid 2 Accent 3" w:uiPriority="68"/>
-    <w:lsdException w:name="Medium Grid 3 Accent 3" w:uiPriority="69"/>
-    <w:lsdException w:name="Dark List Accent 3" w:uiPriority="70"/>
-    <w:lsdException w:name="Colorful Shading Accent 3" w:uiPriority="71"/>
-    <w:lsdException w:name="Colorful List Accent 3" w:uiPriority="72"/>
-    <w:lsdException w:name="Colorful Grid Accent 3" w:uiPriority="73"/>
-    <w:lsdException w:name="Light Shading Accent 4" w:uiPriority="60"/>
-    <w:lsdException w:name="Light List Accent 4" w:uiPriority="61"/>
-    <w:lsdException w:name="Light Grid Accent 4" w:uiPriority="62"/>
-    <w:lsdException w:name="Medium Shading 1 Accent 4" w:uiPriority="63"/>
-    <w:lsdException w:name="Medium Shading 2 Accent 4" w:uiPriority="64"/>
-    <w:lsdException w:name="Medium List 1 Accent 4" w:uiPriority="65"/>
-    <w:lsdException w:name="Medium List 2 Accent 4" w:uiPriority="66"/>
-    <w:lsdException w:name="Medium Grid 1 Accent 4" w:uiPriority="67"/>
-    <w:lsdException w:name="Medium Grid 2 Accent 4" w:uiPriority="68"/>
-    <w:lsdException w:name="Medium Grid 3 Accent 4" w:uiPriority="69"/>
-    <w:lsdException w:name="Dark List Accent 4" w:uiPriority="70"/>
-    <w:lsdException w:name="Colorful Shading Accent 4" w:uiPriority="71"/>
-    <w:lsdException w:name="Colorful List Accent 4" w:uiPriority="72"/>
-    <w:lsdException w:name="Colorful Grid Accent 4" w:uiPriority="73"/>
-    <w:lsdException w:name="Light Shading Accent 5" w:uiPriority="60"/>
-    <w:lsdException w:name="Light List Accent 5" w:uiPriority="61"/>
-    <w:lsdException w:name="Light Grid Accent 5" w:uiPriority="62"/>
-    <w:lsdException w:name="Medium Shading 1 Accent 5" w:uiPriority="63"/>
-    <w:lsdException w:name="Medium Shading 2 Accent 5" w:uiPriority="64"/>
-    <w:lsdException w:name="Medium List 1 Accent 5" w:uiPriority="65"/>
-    <w:lsdException w:name="Medium List 2 Accent 5" w:uiPriority="66"/>
-    <w:lsdException w:name="Medium Grid 1 Accent 5" w:uiPriority="67"/>
-    <w:lsdException w:name="Medium Grid 2 Accent 5" w:uiPriority="68"/>
-    <w:lsdException w:name="Medium Grid 3 Accent 5" w:uiPriority="69"/>
-    <w:lsdException w:name="Dark List Accent 5" w:uiPriority="70"/>
-    <w:lsdException w:name="Colorful Shading Accent 5" w:uiPriority="71"/>
-    <w:lsdException w:name="Colorful List Accent 5" w:uiPriority="72"/>
-    <w:lsdException w:name="Colorful Grid Accent 5" w:uiPriority="73"/>
-    <w:lsdException w:name="Light Shading Accent 6" w:uiPriority="60"/>
-    <w:lsdException w:name="Light List Accent 6" w:uiPriority="61"/>
-    <w:lsdException w:name="Light Grid Accent 6" w:uiPriority="62"/>
-    <w:lsdException w:name="Medium Shading 1 Accent 6" w:uiPriority="63"/>
-    <w:lsdException w:name="Medium Shading 2 Accent 6" w:uiPriority="64"/>
-    <w:lsdException w:name="Medium List 1 Accent 6" w:uiPriority="65"/>
-    <w:lsdException w:name="Medium List 2 Accent 6" w:uiPriority="66"/>
-    <w:lsdException w:name="Medium Grid 1 Accent 6" w:uiPriority="67"/>
-    <w:lsdException w:name="Medium Grid 2 Accent 6" w:uiPriority="68"/>
-    <w:lsdException w:name="Medium Grid 3 Accent 6" w:uiPriority="69"/>
-    <w:lsdException w:name="Dark List Accent 6" w:uiPriority="70"/>
-    <w:lsdException w:name="Colorful Shading Accent 6" w:uiPriority="71"/>
-    <w:lsdException w:name="Colorful List Accent 6" w:uiPriority="72"/>
-    <w:lsdException w:name="Colorful Grid Accent 6" w:uiPriority="73"/>
-    <w:lsdException w:name="Subtle Emphasis" w:uiPriority="19" w:qFormat="1"/>
-    <w:lsdException w:name="Intense Emphasis" w:uiPriority="21" w:qFormat="1"/>
-    <w:lsdException w:name="Subtle Reference" w:uiPriority="31" w:qFormat="1"/>
-    <w:lsdException w:name="Intense Reference" w:uiPriority="32" w:qFormat="1"/>
-    <w:lsdException w:name="Book Title" w:uiPriority="33" w:qFormat="1"/>
-    <w:lsdException w:name="Bibliography" w:semiHidden="1" w:uiPriority="37" w:unhideWhenUsed="1"/>
-    <w:lsdException w:name="TOC Heading" w:semiHidden="1" w:uiPriority="39" w:unhideWhenUsed="1" w:qFormat="1"/>
-    <w:lsdException w:name="Plain Table 1" w:uiPriority="41"/>
-    <w:lsdException w:name="Plain Table 2" w:uiPriority="42"/>
-    <w:lsdException w:name="Plain Table 3" w:uiPriority="43"/>
-    <w:lsdException w:name="Plain Table 4" w:uiPriority="44"/>
-    <w:lsdException w:name="Plain Table 5" w:uiPriority="45"/>
-    <w:lsdException w:name="Grid Table Light" w:uiPriority="40"/>
-    <w:lsdException w:name="Grid Table 1 Light" w:uiPriority="46"/>
-    <w:lsdException w:name="Grid Table 2" w:uiPriority="47"/>
-    <w:lsdException w:name="Grid Table 3" w:uiPriority="48"/>
-    <w:lsdException w:name="Grid Table 4" w:uiPriority="49"/>
-    <w:lsdException w:name="Grid Table 5 Dark" w:uiPriority="50"/>
-    <w:lsdException w:name="Grid Table 6 Colorful" w:uiPriority="51"/>
-    <w:lsdException w:name="Grid Table 7 Colorful" w:uiPriority="52"/>
-    <w:lsdException w:name="Grid Table 1 Light Accent 1" w:uiPriority="46"/>
-    <w:lsdException w:name="Grid Table 2 Accent 1" w:uiPriority="47"/>
-    <w:lsdException w:name="Grid Table 3 Accent 1" w:uiPriority="48"/>
-    <w:lsdException w:name="Grid Table 4 Accent 1" w:uiPriority="49"/>
-    <w:lsdException w:name="Grid Table 5 Dark Accent 1" w:uiPriority="50"/>
-    <w:lsdException w:name="Grid Table 6 Colorful Accent 1" w:uiPriority="51"/>
-    <w:lsdException w:name="Grid Table 7 Colorful Accent 1" w:uiPriority="52"/>
-    <w:lsdException w:name="Grid Table 1 Light Accent 2" w:uiPriority="46"/>
-    <w:lsdException w:name="Grid Table 2 Accent 2" w:uiPriority="47"/>
-    <w:lsdException w:name="Grid Table 3 Accent 2" w:uiPriority="48"/>
-    <w:lsdException w:name="Grid Table 4 Accent 2" w:uiPriority="49"/>
-    <w:lsdException w:name="Grid Table 5 Dark Accent 2" w:uiPriority="50"/>
-    <w:lsdException w:name="Grid Table 6 Colorful Accent 2" w:uiPriority="51"/>
-    <w:lsdException w:name="Grid Table 7 Colorful Accent 2" w:uiPriority="52"/>
-    <w:lsdException w:name="Grid Table 1 Light Accent 3" w:uiPriority="46"/>
-    <w:lsdException w:name="Grid Table 2 Accent 3" w:uiPriority="47"/>
-    <w:lsdException w:name="Grid Table 3 Accent 3" w:uiPriority="48"/>
-    <w:lsdException w:name="Grid Table 4 Accent 3" w:uiPriority="49"/>
-    <w:lsdException w:name="Grid Table 5 Dark Accent 3" w:uiPriority="50"/>
-    <w:lsdException w:name="Grid Table 6 Colorful Accent 3" w:uiPriority="51"/>
-    <w:lsdException w:name="Grid Table 7 Colorful Accent 3" w:uiPriority="52"/>
-    <w:lsdException w:name="Grid Table 1 Light Accent 4" w:uiPriority="46"/>
-    <w:lsdException w:name="Grid Table 2 Accent 4" w:uiPriority="47"/>
-    <w:lsdException w:name="Grid Table 3 Accent 4" w:uiPriority="48"/>
-    <w:lsdException w:name="Grid Table 4 Accent 4" w:uiPriority="49"/>
-    <w:lsdException w:name="Grid Table 5 Dark Accent 4" w:uiPriority="50"/>
-    <w:lsdException w:name="Grid Table 6 Colorful Accent 4" w:uiPriority="51"/>
-    <w:lsdException w:name="Grid Table 7 Colorful Accent 4" w:uiPriority="52"/>
-    <w:lsdException w:name="Grid Table 1 Light Accent 5" w:uiPriority="46"/>
-    <w:lsdException w:name="Grid Table 2 Accent 5" w:uiPriority="47"/>
-    <w:lsdException w:name="Grid Table 3 Accent 5" w:uiPriority="48"/>
-    <w:lsdException w:name="Grid Table 4 Accent 5" w:uiPriority="49"/>
-    <w:lsdException w:name="Grid Table 5 Dark Accent 5" w:uiPriority="50"/>
-    <w:lsdException w:name="Grid Table 6 Colorful Accent 5" w:uiPriority="51"/>
-    <w:lsdException w:name="Grid Table 7 Colorful Accent 5" w:uiPriority="52"/>
-    <w:lsdException w:name="Grid Table 1 Light Accent 6" w:uiPriority="46"/>
-    <w:lsdException w:name="Grid Table 2 Accent 6" w:uiPriority="47"/>
-    <w:lsdException w:name="Grid Table 3 Accent 6" w:uiPriority="48"/>
-    <w:lsdException w:name="Grid Table 4 Accent 6" w:uiPriority="49"/>
-    <w:lsdException w:name="Grid Table 5 Dark Accent 6" w:uiPriority="50"/>
-    <w:lsdException w:name="Grid Table 6 Colorful Accent 6" w:uiPriority="51"/>
-    <w:lsdException w:name="Grid Table 7 Colorful Accent 6" w:uiPriority="52"/>
-    <w:lsdException w:name="List Table 1 Light" w:uiPriority="46"/>
-    <w:lsdException w:name="List Table 2" w:uiPriority="47"/>
-    <w:lsdException w:name="List Table 3" w:uiPriority="48"/>
-    <w:lsdException w:name="List Table 4" w:uiPriority="49"/>
-    <w:lsdException w:name="List Table 5 Dark" w:uiPriority="50"/>
-    <w:lsdException w:name="List Table 6 Colorful" w:uiPriority="51"/>
-    <w:lsdException w:name="List Table 7 Colorful" w:uiPriority="52"/>
-    <w:lsdException w:name="List Table 1 Light Accent 1" w:uiPriority="46"/>
-    <w:lsdException w:name="List Table 2 Accent 1" w:uiPriority="47"/>
-    <w:lsdException w:name="List Table 3 Accent 1" w:uiPriority="48"/>
-    <w:lsdException w:name="List Table 4 Accent 1" w:uiPriority="49"/>
-    <w:lsdException w:name="List Table 5 Dark Accent 1" w:uiPriority="50"/>
-    <w:lsdException w:name="List Table 6 Colorful Accent 1" w:uiPriority="51"/>
-    <w:lsdException w:name="List Table 7 Colorful Accent 1" w:uiPriority="52"/>
-    <w:lsdException w:name="List Table 1 Light Accent 2" w:uiPriority="46"/>
-    <w:lsdException w:name="List Table 2 Accent 2" w:uiPriority="47"/>
-    <w:lsdException w:name="List Table 3 Accent 2" w:uiPriority="48"/>
-    <w:lsdException w:name="List Table 4 Accent 2" w:uiPriority="49"/>
-    <w:lsdException w:name="List Table 5 Dark Accent 2" w:uiPriority="50"/>
-    <w:lsdException w:name="List Table 6 Colorful Accent 2" w:uiPriority="51"/>
-    <w:lsdException w:name="List Table 7 Colorful Accent 2" w:uiPriority="52"/>
-    <w:lsdException w:name="List Table 1 Light Accent 3" w:uiPriority="46"/>
-    <w:lsdException w:name="List Table 2 Accent 3" w:uiPriority="47"/>
-    <w:lsdException w:name="List Table 3 Accent 3" w:uiPriority="48"/>
-    <w:lsdException w:name="List Table 4 Accent 3" w:uiPriority="49"/>
-    <w:lsdException w:name="List Table 5 Dark Accent 3" w:uiPriority="50"/>
-    <w:lsdException w:name="List Table 6 Colorful Accent 3" w:uiPriority="51"/>
-    <w:lsdException w:name="List Table 7 Colorful Accent 3" w:uiPriority="52"/>
-    <w:lsdException w:name="List Table 1 Light Accent 4" w:uiPriority="46"/>
-    <w:lsdException w:name="List Table 2 Accent 4" w:uiPriority="47"/>
-    <w:lsdException w:name="List Table 3 Accent 4" w:uiPriority="48"/>
-    <w:lsdException w:name="List Table 4 Accent 4" w:uiPriority="49"/>
-    <w:lsdException w:name="List Table 5 Dark Accent 4" w:uiPriority="50"/>
-    <w:lsdException w:name="List Table 6 Colorful Accent 4" w:uiPriority="51"/>
-    <w:lsdException w:name="List Table 7 Colorful Accent 4" w:uiPriority="52"/>
-    <w:lsdException w:name="List Table 1 Light Accent 5" w:uiPriority="46"/>
-    <w:lsdException w:name="List Table 2 Accent 5" w:uiPriority="47"/>
-    <w:lsdException w:name="List Table 3 Accent 5" w:uiPriority="48"/>
-    <w:lsdException w:name="List Table 4 Accent 5" w:uiPriority="49"/>
-    <w:lsdException w:name="List Table 5 Dark Accent 5" w:uiPriority="50"/>
-    <w:lsdException w:name="List Table 6 Colorful Accent 5" w:uiPriority="51"/>
-    <w:lsdException w:name="List Table 7 Colorful Accent 5" w:uiPriority="52"/>
-    <w:lsdException w:name="List Table 1 Light Accent 6" w:uiPriority="46"/>
-    <w:lsdException w:name="List Table 2 Accent 6" w:uiPriority="47"/>
-    <w:lsdException w:name="List Table 3 Accent 6" w:uiPriority="48"/>
-    <w:lsdException w:name="List Table 4 Accent 6" w:uiPriority="49"/>
-    <w:lsdException w:name="List Table 5 Dark Accent 6" w:uiPriority="50"/>
-    <w:lsdException w:name="List Table 6 Colorful Accent 6" w:uiPriority="51"/>
-    <w:lsdException w:name="List Table 7 Colorful Accent 6" w:uiPriority="52"/>
-    <w:lsdException w:name="Mention" w:semiHidden="1" w:unhideWhenUsed="1"/>
-  </w:latentStyles>
-  <w:style w:type="paragraph" w:default="1" w:styleId="Standard">
-    <w:name w:val="Normal"/>
-    <w:qFormat/>
-  </w:style>
-  <w:style w:type="character" w:default="1" w:styleId="Absatz-Standardschriftart">
-    <w:name w:val="Default Paragraph Font"/>
-    <w:uiPriority w:val="1"/>
-    <w:semiHidden/>
-    <w:unhideWhenUsed/>
-  </w:style>
-  <w:style w:type="table" w:default="1" w:styleId="NormaleTabelle">
-    <w:name w:val="Normal Table"/>
-    <w:uiPriority w:val="99"/>
-    <w:semiHidden/>
-    <w:unhideWhenUsed/>
-    <w:tblPr>
-      <w:tblInd w:w="0" w:type="dxa"/>
-      <w:tblCellMar>
-        <w:top w:w="0" w:type="dxa"/>
-        <w:left w:w="108" w:type="dxa"/>
-        <w:bottom w:w="0" w:type="dxa"/>
-        <w:right w:w="108" w:type="dxa"/>
-      </w:tblCellMar>
-    </w:tblPr>
-  </w:style>
-  <w:style w:type="numbering" w:default="1" w:styleId="KeineListe">
-    <w:name w:val="No List"/>
-    <w:uiPriority w:val="99"/>
-    <w:semiHidden/>
-    <w:unhideWhenUsed/>
-  </w:style>
-  <w:style w:type="paragraph" w:customStyle="1" w:styleId="078E4626F80F4008BFA76C1D05437E67">
-    <w:name w:val="078E4626F80F4008BFA76C1D05437E67"/>
-    <w:rsid w:val="008A3F8F"/>
-  </w:style>
-  <w:style w:type="character" w:styleId="Platzhaltertext">
-    <w:name w:val="Placeholder Text"/>
-    <w:basedOn w:val="Absatz-Standardschriftart"/>
-    <w:uiPriority w:val="99"/>
-    <w:semiHidden/>
-    <w:rsid w:val="008A3F8F"/>
-    <w:rPr>
-      <w:color w:val="808080"/>
-    </w:rPr>
-  </w:style>
-</w:styles>
-</file>
-
-<file path=word/glossary/webSettings.xml><?xml version="1.0" encoding="utf-8"?>
-<w:webSettings xmlns:mc="http://schemas.openxmlformats.org/markup-compatibility/2006" xmlns:r="http://schemas.openxmlformats.org/officeDocument/2006/relationships" xmlns:w="http://schemas.openxmlformats.org/wordprocessingml/2006/main" xmlns:w14="http://schemas.microsoft.com/office/word/2010/wordml" xmlns:w15="http://schemas.microsoft.com/office/word/2012/wordml" xmlns:w16se="http://schemas.microsoft.com/office/word/2015/wordml/symex" mc:Ignorable="w14 w15 w16se">
-  <w:optimizeForBrowser/>
-  <w:allowPNG/>
-</w:webSettings>
-</file>
-
 <file path=word/theme/theme1.xml><?xml version="1.0" encoding="utf-8"?>
 <a:theme xmlns:a="http://schemas.openxmlformats.org/drawingml/2006/main" name="Office Theme">
   <a:themeElements>
@@ -8259,7 +7673,7 @@
 </file>
 
 <file path=customXml/itemProps1.xml><?xml version="1.0" encoding="utf-8"?>
-<ds:datastoreItem xmlns:ds="http://schemas.openxmlformats.org/officeDocument/2006/customXml" ds:itemID="{46DA1569-1A67-4AA9-B226-EB00FCAC3744}">
+<ds:datastoreItem xmlns:ds="http://schemas.openxmlformats.org/officeDocument/2006/customXml" ds:itemID="{6C0FAB40-7D39-4C5F-BC88-F4FDF97DF162}">
   <ds:schemaRefs>
     <ds:schemaRef ds:uri="http://schemas.openxmlformats.org/officeDocument/2006/bibliography"/>
   </ds:schemaRefs>

</xml_diff>

<commit_message>
Improved Flow chart of programme Added chapter about flow chart in Documentation Added / modified some chapters. Please add/correct the documentation.
</commit_message>
<xml_diff>
--- a/Doc/Dokumentation Nepo.docx
+++ b/Doc/Dokumentation Nepo.docx
@@ -1,6 +1,6 @@
 
 <file path=word/document.xml><?xml version="1.0" encoding="utf-8"?>
-<w:document xmlns:wpc="http://schemas.microsoft.com/office/word/2010/wordprocessingCanvas" xmlns:cx="http://schemas.microsoft.com/office/drawing/2014/chartex" xmlns:cx1="http://schemas.microsoft.com/office/drawing/2015/9/8/chartex" xmlns:cx2="http://schemas.microsoft.com/office/drawing/2015/10/21/chartex" xmlns:mc="http://schemas.openxmlformats.org/markup-compatibility/2006" xmlns:o="urn:schemas-microsoft-com:office:office" xmlns:r="http://schemas.openxmlformats.org/officeDocument/2006/relationships" xmlns:m="http://schemas.openxmlformats.org/officeDocument/2006/math" xmlns:v="urn:schemas-microsoft-com:vml" xmlns:wp14="http://schemas.microsoft.com/office/word/2010/wordprocessingDrawing" xmlns:wp="http://schemas.openxmlformats.org/drawingml/2006/wordprocessingDrawing" xmlns:w10="urn:schemas-microsoft-com:office:word" xmlns:w="http://schemas.openxmlformats.org/wordprocessingml/2006/main" xmlns:w14="http://schemas.microsoft.com/office/word/2010/wordml" xmlns:w15="http://schemas.microsoft.com/office/word/2012/wordml" xmlns:w16se="http://schemas.microsoft.com/office/word/2015/wordml/symex" xmlns:wpg="http://schemas.microsoft.com/office/word/2010/wordprocessingGroup" xmlns:wpi="http://schemas.microsoft.com/office/word/2010/wordprocessingInk" xmlns:wne="http://schemas.microsoft.com/office/word/2006/wordml" xmlns:wps="http://schemas.microsoft.com/office/word/2010/wordprocessingShape" mc:Ignorable="w14 w15 w16se wp14">
+<w:document xmlns:wpc="http://schemas.microsoft.com/office/word/2010/wordprocessingCanvas" xmlns:cx="http://schemas.microsoft.com/office/drawing/2014/chartex" xmlns:cx1="http://schemas.microsoft.com/office/drawing/2015/9/8/chartex" xmlns:cx2="http://schemas.microsoft.com/office/drawing/2015/10/21/chartex" xmlns:cx3="http://schemas.microsoft.com/office/drawing/2016/5/9/chartex" xmlns:cx4="http://schemas.microsoft.com/office/drawing/2016/5/10/chartex" xmlns:cx5="http://schemas.microsoft.com/office/drawing/2016/5/11/chartex" xmlns:mc="http://schemas.openxmlformats.org/markup-compatibility/2006" xmlns:o="urn:schemas-microsoft-com:office:office" xmlns:r="http://schemas.openxmlformats.org/officeDocument/2006/relationships" xmlns:m="http://schemas.openxmlformats.org/officeDocument/2006/math" xmlns:v="urn:schemas-microsoft-com:vml" xmlns:wp14="http://schemas.microsoft.com/office/word/2010/wordprocessingDrawing" xmlns:wp="http://schemas.openxmlformats.org/drawingml/2006/wordprocessingDrawing" xmlns:w10="urn:schemas-microsoft-com:office:word" xmlns:w="http://schemas.openxmlformats.org/wordprocessingml/2006/main" xmlns:w14="http://schemas.microsoft.com/office/word/2010/wordml" xmlns:w15="http://schemas.microsoft.com/office/word/2012/wordml" xmlns:w16se="http://schemas.microsoft.com/office/word/2015/wordml/symex" xmlns:wpg="http://schemas.microsoft.com/office/word/2010/wordprocessingGroup" xmlns:wpi="http://schemas.microsoft.com/office/word/2010/wordprocessingInk" xmlns:wne="http://schemas.microsoft.com/office/word/2006/wordml" xmlns:wps="http://schemas.microsoft.com/office/word/2010/wordprocessingShape" mc:Ignorable="w14 w15 w16se wp14">
   <w:body>
     <w:p>
       <w:pPr>
@@ -783,21 +783,7 @@
                 <w:rStyle w:val="Hyperlink"/>
                 <w:noProof/>
               </w:rPr>
-              <w:t>Detaillierter Program</w:t>
-            </w:r>
-            <w:r>
-              <w:rPr>
-                <w:rStyle w:val="Hyperlink"/>
-                <w:noProof/>
-              </w:rPr>
-              <w:t>m</w:t>
-            </w:r>
-            <w:r>
-              <w:rPr>
-                <w:rStyle w:val="Hyperlink"/>
-                <w:noProof/>
-              </w:rPr>
-              <w:t>ablauf</w:t>
+              <w:t>Detaillierter Programmablauf</w:t>
             </w:r>
             <w:r>
               <w:rPr>
@@ -1010,7 +996,7 @@
                 <w:noProof/>
                 <w:webHidden/>
               </w:rPr>
-              <w:t>8</w:t>
+              <w:t>9</w:t>
             </w:r>
             <w:r>
               <w:rPr>
@@ -1096,7 +1082,7 @@
                 <w:noProof/>
                 <w:webHidden/>
               </w:rPr>
-              <w:t>8</w:t>
+              <w:t>9</w:t>
             </w:r>
             <w:r>
               <w:rPr>
@@ -1182,7 +1168,7 @@
                 <w:noProof/>
                 <w:webHidden/>
               </w:rPr>
-              <w:t>8</w:t>
+              <w:t>9</w:t>
             </w:r>
             <w:r>
               <w:rPr>
@@ -1268,7 +1254,7 @@
                 <w:noProof/>
                 <w:webHidden/>
               </w:rPr>
-              <w:t>8</w:t>
+              <w:t>9</w:t>
             </w:r>
             <w:r>
               <w:rPr>
@@ -1354,7 +1340,7 @@
                 <w:noProof/>
                 <w:webHidden/>
               </w:rPr>
-              <w:t>8</w:t>
+              <w:t>9</w:t>
             </w:r>
             <w:r>
               <w:rPr>
@@ -1440,7 +1426,7 @@
                 <w:noProof/>
                 <w:webHidden/>
               </w:rPr>
-              <w:t>8</w:t>
+              <w:t>9</w:t>
             </w:r>
             <w:r>
               <w:rPr>
@@ -1460,24 +1446,11 @@
     </w:sdt>
     <w:p>
       <w:pPr>
-        <w:spacing w:after="160" w:line="259" w:lineRule="auto"/>
-      </w:pPr>
-    </w:p>
-    <w:p>
-      <w:pPr>
-        <w:spacing w:after="160" w:line="259" w:lineRule="auto"/>
-      </w:pPr>
-      <w:r>
-        <w:br w:type="page"/>
-      </w:r>
-    </w:p>
-    <w:p/>
-    <w:p>
-      <w:pPr>
         <w:pStyle w:val="berschrift1"/>
       </w:pPr>
       <w:bookmarkStart w:id="1" w:name="_Toc474316530"/>
       <w:r>
+        <w:lastRenderedPageBreak/>
         <w:t>Problemstellung</w:t>
       </w:r>
       <w:bookmarkEnd w:id="1"/>
@@ -1653,6 +1626,7 @@
       </w:pPr>
       <w:bookmarkStart w:id="2" w:name="_Toc474316531"/>
       <w:r>
+        <w:lastRenderedPageBreak/>
         <w:t>Konzeption</w:t>
       </w:r>
       <w:bookmarkEnd w:id="2"/>
@@ -1886,7 +1860,6 @@
       </w:pPr>
       <w:bookmarkStart w:id="4" w:name="_Toc474316533"/>
       <w:r>
-        <w:lastRenderedPageBreak/>
         <w:t>Klassendiagramm</w:t>
       </w:r>
       <w:bookmarkEnd w:id="4"/>
@@ -1903,7 +1876,7 @@
           <w:lang w:eastAsia="de-DE"/>
         </w:rPr>
         <w:drawing>
-          <wp:inline distT="0" distB="0" distL="0" distR="0" wp14:anchorId="4D5AA6E6" wp14:editId="29C19608">
+          <wp:inline distT="0" distB="0" distL="0" distR="0" wp14:anchorId="0182A3F6" wp14:editId="0BD8D0EA">
             <wp:extent cx="5760720" cy="2592086"/>
             <wp:effectExtent l="0" t="0" r="0" b="0"/>
             <wp:docPr id="2" name="Grafik 2" descr="C:\Users\Patrick\Google Drive\Projects\nepo\Doc\Architektur\Klassendiagramm.png"/>
@@ -1994,6 +1967,7 @@
       </w:pPr>
       <w:bookmarkStart w:id="5" w:name="_Toc474316534"/>
       <w:r>
+        <w:lastRenderedPageBreak/>
         <w:t>Aufbau der Agenten</w:t>
       </w:r>
       <w:bookmarkEnd w:id="5"/>
@@ -2088,7 +2062,6 @@
         <w:keepNext/>
       </w:pPr>
       <w:r>
-        <w:lastRenderedPageBreak/>
         <w:t>Die Zielfunktion des Netzanbieters lautet folglich</w:t>
       </w:r>
       <w:r>
@@ -2560,8 +2533,9 @@
           <w:noProof/>
           <w:lang w:eastAsia="de-DE"/>
         </w:rPr>
+        <w:lastRenderedPageBreak/>
         <w:drawing>
-          <wp:inline distT="0" distB="0" distL="0" distR="0" wp14:anchorId="02A56788" wp14:editId="1E818FD8">
+          <wp:inline distT="0" distB="0" distL="0" distR="0" wp14:anchorId="17D34B7F" wp14:editId="200405BE">
             <wp:extent cx="5677852" cy="3159444"/>
             <wp:effectExtent l="0" t="0" r="18415" b="3175"/>
             <wp:docPr id="6" name="Diagramm 6">
@@ -2583,7 +2557,6 @@
     </w:p>
     <w:p>
       <w:r>
-        <w:lastRenderedPageBreak/>
         <w:t>Die Belange größerer Städte werden hierbei anhand der Anzahl an Einwohnern stärker gewichtet als die Belange kleinerer Kommunen.</w:t>
       </w:r>
       <w:r>
@@ -2883,31 +2856,38 @@
     <w:p>
       <w:pPr>
         <w:pStyle w:val="berschrift2"/>
+        <w:numPr>
+          <w:ilvl w:val="1"/>
+          <w:numId w:val="10"/>
+        </w:numPr>
       </w:pPr>
       <w:bookmarkStart w:id="6" w:name="_Toc474316535"/>
       <w:r>
         <w:t>Verhandlungsprozess</w:t>
+      </w:r>
+    </w:p>
+    <w:p/>
+    <w:p>
+      <w:pPr>
+        <w:pStyle w:val="berschrift2"/>
+      </w:pPr>
+      <w:r>
+        <w:t>Programmablauf</w:t>
+      </w:r>
+    </w:p>
+    <w:p>
+      <w:r>
+        <w:t>Im Folgenden wird der Ablauf einer Verh</w:t>
       </w:r>
       <w:bookmarkStart w:id="7" w:name="_GoBack"/>
       <w:bookmarkEnd w:id="7"/>
+      <w:r>
+        <w:t>andlung dargestellt.</w:t>
+      </w:r>
     </w:p>
     <w:p>
-      <w:pPr>
-        <w:pStyle w:val="berschrift2"/>
-      </w:pPr>
-      <w:r>
-        <w:t>Programmablauf</w:t>
-      </w:r>
-      <w:bookmarkEnd w:id="6"/>
-    </w:p>
-    <w:p>
-      <w:r>
-        <w:t>Im Folgenden wird der Ablauf einer Verhandlung dargestellt.</w:t>
-      </w:r>
-    </w:p>
-    <w:p>
-      <w:r>
-        <w:object w:dxaOrig="13577" w:dyaOrig="10993">
+      <w:r>
+        <w:object w:dxaOrig="13577" w:dyaOrig="10993" w14:anchorId="555D0780">
           <v:shapetype id="_x0000_t75" coordsize="21600,21600" o:spt="75" o:preferrelative="t" path="m@4@5l@4@11@9@11@9@5xe" filled="f" stroked="f">
             <v:stroke joinstyle="miter"/>
             <v:formulas>
@@ -2927,10 +2907,10 @@
             <v:path o:extrusionok="f" gradientshapeok="t" o:connecttype="rect"/>
             <o:lock v:ext="edit" aspectratio="t"/>
           </v:shapetype>
-          <v:shape id="_x0000_i1025" type="#_x0000_t75" style="width:453.6pt;height:367.2pt" o:ole="">
+          <v:shape id="_x0000_i1046" type="#_x0000_t75" style="width:453.6pt;height:367.2pt" o:ole="">
             <v:imagedata r:id="rId10" o:title=""/>
           </v:shape>
-          <o:OLEObject Type="Embed" ProgID="Visio.Drawing.15" ShapeID="_x0000_i1025" DrawAspect="Content" ObjectID="_1548078687" r:id="rId11"/>
+          <o:OLEObject Type="Embed" ProgID="Visio.Drawing.15" ShapeID="_x0000_i1046" DrawAspect="Content" ObjectID="_1550062349" r:id="rId11"/>
         </w:object>
       </w:r>
       <w:r>
@@ -2982,11 +2962,7 @@
       </w:r>
       <w:r>
         <w:br/>
-        <w:t xml:space="preserve">Die Agenten registrieren sich beim Mediator (Webservice) und erhalten die </w:t>
-      </w:r>
-      <w:r>
-        <w:lastRenderedPageBreak/>
-        <w:t>Kartendaten. Bis zur eigentlichen Verhandlung können jetzt die individuelle Zielfunktion angepasst werden.</w:t>
+        <w:t>Die Agenten registrieren sich beim Mediator (Webservice) und erhalten die Kartendaten. Bis zur eigentlichen Verhandlung können jetzt die individuelle Zielfunktion angepasst werden.</w:t>
       </w:r>
     </w:p>
     <w:p>
@@ -3034,15 +3010,7 @@
       </w:r>
       <w:r>
         <w:br/>
-      </w:r>
-      <w:r>
-        <w:t xml:space="preserve">Die Agenten fragen den Mediator </w:t>
-      </w:r>
-      <w:r>
-        <w:t xml:space="preserve">an </w:t>
-      </w:r>
-      <w:r>
-        <w:t>und erhalten eine Vergleichslösung (die aktuell beste Lösung) sowie eine Liste mit einer Anzahl mutierten Lösungen</w:t>
+        <w:t>Die Agenten fragen den Mediator an und erhalten eine Vergleichslösung (die aktuell beste Lösung) sowie eine Liste mit einer Anzahl mutierten Lösungen</w:t>
       </w:r>
     </w:p>
     <w:p>
@@ -3077,8 +3045,6 @@
       </w:r>
       <w:r>
         <w:br/>
-      </w:r>
-      <w:r>
         <w:t>Die Agenten berechnen den Zielwert für jede Lösung und senden die bewertete Liste an den Mediator. Hierbei muss eine vordefinierte Anzahl an Lösungen akzeptiert werden.</w:t>
       </w:r>
     </w:p>
@@ -3096,6 +3062,7 @@
         <w:rPr>
           <w:u w:val="single"/>
         </w:rPr>
+        <w:lastRenderedPageBreak/>
         <w:t>DataReadyCallBack</w:t>
       </w:r>
       <w:proofErr w:type="spellEnd"/>
@@ -3114,18 +3081,7 @@
       </w:r>
       <w:r>
         <w:br/>
-      </w:r>
-      <w:r>
-        <w:t>Nachd</w:t>
-      </w:r>
-      <w:r>
-        <w:t>e</w:t>
-      </w:r>
-      <w:r>
-        <w:t>m alle Parteien ihre bewerte</w:t>
-      </w:r>
-      <w:r>
-        <w:t>te Lösung an den Mediator rückgemeldet haben, werden die Agenten per Callback informiert und eine neue beste Lösung sowie Alternativlösungen bestimmt.</w:t>
+        <w:t>Nachdem alle Parteien ihre bewertete Lösung an den Mediator rückgemeldet haben, werden die Agenten per Callback informiert und eine neue beste Lösung sowie Alternativlösungen bestimmt.</w:t>
       </w:r>
     </w:p>
     <w:p>
@@ -3160,12 +3116,7 @@
       </w:r>
       <w:r>
         <w:br/>
-      </w:r>
-      <w:r>
-        <w:t>Die Agenten fragen daraufhin erneut die Daten an und erhalten wiederum die beste Lösung sowie eine Liste mit Alternativlösungen. Eine neue Verhandlungsrunde beginnt</w:t>
-      </w:r>
-      <w:r>
-        <w:t>.</w:t>
+        <w:t>Die Agenten fragen daraufhin erneut die Daten an und erhalten wiederum die beste Lösung sowie eine Liste mit Alternativlösungen. Eine neue Verhandlungsrunde beginnt.</w:t>
       </w:r>
     </w:p>
     <w:p>
@@ -3173,7 +3124,9 @@
         <w:pStyle w:val="berschrift1"/>
       </w:pPr>
       <w:bookmarkStart w:id="8" w:name="_Toc474316536"/>
-      <w:r>
+      <w:bookmarkEnd w:id="6"/>
+      <w:r>
+        <w:lastRenderedPageBreak/>
         <w:t>Implementierung</w:t>
       </w:r>
       <w:bookmarkEnd w:id="8"/>
@@ -3198,6 +3151,19 @@
       </w:pPr>
       <w:bookmarkStart w:id="9" w:name="_Toc474316537"/>
       <w:r>
+        <w:t>Architektur der verteilten Implementierung</w:t>
+      </w:r>
+    </w:p>
+    <w:p>
+      <w:r>
+        <w:t>→ Stefan</w:t>
+      </w:r>
+    </w:p>
+    <w:p>
+      <w:pPr>
+        <w:pStyle w:val="berschrift2"/>
+      </w:pPr>
+      <w:r>
         <w:t>Detaillierter Programmablauf</w:t>
       </w:r>
       <w:bookmarkEnd w:id="9"/>
@@ -3210,67 +3176,203 @@
         <w:t xml:space="preserve"> ist im Folgenden detailliert dargestellt. Da die Agenten (Netzanbieter und Kommunen) auf derselben Klasse basieren und dieselben Methoden ausführen, ist der Ablauf bei beiden Agenten gleich. Deshalb wird im Folgenden auf ein vereinfachtes Modell mit einem Agenten zurückgegriffen.</w:t>
       </w:r>
     </w:p>
-    <w:p/>
     <w:p>
       <w:pPr>
-        <w:pStyle w:val="berschrift2"/>
-      </w:pPr>
-      <w:bookmarkStart w:id="10" w:name="_Toc474316538"/>
-      <w:r>
-        <w:lastRenderedPageBreak/>
-        <w:t>Architektur der verteilten Implementierung</w:t>
+        <w:jc w:val="center"/>
+      </w:pPr>
+      <w:r>
+        <w:object w:dxaOrig="11809" w:dyaOrig="21853" w14:anchorId="6CF5A7E8">
+          <v:shape id="_x0000_i1036" type="#_x0000_t75" style="width:364.2pt;height:675pt" o:ole="">
+            <v:imagedata r:id="rId12" o:title=""/>
+          </v:shape>
+          <o:OLEObject Type="Embed" ProgID="Visio.Drawing.15" ShapeID="_x0000_i1036" DrawAspect="Content" ObjectID="_1550062350" r:id="rId13"/>
+        </w:object>
       </w:r>
     </w:p>
     <w:p>
       <w:pPr>
+        <w:pStyle w:val="berschrift3"/>
+      </w:pPr>
+      <w:bookmarkStart w:id="10" w:name="_Toc474316538"/>
+      <w:r>
+        <w:lastRenderedPageBreak/>
+        <w:t>Initialisierung</w:t>
+      </w:r>
+    </w:p>
+    <w:p>
+      <w:r>
+        <w:t>Einige Zeit vor der eigentlichen Verhandlung</w:t>
+      </w:r>
+      <w:r>
+        <w:t xml:space="preserve"> wird der Mediator als W</w:t>
+      </w:r>
+      <w:r>
+        <w:t xml:space="preserve">ebservice gestartet und </w:t>
+      </w:r>
+      <w:r>
+        <w:t>initialisiert. Die Rahmenbedingungen wie die Karte, die Position und Größe der Städte sowie die ausgeschlossenen Sperrgebiete werden eingepflegt</w:t>
+      </w:r>
+      <w:r>
+        <w:t>. Sie bilden die Instanz dieser Verhandlung</w:t>
+      </w:r>
+      <w:r>
+        <w:t>. Anschließend wird eine erste Lösung als Startlösung generiert, die den Agenten als</w:t>
+      </w:r>
+      <w:r>
+        <w:t xml:space="preserve"> Vergleich dient.</w:t>
+      </w:r>
+    </w:p>
+    <w:p>
+      <w:pPr>
+        <w:pStyle w:val="berschrift3"/>
+      </w:pPr>
+      <w:r>
+        <w:t>Vorbereitung</w:t>
+      </w:r>
+    </w:p>
+    <w:p>
+      <w:r>
+        <w:t xml:space="preserve">Kurz vor der Verhandlung </w:t>
+      </w:r>
+      <w:r>
+        <w:t>starten die Parteien Ihre Agenten und melden sich am Mediator an. Dieser registriert die Agenten und stellt Ihnen die Instanz bestehend aus Karte, den Städten und Sperrgebieten sowie die Initiallösung zur Verfügung.</w:t>
+      </w:r>
+    </w:p>
+    <w:p>
+      <w:r>
+        <w:t>Bis zum eigentlichen Start der Verhandlung kann jede Partei in ihrem Agent</w:t>
+      </w:r>
+      <w:r>
+        <w:t>en</w:t>
+      </w:r>
+      <w:r>
+        <w:t xml:space="preserve"> </w:t>
+      </w:r>
+      <w:r>
+        <w:t xml:space="preserve">über die bereitgestellte Benutzeroberfläche </w:t>
+      </w:r>
+      <w:r>
+        <w:t xml:space="preserve">die eigene Zielfunktion </w:t>
+      </w:r>
+      <w:r>
+        <w:t>anpassen</w:t>
+      </w:r>
+      <w:r>
+        <w:t xml:space="preserve"> und das lokale Optimum, als den </w:t>
+      </w:r>
+      <w:r>
+        <w:t>maximalen</w:t>
+      </w:r>
+      <w:r>
+        <w:t xml:space="preserve"> </w:t>
+      </w:r>
+      <w:r>
+        <w:t>Wert</w:t>
+      </w:r>
+      <w:r>
+        <w:t xml:space="preserve"> der eigenen Zielfunktion, errechnen.</w:t>
+      </w:r>
+    </w:p>
+    <w:p>
+      <w:pPr>
+        <w:pStyle w:val="berschrift3"/>
+      </w:pPr>
+      <w:r>
+        <w:t>Verhandlung</w:t>
+      </w:r>
+    </w:p>
+    <w:p>
+      <w:r>
+        <w:t>Wenn sich alle Agenten registriert haben kann die eigentliche Verhandlungsphase beginnen. Jede Verhandlungsrunde hat den gleichen Ablauf, der hier beschrieben wird.</w:t>
+      </w:r>
+    </w:p>
+    <w:p>
+      <w:r>
+        <w:t xml:space="preserve">Der Mediator mutiert die aktuell beste Lösung (am Anfang die Initiallösung) und generiert ein </w:t>
+      </w:r>
+      <w:commentRangeStart w:id="11"/>
+      <w:r>
+        <w:t>Tupel aus Vorschlägen</w:t>
+      </w:r>
+      <w:commentRangeEnd w:id="11"/>
+      <w:r>
+        <w:rPr>
+          <w:rStyle w:val="Kommentarzeichen"/>
+        </w:rPr>
+        <w:commentReference w:id="11"/>
+      </w:r>
+      <w:r>
+        <w:t xml:space="preserve">. Anschließend wird überprüft, ob es seit einer vordefinierten Anzahl Runden keine neue beste Lösung gibt. Falls dies der Fall ist, ist die Verhandlung beendet. Ansonsten wird eine neue Runde gestartet. Die Entscheidung wird den </w:t>
+      </w:r>
+      <w:proofErr w:type="spellStart"/>
+      <w:r>
+        <w:t>Agents</w:t>
+      </w:r>
+      <w:proofErr w:type="spellEnd"/>
+      <w:r>
+        <w:t xml:space="preserve"> per Callback gemeldet.</w:t>
+      </w:r>
+    </w:p>
+    <w:p>
+      <w:r>
+        <w:t xml:space="preserve">Falls die Verhandlung nicht beendet </w:t>
+      </w:r>
+      <w:r>
+        <w:t xml:space="preserve">ist, fragt der Agent beim Mediator die neuen Lösungsvorschläge an. Der Mediator sendet daraufhin als Antwort die aktuell beste Lösung sowie die generierten Lösungsvorschläge an die Agenten. </w:t>
+      </w:r>
+    </w:p>
+    <w:p>
+      <w:r>
+        <w:t xml:space="preserve">Jeder Agent überprüft die Vorschläge anhand der eigenen Zielfunktion und entscheidet über die Ablehnung oder Zustimmung jedes einzelnen Vorschlags. Jeder Agent muss einer vordefinierten </w:t>
+      </w:r>
+      <w:commentRangeStart w:id="12"/>
+      <w:r>
+        <w:t>Anzahl an Vorschlägen zustimmen</w:t>
+      </w:r>
+      <w:commentRangeEnd w:id="12"/>
+      <w:r>
+        <w:rPr>
+          <w:rStyle w:val="Kommentarzeichen"/>
+        </w:rPr>
+        <w:commentReference w:id="12"/>
+      </w:r>
+      <w:r>
+        <w:t>. Nach der Validierung der Vorschläge wird die Entscheidung an den Mediator zurückgemeldet.</w:t>
+      </w:r>
+    </w:p>
+    <w:p>
+      <w:r>
+        <w:t xml:space="preserve">Nachdem alle Agenten Ihre Entscheidung an den Mediator übermittelt haben, überprüft dieser, ob es Kongruenzen bei den zugestimmten Lösungsvorschlägen gibt. Falls dies der Fall ist, wird die aktuell beste Lösung durch die neue beste Lösung ersetzt. </w:t>
+      </w:r>
+    </w:p>
+    <w:p>
+      <w:r>
+        <w:t xml:space="preserve">Nun beginnt eine neue Verhandlungsrunde mit der Mutation der aktuell besten Lösung und einer erneuten Abstimmung. </w:t>
+      </w:r>
+    </w:p>
+    <w:p>
+      <w:pPr>
         <w:pStyle w:val="berschrift2"/>
       </w:pPr>
       <w:r>
+        <w:lastRenderedPageBreak/>
         <w:t>Benutzeroberfläche</w:t>
       </w:r>
       <w:bookmarkEnd w:id="10"/>
     </w:p>
     <w:p>
+      <w:r>
+        <w:t>Zur einfachen Konfiguration und Anpassung der eigenen Zielfunktion verfügt der Agent über eine grafische Benutzeroberfläche. Über diese kann jede Partei eigene Regeln angeben, die bei der Berechnung des Zielwerts berücksichtigt werden.</w:t>
+      </w:r>
+    </w:p>
+    <w:p/>
+    <w:p>
       <w:pPr>
         <w:pStyle w:val="berschrift2"/>
       </w:pPr>
-      <w:bookmarkStart w:id="11" w:name="_Toc474316539"/>
+      <w:bookmarkStart w:id="13" w:name="_Toc474316539"/>
       <w:r>
         <w:t>Lokale Konfiguration</w:t>
-      </w:r>
-      <w:bookmarkEnd w:id="11"/>
-    </w:p>
-    <w:p>
-      <w:pPr>
-        <w:pStyle w:val="berschrift2"/>
-      </w:pPr>
-      <w:bookmarkStart w:id="12" w:name="_Toc474316540"/>
-      <w:r>
-        <w:t>Testdaten</w:t>
-      </w:r>
-      <w:r>
-        <w:t>generierung</w:t>
-      </w:r>
-      <w:bookmarkEnd w:id="12"/>
-    </w:p>
-    <w:p>
-      <w:r>
-        <w:t>Um</w:t>
-      </w:r>
-      <w:r>
-        <w:t xml:space="preserve"> das selbst entworfene Szenario testen zu können, wurden verschiedene Instanzen bestehend aus einer Karte mit Sperrgebieten und Städten mit einem Hilfsprogramm generiert. </w:t>
-      </w:r>
-    </w:p>
-    <w:p>
-      <w:pPr>
-        <w:pStyle w:val="berschrift1"/>
-      </w:pPr>
-      <w:bookmarkStart w:id="13" w:name="_Toc474316541"/>
-      <w:r>
-        <w:t>Test</w:t>
-      </w:r>
-      <w:r>
-        <w:t xml:space="preserve"> und Auswertung</w:t>
       </w:r>
       <w:bookmarkEnd w:id="13"/>
     </w:p>
@@ -3278,31 +3380,67 @@
       <w:pPr>
         <w:pStyle w:val="berschrift2"/>
       </w:pPr>
-      <w:bookmarkStart w:id="14" w:name="_Toc474316542"/>
-      <w:r>
-        <w:t>Evaluierungsmethodik</w:t>
+      <w:bookmarkStart w:id="14" w:name="_Toc474316540"/>
+      <w:r>
+        <w:t>Testdaten</w:t>
+      </w:r>
+      <w:r>
+        <w:t>generierung</w:t>
       </w:r>
       <w:bookmarkEnd w:id="14"/>
     </w:p>
     <w:p>
-      <w:pPr>
-        <w:pStyle w:val="berschrift2"/>
-      </w:pPr>
-      <w:bookmarkStart w:id="15" w:name="_Toc474316543"/>
-      <w:r>
-        <w:t>Bewertung der Ergebnisse</w:t>
+      <w:r>
+        <w:t>Um</w:t>
+      </w:r>
+      <w:r>
+        <w:t xml:space="preserve"> das selbst entworfene Szenario testen zu können, wurden verschiedene Instanzen bestehend aus einer Karte mit Sperrgebieten und Städten mit einem Hilfsprogramm generiert. </w:t>
+      </w:r>
+    </w:p>
+    <w:p>
+      <w:pPr>
+        <w:pStyle w:val="berschrift1"/>
+      </w:pPr>
+      <w:bookmarkStart w:id="15" w:name="_Toc474316541"/>
+      <w:r>
+        <w:lastRenderedPageBreak/>
+        <w:t>Test</w:t>
+      </w:r>
+      <w:r>
+        <w:t xml:space="preserve"> und Auswertung</w:t>
       </w:r>
       <w:bookmarkEnd w:id="15"/>
     </w:p>
     <w:p>
       <w:pPr>
+        <w:pStyle w:val="berschrift2"/>
+      </w:pPr>
+      <w:bookmarkStart w:id="16" w:name="_Toc474316542"/>
+      <w:r>
+        <w:t>Evaluierungsmethodik</w:t>
+      </w:r>
+      <w:bookmarkEnd w:id="16"/>
+    </w:p>
+    <w:p>
+      <w:pPr>
+        <w:pStyle w:val="berschrift2"/>
+      </w:pPr>
+      <w:bookmarkStart w:id="17" w:name="_Toc474316543"/>
+      <w:r>
+        <w:t>Bewertung der Ergebnisse</w:t>
+      </w:r>
+      <w:bookmarkEnd w:id="17"/>
+    </w:p>
+    <w:p>
+      <w:pPr>
         <w:pStyle w:val="berschrift1"/>
       </w:pPr>
-      <w:bookmarkStart w:id="16" w:name="_Toc474316544"/>
-      <w:r>
+      <w:bookmarkStart w:id="18" w:name="_Toc474316544"/>
+      <w:r>
+        <w:lastRenderedPageBreak/>
         <w:t>Aufgabenverteilung im Projektteam</w:t>
       </w:r>
-      <w:bookmarkEnd w:id="16"/>
+      <w:bookmarkEnd w:id="18"/>
     </w:p>
     <w:tbl>
       <w:tblPr>
@@ -3747,6 +3885,7 @@
             <w:tcBorders>
               <w:left w:val="single" w:sz="4" w:space="0" w:color="auto"/>
             </w:tcBorders>
+            <w:shd w:val="clear" w:color="auto" w:fill="92D050"/>
             <w:vAlign w:val="center"/>
           </w:tcPr>
           <w:p>
@@ -4076,7 +4215,8 @@
       </w:pPr>
     </w:p>
     <w:sectPr>
-      <w:headerReference w:type="default" r:id="rId12"/>
+      <w:headerReference w:type="default" r:id="rId16"/>
+      <w:footerReference w:type="default" r:id="rId17"/>
       <w:pgSz w:w="11906" w:h="16838"/>
       <w:pgMar w:top="1417" w:right="1417" w:bottom="1134" w:left="1417" w:header="708" w:footer="708" w:gutter="0"/>
       <w:cols w:space="708"/>
@@ -4086,8 +4226,52 @@
 </w:document>
 </file>
 
+<file path=word/comments.xml><?xml version="1.0" encoding="utf-8"?>
+<w:comments xmlns:wpc="http://schemas.microsoft.com/office/word/2010/wordprocessingCanvas" xmlns:cx="http://schemas.microsoft.com/office/drawing/2014/chartex" xmlns:cx1="http://schemas.microsoft.com/office/drawing/2015/9/8/chartex" xmlns:cx2="http://schemas.microsoft.com/office/drawing/2015/10/21/chartex" xmlns:cx3="http://schemas.microsoft.com/office/drawing/2016/5/9/chartex" xmlns:cx4="http://schemas.microsoft.com/office/drawing/2016/5/10/chartex" xmlns:cx5="http://schemas.microsoft.com/office/drawing/2016/5/11/chartex" xmlns:mc="http://schemas.openxmlformats.org/markup-compatibility/2006" xmlns:o="urn:schemas-microsoft-com:office:office" xmlns:r="http://schemas.openxmlformats.org/officeDocument/2006/relationships" xmlns:m="http://schemas.openxmlformats.org/officeDocument/2006/math" xmlns:v="urn:schemas-microsoft-com:vml" xmlns:wp14="http://schemas.microsoft.com/office/word/2010/wordprocessingDrawing" xmlns:wp="http://schemas.openxmlformats.org/drawingml/2006/wordprocessingDrawing" xmlns:w10="urn:schemas-microsoft-com:office:word" xmlns:w="http://schemas.openxmlformats.org/wordprocessingml/2006/main" xmlns:w14="http://schemas.microsoft.com/office/word/2010/wordml" xmlns:w15="http://schemas.microsoft.com/office/word/2012/wordml" xmlns:w16se="http://schemas.microsoft.com/office/word/2015/wordml/symex" xmlns:wpg="http://schemas.microsoft.com/office/word/2010/wordprocessingGroup" xmlns:wpi="http://schemas.microsoft.com/office/word/2010/wordprocessingInk" xmlns:wne="http://schemas.microsoft.com/office/word/2006/wordml" xmlns:wps="http://schemas.microsoft.com/office/word/2010/wordprocessingShape" mc:Ignorable="w14 w15 w16se wp14">
+  <w:comment w:id="11" w:author="Patrick Schulz" w:date="2017-03-03T16:03:00Z" w:initials="PS">
+    <w:p>
+      <w:pPr>
+        <w:pStyle w:val="Kommentartext"/>
+      </w:pPr>
+      <w:r>
+        <w:rPr>
+          <w:rStyle w:val="Kommentarzeichen"/>
+        </w:rPr>
+        <w:annotationRef/>
+      </w:r>
+      <w:r>
+        <w:t>Die aktuell genutzte Anzahl Vorschläge einbauen</w:t>
+      </w:r>
+    </w:p>
+  </w:comment>
+  <w:comment w:id="12" w:author="Patrick Schulz" w:date="2017-03-03T16:04:00Z" w:initials="PS">
+    <w:p>
+      <w:pPr>
+        <w:pStyle w:val="Kommentartext"/>
+      </w:pPr>
+      <w:r>
+        <w:rPr>
+          <w:rStyle w:val="Kommentarzeichen"/>
+        </w:rPr>
+        <w:annotationRef/>
+      </w:r>
+      <w:r>
+        <w:t>Wie vielen Vorschlägen muss zugestimmt werden?</w:t>
+      </w:r>
+    </w:p>
+  </w:comment>
+</w:comments>
+</file>
+
+<file path=word/commentsExtended.xml><?xml version="1.0" encoding="utf-8"?>
+<w15:commentsEx xmlns:wpc="http://schemas.microsoft.com/office/word/2010/wordprocessingCanvas" xmlns:cx="http://schemas.microsoft.com/office/drawing/2014/chartex" xmlns:cx1="http://schemas.microsoft.com/office/drawing/2015/9/8/chartex" xmlns:cx2="http://schemas.microsoft.com/office/drawing/2015/10/21/chartex" xmlns:cx3="http://schemas.microsoft.com/office/drawing/2016/5/9/chartex" xmlns:cx4="http://schemas.microsoft.com/office/drawing/2016/5/10/chartex" xmlns:cx5="http://schemas.microsoft.com/office/drawing/2016/5/11/chartex" xmlns:mc="http://schemas.openxmlformats.org/markup-compatibility/2006" xmlns:o="urn:schemas-microsoft-com:office:office" xmlns:r="http://schemas.openxmlformats.org/officeDocument/2006/relationships" xmlns:m="http://schemas.openxmlformats.org/officeDocument/2006/math" xmlns:v="urn:schemas-microsoft-com:vml" xmlns:wp14="http://schemas.microsoft.com/office/word/2010/wordprocessingDrawing" xmlns:wp="http://schemas.openxmlformats.org/drawingml/2006/wordprocessingDrawing" xmlns:w10="urn:schemas-microsoft-com:office:word" xmlns:w="http://schemas.openxmlformats.org/wordprocessingml/2006/main" xmlns:w14="http://schemas.microsoft.com/office/word/2010/wordml" xmlns:w15="http://schemas.microsoft.com/office/word/2012/wordml" xmlns:w16se="http://schemas.microsoft.com/office/word/2015/wordml/symex" xmlns:wpg="http://schemas.microsoft.com/office/word/2010/wordprocessingGroup" xmlns:wpi="http://schemas.microsoft.com/office/word/2010/wordprocessingInk" xmlns:wne="http://schemas.microsoft.com/office/word/2006/wordml" xmlns:wps="http://schemas.microsoft.com/office/word/2010/wordprocessingShape" mc:Ignorable="w14 w15 w16se wp14">
+  <w15:commentEx w15:paraId="7E4DC77E" w15:done="0"/>
+  <w15:commentEx w15:paraId="08EB1F31" w15:done="0"/>
+</w15:commentsEx>
+</file>
+
 <file path=word/endnotes.xml><?xml version="1.0" encoding="utf-8"?>
-<w:endnotes xmlns:wpc="http://schemas.microsoft.com/office/word/2010/wordprocessingCanvas" xmlns:cx="http://schemas.microsoft.com/office/drawing/2014/chartex" xmlns:cx1="http://schemas.microsoft.com/office/drawing/2015/9/8/chartex" xmlns:cx2="http://schemas.microsoft.com/office/drawing/2015/10/21/chartex" xmlns:mc="http://schemas.openxmlformats.org/markup-compatibility/2006" xmlns:o="urn:schemas-microsoft-com:office:office" xmlns:r="http://schemas.openxmlformats.org/officeDocument/2006/relationships" xmlns:m="http://schemas.openxmlformats.org/officeDocument/2006/math" xmlns:v="urn:schemas-microsoft-com:vml" xmlns:wp14="http://schemas.microsoft.com/office/word/2010/wordprocessingDrawing" xmlns:wp="http://schemas.openxmlformats.org/drawingml/2006/wordprocessingDrawing" xmlns:w10="urn:schemas-microsoft-com:office:word" xmlns:w="http://schemas.openxmlformats.org/wordprocessingml/2006/main" xmlns:w14="http://schemas.microsoft.com/office/word/2010/wordml" xmlns:w15="http://schemas.microsoft.com/office/word/2012/wordml" xmlns:w16se="http://schemas.microsoft.com/office/word/2015/wordml/symex" xmlns:wpg="http://schemas.microsoft.com/office/word/2010/wordprocessingGroup" xmlns:wpi="http://schemas.microsoft.com/office/word/2010/wordprocessingInk" xmlns:wne="http://schemas.microsoft.com/office/word/2006/wordml" xmlns:wps="http://schemas.microsoft.com/office/word/2010/wordprocessingShape" mc:Ignorable="w14 w15 w16se wp14">
+<w:endnotes xmlns:wpc="http://schemas.microsoft.com/office/word/2010/wordprocessingCanvas" xmlns:cx="http://schemas.microsoft.com/office/drawing/2014/chartex" xmlns:cx1="http://schemas.microsoft.com/office/drawing/2015/9/8/chartex" xmlns:cx2="http://schemas.microsoft.com/office/drawing/2015/10/21/chartex" xmlns:cx3="http://schemas.microsoft.com/office/drawing/2016/5/9/chartex" xmlns:cx4="http://schemas.microsoft.com/office/drawing/2016/5/10/chartex" xmlns:cx5="http://schemas.microsoft.com/office/drawing/2016/5/11/chartex" xmlns:mc="http://schemas.openxmlformats.org/markup-compatibility/2006" xmlns:o="urn:schemas-microsoft-com:office:office" xmlns:r="http://schemas.openxmlformats.org/officeDocument/2006/relationships" xmlns:m="http://schemas.openxmlformats.org/officeDocument/2006/math" xmlns:v="urn:schemas-microsoft-com:vml" xmlns:wp14="http://schemas.microsoft.com/office/word/2010/wordprocessingDrawing" xmlns:wp="http://schemas.openxmlformats.org/drawingml/2006/wordprocessingDrawing" xmlns:w10="urn:schemas-microsoft-com:office:word" xmlns:w="http://schemas.openxmlformats.org/wordprocessingml/2006/main" xmlns:w14="http://schemas.microsoft.com/office/word/2010/wordml" xmlns:w15="http://schemas.microsoft.com/office/word/2012/wordml" xmlns:w16se="http://schemas.microsoft.com/office/word/2015/wordml/symex" xmlns:wpg="http://schemas.microsoft.com/office/word/2010/wordprocessingGroup" xmlns:wpi="http://schemas.microsoft.com/office/word/2010/wordprocessingInk" xmlns:wne="http://schemas.microsoft.com/office/word/2006/wordml" xmlns:wps="http://schemas.microsoft.com/office/word/2010/wordprocessingShape" mc:Ignorable="w14 w15 w16se wp14">
   <w:endnote w:type="separator" w:id="-1">
     <w:p>
       <w:pPr>
@@ -4111,8 +4295,53 @@
 </w:endnotes>
 </file>
 
+<file path=word/footer1.xml><?xml version="1.0" encoding="utf-8"?>
+<w:ftr xmlns:wpc="http://schemas.microsoft.com/office/word/2010/wordprocessingCanvas" xmlns:cx="http://schemas.microsoft.com/office/drawing/2014/chartex" xmlns:cx1="http://schemas.microsoft.com/office/drawing/2015/9/8/chartex" xmlns:cx2="http://schemas.microsoft.com/office/drawing/2015/10/21/chartex" xmlns:cx3="http://schemas.microsoft.com/office/drawing/2016/5/9/chartex" xmlns:cx4="http://schemas.microsoft.com/office/drawing/2016/5/10/chartex" xmlns:cx5="http://schemas.microsoft.com/office/drawing/2016/5/11/chartex" xmlns:mc="http://schemas.openxmlformats.org/markup-compatibility/2006" xmlns:o="urn:schemas-microsoft-com:office:office" xmlns:r="http://schemas.openxmlformats.org/officeDocument/2006/relationships" xmlns:m="http://schemas.openxmlformats.org/officeDocument/2006/math" xmlns:v="urn:schemas-microsoft-com:vml" xmlns:wp14="http://schemas.microsoft.com/office/word/2010/wordprocessingDrawing" xmlns:wp="http://schemas.openxmlformats.org/drawingml/2006/wordprocessingDrawing" xmlns:w10="urn:schemas-microsoft-com:office:word" xmlns:w="http://schemas.openxmlformats.org/wordprocessingml/2006/main" xmlns:w14="http://schemas.microsoft.com/office/word/2010/wordml" xmlns:w15="http://schemas.microsoft.com/office/word/2012/wordml" xmlns:w16se="http://schemas.microsoft.com/office/word/2015/wordml/symex" xmlns:wpg="http://schemas.microsoft.com/office/word/2010/wordprocessingGroup" xmlns:wpi="http://schemas.microsoft.com/office/word/2010/wordprocessingInk" xmlns:wne="http://schemas.microsoft.com/office/word/2006/wordml" xmlns:wps="http://schemas.microsoft.com/office/word/2010/wordprocessingShape" mc:Ignorable="w14 w15 w16se wp14">
+  <w:sdt>
+    <w:sdtPr>
+      <w:id w:val="1404257934"/>
+      <w:docPartObj>
+        <w:docPartGallery w:val="Page Numbers (Bottom of Page)"/>
+        <w:docPartUnique/>
+      </w:docPartObj>
+    </w:sdtPr>
+    <w:sdtContent>
+      <w:p>
+        <w:pPr>
+          <w:pStyle w:val="Fuzeile"/>
+          <w:jc w:val="center"/>
+        </w:pPr>
+        <w:r>
+          <w:fldChar w:fldCharType="begin"/>
+        </w:r>
+        <w:r>
+          <w:instrText>PAGE   \* MERGEFORMAT</w:instrText>
+        </w:r>
+        <w:r>
+          <w:fldChar w:fldCharType="separate"/>
+        </w:r>
+        <w:r>
+          <w:rPr>
+            <w:noProof/>
+          </w:rPr>
+          <w:t>11</w:t>
+        </w:r>
+        <w:r>
+          <w:fldChar w:fldCharType="end"/>
+        </w:r>
+      </w:p>
+    </w:sdtContent>
+  </w:sdt>
+  <w:p>
+    <w:pPr>
+      <w:pStyle w:val="Fuzeile"/>
+    </w:pPr>
+  </w:p>
+</w:ftr>
+</file>
+
 <file path=word/footnotes.xml><?xml version="1.0" encoding="utf-8"?>
-<w:footnotes xmlns:wpc="http://schemas.microsoft.com/office/word/2010/wordprocessingCanvas" xmlns:cx="http://schemas.microsoft.com/office/drawing/2014/chartex" xmlns:cx1="http://schemas.microsoft.com/office/drawing/2015/9/8/chartex" xmlns:cx2="http://schemas.microsoft.com/office/drawing/2015/10/21/chartex" xmlns:mc="http://schemas.openxmlformats.org/markup-compatibility/2006" xmlns:o="urn:schemas-microsoft-com:office:office" xmlns:r="http://schemas.openxmlformats.org/officeDocument/2006/relationships" xmlns:m="http://schemas.openxmlformats.org/officeDocument/2006/math" xmlns:v="urn:schemas-microsoft-com:vml" xmlns:wp14="http://schemas.microsoft.com/office/word/2010/wordprocessingDrawing" xmlns:wp="http://schemas.openxmlformats.org/drawingml/2006/wordprocessingDrawing" xmlns:w10="urn:schemas-microsoft-com:office:word" xmlns:w="http://schemas.openxmlformats.org/wordprocessingml/2006/main" xmlns:w14="http://schemas.microsoft.com/office/word/2010/wordml" xmlns:w15="http://schemas.microsoft.com/office/word/2012/wordml" xmlns:w16se="http://schemas.microsoft.com/office/word/2015/wordml/symex" xmlns:wpg="http://schemas.microsoft.com/office/word/2010/wordprocessingGroup" xmlns:wpi="http://schemas.microsoft.com/office/word/2010/wordprocessingInk" xmlns:wne="http://schemas.microsoft.com/office/word/2006/wordml" xmlns:wps="http://schemas.microsoft.com/office/word/2010/wordprocessingShape" mc:Ignorable="w14 w15 w16se wp14">
+<w:footnotes xmlns:wpc="http://schemas.microsoft.com/office/word/2010/wordprocessingCanvas" xmlns:cx="http://schemas.microsoft.com/office/drawing/2014/chartex" xmlns:cx1="http://schemas.microsoft.com/office/drawing/2015/9/8/chartex" xmlns:cx2="http://schemas.microsoft.com/office/drawing/2015/10/21/chartex" xmlns:cx3="http://schemas.microsoft.com/office/drawing/2016/5/9/chartex" xmlns:cx4="http://schemas.microsoft.com/office/drawing/2016/5/10/chartex" xmlns:cx5="http://schemas.microsoft.com/office/drawing/2016/5/11/chartex" xmlns:mc="http://schemas.openxmlformats.org/markup-compatibility/2006" xmlns:o="urn:schemas-microsoft-com:office:office" xmlns:r="http://schemas.openxmlformats.org/officeDocument/2006/relationships" xmlns:m="http://schemas.openxmlformats.org/officeDocument/2006/math" xmlns:v="urn:schemas-microsoft-com:vml" xmlns:wp14="http://schemas.microsoft.com/office/word/2010/wordprocessingDrawing" xmlns:wp="http://schemas.openxmlformats.org/drawingml/2006/wordprocessingDrawing" xmlns:w10="urn:schemas-microsoft-com:office:word" xmlns:w="http://schemas.openxmlformats.org/wordprocessingml/2006/main" xmlns:w14="http://schemas.microsoft.com/office/word/2010/wordml" xmlns:w15="http://schemas.microsoft.com/office/word/2012/wordml" xmlns:w16se="http://schemas.microsoft.com/office/word/2015/wordml/symex" xmlns:wpg="http://schemas.microsoft.com/office/word/2010/wordprocessingGroup" xmlns:wpi="http://schemas.microsoft.com/office/word/2010/wordprocessingInk" xmlns:wne="http://schemas.microsoft.com/office/word/2006/wordml" xmlns:wps="http://schemas.microsoft.com/office/word/2010/wordprocessingShape" mc:Ignorable="w14 w15 w16se wp14">
   <w:footnote w:type="separator" w:id="-1">
     <w:p>
       <w:pPr>
@@ -4137,7 +4366,7 @@
 </file>
 
 <file path=word/header1.xml><?xml version="1.0" encoding="utf-8"?>
-<w:hdr xmlns:wpc="http://schemas.microsoft.com/office/word/2010/wordprocessingCanvas" xmlns:cx="http://schemas.microsoft.com/office/drawing/2014/chartex" xmlns:cx1="http://schemas.microsoft.com/office/drawing/2015/9/8/chartex" xmlns:cx2="http://schemas.microsoft.com/office/drawing/2015/10/21/chartex" xmlns:mc="http://schemas.openxmlformats.org/markup-compatibility/2006" xmlns:o="urn:schemas-microsoft-com:office:office" xmlns:r="http://schemas.openxmlformats.org/officeDocument/2006/relationships" xmlns:m="http://schemas.openxmlformats.org/officeDocument/2006/math" xmlns:v="urn:schemas-microsoft-com:vml" xmlns:wp14="http://schemas.microsoft.com/office/word/2010/wordprocessingDrawing" xmlns:wp="http://schemas.openxmlformats.org/drawingml/2006/wordprocessingDrawing" xmlns:w10="urn:schemas-microsoft-com:office:word" xmlns:w="http://schemas.openxmlformats.org/wordprocessingml/2006/main" xmlns:w14="http://schemas.microsoft.com/office/word/2010/wordml" xmlns:w15="http://schemas.microsoft.com/office/word/2012/wordml" xmlns:w16se="http://schemas.microsoft.com/office/word/2015/wordml/symex" xmlns:wpg="http://schemas.microsoft.com/office/word/2010/wordprocessingGroup" xmlns:wpi="http://schemas.microsoft.com/office/word/2010/wordprocessingInk" xmlns:wne="http://schemas.microsoft.com/office/word/2006/wordml" xmlns:wps="http://schemas.microsoft.com/office/word/2010/wordprocessingShape" mc:Ignorable="w14 w15 w16se wp14">
+<w:hdr xmlns:wpc="http://schemas.microsoft.com/office/word/2010/wordprocessingCanvas" xmlns:cx="http://schemas.microsoft.com/office/drawing/2014/chartex" xmlns:cx1="http://schemas.microsoft.com/office/drawing/2015/9/8/chartex" xmlns:cx2="http://schemas.microsoft.com/office/drawing/2015/10/21/chartex" xmlns:cx3="http://schemas.microsoft.com/office/drawing/2016/5/9/chartex" xmlns:cx4="http://schemas.microsoft.com/office/drawing/2016/5/10/chartex" xmlns:cx5="http://schemas.microsoft.com/office/drawing/2016/5/11/chartex" xmlns:mc="http://schemas.openxmlformats.org/markup-compatibility/2006" xmlns:o="urn:schemas-microsoft-com:office:office" xmlns:r="http://schemas.openxmlformats.org/officeDocument/2006/relationships" xmlns:m="http://schemas.openxmlformats.org/officeDocument/2006/math" xmlns:v="urn:schemas-microsoft-com:vml" xmlns:wp14="http://schemas.microsoft.com/office/word/2010/wordprocessingDrawing" xmlns:wp="http://schemas.openxmlformats.org/drawingml/2006/wordprocessingDrawing" xmlns:w10="urn:schemas-microsoft-com:office:word" xmlns:w="http://schemas.openxmlformats.org/wordprocessingml/2006/main" xmlns:w14="http://schemas.microsoft.com/office/word/2010/wordml" xmlns:w15="http://schemas.microsoft.com/office/word/2012/wordml" xmlns:w16se="http://schemas.microsoft.com/office/word/2015/wordml/symex" xmlns:wpg="http://schemas.microsoft.com/office/word/2010/wordprocessingGroup" xmlns:wpi="http://schemas.microsoft.com/office/word/2010/wordprocessingInk" xmlns:wne="http://schemas.microsoft.com/office/word/2006/wordml" xmlns:wps="http://schemas.microsoft.com/office/word/2010/wordprocessingShape" mc:Ignorable="w14 w15 w16se wp14">
   <w:p>
     <w:pPr>
       <w:pStyle w:val="Kopfzeile"/>
@@ -4180,7 +4409,7 @@
 </file>
 
 <file path=word/numbering.xml><?xml version="1.0" encoding="utf-8"?>
-<w:numbering xmlns:wpc="http://schemas.microsoft.com/office/word/2010/wordprocessingCanvas" xmlns:cx="http://schemas.microsoft.com/office/drawing/2014/chartex" xmlns:cx1="http://schemas.microsoft.com/office/drawing/2015/9/8/chartex" xmlns:cx2="http://schemas.microsoft.com/office/drawing/2015/10/21/chartex" xmlns:mc="http://schemas.openxmlformats.org/markup-compatibility/2006" xmlns:o="urn:schemas-microsoft-com:office:office" xmlns:r="http://schemas.openxmlformats.org/officeDocument/2006/relationships" xmlns:m="http://schemas.openxmlformats.org/officeDocument/2006/math" xmlns:v="urn:schemas-microsoft-com:vml" xmlns:wp14="http://schemas.microsoft.com/office/word/2010/wordprocessingDrawing" xmlns:wp="http://schemas.openxmlformats.org/drawingml/2006/wordprocessingDrawing" xmlns:w10="urn:schemas-microsoft-com:office:word" xmlns:w="http://schemas.openxmlformats.org/wordprocessingml/2006/main" xmlns:w14="http://schemas.microsoft.com/office/word/2010/wordml" xmlns:w15="http://schemas.microsoft.com/office/word/2012/wordml" xmlns:w16se="http://schemas.microsoft.com/office/word/2015/wordml/symex" xmlns:wpg="http://schemas.microsoft.com/office/word/2010/wordprocessingGroup" xmlns:wpi="http://schemas.microsoft.com/office/word/2010/wordprocessingInk" xmlns:wne="http://schemas.microsoft.com/office/word/2006/wordml" xmlns:wps="http://schemas.microsoft.com/office/word/2010/wordprocessingShape" mc:Ignorable="w14 w15 w16se wp14">
+<w:numbering xmlns:wpc="http://schemas.microsoft.com/office/word/2010/wordprocessingCanvas" xmlns:cx="http://schemas.microsoft.com/office/drawing/2014/chartex" xmlns:cx1="http://schemas.microsoft.com/office/drawing/2015/9/8/chartex" xmlns:cx2="http://schemas.microsoft.com/office/drawing/2015/10/21/chartex" xmlns:cx3="http://schemas.microsoft.com/office/drawing/2016/5/9/chartex" xmlns:cx4="http://schemas.microsoft.com/office/drawing/2016/5/10/chartex" xmlns:cx5="http://schemas.microsoft.com/office/drawing/2016/5/11/chartex" xmlns:mc="http://schemas.openxmlformats.org/markup-compatibility/2006" xmlns:o="urn:schemas-microsoft-com:office:office" xmlns:r="http://schemas.openxmlformats.org/officeDocument/2006/relationships" xmlns:m="http://schemas.openxmlformats.org/officeDocument/2006/math" xmlns:v="urn:schemas-microsoft-com:vml" xmlns:wp14="http://schemas.microsoft.com/office/word/2010/wordprocessingDrawing" xmlns:wp="http://schemas.openxmlformats.org/drawingml/2006/wordprocessingDrawing" xmlns:w10="urn:schemas-microsoft-com:office:word" xmlns:w="http://schemas.openxmlformats.org/wordprocessingml/2006/main" xmlns:w14="http://schemas.microsoft.com/office/word/2010/wordml" xmlns:w15="http://schemas.microsoft.com/office/word/2012/wordml" xmlns:w16se="http://schemas.microsoft.com/office/word/2015/wordml/symex" xmlns:wpg="http://schemas.microsoft.com/office/word/2010/wordprocessingGroup" xmlns:wpi="http://schemas.microsoft.com/office/word/2010/wordprocessingInk" xmlns:wne="http://schemas.microsoft.com/office/word/2006/wordml" xmlns:wps="http://schemas.microsoft.com/office/word/2010/wordprocessingShape" mc:Ignorable="w14 w15 w16se wp14">
   <w:abstractNum w:abstractNumId="0" w15:restartNumberingAfterBreak="0">
     <w:nsid w:val="0E8A0639"/>
     <w:multiLevelType w:val="multilevel"/>
@@ -4924,7 +5153,45 @@
       <w:startOverride w:val="1"/>
     </w:lvlOverride>
   </w:num>
+  <w:num w:numId="10">
+    <w:abstractNumId w:val="5"/>
+    <w:lvlOverride w:ilvl="0">
+      <w:startOverride w:val="1"/>
+    </w:lvlOverride>
+    <w:lvlOverride w:ilvl="1">
+      <w:startOverride w:val="1"/>
+    </w:lvlOverride>
+    <w:lvlOverride w:ilvl="2">
+      <w:startOverride w:val="1"/>
+    </w:lvlOverride>
+    <w:lvlOverride w:ilvl="3">
+      <w:startOverride w:val="1"/>
+    </w:lvlOverride>
+    <w:lvlOverride w:ilvl="4">
+      <w:startOverride w:val="1"/>
+    </w:lvlOverride>
+    <w:lvlOverride w:ilvl="5">
+      <w:startOverride w:val="1"/>
+    </w:lvlOverride>
+    <w:lvlOverride w:ilvl="6">
+      <w:startOverride w:val="1"/>
+    </w:lvlOverride>
+    <w:lvlOverride w:ilvl="7">
+      <w:startOverride w:val="1"/>
+    </w:lvlOverride>
+    <w:lvlOverride w:ilvl="8">
+      <w:startOverride w:val="1"/>
+    </w:lvlOverride>
+  </w:num>
 </w:numbering>
+</file>
+
+<file path=word/people.xml><?xml version="1.0" encoding="utf-8"?>
+<w15:people xmlns:wpc="http://schemas.microsoft.com/office/word/2010/wordprocessingCanvas" xmlns:cx="http://schemas.microsoft.com/office/drawing/2014/chartex" xmlns:cx1="http://schemas.microsoft.com/office/drawing/2015/9/8/chartex" xmlns:cx2="http://schemas.microsoft.com/office/drawing/2015/10/21/chartex" xmlns:cx3="http://schemas.microsoft.com/office/drawing/2016/5/9/chartex" xmlns:cx4="http://schemas.microsoft.com/office/drawing/2016/5/10/chartex" xmlns:cx5="http://schemas.microsoft.com/office/drawing/2016/5/11/chartex" xmlns:mc="http://schemas.openxmlformats.org/markup-compatibility/2006" xmlns:o="urn:schemas-microsoft-com:office:office" xmlns:r="http://schemas.openxmlformats.org/officeDocument/2006/relationships" xmlns:m="http://schemas.openxmlformats.org/officeDocument/2006/math" xmlns:v="urn:schemas-microsoft-com:vml" xmlns:wp14="http://schemas.microsoft.com/office/word/2010/wordprocessingDrawing" xmlns:wp="http://schemas.openxmlformats.org/drawingml/2006/wordprocessingDrawing" xmlns:w10="urn:schemas-microsoft-com:office:word" xmlns:w="http://schemas.openxmlformats.org/wordprocessingml/2006/main" xmlns:w14="http://schemas.microsoft.com/office/word/2010/wordml" xmlns:w15="http://schemas.microsoft.com/office/word/2012/wordml" xmlns:w16se="http://schemas.microsoft.com/office/word/2015/wordml/symex" xmlns:wpg="http://schemas.microsoft.com/office/word/2010/wordprocessingGroup" xmlns:wpi="http://schemas.microsoft.com/office/word/2010/wordprocessingInk" xmlns:wne="http://schemas.microsoft.com/office/word/2006/wordml" xmlns:wps="http://schemas.microsoft.com/office/word/2010/wordprocessingShape" mc:Ignorable="w14 w15 w16se wp14">
+  <w15:person w15:author="Patrick Schulz">
+    <w15:presenceInfo w15:providerId="Windows Live" w15:userId="77aaa30c07771bf8"/>
+  </w15:person>
+</w15:people>
 </file>
 
 <file path=word/styles.xml><?xml version="1.0" encoding="utf-8"?>
@@ -4944,7 +5211,7 @@
       </w:pPr>
     </w:pPrDefault>
   </w:docDefaults>
-  <w:latentStyles w:defLockedState="0" w:defUIPriority="99" w:defSemiHidden="0" w:defUnhideWhenUsed="0" w:defQFormat="0" w:count="372">
+  <w:latentStyles w:defLockedState="0" w:defUIPriority="99" w:defSemiHidden="0" w:defUnhideWhenUsed="0" w:defQFormat="0" w:count="374">
     <w:lsdException w:name="Normal" w:uiPriority="0" w:qFormat="1"/>
     <w:lsdException w:name="heading 1" w:uiPriority="9" w:qFormat="1"/>
     <w:lsdException w:name="heading 2" w:semiHidden="1" w:uiPriority="9" w:unhideWhenUsed="1" w:qFormat="1"/>
@@ -5050,7 +5317,6 @@
     <w:lsdException w:name="HTML Sample" w:semiHidden="1" w:unhideWhenUsed="1"/>
     <w:lsdException w:name="HTML Typewriter" w:semiHidden="1" w:unhideWhenUsed="1"/>
     <w:lsdException w:name="HTML Variable" w:semiHidden="1" w:unhideWhenUsed="1"/>
-    <w:lsdException w:name="Normal Table" w:semiHidden="1" w:unhideWhenUsed="1"/>
     <w:lsdException w:name="annotation subject" w:semiHidden="1" w:unhideWhenUsed="1"/>
     <w:lsdException w:name="No List" w:semiHidden="1" w:unhideWhenUsed="1"/>
     <w:lsdException w:name="Outline List 1" w:semiHidden="1" w:unhideWhenUsed="1"/>
@@ -5096,11 +5362,9 @@
     <w:lsdException w:name="Table Subtle 1" w:semiHidden="1" w:unhideWhenUsed="1"/>
     <w:lsdException w:name="Table Subtle 2" w:semiHidden="1" w:unhideWhenUsed="1"/>
     <w:lsdException w:name="Table Web 1" w:semiHidden="1" w:unhideWhenUsed="1"/>
-    <w:lsdException w:name="Table Web 2" w:semiHidden="1" w:unhideWhenUsed="1"/>
     <w:lsdException w:name="Table Web 3" w:semiHidden="1" w:unhideWhenUsed="1"/>
     <w:lsdException w:name="Balloon Text" w:semiHidden="1" w:unhideWhenUsed="1"/>
     <w:lsdException w:name="Table Grid" w:uiPriority="39"/>
-    <w:lsdException w:name="Table Theme" w:semiHidden="1" w:unhideWhenUsed="1"/>
     <w:lsdException w:name="Placeholder Text" w:semiHidden="1"/>
     <w:lsdException w:name="No Spacing" w:uiPriority="1" w:qFormat="1"/>
     <w:lsdException w:name="Light Shading" w:uiPriority="60"/>
@@ -5317,6 +5581,8 @@
     <w:lsdException w:name="List Table 6 Colorful Accent 6" w:uiPriority="51"/>
     <w:lsdException w:name="List Table 7 Colorful Accent 6" w:uiPriority="52"/>
     <w:lsdException w:name="Mention" w:semiHidden="1" w:unhideWhenUsed="1"/>
+    <w:lsdException w:name="Smart Hyperlink" w:semiHidden="1" w:unhideWhenUsed="1"/>
+    <w:lsdException w:name="Hashtag" w:semiHidden="1" w:unhideWhenUsed="1"/>
   </w:latentStyles>
   <w:style w:type="paragraph" w:default="1" w:styleId="Standard">
     <w:name w:val="Normal"/>
@@ -5336,14 +5602,16 @@
     <w:link w:val="berschrift1Zchn"/>
     <w:uiPriority w:val="9"/>
     <w:qFormat/>
-    <w:rsid w:val="000B5EBA"/>
+    <w:rsid w:val="00254831"/>
     <w:pPr>
       <w:keepNext/>
       <w:keepLines/>
+      <w:pageBreakBefore/>
       <w:numPr>
         <w:numId w:val="8"/>
       </w:numPr>
       <w:spacing w:before="120"/>
+      <w:ind w:left="357" w:hanging="357"/>
       <w:outlineLvl w:val="0"/>
     </w:pPr>
     <w:rPr>
@@ -5430,7 +5698,7 @@
     <w:basedOn w:val="Absatz-Standardschriftart"/>
     <w:link w:val="berschrift1"/>
     <w:uiPriority w:val="9"/>
-    <w:rsid w:val="000B5EBA"/>
+    <w:rsid w:val="00254831"/>
     <w:rPr>
       <w:rFonts w:ascii="Arial" w:eastAsiaTheme="majorEastAsia" w:hAnsi="Arial" w:cs="Arial"/>
       <w:b/>
@@ -5893,6 +6161,106 @@
         </w:tcBorders>
       </w:tcPr>
     </w:tblStylePr>
+  </w:style>
+  <w:style w:type="character" w:styleId="Kommentarzeichen">
+    <w:name w:val="annotation reference"/>
+    <w:basedOn w:val="Absatz-Standardschriftart"/>
+    <w:uiPriority w:val="99"/>
+    <w:semiHidden/>
+    <w:unhideWhenUsed/>
+    <w:rsid w:val="002E4DBE"/>
+    <w:rPr>
+      <w:sz w:val="16"/>
+      <w:szCs w:val="16"/>
+    </w:rPr>
+  </w:style>
+  <w:style w:type="paragraph" w:styleId="Kommentartext">
+    <w:name w:val="annotation text"/>
+    <w:basedOn w:val="Standard"/>
+    <w:link w:val="KommentartextZchn"/>
+    <w:uiPriority w:val="99"/>
+    <w:semiHidden/>
+    <w:unhideWhenUsed/>
+    <w:rsid w:val="002E4DBE"/>
+    <w:pPr>
+      <w:spacing w:line="240" w:lineRule="auto"/>
+    </w:pPr>
+    <w:rPr>
+      <w:sz w:val="20"/>
+      <w:szCs w:val="20"/>
+    </w:rPr>
+  </w:style>
+  <w:style w:type="character" w:customStyle="1" w:styleId="KommentartextZchn">
+    <w:name w:val="Kommentartext Zchn"/>
+    <w:basedOn w:val="Absatz-Standardschriftart"/>
+    <w:link w:val="Kommentartext"/>
+    <w:uiPriority w:val="99"/>
+    <w:semiHidden/>
+    <w:rsid w:val="002E4DBE"/>
+    <w:rPr>
+      <w:rFonts w:ascii="Arial" w:hAnsi="Arial"/>
+      <w:sz w:val="20"/>
+      <w:szCs w:val="20"/>
+    </w:rPr>
+  </w:style>
+  <w:style w:type="paragraph" w:styleId="Kommentarthema">
+    <w:name w:val="annotation subject"/>
+    <w:basedOn w:val="Kommentartext"/>
+    <w:next w:val="Kommentartext"/>
+    <w:link w:val="KommentarthemaZchn"/>
+    <w:uiPriority w:val="99"/>
+    <w:semiHidden/>
+    <w:unhideWhenUsed/>
+    <w:rsid w:val="002E4DBE"/>
+    <w:rPr>
+      <w:b/>
+      <w:bCs/>
+    </w:rPr>
+  </w:style>
+  <w:style w:type="character" w:customStyle="1" w:styleId="KommentarthemaZchn">
+    <w:name w:val="Kommentarthema Zchn"/>
+    <w:basedOn w:val="KommentartextZchn"/>
+    <w:link w:val="Kommentarthema"/>
+    <w:uiPriority w:val="99"/>
+    <w:semiHidden/>
+    <w:rsid w:val="002E4DBE"/>
+    <w:rPr>
+      <w:rFonts w:ascii="Arial" w:hAnsi="Arial"/>
+      <w:b/>
+      <w:bCs/>
+      <w:sz w:val="20"/>
+      <w:szCs w:val="20"/>
+    </w:rPr>
+  </w:style>
+  <w:style w:type="paragraph" w:styleId="Sprechblasentext">
+    <w:name w:val="Balloon Text"/>
+    <w:basedOn w:val="Standard"/>
+    <w:link w:val="SprechblasentextZchn"/>
+    <w:uiPriority w:val="99"/>
+    <w:semiHidden/>
+    <w:unhideWhenUsed/>
+    <w:rsid w:val="002E4DBE"/>
+    <w:pPr>
+      <w:spacing w:after="0" w:line="240" w:lineRule="auto"/>
+    </w:pPr>
+    <w:rPr>
+      <w:rFonts w:ascii="Segoe UI" w:hAnsi="Segoe UI" w:cs="Segoe UI"/>
+      <w:sz w:val="18"/>
+      <w:szCs w:val="18"/>
+    </w:rPr>
+  </w:style>
+  <w:style w:type="character" w:customStyle="1" w:styleId="SprechblasentextZchn">
+    <w:name w:val="Sprechblasentext Zchn"/>
+    <w:basedOn w:val="Absatz-Standardschriftart"/>
+    <w:link w:val="Sprechblasentext"/>
+    <w:uiPriority w:val="99"/>
+    <w:semiHidden/>
+    <w:rsid w:val="002E4DBE"/>
+    <w:rPr>
+      <w:rFonts w:ascii="Segoe UI" w:hAnsi="Segoe UI" w:cs="Segoe UI"/>
+      <w:sz w:val="18"/>
+      <w:szCs w:val="18"/>
+    </w:rPr>
   </w:style>
 </w:styles>
 </file>
@@ -8010,7 +8378,7 @@
 </file>
 
 <file path=customXml/itemProps1.xml><?xml version="1.0" encoding="utf-8"?>
-<ds:datastoreItem xmlns:ds="http://schemas.openxmlformats.org/officeDocument/2006/customXml" ds:itemID="{F036CA79-BFAF-4B51-97FE-E239D076B149}">
+<ds:datastoreItem xmlns:ds="http://schemas.openxmlformats.org/officeDocument/2006/customXml" ds:itemID="{02334357-310D-43E7-976A-62953358A4A2}">
   <ds:schemaRefs>
     <ds:schemaRef ds:uri="http://schemas.openxmlformats.org/officeDocument/2006/bibliography"/>
   </ds:schemaRefs>

</xml_diff>

<commit_message>
Variable AnzTuerme in AnzPlanningObjects umbenannt Dokumentation erweitert um Beschreibung eines Auswertungsdatensatzes
</commit_message>
<xml_diff>
--- a/Doc/Dokumentation Nepo.docx
+++ b/Doc/Dokumentation Nepo.docx
@@ -1,6 +1,6 @@
 
 <file path=word/document.xml><?xml version="1.0" encoding="utf-8"?>
-<w:document xmlns:wpc="http://schemas.microsoft.com/office/word/2010/wordprocessingCanvas" xmlns:cx="http://schemas.microsoft.com/office/drawing/2014/chartex" xmlns:cx1="http://schemas.microsoft.com/office/drawing/2015/9/8/chartex" xmlns:cx2="http://schemas.microsoft.com/office/drawing/2015/10/21/chartex" xmlns:cx3="http://schemas.microsoft.com/office/drawing/2016/5/9/chartex" xmlns:cx4="http://schemas.microsoft.com/office/drawing/2016/5/10/chartex" xmlns:cx5="http://schemas.microsoft.com/office/drawing/2016/5/11/chartex" xmlns:mc="http://schemas.openxmlformats.org/markup-compatibility/2006" xmlns:o="urn:schemas-microsoft-com:office:office" xmlns:r="http://schemas.openxmlformats.org/officeDocument/2006/relationships" xmlns:m="http://schemas.openxmlformats.org/officeDocument/2006/math" xmlns:v="urn:schemas-microsoft-com:vml" xmlns:wp14="http://schemas.microsoft.com/office/word/2010/wordprocessingDrawing" xmlns:wp="http://schemas.openxmlformats.org/drawingml/2006/wordprocessingDrawing" xmlns:w10="urn:schemas-microsoft-com:office:word" xmlns:w="http://schemas.openxmlformats.org/wordprocessingml/2006/main" xmlns:w14="http://schemas.microsoft.com/office/word/2010/wordml" xmlns:w15="http://schemas.microsoft.com/office/word/2012/wordml" xmlns:w16se="http://schemas.microsoft.com/office/word/2015/wordml/symex" xmlns:wpg="http://schemas.microsoft.com/office/word/2010/wordprocessingGroup" xmlns:wpi="http://schemas.microsoft.com/office/word/2010/wordprocessingInk" xmlns:wne="http://schemas.microsoft.com/office/word/2006/wordml" xmlns:wps="http://schemas.microsoft.com/office/word/2010/wordprocessingShape" mc:Ignorable="w14 w15 w16se wp14">
+<w:document xmlns:wpc="http://schemas.microsoft.com/office/word/2010/wordprocessingCanvas" xmlns:mc="http://schemas.openxmlformats.org/markup-compatibility/2006" xmlns:o="urn:schemas-microsoft-com:office:office" xmlns:r="http://schemas.openxmlformats.org/officeDocument/2006/relationships" xmlns:m="http://schemas.openxmlformats.org/officeDocument/2006/math" xmlns:v="urn:schemas-microsoft-com:vml" xmlns:wp14="http://schemas.microsoft.com/office/word/2010/wordprocessingDrawing" xmlns:wp="http://schemas.openxmlformats.org/drawingml/2006/wordprocessingDrawing" xmlns:w10="urn:schemas-microsoft-com:office:word" xmlns:w="http://schemas.openxmlformats.org/wordprocessingml/2006/main" xmlns:w14="http://schemas.microsoft.com/office/word/2010/wordml" xmlns:wpg="http://schemas.microsoft.com/office/word/2010/wordprocessingGroup" xmlns:wpi="http://schemas.microsoft.com/office/word/2010/wordprocessingInk" xmlns:wne="http://schemas.microsoft.com/office/word/2006/wordml" xmlns:wps="http://schemas.microsoft.com/office/word/2010/wordprocessingShape" mc:Ignorable="w14 wp14">
   <w:body>
     <w:p>
       <w:pPr>
@@ -1893,7 +1893,7 @@
                     </pic:cNvPicPr>
                   </pic:nvPicPr>
                   <pic:blipFill>
-                    <a:blip r:embed="rId8">
+                    <a:blip r:embed="rId9">
                       <a:extLst>
                         <a:ext uri="{28A0092B-C50C-407E-A947-70E740481C1C}">
                           <a14:useLocalDpi xmlns:a14="http://schemas.microsoft.com/office/drawing/2010/main" val="0"/>
@@ -2541,14 +2541,14 @@
             <wp:docPr id="6" name="Diagramm 6">
               <a:extLst xmlns:a="http://schemas.openxmlformats.org/drawingml/2006/main">
                 <a:ext uri="{FF2B5EF4-FFF2-40B4-BE49-F238E27FC236}">
-                  <a16:creationId xmlns:a16="http://schemas.microsoft.com/office/drawing/2014/main" id="{126B0CB0-AC93-4CD4-A8F2-B200E0D5B297}"/>
+                  <a16:creationId xmlns:a16="http://schemas.microsoft.com/office/drawing/2014/main" xmlns:w16se="http://schemas.microsoft.com/office/word/2015/wordml/symex" xmlns:w15="http://schemas.microsoft.com/office/word/2012/wordml" xmlns:w="http://schemas.openxmlformats.org/wordprocessingml/2006/main" xmlns:w10="urn:schemas-microsoft-com:office:word" xmlns:v="urn:schemas-microsoft-com:vml" xmlns:o="urn:schemas-microsoft-com:office:office" xmlns:cx5="http://schemas.microsoft.com/office/drawing/2016/5/11/chartex" xmlns:cx4="http://schemas.microsoft.com/office/drawing/2016/5/10/chartex" xmlns:cx3="http://schemas.microsoft.com/office/drawing/2016/5/9/chartex" xmlns:cx2="http://schemas.microsoft.com/office/drawing/2015/10/21/chartex" xmlns:cx1="http://schemas.microsoft.com/office/drawing/2015/9/8/chartex" xmlns:cx="http://schemas.microsoft.com/office/drawing/2014/chartex" xmlns="" id="{126B0CB0-AC93-4CD4-A8F2-B200E0D5B297}"/>
                 </a:ext>
               </a:extLst>
             </wp:docPr>
             <wp:cNvGraphicFramePr/>
             <a:graphic xmlns:a="http://schemas.openxmlformats.org/drawingml/2006/main">
               <a:graphicData uri="http://schemas.openxmlformats.org/drawingml/2006/chart">
-                <c:chart xmlns:c="http://schemas.openxmlformats.org/drawingml/2006/chart" xmlns:r="http://schemas.openxmlformats.org/officeDocument/2006/relationships" r:id="rId9"/>
+                <c:chart xmlns:c="http://schemas.openxmlformats.org/drawingml/2006/chart" xmlns:r="http://schemas.openxmlformats.org/officeDocument/2006/relationships" r:id="rId10"/>
               </a:graphicData>
             </a:graphic>
           </wp:inline>
@@ -2877,12 +2877,7 @@
     </w:p>
     <w:p>
       <w:r>
-        <w:t>Im Folgenden wird der Ablauf einer Verh</w:t>
-      </w:r>
-      <w:bookmarkStart w:id="7" w:name="_GoBack"/>
-      <w:bookmarkEnd w:id="7"/>
-      <w:r>
-        <w:t>andlung dargestellt.</w:t>
+        <w:t>Im Folgenden wird der Ablauf einer Verhandlung dargestellt.</w:t>
       </w:r>
     </w:p>
     <w:p>
@@ -2907,10 +2902,10 @@
             <v:path o:extrusionok="f" gradientshapeok="t" o:connecttype="rect"/>
             <o:lock v:ext="edit" aspectratio="t"/>
           </v:shapetype>
-          <v:shape id="_x0000_i1046" type="#_x0000_t75" style="width:453.6pt;height:367.2pt" o:ole="">
-            <v:imagedata r:id="rId10" o:title=""/>
+          <v:shape id="_x0000_i1025" type="#_x0000_t75" style="width:453.4pt;height:367.15pt" o:ole="">
+            <v:imagedata r:id="rId11" o:title=""/>
           </v:shape>
-          <o:OLEObject Type="Embed" ProgID="Visio.Drawing.15" ShapeID="_x0000_i1046" DrawAspect="Content" ObjectID="_1550062349" r:id="rId11"/>
+          <o:OLEObject Type="Embed" ProgID="Visio.Drawing.15" ShapeID="_x0000_i1025" DrawAspect="Content" ObjectID="_1551552801" r:id="rId12"/>
         </w:object>
       </w:r>
       <w:r>
@@ -2940,7 +2935,6 @@
           <w:numId w:val="4"/>
         </w:numPr>
       </w:pPr>
-      <w:proofErr w:type="gramStart"/>
       <w:r>
         <w:rPr>
           <w:u w:val="single"/>
@@ -2951,14 +2945,7 @@
         <w:rPr>
           <w:u w:val="single"/>
         </w:rPr>
-        <w:t>(</w:t>
-      </w:r>
-      <w:proofErr w:type="gramEnd"/>
-      <w:r>
-        <w:rPr>
-          <w:u w:val="single"/>
-        </w:rPr>
-        <w:t>):</w:t>
+        <w:t>():</w:t>
       </w:r>
       <w:r>
         <w:br/>
@@ -2987,7 +2974,6 @@
         </w:numPr>
       </w:pPr>
       <w:proofErr w:type="spellStart"/>
-      <w:proofErr w:type="gramStart"/>
       <w:r>
         <w:rPr>
           <w:u w:val="single"/>
@@ -2999,14 +2985,7 @@
         <w:rPr>
           <w:u w:val="single"/>
         </w:rPr>
-        <w:t>(</w:t>
-      </w:r>
-      <w:proofErr w:type="gramEnd"/>
-      <w:r>
-        <w:rPr>
-          <w:u w:val="single"/>
-        </w:rPr>
-        <w:t>):</w:t>
+        <w:t>():</w:t>
       </w:r>
       <w:r>
         <w:br/>
@@ -3022,7 +3001,6 @@
         </w:numPr>
       </w:pPr>
       <w:proofErr w:type="spellStart"/>
-      <w:proofErr w:type="gramStart"/>
       <w:r>
         <w:rPr>
           <w:u w:val="single"/>
@@ -3034,14 +3012,7 @@
         <w:rPr>
           <w:u w:val="single"/>
         </w:rPr>
-        <w:t>(</w:t>
-      </w:r>
-      <w:proofErr w:type="gramEnd"/>
-      <w:r>
-        <w:rPr>
-          <w:u w:val="single"/>
-        </w:rPr>
-        <w:t>):</w:t>
+        <w:t>():</w:t>
       </w:r>
       <w:r>
         <w:br/>
@@ -3057,7 +3028,6 @@
         </w:numPr>
       </w:pPr>
       <w:proofErr w:type="spellStart"/>
-      <w:proofErr w:type="gramStart"/>
       <w:r>
         <w:rPr>
           <w:u w:val="single"/>
@@ -3070,14 +3040,7 @@
         <w:rPr>
           <w:u w:val="single"/>
         </w:rPr>
-        <w:t>(</w:t>
-      </w:r>
-      <w:proofErr w:type="gramEnd"/>
-      <w:r>
-        <w:rPr>
-          <w:u w:val="single"/>
-        </w:rPr>
-        <w:t>):</w:t>
+        <w:t>():</w:t>
       </w:r>
       <w:r>
         <w:br/>
@@ -3093,7 +3056,6 @@
         </w:numPr>
       </w:pPr>
       <w:proofErr w:type="spellStart"/>
-      <w:proofErr w:type="gramStart"/>
       <w:r>
         <w:rPr>
           <w:u w:val="single"/>
@@ -3105,14 +3067,7 @@
         <w:rPr>
           <w:u w:val="single"/>
         </w:rPr>
-        <w:t>(</w:t>
-      </w:r>
-      <w:proofErr w:type="gramEnd"/>
-      <w:r>
-        <w:rPr>
-          <w:u w:val="single"/>
-        </w:rPr>
-        <w:t>):</w:t>
+        <w:t>():</w:t>
       </w:r>
       <w:r>
         <w:br/>
@@ -3123,176 +3078,211 @@
       <w:pPr>
         <w:pStyle w:val="berschrift1"/>
       </w:pPr>
-      <w:bookmarkStart w:id="8" w:name="_Toc474316536"/>
+      <w:bookmarkStart w:id="7" w:name="_Toc474316536"/>
       <w:bookmarkEnd w:id="6"/>
       <w:r>
         <w:lastRenderedPageBreak/>
         <w:t>Implementierung</w:t>
+      </w:r>
+      <w:bookmarkEnd w:id="7"/>
+    </w:p>
+    <w:p>
+      <w:r>
+        <w:t>Das Multiagentensystem</w:t>
+      </w:r>
+      <w:r>
+        <w:t xml:space="preserve"> wurde in der Programmiersprache C# im .NET-Framework von Microsoft umgesetzt</w:t>
+      </w:r>
+      <w:r>
+        <w:t>.</w:t>
+      </w:r>
+      <w:r>
+        <w:t xml:space="preserve"> An dieser Stelle wird auf die verschiedenen Komponenten im Detail eingegangen.</w:t>
+      </w:r>
+    </w:p>
+    <w:p>
+      <w:pPr>
+        <w:pStyle w:val="berschrift2"/>
+      </w:pPr>
+      <w:bookmarkStart w:id="8" w:name="_Toc474316537"/>
+      <w:r>
+        <w:t>Architektur der verteilten Implementierung</w:t>
+      </w:r>
+    </w:p>
+    <w:p>
+      <w:r>
+        <w:t>→ Stefan</w:t>
+      </w:r>
+    </w:p>
+    <w:p>
+      <w:pPr>
+        <w:pStyle w:val="berschrift2"/>
+      </w:pPr>
+      <w:r>
+        <w:t>Detaillierter Programmablauf</w:t>
       </w:r>
       <w:bookmarkEnd w:id="8"/>
     </w:p>
     <w:p>
       <w:r>
-        <w:t>Das Multiagentensystem</w:t>
-      </w:r>
-      <w:r>
-        <w:t xml:space="preserve"> wurde in der Programmiersprache C# im .NET-Framework von Microsoft umgesetzt</w:t>
-      </w:r>
-      <w:r>
-        <w:t>.</w:t>
-      </w:r>
-      <w:r>
-        <w:t xml:space="preserve"> An dieser Stelle wird auf die verschiedenen Komponenten im Detail eingegangen.</w:t>
+        <w:t>Der in der Konzeption grob dargestellte Ablauf</w:t>
+      </w:r>
+      <w:r>
+        <w:t xml:space="preserve"> ist im Folgenden detailliert dargestellt. Da die Agenten (Netzanbieter und Kommunen) auf derselben Klasse basieren und dieselben Methoden ausführen, ist der Ablauf bei beiden Agenten gleich. Deshalb wird im Folgenden auf ein vereinfachtes Modell mit einem Agenten zurückgegriffen.</w:t>
       </w:r>
     </w:p>
     <w:p>
       <w:pPr>
-        <w:pStyle w:val="berschrift2"/>
-      </w:pPr>
-      <w:bookmarkStart w:id="9" w:name="_Toc474316537"/>
-      <w:r>
-        <w:t>Architektur der verteilten Implementierung</w:t>
+        <w:jc w:val="center"/>
+      </w:pPr>
+      <w:r>
+        <w:object w:dxaOrig="11809" w:dyaOrig="21853" w14:anchorId="6CF5A7E8">
+          <v:shape id="_x0000_i1026" type="#_x0000_t75" style="width:364.15pt;height:675.4pt" o:ole="">
+            <v:imagedata r:id="rId13" o:title=""/>
+          </v:shape>
+          <o:OLEObject Type="Embed" ProgID="Visio.Drawing.15" ShapeID="_x0000_i1026" DrawAspect="Content" ObjectID="_1551552802" r:id="rId14"/>
+        </w:object>
       </w:r>
     </w:p>
     <w:p>
-      <w:r>
-        <w:t>→ Stefan</w:t>
+      <w:pPr>
+        <w:pStyle w:val="berschrift3"/>
+      </w:pPr>
+      <w:bookmarkStart w:id="9" w:name="_Toc474316538"/>
+      <w:r>
+        <w:lastRenderedPageBreak/>
+        <w:t>Initialisierung</w:t>
       </w:r>
     </w:p>
     <w:p>
-      <w:pPr>
-        <w:pStyle w:val="berschrift2"/>
-      </w:pPr>
-      <w:r>
-        <w:t>Detaillierter Programmablauf</w:t>
-      </w:r>
-      <w:bookmarkEnd w:id="9"/>
+      <w:r>
+        <w:t>Einige Zeit vor der eigentlichen Verhandlung</w:t>
+      </w:r>
+      <w:r>
+        <w:t xml:space="preserve"> wird der Mediator als W</w:t>
+      </w:r>
+      <w:r>
+        <w:t xml:space="preserve">ebservice gestartet und </w:t>
+      </w:r>
+      <w:r>
+        <w:t>initialisiert. Die Rahmenbedingungen wie die Karte, die Position und Größe der Städte sowie die ausgeschlossenen Sperrgebiete werden eingepflegt</w:t>
+      </w:r>
+      <w:r>
+        <w:t>. Sie bilden die Instanz dieser Verhandlung</w:t>
+      </w:r>
+      <w:r>
+        <w:t>. Anschließend wird eine erste Lösung als Startlösung generiert, die den Agenten als</w:t>
+      </w:r>
+      <w:r>
+        <w:t xml:space="preserve"> Vergleich dient.</w:t>
+      </w:r>
     </w:p>
     <w:p>
-      <w:r>
-        <w:t>Der in der Konzeption grob dargestellte Ablauf</w:t>
-      </w:r>
-      <w:r>
-        <w:t xml:space="preserve"> ist im Folgenden detailliert dargestellt. Da die Agenten (Netzanbieter und Kommunen) auf derselben Klasse basieren und dieselben Methoden ausführen, ist der Ablauf bei beiden Agenten gleich. Deshalb wird im Folgenden auf ein vereinfachtes Modell mit einem Agenten zurückgegriffen.</w:t>
+      <w:pPr>
+        <w:pStyle w:val="berschrift3"/>
+      </w:pPr>
+      <w:r>
+        <w:t>Vorbereitung</w:t>
       </w:r>
     </w:p>
     <w:p>
-      <w:pPr>
-        <w:jc w:val="center"/>
-      </w:pPr>
-      <w:r>
-        <w:object w:dxaOrig="11809" w:dyaOrig="21853" w14:anchorId="6CF5A7E8">
-          <v:shape id="_x0000_i1036" type="#_x0000_t75" style="width:364.2pt;height:675pt" o:ole="">
-            <v:imagedata r:id="rId12" o:title=""/>
-          </v:shape>
-          <o:OLEObject Type="Embed" ProgID="Visio.Drawing.15" ShapeID="_x0000_i1036" DrawAspect="Content" ObjectID="_1550062350" r:id="rId13"/>
-        </w:object>
+      <w:r>
+        <w:t xml:space="preserve">Kurz vor der Verhandlung </w:t>
+      </w:r>
+      <w:r>
+        <w:t>starten die Parteien Ihre Agenten und melden sich am Mediator an. Dieser registriert die Agenten und stellt Ihnen die Instanz bestehend aus Karte, den Städten und Sperrgebieten sowie die Initiallösung zur Verfügung.</w:t>
       </w:r>
     </w:p>
     <w:p>
-      <w:pPr>
-        <w:pStyle w:val="berschrift3"/>
-      </w:pPr>
-      <w:bookmarkStart w:id="10" w:name="_Toc474316538"/>
-      <w:r>
-        <w:lastRenderedPageBreak/>
-        <w:t>Initialisierung</w:t>
+      <w:r>
+        <w:t>Bis zum eigentlichen Start der Verhandlung kann jede Partei in ihrem Agent</w:t>
+      </w:r>
+      <w:r>
+        <w:t>en</w:t>
+      </w:r>
+      <w:r>
+        <w:t xml:space="preserve"> </w:t>
+      </w:r>
+      <w:r>
+        <w:t xml:space="preserve">über die bereitgestellte Benutzeroberfläche </w:t>
+      </w:r>
+      <w:r>
+        <w:t xml:space="preserve">die eigene Zielfunktion </w:t>
+      </w:r>
+      <w:r>
+        <w:t>anpassen</w:t>
+      </w:r>
+      <w:r>
+        <w:t xml:space="preserve"> und das lokale Optimum, als den </w:t>
+      </w:r>
+      <w:r>
+        <w:t>maximalen</w:t>
+      </w:r>
+      <w:r>
+        <w:t xml:space="preserve"> </w:t>
+      </w:r>
+      <w:r>
+        <w:t>Wert</w:t>
+      </w:r>
+      <w:r>
+        <w:t xml:space="preserve"> der eigenen Zielfunktion, errechnen.</w:t>
       </w:r>
     </w:p>
     <w:p>
-      <w:r>
-        <w:t>Einige Zeit vor der eigentlichen Verhandlung</w:t>
-      </w:r>
-      <w:r>
-        <w:t xml:space="preserve"> wird der Mediator als W</w:t>
-      </w:r>
-      <w:r>
-        <w:t xml:space="preserve">ebservice gestartet und </w:t>
-      </w:r>
-      <w:r>
-        <w:t>initialisiert. Die Rahmenbedingungen wie die Karte, die Position und Größe der Städte sowie die ausgeschlossenen Sperrgebiete werden eingepflegt</w:t>
-      </w:r>
-      <w:r>
-        <w:t>. Sie bilden die Instanz dieser Verhandlung</w:t>
-      </w:r>
-      <w:r>
-        <w:t>. Anschließend wird eine erste Lösung als Startlösung generiert, die den Agenten als</w:t>
-      </w:r>
-      <w:r>
-        <w:t xml:space="preserve"> Vergleich dient.</w:t>
+      <w:pPr>
+        <w:pStyle w:val="berschrift3"/>
+      </w:pPr>
+      <w:r>
+        <w:t>Verhandlung</w:t>
       </w:r>
     </w:p>
     <w:p>
-      <w:pPr>
-        <w:pStyle w:val="berschrift3"/>
-      </w:pPr>
-      <w:r>
-        <w:t>Vorbereitung</w:t>
+      <w:r>
+        <w:t>Wenn sich alle Agenten registriert haben kann die eigentliche Verhandlungsphase beginnen. Jede Verhandlungsrunde hat den gleichen Ablauf, der hier beschrieben wird.</w:t>
       </w:r>
     </w:p>
     <w:p>
       <w:r>
-        <w:t xml:space="preserve">Kurz vor der Verhandlung </w:t>
-      </w:r>
-      <w:r>
-        <w:t>starten die Parteien Ihre Agenten und melden sich am Mediator an. Dieser registriert die Agenten und stellt Ihnen die Instanz bestehend aus Karte, den Städten und Sperrgebieten sowie die Initiallösung zur Verfügung.</w:t>
+        <w:t xml:space="preserve">Der Mediator mutiert die aktuell beste Lösung (am Anfang die Initiallösung) und generiert ein </w:t>
+      </w:r>
+      <w:commentRangeStart w:id="10"/>
+      <w:r>
+        <w:t>Tupel aus Vorschlägen</w:t>
+      </w:r>
+      <w:commentRangeEnd w:id="10"/>
+      <w:r>
+        <w:rPr>
+          <w:rStyle w:val="Kommentarzeichen"/>
+        </w:rPr>
+        <w:commentReference w:id="10"/>
+      </w:r>
+      <w:r>
+        <w:t xml:space="preserve">. Anschließend wird überprüft, ob es seit einer vordefinierten Anzahl Runden keine neue beste Lösung gibt. Falls dies der Fall ist, ist die Verhandlung beendet. Ansonsten wird eine neue Runde gestartet. Die Entscheidung wird den </w:t>
+      </w:r>
+      <w:proofErr w:type="spellStart"/>
+      <w:r>
+        <w:t>Agents</w:t>
+      </w:r>
+      <w:proofErr w:type="spellEnd"/>
+      <w:r>
+        <w:t xml:space="preserve"> per Callback gemeldet.</w:t>
       </w:r>
     </w:p>
     <w:p>
       <w:r>
-        <w:t>Bis zum eigentlichen Start der Verhandlung kann jede Partei in ihrem Agent</w:t>
-      </w:r>
-      <w:r>
-        <w:t>en</w:t>
-      </w:r>
-      <w:r>
-        <w:t xml:space="preserve"> </w:t>
-      </w:r>
-      <w:r>
-        <w:t xml:space="preserve">über die bereitgestellte Benutzeroberfläche </w:t>
-      </w:r>
-      <w:r>
-        <w:t xml:space="preserve">die eigene Zielfunktion </w:t>
-      </w:r>
-      <w:r>
-        <w:t>anpassen</w:t>
-      </w:r>
-      <w:r>
-        <w:t xml:space="preserve"> und das lokale Optimum, als den </w:t>
-      </w:r>
-      <w:r>
-        <w:t>maximalen</w:t>
-      </w:r>
-      <w:r>
-        <w:t xml:space="preserve"> </w:t>
-      </w:r>
-      <w:r>
-        <w:t>Wert</w:t>
-      </w:r>
-      <w:r>
-        <w:t xml:space="preserve"> der eigenen Zielfunktion, errechnen.</w:t>
+        <w:t xml:space="preserve">Falls die Verhandlung nicht beendet </w:t>
+      </w:r>
+      <w:r>
+        <w:t xml:space="preserve">ist, fragt der Agent beim Mediator die neuen Lösungsvorschläge an. Der Mediator sendet daraufhin als Antwort die aktuell beste Lösung sowie die generierten Lösungsvorschläge an die Agenten. </w:t>
       </w:r>
     </w:p>
     <w:p>
-      <w:pPr>
-        <w:pStyle w:val="berschrift3"/>
-      </w:pPr>
-      <w:r>
-        <w:t>Verhandlung</w:t>
-      </w:r>
-    </w:p>
-    <w:p>
-      <w:r>
-        <w:t>Wenn sich alle Agenten registriert haben kann die eigentliche Verhandlungsphase beginnen. Jede Verhandlungsrunde hat den gleichen Ablauf, der hier beschrieben wird.</w:t>
-      </w:r>
-    </w:p>
-    <w:p>
-      <w:r>
-        <w:t xml:space="preserve">Der Mediator mutiert die aktuell beste Lösung (am Anfang die Initiallösung) und generiert ein </w:t>
+      <w:r>
+        <w:t xml:space="preserve">Jeder Agent überprüft die Vorschläge anhand der eigenen Zielfunktion und entscheidet über die Ablehnung oder Zustimmung jedes einzelnen Vorschlags. Jeder Agent muss einer vordefinierten </w:t>
       </w:r>
       <w:commentRangeStart w:id="11"/>
       <w:r>
-        <w:t>Tupel aus Vorschlägen</w:t>
+        <w:t>Anzahl an Vorschlägen zustimmen</w:t>
       </w:r>
       <w:commentRangeEnd w:id="11"/>
       <w:r>
@@ -3302,145 +3292,875 @@
         <w:commentReference w:id="11"/>
       </w:r>
       <w:r>
-        <w:t xml:space="preserve">. Anschließend wird überprüft, ob es seit einer vordefinierten Anzahl Runden keine neue beste Lösung gibt. Falls dies der Fall ist, ist die Verhandlung beendet. Ansonsten wird eine neue Runde gestartet. Die Entscheidung wird den </w:t>
-      </w:r>
-      <w:proofErr w:type="spellStart"/>
-      <w:r>
-        <w:t>Agents</w:t>
-      </w:r>
-      <w:proofErr w:type="spellEnd"/>
-      <w:r>
-        <w:t xml:space="preserve"> per Callback gemeldet.</w:t>
+        <w:t>. Nach der Validierung der Vorschläge wird die Entscheidung an den Mediator zurückgemeldet.</w:t>
       </w:r>
     </w:p>
     <w:p>
       <w:r>
-        <w:t xml:space="preserve">Falls die Verhandlung nicht beendet </w:t>
-      </w:r>
-      <w:r>
-        <w:t xml:space="preserve">ist, fragt der Agent beim Mediator die neuen Lösungsvorschläge an. Der Mediator sendet daraufhin als Antwort die aktuell beste Lösung sowie die generierten Lösungsvorschläge an die Agenten. </w:t>
+        <w:t xml:space="preserve">Nachdem alle Agenten Ihre Entscheidung an den Mediator übermittelt haben, überprüft dieser, ob es Kongruenzen bei den zugestimmten Lösungsvorschlägen gibt. Falls dies der Fall ist, wird die aktuell beste Lösung durch die neue beste Lösung ersetzt. </w:t>
       </w:r>
     </w:p>
     <w:p>
       <w:r>
-        <w:t xml:space="preserve">Jeder Agent überprüft die Vorschläge anhand der eigenen Zielfunktion und entscheidet über die Ablehnung oder Zustimmung jedes einzelnen Vorschlags. Jeder Agent muss einer vordefinierten </w:t>
-      </w:r>
-      <w:commentRangeStart w:id="12"/>
-      <w:r>
-        <w:t>Anzahl an Vorschlägen zustimmen</w:t>
-      </w:r>
-      <w:commentRangeEnd w:id="12"/>
+        <w:t xml:space="preserve">Nun beginnt eine neue Verhandlungsrunde mit der Mutation der aktuell besten Lösung und einer erneuten Abstimmung. </w:t>
+      </w:r>
+    </w:p>
+    <w:p>
+      <w:pPr>
+        <w:pStyle w:val="berschrift2"/>
+      </w:pPr>
+      <w:r>
+        <w:lastRenderedPageBreak/>
+        <w:t>Benutzeroberfläche</w:t>
+      </w:r>
+      <w:bookmarkEnd w:id="9"/>
+    </w:p>
+    <w:p>
+      <w:r>
+        <w:t>Zur einfachen Konfiguration und Anpassung der eigenen Zielfunktion verfügt der Agent über eine grafische Benutzeroberfläche. Über diese kann jede Partei eigene Regeln angeben, die bei der Berechnung des Zielwerts berücksichtigt werden.</w:t>
+      </w:r>
+    </w:p>
+    <w:p/>
+    <w:p>
+      <w:pPr>
+        <w:pStyle w:val="berschrift2"/>
+      </w:pPr>
+      <w:bookmarkStart w:id="12" w:name="_Toc474316539"/>
+      <w:r>
+        <w:t>Lokale Konfiguration</w:t>
+      </w:r>
+      <w:bookmarkEnd w:id="12"/>
+    </w:p>
+    <w:p>
+      <w:pPr>
+        <w:pStyle w:val="berschrift2"/>
+      </w:pPr>
+      <w:bookmarkStart w:id="13" w:name="_Toc474316540"/>
+      <w:r>
+        <w:t>Testdaten</w:t>
+      </w:r>
+      <w:r>
+        <w:t>generierung</w:t>
+      </w:r>
+      <w:bookmarkEnd w:id="13"/>
+    </w:p>
+    <w:p>
+      <w:r>
+        <w:t>Um</w:t>
+      </w:r>
+      <w:r>
+        <w:t xml:space="preserve"> das selbst entworfene Szenario testen zu können, wurden verschiedene Instanzen bestehend aus einer Karte mit Sperrgebieten und Städten mit einem Hilfsprogramm generiert. </w:t>
+      </w:r>
+    </w:p>
+    <w:p>
+      <w:pPr>
+        <w:pStyle w:val="berschrift1"/>
+      </w:pPr>
+      <w:bookmarkStart w:id="14" w:name="_Toc474316541"/>
+      <w:r>
+        <w:lastRenderedPageBreak/>
+        <w:t>Test</w:t>
+      </w:r>
+      <w:r>
+        <w:t xml:space="preserve"> und Auswertung</w:t>
+      </w:r>
+      <w:bookmarkEnd w:id="14"/>
+    </w:p>
+    <w:p>
+      <w:pPr>
+        <w:pStyle w:val="berschrift2"/>
+      </w:pPr>
+      <w:bookmarkStart w:id="15" w:name="_Toc474316542"/>
+      <w:r>
+        <w:t>Evaluierungsmethodik</w:t>
+      </w:r>
+      <w:bookmarkEnd w:id="15"/>
+    </w:p>
+    <w:p>
+      <w:r>
+        <w:rPr>
+          <w:noProof/>
+          <w:lang w:eastAsia="de-DE"/>
+        </w:rPr>
+        <w:drawing>
+          <wp:inline distT="0" distB="0" distL="0" distR="0" wp14:anchorId="05BE15DC" wp14:editId="78556278">
+            <wp:extent cx="5760720" cy="1066278"/>
+            <wp:effectExtent l="0" t="0" r="0" b="635"/>
+            <wp:docPr id="1" name="Grafik 1"/>
+            <wp:cNvGraphicFramePr>
+              <a:graphicFrameLocks xmlns:a="http://schemas.openxmlformats.org/drawingml/2006/main" noChangeAspect="1"/>
+            </wp:cNvGraphicFramePr>
+            <a:graphic xmlns:a="http://schemas.openxmlformats.org/drawingml/2006/main">
+              <a:graphicData uri="http://schemas.openxmlformats.org/drawingml/2006/picture">
+                <pic:pic xmlns:pic="http://schemas.openxmlformats.org/drawingml/2006/picture">
+                  <pic:nvPicPr>
+                    <pic:cNvPr id="0" name=""/>
+                    <pic:cNvPicPr/>
+                  </pic:nvPicPr>
+                  <pic:blipFill>
+                    <a:blip r:embed="rId16"/>
+                    <a:stretch>
+                      <a:fillRect/>
+                    </a:stretch>
+                  </pic:blipFill>
+                  <pic:spPr>
+                    <a:xfrm>
+                      <a:off x="0" y="0"/>
+                      <a:ext cx="5760720" cy="1066278"/>
+                    </a:xfrm>
+                    <a:prstGeom prst="rect">
+                      <a:avLst/>
+                    </a:prstGeom>
+                  </pic:spPr>
+                </pic:pic>
+              </a:graphicData>
+            </a:graphic>
+          </wp:inline>
+        </w:drawing>
+      </w:r>
       <w:r>
         <w:rPr>
           <w:rStyle w:val="Kommentarzeichen"/>
         </w:rPr>
-        <w:commentReference w:id="12"/>
-      </w:r>
-      <w:r>
-        <w:t>. Nach der Validierung der Vorschläge wird die Entscheidung an den Mediator zurückgemeldet.</w:t>
+        <w:commentReference w:id="16"/>
       </w:r>
     </w:p>
     <w:p>
-      <w:r>
-        <w:t xml:space="preserve">Nachdem alle Agenten Ihre Entscheidung an den Mediator übermittelt haben, überprüft dieser, ob es Kongruenzen bei den zugestimmten Lösungsvorschlägen gibt. Falls dies der Fall ist, wird die aktuell beste Lösung durch die neue beste Lösung ersetzt. </w:t>
+      <w:pPr>
+        <w:rPr>
+          <w:b/>
+        </w:rPr>
+      </w:pPr>
+      <w:r>
+        <w:rPr>
+          <w:b/>
+        </w:rPr>
+        <w:t>Beschreibung</w:t>
+      </w:r>
+      <w:r>
+        <w:rPr>
+          <w:b/>
+        </w:rPr>
+        <w:t xml:space="preserve"> der Ergebnisdatei:</w:t>
       </w:r>
     </w:p>
     <w:p>
       <w:r>
-        <w:t xml:space="preserve">Nun beginnt eine neue Verhandlungsrunde mit der Mutation der aktuell besten Lösung und einer erneuten Abstimmung. </w:t>
-      </w:r>
+        <w:t>Ein Ergebnisdatensatz enthält folgende Felder:</w:t>
+      </w:r>
+    </w:p>
+    <w:tbl>
+      <w:tblPr>
+        <w:tblStyle w:val="Tabellenraster"/>
+        <w:tblW w:w="0" w:type="auto"/>
+        <w:tblLook w:val="04A0" w:firstRow="1" w:lastRow="0" w:firstColumn="1" w:lastColumn="0" w:noHBand="0" w:noVBand="1"/>
+      </w:tblPr>
+      <w:tblGrid>
+        <w:gridCol w:w="1951"/>
+        <w:gridCol w:w="1559"/>
+        <w:gridCol w:w="5778"/>
+      </w:tblGrid>
+      <w:tr>
+        <w:tc>
+          <w:tcPr>
+            <w:tcW w:w="1951" w:type="dxa"/>
+          </w:tcPr>
+          <w:p>
+            <w:pPr>
+              <w:rPr>
+                <w:sz w:val="16"/>
+              </w:rPr>
+            </w:pPr>
+            <w:r>
+              <w:rPr>
+                <w:sz w:val="16"/>
+              </w:rPr>
+              <w:t>Typ</w:t>
+            </w:r>
+            <w:r>
+              <w:rPr>
+                <w:sz w:val="16"/>
+              </w:rPr>
+              <w:t>e</w:t>
+            </w:r>
+          </w:p>
+        </w:tc>
+        <w:tc>
+          <w:tcPr>
+            <w:tcW w:w="1559" w:type="dxa"/>
+          </w:tcPr>
+          <w:p>
+            <w:pPr>
+              <w:rPr>
+                <w:sz w:val="16"/>
+              </w:rPr>
+            </w:pPr>
+            <w:proofErr w:type="spellStart"/>
+            <w:r>
+              <w:rPr>
+                <w:sz w:val="16"/>
+              </w:rPr>
+              <w:t>local</w:t>
+            </w:r>
+            <w:proofErr w:type="spellEnd"/>
+            <w:r>
+              <w:rPr>
+                <w:sz w:val="16"/>
+              </w:rPr>
+              <w:t xml:space="preserve"> | remote</w:t>
+            </w:r>
+          </w:p>
+        </w:tc>
+        <w:tc>
+          <w:tcPr>
+            <w:tcW w:w="5778" w:type="dxa"/>
+          </w:tcPr>
+          <w:p>
+            <w:pPr>
+              <w:rPr>
+                <w:sz w:val="16"/>
+              </w:rPr>
+            </w:pPr>
+            <w:r>
+              <w:rPr>
+                <w:sz w:val="16"/>
+              </w:rPr>
+              <w:t xml:space="preserve">Beschreibt, ob </w:t>
+            </w:r>
+            <w:proofErr w:type="spellStart"/>
+            <w:r>
+              <w:rPr>
+                <w:sz w:val="16"/>
+              </w:rPr>
+              <w:t>TargetValue</w:t>
+            </w:r>
+            <w:proofErr w:type="spellEnd"/>
+            <w:r>
+              <w:rPr>
+                <w:sz w:val="16"/>
+              </w:rPr>
+              <w:t xml:space="preserve"> über eine alleinige, lokale Optimierung oder über die Optimierung mit dem Mediator </w:t>
+            </w:r>
+            <w:r>
+              <w:rPr>
+                <w:sz w:val="16"/>
+              </w:rPr>
+              <w:t>errechnet wurde</w:t>
+            </w:r>
+          </w:p>
+        </w:tc>
+      </w:tr>
+      <w:tr>
+        <w:tc>
+          <w:tcPr>
+            <w:tcW w:w="1951" w:type="dxa"/>
+          </w:tcPr>
+          <w:p>
+            <w:pPr>
+              <w:rPr>
+                <w:sz w:val="16"/>
+              </w:rPr>
+            </w:pPr>
+            <w:proofErr w:type="spellStart"/>
+            <w:r>
+              <w:rPr>
+                <w:sz w:val="16"/>
+              </w:rPr>
+              <w:t>AgentConfig</w:t>
+            </w:r>
+            <w:proofErr w:type="spellEnd"/>
+          </w:p>
+        </w:tc>
+        <w:tc>
+          <w:tcPr>
+            <w:tcW w:w="1559" w:type="dxa"/>
+          </w:tcPr>
+          <w:p>
+            <w:pPr>
+              <w:rPr>
+                <w:sz w:val="16"/>
+              </w:rPr>
+            </w:pPr>
+            <w:r>
+              <w:rPr>
+                <w:sz w:val="16"/>
+              </w:rPr>
+              <w:t>GUID</w:t>
+            </w:r>
+          </w:p>
+        </w:tc>
+        <w:tc>
+          <w:tcPr>
+            <w:tcW w:w="5778" w:type="dxa"/>
+          </w:tcPr>
+          <w:p>
+            <w:pPr>
+              <w:rPr>
+                <w:sz w:val="16"/>
+              </w:rPr>
+            </w:pPr>
+            <w:r>
+              <w:rPr>
+                <w:sz w:val="16"/>
+              </w:rPr>
+              <w:t xml:space="preserve">Jede </w:t>
+            </w:r>
+            <w:proofErr w:type="spellStart"/>
+            <w:r>
+              <w:rPr>
+                <w:sz w:val="16"/>
+              </w:rPr>
+              <w:t>AgentConfig</w:t>
+            </w:r>
+            <w:proofErr w:type="spellEnd"/>
+            <w:r>
+              <w:rPr>
+                <w:sz w:val="16"/>
+              </w:rPr>
+              <w:t xml:space="preserve"> enthält eine eigene eindeutige GUID. Eine </w:t>
+            </w:r>
+            <w:proofErr w:type="spellStart"/>
+            <w:r>
+              <w:rPr>
+                <w:sz w:val="16"/>
+              </w:rPr>
+              <w:t>AgentConfig</w:t>
+            </w:r>
+            <w:proofErr w:type="spellEnd"/>
+            <w:r>
+              <w:rPr>
+                <w:sz w:val="16"/>
+              </w:rPr>
+              <w:t xml:space="preserve"> enthält alle notwendigen Regeln für die Zielfunktion eines Agenten</w:t>
+            </w:r>
+          </w:p>
+        </w:tc>
+      </w:tr>
+      <w:tr>
+        <w:tc>
+          <w:tcPr>
+            <w:tcW w:w="1951" w:type="dxa"/>
+          </w:tcPr>
+          <w:p>
+            <w:pPr>
+              <w:rPr>
+                <w:sz w:val="16"/>
+              </w:rPr>
+            </w:pPr>
+            <w:proofErr w:type="spellStart"/>
+            <w:r>
+              <w:rPr>
+                <w:sz w:val="16"/>
+              </w:rPr>
+              <w:t>TestInstanzID</w:t>
+            </w:r>
+            <w:proofErr w:type="spellEnd"/>
+          </w:p>
+        </w:tc>
+        <w:tc>
+          <w:tcPr>
+            <w:tcW w:w="1559" w:type="dxa"/>
+          </w:tcPr>
+          <w:p>
+            <w:pPr>
+              <w:rPr>
+                <w:sz w:val="16"/>
+              </w:rPr>
+            </w:pPr>
+            <w:r>
+              <w:rPr>
+                <w:sz w:val="16"/>
+              </w:rPr>
+              <w:t>GUID</w:t>
+            </w:r>
+          </w:p>
+        </w:tc>
+        <w:tc>
+          <w:tcPr>
+            <w:tcW w:w="5778" w:type="dxa"/>
+          </w:tcPr>
+          <w:p>
+            <w:pPr>
+              <w:rPr>
+                <w:sz w:val="16"/>
+              </w:rPr>
+            </w:pPr>
+            <w:r>
+              <w:rPr>
+                <w:sz w:val="16"/>
+              </w:rPr>
+              <w:t>Jede Testinstanz (Beispieldatensatz) enthält eine eindeutige GUID.</w:t>
+            </w:r>
+          </w:p>
+        </w:tc>
+      </w:tr>
+      <w:tr>
+        <w:tc>
+          <w:tcPr>
+            <w:tcW w:w="1951" w:type="dxa"/>
+          </w:tcPr>
+          <w:p>
+            <w:pPr>
+              <w:rPr>
+                <w:sz w:val="16"/>
+              </w:rPr>
+            </w:pPr>
+            <w:proofErr w:type="spellStart"/>
+            <w:r>
+              <w:rPr>
+                <w:sz w:val="16"/>
+              </w:rPr>
+              <w:t>MaxRounds</w:t>
+            </w:r>
+            <w:proofErr w:type="spellEnd"/>
+          </w:p>
+        </w:tc>
+        <w:tc>
+          <w:tcPr>
+            <w:tcW w:w="1559" w:type="dxa"/>
+          </w:tcPr>
+          <w:p>
+            <w:pPr>
+              <w:rPr>
+                <w:sz w:val="16"/>
+              </w:rPr>
+            </w:pPr>
+            <w:r>
+              <w:rPr>
+                <w:sz w:val="16"/>
+              </w:rPr>
+              <w:t>[0-9]+</w:t>
+            </w:r>
+          </w:p>
+        </w:tc>
+        <w:tc>
+          <w:tcPr>
+            <w:tcW w:w="5778" w:type="dxa"/>
+          </w:tcPr>
+          <w:p>
+            <w:pPr>
+              <w:rPr>
+                <w:sz w:val="16"/>
+              </w:rPr>
+            </w:pPr>
+            <w:r>
+              <w:rPr>
+                <w:sz w:val="16"/>
+              </w:rPr>
+              <w:t xml:space="preserve">Beschreibt </w:t>
+            </w:r>
+            <w:r>
+              <w:rPr>
+                <w:sz w:val="16"/>
+              </w:rPr>
+              <w:t>die Anzahl der Abstimmungsrunden</w:t>
+            </w:r>
+          </w:p>
+        </w:tc>
+      </w:tr>
+      <w:tr>
+        <w:tc>
+          <w:tcPr>
+            <w:tcW w:w="1951" w:type="dxa"/>
+          </w:tcPr>
+          <w:p>
+            <w:pPr>
+              <w:rPr>
+                <w:sz w:val="16"/>
+              </w:rPr>
+            </w:pPr>
+            <w:proofErr w:type="spellStart"/>
+            <w:r>
+              <w:rPr>
+                <w:sz w:val="16"/>
+              </w:rPr>
+              <w:t>VorschlaegeProRunde</w:t>
+            </w:r>
+            <w:proofErr w:type="spellEnd"/>
+          </w:p>
+        </w:tc>
+        <w:tc>
+          <w:tcPr>
+            <w:tcW w:w="1559" w:type="dxa"/>
+          </w:tcPr>
+          <w:p>
+            <w:pPr>
+              <w:rPr>
+                <w:sz w:val="16"/>
+              </w:rPr>
+            </w:pPr>
+            <w:r>
+              <w:rPr>
+                <w:sz w:val="16"/>
+              </w:rPr>
+              <w:t>[0-9]+</w:t>
+            </w:r>
+          </w:p>
+        </w:tc>
+        <w:tc>
+          <w:tcPr>
+            <w:tcW w:w="5778" w:type="dxa"/>
+          </w:tcPr>
+          <w:p>
+            <w:pPr>
+              <w:rPr>
+                <w:sz w:val="16"/>
+              </w:rPr>
+            </w:pPr>
+            <w:r>
+              <w:rPr>
+                <w:sz w:val="16"/>
+              </w:rPr>
+              <w:t xml:space="preserve">Beschreibt </w:t>
+            </w:r>
+            <w:r>
+              <w:rPr>
+                <w:sz w:val="16"/>
+              </w:rPr>
+              <w:t>die Anzahl der pro Runde unterbreiteten Lösungen</w:t>
+            </w:r>
+          </w:p>
+        </w:tc>
+      </w:tr>
+      <w:tr>
+        <w:tc>
+          <w:tcPr>
+            <w:tcW w:w="1951" w:type="dxa"/>
+          </w:tcPr>
+          <w:p>
+            <w:pPr>
+              <w:rPr>
+                <w:sz w:val="16"/>
+              </w:rPr>
+            </w:pPr>
+            <w:proofErr w:type="spellStart"/>
+            <w:r>
+              <w:rPr>
+                <w:sz w:val="16"/>
+              </w:rPr>
+              <w:t>ErzwungeneAkzeptan</w:t>
+            </w:r>
+            <w:bookmarkStart w:id="17" w:name="_GoBack"/>
+            <w:bookmarkEnd w:id="17"/>
+            <w:r>
+              <w:rPr>
+                <w:sz w:val="16"/>
+              </w:rPr>
+              <w:t>z</w:t>
+            </w:r>
+            <w:proofErr w:type="spellEnd"/>
+          </w:p>
+        </w:tc>
+        <w:tc>
+          <w:tcPr>
+            <w:tcW w:w="1559" w:type="dxa"/>
+          </w:tcPr>
+          <w:p>
+            <w:pPr>
+              <w:rPr>
+                <w:sz w:val="16"/>
+              </w:rPr>
+            </w:pPr>
+            <w:r>
+              <w:rPr>
+                <w:sz w:val="16"/>
+              </w:rPr>
+              <w:t>[0-9]+</w:t>
+            </w:r>
+          </w:p>
+        </w:tc>
+        <w:tc>
+          <w:tcPr>
+            <w:tcW w:w="5778" w:type="dxa"/>
+          </w:tcPr>
+          <w:p>
+            <w:pPr>
+              <w:rPr>
+                <w:sz w:val="16"/>
+              </w:rPr>
+            </w:pPr>
+            <w:r>
+              <w:rPr>
+                <w:sz w:val="16"/>
+              </w:rPr>
+              <w:t>Beschreibt die Anzahl der pro Runde erzwungenen Akzeptanzlösungen</w:t>
+            </w:r>
+          </w:p>
+        </w:tc>
+      </w:tr>
+      <w:tr>
+        <w:tc>
+          <w:tcPr>
+            <w:tcW w:w="1951" w:type="dxa"/>
+          </w:tcPr>
+          <w:p>
+            <w:pPr>
+              <w:rPr>
+                <w:sz w:val="16"/>
+              </w:rPr>
+            </w:pPr>
+            <w:proofErr w:type="spellStart"/>
+            <w:r>
+              <w:rPr>
+                <w:sz w:val="16"/>
+              </w:rPr>
+              <w:t>AnzahlPlanningObjects</w:t>
+            </w:r>
+            <w:proofErr w:type="spellEnd"/>
+          </w:p>
+        </w:tc>
+        <w:tc>
+          <w:tcPr>
+            <w:tcW w:w="1559" w:type="dxa"/>
+          </w:tcPr>
+          <w:p>
+            <w:pPr>
+              <w:rPr>
+                <w:sz w:val="16"/>
+              </w:rPr>
+            </w:pPr>
+            <w:r>
+              <w:rPr>
+                <w:sz w:val="16"/>
+              </w:rPr>
+              <w:t>[0-9]+</w:t>
+            </w:r>
+          </w:p>
+        </w:tc>
+        <w:tc>
+          <w:tcPr>
+            <w:tcW w:w="5778" w:type="dxa"/>
+          </w:tcPr>
+          <w:p>
+            <w:pPr>
+              <w:rPr>
+                <w:sz w:val="16"/>
+              </w:rPr>
+            </w:pPr>
+            <w:r>
+              <w:rPr>
+                <w:sz w:val="16"/>
+              </w:rPr>
+              <w:t>Beschreibt die Anzahl der auf der Testinstanz (</w:t>
+            </w:r>
+            <w:proofErr w:type="spellStart"/>
+            <w:r>
+              <w:rPr>
+                <w:sz w:val="16"/>
+              </w:rPr>
+              <w:t>TestInstanzID</w:t>
+            </w:r>
+            <w:proofErr w:type="spellEnd"/>
+            <w:r>
+              <w:rPr>
+                <w:sz w:val="16"/>
+              </w:rPr>
+              <w:t xml:space="preserve">) befindlichen </w:t>
+            </w:r>
+          </w:p>
+        </w:tc>
+      </w:tr>
+      <w:tr>
+        <w:tc>
+          <w:tcPr>
+            <w:tcW w:w="1951" w:type="dxa"/>
+          </w:tcPr>
+          <w:p>
+            <w:pPr>
+              <w:rPr>
+                <w:sz w:val="16"/>
+              </w:rPr>
+            </w:pPr>
+            <w:proofErr w:type="spellStart"/>
+            <w:r>
+              <w:rPr>
+                <w:sz w:val="16"/>
+              </w:rPr>
+              <w:t>ClientID</w:t>
+            </w:r>
+            <w:proofErr w:type="spellEnd"/>
+          </w:p>
+        </w:tc>
+        <w:tc>
+          <w:tcPr>
+            <w:tcW w:w="1559" w:type="dxa"/>
+          </w:tcPr>
+          <w:p>
+            <w:pPr>
+              <w:rPr>
+                <w:sz w:val="16"/>
+              </w:rPr>
+            </w:pPr>
+            <w:r>
+              <w:rPr>
+                <w:sz w:val="16"/>
+              </w:rPr>
+              <w:t>GUID</w:t>
+            </w:r>
+          </w:p>
+        </w:tc>
+        <w:tc>
+          <w:tcPr>
+            <w:tcW w:w="5778" w:type="dxa"/>
+          </w:tcPr>
+          <w:p>
+            <w:pPr>
+              <w:rPr>
+                <w:sz w:val="16"/>
+              </w:rPr>
+            </w:pPr>
+            <w:r>
+              <w:rPr>
+                <w:sz w:val="16"/>
+              </w:rPr>
+              <w:t xml:space="preserve">Beschreibt die temporäre </w:t>
+            </w:r>
+            <w:proofErr w:type="spellStart"/>
+            <w:r>
+              <w:rPr>
+                <w:sz w:val="16"/>
+              </w:rPr>
+              <w:t>ClientID</w:t>
+            </w:r>
+            <w:proofErr w:type="spellEnd"/>
+            <w:r>
+              <w:rPr>
+                <w:sz w:val="16"/>
+              </w:rPr>
+              <w:t xml:space="preserve"> einer Session. Ist nach jedem Programmstart anders. (Für Debugging hilfreich)</w:t>
+            </w:r>
+          </w:p>
+        </w:tc>
+      </w:tr>
+      <w:tr>
+        <w:tc>
+          <w:tcPr>
+            <w:tcW w:w="1951" w:type="dxa"/>
+          </w:tcPr>
+          <w:p>
+            <w:pPr>
+              <w:rPr>
+                <w:sz w:val="16"/>
+              </w:rPr>
+            </w:pPr>
+            <w:proofErr w:type="spellStart"/>
+            <w:r>
+              <w:rPr>
+                <w:sz w:val="16"/>
+              </w:rPr>
+              <w:t>TargetValue</w:t>
+            </w:r>
+            <w:proofErr w:type="spellEnd"/>
+          </w:p>
+        </w:tc>
+        <w:tc>
+          <w:tcPr>
+            <w:tcW w:w="1559" w:type="dxa"/>
+          </w:tcPr>
+          <w:p>
+            <w:pPr>
+              <w:rPr>
+                <w:sz w:val="16"/>
+              </w:rPr>
+            </w:pPr>
+            <w:r>
+              <w:rPr>
+                <w:sz w:val="16"/>
+              </w:rPr>
+              <w:t>[0-9]+</w:t>
+            </w:r>
+            <w:r>
+              <w:rPr>
+                <w:sz w:val="16"/>
+              </w:rPr>
+              <w:t xml:space="preserve"> </w:t>
+            </w:r>
+            <w:r>
+              <w:rPr>
+                <w:b/>
+                <w:sz w:val="16"/>
+              </w:rPr>
+              <w:t>‘</w:t>
+            </w:r>
+            <w:r>
+              <w:rPr>
+                <w:b/>
+                <w:sz w:val="16"/>
+              </w:rPr>
+              <w:t>.</w:t>
+            </w:r>
+            <w:r>
+              <w:rPr>
+                <w:b/>
+                <w:sz w:val="16"/>
+              </w:rPr>
+              <w:t>‘</w:t>
+            </w:r>
+            <w:r>
+              <w:rPr>
+                <w:sz w:val="16"/>
+              </w:rPr>
+              <w:t xml:space="preserve"> </w:t>
+            </w:r>
+            <w:r>
+              <w:rPr>
+                <w:sz w:val="16"/>
+              </w:rPr>
+              <w:t>[0-9]+</w:t>
+            </w:r>
+          </w:p>
+        </w:tc>
+        <w:tc>
+          <w:tcPr>
+            <w:tcW w:w="5778" w:type="dxa"/>
+          </w:tcPr>
+          <w:p>
+            <w:pPr>
+              <w:rPr>
+                <w:sz w:val="16"/>
+              </w:rPr>
+            </w:pPr>
+            <w:r>
+              <w:rPr>
+                <w:sz w:val="16"/>
+              </w:rPr>
+              <w:t xml:space="preserve">Beschreibt den Wert der Ergebnisfunktion, bedingt durch die aktuelle </w:t>
+            </w:r>
+            <w:proofErr w:type="spellStart"/>
+            <w:r>
+              <w:rPr>
+                <w:sz w:val="16"/>
+              </w:rPr>
+              <w:t>AgentConfig</w:t>
+            </w:r>
+            <w:proofErr w:type="spellEnd"/>
+          </w:p>
+        </w:tc>
+      </w:tr>
+    </w:tbl>
+    <w:p/>
+    <w:p/>
+    <w:p/>
+    <w:p>
+      <w:pPr>
+        <w:pStyle w:val="berschrift2"/>
+      </w:pPr>
+      <w:bookmarkStart w:id="18" w:name="_Toc474316543"/>
+      <w:r>
+        <w:t>Bewertung der Ergebnisse</w:t>
+      </w:r>
+      <w:bookmarkEnd w:id="18"/>
     </w:p>
     <w:p>
       <w:pPr>
-        <w:pStyle w:val="berschrift2"/>
-      </w:pPr>
-      <w:r>
-        <w:lastRenderedPageBreak/>
-        <w:t>Benutzeroberfläche</w:t>
-      </w:r>
-      <w:bookmarkEnd w:id="10"/>
-    </w:p>
-    <w:p>
-      <w:r>
-        <w:t>Zur einfachen Konfiguration und Anpassung der eigenen Zielfunktion verfügt der Agent über eine grafische Benutzeroberfläche. Über diese kann jede Partei eigene Regeln angeben, die bei der Berechnung des Zielwerts berücksichtigt werden.</w:t>
-      </w:r>
-    </w:p>
-    <w:p/>
-    <w:p>
-      <w:pPr>
-        <w:pStyle w:val="berschrift2"/>
-      </w:pPr>
-      <w:bookmarkStart w:id="13" w:name="_Toc474316539"/>
-      <w:r>
-        <w:t>Lokale Konfiguration</w:t>
-      </w:r>
-      <w:bookmarkEnd w:id="13"/>
-    </w:p>
-    <w:p>
-      <w:pPr>
-        <w:pStyle w:val="berschrift2"/>
-      </w:pPr>
-      <w:bookmarkStart w:id="14" w:name="_Toc474316540"/>
-      <w:r>
-        <w:t>Testdaten</w:t>
-      </w:r>
-      <w:r>
-        <w:t>generierung</w:t>
-      </w:r>
-      <w:bookmarkEnd w:id="14"/>
-    </w:p>
-    <w:p>
-      <w:r>
-        <w:t>Um</w:t>
-      </w:r>
-      <w:r>
-        <w:t xml:space="preserve"> das selbst entworfene Szenario testen zu können, wurden verschiedene Instanzen bestehend aus einer Karte mit Sperrgebieten und Städten mit einem Hilfsprogramm generiert. </w:t>
-      </w:r>
-    </w:p>
-    <w:p>
-      <w:pPr>
         <w:pStyle w:val="berschrift1"/>
       </w:pPr>
-      <w:bookmarkStart w:id="15" w:name="_Toc474316541"/>
-      <w:r>
-        <w:lastRenderedPageBreak/>
-        <w:t>Test</w:t>
-      </w:r>
-      <w:r>
-        <w:t xml:space="preserve"> und Auswertung</w:t>
-      </w:r>
-      <w:bookmarkEnd w:id="15"/>
-    </w:p>
-    <w:p>
-      <w:pPr>
-        <w:pStyle w:val="berschrift2"/>
-      </w:pPr>
-      <w:bookmarkStart w:id="16" w:name="_Toc474316542"/>
-      <w:r>
-        <w:t>Evaluierungsmethodik</w:t>
-      </w:r>
-      <w:bookmarkEnd w:id="16"/>
-    </w:p>
-    <w:p>
-      <w:pPr>
-        <w:pStyle w:val="berschrift2"/>
-      </w:pPr>
-      <w:bookmarkStart w:id="17" w:name="_Toc474316543"/>
-      <w:r>
-        <w:t>Bewertung der Ergebnisse</w:t>
-      </w:r>
-      <w:bookmarkEnd w:id="17"/>
-    </w:p>
-    <w:p>
-      <w:pPr>
-        <w:pStyle w:val="berschrift1"/>
-      </w:pPr>
-      <w:bookmarkStart w:id="18" w:name="_Toc474316544"/>
+      <w:bookmarkStart w:id="19" w:name="_Toc474316544"/>
       <w:r>
         <w:lastRenderedPageBreak/>
         <w:t>Aufgabenverteilung im Projektteam</w:t>
       </w:r>
-      <w:bookmarkEnd w:id="18"/>
+      <w:bookmarkEnd w:id="19"/>
     </w:p>
     <w:tbl>
       <w:tblPr>
@@ -4215,8 +4935,8 @@
       </w:pPr>
     </w:p>
     <w:sectPr>
-      <w:headerReference w:type="default" r:id="rId16"/>
-      <w:footerReference w:type="default" r:id="rId17"/>
+      <w:headerReference w:type="default" r:id="rId17"/>
+      <w:footerReference w:type="default" r:id="rId18"/>
       <w:pgSz w:w="11906" w:h="16838"/>
       <w:pgMar w:top="1417" w:right="1417" w:bottom="1134" w:left="1417" w:header="708" w:footer="708" w:gutter="0"/>
       <w:cols w:space="708"/>
@@ -4227,8 +4947,8 @@
 </file>
 
 <file path=word/comments.xml><?xml version="1.0" encoding="utf-8"?>
-<w:comments xmlns:wpc="http://schemas.microsoft.com/office/word/2010/wordprocessingCanvas" xmlns:cx="http://schemas.microsoft.com/office/drawing/2014/chartex" xmlns:cx1="http://schemas.microsoft.com/office/drawing/2015/9/8/chartex" xmlns:cx2="http://schemas.microsoft.com/office/drawing/2015/10/21/chartex" xmlns:cx3="http://schemas.microsoft.com/office/drawing/2016/5/9/chartex" xmlns:cx4="http://schemas.microsoft.com/office/drawing/2016/5/10/chartex" xmlns:cx5="http://schemas.microsoft.com/office/drawing/2016/5/11/chartex" xmlns:mc="http://schemas.openxmlformats.org/markup-compatibility/2006" xmlns:o="urn:schemas-microsoft-com:office:office" xmlns:r="http://schemas.openxmlformats.org/officeDocument/2006/relationships" xmlns:m="http://schemas.openxmlformats.org/officeDocument/2006/math" xmlns:v="urn:schemas-microsoft-com:vml" xmlns:wp14="http://schemas.microsoft.com/office/word/2010/wordprocessingDrawing" xmlns:wp="http://schemas.openxmlformats.org/drawingml/2006/wordprocessingDrawing" xmlns:w10="urn:schemas-microsoft-com:office:word" xmlns:w="http://schemas.openxmlformats.org/wordprocessingml/2006/main" xmlns:w14="http://schemas.microsoft.com/office/word/2010/wordml" xmlns:w15="http://schemas.microsoft.com/office/word/2012/wordml" xmlns:w16se="http://schemas.microsoft.com/office/word/2015/wordml/symex" xmlns:wpg="http://schemas.microsoft.com/office/word/2010/wordprocessingGroup" xmlns:wpi="http://schemas.microsoft.com/office/word/2010/wordprocessingInk" xmlns:wne="http://schemas.microsoft.com/office/word/2006/wordml" xmlns:wps="http://schemas.microsoft.com/office/word/2010/wordprocessingShape" mc:Ignorable="w14 w15 w16se wp14">
-  <w:comment w:id="11" w:author="Patrick Schulz" w:date="2017-03-03T16:03:00Z" w:initials="PS">
+<w:comments xmlns:wpc="http://schemas.microsoft.com/office/word/2010/wordprocessingCanvas" xmlns:mc="http://schemas.openxmlformats.org/markup-compatibility/2006" xmlns:o="urn:schemas-microsoft-com:office:office" xmlns:r="http://schemas.openxmlformats.org/officeDocument/2006/relationships" xmlns:m="http://schemas.openxmlformats.org/officeDocument/2006/math" xmlns:v="urn:schemas-microsoft-com:vml" xmlns:wp14="http://schemas.microsoft.com/office/word/2010/wordprocessingDrawing" xmlns:wp="http://schemas.openxmlformats.org/drawingml/2006/wordprocessingDrawing" xmlns:w10="urn:schemas-microsoft-com:office:word" xmlns:w="http://schemas.openxmlformats.org/wordprocessingml/2006/main" xmlns:w14="http://schemas.microsoft.com/office/word/2010/wordml" xmlns:wpg="http://schemas.microsoft.com/office/word/2010/wordprocessingGroup" xmlns:wpi="http://schemas.microsoft.com/office/word/2010/wordprocessingInk" xmlns:wne="http://schemas.microsoft.com/office/word/2006/wordml" xmlns:wps="http://schemas.microsoft.com/office/word/2010/wordprocessingShape" mc:Ignorable="w14 wp14">
+  <w:comment w:id="10" w:author="Patrick Schulz" w:date="2017-03-03T16:03:00Z" w:initials="PS">
     <w:p>
       <w:pPr>
         <w:pStyle w:val="Kommentartext"/>
@@ -4244,7 +4964,7 @@
       </w:r>
     </w:p>
   </w:comment>
-  <w:comment w:id="12" w:author="Patrick Schulz" w:date="2017-03-03T16:04:00Z" w:initials="PS">
+  <w:comment w:id="11" w:author="Patrick Schulz" w:date="2017-03-03T16:04:00Z" w:initials="PS">
     <w:p>
       <w:pPr>
         <w:pStyle w:val="Kommentartext"/>
@@ -4257,6 +4977,27 @@
       </w:r>
       <w:r>
         <w:t>Wie vielen Vorschlägen muss zugestimmt werden?</w:t>
+      </w:r>
+    </w:p>
+  </w:comment>
+  <w:comment w:id="16" w:author="Michael" w:date="2017-03-20T21:55:00Z" w:initials="M">
+    <w:p>
+      <w:pPr>
+        <w:pStyle w:val="Kommentartext"/>
+      </w:pPr>
+      <w:r>
+        <w:rPr>
+          <w:rStyle w:val="Kommentarzeichen"/>
+        </w:rPr>
+        <w:annotationRef/>
+      </w:r>
+    </w:p>
+    <w:p>
+      <w:pPr>
+        <w:pStyle w:val="Kommentartext"/>
+      </w:pPr>
+      <w:r>
+        <w:t>Beispieldatensatz</w:t>
       </w:r>
     </w:p>
   </w:comment>
@@ -4271,7 +5012,7 @@
 </file>
 
 <file path=word/endnotes.xml><?xml version="1.0" encoding="utf-8"?>
-<w:endnotes xmlns:wpc="http://schemas.microsoft.com/office/word/2010/wordprocessingCanvas" xmlns:cx="http://schemas.microsoft.com/office/drawing/2014/chartex" xmlns:cx1="http://schemas.microsoft.com/office/drawing/2015/9/8/chartex" xmlns:cx2="http://schemas.microsoft.com/office/drawing/2015/10/21/chartex" xmlns:cx3="http://schemas.microsoft.com/office/drawing/2016/5/9/chartex" xmlns:cx4="http://schemas.microsoft.com/office/drawing/2016/5/10/chartex" xmlns:cx5="http://schemas.microsoft.com/office/drawing/2016/5/11/chartex" xmlns:mc="http://schemas.openxmlformats.org/markup-compatibility/2006" xmlns:o="urn:schemas-microsoft-com:office:office" xmlns:r="http://schemas.openxmlformats.org/officeDocument/2006/relationships" xmlns:m="http://schemas.openxmlformats.org/officeDocument/2006/math" xmlns:v="urn:schemas-microsoft-com:vml" xmlns:wp14="http://schemas.microsoft.com/office/word/2010/wordprocessingDrawing" xmlns:wp="http://schemas.openxmlformats.org/drawingml/2006/wordprocessingDrawing" xmlns:w10="urn:schemas-microsoft-com:office:word" xmlns:w="http://schemas.openxmlformats.org/wordprocessingml/2006/main" xmlns:w14="http://schemas.microsoft.com/office/word/2010/wordml" xmlns:w15="http://schemas.microsoft.com/office/word/2012/wordml" xmlns:w16se="http://schemas.microsoft.com/office/word/2015/wordml/symex" xmlns:wpg="http://schemas.microsoft.com/office/word/2010/wordprocessingGroup" xmlns:wpi="http://schemas.microsoft.com/office/word/2010/wordprocessingInk" xmlns:wne="http://schemas.microsoft.com/office/word/2006/wordml" xmlns:wps="http://schemas.microsoft.com/office/word/2010/wordprocessingShape" mc:Ignorable="w14 w15 w16se wp14">
+<w:endnotes xmlns:wpc="http://schemas.microsoft.com/office/word/2010/wordprocessingCanvas" xmlns:mc="http://schemas.openxmlformats.org/markup-compatibility/2006" xmlns:o="urn:schemas-microsoft-com:office:office" xmlns:r="http://schemas.openxmlformats.org/officeDocument/2006/relationships" xmlns:m="http://schemas.openxmlformats.org/officeDocument/2006/math" xmlns:v="urn:schemas-microsoft-com:vml" xmlns:wp14="http://schemas.microsoft.com/office/word/2010/wordprocessingDrawing" xmlns:wp="http://schemas.openxmlformats.org/drawingml/2006/wordprocessingDrawing" xmlns:w10="urn:schemas-microsoft-com:office:word" xmlns:w="http://schemas.openxmlformats.org/wordprocessingml/2006/main" xmlns:w14="http://schemas.microsoft.com/office/word/2010/wordml" xmlns:wpg="http://schemas.microsoft.com/office/word/2010/wordprocessingGroup" xmlns:wpi="http://schemas.microsoft.com/office/word/2010/wordprocessingInk" xmlns:wne="http://schemas.microsoft.com/office/word/2006/wordml" xmlns:wps="http://schemas.microsoft.com/office/word/2010/wordprocessingShape" mc:Ignorable="w14 wp14">
   <w:endnote w:type="separator" w:id="-1">
     <w:p>
       <w:pPr>
@@ -4296,7 +5037,7 @@
 </file>
 
 <file path=word/footer1.xml><?xml version="1.0" encoding="utf-8"?>
-<w:ftr xmlns:wpc="http://schemas.microsoft.com/office/word/2010/wordprocessingCanvas" xmlns:cx="http://schemas.microsoft.com/office/drawing/2014/chartex" xmlns:cx1="http://schemas.microsoft.com/office/drawing/2015/9/8/chartex" xmlns:cx2="http://schemas.microsoft.com/office/drawing/2015/10/21/chartex" xmlns:cx3="http://schemas.microsoft.com/office/drawing/2016/5/9/chartex" xmlns:cx4="http://schemas.microsoft.com/office/drawing/2016/5/10/chartex" xmlns:cx5="http://schemas.microsoft.com/office/drawing/2016/5/11/chartex" xmlns:mc="http://schemas.openxmlformats.org/markup-compatibility/2006" xmlns:o="urn:schemas-microsoft-com:office:office" xmlns:r="http://schemas.openxmlformats.org/officeDocument/2006/relationships" xmlns:m="http://schemas.openxmlformats.org/officeDocument/2006/math" xmlns:v="urn:schemas-microsoft-com:vml" xmlns:wp14="http://schemas.microsoft.com/office/word/2010/wordprocessingDrawing" xmlns:wp="http://schemas.openxmlformats.org/drawingml/2006/wordprocessingDrawing" xmlns:w10="urn:schemas-microsoft-com:office:word" xmlns:w="http://schemas.openxmlformats.org/wordprocessingml/2006/main" xmlns:w14="http://schemas.microsoft.com/office/word/2010/wordml" xmlns:w15="http://schemas.microsoft.com/office/word/2012/wordml" xmlns:w16se="http://schemas.microsoft.com/office/word/2015/wordml/symex" xmlns:wpg="http://schemas.microsoft.com/office/word/2010/wordprocessingGroup" xmlns:wpi="http://schemas.microsoft.com/office/word/2010/wordprocessingInk" xmlns:wne="http://schemas.microsoft.com/office/word/2006/wordml" xmlns:wps="http://schemas.microsoft.com/office/word/2010/wordprocessingShape" mc:Ignorable="w14 w15 w16se wp14">
+<w:ftr xmlns:wpc="http://schemas.microsoft.com/office/word/2010/wordprocessingCanvas" xmlns:mc="http://schemas.openxmlformats.org/markup-compatibility/2006" xmlns:o="urn:schemas-microsoft-com:office:office" xmlns:r="http://schemas.openxmlformats.org/officeDocument/2006/relationships" xmlns:m="http://schemas.openxmlformats.org/officeDocument/2006/math" xmlns:v="urn:schemas-microsoft-com:vml" xmlns:wp14="http://schemas.microsoft.com/office/word/2010/wordprocessingDrawing" xmlns:wp="http://schemas.openxmlformats.org/drawingml/2006/wordprocessingDrawing" xmlns:w10="urn:schemas-microsoft-com:office:word" xmlns:w="http://schemas.openxmlformats.org/wordprocessingml/2006/main" xmlns:w14="http://schemas.microsoft.com/office/word/2010/wordml" xmlns:wpg="http://schemas.microsoft.com/office/word/2010/wordprocessingGroup" xmlns:wpi="http://schemas.microsoft.com/office/word/2010/wordprocessingInk" xmlns:wne="http://schemas.microsoft.com/office/word/2006/wordml" xmlns:wps="http://schemas.microsoft.com/office/word/2010/wordprocessingShape" mc:Ignorable="w14 wp14">
   <w:sdt>
     <w:sdtPr>
       <w:id w:val="1404257934"/>
@@ -4305,6 +5046,7 @@
         <w:docPartUnique/>
       </w:docPartObj>
     </w:sdtPr>
+    <w:sdtEndPr/>
     <w:sdtContent>
       <w:p>
         <w:pPr>
@@ -4324,7 +5066,7 @@
           <w:rPr>
             <w:noProof/>
           </w:rPr>
-          <w:t>11</w:t>
+          <w:t>13</w:t>
         </w:r>
         <w:r>
           <w:fldChar w:fldCharType="end"/>
@@ -4341,7 +5083,7 @@
 </file>
 
 <file path=word/footnotes.xml><?xml version="1.0" encoding="utf-8"?>
-<w:footnotes xmlns:wpc="http://schemas.microsoft.com/office/word/2010/wordprocessingCanvas" xmlns:cx="http://schemas.microsoft.com/office/drawing/2014/chartex" xmlns:cx1="http://schemas.microsoft.com/office/drawing/2015/9/8/chartex" xmlns:cx2="http://schemas.microsoft.com/office/drawing/2015/10/21/chartex" xmlns:cx3="http://schemas.microsoft.com/office/drawing/2016/5/9/chartex" xmlns:cx4="http://schemas.microsoft.com/office/drawing/2016/5/10/chartex" xmlns:cx5="http://schemas.microsoft.com/office/drawing/2016/5/11/chartex" xmlns:mc="http://schemas.openxmlformats.org/markup-compatibility/2006" xmlns:o="urn:schemas-microsoft-com:office:office" xmlns:r="http://schemas.openxmlformats.org/officeDocument/2006/relationships" xmlns:m="http://schemas.openxmlformats.org/officeDocument/2006/math" xmlns:v="urn:schemas-microsoft-com:vml" xmlns:wp14="http://schemas.microsoft.com/office/word/2010/wordprocessingDrawing" xmlns:wp="http://schemas.openxmlformats.org/drawingml/2006/wordprocessingDrawing" xmlns:w10="urn:schemas-microsoft-com:office:word" xmlns:w="http://schemas.openxmlformats.org/wordprocessingml/2006/main" xmlns:w14="http://schemas.microsoft.com/office/word/2010/wordml" xmlns:w15="http://schemas.microsoft.com/office/word/2012/wordml" xmlns:w16se="http://schemas.microsoft.com/office/word/2015/wordml/symex" xmlns:wpg="http://schemas.microsoft.com/office/word/2010/wordprocessingGroup" xmlns:wpi="http://schemas.microsoft.com/office/word/2010/wordprocessingInk" xmlns:wne="http://schemas.microsoft.com/office/word/2006/wordml" xmlns:wps="http://schemas.microsoft.com/office/word/2010/wordprocessingShape" mc:Ignorable="w14 w15 w16se wp14">
+<w:footnotes xmlns:wpc="http://schemas.microsoft.com/office/word/2010/wordprocessingCanvas" xmlns:mc="http://schemas.openxmlformats.org/markup-compatibility/2006" xmlns:o="urn:schemas-microsoft-com:office:office" xmlns:r="http://schemas.openxmlformats.org/officeDocument/2006/relationships" xmlns:m="http://schemas.openxmlformats.org/officeDocument/2006/math" xmlns:v="urn:schemas-microsoft-com:vml" xmlns:wp14="http://schemas.microsoft.com/office/word/2010/wordprocessingDrawing" xmlns:wp="http://schemas.openxmlformats.org/drawingml/2006/wordprocessingDrawing" xmlns:w10="urn:schemas-microsoft-com:office:word" xmlns:w="http://schemas.openxmlformats.org/wordprocessingml/2006/main" xmlns:w14="http://schemas.microsoft.com/office/word/2010/wordml" xmlns:wpg="http://schemas.microsoft.com/office/word/2010/wordprocessingGroup" xmlns:wpi="http://schemas.microsoft.com/office/word/2010/wordprocessingInk" xmlns:wne="http://schemas.microsoft.com/office/word/2006/wordml" xmlns:wps="http://schemas.microsoft.com/office/word/2010/wordprocessingShape" mc:Ignorable="w14 wp14">
   <w:footnote w:type="separator" w:id="-1">
     <w:p>
       <w:pPr>
@@ -4366,7 +5108,7 @@
 </file>
 
 <file path=word/header1.xml><?xml version="1.0" encoding="utf-8"?>
-<w:hdr xmlns:wpc="http://schemas.microsoft.com/office/word/2010/wordprocessingCanvas" xmlns:cx="http://schemas.microsoft.com/office/drawing/2014/chartex" xmlns:cx1="http://schemas.microsoft.com/office/drawing/2015/9/8/chartex" xmlns:cx2="http://schemas.microsoft.com/office/drawing/2015/10/21/chartex" xmlns:cx3="http://schemas.microsoft.com/office/drawing/2016/5/9/chartex" xmlns:cx4="http://schemas.microsoft.com/office/drawing/2016/5/10/chartex" xmlns:cx5="http://schemas.microsoft.com/office/drawing/2016/5/11/chartex" xmlns:mc="http://schemas.openxmlformats.org/markup-compatibility/2006" xmlns:o="urn:schemas-microsoft-com:office:office" xmlns:r="http://schemas.openxmlformats.org/officeDocument/2006/relationships" xmlns:m="http://schemas.openxmlformats.org/officeDocument/2006/math" xmlns:v="urn:schemas-microsoft-com:vml" xmlns:wp14="http://schemas.microsoft.com/office/word/2010/wordprocessingDrawing" xmlns:wp="http://schemas.openxmlformats.org/drawingml/2006/wordprocessingDrawing" xmlns:w10="urn:schemas-microsoft-com:office:word" xmlns:w="http://schemas.openxmlformats.org/wordprocessingml/2006/main" xmlns:w14="http://schemas.microsoft.com/office/word/2010/wordml" xmlns:w15="http://schemas.microsoft.com/office/word/2012/wordml" xmlns:w16se="http://schemas.microsoft.com/office/word/2015/wordml/symex" xmlns:wpg="http://schemas.microsoft.com/office/word/2010/wordprocessingGroup" xmlns:wpi="http://schemas.microsoft.com/office/word/2010/wordprocessingInk" xmlns:wne="http://schemas.microsoft.com/office/word/2006/wordml" xmlns:wps="http://schemas.microsoft.com/office/word/2010/wordprocessingShape" mc:Ignorable="w14 w15 w16se wp14">
+<w:hdr xmlns:wpc="http://schemas.microsoft.com/office/word/2010/wordprocessingCanvas" xmlns:mc="http://schemas.openxmlformats.org/markup-compatibility/2006" xmlns:o="urn:schemas-microsoft-com:office:office" xmlns:r="http://schemas.openxmlformats.org/officeDocument/2006/relationships" xmlns:m="http://schemas.openxmlformats.org/officeDocument/2006/math" xmlns:v="urn:schemas-microsoft-com:vml" xmlns:wp14="http://schemas.microsoft.com/office/word/2010/wordprocessingDrawing" xmlns:wp="http://schemas.openxmlformats.org/drawingml/2006/wordprocessingDrawing" xmlns:w10="urn:schemas-microsoft-com:office:word" xmlns:w="http://schemas.openxmlformats.org/wordprocessingml/2006/main" xmlns:w14="http://schemas.microsoft.com/office/word/2010/wordml" xmlns:wpg="http://schemas.microsoft.com/office/word/2010/wordprocessingGroup" xmlns:wpi="http://schemas.microsoft.com/office/word/2010/wordprocessingInk" xmlns:wne="http://schemas.microsoft.com/office/word/2006/wordml" xmlns:wps="http://schemas.microsoft.com/office/word/2010/wordprocessingShape" mc:Ignorable="w14 wp14">
   <w:p>
     <w:pPr>
       <w:pStyle w:val="Kopfzeile"/>
@@ -4409,8 +5151,8 @@
 </file>
 
 <file path=word/numbering.xml><?xml version="1.0" encoding="utf-8"?>
-<w:numbering xmlns:wpc="http://schemas.microsoft.com/office/word/2010/wordprocessingCanvas" xmlns:cx="http://schemas.microsoft.com/office/drawing/2014/chartex" xmlns:cx1="http://schemas.microsoft.com/office/drawing/2015/9/8/chartex" xmlns:cx2="http://schemas.microsoft.com/office/drawing/2015/10/21/chartex" xmlns:cx3="http://schemas.microsoft.com/office/drawing/2016/5/9/chartex" xmlns:cx4="http://schemas.microsoft.com/office/drawing/2016/5/10/chartex" xmlns:cx5="http://schemas.microsoft.com/office/drawing/2016/5/11/chartex" xmlns:mc="http://schemas.openxmlformats.org/markup-compatibility/2006" xmlns:o="urn:schemas-microsoft-com:office:office" xmlns:r="http://schemas.openxmlformats.org/officeDocument/2006/relationships" xmlns:m="http://schemas.openxmlformats.org/officeDocument/2006/math" xmlns:v="urn:schemas-microsoft-com:vml" xmlns:wp14="http://schemas.microsoft.com/office/word/2010/wordprocessingDrawing" xmlns:wp="http://schemas.openxmlformats.org/drawingml/2006/wordprocessingDrawing" xmlns:w10="urn:schemas-microsoft-com:office:word" xmlns:w="http://schemas.openxmlformats.org/wordprocessingml/2006/main" xmlns:w14="http://schemas.microsoft.com/office/word/2010/wordml" xmlns:w15="http://schemas.microsoft.com/office/word/2012/wordml" xmlns:w16se="http://schemas.microsoft.com/office/word/2015/wordml/symex" xmlns:wpg="http://schemas.microsoft.com/office/word/2010/wordprocessingGroup" xmlns:wpi="http://schemas.microsoft.com/office/word/2010/wordprocessingInk" xmlns:wne="http://schemas.microsoft.com/office/word/2006/wordml" xmlns:wps="http://schemas.microsoft.com/office/word/2010/wordprocessingShape" mc:Ignorable="w14 w15 w16se wp14">
-  <w:abstractNum w:abstractNumId="0" w15:restartNumberingAfterBreak="0">
+<w:numbering xmlns:wpc="http://schemas.microsoft.com/office/word/2010/wordprocessingCanvas" xmlns:mc="http://schemas.openxmlformats.org/markup-compatibility/2006" xmlns:o="urn:schemas-microsoft-com:office:office" xmlns:r="http://schemas.openxmlformats.org/officeDocument/2006/relationships" xmlns:m="http://schemas.openxmlformats.org/officeDocument/2006/math" xmlns:v="urn:schemas-microsoft-com:vml" xmlns:wp14="http://schemas.microsoft.com/office/word/2010/wordprocessingDrawing" xmlns:wp="http://schemas.openxmlformats.org/drawingml/2006/wordprocessingDrawing" xmlns:w10="urn:schemas-microsoft-com:office:word" xmlns:w="http://schemas.openxmlformats.org/wordprocessingml/2006/main" xmlns:w14="http://schemas.microsoft.com/office/word/2010/wordml" xmlns:wpg="http://schemas.microsoft.com/office/word/2010/wordprocessingGroup" xmlns:wpi="http://schemas.microsoft.com/office/word/2010/wordprocessingInk" xmlns:wne="http://schemas.microsoft.com/office/word/2006/wordml" xmlns:wps="http://schemas.microsoft.com/office/word/2010/wordprocessingShape" mc:Ignorable="w14 wp14">
+  <w:abstractNum w:abstractNumId="0">
     <w:nsid w:val="0E8A0639"/>
     <w:multiLevelType w:val="multilevel"/>
     <w:tmpl w:val="0407001F"/>
@@ -4496,7 +5238,120 @@
       </w:pPr>
     </w:lvl>
   </w:abstractNum>
-  <w:abstractNum w:abstractNumId="1" w15:restartNumberingAfterBreak="0">
+  <w:abstractNum w:abstractNumId="1">
+    <w:nsid w:val="2D194A6E"/>
+    <w:multiLevelType w:val="hybridMultilevel"/>
+    <w:tmpl w:val="3FFE64A8"/>
+    <w:lvl w:ilvl="0" w:tplc="04070001">
+      <w:start w:val="1"/>
+      <w:numFmt w:val="bullet"/>
+      <w:lvlText w:val=""/>
+      <w:lvlJc w:val="left"/>
+      <w:pPr>
+        <w:ind w:left="720" w:hanging="360"/>
+      </w:pPr>
+      <w:rPr>
+        <w:rFonts w:ascii="Symbol" w:hAnsi="Symbol" w:hint="default"/>
+      </w:rPr>
+    </w:lvl>
+    <w:lvl w:ilvl="1" w:tplc="04070003" w:tentative="1">
+      <w:start w:val="1"/>
+      <w:numFmt w:val="bullet"/>
+      <w:lvlText w:val="o"/>
+      <w:lvlJc w:val="left"/>
+      <w:pPr>
+        <w:ind w:left="1440" w:hanging="360"/>
+      </w:pPr>
+      <w:rPr>
+        <w:rFonts w:ascii="Courier New" w:hAnsi="Courier New" w:cs="Courier New" w:hint="default"/>
+      </w:rPr>
+    </w:lvl>
+    <w:lvl w:ilvl="2" w:tplc="04070005" w:tentative="1">
+      <w:start w:val="1"/>
+      <w:numFmt w:val="bullet"/>
+      <w:lvlText w:val=""/>
+      <w:lvlJc w:val="left"/>
+      <w:pPr>
+        <w:ind w:left="2160" w:hanging="360"/>
+      </w:pPr>
+      <w:rPr>
+        <w:rFonts w:ascii="Wingdings" w:hAnsi="Wingdings" w:hint="default"/>
+      </w:rPr>
+    </w:lvl>
+    <w:lvl w:ilvl="3" w:tplc="04070001" w:tentative="1">
+      <w:start w:val="1"/>
+      <w:numFmt w:val="bullet"/>
+      <w:lvlText w:val=""/>
+      <w:lvlJc w:val="left"/>
+      <w:pPr>
+        <w:ind w:left="2880" w:hanging="360"/>
+      </w:pPr>
+      <w:rPr>
+        <w:rFonts w:ascii="Symbol" w:hAnsi="Symbol" w:hint="default"/>
+      </w:rPr>
+    </w:lvl>
+    <w:lvl w:ilvl="4" w:tplc="04070003" w:tentative="1">
+      <w:start w:val="1"/>
+      <w:numFmt w:val="bullet"/>
+      <w:lvlText w:val="o"/>
+      <w:lvlJc w:val="left"/>
+      <w:pPr>
+        <w:ind w:left="3600" w:hanging="360"/>
+      </w:pPr>
+      <w:rPr>
+        <w:rFonts w:ascii="Courier New" w:hAnsi="Courier New" w:cs="Courier New" w:hint="default"/>
+      </w:rPr>
+    </w:lvl>
+    <w:lvl w:ilvl="5" w:tplc="04070005" w:tentative="1">
+      <w:start w:val="1"/>
+      <w:numFmt w:val="bullet"/>
+      <w:lvlText w:val=""/>
+      <w:lvlJc w:val="left"/>
+      <w:pPr>
+        <w:ind w:left="4320" w:hanging="360"/>
+      </w:pPr>
+      <w:rPr>
+        <w:rFonts w:ascii="Wingdings" w:hAnsi="Wingdings" w:hint="default"/>
+      </w:rPr>
+    </w:lvl>
+    <w:lvl w:ilvl="6" w:tplc="04070001" w:tentative="1">
+      <w:start w:val="1"/>
+      <w:numFmt w:val="bullet"/>
+      <w:lvlText w:val=""/>
+      <w:lvlJc w:val="left"/>
+      <w:pPr>
+        <w:ind w:left="5040" w:hanging="360"/>
+      </w:pPr>
+      <w:rPr>
+        <w:rFonts w:ascii="Symbol" w:hAnsi="Symbol" w:hint="default"/>
+      </w:rPr>
+    </w:lvl>
+    <w:lvl w:ilvl="7" w:tplc="04070003" w:tentative="1">
+      <w:start w:val="1"/>
+      <w:numFmt w:val="bullet"/>
+      <w:lvlText w:val="o"/>
+      <w:lvlJc w:val="left"/>
+      <w:pPr>
+        <w:ind w:left="5760" w:hanging="360"/>
+      </w:pPr>
+      <w:rPr>
+        <w:rFonts w:ascii="Courier New" w:hAnsi="Courier New" w:cs="Courier New" w:hint="default"/>
+      </w:rPr>
+    </w:lvl>
+    <w:lvl w:ilvl="8" w:tplc="04070005" w:tentative="1">
+      <w:start w:val="1"/>
+      <w:numFmt w:val="bullet"/>
+      <w:lvlText w:val=""/>
+      <w:lvlJc w:val="left"/>
+      <w:pPr>
+        <w:ind w:left="6480" w:hanging="360"/>
+      </w:pPr>
+      <w:rPr>
+        <w:rFonts w:ascii="Wingdings" w:hAnsi="Wingdings" w:hint="default"/>
+      </w:rPr>
+    </w:lvl>
+  </w:abstractNum>
+  <w:abstractNum w:abstractNumId="2">
     <w:nsid w:val="518A58EB"/>
     <w:multiLevelType w:val="hybridMultilevel"/>
     <w:tmpl w:val="A35C91B0"/>
@@ -4610,7 +5465,7 @@
       </w:rPr>
     </w:lvl>
   </w:abstractNum>
-  <w:abstractNum w:abstractNumId="2" w15:restartNumberingAfterBreak="0">
+  <w:abstractNum w:abstractNumId="3">
     <w:nsid w:val="531E6DC7"/>
     <w:multiLevelType w:val="hybridMultilevel"/>
     <w:tmpl w:val="B87266C8"/>
@@ -4699,7 +5554,7 @@
       </w:pPr>
     </w:lvl>
   </w:abstractNum>
-  <w:abstractNum w:abstractNumId="3" w15:restartNumberingAfterBreak="0">
+  <w:abstractNum w:abstractNumId="4">
     <w:nsid w:val="5DD61F0F"/>
     <w:multiLevelType w:val="hybridMultilevel"/>
     <w:tmpl w:val="5E2C4CDA"/>
@@ -4812,7 +5667,7 @@
       </w:rPr>
     </w:lvl>
   </w:abstractNum>
-  <w:abstractNum w:abstractNumId="4" w15:restartNumberingAfterBreak="0">
+  <w:abstractNum w:abstractNumId="5">
     <w:nsid w:val="5EAD5EC7"/>
     <w:multiLevelType w:val="hybridMultilevel"/>
     <w:tmpl w:val="8AB61004"/>
@@ -4925,7 +5780,7 @@
       </w:rPr>
     </w:lvl>
   </w:abstractNum>
-  <w:abstractNum w:abstractNumId="5" w15:restartNumberingAfterBreak="0">
+  <w:abstractNum w:abstractNumId="6">
     <w:nsid w:val="60BF3C40"/>
     <w:multiLevelType w:val="multilevel"/>
     <w:tmpl w:val="BE8220EA"/>
@@ -5013,7 +5868,7 @@
       </w:pPr>
     </w:lvl>
   </w:abstractNum>
-  <w:abstractNum w:abstractNumId="6" w15:restartNumberingAfterBreak="0">
+  <w:abstractNum w:abstractNumId="7">
     <w:nsid w:val="77585016"/>
     <w:multiLevelType w:val="hybridMultilevel"/>
     <w:tmpl w:val="620E4B86"/>
@@ -5100,31 +5955,31 @@
     </w:lvl>
   </w:abstractNum>
   <w:num w:numId="1">
+    <w:abstractNumId w:val="4"/>
+  </w:num>
+  <w:num w:numId="2">
+    <w:abstractNumId w:val="7"/>
+  </w:num>
+  <w:num w:numId="3">
+    <w:abstractNumId w:val="6"/>
+  </w:num>
+  <w:num w:numId="4">
     <w:abstractNumId w:val="3"/>
   </w:num>
-  <w:num w:numId="2">
-    <w:abstractNumId w:val="6"/>
-  </w:num>
-  <w:num w:numId="3">
+  <w:num w:numId="5">
     <w:abstractNumId w:val="5"/>
   </w:num>
-  <w:num w:numId="4">
+  <w:num w:numId="6">
     <w:abstractNumId w:val="2"/>
-  </w:num>
-  <w:num w:numId="5">
-    <w:abstractNumId w:val="4"/>
-  </w:num>
-  <w:num w:numId="6">
-    <w:abstractNumId w:val="1"/>
   </w:num>
   <w:num w:numId="7">
     <w:abstractNumId w:val="0"/>
   </w:num>
   <w:num w:numId="8">
-    <w:abstractNumId w:val="5"/>
+    <w:abstractNumId w:val="6"/>
   </w:num>
   <w:num w:numId="9">
-    <w:abstractNumId w:val="5"/>
+    <w:abstractNumId w:val="6"/>
     <w:lvlOverride w:ilvl="0">
       <w:startOverride w:val="1"/>
     </w:lvlOverride>
@@ -5154,7 +6009,7 @@
     </w:lvlOverride>
   </w:num>
   <w:num w:numId="10">
-    <w:abstractNumId w:val="5"/>
+    <w:abstractNumId w:val="6"/>
     <w:lvlOverride w:ilvl="0">
       <w:startOverride w:val="1"/>
     </w:lvlOverride>
@@ -5183,6 +6038,9 @@
       <w:startOverride w:val="1"/>
     </w:lvlOverride>
   </w:num>
+  <w:num w:numId="11">
+    <w:abstractNumId w:val="1"/>
+  </w:num>
 </w:numbering>
 </file>
 
@@ -5195,7 +6053,7 @@
 </file>
 
 <file path=word/styles.xml><?xml version="1.0" encoding="utf-8"?>
-<w:styles xmlns:mc="http://schemas.openxmlformats.org/markup-compatibility/2006" xmlns:r="http://schemas.openxmlformats.org/officeDocument/2006/relationships" xmlns:w="http://schemas.openxmlformats.org/wordprocessingml/2006/main" xmlns:w14="http://schemas.microsoft.com/office/word/2010/wordml" xmlns:w15="http://schemas.microsoft.com/office/word/2012/wordml" xmlns:w16se="http://schemas.microsoft.com/office/word/2015/wordml/symex" mc:Ignorable="w14 w15 w16se">
+<w:styles xmlns:mc="http://schemas.openxmlformats.org/markup-compatibility/2006" xmlns:r="http://schemas.openxmlformats.org/officeDocument/2006/relationships" xmlns:w="http://schemas.openxmlformats.org/wordprocessingml/2006/main" xmlns:w14="http://schemas.microsoft.com/office/word/2010/wordml" mc:Ignorable="w14">
   <w:docDefaults>
     <w:rPrDefault>
       <w:rPr>
@@ -5211,378 +6069,147 @@
       </w:pPr>
     </w:pPrDefault>
   </w:docDefaults>
-  <w:latentStyles w:defLockedState="0" w:defUIPriority="99" w:defSemiHidden="0" w:defUnhideWhenUsed="0" w:defQFormat="0" w:count="374">
-    <w:lsdException w:name="Normal" w:uiPriority="0" w:qFormat="1"/>
-    <w:lsdException w:name="heading 1" w:uiPriority="9" w:qFormat="1"/>
-    <w:lsdException w:name="heading 2" w:semiHidden="1" w:uiPriority="9" w:unhideWhenUsed="1" w:qFormat="1"/>
-    <w:lsdException w:name="heading 3" w:semiHidden="1" w:uiPriority="9" w:unhideWhenUsed="1" w:qFormat="1"/>
-    <w:lsdException w:name="heading 4" w:semiHidden="1" w:uiPriority="9" w:unhideWhenUsed="1" w:qFormat="1"/>
-    <w:lsdException w:name="heading 5" w:semiHidden="1" w:uiPriority="9" w:unhideWhenUsed="1" w:qFormat="1"/>
-    <w:lsdException w:name="heading 6" w:semiHidden="1" w:uiPriority="9" w:unhideWhenUsed="1" w:qFormat="1"/>
-    <w:lsdException w:name="heading 7" w:semiHidden="1" w:uiPriority="9" w:unhideWhenUsed="1" w:qFormat="1"/>
-    <w:lsdException w:name="heading 8" w:semiHidden="1" w:uiPriority="9" w:unhideWhenUsed="1" w:qFormat="1"/>
-    <w:lsdException w:name="heading 9" w:semiHidden="1" w:uiPriority="9" w:unhideWhenUsed="1" w:qFormat="1"/>
-    <w:lsdException w:name="index 1" w:semiHidden="1" w:unhideWhenUsed="1"/>
-    <w:lsdException w:name="index 2" w:semiHidden="1" w:unhideWhenUsed="1"/>
-    <w:lsdException w:name="index 3" w:semiHidden="1" w:unhideWhenUsed="1"/>
-    <w:lsdException w:name="index 4" w:semiHidden="1" w:unhideWhenUsed="1"/>
-    <w:lsdException w:name="index 5" w:semiHidden="1" w:unhideWhenUsed="1"/>
-    <w:lsdException w:name="index 6" w:semiHidden="1" w:unhideWhenUsed="1"/>
-    <w:lsdException w:name="index 7" w:semiHidden="1" w:unhideWhenUsed="1"/>
-    <w:lsdException w:name="index 8" w:semiHidden="1" w:unhideWhenUsed="1"/>
-    <w:lsdException w:name="index 9" w:semiHidden="1" w:unhideWhenUsed="1"/>
-    <w:lsdException w:name="toc 1" w:semiHidden="1" w:uiPriority="39" w:unhideWhenUsed="1"/>
-    <w:lsdException w:name="toc 2" w:semiHidden="1" w:uiPriority="39" w:unhideWhenUsed="1"/>
-    <w:lsdException w:name="toc 3" w:semiHidden="1" w:uiPriority="39" w:unhideWhenUsed="1"/>
-    <w:lsdException w:name="toc 4" w:semiHidden="1" w:uiPriority="39" w:unhideWhenUsed="1"/>
-    <w:lsdException w:name="toc 5" w:semiHidden="1" w:uiPriority="39" w:unhideWhenUsed="1"/>
-    <w:lsdException w:name="toc 6" w:semiHidden="1" w:uiPriority="39" w:unhideWhenUsed="1"/>
-    <w:lsdException w:name="toc 7" w:semiHidden="1" w:uiPriority="39" w:unhideWhenUsed="1"/>
-    <w:lsdException w:name="toc 8" w:semiHidden="1" w:uiPriority="39" w:unhideWhenUsed="1"/>
-    <w:lsdException w:name="toc 9" w:semiHidden="1" w:uiPriority="39" w:unhideWhenUsed="1"/>
-    <w:lsdException w:name="Normal Indent" w:semiHidden="1" w:unhideWhenUsed="1"/>
-    <w:lsdException w:name="footnote text" w:semiHidden="1" w:unhideWhenUsed="1"/>
-    <w:lsdException w:name="annotation text" w:semiHidden="1" w:unhideWhenUsed="1"/>
-    <w:lsdException w:name="header" w:semiHidden="1" w:unhideWhenUsed="1"/>
-    <w:lsdException w:name="footer" w:semiHidden="1" w:unhideWhenUsed="1"/>
-    <w:lsdException w:name="index heading" w:semiHidden="1" w:unhideWhenUsed="1"/>
-    <w:lsdException w:name="caption" w:semiHidden="1" w:uiPriority="35" w:unhideWhenUsed="1" w:qFormat="1"/>
-    <w:lsdException w:name="table of figures" w:semiHidden="1" w:unhideWhenUsed="1"/>
-    <w:lsdException w:name="envelope address" w:semiHidden="1" w:unhideWhenUsed="1"/>
-    <w:lsdException w:name="envelope return" w:semiHidden="1" w:unhideWhenUsed="1"/>
-    <w:lsdException w:name="footnote reference" w:semiHidden="1" w:unhideWhenUsed="1"/>
-    <w:lsdException w:name="annotation reference" w:semiHidden="1" w:unhideWhenUsed="1"/>
-    <w:lsdException w:name="line number" w:semiHidden="1" w:unhideWhenUsed="1"/>
-    <w:lsdException w:name="page number" w:semiHidden="1" w:unhideWhenUsed="1"/>
-    <w:lsdException w:name="endnote reference" w:semiHidden="1" w:unhideWhenUsed="1"/>
-    <w:lsdException w:name="endnote text" w:semiHidden="1" w:unhideWhenUsed="1"/>
-    <w:lsdException w:name="table of authorities" w:semiHidden="1" w:unhideWhenUsed="1"/>
-    <w:lsdException w:name="macro" w:semiHidden="1" w:unhideWhenUsed="1"/>
-    <w:lsdException w:name="toa heading" w:semiHidden="1" w:unhideWhenUsed="1"/>
-    <w:lsdException w:name="List" w:semiHidden="1" w:unhideWhenUsed="1"/>
-    <w:lsdException w:name="List Bullet" w:semiHidden="1" w:unhideWhenUsed="1"/>
-    <w:lsdException w:name="List Number" w:semiHidden="1" w:unhideWhenUsed="1"/>
-    <w:lsdException w:name="List 2" w:semiHidden="1" w:unhideWhenUsed="1"/>
-    <w:lsdException w:name="List 3" w:semiHidden="1" w:unhideWhenUsed="1"/>
-    <w:lsdException w:name="List 4" w:semiHidden="1" w:unhideWhenUsed="1"/>
-    <w:lsdException w:name="List 5" w:semiHidden="1" w:unhideWhenUsed="1"/>
-    <w:lsdException w:name="List Bullet 2" w:semiHidden="1" w:unhideWhenUsed="1"/>
-    <w:lsdException w:name="List Bullet 3" w:semiHidden="1" w:unhideWhenUsed="1"/>
-    <w:lsdException w:name="List Bullet 4" w:semiHidden="1" w:unhideWhenUsed="1"/>
-    <w:lsdException w:name="List Bullet 5" w:semiHidden="1" w:unhideWhenUsed="1"/>
-    <w:lsdException w:name="List Number 2" w:semiHidden="1" w:unhideWhenUsed="1"/>
-    <w:lsdException w:name="List Number 3" w:semiHidden="1" w:unhideWhenUsed="1"/>
-    <w:lsdException w:name="List Number 4" w:semiHidden="1" w:unhideWhenUsed="1"/>
-    <w:lsdException w:name="List Number 5" w:semiHidden="1" w:unhideWhenUsed="1"/>
-    <w:lsdException w:name="Title" w:uiPriority="10" w:qFormat="1"/>
-    <w:lsdException w:name="Closing" w:semiHidden="1" w:unhideWhenUsed="1"/>
-    <w:lsdException w:name="Signature" w:semiHidden="1" w:unhideWhenUsed="1"/>
-    <w:lsdException w:name="Default Paragraph Font" w:semiHidden="1" w:uiPriority="1" w:unhideWhenUsed="1"/>
-    <w:lsdException w:name="Body Text" w:semiHidden="1" w:unhideWhenUsed="1"/>
-    <w:lsdException w:name="Body Text Indent" w:semiHidden="1" w:unhideWhenUsed="1"/>
-    <w:lsdException w:name="List Continue" w:semiHidden="1" w:unhideWhenUsed="1"/>
-    <w:lsdException w:name="List Continue 2" w:semiHidden="1" w:unhideWhenUsed="1"/>
-    <w:lsdException w:name="List Continue 3" w:semiHidden="1" w:unhideWhenUsed="1"/>
-    <w:lsdException w:name="List Continue 4" w:semiHidden="1" w:unhideWhenUsed="1"/>
-    <w:lsdException w:name="List Continue 5" w:semiHidden="1" w:unhideWhenUsed="1"/>
-    <w:lsdException w:name="Message Header" w:semiHidden="1" w:unhideWhenUsed="1"/>
-    <w:lsdException w:name="Subtitle" w:uiPriority="11" w:qFormat="1"/>
-    <w:lsdException w:name="Salutation" w:semiHidden="1" w:unhideWhenUsed="1"/>
-    <w:lsdException w:name="Date" w:semiHidden="1" w:unhideWhenUsed="1"/>
-    <w:lsdException w:name="Body Text First Indent" w:semiHidden="1" w:unhideWhenUsed="1"/>
-    <w:lsdException w:name="Body Text First Indent 2" w:semiHidden="1" w:unhideWhenUsed="1"/>
-    <w:lsdException w:name="Note Heading" w:semiHidden="1" w:unhideWhenUsed="1"/>
-    <w:lsdException w:name="Body Text 2" w:semiHidden="1" w:unhideWhenUsed="1"/>
-    <w:lsdException w:name="Body Text 3" w:semiHidden="1" w:unhideWhenUsed="1"/>
-    <w:lsdException w:name="Body Text Indent 2" w:semiHidden="1" w:unhideWhenUsed="1"/>
-    <w:lsdException w:name="Body Text Indent 3" w:semiHidden="1" w:unhideWhenUsed="1"/>
-    <w:lsdException w:name="Block Text" w:semiHidden="1" w:unhideWhenUsed="1"/>
-    <w:lsdException w:name="Hyperlink" w:semiHidden="1" w:unhideWhenUsed="1"/>
-    <w:lsdException w:name="FollowedHyperlink" w:semiHidden="1" w:unhideWhenUsed="1"/>
-    <w:lsdException w:name="Strong" w:uiPriority="22" w:qFormat="1"/>
-    <w:lsdException w:name="Emphasis" w:uiPriority="20" w:qFormat="1"/>
-    <w:lsdException w:name="Document Map" w:semiHidden="1" w:unhideWhenUsed="1"/>
-    <w:lsdException w:name="Plain Text" w:semiHidden="1" w:unhideWhenUsed="1"/>
-    <w:lsdException w:name="E-mail Signature" w:semiHidden="1" w:unhideWhenUsed="1"/>
-    <w:lsdException w:name="HTML Top of Form" w:semiHidden="1" w:unhideWhenUsed="1"/>
-    <w:lsdException w:name="HTML Bottom of Form" w:semiHidden="1" w:unhideWhenUsed="1"/>
-    <w:lsdException w:name="Normal (Web)" w:semiHidden="1" w:unhideWhenUsed="1"/>
-    <w:lsdException w:name="HTML Acronym" w:semiHidden="1" w:unhideWhenUsed="1"/>
-    <w:lsdException w:name="HTML Address" w:semiHidden="1" w:unhideWhenUsed="1"/>
-    <w:lsdException w:name="HTML Cite" w:semiHidden="1" w:unhideWhenUsed="1"/>
-    <w:lsdException w:name="HTML Code" w:semiHidden="1" w:unhideWhenUsed="1"/>
-    <w:lsdException w:name="HTML Definition" w:semiHidden="1" w:unhideWhenUsed="1"/>
-    <w:lsdException w:name="HTML Keyboard" w:semiHidden="1" w:unhideWhenUsed="1"/>
-    <w:lsdException w:name="HTML Preformatted" w:semiHidden="1" w:unhideWhenUsed="1"/>
-    <w:lsdException w:name="HTML Sample" w:semiHidden="1" w:unhideWhenUsed="1"/>
-    <w:lsdException w:name="HTML Typewriter" w:semiHidden="1" w:unhideWhenUsed="1"/>
-    <w:lsdException w:name="HTML Variable" w:semiHidden="1" w:unhideWhenUsed="1"/>
-    <w:lsdException w:name="annotation subject" w:semiHidden="1" w:unhideWhenUsed="1"/>
-    <w:lsdException w:name="No List" w:semiHidden="1" w:unhideWhenUsed="1"/>
-    <w:lsdException w:name="Outline List 1" w:semiHidden="1" w:unhideWhenUsed="1"/>
-    <w:lsdException w:name="Outline List 2" w:semiHidden="1" w:unhideWhenUsed="1"/>
-    <w:lsdException w:name="Outline List 3" w:semiHidden="1" w:unhideWhenUsed="1"/>
-    <w:lsdException w:name="Table Simple 1" w:semiHidden="1" w:unhideWhenUsed="1"/>
-    <w:lsdException w:name="Table Simple 2" w:semiHidden="1" w:unhideWhenUsed="1"/>
-    <w:lsdException w:name="Table Simple 3" w:semiHidden="1" w:unhideWhenUsed="1"/>
-    <w:lsdException w:name="Table Classic 1" w:semiHidden="1" w:unhideWhenUsed="1"/>
-    <w:lsdException w:name="Table Classic 2" w:semiHidden="1" w:unhideWhenUsed="1"/>
-    <w:lsdException w:name="Table Classic 3" w:semiHidden="1" w:unhideWhenUsed="1"/>
-    <w:lsdException w:name="Table Classic 4" w:semiHidden="1" w:unhideWhenUsed="1"/>
-    <w:lsdException w:name="Table Colorful 1" w:semiHidden="1" w:unhideWhenUsed="1"/>
-    <w:lsdException w:name="Table Colorful 2" w:semiHidden="1" w:unhideWhenUsed="1"/>
-    <w:lsdException w:name="Table Colorful 3" w:semiHidden="1" w:unhideWhenUsed="1"/>
-    <w:lsdException w:name="Table Columns 1" w:semiHidden="1" w:unhideWhenUsed="1"/>
-    <w:lsdException w:name="Table Columns 2" w:semiHidden="1" w:unhideWhenUsed="1"/>
-    <w:lsdException w:name="Table Columns 3" w:semiHidden="1" w:unhideWhenUsed="1"/>
-    <w:lsdException w:name="Table Columns 4" w:semiHidden="1" w:unhideWhenUsed="1"/>
-    <w:lsdException w:name="Table Columns 5" w:semiHidden="1" w:unhideWhenUsed="1"/>
-    <w:lsdException w:name="Table Grid 1" w:semiHidden="1" w:unhideWhenUsed="1"/>
-    <w:lsdException w:name="Table Grid 2" w:semiHidden="1" w:unhideWhenUsed="1"/>
-    <w:lsdException w:name="Table Grid 3" w:semiHidden="1" w:unhideWhenUsed="1"/>
-    <w:lsdException w:name="Table Grid 4" w:semiHidden="1" w:unhideWhenUsed="1"/>
-    <w:lsdException w:name="Table Grid 5" w:semiHidden="1" w:unhideWhenUsed="1"/>
-    <w:lsdException w:name="Table Grid 6" w:semiHidden="1" w:unhideWhenUsed="1"/>
-    <w:lsdException w:name="Table Grid 7" w:semiHidden="1" w:unhideWhenUsed="1"/>
-    <w:lsdException w:name="Table Grid 8" w:semiHidden="1" w:unhideWhenUsed="1"/>
-    <w:lsdException w:name="Table List 1" w:semiHidden="1" w:unhideWhenUsed="1"/>
-    <w:lsdException w:name="Table List 2" w:semiHidden="1" w:unhideWhenUsed="1"/>
-    <w:lsdException w:name="Table List 3" w:semiHidden="1" w:unhideWhenUsed="1"/>
-    <w:lsdException w:name="Table List 4" w:semiHidden="1" w:unhideWhenUsed="1"/>
-    <w:lsdException w:name="Table List 5" w:semiHidden="1" w:unhideWhenUsed="1"/>
-    <w:lsdException w:name="Table List 6" w:semiHidden="1" w:unhideWhenUsed="1"/>
-    <w:lsdException w:name="Table List 7" w:semiHidden="1" w:unhideWhenUsed="1"/>
-    <w:lsdException w:name="Table List 8" w:semiHidden="1" w:unhideWhenUsed="1"/>
-    <w:lsdException w:name="Table 3D effects 1" w:semiHidden="1" w:unhideWhenUsed="1"/>
-    <w:lsdException w:name="Table 3D effects 2" w:semiHidden="1" w:unhideWhenUsed="1"/>
-    <w:lsdException w:name="Table 3D effects 3" w:semiHidden="1" w:unhideWhenUsed="1"/>
-    <w:lsdException w:name="Table Contemporary" w:semiHidden="1" w:unhideWhenUsed="1"/>
-    <w:lsdException w:name="Table Elegant" w:semiHidden="1" w:unhideWhenUsed="1"/>
-    <w:lsdException w:name="Table Professional" w:semiHidden="1" w:unhideWhenUsed="1"/>
-    <w:lsdException w:name="Table Subtle 1" w:semiHidden="1" w:unhideWhenUsed="1"/>
-    <w:lsdException w:name="Table Subtle 2" w:semiHidden="1" w:unhideWhenUsed="1"/>
-    <w:lsdException w:name="Table Web 1" w:semiHidden="1" w:unhideWhenUsed="1"/>
-    <w:lsdException w:name="Table Web 3" w:semiHidden="1" w:unhideWhenUsed="1"/>
-    <w:lsdException w:name="Balloon Text" w:semiHidden="1" w:unhideWhenUsed="1"/>
-    <w:lsdException w:name="Table Grid" w:uiPriority="39"/>
-    <w:lsdException w:name="Placeholder Text" w:semiHidden="1"/>
-    <w:lsdException w:name="No Spacing" w:uiPriority="1" w:qFormat="1"/>
-    <w:lsdException w:name="Light Shading" w:uiPriority="60"/>
-    <w:lsdException w:name="Light List" w:uiPriority="61"/>
-    <w:lsdException w:name="Light Grid" w:uiPriority="62"/>
-    <w:lsdException w:name="Medium Shading 1" w:uiPriority="63"/>
-    <w:lsdException w:name="Medium Shading 2" w:uiPriority="64"/>
-    <w:lsdException w:name="Medium List 1" w:uiPriority="65"/>
-    <w:lsdException w:name="Medium List 2" w:uiPriority="66"/>
-    <w:lsdException w:name="Medium Grid 1" w:uiPriority="67"/>
-    <w:lsdException w:name="Medium Grid 2" w:uiPriority="68"/>
-    <w:lsdException w:name="Medium Grid 3" w:uiPriority="69"/>
-    <w:lsdException w:name="Dark List" w:uiPriority="70"/>
-    <w:lsdException w:name="Colorful Shading" w:uiPriority="71"/>
-    <w:lsdException w:name="Colorful List" w:uiPriority="72"/>
-    <w:lsdException w:name="Colorful Grid" w:uiPriority="73"/>
-    <w:lsdException w:name="Light Shading Accent 1" w:uiPriority="60"/>
-    <w:lsdException w:name="Light List Accent 1" w:uiPriority="61"/>
-    <w:lsdException w:name="Light Grid Accent 1" w:uiPriority="62"/>
-    <w:lsdException w:name="Medium Shading 1 Accent 1" w:uiPriority="63"/>
-    <w:lsdException w:name="Medium Shading 2 Accent 1" w:uiPriority="64"/>
-    <w:lsdException w:name="Medium List 1 Accent 1" w:uiPriority="65"/>
-    <w:lsdException w:name="Revision" w:semiHidden="1"/>
-    <w:lsdException w:name="List Paragraph" w:uiPriority="34" w:qFormat="1"/>
-    <w:lsdException w:name="Quote" w:uiPriority="29" w:qFormat="1"/>
-    <w:lsdException w:name="Intense Quote" w:uiPriority="30" w:qFormat="1"/>
-    <w:lsdException w:name="Medium List 2 Accent 1" w:uiPriority="66"/>
-    <w:lsdException w:name="Medium Grid 1 Accent 1" w:uiPriority="67"/>
-    <w:lsdException w:name="Medium Grid 2 Accent 1" w:uiPriority="68"/>
-    <w:lsdException w:name="Medium Grid 3 Accent 1" w:uiPriority="69"/>
-    <w:lsdException w:name="Dark List Accent 1" w:uiPriority="70"/>
-    <w:lsdException w:name="Colorful Shading Accent 1" w:uiPriority="71"/>
-    <w:lsdException w:name="Colorful List Accent 1" w:uiPriority="72"/>
-    <w:lsdException w:name="Colorful Grid Accent 1" w:uiPriority="73"/>
-    <w:lsdException w:name="Light Shading Accent 2" w:uiPriority="60"/>
-    <w:lsdException w:name="Light List Accent 2" w:uiPriority="61"/>
-    <w:lsdException w:name="Light Grid Accent 2" w:uiPriority="62"/>
-    <w:lsdException w:name="Medium Shading 1 Accent 2" w:uiPriority="63"/>
-    <w:lsdException w:name="Medium Shading 2 Accent 2" w:uiPriority="64"/>
-    <w:lsdException w:name="Medium List 1 Accent 2" w:uiPriority="65"/>
-    <w:lsdException w:name="Medium List 2 Accent 2" w:uiPriority="66"/>
-    <w:lsdException w:name="Medium Grid 1 Accent 2" w:uiPriority="67"/>
-    <w:lsdException w:name="Medium Grid 2 Accent 2" w:uiPriority="68"/>
-    <w:lsdException w:name="Medium Grid 3 Accent 2" w:uiPriority="69"/>
-    <w:lsdException w:name="Dark List Accent 2" w:uiPriority="70"/>
-    <w:lsdException w:name="Colorful Shading Accent 2" w:uiPriority="71"/>
-    <w:lsdException w:name="Colorful List Accent 2" w:uiPriority="72"/>
-    <w:lsdException w:name="Colorful Grid Accent 2" w:uiPriority="73"/>
-    <w:lsdException w:name="Light Shading Accent 3" w:uiPriority="60"/>
-    <w:lsdException w:name="Light List Accent 3" w:uiPriority="61"/>
-    <w:lsdException w:name="Light Grid Accent 3" w:uiPriority="62"/>
-    <w:lsdException w:name="Medium Shading 1 Accent 3" w:uiPriority="63"/>
-    <w:lsdException w:name="Medium Shading 2 Accent 3" w:uiPriority="64"/>
-    <w:lsdException w:name="Medium List 1 Accent 3" w:uiPriority="65"/>
-    <w:lsdException w:name="Medium List 2 Accent 3" w:uiPriority="66"/>
-    <w:lsdException w:name="Medium Grid 1 Accent 3" w:uiPriority="67"/>
-    <w:lsdException w:name="Medium Grid 2 Accent 3" w:uiPriority="68"/>
-    <w:lsdException w:name="Medium Grid 3 Accent 3" w:uiPriority="69"/>
-    <w:lsdException w:name="Dark List Accent 3" w:uiPriority="70"/>
-    <w:lsdException w:name="Colorful Shading Accent 3" w:uiPriority="71"/>
-    <w:lsdException w:name="Colorful List Accent 3" w:uiPriority="72"/>
-    <w:lsdException w:name="Colorful Grid Accent 3" w:uiPriority="73"/>
-    <w:lsdException w:name="Light Shading Accent 4" w:uiPriority="60"/>
-    <w:lsdException w:name="Light List Accent 4" w:uiPriority="61"/>
-    <w:lsdException w:name="Light Grid Accent 4" w:uiPriority="62"/>
-    <w:lsdException w:name="Medium Shading 1 Accent 4" w:uiPriority="63"/>
-    <w:lsdException w:name="Medium Shading 2 Accent 4" w:uiPriority="64"/>
-    <w:lsdException w:name="Medium List 1 Accent 4" w:uiPriority="65"/>
-    <w:lsdException w:name="Medium List 2 Accent 4" w:uiPriority="66"/>
-    <w:lsdException w:name="Medium Grid 1 Accent 4" w:uiPriority="67"/>
-    <w:lsdException w:name="Medium Grid 2 Accent 4" w:uiPriority="68"/>
-    <w:lsdException w:name="Medium Grid 3 Accent 4" w:uiPriority="69"/>
-    <w:lsdException w:name="Dark List Accent 4" w:uiPriority="70"/>
-    <w:lsdException w:name="Colorful Shading Accent 4" w:uiPriority="71"/>
-    <w:lsdException w:name="Colorful List Accent 4" w:uiPriority="72"/>
-    <w:lsdException w:name="Colorful Grid Accent 4" w:uiPriority="73"/>
-    <w:lsdException w:name="Light Shading Accent 5" w:uiPriority="60"/>
-    <w:lsdException w:name="Light List Accent 5" w:uiPriority="61"/>
-    <w:lsdException w:name="Light Grid Accent 5" w:uiPriority="62"/>
-    <w:lsdException w:name="Medium Shading 1 Accent 5" w:uiPriority="63"/>
-    <w:lsdException w:name="Medium Shading 2 Accent 5" w:uiPriority="64"/>
-    <w:lsdException w:name="Medium List 1 Accent 5" w:uiPriority="65"/>
-    <w:lsdException w:name="Medium List 2 Accent 5" w:uiPriority="66"/>
-    <w:lsdException w:name="Medium Grid 1 Accent 5" w:uiPriority="67"/>
-    <w:lsdException w:name="Medium Grid 2 Accent 5" w:uiPriority="68"/>
-    <w:lsdException w:name="Medium Grid 3 Accent 5" w:uiPriority="69"/>
-    <w:lsdException w:name="Dark List Accent 5" w:uiPriority="70"/>
-    <w:lsdException w:name="Colorful Shading Accent 5" w:uiPriority="71"/>
-    <w:lsdException w:name="Colorful List Accent 5" w:uiPriority="72"/>
-    <w:lsdException w:name="Colorful Grid Accent 5" w:uiPriority="73"/>
-    <w:lsdException w:name="Light Shading Accent 6" w:uiPriority="60"/>
-    <w:lsdException w:name="Light List Accent 6" w:uiPriority="61"/>
-    <w:lsdException w:name="Light Grid Accent 6" w:uiPriority="62"/>
-    <w:lsdException w:name="Medium Shading 1 Accent 6" w:uiPriority="63"/>
-    <w:lsdException w:name="Medium Shading 2 Accent 6" w:uiPriority="64"/>
-    <w:lsdException w:name="Medium List 1 Accent 6" w:uiPriority="65"/>
-    <w:lsdException w:name="Medium List 2 Accent 6" w:uiPriority="66"/>
-    <w:lsdException w:name="Medium Grid 1 Accent 6" w:uiPriority="67"/>
-    <w:lsdException w:name="Medium Grid 2 Accent 6" w:uiPriority="68"/>
-    <w:lsdException w:name="Medium Grid 3 Accent 6" w:uiPriority="69"/>
-    <w:lsdException w:name="Dark List Accent 6" w:uiPriority="70"/>
-    <w:lsdException w:name="Colorful Shading Accent 6" w:uiPriority="71"/>
-    <w:lsdException w:name="Colorful List Accent 6" w:uiPriority="72"/>
-    <w:lsdException w:name="Colorful Grid Accent 6" w:uiPriority="73"/>
-    <w:lsdException w:name="Subtle Emphasis" w:uiPriority="19" w:qFormat="1"/>
-    <w:lsdException w:name="Intense Emphasis" w:uiPriority="21" w:qFormat="1"/>
-    <w:lsdException w:name="Subtle Reference" w:uiPriority="31" w:qFormat="1"/>
-    <w:lsdException w:name="Intense Reference" w:uiPriority="32" w:qFormat="1"/>
-    <w:lsdException w:name="Book Title" w:uiPriority="33" w:qFormat="1"/>
-    <w:lsdException w:name="Bibliography" w:semiHidden="1" w:uiPriority="37" w:unhideWhenUsed="1"/>
-    <w:lsdException w:name="TOC Heading" w:semiHidden="1" w:uiPriority="39" w:unhideWhenUsed="1" w:qFormat="1"/>
-    <w:lsdException w:name="Plain Table 1" w:uiPriority="41"/>
-    <w:lsdException w:name="Plain Table 2" w:uiPriority="42"/>
-    <w:lsdException w:name="Plain Table 3" w:uiPriority="43"/>
-    <w:lsdException w:name="Plain Table 4" w:uiPriority="44"/>
-    <w:lsdException w:name="Plain Table 5" w:uiPriority="45"/>
-    <w:lsdException w:name="Grid Table Light" w:uiPriority="40"/>
-    <w:lsdException w:name="Grid Table 1 Light" w:uiPriority="46"/>
-    <w:lsdException w:name="Grid Table 2" w:uiPriority="47"/>
-    <w:lsdException w:name="Grid Table 3" w:uiPriority="48"/>
-    <w:lsdException w:name="Grid Table 4" w:uiPriority="49"/>
-    <w:lsdException w:name="Grid Table 5 Dark" w:uiPriority="50"/>
-    <w:lsdException w:name="Grid Table 6 Colorful" w:uiPriority="51"/>
-    <w:lsdException w:name="Grid Table 7 Colorful" w:uiPriority="52"/>
-    <w:lsdException w:name="Grid Table 1 Light Accent 1" w:uiPriority="46"/>
-    <w:lsdException w:name="Grid Table 2 Accent 1" w:uiPriority="47"/>
-    <w:lsdException w:name="Grid Table 3 Accent 1" w:uiPriority="48"/>
-    <w:lsdException w:name="Grid Table 4 Accent 1" w:uiPriority="49"/>
-    <w:lsdException w:name="Grid Table 5 Dark Accent 1" w:uiPriority="50"/>
-    <w:lsdException w:name="Grid Table 6 Colorful Accent 1" w:uiPriority="51"/>
-    <w:lsdException w:name="Grid Table 7 Colorful Accent 1" w:uiPriority="52"/>
-    <w:lsdException w:name="Grid Table 1 Light Accent 2" w:uiPriority="46"/>
-    <w:lsdException w:name="Grid Table 2 Accent 2" w:uiPriority="47"/>
-    <w:lsdException w:name="Grid Table 3 Accent 2" w:uiPriority="48"/>
-    <w:lsdException w:name="Grid Table 4 Accent 2" w:uiPriority="49"/>
-    <w:lsdException w:name="Grid Table 5 Dark Accent 2" w:uiPriority="50"/>
-    <w:lsdException w:name="Grid Table 6 Colorful Accent 2" w:uiPriority="51"/>
-    <w:lsdException w:name="Grid Table 7 Colorful Accent 2" w:uiPriority="52"/>
-    <w:lsdException w:name="Grid Table 1 Light Accent 3" w:uiPriority="46"/>
-    <w:lsdException w:name="Grid Table 2 Accent 3" w:uiPriority="47"/>
-    <w:lsdException w:name="Grid Table 3 Accent 3" w:uiPriority="48"/>
-    <w:lsdException w:name="Grid Table 4 Accent 3" w:uiPriority="49"/>
-    <w:lsdException w:name="Grid Table 5 Dark Accent 3" w:uiPriority="50"/>
-    <w:lsdException w:name="Grid Table 6 Colorful Accent 3" w:uiPriority="51"/>
-    <w:lsdException w:name="Grid Table 7 Colorful Accent 3" w:uiPriority="52"/>
-    <w:lsdException w:name="Grid Table 1 Light Accent 4" w:uiPriority="46"/>
-    <w:lsdException w:name="Grid Table 2 Accent 4" w:uiPriority="47"/>
-    <w:lsdException w:name="Grid Table 3 Accent 4" w:uiPriority="48"/>
-    <w:lsdException w:name="Grid Table 4 Accent 4" w:uiPriority="49"/>
-    <w:lsdException w:name="Grid Table 5 Dark Accent 4" w:uiPriority="50"/>
-    <w:lsdException w:name="Grid Table 6 Colorful Accent 4" w:uiPriority="51"/>
-    <w:lsdException w:name="Grid Table 7 Colorful Accent 4" w:uiPriority="52"/>
-    <w:lsdException w:name="Grid Table 1 Light Accent 5" w:uiPriority="46"/>
-    <w:lsdException w:name="Grid Table 2 Accent 5" w:uiPriority="47"/>
-    <w:lsdException w:name="Grid Table 3 Accent 5" w:uiPriority="48"/>
-    <w:lsdException w:name="Grid Table 4 Accent 5" w:uiPriority="49"/>
-    <w:lsdException w:name="Grid Table 5 Dark Accent 5" w:uiPriority="50"/>
-    <w:lsdException w:name="Grid Table 6 Colorful Accent 5" w:uiPriority="51"/>
-    <w:lsdException w:name="Grid Table 7 Colorful Accent 5" w:uiPriority="52"/>
-    <w:lsdException w:name="Grid Table 1 Light Accent 6" w:uiPriority="46"/>
-    <w:lsdException w:name="Grid Table 2 Accent 6" w:uiPriority="47"/>
-    <w:lsdException w:name="Grid Table 3 Accent 6" w:uiPriority="48"/>
-    <w:lsdException w:name="Grid Table 4 Accent 6" w:uiPriority="49"/>
-    <w:lsdException w:name="Grid Table 5 Dark Accent 6" w:uiPriority="50"/>
-    <w:lsdException w:name="Grid Table 6 Colorful Accent 6" w:uiPriority="51"/>
-    <w:lsdException w:name="Grid Table 7 Colorful Accent 6" w:uiPriority="52"/>
-    <w:lsdException w:name="List Table 1 Light" w:uiPriority="46"/>
-    <w:lsdException w:name="List Table 2" w:uiPriority="47"/>
-    <w:lsdException w:name="List Table 3" w:uiPriority="48"/>
-    <w:lsdException w:name="List Table 4" w:uiPriority="49"/>
-    <w:lsdException w:name="List Table 5 Dark" w:uiPriority="50"/>
-    <w:lsdException w:name="List Table 6 Colorful" w:uiPriority="51"/>
-    <w:lsdException w:name="List Table 7 Colorful" w:uiPriority="52"/>
-    <w:lsdException w:name="List Table 1 Light Accent 1" w:uiPriority="46"/>
-    <w:lsdException w:name="List Table 2 Accent 1" w:uiPriority="47"/>
-    <w:lsdException w:name="List Table 3 Accent 1" w:uiPriority="48"/>
-    <w:lsdException w:name="List Table 4 Accent 1" w:uiPriority="49"/>
-    <w:lsdException w:name="List Table 5 Dark Accent 1" w:uiPriority="50"/>
-    <w:lsdException w:name="List Table 6 Colorful Accent 1" w:uiPriority="51"/>
-    <w:lsdException w:name="List Table 7 Colorful Accent 1" w:uiPriority="52"/>
-    <w:lsdException w:name="List Table 1 Light Accent 2" w:uiPriority="46"/>
-    <w:lsdException w:name="List Table 2 Accent 2" w:uiPriority="47"/>
-    <w:lsdException w:name="List Table 3 Accent 2" w:uiPriority="48"/>
-    <w:lsdException w:name="List Table 4 Accent 2" w:uiPriority="49"/>
-    <w:lsdException w:name="List Table 5 Dark Accent 2" w:uiPriority="50"/>
-    <w:lsdException w:name="List Table 6 Colorful Accent 2" w:uiPriority="51"/>
-    <w:lsdException w:name="List Table 7 Colorful Accent 2" w:uiPriority="52"/>
-    <w:lsdException w:name="List Table 1 Light Accent 3" w:uiPriority="46"/>
-    <w:lsdException w:name="List Table 2 Accent 3" w:uiPriority="47"/>
-    <w:lsdException w:name="List Table 3 Accent 3" w:uiPriority="48"/>
-    <w:lsdException w:name="List Table 4 Accent 3" w:uiPriority="49"/>
-    <w:lsdException w:name="List Table 5 Dark Accent 3" w:uiPriority="50"/>
-    <w:lsdException w:name="List Table 6 Colorful Accent 3" w:uiPriority="51"/>
-    <w:lsdException w:name="List Table 7 Colorful Accent 3" w:uiPriority="52"/>
-    <w:lsdException w:name="List Table 1 Light Accent 4" w:uiPriority="46"/>
-    <w:lsdException w:name="List Table 2 Accent 4" w:uiPriority="47"/>
-    <w:lsdException w:name="List Table 3 Accent 4" w:uiPriority="48"/>
-    <w:lsdException w:name="List Table 4 Accent 4" w:uiPriority="49"/>
-    <w:lsdException w:name="List Table 5 Dark Accent 4" w:uiPriority="50"/>
-    <w:lsdException w:name="List Table 6 Colorful Accent 4" w:uiPriority="51"/>
-    <w:lsdException w:name="List Table 7 Colorful Accent 4" w:uiPriority="52"/>
-    <w:lsdException w:name="List Table 1 Light Accent 5" w:uiPriority="46"/>
-    <w:lsdException w:name="List Table 2 Accent 5" w:uiPriority="47"/>
-    <w:lsdException w:name="List Table 3 Accent 5" w:uiPriority="48"/>
-    <w:lsdException w:name="List Table 4 Accent 5" w:uiPriority="49"/>
-    <w:lsdException w:name="List Table 5 Dark Accent 5" w:uiPriority="50"/>
-    <w:lsdException w:name="List Table 6 Colorful Accent 5" w:uiPriority="51"/>
-    <w:lsdException w:name="List Table 7 Colorful Accent 5" w:uiPriority="52"/>
-    <w:lsdException w:name="List Table 1 Light Accent 6" w:uiPriority="46"/>
-    <w:lsdException w:name="List Table 2 Accent 6" w:uiPriority="47"/>
-    <w:lsdException w:name="List Table 3 Accent 6" w:uiPriority="48"/>
-    <w:lsdException w:name="List Table 4 Accent 6" w:uiPriority="49"/>
-    <w:lsdException w:name="List Table 5 Dark Accent 6" w:uiPriority="50"/>
-    <w:lsdException w:name="List Table 6 Colorful Accent 6" w:uiPriority="51"/>
-    <w:lsdException w:name="List Table 7 Colorful Accent 6" w:uiPriority="52"/>
-    <w:lsdException w:name="Mention" w:semiHidden="1" w:unhideWhenUsed="1"/>
-    <w:lsdException w:name="Smart Hyperlink" w:semiHidden="1" w:unhideWhenUsed="1"/>
-    <w:lsdException w:name="Hashtag" w:semiHidden="1" w:unhideWhenUsed="1"/>
+  <w:latentStyles w:defLockedState="0" w:defUIPriority="99" w:defSemiHidden="1" w:defUnhideWhenUsed="1" w:defQFormat="0" w:count="267">
+    <w:lsdException w:name="Normal" w:semiHidden="0" w:uiPriority="0" w:unhideWhenUsed="0" w:qFormat="1"/>
+    <w:lsdException w:name="heading 1" w:semiHidden="0" w:uiPriority="9" w:unhideWhenUsed="0" w:qFormat="1"/>
+    <w:lsdException w:name="heading 2" w:uiPriority="9" w:qFormat="1"/>
+    <w:lsdException w:name="heading 3" w:uiPriority="9" w:qFormat="1"/>
+    <w:lsdException w:name="heading 4" w:uiPriority="9" w:qFormat="1"/>
+    <w:lsdException w:name="heading 5" w:uiPriority="9" w:qFormat="1"/>
+    <w:lsdException w:name="heading 6" w:uiPriority="9" w:qFormat="1"/>
+    <w:lsdException w:name="heading 7" w:uiPriority="9" w:qFormat="1"/>
+    <w:lsdException w:name="heading 8" w:uiPriority="9" w:qFormat="1"/>
+    <w:lsdException w:name="heading 9" w:uiPriority="9" w:qFormat="1"/>
+    <w:lsdException w:name="toc 1" w:uiPriority="39"/>
+    <w:lsdException w:name="toc 2" w:uiPriority="39"/>
+    <w:lsdException w:name="toc 3" w:uiPriority="39"/>
+    <w:lsdException w:name="toc 4" w:uiPriority="39"/>
+    <w:lsdException w:name="toc 5" w:uiPriority="39"/>
+    <w:lsdException w:name="toc 6" w:uiPriority="39"/>
+    <w:lsdException w:name="toc 7" w:uiPriority="39"/>
+    <w:lsdException w:name="toc 8" w:uiPriority="39"/>
+    <w:lsdException w:name="toc 9" w:uiPriority="39"/>
+    <w:lsdException w:name="caption" w:uiPriority="35" w:qFormat="1"/>
+    <w:lsdException w:name="Title" w:semiHidden="0" w:uiPriority="10" w:unhideWhenUsed="0" w:qFormat="1"/>
+    <w:lsdException w:name="Default Paragraph Font" w:uiPriority="1"/>
+    <w:lsdException w:name="Subtitle" w:semiHidden="0" w:uiPriority="11" w:unhideWhenUsed="0" w:qFormat="1"/>
+    <w:lsdException w:name="Strong" w:semiHidden="0" w:uiPriority="22" w:unhideWhenUsed="0" w:qFormat="1"/>
+    <w:lsdException w:name="Emphasis" w:semiHidden="0" w:uiPriority="20" w:unhideWhenUsed="0" w:qFormat="1"/>
+    <w:lsdException w:name="Normal Table" w:semiHidden="0" w:unhideWhenUsed="0"/>
+    <w:lsdException w:name="Table Web 2" w:semiHidden="0" w:unhideWhenUsed="0"/>
+    <w:lsdException w:name="Table Grid" w:semiHidden="0" w:uiPriority="39" w:unhideWhenUsed="0"/>
+    <w:lsdException w:name="Table Theme" w:semiHidden="0" w:unhideWhenUsed="0"/>
+    <w:lsdException w:name="Placeholder Text" w:unhideWhenUsed="0"/>
+    <w:lsdException w:name="No Spacing" w:semiHidden="0" w:uiPriority="1" w:unhideWhenUsed="0" w:qFormat="1"/>
+    <w:lsdException w:name="Light Shading" w:semiHidden="0" w:uiPriority="60" w:unhideWhenUsed="0"/>
+    <w:lsdException w:name="Light List" w:semiHidden="0" w:uiPriority="61" w:unhideWhenUsed="0"/>
+    <w:lsdException w:name="Light Grid" w:semiHidden="0" w:uiPriority="62" w:unhideWhenUsed="0"/>
+    <w:lsdException w:name="Medium Shading 1" w:semiHidden="0" w:uiPriority="63" w:unhideWhenUsed="0"/>
+    <w:lsdException w:name="Medium Shading 2" w:semiHidden="0" w:uiPriority="64" w:unhideWhenUsed="0"/>
+    <w:lsdException w:name="Medium List 1" w:semiHidden="0" w:uiPriority="65" w:unhideWhenUsed="0"/>
+    <w:lsdException w:name="Medium List 2" w:semiHidden="0" w:uiPriority="66" w:unhideWhenUsed="0"/>
+    <w:lsdException w:name="Medium Grid 1" w:semiHidden="0" w:uiPriority="67" w:unhideWhenUsed="0"/>
+    <w:lsdException w:name="Medium Grid 2" w:semiHidden="0" w:uiPriority="68" w:unhideWhenUsed="0"/>
+    <w:lsdException w:name="Medium Grid 3" w:semiHidden="0" w:uiPriority="69" w:unhideWhenUsed="0"/>
+    <w:lsdException w:name="Dark List" w:semiHidden="0" w:uiPriority="70" w:unhideWhenUsed="0"/>
+    <w:lsdException w:name="Colorful Shading" w:semiHidden="0" w:uiPriority="71" w:unhideWhenUsed="0"/>
+    <w:lsdException w:name="Colorful List" w:semiHidden="0" w:uiPriority="72" w:unhideWhenUsed="0"/>
+    <w:lsdException w:name="Colorful Grid" w:semiHidden="0" w:uiPriority="73" w:unhideWhenUsed="0"/>
+    <w:lsdException w:name="Light Shading Accent 1" w:semiHidden="0" w:uiPriority="60" w:unhideWhenUsed="0"/>
+    <w:lsdException w:name="Light List Accent 1" w:semiHidden="0" w:uiPriority="61" w:unhideWhenUsed="0"/>
+    <w:lsdException w:name="Light Grid Accent 1" w:semiHidden="0" w:uiPriority="62" w:unhideWhenUsed="0"/>
+    <w:lsdException w:name="Medium Shading 1 Accent 1" w:semiHidden="0" w:uiPriority="63" w:unhideWhenUsed="0"/>
+    <w:lsdException w:name="Medium Shading 2 Accent 1" w:semiHidden="0" w:uiPriority="64" w:unhideWhenUsed="0"/>
+    <w:lsdException w:name="Medium List 1 Accent 1" w:semiHidden="0" w:uiPriority="65" w:unhideWhenUsed="0"/>
+    <w:lsdException w:name="Revision" w:unhideWhenUsed="0"/>
+    <w:lsdException w:name="List Paragraph" w:semiHidden="0" w:uiPriority="34" w:unhideWhenUsed="0" w:qFormat="1"/>
+    <w:lsdException w:name="Quote" w:semiHidden="0" w:uiPriority="29" w:unhideWhenUsed="0" w:qFormat="1"/>
+    <w:lsdException w:name="Intense Quote" w:semiHidden="0" w:uiPriority="30" w:unhideWhenUsed="0" w:qFormat="1"/>
+    <w:lsdException w:name="Medium List 2 Accent 1" w:semiHidden="0" w:uiPriority="66" w:unhideWhenUsed="0"/>
+    <w:lsdException w:name="Medium Grid 1 Accent 1" w:semiHidden="0" w:uiPriority="67" w:unhideWhenUsed="0"/>
+    <w:lsdException w:name="Medium Grid 2 Accent 1" w:semiHidden="0" w:uiPriority="68" w:unhideWhenUsed="0"/>
+    <w:lsdException w:name="Medium Grid 3 Accent 1" w:semiHidden="0" w:uiPriority="69" w:unhideWhenUsed="0"/>
+    <w:lsdException w:name="Dark List Accent 1" w:semiHidden="0" w:uiPriority="70" w:unhideWhenUsed="0"/>
+    <w:lsdException w:name="Colorful Shading Accent 1" w:semiHidden="0" w:uiPriority="71" w:unhideWhenUsed="0"/>
+    <w:lsdException w:name="Colorful List Accent 1" w:semiHidden="0" w:uiPriority="72" w:unhideWhenUsed="0"/>
+    <w:lsdException w:name="Colorful Grid Accent 1" w:semiHidden="0" w:uiPriority="73" w:unhideWhenUsed="0"/>
+    <w:lsdException w:name="Light Shading Accent 2" w:semiHidden="0" w:uiPriority="60" w:unhideWhenUsed="0"/>
+    <w:lsdException w:name="Light List Accent 2" w:semiHidden="0" w:uiPriority="61" w:unhideWhenUsed="0"/>
+    <w:lsdException w:name="Light Grid Accent 2" w:semiHidden="0" w:uiPriority="62" w:unhideWhenUsed="0"/>
+    <w:lsdException w:name="Medium Shading 1 Accent 2" w:semiHidden="0" w:uiPriority="63" w:unhideWhenUsed="0"/>
+    <w:lsdException w:name="Medium Shading 2 Accent 2" w:semiHidden="0" w:uiPriority="64" w:unhideWhenUsed="0"/>
+    <w:lsdException w:name="Medium List 1 Accent 2" w:semiHidden="0" w:uiPriority="65" w:unhideWhenUsed="0"/>
+    <w:lsdException w:name="Medium List 2 Accent 2" w:semiHidden="0" w:uiPriority="66" w:unhideWhenUsed="0"/>
+    <w:lsdException w:name="Medium Grid 1 Accent 2" w:semiHidden="0" w:uiPriority="67" w:unhideWhenUsed="0"/>
+    <w:lsdException w:name="Medium Grid 2 Accent 2" w:semiHidden="0" w:uiPriority="68" w:unhideWhenUsed="0"/>
+    <w:lsdException w:name="Medium Grid 3 Accent 2" w:semiHidden="0" w:uiPriority="69" w:unhideWhenUsed="0"/>
+    <w:lsdException w:name="Dark List Accent 2" w:semiHidden="0" w:uiPriority="70" w:unhideWhenUsed="0"/>
+    <w:lsdException w:name="Colorful Shading Accent 2" w:semiHidden="0" w:uiPriority="71" w:unhideWhenUsed="0"/>
+    <w:lsdException w:name="Colorful List Accent 2" w:semiHidden="0" w:uiPriority="72" w:unhideWhenUsed="0"/>
+    <w:lsdException w:name="Colorful Grid Accent 2" w:semiHidden="0" w:uiPriority="73" w:unhideWhenUsed="0"/>
+    <w:lsdException w:name="Light Shading Accent 3" w:semiHidden="0" w:uiPriority="60" w:unhideWhenUsed="0"/>
+    <w:lsdException w:name="Light List Accent 3" w:semiHidden="0" w:uiPriority="61" w:unhideWhenUsed="0"/>
+    <w:lsdException w:name="Light Grid Accent 3" w:semiHidden="0" w:uiPriority="62" w:unhideWhenUsed="0"/>
+    <w:lsdException w:name="Medium Shading 1 Accent 3" w:semiHidden="0" w:uiPriority="63" w:unhideWhenUsed="0"/>
+    <w:lsdException w:name="Medium Shading 2 Accent 3" w:semiHidden="0" w:uiPriority="64" w:unhideWhenUsed="0"/>
+    <w:lsdException w:name="Medium List 1 Accent 3" w:semiHidden="0" w:uiPriority="65" w:unhideWhenUsed="0"/>
+    <w:lsdException w:name="Medium List 2 Accent 3" w:semiHidden="0" w:uiPriority="66" w:unhideWhenUsed="0"/>
+    <w:lsdException w:name="Medium Grid 1 Accent 3" w:semiHidden="0" w:uiPriority="67" w:unhideWhenUsed="0"/>
+    <w:lsdException w:name="Medium Grid 2 Accent 3" w:semiHidden="0" w:uiPriority="68" w:unhideWhenUsed="0"/>
+    <w:lsdException w:name="Medium Grid 3 Accent 3" w:semiHidden="0" w:uiPriority="69" w:unhideWhenUsed="0"/>
+    <w:lsdException w:name="Dark List Accent 3" w:semiHidden="0" w:uiPriority="70" w:unhideWhenUsed="0"/>
+    <w:lsdException w:name="Colorful Shading Accent 3" w:semiHidden="0" w:uiPriority="71" w:unhideWhenUsed="0"/>
+    <w:lsdException w:name="Colorful List Accent 3" w:semiHidden="0" w:uiPriority="72" w:unhideWhenUsed="0"/>
+    <w:lsdException w:name="Colorful Grid Accent 3" w:semiHidden="0" w:uiPriority="73" w:unhideWhenUsed="0"/>
+    <w:lsdException w:name="Light Shading Accent 4" w:semiHidden="0" w:uiPriority="60" w:unhideWhenUsed="0"/>
+    <w:lsdException w:name="Light List Accent 4" w:semiHidden="0" w:uiPriority="61" w:unhideWhenUsed="0"/>
+    <w:lsdException w:name="Light Grid Accent 4" w:semiHidden="0" w:uiPriority="62" w:unhideWhenUsed="0"/>
+    <w:lsdException w:name="Medium Shading 1 Accent 4" w:semiHidden="0" w:uiPriority="63" w:unhideWhenUsed="0"/>
+    <w:lsdException w:name="Medium Shading 2 Accent 4" w:semiHidden="0" w:uiPriority="64" w:unhideWhenUsed="0"/>
+    <w:lsdException w:name="Medium List 1 Accent 4" w:semiHidden="0" w:uiPriority="65" w:unhideWhenUsed="0"/>
+    <w:lsdException w:name="Medium List 2 Accent 4" w:semiHidden="0" w:uiPriority="66" w:unhideWhenUsed="0"/>
+    <w:lsdException w:name="Medium Grid 1 Accent 4" w:semiHidden="0" w:uiPriority="67" w:unhideWhenUsed="0"/>
+    <w:lsdException w:name="Medium Grid 2 Accent 4" w:semiHidden="0" w:uiPriority="68" w:unhideWhenUsed="0"/>
+    <w:lsdException w:name="Medium Grid 3 Accent 4" w:semiHidden="0" w:uiPriority="69" w:unhideWhenUsed="0"/>
+    <w:lsdException w:name="Dark List Accent 4" w:semiHidden="0" w:uiPriority="70" w:unhideWhenUsed="0"/>
+    <w:lsdException w:name="Colorful Shading Accent 4" w:semiHidden="0" w:uiPriority="71" w:unhideWhenUsed="0"/>
+    <w:lsdException w:name="Colorful List Accent 4" w:semiHidden="0" w:uiPriority="72" w:unhideWhenUsed="0"/>
+    <w:lsdException w:name="Colorful Grid Accent 4" w:semiHidden="0" w:uiPriority="73" w:unhideWhenUsed="0"/>
+    <w:lsdException w:name="Light Shading Accent 5" w:semiHidden="0" w:uiPriority="60" w:unhideWhenUsed="0"/>
+    <w:lsdException w:name="Light List Accent 5" w:semiHidden="0" w:uiPriority="61" w:unhideWhenUsed="0"/>
+    <w:lsdException w:name="Light Grid Accent 5" w:semiHidden="0" w:uiPriority="62" w:unhideWhenUsed="0"/>
+    <w:lsdException w:name="Medium Shading 1 Accent 5" w:semiHidden="0" w:uiPriority="63" w:unhideWhenUsed="0"/>
+    <w:lsdException w:name="Medium Shading 2 Accent 5" w:semiHidden="0" w:uiPriority="64" w:unhideWhenUsed="0"/>
+    <w:lsdException w:name="Medium List 1 Accent 5" w:semiHidden="0" w:uiPriority="65" w:unhideWhenUsed="0"/>
+    <w:lsdException w:name="Medium List 2 Accent 5" w:semiHidden="0" w:uiPriority="66" w:unhideWhenUsed="0"/>
+    <w:lsdException w:name="Medium Grid 1 Accent 5" w:semiHidden="0" w:uiPriority="67" w:unhideWhenUsed="0"/>
+    <w:lsdException w:name="Medium Grid 2 Accent 5" w:semiHidden="0" w:uiPriority="68" w:unhideWhenUsed="0"/>
+    <w:lsdException w:name="Medium Grid 3 Accent 5" w:semiHidden="0" w:uiPriority="69" w:unhideWhenUsed="0"/>
+    <w:lsdException w:name="Dark List Accent 5" w:semiHidden="0" w:uiPriority="70" w:unhideWhenUsed="0"/>
+    <w:lsdException w:name="Colorful Shading Accent 5" w:semiHidden="0" w:uiPriority="71" w:unhideWhenUsed="0"/>
+    <w:lsdException w:name="Colorful List Accent 5" w:semiHidden="0" w:uiPriority="72" w:unhideWhenUsed="0"/>
+    <w:lsdException w:name="Colorful Grid Accent 5" w:semiHidden="0" w:uiPriority="73" w:unhideWhenUsed="0"/>
+    <w:lsdException w:name="Light Shading Accent 6" w:semiHidden="0" w:uiPriority="60" w:unhideWhenUsed="0"/>
+    <w:lsdException w:name="Light List Accent 6" w:semiHidden="0" w:uiPriority="61" w:unhideWhenUsed="0"/>
+    <w:lsdException w:name="Light Grid Accent 6" w:semiHidden="0" w:uiPriority="62" w:unhideWhenUsed="0"/>
+    <w:lsdException w:name="Medium Shading 1 Accent 6" w:semiHidden="0" w:uiPriority="63" w:unhideWhenUsed="0"/>
+    <w:lsdException w:name="Medium Shading 2 Accent 6" w:semiHidden="0" w:uiPriority="64" w:unhideWhenUsed="0"/>
+    <w:lsdException w:name="Medium List 1 Accent 6" w:semiHidden="0" w:uiPriority="65" w:unhideWhenUsed="0"/>
+    <w:lsdException w:name="Medium List 2 Accent 6" w:semiHidden="0" w:uiPriority="66" w:unhideWhenUsed="0"/>
+    <w:lsdException w:name="Medium Grid 1 Accent 6" w:semiHidden="0" w:uiPriority="67" w:unhideWhenUsed="0"/>
+    <w:lsdException w:name="Medium Grid 2 Accent 6" w:semiHidden="0" w:uiPriority="68" w:unhideWhenUsed="0"/>
+    <w:lsdException w:name="Medium Grid 3 Accent 6" w:semiHidden="0" w:uiPriority="69" w:unhideWhenUsed="0"/>
+    <w:lsdException w:name="Dark List Accent 6" w:semiHidden="0" w:uiPriority="70" w:unhideWhenUsed="0"/>
+    <w:lsdException w:name="Colorful Shading Accent 6" w:semiHidden="0" w:uiPriority="71" w:unhideWhenUsed="0"/>
+    <w:lsdException w:name="Colorful List Accent 6" w:semiHidden="0" w:uiPriority="72" w:unhideWhenUsed="0"/>
+    <w:lsdException w:name="Colorful Grid Accent 6" w:semiHidden="0" w:uiPriority="73" w:unhideWhenUsed="0"/>
+    <w:lsdException w:name="Subtle Emphasis" w:semiHidden="0" w:uiPriority="19" w:unhideWhenUsed="0" w:qFormat="1"/>
+    <w:lsdException w:name="Intense Emphasis" w:semiHidden="0" w:uiPriority="21" w:unhideWhenUsed="0" w:qFormat="1"/>
+    <w:lsdException w:name="Subtle Reference" w:semiHidden="0" w:uiPriority="31" w:unhideWhenUsed="0" w:qFormat="1"/>
+    <w:lsdException w:name="Intense Reference" w:semiHidden="0" w:uiPriority="32" w:unhideWhenUsed="0" w:qFormat="1"/>
+    <w:lsdException w:name="Book Title" w:semiHidden="0" w:uiPriority="33" w:unhideWhenUsed="0" w:qFormat="1"/>
+    <w:lsdException w:name="Bibliography" w:uiPriority="37"/>
+    <w:lsdException w:name="TOC Heading" w:uiPriority="39" w:qFormat="1"/>
   </w:latentStyles>
   <w:style w:type="paragraph" w:default="1" w:styleId="Standard">
     <w:name w:val="Normal"/>
@@ -5949,7 +6576,7 @@
       <w:u w:val="single"/>
     </w:rPr>
   </w:style>
-  <w:style w:type="table" w:styleId="EinfacheTabelle3">
+  <w:style w:type="table" w:customStyle="1" w:styleId="PlainTable3">
     <w:name w:val="Plain Table 3"/>
     <w:basedOn w:val="NormaleTabelle"/>
     <w:uiPriority w:val="43"/>
@@ -6042,7 +6669,847 @@
       </w:tcPr>
     </w:tblStylePr>
   </w:style>
-  <w:style w:type="table" w:styleId="EinfacheTabelle5">
+  <w:style w:type="table" w:customStyle="1" w:styleId="PlainTable5">
+    <w:name w:val="Plain Table 5"/>
+    <w:basedOn w:val="NormaleTabelle"/>
+    <w:uiPriority w:val="45"/>
+    <w:rsid w:val="005C081D"/>
+    <w:pPr>
+      <w:spacing w:after="0" w:line="240" w:lineRule="auto"/>
+    </w:pPr>
+    <w:tblPr>
+      <w:tblStyleRowBandSize w:val="1"/>
+      <w:tblStyleColBandSize w:val="1"/>
+    </w:tblPr>
+    <w:tblStylePr w:type="firstRow">
+      <w:rPr>
+        <w:rFonts w:asciiTheme="majorHAnsi" w:eastAsiaTheme="majorEastAsia" w:hAnsiTheme="majorHAnsi" w:cstheme="majorBidi"/>
+        <w:i/>
+        <w:iCs/>
+        <w:sz w:val="26"/>
+      </w:rPr>
+      <w:tblPr/>
+      <w:tcPr>
+        <w:tcBorders>
+          <w:bottom w:val="single" w:sz="4" w:space="0" w:color="7F7F7F" w:themeColor="text1" w:themeTint="80"/>
+        </w:tcBorders>
+        <w:shd w:val="clear" w:color="auto" w:fill="FFFFFF" w:themeFill="background1"/>
+      </w:tcPr>
+    </w:tblStylePr>
+    <w:tblStylePr w:type="lastRow">
+      <w:rPr>
+        <w:rFonts w:asciiTheme="majorHAnsi" w:eastAsiaTheme="majorEastAsia" w:hAnsiTheme="majorHAnsi" w:cstheme="majorBidi"/>
+        <w:i/>
+        <w:iCs/>
+        <w:sz w:val="26"/>
+      </w:rPr>
+      <w:tblPr/>
+      <w:tcPr>
+        <w:tcBorders>
+          <w:top w:val="single" w:sz="4" w:space="0" w:color="7F7F7F" w:themeColor="text1" w:themeTint="80"/>
+        </w:tcBorders>
+        <w:shd w:val="clear" w:color="auto" w:fill="FFFFFF" w:themeFill="background1"/>
+      </w:tcPr>
+    </w:tblStylePr>
+    <w:tblStylePr w:type="firstCol">
+      <w:pPr>
+        <w:jc w:val="right"/>
+      </w:pPr>
+      <w:rPr>
+        <w:rFonts w:asciiTheme="majorHAnsi" w:eastAsiaTheme="majorEastAsia" w:hAnsiTheme="majorHAnsi" w:cstheme="majorBidi"/>
+        <w:i/>
+        <w:iCs/>
+        <w:sz w:val="26"/>
+      </w:rPr>
+      <w:tblPr/>
+      <w:tcPr>
+        <w:tcBorders>
+          <w:right w:val="single" w:sz="4" w:space="0" w:color="7F7F7F" w:themeColor="text1" w:themeTint="80"/>
+        </w:tcBorders>
+        <w:shd w:val="clear" w:color="auto" w:fill="FFFFFF" w:themeFill="background1"/>
+      </w:tcPr>
+    </w:tblStylePr>
+    <w:tblStylePr w:type="lastCol">
+      <w:rPr>
+        <w:rFonts w:asciiTheme="majorHAnsi" w:eastAsiaTheme="majorEastAsia" w:hAnsiTheme="majorHAnsi" w:cstheme="majorBidi"/>
+        <w:i/>
+        <w:iCs/>
+        <w:sz w:val="26"/>
+      </w:rPr>
+      <w:tblPr/>
+      <w:tcPr>
+        <w:tcBorders>
+          <w:left w:val="single" w:sz="4" w:space="0" w:color="7F7F7F" w:themeColor="text1" w:themeTint="80"/>
+        </w:tcBorders>
+        <w:shd w:val="clear" w:color="auto" w:fill="FFFFFF" w:themeFill="background1"/>
+      </w:tcPr>
+    </w:tblStylePr>
+    <w:tblStylePr w:type="band1Vert">
+      <w:tblPr/>
+      <w:tcPr>
+        <w:shd w:val="clear" w:color="auto" w:fill="F2F2F2" w:themeFill="background1" w:themeFillShade="F2"/>
+      </w:tcPr>
+    </w:tblStylePr>
+    <w:tblStylePr w:type="band1Horz">
+      <w:tblPr/>
+      <w:tcPr>
+        <w:shd w:val="clear" w:color="auto" w:fill="F2F2F2" w:themeFill="background1" w:themeFillShade="F2"/>
+      </w:tcPr>
+    </w:tblStylePr>
+    <w:tblStylePr w:type="neCell">
+      <w:tblPr/>
+      <w:tcPr>
+        <w:tcBorders>
+          <w:left w:val="nil"/>
+        </w:tcBorders>
+      </w:tcPr>
+    </w:tblStylePr>
+    <w:tblStylePr w:type="nwCell">
+      <w:tblPr/>
+      <w:tcPr>
+        <w:tcBorders>
+          <w:right w:val="nil"/>
+        </w:tcBorders>
+      </w:tcPr>
+    </w:tblStylePr>
+    <w:tblStylePr w:type="seCell">
+      <w:tblPr/>
+      <w:tcPr>
+        <w:tcBorders>
+          <w:left w:val="nil"/>
+        </w:tcBorders>
+      </w:tcPr>
+    </w:tblStylePr>
+    <w:tblStylePr w:type="swCell">
+      <w:tblPr/>
+      <w:tcPr>
+        <w:tcBorders>
+          <w:right w:val="nil"/>
+        </w:tcBorders>
+      </w:tcPr>
+    </w:tblStylePr>
+  </w:style>
+  <w:style w:type="character" w:styleId="Kommentarzeichen">
+    <w:name w:val="annotation reference"/>
+    <w:basedOn w:val="Absatz-Standardschriftart"/>
+    <w:uiPriority w:val="99"/>
+    <w:semiHidden/>
+    <w:unhideWhenUsed/>
+    <w:rsid w:val="002E4DBE"/>
+    <w:rPr>
+      <w:sz w:val="16"/>
+      <w:szCs w:val="16"/>
+    </w:rPr>
+  </w:style>
+  <w:style w:type="paragraph" w:styleId="Kommentartext">
+    <w:name w:val="annotation text"/>
+    <w:basedOn w:val="Standard"/>
+    <w:link w:val="KommentartextZchn"/>
+    <w:uiPriority w:val="99"/>
+    <w:semiHidden/>
+    <w:unhideWhenUsed/>
+    <w:rsid w:val="002E4DBE"/>
+    <w:pPr>
+      <w:spacing w:line="240" w:lineRule="auto"/>
+    </w:pPr>
+    <w:rPr>
+      <w:sz w:val="20"/>
+      <w:szCs w:val="20"/>
+    </w:rPr>
+  </w:style>
+  <w:style w:type="character" w:customStyle="1" w:styleId="KommentartextZchn">
+    <w:name w:val="Kommentartext Zchn"/>
+    <w:basedOn w:val="Absatz-Standardschriftart"/>
+    <w:link w:val="Kommentartext"/>
+    <w:uiPriority w:val="99"/>
+    <w:semiHidden/>
+    <w:rsid w:val="002E4DBE"/>
+    <w:rPr>
+      <w:rFonts w:ascii="Arial" w:hAnsi="Arial"/>
+      <w:sz w:val="20"/>
+      <w:szCs w:val="20"/>
+    </w:rPr>
+  </w:style>
+  <w:style w:type="paragraph" w:styleId="Kommentarthema">
+    <w:name w:val="annotation subject"/>
+    <w:basedOn w:val="Kommentartext"/>
+    <w:next w:val="Kommentartext"/>
+    <w:link w:val="KommentarthemaZchn"/>
+    <w:uiPriority w:val="99"/>
+    <w:semiHidden/>
+    <w:unhideWhenUsed/>
+    <w:rsid w:val="002E4DBE"/>
+    <w:rPr>
+      <w:b/>
+      <w:bCs/>
+    </w:rPr>
+  </w:style>
+  <w:style w:type="character" w:customStyle="1" w:styleId="KommentarthemaZchn">
+    <w:name w:val="Kommentarthema Zchn"/>
+    <w:basedOn w:val="KommentartextZchn"/>
+    <w:link w:val="Kommentarthema"/>
+    <w:uiPriority w:val="99"/>
+    <w:semiHidden/>
+    <w:rsid w:val="002E4DBE"/>
+    <w:rPr>
+      <w:rFonts w:ascii="Arial" w:hAnsi="Arial"/>
+      <w:b/>
+      <w:bCs/>
+      <w:sz w:val="20"/>
+      <w:szCs w:val="20"/>
+    </w:rPr>
+  </w:style>
+  <w:style w:type="paragraph" w:styleId="Sprechblasentext">
+    <w:name w:val="Balloon Text"/>
+    <w:basedOn w:val="Standard"/>
+    <w:link w:val="SprechblasentextZchn"/>
+    <w:uiPriority w:val="99"/>
+    <w:semiHidden/>
+    <w:unhideWhenUsed/>
+    <w:rsid w:val="002E4DBE"/>
+    <w:pPr>
+      <w:spacing w:after="0" w:line="240" w:lineRule="auto"/>
+    </w:pPr>
+    <w:rPr>
+      <w:rFonts w:ascii="Segoe UI" w:hAnsi="Segoe UI" w:cs="Segoe UI"/>
+      <w:sz w:val="18"/>
+      <w:szCs w:val="18"/>
+    </w:rPr>
+  </w:style>
+  <w:style w:type="character" w:customStyle="1" w:styleId="SprechblasentextZchn">
+    <w:name w:val="Sprechblasentext Zchn"/>
+    <w:basedOn w:val="Absatz-Standardschriftart"/>
+    <w:link w:val="Sprechblasentext"/>
+    <w:uiPriority w:val="99"/>
+    <w:semiHidden/>
+    <w:rsid w:val="002E4DBE"/>
+    <w:rPr>
+      <w:rFonts w:ascii="Segoe UI" w:hAnsi="Segoe UI" w:cs="Segoe UI"/>
+      <w:sz w:val="18"/>
+      <w:szCs w:val="18"/>
+    </w:rPr>
+  </w:style>
+</w:styles>
+</file>
+
+<file path=word/stylesWithEffects.xml><?xml version="1.0" encoding="utf-8"?>
+<w:styles xmlns:wpc="http://schemas.microsoft.com/office/word/2010/wordprocessingCanvas" xmlns:mc="http://schemas.openxmlformats.org/markup-compatibility/2006" xmlns:o="urn:schemas-microsoft-com:office:office" xmlns:r="http://schemas.openxmlformats.org/officeDocument/2006/relationships" xmlns:m="http://schemas.openxmlformats.org/officeDocument/2006/math" xmlns:v="urn:schemas-microsoft-com:vml" xmlns:wp14="http://schemas.microsoft.com/office/word/2010/wordprocessingDrawing" xmlns:wp="http://schemas.openxmlformats.org/drawingml/2006/wordprocessingDrawing" xmlns:w10="urn:schemas-microsoft-com:office:word" xmlns:w="http://schemas.openxmlformats.org/wordprocessingml/2006/main" xmlns:w14="http://schemas.microsoft.com/office/word/2010/wordml" xmlns:wpg="http://schemas.microsoft.com/office/word/2010/wordprocessingGroup" xmlns:wpi="http://schemas.microsoft.com/office/word/2010/wordprocessingInk" xmlns:wne="http://schemas.microsoft.com/office/word/2006/wordml" xmlns:wps="http://schemas.microsoft.com/office/word/2010/wordprocessingShape" mc:Ignorable="w14 wp14">
+  <w:docDefaults>
+    <w:rPrDefault>
+      <w:rPr>
+        <w:rFonts w:asciiTheme="minorHAnsi" w:eastAsiaTheme="minorHAnsi" w:hAnsiTheme="minorHAnsi" w:cstheme="minorBidi"/>
+        <w:sz w:val="22"/>
+        <w:szCs w:val="22"/>
+        <w:lang w:val="de-DE" w:eastAsia="en-US" w:bidi="ar-SA"/>
+      </w:rPr>
+    </w:rPrDefault>
+    <w:pPrDefault>
+      <w:pPr>
+        <w:spacing w:after="160" w:line="259" w:lineRule="auto"/>
+      </w:pPr>
+    </w:pPrDefault>
+  </w:docDefaults>
+  <w:latentStyles w:defLockedState="0" w:defUIPriority="99" w:defSemiHidden="1" w:defUnhideWhenUsed="1" w:defQFormat="0" w:count="267">
+    <w:lsdException w:name="Normal" w:semiHidden="0" w:uiPriority="0" w:unhideWhenUsed="0" w:qFormat="1"/>
+    <w:lsdException w:name="heading 1" w:semiHidden="0" w:uiPriority="9" w:unhideWhenUsed="0" w:qFormat="1"/>
+    <w:lsdException w:name="heading 2" w:uiPriority="9" w:qFormat="1"/>
+    <w:lsdException w:name="heading 3" w:uiPriority="9" w:qFormat="1"/>
+    <w:lsdException w:name="heading 4" w:uiPriority="9" w:qFormat="1"/>
+    <w:lsdException w:name="heading 5" w:uiPriority="9" w:qFormat="1"/>
+    <w:lsdException w:name="heading 6" w:uiPriority="9" w:qFormat="1"/>
+    <w:lsdException w:name="heading 7" w:uiPriority="9" w:qFormat="1"/>
+    <w:lsdException w:name="heading 8" w:uiPriority="9" w:qFormat="1"/>
+    <w:lsdException w:name="heading 9" w:uiPriority="9" w:qFormat="1"/>
+    <w:lsdException w:name="toc 1" w:uiPriority="39"/>
+    <w:lsdException w:name="toc 2" w:uiPriority="39"/>
+    <w:lsdException w:name="toc 3" w:uiPriority="39"/>
+    <w:lsdException w:name="toc 4" w:uiPriority="39"/>
+    <w:lsdException w:name="toc 5" w:uiPriority="39"/>
+    <w:lsdException w:name="toc 6" w:uiPriority="39"/>
+    <w:lsdException w:name="toc 7" w:uiPriority="39"/>
+    <w:lsdException w:name="toc 8" w:uiPriority="39"/>
+    <w:lsdException w:name="toc 9" w:uiPriority="39"/>
+    <w:lsdException w:name="caption" w:uiPriority="35" w:qFormat="1"/>
+    <w:lsdException w:name="Title" w:semiHidden="0" w:uiPriority="10" w:unhideWhenUsed="0" w:qFormat="1"/>
+    <w:lsdException w:name="Default Paragraph Font" w:uiPriority="1"/>
+    <w:lsdException w:name="Subtitle" w:semiHidden="0" w:uiPriority="11" w:unhideWhenUsed="0" w:qFormat="1"/>
+    <w:lsdException w:name="Strong" w:semiHidden="0" w:uiPriority="22" w:unhideWhenUsed="0" w:qFormat="1"/>
+    <w:lsdException w:name="Emphasis" w:semiHidden="0" w:uiPriority="20" w:unhideWhenUsed="0" w:qFormat="1"/>
+    <w:lsdException w:name="Normal Table" w:semiHidden="0" w:unhideWhenUsed="0"/>
+    <w:lsdException w:name="Table Web 2" w:semiHidden="0" w:unhideWhenUsed="0"/>
+    <w:lsdException w:name="Table Grid" w:semiHidden="0" w:uiPriority="39" w:unhideWhenUsed="0"/>
+    <w:lsdException w:name="Table Theme" w:semiHidden="0" w:unhideWhenUsed="0"/>
+    <w:lsdException w:name="Placeholder Text" w:unhideWhenUsed="0"/>
+    <w:lsdException w:name="No Spacing" w:semiHidden="0" w:uiPriority="1" w:unhideWhenUsed="0" w:qFormat="1"/>
+    <w:lsdException w:name="Light Shading" w:semiHidden="0" w:uiPriority="60" w:unhideWhenUsed="0"/>
+    <w:lsdException w:name="Light List" w:semiHidden="0" w:uiPriority="61" w:unhideWhenUsed="0"/>
+    <w:lsdException w:name="Light Grid" w:semiHidden="0" w:uiPriority="62" w:unhideWhenUsed="0"/>
+    <w:lsdException w:name="Medium Shading 1" w:semiHidden="0" w:uiPriority="63" w:unhideWhenUsed="0"/>
+    <w:lsdException w:name="Medium Shading 2" w:semiHidden="0" w:uiPriority="64" w:unhideWhenUsed="0"/>
+    <w:lsdException w:name="Medium List 1" w:semiHidden="0" w:uiPriority="65" w:unhideWhenUsed="0"/>
+    <w:lsdException w:name="Medium List 2" w:semiHidden="0" w:uiPriority="66" w:unhideWhenUsed="0"/>
+    <w:lsdException w:name="Medium Grid 1" w:semiHidden="0" w:uiPriority="67" w:unhideWhenUsed="0"/>
+    <w:lsdException w:name="Medium Grid 2" w:semiHidden="0" w:uiPriority="68" w:unhideWhenUsed="0"/>
+    <w:lsdException w:name="Medium Grid 3" w:semiHidden="0" w:uiPriority="69" w:unhideWhenUsed="0"/>
+    <w:lsdException w:name="Dark List" w:semiHidden="0" w:uiPriority="70" w:unhideWhenUsed="0"/>
+    <w:lsdException w:name="Colorful Shading" w:semiHidden="0" w:uiPriority="71" w:unhideWhenUsed="0"/>
+    <w:lsdException w:name="Colorful List" w:semiHidden="0" w:uiPriority="72" w:unhideWhenUsed="0"/>
+    <w:lsdException w:name="Colorful Grid" w:semiHidden="0" w:uiPriority="73" w:unhideWhenUsed="0"/>
+    <w:lsdException w:name="Light Shading Accent 1" w:semiHidden="0" w:uiPriority="60" w:unhideWhenUsed="0"/>
+    <w:lsdException w:name="Light List Accent 1" w:semiHidden="0" w:uiPriority="61" w:unhideWhenUsed="0"/>
+    <w:lsdException w:name="Light Grid Accent 1" w:semiHidden="0" w:uiPriority="62" w:unhideWhenUsed="0"/>
+    <w:lsdException w:name="Medium Shading 1 Accent 1" w:semiHidden="0" w:uiPriority="63" w:unhideWhenUsed="0"/>
+    <w:lsdException w:name="Medium Shading 2 Accent 1" w:semiHidden="0" w:uiPriority="64" w:unhideWhenUsed="0"/>
+    <w:lsdException w:name="Medium List 1 Accent 1" w:semiHidden="0" w:uiPriority="65" w:unhideWhenUsed="0"/>
+    <w:lsdException w:name="Revision" w:unhideWhenUsed="0"/>
+    <w:lsdException w:name="List Paragraph" w:semiHidden="0" w:uiPriority="34" w:unhideWhenUsed="0" w:qFormat="1"/>
+    <w:lsdException w:name="Quote" w:semiHidden="0" w:uiPriority="29" w:unhideWhenUsed="0" w:qFormat="1"/>
+    <w:lsdException w:name="Intense Quote" w:semiHidden="0" w:uiPriority="30" w:unhideWhenUsed="0" w:qFormat="1"/>
+    <w:lsdException w:name="Medium List 2 Accent 1" w:semiHidden="0" w:uiPriority="66" w:unhideWhenUsed="0"/>
+    <w:lsdException w:name="Medium Grid 1 Accent 1" w:semiHidden="0" w:uiPriority="67" w:unhideWhenUsed="0"/>
+    <w:lsdException w:name="Medium Grid 2 Accent 1" w:semiHidden="0" w:uiPriority="68" w:unhideWhenUsed="0"/>
+    <w:lsdException w:name="Medium Grid 3 Accent 1" w:semiHidden="0" w:uiPriority="69" w:unhideWhenUsed="0"/>
+    <w:lsdException w:name="Dark List Accent 1" w:semiHidden="0" w:uiPriority="70" w:unhideWhenUsed="0"/>
+    <w:lsdException w:name="Colorful Shading Accent 1" w:semiHidden="0" w:uiPriority="71" w:unhideWhenUsed="0"/>
+    <w:lsdException w:name="Colorful List Accent 1" w:semiHidden="0" w:uiPriority="72" w:unhideWhenUsed="0"/>
+    <w:lsdException w:name="Colorful Grid Accent 1" w:semiHidden="0" w:uiPriority="73" w:unhideWhenUsed="0"/>
+    <w:lsdException w:name="Light Shading Accent 2" w:semiHidden="0" w:uiPriority="60" w:unhideWhenUsed="0"/>
+    <w:lsdException w:name="Light List Accent 2" w:semiHidden="0" w:uiPriority="61" w:unhideWhenUsed="0"/>
+    <w:lsdException w:name="Light Grid Accent 2" w:semiHidden="0" w:uiPriority="62" w:unhideWhenUsed="0"/>
+    <w:lsdException w:name="Medium Shading 1 Accent 2" w:semiHidden="0" w:uiPriority="63" w:unhideWhenUsed="0"/>
+    <w:lsdException w:name="Medium Shading 2 Accent 2" w:semiHidden="0" w:uiPriority="64" w:unhideWhenUsed="0"/>
+    <w:lsdException w:name="Medium List 1 Accent 2" w:semiHidden="0" w:uiPriority="65" w:unhideWhenUsed="0"/>
+    <w:lsdException w:name="Medium List 2 Accent 2" w:semiHidden="0" w:uiPriority="66" w:unhideWhenUsed="0"/>
+    <w:lsdException w:name="Medium Grid 1 Accent 2" w:semiHidden="0" w:uiPriority="67" w:unhideWhenUsed="0"/>
+    <w:lsdException w:name="Medium Grid 2 Accent 2" w:semiHidden="0" w:uiPriority="68" w:unhideWhenUsed="0"/>
+    <w:lsdException w:name="Medium Grid 3 Accent 2" w:semiHidden="0" w:uiPriority="69" w:unhideWhenUsed="0"/>
+    <w:lsdException w:name="Dark List Accent 2" w:semiHidden="0" w:uiPriority="70" w:unhideWhenUsed="0"/>
+    <w:lsdException w:name="Colorful Shading Accent 2" w:semiHidden="0" w:uiPriority="71" w:unhideWhenUsed="0"/>
+    <w:lsdException w:name="Colorful List Accent 2" w:semiHidden="0" w:uiPriority="72" w:unhideWhenUsed="0"/>
+    <w:lsdException w:name="Colorful Grid Accent 2" w:semiHidden="0" w:uiPriority="73" w:unhideWhenUsed="0"/>
+    <w:lsdException w:name="Light Shading Accent 3" w:semiHidden="0" w:uiPriority="60" w:unhideWhenUsed="0"/>
+    <w:lsdException w:name="Light List Accent 3" w:semiHidden="0" w:uiPriority="61" w:unhideWhenUsed="0"/>
+    <w:lsdException w:name="Light Grid Accent 3" w:semiHidden="0" w:uiPriority="62" w:unhideWhenUsed="0"/>
+    <w:lsdException w:name="Medium Shading 1 Accent 3" w:semiHidden="0" w:uiPriority="63" w:unhideWhenUsed="0"/>
+    <w:lsdException w:name="Medium Shading 2 Accent 3" w:semiHidden="0" w:uiPriority="64" w:unhideWhenUsed="0"/>
+    <w:lsdException w:name="Medium List 1 Accent 3" w:semiHidden="0" w:uiPriority="65" w:unhideWhenUsed="0"/>
+    <w:lsdException w:name="Medium List 2 Accent 3" w:semiHidden="0" w:uiPriority="66" w:unhideWhenUsed="0"/>
+    <w:lsdException w:name="Medium Grid 1 Accent 3" w:semiHidden="0" w:uiPriority="67" w:unhideWhenUsed="0"/>
+    <w:lsdException w:name="Medium Grid 2 Accent 3" w:semiHidden="0" w:uiPriority="68" w:unhideWhenUsed="0"/>
+    <w:lsdException w:name="Medium Grid 3 Accent 3" w:semiHidden="0" w:uiPriority="69" w:unhideWhenUsed="0"/>
+    <w:lsdException w:name="Dark List Accent 3" w:semiHidden="0" w:uiPriority="70" w:unhideWhenUsed="0"/>
+    <w:lsdException w:name="Colorful Shading Accent 3" w:semiHidden="0" w:uiPriority="71" w:unhideWhenUsed="0"/>
+    <w:lsdException w:name="Colorful List Accent 3" w:semiHidden="0" w:uiPriority="72" w:unhideWhenUsed="0"/>
+    <w:lsdException w:name="Colorful Grid Accent 3" w:semiHidden="0" w:uiPriority="73" w:unhideWhenUsed="0"/>
+    <w:lsdException w:name="Light Shading Accent 4" w:semiHidden="0" w:uiPriority="60" w:unhideWhenUsed="0"/>
+    <w:lsdException w:name="Light List Accent 4" w:semiHidden="0" w:uiPriority="61" w:unhideWhenUsed="0"/>
+    <w:lsdException w:name="Light Grid Accent 4" w:semiHidden="0" w:uiPriority="62" w:unhideWhenUsed="0"/>
+    <w:lsdException w:name="Medium Shading 1 Accent 4" w:semiHidden="0" w:uiPriority="63" w:unhideWhenUsed="0"/>
+    <w:lsdException w:name="Medium Shading 2 Accent 4" w:semiHidden="0" w:uiPriority="64" w:unhideWhenUsed="0"/>
+    <w:lsdException w:name="Medium List 1 Accent 4" w:semiHidden="0" w:uiPriority="65" w:unhideWhenUsed="0"/>
+    <w:lsdException w:name="Medium List 2 Accent 4" w:semiHidden="0" w:uiPriority="66" w:unhideWhenUsed="0"/>
+    <w:lsdException w:name="Medium Grid 1 Accent 4" w:semiHidden="0" w:uiPriority="67" w:unhideWhenUsed="0"/>
+    <w:lsdException w:name="Medium Grid 2 Accent 4" w:semiHidden="0" w:uiPriority="68" w:unhideWhenUsed="0"/>
+    <w:lsdException w:name="Medium Grid 3 Accent 4" w:semiHidden="0" w:uiPriority="69" w:unhideWhenUsed="0"/>
+    <w:lsdException w:name="Dark List Accent 4" w:semiHidden="0" w:uiPriority="70" w:unhideWhenUsed="0"/>
+    <w:lsdException w:name="Colorful Shading Accent 4" w:semiHidden="0" w:uiPriority="71" w:unhideWhenUsed="0"/>
+    <w:lsdException w:name="Colorful List Accent 4" w:semiHidden="0" w:uiPriority="72" w:unhideWhenUsed="0"/>
+    <w:lsdException w:name="Colorful Grid Accent 4" w:semiHidden="0" w:uiPriority="73" w:unhideWhenUsed="0"/>
+    <w:lsdException w:name="Light Shading Accent 5" w:semiHidden="0" w:uiPriority="60" w:unhideWhenUsed="0"/>
+    <w:lsdException w:name="Light List Accent 5" w:semiHidden="0" w:uiPriority="61" w:unhideWhenUsed="0"/>
+    <w:lsdException w:name="Light Grid Accent 5" w:semiHidden="0" w:uiPriority="62" w:unhideWhenUsed="0"/>
+    <w:lsdException w:name="Medium Shading 1 Accent 5" w:semiHidden="0" w:uiPriority="63" w:unhideWhenUsed="0"/>
+    <w:lsdException w:name="Medium Shading 2 Accent 5" w:semiHidden="0" w:uiPriority="64" w:unhideWhenUsed="0"/>
+    <w:lsdException w:name="Medium List 1 Accent 5" w:semiHidden="0" w:uiPriority="65" w:unhideWhenUsed="0"/>
+    <w:lsdException w:name="Medium List 2 Accent 5" w:semiHidden="0" w:uiPriority="66" w:unhideWhenUsed="0"/>
+    <w:lsdException w:name="Medium Grid 1 Accent 5" w:semiHidden="0" w:uiPriority="67" w:unhideWhenUsed="0"/>
+    <w:lsdException w:name="Medium Grid 2 Accent 5" w:semiHidden="0" w:uiPriority="68" w:unhideWhenUsed="0"/>
+    <w:lsdException w:name="Medium Grid 3 Accent 5" w:semiHidden="0" w:uiPriority="69" w:unhideWhenUsed="0"/>
+    <w:lsdException w:name="Dark List Accent 5" w:semiHidden="0" w:uiPriority="70" w:unhideWhenUsed="0"/>
+    <w:lsdException w:name="Colorful Shading Accent 5" w:semiHidden="0" w:uiPriority="71" w:unhideWhenUsed="0"/>
+    <w:lsdException w:name="Colorful List Accent 5" w:semiHidden="0" w:uiPriority="72" w:unhideWhenUsed="0"/>
+    <w:lsdException w:name="Colorful Grid Accent 5" w:semiHidden="0" w:uiPriority="73" w:unhideWhenUsed="0"/>
+    <w:lsdException w:name="Light Shading Accent 6" w:semiHidden="0" w:uiPriority="60" w:unhideWhenUsed="0"/>
+    <w:lsdException w:name="Light List Accent 6" w:semiHidden="0" w:uiPriority="61" w:unhideWhenUsed="0"/>
+    <w:lsdException w:name="Light Grid Accent 6" w:semiHidden="0" w:uiPriority="62" w:unhideWhenUsed="0"/>
+    <w:lsdException w:name="Medium Shading 1 Accent 6" w:semiHidden="0" w:uiPriority="63" w:unhideWhenUsed="0"/>
+    <w:lsdException w:name="Medium Shading 2 Accent 6" w:semiHidden="0" w:uiPriority="64" w:unhideWhenUsed="0"/>
+    <w:lsdException w:name="Medium List 1 Accent 6" w:semiHidden="0" w:uiPriority="65" w:unhideWhenUsed="0"/>
+    <w:lsdException w:name="Medium List 2 Accent 6" w:semiHidden="0" w:uiPriority="66" w:unhideWhenUsed="0"/>
+    <w:lsdException w:name="Medium Grid 1 Accent 6" w:semiHidden="0" w:uiPriority="67" w:unhideWhenUsed="0"/>
+    <w:lsdException w:name="Medium Grid 2 Accent 6" w:semiHidden="0" w:uiPriority="68" w:unhideWhenUsed="0"/>
+    <w:lsdException w:name="Medium Grid 3 Accent 6" w:semiHidden="0" w:uiPriority="69" w:unhideWhenUsed="0"/>
+    <w:lsdException w:name="Dark List Accent 6" w:semiHidden="0" w:uiPriority="70" w:unhideWhenUsed="0"/>
+    <w:lsdException w:name="Colorful Shading Accent 6" w:semiHidden="0" w:uiPriority="71" w:unhideWhenUsed="0"/>
+    <w:lsdException w:name="Colorful List Accent 6" w:semiHidden="0" w:uiPriority="72" w:unhideWhenUsed="0"/>
+    <w:lsdException w:name="Colorful Grid Accent 6" w:semiHidden="0" w:uiPriority="73" w:unhideWhenUsed="0"/>
+    <w:lsdException w:name="Subtle Emphasis" w:semiHidden="0" w:uiPriority="19" w:unhideWhenUsed="0" w:qFormat="1"/>
+    <w:lsdException w:name="Intense Emphasis" w:semiHidden="0" w:uiPriority="21" w:unhideWhenUsed="0" w:qFormat="1"/>
+    <w:lsdException w:name="Subtle Reference" w:semiHidden="0" w:uiPriority="31" w:unhideWhenUsed="0" w:qFormat="1"/>
+    <w:lsdException w:name="Intense Reference" w:semiHidden="0" w:uiPriority="32" w:unhideWhenUsed="0" w:qFormat="1"/>
+    <w:lsdException w:name="Book Title" w:semiHidden="0" w:uiPriority="33" w:unhideWhenUsed="0" w:qFormat="1"/>
+    <w:lsdException w:name="Bibliography" w:uiPriority="37"/>
+    <w:lsdException w:name="TOC Heading" w:uiPriority="39" w:qFormat="1"/>
+  </w:latentStyles>
+  <w:style w:type="paragraph" w:default="1" w:styleId="Standard">
+    <w:name w:val="Normal"/>
+    <w:qFormat/>
+    <w:rsid w:val="00C20451"/>
+    <w:pPr>
+      <w:spacing w:after="120" w:line="360" w:lineRule="auto"/>
+    </w:pPr>
+    <w:rPr>
+      <w:rFonts w:ascii="Arial" w:hAnsi="Arial"/>
+    </w:rPr>
+  </w:style>
+  <w:style w:type="paragraph" w:styleId="berschrift1">
+    <w:name w:val="heading 1"/>
+    <w:basedOn w:val="Standard"/>
+    <w:next w:val="Standard"/>
+    <w:link w:val="berschrift1Zchn"/>
+    <w:uiPriority w:val="9"/>
+    <w:qFormat/>
+    <w:rsid w:val="00254831"/>
+    <w:pPr>
+      <w:keepNext/>
+      <w:keepLines/>
+      <w:pageBreakBefore/>
+      <w:numPr>
+        <w:numId w:val="8"/>
+      </w:numPr>
+      <w:spacing w:before="120"/>
+      <w:ind w:left="357" w:hanging="357"/>
+      <w:outlineLvl w:val="0"/>
+    </w:pPr>
+    <w:rPr>
+      <w:rFonts w:eastAsiaTheme="majorEastAsia" w:cs="Arial"/>
+      <w:b/>
+      <w:szCs w:val="32"/>
+    </w:rPr>
+  </w:style>
+  <w:style w:type="paragraph" w:styleId="berschrift2">
+    <w:name w:val="heading 2"/>
+    <w:basedOn w:val="Standard"/>
+    <w:next w:val="Standard"/>
+    <w:link w:val="berschrift2Zchn"/>
+    <w:uiPriority w:val="9"/>
+    <w:unhideWhenUsed/>
+    <w:qFormat/>
+    <w:rsid w:val="000B5EBA"/>
+    <w:pPr>
+      <w:keepNext/>
+      <w:keepLines/>
+      <w:numPr>
+        <w:ilvl w:val="1"/>
+        <w:numId w:val="8"/>
+      </w:numPr>
+      <w:spacing w:before="120" w:after="0"/>
+      <w:outlineLvl w:val="1"/>
+    </w:pPr>
+    <w:rPr>
+      <w:rFonts w:eastAsiaTheme="majorEastAsia" w:cstheme="majorBidi"/>
+      <w:szCs w:val="26"/>
+      <w:u w:val="single"/>
+    </w:rPr>
+  </w:style>
+  <w:style w:type="paragraph" w:styleId="berschrift3">
+    <w:name w:val="heading 3"/>
+    <w:basedOn w:val="Standard"/>
+    <w:next w:val="Standard"/>
+    <w:link w:val="berschrift3Zchn"/>
+    <w:uiPriority w:val="9"/>
+    <w:unhideWhenUsed/>
+    <w:qFormat/>
+    <w:rsid w:val="00A92D30"/>
+    <w:pPr>
+      <w:keepNext/>
+      <w:keepLines/>
+      <w:spacing w:before="40" w:after="0"/>
+      <w:outlineLvl w:val="2"/>
+    </w:pPr>
+    <w:rPr>
+      <w:rFonts w:eastAsiaTheme="majorEastAsia" w:cs="Arial"/>
+      <w:b/>
+      <w:szCs w:val="24"/>
+    </w:rPr>
+  </w:style>
+  <w:style w:type="character" w:default="1" w:styleId="Absatz-Standardschriftart">
+    <w:name w:val="Default Paragraph Font"/>
+    <w:uiPriority w:val="1"/>
+    <w:semiHidden/>
+    <w:unhideWhenUsed/>
+  </w:style>
+  <w:style w:type="table" w:default="1" w:styleId="NormaleTabelle">
+    <w:name w:val="Normal Table"/>
+    <w:uiPriority w:val="99"/>
+    <w:semiHidden/>
+    <w:unhideWhenUsed/>
+    <w:tblPr>
+      <w:tblInd w:w="0" w:type="dxa"/>
+      <w:tblCellMar>
+        <w:top w:w="0" w:type="dxa"/>
+        <w:left w:w="108" w:type="dxa"/>
+        <w:bottom w:w="0" w:type="dxa"/>
+        <w:right w:w="108" w:type="dxa"/>
+      </w:tblCellMar>
+    </w:tblPr>
+  </w:style>
+  <w:style w:type="numbering" w:default="1" w:styleId="KeineListe">
+    <w:name w:val="No List"/>
+    <w:uiPriority w:val="99"/>
+    <w:semiHidden/>
+    <w:unhideWhenUsed/>
+  </w:style>
+  <w:style w:type="character" w:customStyle="1" w:styleId="berschrift1Zchn">
+    <w:name w:val="Überschrift 1 Zchn"/>
+    <w:basedOn w:val="Absatz-Standardschriftart"/>
+    <w:link w:val="berschrift1"/>
+    <w:uiPriority w:val="9"/>
+    <w:rsid w:val="00254831"/>
+    <w:rPr>
+      <w:rFonts w:ascii="Arial" w:eastAsiaTheme="majorEastAsia" w:hAnsi="Arial" w:cs="Arial"/>
+      <w:b/>
+      <w:szCs w:val="32"/>
+    </w:rPr>
+  </w:style>
+  <w:style w:type="character" w:customStyle="1" w:styleId="berschrift2Zchn">
+    <w:name w:val="Überschrift 2 Zchn"/>
+    <w:basedOn w:val="Absatz-Standardschriftart"/>
+    <w:link w:val="berschrift2"/>
+    <w:uiPriority w:val="9"/>
+    <w:rsid w:val="000B5EBA"/>
+    <w:rPr>
+      <w:rFonts w:ascii="Arial" w:eastAsiaTheme="majorEastAsia" w:hAnsi="Arial" w:cstheme="majorBidi"/>
+      <w:szCs w:val="26"/>
+      <w:u w:val="single"/>
+    </w:rPr>
+  </w:style>
+  <w:style w:type="paragraph" w:styleId="Titel">
+    <w:name w:val="Title"/>
+    <w:basedOn w:val="Standard"/>
+    <w:next w:val="Standard"/>
+    <w:link w:val="TitelZchn"/>
+    <w:uiPriority w:val="10"/>
+    <w:qFormat/>
+    <w:rsid w:val="00B31C3B"/>
+    <w:pPr>
+      <w:spacing w:after="0" w:line="240" w:lineRule="auto"/>
+      <w:contextualSpacing/>
+    </w:pPr>
+    <w:rPr>
+      <w:rFonts w:asciiTheme="majorHAnsi" w:eastAsiaTheme="majorEastAsia" w:hAnsiTheme="majorHAnsi" w:cstheme="majorBidi"/>
+      <w:spacing w:val="-10"/>
+      <w:kern w:val="28"/>
+      <w:sz w:val="56"/>
+      <w:szCs w:val="56"/>
+    </w:rPr>
+  </w:style>
+  <w:style w:type="character" w:customStyle="1" w:styleId="TitelZchn">
+    <w:name w:val="Titel Zchn"/>
+    <w:basedOn w:val="Absatz-Standardschriftart"/>
+    <w:link w:val="Titel"/>
+    <w:uiPriority w:val="10"/>
+    <w:rsid w:val="00B31C3B"/>
+    <w:rPr>
+      <w:rFonts w:asciiTheme="majorHAnsi" w:eastAsiaTheme="majorEastAsia" w:hAnsiTheme="majorHAnsi" w:cstheme="majorBidi"/>
+      <w:spacing w:val="-10"/>
+      <w:kern w:val="28"/>
+      <w:sz w:val="56"/>
+      <w:szCs w:val="56"/>
+    </w:rPr>
+  </w:style>
+  <w:style w:type="paragraph" w:styleId="KeinLeerraum">
+    <w:name w:val="No Spacing"/>
+    <w:uiPriority w:val="1"/>
+    <w:qFormat/>
+    <w:rsid w:val="00A6329E"/>
+    <w:pPr>
+      <w:spacing w:after="0" w:line="240" w:lineRule="auto"/>
+    </w:pPr>
+    <w:rPr>
+      <w:rFonts w:ascii="Arial" w:hAnsi="Arial"/>
+    </w:rPr>
+  </w:style>
+  <w:style w:type="paragraph" w:styleId="Listenabsatz">
+    <w:name w:val="List Paragraph"/>
+    <w:basedOn w:val="Standard"/>
+    <w:uiPriority w:val="34"/>
+    <w:qFormat/>
+    <w:rsid w:val="0044222A"/>
+    <w:pPr>
+      <w:numPr>
+        <w:numId w:val="6"/>
+      </w:numPr>
+      <w:ind w:left="459" w:hanging="357"/>
+      <w:contextualSpacing/>
+    </w:pPr>
+  </w:style>
+  <w:style w:type="table" w:styleId="Tabellenraster">
+    <w:name w:val="Table Grid"/>
+    <w:basedOn w:val="NormaleTabelle"/>
+    <w:uiPriority w:val="39"/>
+    <w:rsid w:val="00BE252B"/>
+    <w:pPr>
+      <w:spacing w:after="0" w:line="240" w:lineRule="auto"/>
+    </w:pPr>
+    <w:tblPr>
+      <w:tblBorders>
+        <w:top w:val="single" w:sz="4" w:space="0" w:color="auto"/>
+        <w:left w:val="single" w:sz="4" w:space="0" w:color="auto"/>
+        <w:bottom w:val="single" w:sz="4" w:space="0" w:color="auto"/>
+        <w:right w:val="single" w:sz="4" w:space="0" w:color="auto"/>
+        <w:insideH w:val="single" w:sz="4" w:space="0" w:color="auto"/>
+        <w:insideV w:val="single" w:sz="4" w:space="0" w:color="auto"/>
+      </w:tblBorders>
+    </w:tblPr>
+  </w:style>
+  <w:style w:type="paragraph" w:customStyle="1" w:styleId="AufzhlungohneAbstand">
+    <w:name w:val="Aufzählung ohne Abstand"/>
+    <w:basedOn w:val="Listenabsatz"/>
+    <w:qFormat/>
+    <w:rsid w:val="000B5EBA"/>
+    <w:pPr>
+      <w:spacing w:line="240" w:lineRule="auto"/>
+    </w:pPr>
+  </w:style>
+  <w:style w:type="character" w:customStyle="1" w:styleId="berschrift3Zchn">
+    <w:name w:val="Überschrift 3 Zchn"/>
+    <w:basedOn w:val="Absatz-Standardschriftart"/>
+    <w:link w:val="berschrift3"/>
+    <w:uiPriority w:val="9"/>
+    <w:rsid w:val="00A92D30"/>
+    <w:rPr>
+      <w:rFonts w:ascii="Arial" w:eastAsiaTheme="majorEastAsia" w:hAnsi="Arial" w:cs="Arial"/>
+      <w:b/>
+      <w:szCs w:val="24"/>
+    </w:rPr>
+  </w:style>
+  <w:style w:type="character" w:styleId="Platzhaltertext">
+    <w:name w:val="Placeholder Text"/>
+    <w:basedOn w:val="Absatz-Standardschriftart"/>
+    <w:uiPriority w:val="99"/>
+    <w:semiHidden/>
+    <w:rsid w:val="005710E0"/>
+    <w:rPr>
+      <w:color w:val="808080"/>
+    </w:rPr>
+  </w:style>
+  <w:style w:type="paragraph" w:styleId="Kopfzeile">
+    <w:name w:val="header"/>
+    <w:basedOn w:val="Standard"/>
+    <w:link w:val="KopfzeileZchn"/>
+    <w:uiPriority w:val="99"/>
+    <w:unhideWhenUsed/>
+    <w:rsid w:val="00EA37EF"/>
+    <w:pPr>
+      <w:tabs>
+        <w:tab w:val="center" w:pos="4536"/>
+        <w:tab w:val="right" w:pos="9072"/>
+      </w:tabs>
+      <w:spacing w:after="0" w:line="240" w:lineRule="auto"/>
+    </w:pPr>
+  </w:style>
+  <w:style w:type="character" w:customStyle="1" w:styleId="KopfzeileZchn">
+    <w:name w:val="Kopfzeile Zchn"/>
+    <w:basedOn w:val="Absatz-Standardschriftart"/>
+    <w:link w:val="Kopfzeile"/>
+    <w:uiPriority w:val="99"/>
+    <w:rsid w:val="00EA37EF"/>
+    <w:rPr>
+      <w:rFonts w:ascii="Arial" w:hAnsi="Arial"/>
+    </w:rPr>
+  </w:style>
+  <w:style w:type="paragraph" w:styleId="Fuzeile">
+    <w:name w:val="footer"/>
+    <w:basedOn w:val="Standard"/>
+    <w:link w:val="FuzeileZchn"/>
+    <w:uiPriority w:val="99"/>
+    <w:unhideWhenUsed/>
+    <w:rsid w:val="00EA37EF"/>
+    <w:pPr>
+      <w:tabs>
+        <w:tab w:val="center" w:pos="4536"/>
+        <w:tab w:val="right" w:pos="9072"/>
+      </w:tabs>
+      <w:spacing w:after="0" w:line="240" w:lineRule="auto"/>
+    </w:pPr>
+  </w:style>
+  <w:style w:type="character" w:customStyle="1" w:styleId="FuzeileZchn">
+    <w:name w:val="Fußzeile Zchn"/>
+    <w:basedOn w:val="Absatz-Standardschriftart"/>
+    <w:link w:val="Fuzeile"/>
+    <w:uiPriority w:val="99"/>
+    <w:rsid w:val="00EA37EF"/>
+    <w:rPr>
+      <w:rFonts w:ascii="Arial" w:hAnsi="Arial"/>
+    </w:rPr>
+  </w:style>
+  <w:style w:type="paragraph" w:styleId="Inhaltsverzeichnisberschrift">
+    <w:name w:val="TOC Heading"/>
+    <w:basedOn w:val="berschrift1"/>
+    <w:next w:val="Standard"/>
+    <w:uiPriority w:val="39"/>
+    <w:unhideWhenUsed/>
+    <w:qFormat/>
+    <w:rsid w:val="0057086D"/>
+    <w:pPr>
+      <w:numPr>
+        <w:numId w:val="0"/>
+      </w:numPr>
+      <w:spacing w:before="240" w:after="0" w:line="259" w:lineRule="auto"/>
+      <w:outlineLvl w:val="9"/>
+    </w:pPr>
+    <w:rPr>
+      <w:rFonts w:asciiTheme="majorHAnsi" w:hAnsiTheme="majorHAnsi" w:cstheme="majorBidi"/>
+      <w:b w:val="0"/>
+      <w:color w:val="2E74B5" w:themeColor="accent1" w:themeShade="BF"/>
+      <w:sz w:val="32"/>
+      <w:lang w:eastAsia="de-DE"/>
+    </w:rPr>
+  </w:style>
+  <w:style w:type="paragraph" w:styleId="Verzeichnis1">
+    <w:name w:val="toc 1"/>
+    <w:basedOn w:val="Standard"/>
+    <w:next w:val="Standard"/>
+    <w:autoRedefine/>
+    <w:uiPriority w:val="39"/>
+    <w:unhideWhenUsed/>
+    <w:rsid w:val="0057086D"/>
+    <w:pPr>
+      <w:spacing w:after="100"/>
+    </w:pPr>
+  </w:style>
+  <w:style w:type="paragraph" w:styleId="Verzeichnis2">
+    <w:name w:val="toc 2"/>
+    <w:basedOn w:val="Standard"/>
+    <w:next w:val="Standard"/>
+    <w:autoRedefine/>
+    <w:uiPriority w:val="39"/>
+    <w:unhideWhenUsed/>
+    <w:rsid w:val="0057086D"/>
+    <w:pPr>
+      <w:spacing w:after="100"/>
+      <w:ind w:left="220"/>
+    </w:pPr>
+  </w:style>
+  <w:style w:type="paragraph" w:styleId="Verzeichnis3">
+    <w:name w:val="toc 3"/>
+    <w:basedOn w:val="Standard"/>
+    <w:next w:val="Standard"/>
+    <w:autoRedefine/>
+    <w:uiPriority w:val="39"/>
+    <w:unhideWhenUsed/>
+    <w:rsid w:val="0057086D"/>
+    <w:pPr>
+      <w:spacing w:after="100"/>
+      <w:ind w:left="440"/>
+    </w:pPr>
+  </w:style>
+  <w:style w:type="character" w:styleId="Hyperlink">
+    <w:name w:val="Hyperlink"/>
+    <w:basedOn w:val="Absatz-Standardschriftart"/>
+    <w:uiPriority w:val="99"/>
+    <w:unhideWhenUsed/>
+    <w:rsid w:val="0057086D"/>
+    <w:rPr>
+      <w:color w:val="0563C1" w:themeColor="hyperlink"/>
+      <w:u w:val="single"/>
+    </w:rPr>
+  </w:style>
+  <w:style w:type="table" w:customStyle="1" w:styleId="PlainTable3">
+    <w:name w:val="Plain Table 3"/>
+    <w:basedOn w:val="NormaleTabelle"/>
+    <w:uiPriority w:val="43"/>
+    <w:rsid w:val="005C081D"/>
+    <w:pPr>
+      <w:spacing w:after="0" w:line="240" w:lineRule="auto"/>
+    </w:pPr>
+    <w:tblPr>
+      <w:tblStyleRowBandSize w:val="1"/>
+      <w:tblStyleColBandSize w:val="1"/>
+    </w:tblPr>
+    <w:tblStylePr w:type="firstRow">
+      <w:rPr>
+        <w:b/>
+        <w:bCs/>
+        <w:caps/>
+      </w:rPr>
+      <w:tblPr/>
+      <w:tcPr>
+        <w:tcBorders>
+          <w:bottom w:val="single" w:sz="4" w:space="0" w:color="7F7F7F" w:themeColor="text1" w:themeTint="80"/>
+        </w:tcBorders>
+      </w:tcPr>
+    </w:tblStylePr>
+    <w:tblStylePr w:type="lastRow">
+      <w:rPr>
+        <w:b/>
+        <w:bCs/>
+        <w:caps/>
+      </w:rPr>
+      <w:tblPr/>
+      <w:tcPr>
+        <w:tcBorders>
+          <w:top w:val="nil"/>
+        </w:tcBorders>
+      </w:tcPr>
+    </w:tblStylePr>
+    <w:tblStylePr w:type="firstCol">
+      <w:rPr>
+        <w:b/>
+        <w:bCs/>
+        <w:caps/>
+      </w:rPr>
+      <w:tblPr/>
+      <w:tcPr>
+        <w:tcBorders>
+          <w:right w:val="single" w:sz="4" w:space="0" w:color="7F7F7F" w:themeColor="text1" w:themeTint="80"/>
+        </w:tcBorders>
+      </w:tcPr>
+    </w:tblStylePr>
+    <w:tblStylePr w:type="lastCol">
+      <w:rPr>
+        <w:b/>
+        <w:bCs/>
+        <w:caps/>
+      </w:rPr>
+      <w:tblPr/>
+      <w:tcPr>
+        <w:tcBorders>
+          <w:left w:val="nil"/>
+        </w:tcBorders>
+      </w:tcPr>
+    </w:tblStylePr>
+    <w:tblStylePr w:type="band1Vert">
+      <w:tblPr/>
+      <w:tcPr>
+        <w:shd w:val="clear" w:color="auto" w:fill="F2F2F2" w:themeFill="background1" w:themeFillShade="F2"/>
+      </w:tcPr>
+    </w:tblStylePr>
+    <w:tblStylePr w:type="band1Horz">
+      <w:tblPr/>
+      <w:tcPr>
+        <w:shd w:val="clear" w:color="auto" w:fill="F2F2F2" w:themeFill="background1" w:themeFillShade="F2"/>
+      </w:tcPr>
+    </w:tblStylePr>
+    <w:tblStylePr w:type="neCell">
+      <w:tblPr/>
+      <w:tcPr>
+        <w:tcBorders>
+          <w:left w:val="nil"/>
+        </w:tcBorders>
+      </w:tcPr>
+    </w:tblStylePr>
+    <w:tblStylePr w:type="nwCell">
+      <w:tblPr/>
+      <w:tcPr>
+        <w:tcBorders>
+          <w:right w:val="nil"/>
+        </w:tcBorders>
+      </w:tcPr>
+    </w:tblStylePr>
+  </w:style>
+  <w:style w:type="table" w:customStyle="1" w:styleId="PlainTable5">
     <w:name w:val="Plain Table 5"/>
     <w:basedOn w:val="NormaleTabelle"/>
     <w:uiPriority w:val="45"/>
@@ -6266,7 +7733,7 @@
 </file>
 
 <file path=word/charts/chart1.xml><?xml version="1.0" encoding="utf-8"?>
-<c:chartSpace xmlns:c="http://schemas.openxmlformats.org/drawingml/2006/chart" xmlns:a="http://schemas.openxmlformats.org/drawingml/2006/main" xmlns:r="http://schemas.openxmlformats.org/officeDocument/2006/relationships" xmlns:c16r2="http://schemas.microsoft.com/office/drawing/2015/06/chart">
+<c:chartSpace xmlns:c="http://schemas.openxmlformats.org/drawingml/2006/chart" xmlns:a="http://schemas.openxmlformats.org/drawingml/2006/main" xmlns:r="http://schemas.openxmlformats.org/officeDocument/2006/relationships">
   <c:date1904 val="0"/>
   <c:lang val="de-DE"/>
   <c:roundedCorners val="0"/>
@@ -6318,26 +7785,6 @@
         </a:ln>
         <a:effectLst/>
       </c:spPr>
-      <c:txPr>
-        <a:bodyPr rot="0" spcFirstLastPara="1" vertOverflow="ellipsis" vert="horz" wrap="square" anchor="ctr" anchorCtr="1"/>
-        <a:lstStyle/>
-        <a:p>
-          <a:pPr>
-            <a:defRPr sz="1400" b="0" i="0" u="none" strike="noStrike" kern="1200" spc="0" baseline="0">
-              <a:solidFill>
-                <a:schemeClr val="tx1">
-                  <a:lumMod val="65000"/>
-                  <a:lumOff val="35000"/>
-                </a:schemeClr>
-              </a:solidFill>
-              <a:latin typeface="+mn-lt"/>
-              <a:ea typeface="+mn-ea"/>
-              <a:cs typeface="+mn-cs"/>
-            </a:defRPr>
-          </a:pPr>
-          <a:endParaRPr lang="de-DE"/>
-        </a:p>
-      </c:txPr>
     </c:title>
     <c:autoTitleDeleted val="0"/>
     <c:plotArea>
@@ -6538,7 +7985,7 @@
             </c:numRef>
           </c:yVal>
           <c:smooth val="0"/>
-          <c:extLst>
+          <c:extLst xmlns:c16r2="http://schemas.microsoft.com/office/drawing/2015/06/chart">
             <c:ext xmlns:c16="http://schemas.microsoft.com/office/drawing/2014/chart" uri="{C3380CC4-5D6E-409C-BE32-E72D297353CC}">
               <c16:uniqueId val="{00000000-28FB-413E-AE1F-C6674E37DE8E}"/>
             </c:ext>
@@ -6737,7 +8184,7 @@
             </c:numRef>
           </c:yVal>
           <c:smooth val="0"/>
-          <c:extLst>
+          <c:extLst xmlns:c16r2="http://schemas.microsoft.com/office/drawing/2015/06/chart">
             <c:ext xmlns:c16="http://schemas.microsoft.com/office/drawing/2014/chart" uri="{C3380CC4-5D6E-409C-BE32-E72D297353CC}">
               <c16:uniqueId val="{00000001-28FB-413E-AE1F-C6674E37DE8E}"/>
             </c:ext>
@@ -6936,7 +8383,7 @@
             </c:numRef>
           </c:yVal>
           <c:smooth val="0"/>
-          <c:extLst>
+          <c:extLst xmlns:c16r2="http://schemas.microsoft.com/office/drawing/2015/06/chart">
             <c:ext xmlns:c16="http://schemas.microsoft.com/office/drawing/2014/chart" uri="{C3380CC4-5D6E-409C-BE32-E72D297353CC}">
               <c16:uniqueId val="{00000002-28FB-413E-AE1F-C6674E37DE8E}"/>
             </c:ext>
@@ -7135,7 +8582,7 @@
             </c:numRef>
           </c:yVal>
           <c:smooth val="0"/>
-          <c:extLst>
+          <c:extLst xmlns:c16r2="http://schemas.microsoft.com/office/drawing/2015/06/chart">
             <c:ext xmlns:c16="http://schemas.microsoft.com/office/drawing/2014/chart" uri="{C3380CC4-5D6E-409C-BE32-E72D297353CC}">
               <c16:uniqueId val="{00000003-28FB-413E-AE1F-C6674E37DE8E}"/>
             </c:ext>
@@ -7191,7 +8638,7 @@
             </c:numRef>
           </c:yVal>
           <c:smooth val="0"/>
-          <c:extLst>
+          <c:extLst xmlns:c16r2="http://schemas.microsoft.com/office/drawing/2015/06/chart">
             <c:ext xmlns:c16="http://schemas.microsoft.com/office/drawing/2014/chart" uri="{C3380CC4-5D6E-409C-BE32-E72D297353CC}">
               <c16:uniqueId val="{00000004-28FB-413E-AE1F-C6674E37DE8E}"/>
             </c:ext>
@@ -7247,7 +8694,7 @@
             </c:numRef>
           </c:yVal>
           <c:smooth val="0"/>
-          <c:extLst>
+          <c:extLst xmlns:c16r2="http://schemas.microsoft.com/office/drawing/2015/06/chart">
             <c:ext xmlns:c16="http://schemas.microsoft.com/office/drawing/2014/chart" uri="{C3380CC4-5D6E-409C-BE32-E72D297353CC}">
               <c16:uniqueId val="{00000005-28FB-413E-AE1F-C6674E37DE8E}"/>
             </c:ext>
@@ -7261,11 +8708,11 @@
           <c:showPercent val="0"/>
           <c:showBubbleSize val="0"/>
         </c:dLbls>
-        <c:axId val="1457770400"/>
-        <c:axId val="1391166816"/>
+        <c:axId val="171347328"/>
+        <c:axId val="171361792"/>
       </c:scatterChart>
       <c:valAx>
-        <c:axId val="1457770400"/>
+        <c:axId val="171347328"/>
         <c:scaling>
           <c:orientation val="minMax"/>
         </c:scaling>
@@ -7305,26 +8752,6 @@
             </a:ln>
             <a:effectLst/>
           </c:spPr>
-          <c:txPr>
-            <a:bodyPr rot="0" spcFirstLastPara="1" vertOverflow="ellipsis" vert="horz" wrap="square" anchor="ctr" anchorCtr="1"/>
-            <a:lstStyle/>
-            <a:p>
-              <a:pPr>
-                <a:defRPr sz="1000" b="0" i="0" u="none" strike="noStrike" kern="1200" baseline="0">
-                  <a:solidFill>
-                    <a:schemeClr val="tx1">
-                      <a:lumMod val="65000"/>
-                      <a:lumOff val="35000"/>
-                    </a:schemeClr>
-                  </a:solidFill>
-                  <a:latin typeface="+mn-lt"/>
-                  <a:ea typeface="+mn-ea"/>
-                  <a:cs typeface="+mn-cs"/>
-                </a:defRPr>
-              </a:pPr>
-              <a:endParaRPr lang="de-DE"/>
-            </a:p>
-          </c:txPr>
         </c:title>
         <c:numFmt formatCode="General" sourceLinked="1"/>
         <c:majorTickMark val="cross"/>
@@ -7363,14 +8790,14 @@
             <a:endParaRPr lang="de-DE"/>
           </a:p>
         </c:txPr>
-        <c:crossAx val="1391166816"/>
+        <c:crossAx val="171361792"/>
         <c:crosses val="autoZero"/>
         <c:crossBetween val="midCat"/>
         <c:majorUnit val="2"/>
         <c:minorUnit val="2"/>
       </c:valAx>
       <c:valAx>
-        <c:axId val="1391166816"/>
+        <c:axId val="171361792"/>
         <c:scaling>
           <c:orientation val="minMax"/>
           <c:max val="1.5"/>
@@ -7426,26 +8853,6 @@
             </a:ln>
             <a:effectLst/>
           </c:spPr>
-          <c:txPr>
-            <a:bodyPr rot="-5400000" spcFirstLastPara="1" vertOverflow="ellipsis" vert="horz" wrap="square" anchor="ctr" anchorCtr="1"/>
-            <a:lstStyle/>
-            <a:p>
-              <a:pPr>
-                <a:defRPr sz="1000" b="0" i="0" u="none" strike="noStrike" kern="1200" baseline="0">
-                  <a:solidFill>
-                    <a:schemeClr val="tx1">
-                      <a:lumMod val="65000"/>
-                      <a:lumOff val="35000"/>
-                    </a:schemeClr>
-                  </a:solidFill>
-                  <a:latin typeface="+mn-lt"/>
-                  <a:ea typeface="+mn-ea"/>
-                  <a:cs typeface="+mn-cs"/>
-                </a:defRPr>
-              </a:pPr>
-              <a:endParaRPr lang="de-DE"/>
-            </a:p>
-          </c:txPr>
         </c:title>
         <c:numFmt formatCode="General" sourceLinked="1"/>
         <c:majorTickMark val="none"/>
@@ -7478,7 +8885,7 @@
             <a:endParaRPr lang="de-DE"/>
           </a:p>
         </c:txPr>
-        <c:crossAx val="1457770400"/>
+        <c:crossAx val="171347328"/>
         <c:crosses val="autoZero"/>
         <c:crossBetween val="midCat"/>
       </c:valAx>
@@ -7550,566 +8957,10 @@
       <a:endParaRPr lang="de-DE"/>
     </a:p>
   </c:txPr>
-  <c:externalData r:id="rId3">
+  <c:externalData r:id="rId1">
     <c:autoUpdate val="0"/>
   </c:externalData>
 </c:chartSpace>
-</file>
-
-<file path=word/charts/colors1.xml><?xml version="1.0" encoding="utf-8"?>
-<cs:colorStyle xmlns:cs="http://schemas.microsoft.com/office/drawing/2012/chartStyle" xmlns:a="http://schemas.openxmlformats.org/drawingml/2006/main" meth="cycle" id="10">
-  <a:schemeClr val="accent1"/>
-  <a:schemeClr val="accent2"/>
-  <a:schemeClr val="accent3"/>
-  <a:schemeClr val="accent4"/>
-  <a:schemeClr val="accent5"/>
-  <a:schemeClr val="accent6"/>
-  <cs:variation/>
-  <cs:variation>
-    <a:lumMod val="60000"/>
-  </cs:variation>
-  <cs:variation>
-    <a:lumMod val="80000"/>
-    <a:lumOff val="20000"/>
-  </cs:variation>
-  <cs:variation>
-    <a:lumMod val="80000"/>
-  </cs:variation>
-  <cs:variation>
-    <a:lumMod val="60000"/>
-    <a:lumOff val="40000"/>
-  </cs:variation>
-  <cs:variation>
-    <a:lumMod val="50000"/>
-  </cs:variation>
-  <cs:variation>
-    <a:lumMod val="70000"/>
-    <a:lumOff val="30000"/>
-  </cs:variation>
-  <cs:variation>
-    <a:lumMod val="70000"/>
-  </cs:variation>
-  <cs:variation>
-    <a:lumMod val="50000"/>
-    <a:lumOff val="50000"/>
-  </cs:variation>
-</cs:colorStyle>
-</file>
-
-<file path=word/charts/style1.xml><?xml version="1.0" encoding="utf-8"?>
-<cs:chartStyle xmlns:cs="http://schemas.microsoft.com/office/drawing/2012/chartStyle" xmlns:a="http://schemas.openxmlformats.org/drawingml/2006/main" id="227">
-  <cs:axisTitle>
-    <cs:lnRef idx="0"/>
-    <cs:fillRef idx="0"/>
-    <cs:effectRef idx="0"/>
-    <cs:fontRef idx="minor">
-      <a:schemeClr val="tx1">
-        <a:lumMod val="65000"/>
-        <a:lumOff val="35000"/>
-      </a:schemeClr>
-    </cs:fontRef>
-    <cs:defRPr sz="1000" kern="1200"/>
-  </cs:axisTitle>
-  <cs:categoryAxis>
-    <cs:lnRef idx="0"/>
-    <cs:fillRef idx="0"/>
-    <cs:effectRef idx="0"/>
-    <cs:fontRef idx="minor">
-      <a:schemeClr val="tx1">
-        <a:lumMod val="65000"/>
-        <a:lumOff val="35000"/>
-      </a:schemeClr>
-    </cs:fontRef>
-    <cs:spPr>
-      <a:ln w="9525" cap="flat" cmpd="sng" algn="ctr">
-        <a:solidFill>
-          <a:schemeClr val="tx1">
-            <a:lumMod val="15000"/>
-            <a:lumOff val="85000"/>
-          </a:schemeClr>
-        </a:solidFill>
-        <a:round/>
-      </a:ln>
-    </cs:spPr>
-    <cs:defRPr sz="900" kern="1200"/>
-  </cs:categoryAxis>
-  <cs:chartArea mods="allowNoFillOverride allowNoLineOverride">
-    <cs:lnRef idx="0"/>
-    <cs:fillRef idx="0"/>
-    <cs:effectRef idx="0"/>
-    <cs:fontRef idx="minor">
-      <a:schemeClr val="tx1"/>
-    </cs:fontRef>
-    <cs:spPr>
-      <a:solidFill>
-        <a:schemeClr val="bg1"/>
-      </a:solidFill>
-      <a:ln w="9525" cap="flat" cmpd="sng" algn="ctr">
-        <a:solidFill>
-          <a:schemeClr val="tx1">
-            <a:lumMod val="15000"/>
-            <a:lumOff val="85000"/>
-          </a:schemeClr>
-        </a:solidFill>
-        <a:round/>
-      </a:ln>
-    </cs:spPr>
-    <cs:defRPr sz="1000" kern="1200"/>
-  </cs:chartArea>
-  <cs:dataLabel>
-    <cs:lnRef idx="0"/>
-    <cs:fillRef idx="0"/>
-    <cs:effectRef idx="0"/>
-    <cs:fontRef idx="minor">
-      <a:schemeClr val="tx1">
-        <a:lumMod val="75000"/>
-        <a:lumOff val="25000"/>
-      </a:schemeClr>
-    </cs:fontRef>
-    <cs:defRPr sz="900" kern="1200"/>
-  </cs:dataLabel>
-  <cs:dataLabelCallout>
-    <cs:lnRef idx="0"/>
-    <cs:fillRef idx="0"/>
-    <cs:effectRef idx="0"/>
-    <cs:fontRef idx="minor">
-      <a:schemeClr val="dk1">
-        <a:lumMod val="65000"/>
-        <a:lumOff val="35000"/>
-      </a:schemeClr>
-    </cs:fontRef>
-    <cs:spPr>
-      <a:solidFill>
-        <a:schemeClr val="lt1"/>
-      </a:solidFill>
-      <a:ln>
-        <a:solidFill>
-          <a:schemeClr val="dk1">
-            <a:lumMod val="25000"/>
-            <a:lumOff val="75000"/>
-          </a:schemeClr>
-        </a:solidFill>
-      </a:ln>
-    </cs:spPr>
-    <cs:defRPr sz="900" kern="1200"/>
-    <cs:bodyPr rot="0" spcFirstLastPara="1" vertOverflow="clip" horzOverflow="clip" vert="horz" wrap="square" lIns="36576" tIns="18288" rIns="36576" bIns="18288" anchor="ctr" anchorCtr="1">
-      <a:spAutoFit/>
-    </cs:bodyPr>
-  </cs:dataLabelCallout>
-  <cs:dataPoint>
-    <cs:lnRef idx="0"/>
-    <cs:fillRef idx="1">
-      <cs:styleClr val="auto"/>
-    </cs:fillRef>
-    <cs:effectRef idx="0"/>
-    <cs:fontRef idx="minor">
-      <a:schemeClr val="tx1"/>
-    </cs:fontRef>
-    <cs:spPr>
-      <a:solidFill>
-        <a:schemeClr val="phClr"/>
-      </a:solidFill>
-    </cs:spPr>
-  </cs:dataPoint>
-  <cs:dataPoint3D>
-    <cs:lnRef idx="0"/>
-    <cs:fillRef idx="1">
-      <cs:styleClr val="auto"/>
-    </cs:fillRef>
-    <cs:effectRef idx="0"/>
-    <cs:fontRef idx="minor">
-      <a:schemeClr val="tx1"/>
-    </cs:fontRef>
-    <cs:spPr>
-      <a:solidFill>
-        <a:schemeClr val="phClr"/>
-      </a:solidFill>
-    </cs:spPr>
-  </cs:dataPoint3D>
-  <cs:dataPointLine>
-    <cs:lnRef idx="0">
-      <cs:styleClr val="auto"/>
-    </cs:lnRef>
-    <cs:fillRef idx="1"/>
-    <cs:effectRef idx="0"/>
-    <cs:fontRef idx="minor">
-      <a:schemeClr val="tx1"/>
-    </cs:fontRef>
-    <cs:spPr>
-      <a:ln w="28575" cap="rnd">
-        <a:solidFill>
-          <a:schemeClr val="phClr"/>
-        </a:solidFill>
-        <a:round/>
-      </a:ln>
-    </cs:spPr>
-  </cs:dataPointLine>
-  <cs:dataPointMarker>
-    <cs:lnRef idx="0">
-      <cs:styleClr val="auto"/>
-    </cs:lnRef>
-    <cs:fillRef idx="1">
-      <cs:styleClr val="auto"/>
-    </cs:fillRef>
-    <cs:effectRef idx="0"/>
-    <cs:fontRef idx="minor">
-      <a:schemeClr val="tx1"/>
-    </cs:fontRef>
-    <cs:spPr>
-      <a:solidFill>
-        <a:schemeClr val="phClr"/>
-      </a:solidFill>
-      <a:ln w="9525">
-        <a:solidFill>
-          <a:schemeClr val="phClr"/>
-        </a:solidFill>
-      </a:ln>
-    </cs:spPr>
-  </cs:dataPointMarker>
-  <cs:dataPointMarkerLayout symbol="circle" size="5"/>
-  <cs:dataPointWireframe>
-    <cs:lnRef idx="0">
-      <cs:styleClr val="auto"/>
-    </cs:lnRef>
-    <cs:fillRef idx="1"/>
-    <cs:effectRef idx="0"/>
-    <cs:fontRef idx="minor">
-      <a:schemeClr val="tx1"/>
-    </cs:fontRef>
-    <cs:spPr>
-      <a:ln w="9525" cap="rnd">
-        <a:solidFill>
-          <a:schemeClr val="phClr"/>
-        </a:solidFill>
-        <a:round/>
-      </a:ln>
-    </cs:spPr>
-  </cs:dataPointWireframe>
-  <cs:dataTable>
-    <cs:lnRef idx="0"/>
-    <cs:fillRef idx="0"/>
-    <cs:effectRef idx="0"/>
-    <cs:fontRef idx="minor">
-      <a:schemeClr val="tx1">
-        <a:lumMod val="65000"/>
-        <a:lumOff val="35000"/>
-      </a:schemeClr>
-    </cs:fontRef>
-    <cs:spPr>
-      <a:noFill/>
-      <a:ln w="9525" cap="flat" cmpd="sng" algn="ctr">
-        <a:solidFill>
-          <a:schemeClr val="tx1">
-            <a:lumMod val="15000"/>
-            <a:lumOff val="85000"/>
-          </a:schemeClr>
-        </a:solidFill>
-        <a:round/>
-      </a:ln>
-    </cs:spPr>
-    <cs:defRPr sz="900" kern="1200"/>
-  </cs:dataTable>
-  <cs:downBar>
-    <cs:lnRef idx="0"/>
-    <cs:fillRef idx="0"/>
-    <cs:effectRef idx="0"/>
-    <cs:fontRef idx="minor">
-      <a:schemeClr val="dk1"/>
-    </cs:fontRef>
-    <cs:spPr>
-      <a:solidFill>
-        <a:schemeClr val="dk1">
-          <a:lumMod val="65000"/>
-          <a:lumOff val="35000"/>
-        </a:schemeClr>
-      </a:solidFill>
-      <a:ln w="9525">
-        <a:solidFill>
-          <a:schemeClr val="tx1">
-            <a:lumMod val="65000"/>
-            <a:lumOff val="35000"/>
-          </a:schemeClr>
-        </a:solidFill>
-      </a:ln>
-    </cs:spPr>
-  </cs:downBar>
-  <cs:dropLine>
-    <cs:lnRef idx="0"/>
-    <cs:fillRef idx="0"/>
-    <cs:effectRef idx="0"/>
-    <cs:fontRef idx="minor">
-      <a:schemeClr val="tx1"/>
-    </cs:fontRef>
-    <cs:spPr>
-      <a:ln w="9525" cap="flat" cmpd="sng" algn="ctr">
-        <a:solidFill>
-          <a:schemeClr val="tx1">
-            <a:lumMod val="35000"/>
-            <a:lumOff val="65000"/>
-          </a:schemeClr>
-        </a:solidFill>
-        <a:round/>
-      </a:ln>
-    </cs:spPr>
-  </cs:dropLine>
-  <cs:errorBar>
-    <cs:lnRef idx="0"/>
-    <cs:fillRef idx="0"/>
-    <cs:effectRef idx="0"/>
-    <cs:fontRef idx="minor">
-      <a:schemeClr val="tx1"/>
-    </cs:fontRef>
-    <cs:spPr>
-      <a:ln w="9525" cap="flat" cmpd="sng" algn="ctr">
-        <a:solidFill>
-          <a:schemeClr val="tx1">
-            <a:lumMod val="65000"/>
-            <a:lumOff val="35000"/>
-          </a:schemeClr>
-        </a:solidFill>
-        <a:round/>
-      </a:ln>
-    </cs:spPr>
-  </cs:errorBar>
-  <cs:floor>
-    <cs:lnRef idx="0"/>
-    <cs:fillRef idx="0"/>
-    <cs:effectRef idx="0"/>
-    <cs:fontRef idx="minor">
-      <a:schemeClr val="tx1"/>
-    </cs:fontRef>
-    <cs:spPr>
-      <a:noFill/>
-      <a:ln>
-        <a:noFill/>
-      </a:ln>
-    </cs:spPr>
-  </cs:floor>
-  <cs:gridlineMajor>
-    <cs:lnRef idx="0"/>
-    <cs:fillRef idx="0"/>
-    <cs:effectRef idx="0"/>
-    <cs:fontRef idx="minor">
-      <a:schemeClr val="tx1"/>
-    </cs:fontRef>
-    <cs:spPr>
-      <a:ln w="9525" cap="flat" cmpd="sng" algn="ctr">
-        <a:solidFill>
-          <a:schemeClr val="tx1">
-            <a:lumMod val="15000"/>
-            <a:lumOff val="85000"/>
-          </a:schemeClr>
-        </a:solidFill>
-        <a:round/>
-      </a:ln>
-    </cs:spPr>
-  </cs:gridlineMajor>
-  <cs:gridlineMinor>
-    <cs:lnRef idx="0"/>
-    <cs:fillRef idx="0"/>
-    <cs:effectRef idx="0"/>
-    <cs:fontRef idx="minor">
-      <a:schemeClr val="tx1"/>
-    </cs:fontRef>
-    <cs:spPr>
-      <a:ln w="9525" cap="flat" cmpd="sng" algn="ctr">
-        <a:solidFill>
-          <a:schemeClr val="tx1">
-            <a:lumMod val="5000"/>
-            <a:lumOff val="95000"/>
-          </a:schemeClr>
-        </a:solidFill>
-        <a:round/>
-      </a:ln>
-    </cs:spPr>
-  </cs:gridlineMinor>
-  <cs:hiLoLine>
-    <cs:lnRef idx="0"/>
-    <cs:fillRef idx="0"/>
-    <cs:effectRef idx="0"/>
-    <cs:fontRef idx="minor">
-      <a:schemeClr val="tx1"/>
-    </cs:fontRef>
-    <cs:spPr>
-      <a:ln w="9525" cap="flat" cmpd="sng" algn="ctr">
-        <a:solidFill>
-          <a:schemeClr val="tx1">
-            <a:lumMod val="75000"/>
-            <a:lumOff val="25000"/>
-          </a:schemeClr>
-        </a:solidFill>
-        <a:round/>
-      </a:ln>
-    </cs:spPr>
-  </cs:hiLoLine>
-  <cs:leaderLine>
-    <cs:lnRef idx="0"/>
-    <cs:fillRef idx="0"/>
-    <cs:effectRef idx="0"/>
-    <cs:fontRef idx="minor">
-      <a:schemeClr val="tx1"/>
-    </cs:fontRef>
-    <cs:spPr>
-      <a:ln w="9525" cap="flat" cmpd="sng" algn="ctr">
-        <a:solidFill>
-          <a:schemeClr val="tx1">
-            <a:lumMod val="35000"/>
-            <a:lumOff val="65000"/>
-          </a:schemeClr>
-        </a:solidFill>
-        <a:round/>
-      </a:ln>
-    </cs:spPr>
-  </cs:leaderLine>
-  <cs:legend>
-    <cs:lnRef idx="0"/>
-    <cs:fillRef idx="0"/>
-    <cs:effectRef idx="0"/>
-    <cs:fontRef idx="minor">
-      <a:schemeClr val="tx1">
-        <a:lumMod val="65000"/>
-        <a:lumOff val="35000"/>
-      </a:schemeClr>
-    </cs:fontRef>
-    <cs:defRPr sz="900" kern="1200"/>
-  </cs:legend>
-  <cs:plotArea mods="allowNoFillOverride allowNoLineOverride">
-    <cs:lnRef idx="0"/>
-    <cs:fillRef idx="0"/>
-    <cs:effectRef idx="0"/>
-    <cs:fontRef idx="minor">
-      <a:schemeClr val="tx1"/>
-    </cs:fontRef>
-  </cs:plotArea>
-  <cs:plotArea3D mods="allowNoFillOverride allowNoLineOverride">
-    <cs:lnRef idx="0"/>
-    <cs:fillRef idx="0"/>
-    <cs:effectRef idx="0"/>
-    <cs:fontRef idx="minor">
-      <a:schemeClr val="tx1"/>
-    </cs:fontRef>
-  </cs:plotArea3D>
-  <cs:seriesAxis>
-    <cs:lnRef idx="0"/>
-    <cs:fillRef idx="0"/>
-    <cs:effectRef idx="0"/>
-    <cs:fontRef idx="minor">
-      <a:schemeClr val="tx1">
-        <a:lumMod val="65000"/>
-        <a:lumOff val="35000"/>
-      </a:schemeClr>
-    </cs:fontRef>
-    <cs:defRPr sz="900" kern="1200"/>
-  </cs:seriesAxis>
-  <cs:seriesLine>
-    <cs:lnRef idx="0"/>
-    <cs:fillRef idx="0"/>
-    <cs:effectRef idx="0"/>
-    <cs:fontRef idx="minor">
-      <a:schemeClr val="tx1"/>
-    </cs:fontRef>
-    <cs:spPr>
-      <a:ln w="9525" cap="flat" cmpd="sng" algn="ctr">
-        <a:solidFill>
-          <a:schemeClr val="tx1">
-            <a:lumMod val="35000"/>
-            <a:lumOff val="65000"/>
-          </a:schemeClr>
-        </a:solidFill>
-        <a:round/>
-      </a:ln>
-    </cs:spPr>
-  </cs:seriesLine>
-  <cs:title>
-    <cs:lnRef idx="0"/>
-    <cs:fillRef idx="0"/>
-    <cs:effectRef idx="0"/>
-    <cs:fontRef idx="minor">
-      <a:schemeClr val="tx1">
-        <a:lumMod val="65000"/>
-        <a:lumOff val="35000"/>
-      </a:schemeClr>
-    </cs:fontRef>
-    <cs:defRPr sz="1400" b="0" kern="1200" spc="0" baseline="0"/>
-  </cs:title>
-  <cs:trendline>
-    <cs:lnRef idx="0">
-      <cs:styleClr val="auto"/>
-    </cs:lnRef>
-    <cs:fillRef idx="0"/>
-    <cs:effectRef idx="0"/>
-    <cs:fontRef idx="minor">
-      <a:schemeClr val="tx1"/>
-    </cs:fontRef>
-    <cs:spPr>
-      <a:ln w="19050" cap="rnd">
-        <a:solidFill>
-          <a:schemeClr val="phClr"/>
-        </a:solidFill>
-        <a:prstDash val="sysDot"/>
-      </a:ln>
-    </cs:spPr>
-  </cs:trendline>
-  <cs:trendlineLabel>
-    <cs:lnRef idx="0"/>
-    <cs:fillRef idx="0"/>
-    <cs:effectRef idx="0"/>
-    <cs:fontRef idx="minor">
-      <a:schemeClr val="tx1">
-        <a:lumMod val="65000"/>
-        <a:lumOff val="35000"/>
-      </a:schemeClr>
-    </cs:fontRef>
-    <cs:defRPr sz="900" kern="1200"/>
-  </cs:trendlineLabel>
-  <cs:upBar>
-    <cs:lnRef idx="0"/>
-    <cs:fillRef idx="0"/>
-    <cs:effectRef idx="0"/>
-    <cs:fontRef idx="minor">
-      <a:schemeClr val="dk1"/>
-    </cs:fontRef>
-    <cs:spPr>
-      <a:solidFill>
-        <a:schemeClr val="lt1"/>
-      </a:solidFill>
-      <a:ln w="9525">
-        <a:solidFill>
-          <a:schemeClr val="tx1">
-            <a:lumMod val="15000"/>
-            <a:lumOff val="85000"/>
-          </a:schemeClr>
-        </a:solidFill>
-      </a:ln>
-    </cs:spPr>
-  </cs:upBar>
-  <cs:valueAxis>
-    <cs:lnRef idx="0"/>
-    <cs:fillRef idx="0"/>
-    <cs:effectRef idx="0"/>
-    <cs:fontRef idx="minor">
-      <a:schemeClr val="tx1">
-        <a:lumMod val="65000"/>
-        <a:lumOff val="35000"/>
-      </a:schemeClr>
-    </cs:fontRef>
-    <cs:defRPr sz="900" kern="1200"/>
-  </cs:valueAxis>
-  <cs:wall>
-    <cs:lnRef idx="0"/>
-    <cs:fillRef idx="0"/>
-    <cs:effectRef idx="0"/>
-    <cs:fontRef idx="minor">
-      <a:schemeClr val="tx1"/>
-    </cs:fontRef>
-    <cs:spPr>
-      <a:noFill/>
-      <a:ln>
-        <a:noFill/>
-      </a:ln>
-    </cs:spPr>
-  </cs:wall>
-</cs:chartStyle>
 </file>
 
 <file path=word/theme/theme1.xml><?xml version="1.0" encoding="utf-8"?>
@@ -8367,7 +9218,7 @@
   <a:extraClrSchemeLst/>
   <a:extLst>
     <a:ext uri="{05A4C25C-085E-4340-85A3-A5531E510DB2}">
-      <thm15:themeFamily xmlns:thm15="http://schemas.microsoft.com/office/thememl/2012/main" name="Office Theme" id="{62F939B6-93AF-4DB8-9C6B-D6C7DFDC589F}" vid="{4A3C46E8-61CC-4603-A589-7422A47A8E4A}"/>
+      <thm15:themeFamily xmlns:thm15="http://schemas.microsoft.com/office/thememl/2012/main" xmlns="" name="Office Theme" id="{62F939B6-93AF-4DB8-9C6B-D6C7DFDC589F}" vid="{4A3C46E8-61CC-4603-A589-7422A47A8E4A}"/>
     </a:ext>
   </a:extLst>
 </a:theme>
@@ -8378,7 +9229,7 @@
 </file>
 
 <file path=customXml/itemProps1.xml><?xml version="1.0" encoding="utf-8"?>
-<ds:datastoreItem xmlns:ds="http://schemas.openxmlformats.org/officeDocument/2006/customXml" ds:itemID="{02334357-310D-43E7-976A-62953358A4A2}">
+<ds:datastoreItem xmlns:ds="http://schemas.openxmlformats.org/officeDocument/2006/customXml" ds:itemID="{284C12C6-3F35-411D-9971-8763BCDDF539}">
   <ds:schemaRefs>
     <ds:schemaRef ds:uri="http://schemas.openxmlformats.org/officeDocument/2006/bibliography"/>
   </ds:schemaRefs>

</xml_diff>

<commit_message>
Updated the documentation !Still open chapters, please review.
</commit_message>
<xml_diff>
--- a/Doc/Dokumentation Nepo.docx
+++ b/Doc/Dokumentation Nepo.docx
@@ -1,6 +1,6 @@
 
 <file path=word/document.xml><?xml version="1.0" encoding="utf-8"?>
-<w:document xmlns:wpc="http://schemas.microsoft.com/office/word/2010/wordprocessingCanvas" xmlns:mc="http://schemas.openxmlformats.org/markup-compatibility/2006" xmlns:o="urn:schemas-microsoft-com:office:office" xmlns:r="http://schemas.openxmlformats.org/officeDocument/2006/relationships" xmlns:m="http://schemas.openxmlformats.org/officeDocument/2006/math" xmlns:v="urn:schemas-microsoft-com:vml" xmlns:wp14="http://schemas.microsoft.com/office/word/2010/wordprocessingDrawing" xmlns:wp="http://schemas.openxmlformats.org/drawingml/2006/wordprocessingDrawing" xmlns:w10="urn:schemas-microsoft-com:office:word" xmlns:w="http://schemas.openxmlformats.org/wordprocessingml/2006/main" xmlns:w14="http://schemas.microsoft.com/office/word/2010/wordml" xmlns:wpg="http://schemas.microsoft.com/office/word/2010/wordprocessingGroup" xmlns:wpi="http://schemas.microsoft.com/office/word/2010/wordprocessingInk" xmlns:wne="http://schemas.microsoft.com/office/word/2006/wordml" xmlns:wps="http://schemas.microsoft.com/office/word/2010/wordprocessingShape" mc:Ignorable="w14 wp14">
+<w:document xmlns:wpc="http://schemas.microsoft.com/office/word/2010/wordprocessingCanvas" xmlns:cx="http://schemas.microsoft.com/office/drawing/2014/chartex" xmlns:cx1="http://schemas.microsoft.com/office/drawing/2015/9/8/chartex" xmlns:cx2="http://schemas.microsoft.com/office/drawing/2015/10/21/chartex" xmlns:cx3="http://schemas.microsoft.com/office/drawing/2016/5/9/chartex" xmlns:cx4="http://schemas.microsoft.com/office/drawing/2016/5/10/chartex" xmlns:cx5="http://schemas.microsoft.com/office/drawing/2016/5/11/chartex" xmlns:mc="http://schemas.openxmlformats.org/markup-compatibility/2006" xmlns:o="urn:schemas-microsoft-com:office:office" xmlns:r="http://schemas.openxmlformats.org/officeDocument/2006/relationships" xmlns:m="http://schemas.openxmlformats.org/officeDocument/2006/math" xmlns:v="urn:schemas-microsoft-com:vml" xmlns:wp14="http://schemas.microsoft.com/office/word/2010/wordprocessingDrawing" xmlns:wp="http://schemas.openxmlformats.org/drawingml/2006/wordprocessingDrawing" xmlns:w10="urn:schemas-microsoft-com:office:word" xmlns:w="http://schemas.openxmlformats.org/wordprocessingml/2006/main" xmlns:w14="http://schemas.microsoft.com/office/word/2010/wordml" xmlns:w15="http://schemas.microsoft.com/office/word/2012/wordml" xmlns:w16se="http://schemas.microsoft.com/office/word/2015/wordml/symex" xmlns:wpg="http://schemas.microsoft.com/office/word/2010/wordprocessingGroup" xmlns:wpi="http://schemas.microsoft.com/office/word/2010/wordprocessingInk" xmlns:wne="http://schemas.microsoft.com/office/word/2006/wordml" xmlns:wps="http://schemas.microsoft.com/office/word/2010/wordprocessingShape" mc:Ignorable="w14 w15 w16se wp14">
   <w:body>
     <w:p>
       <w:pPr>
@@ -1893,7 +1893,7 @@
                     </pic:cNvPicPr>
                   </pic:nvPicPr>
                   <pic:blipFill>
-                    <a:blip r:embed="rId9">
+                    <a:blip r:embed="rId8">
                       <a:extLst>
                         <a:ext uri="{28A0092B-C50C-407E-A947-70E740481C1C}">
                           <a14:useLocalDpi xmlns:a14="http://schemas.microsoft.com/office/drawing/2010/main" val="0"/>
@@ -1964,10 +1964,93 @@
     <w:p>
       <w:pPr>
         <w:pStyle w:val="berschrift2"/>
+        <w:numPr>
+          <w:ilvl w:val="1"/>
+          <w:numId w:val="10"/>
+        </w:numPr>
       </w:pPr>
       <w:bookmarkStart w:id="5" w:name="_Toc474316534"/>
       <w:r>
         <w:lastRenderedPageBreak/>
+        <w:t>Verhandlungsprozess</w:t>
+      </w:r>
+    </w:p>
+    <w:p>
+      <w:r>
+        <w:t>Das Herzstück eines Multiagentensystems bildet der zentrale Verhandlungsprozess. Bei dem vorliegenden System generiert der Mediator jede Runde ein Tupel von neuen Verträgen. Die Agenten dürfen hiervon maximal eine definierte Anzahl ablehnen. Anhand der Überschneidungen der von beiden Agenten akzeptierten Lösungen bestimmt der Mediator die neue beste Lösung und generierte ein neues Tupel an Lösungsvorschlägen.</w:t>
+      </w:r>
+    </w:p>
+    <w:p>
+      <w:r>
+        <w:t>Eine Verhandlung ist beendet, wenn für eine vordefinierte Anzahl an Runden keine neue beste Lösung mehr gefunden wurde. Die Verhandlung stagniert an diesem Punkt, weil die Agenten jeweils unterschiedliche Lösungen ablehnen und deshalb keine Überschneidungen mehr vorhanden sind. Damit eine Verhandlung nicht unendlich andauern kann, wird außerdem eine maximale Rundenanzahl definiert.</w:t>
+      </w:r>
+    </w:p>
+    <w:p>
+      <w:r>
+        <w:t>Um eine Verhandlung ermöglichen zu können, müssen bei der Initialisierung die Rahmenbedingungen festgelegt werden. Folgende Parameter bedürfen der Definition:</w:t>
+      </w:r>
+    </w:p>
+    <w:p>
+      <w:pPr>
+        <w:pStyle w:val="Listenabsatz"/>
+        <w:numPr>
+          <w:ilvl w:val="0"/>
+          <w:numId w:val="12"/>
+        </w:numPr>
+      </w:pPr>
+      <w:r>
+        <w:t>Anzahl Lösungsvariationen pro Verhandlungsrunde</w:t>
+      </w:r>
+    </w:p>
+    <w:p>
+      <w:pPr>
+        <w:pStyle w:val="Listenabsatz"/>
+        <w:numPr>
+          <w:ilvl w:val="0"/>
+          <w:numId w:val="12"/>
+        </w:numPr>
+      </w:pPr>
+      <w:r>
+        <w:t xml:space="preserve">Anzahl </w:t>
+      </w:r>
+      <w:proofErr w:type="spellStart"/>
+      <w:r>
+        <w:t>ablehnbarer</w:t>
+      </w:r>
+      <w:proofErr w:type="spellEnd"/>
+      <w:r>
+        <w:t xml:space="preserve"> Lösungsvorschläge</w:t>
+      </w:r>
+    </w:p>
+    <w:p>
+      <w:pPr>
+        <w:pStyle w:val="Listenabsatz"/>
+        <w:numPr>
+          <w:ilvl w:val="0"/>
+          <w:numId w:val="12"/>
+        </w:numPr>
+      </w:pPr>
+      <w:r>
+        <w:t>Maximale Anzahl an Verhandlungsrunden ohne Veränderung</w:t>
+      </w:r>
+    </w:p>
+    <w:p>
+      <w:pPr>
+        <w:pStyle w:val="Listenabsatz"/>
+        <w:numPr>
+          <w:ilvl w:val="0"/>
+          <w:numId w:val="12"/>
+        </w:numPr>
+      </w:pPr>
+      <w:r>
+        <w:t>Maximale Anzahl an Verhandlungsrunden</w:t>
+      </w:r>
+    </w:p>
+    <w:p>
+      <w:pPr>
+        <w:pStyle w:val="berschrift2"/>
+      </w:pPr>
+      <w:r>
         <w:t>Aufbau der Agenten</w:t>
       </w:r>
       <w:bookmarkEnd w:id="5"/>
@@ -2062,6 +2145,7 @@
         <w:keepNext/>
       </w:pPr>
       <w:r>
+        <w:lastRenderedPageBreak/>
         <w:t>Die Zielfunktion des Netzanbieters lautet folglich</w:t>
       </w:r>
       <w:r>
@@ -2533,7 +2617,6 @@
           <w:noProof/>
           <w:lang w:eastAsia="de-DE"/>
         </w:rPr>
-        <w:lastRenderedPageBreak/>
         <w:drawing>
           <wp:inline distT="0" distB="0" distL="0" distR="0" wp14:anchorId="17D34B7F" wp14:editId="200405BE">
             <wp:extent cx="5677852" cy="3159444"/>
@@ -2541,14 +2624,14 @@
             <wp:docPr id="6" name="Diagramm 6">
               <a:extLst xmlns:a="http://schemas.openxmlformats.org/drawingml/2006/main">
                 <a:ext uri="{FF2B5EF4-FFF2-40B4-BE49-F238E27FC236}">
-                  <a16:creationId xmlns:a16="http://schemas.microsoft.com/office/drawing/2014/main" xmlns:w16se="http://schemas.microsoft.com/office/word/2015/wordml/symex" xmlns:w15="http://schemas.microsoft.com/office/word/2012/wordml" xmlns:w="http://schemas.openxmlformats.org/wordprocessingml/2006/main" xmlns:w10="urn:schemas-microsoft-com:office:word" xmlns:v="urn:schemas-microsoft-com:vml" xmlns:o="urn:schemas-microsoft-com:office:office" xmlns:cx5="http://schemas.microsoft.com/office/drawing/2016/5/11/chartex" xmlns:cx4="http://schemas.microsoft.com/office/drawing/2016/5/10/chartex" xmlns:cx3="http://schemas.microsoft.com/office/drawing/2016/5/9/chartex" xmlns:cx2="http://schemas.microsoft.com/office/drawing/2015/10/21/chartex" xmlns:cx1="http://schemas.microsoft.com/office/drawing/2015/9/8/chartex" xmlns:cx="http://schemas.microsoft.com/office/drawing/2014/chartex" xmlns="" id="{126B0CB0-AC93-4CD4-A8F2-B200E0D5B297}"/>
+                  <a16:creationId xmlns:a16="http://schemas.microsoft.com/office/drawing/2014/main" id="{126B0CB0-AC93-4CD4-A8F2-B200E0D5B297}"/>
                 </a:ext>
               </a:extLst>
             </wp:docPr>
             <wp:cNvGraphicFramePr/>
             <a:graphic xmlns:a="http://schemas.openxmlformats.org/drawingml/2006/main">
               <a:graphicData uri="http://schemas.openxmlformats.org/drawingml/2006/chart">
-                <c:chart xmlns:c="http://schemas.openxmlformats.org/drawingml/2006/chart" xmlns:r="http://schemas.openxmlformats.org/officeDocument/2006/relationships" r:id="rId10"/>
+                <c:chart xmlns:c="http://schemas.openxmlformats.org/drawingml/2006/chart" xmlns:r="http://schemas.openxmlformats.org/officeDocument/2006/relationships" r:id="rId9"/>
               </a:graphicData>
             </a:graphic>
           </wp:inline>
@@ -2557,6 +2640,7 @@
     </w:p>
     <w:p>
       <w:r>
+        <w:lastRenderedPageBreak/>
         <w:t>Die Belange größerer Städte werden hierbei anhand der Anzahl an Einwohnern stärker gewichtet als die Belange kleinerer Kommunen.</w:t>
       </w:r>
       <w:r>
@@ -2856,21 +2940,8 @@
     <w:p>
       <w:pPr>
         <w:pStyle w:val="berschrift2"/>
-        <w:numPr>
-          <w:ilvl w:val="1"/>
-          <w:numId w:val="10"/>
-        </w:numPr>
       </w:pPr>
       <w:bookmarkStart w:id="6" w:name="_Toc474316535"/>
-      <w:r>
-        <w:t>Verhandlungsprozess</w:t>
-      </w:r>
-    </w:p>
-    <w:p/>
-    <w:p>
-      <w:pPr>
-        <w:pStyle w:val="berschrift2"/>
-      </w:pPr>
       <w:r>
         <w:t>Programmablauf</w:t>
       </w:r>
@@ -2902,10 +2973,10 @@
             <v:path o:extrusionok="f" gradientshapeok="t" o:connecttype="rect"/>
             <o:lock v:ext="edit" aspectratio="t"/>
           </v:shapetype>
-          <v:shape id="_x0000_i1025" type="#_x0000_t75" style="width:453.4pt;height:367.15pt" o:ole="">
-            <v:imagedata r:id="rId11" o:title=""/>
+          <v:shape id="_x0000_i1025" type="#_x0000_t75" style="width:453.6pt;height:367.2pt" o:ole="">
+            <v:imagedata r:id="rId10" o:title=""/>
           </v:shape>
-          <o:OLEObject Type="Embed" ProgID="Visio.Drawing.15" ShapeID="_x0000_i1025" DrawAspect="Content" ObjectID="_1551552801" r:id="rId12"/>
+          <o:OLEObject Type="Embed" ProgID="Visio.Drawing.15" ShapeID="_x0000_i1025" DrawAspect="Content" ObjectID="_1552143559" r:id="rId11"/>
         </w:object>
       </w:r>
       <w:r>
@@ -2962,6 +3033,7 @@
         <w:rPr>
           <w:u w:val="single"/>
         </w:rPr>
+        <w:lastRenderedPageBreak/>
         <w:t>Verhandlung</w:t>
       </w:r>
     </w:p>
@@ -3032,7 +3104,6 @@
         <w:rPr>
           <w:u w:val="single"/>
         </w:rPr>
-        <w:lastRenderedPageBreak/>
         <w:t>DataReadyCallBack</w:t>
       </w:r>
       <w:proofErr w:type="spellEnd"/>
@@ -3118,10 +3189,12 @@
       <w:pPr>
         <w:pStyle w:val="berschrift2"/>
       </w:pPr>
+      <w:bookmarkStart w:id="9" w:name="_Ref478398015"/>
       <w:r>
         <w:t>Detaillierter Programmablauf</w:t>
       </w:r>
       <w:bookmarkEnd w:id="8"/>
+      <w:bookmarkEnd w:id="9"/>
     </w:p>
     <w:p>
       <w:r>
@@ -3137,10 +3210,10 @@
       </w:pPr>
       <w:r>
         <w:object w:dxaOrig="11809" w:dyaOrig="21853" w14:anchorId="6CF5A7E8">
-          <v:shape id="_x0000_i1026" type="#_x0000_t75" style="width:364.15pt;height:675.4pt" o:ole="">
-            <v:imagedata r:id="rId13" o:title=""/>
+          <v:shape id="_x0000_i1026" type="#_x0000_t75" style="width:364.2pt;height:675pt" o:ole="">
+            <v:imagedata r:id="rId12" o:title=""/>
           </v:shape>
-          <o:OLEObject Type="Embed" ProgID="Visio.Drawing.15" ShapeID="_x0000_i1026" DrawAspect="Content" ObjectID="_1551552802" r:id="rId14"/>
+          <o:OLEObject Type="Embed" ProgID="Visio.Drawing.15" ShapeID="_x0000_i1026" DrawAspect="Content" ObjectID="_1552143560" r:id="rId13"/>
         </w:object>
       </w:r>
     </w:p>
@@ -3148,7 +3221,7 @@
       <w:pPr>
         <w:pStyle w:val="berschrift3"/>
       </w:pPr>
-      <w:bookmarkStart w:id="9" w:name="_Toc474316538"/>
+      <w:bookmarkStart w:id="10" w:name="_Toc474316538"/>
       <w:r>
         <w:lastRenderedPageBreak/>
         <w:t>Initialisierung</w:t>
@@ -3245,44 +3318,9 @@
       <w:r>
         <w:t xml:space="preserve">Der Mediator mutiert die aktuell beste Lösung (am Anfang die Initiallösung) und generiert ein </w:t>
       </w:r>
-      <w:commentRangeStart w:id="10"/>
+      <w:commentRangeStart w:id="11"/>
       <w:r>
         <w:t>Tupel aus Vorschlägen</w:t>
-      </w:r>
-      <w:commentRangeEnd w:id="10"/>
-      <w:r>
-        <w:rPr>
-          <w:rStyle w:val="Kommentarzeichen"/>
-        </w:rPr>
-        <w:commentReference w:id="10"/>
-      </w:r>
-      <w:r>
-        <w:t xml:space="preserve">. Anschließend wird überprüft, ob es seit einer vordefinierten Anzahl Runden keine neue beste Lösung gibt. Falls dies der Fall ist, ist die Verhandlung beendet. Ansonsten wird eine neue Runde gestartet. Die Entscheidung wird den </w:t>
-      </w:r>
-      <w:proofErr w:type="spellStart"/>
-      <w:r>
-        <w:t>Agents</w:t>
-      </w:r>
-      <w:proofErr w:type="spellEnd"/>
-      <w:r>
-        <w:t xml:space="preserve"> per Callback gemeldet.</w:t>
-      </w:r>
-    </w:p>
-    <w:p>
-      <w:r>
-        <w:t xml:space="preserve">Falls die Verhandlung nicht beendet </w:t>
-      </w:r>
-      <w:r>
-        <w:t xml:space="preserve">ist, fragt der Agent beim Mediator die neuen Lösungsvorschläge an. Der Mediator sendet daraufhin als Antwort die aktuell beste Lösung sowie die generierten Lösungsvorschläge an die Agenten. </w:t>
-      </w:r>
-    </w:p>
-    <w:p>
-      <w:r>
-        <w:t xml:space="preserve">Jeder Agent überprüft die Vorschläge anhand der eigenen Zielfunktion und entscheidet über die Ablehnung oder Zustimmung jedes einzelnen Vorschlags. Jeder Agent muss einer vordefinierten </w:t>
-      </w:r>
-      <w:commentRangeStart w:id="11"/>
-      <w:r>
-        <w:t>Anzahl an Vorschlägen zustimmen</w:t>
       </w:r>
       <w:commentRangeEnd w:id="11"/>
       <w:r>
@@ -3292,6 +3330,41 @@
         <w:commentReference w:id="11"/>
       </w:r>
       <w:r>
+        <w:t xml:space="preserve">. Anschließend wird überprüft, ob es seit einer vordefinierten Anzahl Runden keine neue beste Lösung gibt. Falls dies der Fall ist, ist die Verhandlung beendet. Ansonsten wird eine neue Runde gestartet. Die Entscheidung wird den </w:t>
+      </w:r>
+      <w:proofErr w:type="spellStart"/>
+      <w:r>
+        <w:t>Agents</w:t>
+      </w:r>
+      <w:proofErr w:type="spellEnd"/>
+      <w:r>
+        <w:t xml:space="preserve"> per Callback gemeldet.</w:t>
+      </w:r>
+    </w:p>
+    <w:p>
+      <w:r>
+        <w:t xml:space="preserve">Falls die Verhandlung nicht beendet </w:t>
+      </w:r>
+      <w:r>
+        <w:t xml:space="preserve">ist, fragt der Agent beim Mediator die neuen Lösungsvorschläge an. Der Mediator sendet daraufhin als Antwort die aktuell beste Lösung sowie die generierten Lösungsvorschläge an die Agenten. </w:t>
+      </w:r>
+    </w:p>
+    <w:p>
+      <w:r>
+        <w:t xml:space="preserve">Jeder Agent überprüft die Vorschläge anhand der eigenen Zielfunktion und entscheidet über die Ablehnung oder Zustimmung jedes einzelnen Vorschlags. Jeder Agent muss einer vordefinierten </w:t>
+      </w:r>
+      <w:commentRangeStart w:id="12"/>
+      <w:r>
+        <w:t>Anzahl an Vorschlägen zustimmen</w:t>
+      </w:r>
+      <w:commentRangeEnd w:id="12"/>
+      <w:r>
+        <w:rPr>
+          <w:rStyle w:val="Kommentarzeichen"/>
+        </w:rPr>
+        <w:commentReference w:id="12"/>
+      </w:r>
+      <w:r>
         <w:t>. Nach der Validierung der Vorschläge wird die Entscheidung an den Mediator zurückgemeldet.</w:t>
       </w:r>
     </w:p>
@@ -3313,36 +3386,230 @@
         <w:lastRenderedPageBreak/>
         <w:t>Benutzeroberfläche</w:t>
       </w:r>
-      <w:bookmarkEnd w:id="9"/>
+      <w:bookmarkEnd w:id="10"/>
     </w:p>
     <w:p>
       <w:r>
         <w:t>Zur einfachen Konfiguration und Anpassung der eigenen Zielfunktion verfügt der Agent über eine grafische Benutzeroberfläche. Über diese kann jede Partei eigene Regeln angeben, die bei der Berechnung des Zielwerts berücksichtigt werden.</w:t>
       </w:r>
-    </w:p>
-    <w:p/>
+      <w:r>
+        <w:t xml:space="preserve"> Zudem bereitet die Benutzeroberfläche die Verhandlung grafisch auf und bietet die Möglichkeit einer lokalen Optimierung nach den eigenen Regeln.</w:t>
+      </w:r>
+    </w:p>
+    <w:p>
+      <w:pPr>
+        <w:pStyle w:val="berschrift3"/>
+      </w:pPr>
+      <w:r>
+        <w:t>Konfiguration</w:t>
+      </w:r>
+    </w:p>
+    <w:p>
+      <w:r>
+        <w:t xml:space="preserve">Bevor die Verhandlung startet, kann jeder Agent mit Hilfe der Benutzeroberfläche eigene Regeln definieren. Die Rahmenbedingungen wie die Anzahl und Position der Städte werden in einer Instanz vom Mediator bereitgestellt (vgl. </w:t>
+      </w:r>
+      <w:r>
+        <w:fldChar w:fldCharType="begin"/>
+      </w:r>
+      <w:r>
+        <w:instrText xml:space="preserve"> REF _Ref478398015 \r \h </w:instrText>
+      </w:r>
+      <w:r>
+        <w:fldChar w:fldCharType="separate"/>
+      </w:r>
+      <w:r>
+        <w:t>4.2</w:t>
+      </w:r>
+      <w:r>
+        <w:fldChar w:fldCharType="end"/>
+      </w:r>
+      <w:r>
+        <w:t xml:space="preserve">: </w:t>
+      </w:r>
+      <w:r>
+        <w:fldChar w:fldCharType="begin"/>
+      </w:r>
+      <w:r>
+        <w:instrText xml:space="preserve"> REF _Ref478398015 \h </w:instrText>
+      </w:r>
+      <w:r>
+        <w:fldChar w:fldCharType="separate"/>
+      </w:r>
+      <w:r>
+        <w:t>Detaillierter Programmablauf</w:t>
+      </w:r>
+      <w:r>
+        <w:fldChar w:fldCharType="end"/>
+      </w:r>
+      <w:r>
+        <w:t xml:space="preserve">). </w:t>
+      </w:r>
+    </w:p>
+    <w:p>
+      <w:r>
+        <w:rPr>
+          <w:noProof/>
+          <w:lang w:eastAsia="de-DE"/>
+        </w:rPr>
+        <w:drawing>
+          <wp:inline distT="0" distB="0" distL="0" distR="0" wp14:anchorId="34BFBC5E" wp14:editId="4C71CF8F">
+            <wp:extent cx="5760720" cy="3535045"/>
+            <wp:effectExtent l="0" t="0" r="0" b="8255"/>
+            <wp:docPr id="8" name="Grafik 8"/>
+            <wp:cNvGraphicFramePr>
+              <a:graphicFrameLocks xmlns:a="http://schemas.openxmlformats.org/drawingml/2006/main" noChangeAspect="1"/>
+            </wp:cNvGraphicFramePr>
+            <a:graphic xmlns:a="http://schemas.openxmlformats.org/drawingml/2006/main">
+              <a:graphicData uri="http://schemas.openxmlformats.org/drawingml/2006/picture">
+                <pic:pic xmlns:pic="http://schemas.openxmlformats.org/drawingml/2006/picture">
+                  <pic:nvPicPr>
+                    <pic:cNvPr id="1" name=""/>
+                    <pic:cNvPicPr/>
+                  </pic:nvPicPr>
+                  <pic:blipFill>
+                    <a:blip r:embed="rId16"/>
+                    <a:stretch>
+                      <a:fillRect/>
+                    </a:stretch>
+                  </pic:blipFill>
+                  <pic:spPr>
+                    <a:xfrm>
+                      <a:off x="0" y="0"/>
+                      <a:ext cx="5760720" cy="3535045"/>
+                    </a:xfrm>
+                    <a:prstGeom prst="rect">
+                      <a:avLst/>
+                    </a:prstGeom>
+                  </pic:spPr>
+                </pic:pic>
+              </a:graphicData>
+            </a:graphic>
+          </wp:inline>
+        </w:drawing>
+      </w:r>
+    </w:p>
+    <w:p>
+      <w:pPr>
+        <w:pStyle w:val="Beschriftung"/>
+      </w:pPr>
+      <w:r>
+        <w:t xml:space="preserve">Abbildung </w:t>
+      </w:r>
+      <w:r>
+        <w:fldChar w:fldCharType="begin"/>
+      </w:r>
+      <w:r>
+        <w:instrText xml:space="preserve"> SEQ Abbildung \* ARABIC </w:instrText>
+      </w:r>
+      <w:r>
+        <w:fldChar w:fldCharType="separate"/>
+      </w:r>
+      <w:r>
+        <w:rPr>
+          <w:noProof/>
+        </w:rPr>
+        <w:t>2</w:t>
+      </w:r>
+      <w:r>
+        <w:fldChar w:fldCharType="end"/>
+      </w:r>
+      <w:r>
+        <w:t>: Grafische Darstellung verschiedener Intervalle</w:t>
+      </w:r>
+      <w:r>
+        <w:t xml:space="preserve"> mit einem Layer </w:t>
+      </w:r>
+    </w:p>
+    <w:p>
+      <w:r>
+        <w:t>Hierfür bietet die Benutzeroberfläche die Möglichkeit, entweder eine Funktion mit einem Minimal- und einem Maximalwert anzugeben (</w:t>
+      </w:r>
+      <w:proofErr w:type="spellStart"/>
+      <w:r>
+        <w:t>Curve</w:t>
+      </w:r>
+      <w:proofErr w:type="spellEnd"/>
+      <w:r>
+        <w:t xml:space="preserve"> </w:t>
+      </w:r>
+      <w:proofErr w:type="spellStart"/>
+      <w:r>
+        <w:t>Rule</w:t>
+      </w:r>
+      <w:proofErr w:type="spellEnd"/>
+      <w:r>
+        <w:t>) oder selbst Intervalle mit einer Wertung abzustecken. Die verschiedenen Regeln werden dabei grafisch auf der rechten Seite angezeigt.</w:t>
+      </w:r>
+    </w:p>
+    <w:p>
+      <w:r>
+        <w:t>Zusätzlich kann jeder Agent eigene Schichten zur Bewertung der Landschaft hinzufügen. Diese sogenannten „</w:t>
+      </w:r>
+      <w:proofErr w:type="spellStart"/>
+      <w:r>
+        <w:t>Layers</w:t>
+      </w:r>
+      <w:proofErr w:type="spellEnd"/>
+      <w:r>
+        <w:t>“ werden als Bitmap-Datei hochgeladen und zeigen die Bewertung der jeweiligen Position als Helligkeitswerte an.</w:t>
+      </w:r>
+    </w:p>
+    <w:p>
+      <w:pPr>
+        <w:pStyle w:val="berschrift3"/>
+      </w:pPr>
+      <w:r>
+        <w:lastRenderedPageBreak/>
+        <w:t>Optimierung</w:t>
+      </w:r>
+    </w:p>
+    <w:p>
+      <w:r>
+        <w:t>Vor der eigentlichen Verhandlung kann der Agent die Benutzeroberfläche nutzen, um eine lokale Optimierung durchzuführen. Hierbei wird das lokale Optimum wie bei einer Verhandlung mit nur einem Agent</w:t>
+      </w:r>
+      <w:r>
+        <w:t>en</w:t>
+      </w:r>
+      <w:r>
+        <w:t xml:space="preserve"> gesucht.</w:t>
+      </w:r>
+      <w:r>
+        <w:t xml:space="preserve"> Der Anwender während der Optimierung verfolgen, wie sich die Sendemasten auf der Karte bewegen bis schließlich die optimale Lösung gefunden </w:t>
+      </w:r>
+      <w:commentRangeStart w:id="13"/>
+      <w:r>
+        <w:t>wird</w:t>
+      </w:r>
+      <w:commentRangeEnd w:id="13"/>
+      <w:r>
+        <w:rPr>
+          <w:rStyle w:val="Kommentarzeichen"/>
+        </w:rPr>
+        <w:commentReference w:id="13"/>
+      </w:r>
+      <w:r>
+        <w:t>.</w:t>
+      </w:r>
+    </w:p>
+    <w:p>
+      <w:r>
+        <w:t>Auch während der Verhandlung kann der Agent mit Hilfe der Benutzeroberfläche die Optimierung beobachten.</w:t>
+      </w:r>
+    </w:p>
     <w:p>
       <w:pPr>
         <w:pStyle w:val="berschrift2"/>
       </w:pPr>
-      <w:bookmarkStart w:id="12" w:name="_Toc474316539"/>
-      <w:r>
-        <w:t>Lokale Konfiguration</w:t>
-      </w:r>
-      <w:bookmarkEnd w:id="12"/>
-    </w:p>
-    <w:p>
-      <w:pPr>
-        <w:pStyle w:val="berschrift2"/>
-      </w:pPr>
-      <w:bookmarkStart w:id="13" w:name="_Toc474316540"/>
+      <w:bookmarkStart w:id="14" w:name="_Toc474316540"/>
+      <w:bookmarkStart w:id="15" w:name="_GoBack"/>
+      <w:bookmarkEnd w:id="15"/>
       <w:r>
         <w:t>Testdaten</w:t>
       </w:r>
       <w:r>
         <w:t>generierung</w:t>
       </w:r>
-      <w:bookmarkEnd w:id="13"/>
+      <w:bookmarkEnd w:id="14"/>
     </w:p>
     <w:p>
       <w:r>
@@ -3356,7 +3623,7 @@
       <w:pPr>
         <w:pStyle w:val="berschrift1"/>
       </w:pPr>
-      <w:bookmarkStart w:id="14" w:name="_Toc474316541"/>
+      <w:bookmarkStart w:id="16" w:name="_Toc474316541"/>
       <w:r>
         <w:lastRenderedPageBreak/>
         <w:t>Test</w:t>
@@ -3364,17 +3631,17 @@
       <w:r>
         <w:t xml:space="preserve"> und Auswertung</w:t>
       </w:r>
-      <w:bookmarkEnd w:id="14"/>
+      <w:bookmarkEnd w:id="16"/>
     </w:p>
     <w:p>
       <w:pPr>
         <w:pStyle w:val="berschrift2"/>
       </w:pPr>
-      <w:bookmarkStart w:id="15" w:name="_Toc474316542"/>
+      <w:bookmarkStart w:id="17" w:name="_Toc474316542"/>
       <w:r>
         <w:t>Evaluierungsmethodik</w:t>
       </w:r>
-      <w:bookmarkEnd w:id="15"/>
+      <w:bookmarkEnd w:id="17"/>
     </w:p>
     <w:p>
       <w:r>
@@ -3398,7 +3665,7 @@
                     <pic:cNvPicPr/>
                   </pic:nvPicPr>
                   <pic:blipFill>
-                    <a:blip r:embed="rId16"/>
+                    <a:blip r:embed="rId17"/>
                     <a:stretch>
                       <a:fillRect/>
                     </a:stretch>
@@ -3422,7 +3689,7 @@
         <w:rPr>
           <w:rStyle w:val="Kommentarzeichen"/>
         </w:rPr>
-        <w:commentReference w:id="16"/>
+        <w:commentReference w:id="18"/>
       </w:r>
     </w:p>
     <w:p>
@@ -3838,15 +4105,7 @@
               <w:rPr>
                 <w:sz w:val="16"/>
               </w:rPr>
-              <w:t>ErzwungeneAkzeptan</w:t>
-            </w:r>
-            <w:bookmarkStart w:id="17" w:name="_GoBack"/>
-            <w:bookmarkEnd w:id="17"/>
-            <w:r>
-              <w:rPr>
-                <w:sz w:val="16"/>
-              </w:rPr>
-              <w:t>z</w:t>
+              <w:t>ErzwungeneAkzeptanz</w:t>
             </w:r>
             <w:proofErr w:type="spellEnd"/>
           </w:p>
@@ -4067,13 +4326,7 @@
               <w:rPr>
                 <w:sz w:val="16"/>
               </w:rPr>
-              <w:t>[0-9]+</w:t>
-            </w:r>
-            <w:r>
-              <w:rPr>
-                <w:sz w:val="16"/>
-              </w:rPr>
-              <w:t xml:space="preserve"> </w:t>
+              <w:t xml:space="preserve">[0-9]+ </w:t>
             </w:r>
             <w:r>
               <w:rPr>
@@ -4100,13 +4353,7 @@
               <w:rPr>
                 <w:sz w:val="16"/>
               </w:rPr>
-              <w:t xml:space="preserve"> </w:t>
-            </w:r>
-            <w:r>
-              <w:rPr>
-                <w:sz w:val="16"/>
-              </w:rPr>
-              <w:t>[0-9]+</w:t>
+              <w:t xml:space="preserve"> [0-9]+</w:t>
             </w:r>
           </w:p>
         </w:tc>
@@ -4145,22 +4392,22 @@
       <w:pPr>
         <w:pStyle w:val="berschrift2"/>
       </w:pPr>
-      <w:bookmarkStart w:id="18" w:name="_Toc474316543"/>
+      <w:bookmarkStart w:id="19" w:name="_Toc474316543"/>
       <w:r>
         <w:t>Bewertung der Ergebnisse</w:t>
       </w:r>
-      <w:bookmarkEnd w:id="18"/>
+      <w:bookmarkEnd w:id="19"/>
     </w:p>
     <w:p>
       <w:pPr>
         <w:pStyle w:val="berschrift1"/>
       </w:pPr>
-      <w:bookmarkStart w:id="19" w:name="_Toc474316544"/>
+      <w:bookmarkStart w:id="20" w:name="_Toc474316544"/>
       <w:r>
         <w:lastRenderedPageBreak/>
         <w:t>Aufgabenverteilung im Projektteam</w:t>
       </w:r>
-      <w:bookmarkEnd w:id="19"/>
+      <w:bookmarkEnd w:id="20"/>
     </w:p>
     <w:tbl>
       <w:tblPr>
@@ -4935,8 +5182,8 @@
       </w:pPr>
     </w:p>
     <w:sectPr>
-      <w:headerReference w:type="default" r:id="rId17"/>
-      <w:footerReference w:type="default" r:id="rId18"/>
+      <w:headerReference w:type="default" r:id="rId18"/>
+      <w:footerReference w:type="default" r:id="rId19"/>
       <w:pgSz w:w="11906" w:h="16838"/>
       <w:pgMar w:top="1417" w:right="1417" w:bottom="1134" w:left="1417" w:header="708" w:footer="708" w:gutter="0"/>
       <w:cols w:space="708"/>
@@ -4947,8 +5194,8 @@
 </file>
 
 <file path=word/comments.xml><?xml version="1.0" encoding="utf-8"?>
-<w:comments xmlns:wpc="http://schemas.microsoft.com/office/word/2010/wordprocessingCanvas" xmlns:mc="http://schemas.openxmlformats.org/markup-compatibility/2006" xmlns:o="urn:schemas-microsoft-com:office:office" xmlns:r="http://schemas.openxmlformats.org/officeDocument/2006/relationships" xmlns:m="http://schemas.openxmlformats.org/officeDocument/2006/math" xmlns:v="urn:schemas-microsoft-com:vml" xmlns:wp14="http://schemas.microsoft.com/office/word/2010/wordprocessingDrawing" xmlns:wp="http://schemas.openxmlformats.org/drawingml/2006/wordprocessingDrawing" xmlns:w10="urn:schemas-microsoft-com:office:word" xmlns:w="http://schemas.openxmlformats.org/wordprocessingml/2006/main" xmlns:w14="http://schemas.microsoft.com/office/word/2010/wordml" xmlns:wpg="http://schemas.microsoft.com/office/word/2010/wordprocessingGroup" xmlns:wpi="http://schemas.microsoft.com/office/word/2010/wordprocessingInk" xmlns:wne="http://schemas.microsoft.com/office/word/2006/wordml" xmlns:wps="http://schemas.microsoft.com/office/word/2010/wordprocessingShape" mc:Ignorable="w14 wp14">
-  <w:comment w:id="10" w:author="Patrick Schulz" w:date="2017-03-03T16:03:00Z" w:initials="PS">
+<w:comments xmlns:wpc="http://schemas.microsoft.com/office/word/2010/wordprocessingCanvas" xmlns:cx="http://schemas.microsoft.com/office/drawing/2014/chartex" xmlns:cx1="http://schemas.microsoft.com/office/drawing/2015/9/8/chartex" xmlns:cx2="http://schemas.microsoft.com/office/drawing/2015/10/21/chartex" xmlns:cx3="http://schemas.microsoft.com/office/drawing/2016/5/9/chartex" xmlns:cx4="http://schemas.microsoft.com/office/drawing/2016/5/10/chartex" xmlns:cx5="http://schemas.microsoft.com/office/drawing/2016/5/11/chartex" xmlns:mc="http://schemas.openxmlformats.org/markup-compatibility/2006" xmlns:o="urn:schemas-microsoft-com:office:office" xmlns:r="http://schemas.openxmlformats.org/officeDocument/2006/relationships" xmlns:m="http://schemas.openxmlformats.org/officeDocument/2006/math" xmlns:v="urn:schemas-microsoft-com:vml" xmlns:wp14="http://schemas.microsoft.com/office/word/2010/wordprocessingDrawing" xmlns:wp="http://schemas.openxmlformats.org/drawingml/2006/wordprocessingDrawing" xmlns:w10="urn:schemas-microsoft-com:office:word" xmlns:w="http://schemas.openxmlformats.org/wordprocessingml/2006/main" xmlns:w14="http://schemas.microsoft.com/office/word/2010/wordml" xmlns:w15="http://schemas.microsoft.com/office/word/2012/wordml" xmlns:w16se="http://schemas.microsoft.com/office/word/2015/wordml/symex" xmlns:wpg="http://schemas.microsoft.com/office/word/2010/wordprocessingGroup" xmlns:wpi="http://schemas.microsoft.com/office/word/2010/wordprocessingInk" xmlns:wne="http://schemas.microsoft.com/office/word/2006/wordml" xmlns:wps="http://schemas.microsoft.com/office/word/2010/wordprocessingShape" mc:Ignorable="w14 w15 w16se wp14">
+  <w:comment w:id="11" w:author="Patrick Schulz" w:date="2017-03-03T16:03:00Z" w:initials="PS">
     <w:p>
       <w:pPr>
         <w:pStyle w:val="Kommentartext"/>
@@ -4964,7 +5211,7 @@
       </w:r>
     </w:p>
   </w:comment>
-  <w:comment w:id="11" w:author="Patrick Schulz" w:date="2017-03-03T16:04:00Z" w:initials="PS">
+  <w:comment w:id="12" w:author="Patrick Schulz" w:date="2017-03-03T16:04:00Z" w:initials="PS">
     <w:p>
       <w:pPr>
         <w:pStyle w:val="Kommentartext"/>
@@ -4980,7 +5227,23 @@
       </w:r>
     </w:p>
   </w:comment>
-  <w:comment w:id="16" w:author="Michael" w:date="2017-03-20T21:55:00Z" w:initials="M">
+  <w:comment w:id="13" w:author="Patrick Schulz" w:date="2017-03-27T17:57:00Z" w:initials="PS">
+    <w:p>
+      <w:pPr>
+        <w:pStyle w:val="Kommentartext"/>
+      </w:pPr>
+      <w:r>
+        <w:rPr>
+          <w:rStyle w:val="Kommentarzeichen"/>
+        </w:rPr>
+        <w:annotationRef/>
+      </w:r>
+      <w:r>
+        <w:t>Bild der Optimierung</w:t>
+      </w:r>
+    </w:p>
+  </w:comment>
+  <w:comment w:id="18" w:author="Michael" w:date="2017-03-20T21:55:00Z" w:initials="M">
     <w:p>
       <w:pPr>
         <w:pStyle w:val="Kommentartext"/>
@@ -5008,11 +5271,13 @@
 <w15:commentsEx xmlns:wpc="http://schemas.microsoft.com/office/word/2010/wordprocessingCanvas" xmlns:cx="http://schemas.microsoft.com/office/drawing/2014/chartex" xmlns:cx1="http://schemas.microsoft.com/office/drawing/2015/9/8/chartex" xmlns:cx2="http://schemas.microsoft.com/office/drawing/2015/10/21/chartex" xmlns:cx3="http://schemas.microsoft.com/office/drawing/2016/5/9/chartex" xmlns:cx4="http://schemas.microsoft.com/office/drawing/2016/5/10/chartex" xmlns:cx5="http://schemas.microsoft.com/office/drawing/2016/5/11/chartex" xmlns:mc="http://schemas.openxmlformats.org/markup-compatibility/2006" xmlns:o="urn:schemas-microsoft-com:office:office" xmlns:r="http://schemas.openxmlformats.org/officeDocument/2006/relationships" xmlns:m="http://schemas.openxmlformats.org/officeDocument/2006/math" xmlns:v="urn:schemas-microsoft-com:vml" xmlns:wp14="http://schemas.microsoft.com/office/word/2010/wordprocessingDrawing" xmlns:wp="http://schemas.openxmlformats.org/drawingml/2006/wordprocessingDrawing" xmlns:w10="urn:schemas-microsoft-com:office:word" xmlns:w="http://schemas.openxmlformats.org/wordprocessingml/2006/main" xmlns:w14="http://schemas.microsoft.com/office/word/2010/wordml" xmlns:w15="http://schemas.microsoft.com/office/word/2012/wordml" xmlns:w16se="http://schemas.microsoft.com/office/word/2015/wordml/symex" xmlns:wpg="http://schemas.microsoft.com/office/word/2010/wordprocessingGroup" xmlns:wpi="http://schemas.microsoft.com/office/word/2010/wordprocessingInk" xmlns:wne="http://schemas.microsoft.com/office/word/2006/wordml" xmlns:wps="http://schemas.microsoft.com/office/word/2010/wordprocessingShape" mc:Ignorable="w14 w15 w16se wp14">
   <w15:commentEx w15:paraId="7E4DC77E" w15:done="0"/>
   <w15:commentEx w15:paraId="08EB1F31" w15:done="0"/>
+  <w15:commentEx w15:paraId="69E7A14A" w15:done="0"/>
+  <w15:commentEx w15:paraId="3C0ED5D3" w15:done="0"/>
 </w15:commentsEx>
 </file>
 
 <file path=word/endnotes.xml><?xml version="1.0" encoding="utf-8"?>
-<w:endnotes xmlns:wpc="http://schemas.microsoft.com/office/word/2010/wordprocessingCanvas" xmlns:mc="http://schemas.openxmlformats.org/markup-compatibility/2006" xmlns:o="urn:schemas-microsoft-com:office:office" xmlns:r="http://schemas.openxmlformats.org/officeDocument/2006/relationships" xmlns:m="http://schemas.openxmlformats.org/officeDocument/2006/math" xmlns:v="urn:schemas-microsoft-com:vml" xmlns:wp14="http://schemas.microsoft.com/office/word/2010/wordprocessingDrawing" xmlns:wp="http://schemas.openxmlformats.org/drawingml/2006/wordprocessingDrawing" xmlns:w10="urn:schemas-microsoft-com:office:word" xmlns:w="http://schemas.openxmlformats.org/wordprocessingml/2006/main" xmlns:w14="http://schemas.microsoft.com/office/word/2010/wordml" xmlns:wpg="http://schemas.microsoft.com/office/word/2010/wordprocessingGroup" xmlns:wpi="http://schemas.microsoft.com/office/word/2010/wordprocessingInk" xmlns:wne="http://schemas.microsoft.com/office/word/2006/wordml" xmlns:wps="http://schemas.microsoft.com/office/word/2010/wordprocessingShape" mc:Ignorable="w14 wp14">
+<w:endnotes xmlns:wpc="http://schemas.microsoft.com/office/word/2010/wordprocessingCanvas" xmlns:cx="http://schemas.microsoft.com/office/drawing/2014/chartex" xmlns:cx1="http://schemas.microsoft.com/office/drawing/2015/9/8/chartex" xmlns:cx2="http://schemas.microsoft.com/office/drawing/2015/10/21/chartex" xmlns:cx3="http://schemas.microsoft.com/office/drawing/2016/5/9/chartex" xmlns:cx4="http://schemas.microsoft.com/office/drawing/2016/5/10/chartex" xmlns:cx5="http://schemas.microsoft.com/office/drawing/2016/5/11/chartex" xmlns:mc="http://schemas.openxmlformats.org/markup-compatibility/2006" xmlns:o="urn:schemas-microsoft-com:office:office" xmlns:r="http://schemas.openxmlformats.org/officeDocument/2006/relationships" xmlns:m="http://schemas.openxmlformats.org/officeDocument/2006/math" xmlns:v="urn:schemas-microsoft-com:vml" xmlns:wp14="http://schemas.microsoft.com/office/word/2010/wordprocessingDrawing" xmlns:wp="http://schemas.openxmlformats.org/drawingml/2006/wordprocessingDrawing" xmlns:w10="urn:schemas-microsoft-com:office:word" xmlns:w="http://schemas.openxmlformats.org/wordprocessingml/2006/main" xmlns:w14="http://schemas.microsoft.com/office/word/2010/wordml" xmlns:w15="http://schemas.microsoft.com/office/word/2012/wordml" xmlns:w16se="http://schemas.microsoft.com/office/word/2015/wordml/symex" xmlns:wpg="http://schemas.microsoft.com/office/word/2010/wordprocessingGroup" xmlns:wpi="http://schemas.microsoft.com/office/word/2010/wordprocessingInk" xmlns:wne="http://schemas.microsoft.com/office/word/2006/wordml" xmlns:wps="http://schemas.microsoft.com/office/word/2010/wordprocessingShape" mc:Ignorable="w14 w15 w16se wp14">
   <w:endnote w:type="separator" w:id="-1">
     <w:p>
       <w:pPr>
@@ -5037,7 +5302,7 @@
 </file>
 
 <file path=word/footer1.xml><?xml version="1.0" encoding="utf-8"?>
-<w:ftr xmlns:wpc="http://schemas.microsoft.com/office/word/2010/wordprocessingCanvas" xmlns:mc="http://schemas.openxmlformats.org/markup-compatibility/2006" xmlns:o="urn:schemas-microsoft-com:office:office" xmlns:r="http://schemas.openxmlformats.org/officeDocument/2006/relationships" xmlns:m="http://schemas.openxmlformats.org/officeDocument/2006/math" xmlns:v="urn:schemas-microsoft-com:vml" xmlns:wp14="http://schemas.microsoft.com/office/word/2010/wordprocessingDrawing" xmlns:wp="http://schemas.openxmlformats.org/drawingml/2006/wordprocessingDrawing" xmlns:w10="urn:schemas-microsoft-com:office:word" xmlns:w="http://schemas.openxmlformats.org/wordprocessingml/2006/main" xmlns:w14="http://schemas.microsoft.com/office/word/2010/wordml" xmlns:wpg="http://schemas.microsoft.com/office/word/2010/wordprocessingGroup" xmlns:wpi="http://schemas.microsoft.com/office/word/2010/wordprocessingInk" xmlns:wne="http://schemas.microsoft.com/office/word/2006/wordml" xmlns:wps="http://schemas.microsoft.com/office/word/2010/wordprocessingShape" mc:Ignorable="w14 wp14">
+<w:ftr xmlns:wpc="http://schemas.microsoft.com/office/word/2010/wordprocessingCanvas" xmlns:cx="http://schemas.microsoft.com/office/drawing/2014/chartex" xmlns:cx1="http://schemas.microsoft.com/office/drawing/2015/9/8/chartex" xmlns:cx2="http://schemas.microsoft.com/office/drawing/2015/10/21/chartex" xmlns:cx3="http://schemas.microsoft.com/office/drawing/2016/5/9/chartex" xmlns:cx4="http://schemas.microsoft.com/office/drawing/2016/5/10/chartex" xmlns:cx5="http://schemas.microsoft.com/office/drawing/2016/5/11/chartex" xmlns:mc="http://schemas.openxmlformats.org/markup-compatibility/2006" xmlns:o="urn:schemas-microsoft-com:office:office" xmlns:r="http://schemas.openxmlformats.org/officeDocument/2006/relationships" xmlns:m="http://schemas.openxmlformats.org/officeDocument/2006/math" xmlns:v="urn:schemas-microsoft-com:vml" xmlns:wp14="http://schemas.microsoft.com/office/word/2010/wordprocessingDrawing" xmlns:wp="http://schemas.openxmlformats.org/drawingml/2006/wordprocessingDrawing" xmlns:w10="urn:schemas-microsoft-com:office:word" xmlns:w="http://schemas.openxmlformats.org/wordprocessingml/2006/main" xmlns:w14="http://schemas.microsoft.com/office/word/2010/wordml" xmlns:w15="http://schemas.microsoft.com/office/word/2012/wordml" xmlns:w16se="http://schemas.microsoft.com/office/word/2015/wordml/symex" xmlns:wpg="http://schemas.microsoft.com/office/word/2010/wordprocessingGroup" xmlns:wpi="http://schemas.microsoft.com/office/word/2010/wordprocessingInk" xmlns:wne="http://schemas.microsoft.com/office/word/2006/wordml" xmlns:wps="http://schemas.microsoft.com/office/word/2010/wordprocessingShape" mc:Ignorable="w14 w15 w16se wp14">
   <w:sdt>
     <w:sdtPr>
       <w:id w:val="1404257934"/>
@@ -5066,7 +5331,7 @@
           <w:rPr>
             <w:noProof/>
           </w:rPr>
-          <w:t>13</w:t>
+          <w:t>15</w:t>
         </w:r>
         <w:r>
           <w:fldChar w:fldCharType="end"/>
@@ -5083,7 +5348,7 @@
 </file>
 
 <file path=word/footnotes.xml><?xml version="1.0" encoding="utf-8"?>
-<w:footnotes xmlns:wpc="http://schemas.microsoft.com/office/word/2010/wordprocessingCanvas" xmlns:mc="http://schemas.openxmlformats.org/markup-compatibility/2006" xmlns:o="urn:schemas-microsoft-com:office:office" xmlns:r="http://schemas.openxmlformats.org/officeDocument/2006/relationships" xmlns:m="http://schemas.openxmlformats.org/officeDocument/2006/math" xmlns:v="urn:schemas-microsoft-com:vml" xmlns:wp14="http://schemas.microsoft.com/office/word/2010/wordprocessingDrawing" xmlns:wp="http://schemas.openxmlformats.org/drawingml/2006/wordprocessingDrawing" xmlns:w10="urn:schemas-microsoft-com:office:word" xmlns:w="http://schemas.openxmlformats.org/wordprocessingml/2006/main" xmlns:w14="http://schemas.microsoft.com/office/word/2010/wordml" xmlns:wpg="http://schemas.microsoft.com/office/word/2010/wordprocessingGroup" xmlns:wpi="http://schemas.microsoft.com/office/word/2010/wordprocessingInk" xmlns:wne="http://schemas.microsoft.com/office/word/2006/wordml" xmlns:wps="http://schemas.microsoft.com/office/word/2010/wordprocessingShape" mc:Ignorable="w14 wp14">
+<w:footnotes xmlns:wpc="http://schemas.microsoft.com/office/word/2010/wordprocessingCanvas" xmlns:cx="http://schemas.microsoft.com/office/drawing/2014/chartex" xmlns:cx1="http://schemas.microsoft.com/office/drawing/2015/9/8/chartex" xmlns:cx2="http://schemas.microsoft.com/office/drawing/2015/10/21/chartex" xmlns:cx3="http://schemas.microsoft.com/office/drawing/2016/5/9/chartex" xmlns:cx4="http://schemas.microsoft.com/office/drawing/2016/5/10/chartex" xmlns:cx5="http://schemas.microsoft.com/office/drawing/2016/5/11/chartex" xmlns:mc="http://schemas.openxmlformats.org/markup-compatibility/2006" xmlns:o="urn:schemas-microsoft-com:office:office" xmlns:r="http://schemas.openxmlformats.org/officeDocument/2006/relationships" xmlns:m="http://schemas.openxmlformats.org/officeDocument/2006/math" xmlns:v="urn:schemas-microsoft-com:vml" xmlns:wp14="http://schemas.microsoft.com/office/word/2010/wordprocessingDrawing" xmlns:wp="http://schemas.openxmlformats.org/drawingml/2006/wordprocessingDrawing" xmlns:w10="urn:schemas-microsoft-com:office:word" xmlns:w="http://schemas.openxmlformats.org/wordprocessingml/2006/main" xmlns:w14="http://schemas.microsoft.com/office/word/2010/wordml" xmlns:w15="http://schemas.microsoft.com/office/word/2012/wordml" xmlns:w16se="http://schemas.microsoft.com/office/word/2015/wordml/symex" xmlns:wpg="http://schemas.microsoft.com/office/word/2010/wordprocessingGroup" xmlns:wpi="http://schemas.microsoft.com/office/word/2010/wordprocessingInk" xmlns:wne="http://schemas.microsoft.com/office/word/2006/wordml" xmlns:wps="http://schemas.microsoft.com/office/word/2010/wordprocessingShape" mc:Ignorable="w14 w15 w16se wp14">
   <w:footnote w:type="separator" w:id="-1">
     <w:p>
       <w:pPr>
@@ -5108,7 +5373,7 @@
 </file>
 
 <file path=word/header1.xml><?xml version="1.0" encoding="utf-8"?>
-<w:hdr xmlns:wpc="http://schemas.microsoft.com/office/word/2010/wordprocessingCanvas" xmlns:mc="http://schemas.openxmlformats.org/markup-compatibility/2006" xmlns:o="urn:schemas-microsoft-com:office:office" xmlns:r="http://schemas.openxmlformats.org/officeDocument/2006/relationships" xmlns:m="http://schemas.openxmlformats.org/officeDocument/2006/math" xmlns:v="urn:schemas-microsoft-com:vml" xmlns:wp14="http://schemas.microsoft.com/office/word/2010/wordprocessingDrawing" xmlns:wp="http://schemas.openxmlformats.org/drawingml/2006/wordprocessingDrawing" xmlns:w10="urn:schemas-microsoft-com:office:word" xmlns:w="http://schemas.openxmlformats.org/wordprocessingml/2006/main" xmlns:w14="http://schemas.microsoft.com/office/word/2010/wordml" xmlns:wpg="http://schemas.microsoft.com/office/word/2010/wordprocessingGroup" xmlns:wpi="http://schemas.microsoft.com/office/word/2010/wordprocessingInk" xmlns:wne="http://schemas.microsoft.com/office/word/2006/wordml" xmlns:wps="http://schemas.microsoft.com/office/word/2010/wordprocessingShape" mc:Ignorable="w14 wp14">
+<w:hdr xmlns:wpc="http://schemas.microsoft.com/office/word/2010/wordprocessingCanvas" xmlns:cx="http://schemas.microsoft.com/office/drawing/2014/chartex" xmlns:cx1="http://schemas.microsoft.com/office/drawing/2015/9/8/chartex" xmlns:cx2="http://schemas.microsoft.com/office/drawing/2015/10/21/chartex" xmlns:cx3="http://schemas.microsoft.com/office/drawing/2016/5/9/chartex" xmlns:cx4="http://schemas.microsoft.com/office/drawing/2016/5/10/chartex" xmlns:cx5="http://schemas.microsoft.com/office/drawing/2016/5/11/chartex" xmlns:mc="http://schemas.openxmlformats.org/markup-compatibility/2006" xmlns:o="urn:schemas-microsoft-com:office:office" xmlns:r="http://schemas.openxmlformats.org/officeDocument/2006/relationships" xmlns:m="http://schemas.openxmlformats.org/officeDocument/2006/math" xmlns:v="urn:schemas-microsoft-com:vml" xmlns:wp14="http://schemas.microsoft.com/office/word/2010/wordprocessingDrawing" xmlns:wp="http://schemas.openxmlformats.org/drawingml/2006/wordprocessingDrawing" xmlns:w10="urn:schemas-microsoft-com:office:word" xmlns:w="http://schemas.openxmlformats.org/wordprocessingml/2006/main" xmlns:w14="http://schemas.microsoft.com/office/word/2010/wordml" xmlns:w15="http://schemas.microsoft.com/office/word/2012/wordml" xmlns:w16se="http://schemas.microsoft.com/office/word/2015/wordml/symex" xmlns:wpg="http://schemas.microsoft.com/office/word/2010/wordprocessingGroup" xmlns:wpi="http://schemas.microsoft.com/office/word/2010/wordprocessingInk" xmlns:wne="http://schemas.microsoft.com/office/word/2006/wordml" xmlns:wps="http://schemas.microsoft.com/office/word/2010/wordprocessingShape" mc:Ignorable="w14 w15 w16se wp14">
   <w:p>
     <w:pPr>
       <w:pStyle w:val="Kopfzeile"/>
@@ -5151,8 +5416,8 @@
 </file>
 
 <file path=word/numbering.xml><?xml version="1.0" encoding="utf-8"?>
-<w:numbering xmlns:wpc="http://schemas.microsoft.com/office/word/2010/wordprocessingCanvas" xmlns:mc="http://schemas.openxmlformats.org/markup-compatibility/2006" xmlns:o="urn:schemas-microsoft-com:office:office" xmlns:r="http://schemas.openxmlformats.org/officeDocument/2006/relationships" xmlns:m="http://schemas.openxmlformats.org/officeDocument/2006/math" xmlns:v="urn:schemas-microsoft-com:vml" xmlns:wp14="http://schemas.microsoft.com/office/word/2010/wordprocessingDrawing" xmlns:wp="http://schemas.openxmlformats.org/drawingml/2006/wordprocessingDrawing" xmlns:w10="urn:schemas-microsoft-com:office:word" xmlns:w="http://schemas.openxmlformats.org/wordprocessingml/2006/main" xmlns:w14="http://schemas.microsoft.com/office/word/2010/wordml" xmlns:wpg="http://schemas.microsoft.com/office/word/2010/wordprocessingGroup" xmlns:wpi="http://schemas.microsoft.com/office/word/2010/wordprocessingInk" xmlns:wne="http://schemas.microsoft.com/office/word/2006/wordml" xmlns:wps="http://schemas.microsoft.com/office/word/2010/wordprocessingShape" mc:Ignorable="w14 wp14">
-  <w:abstractNum w:abstractNumId="0">
+<w:numbering xmlns:wpc="http://schemas.microsoft.com/office/word/2010/wordprocessingCanvas" xmlns:cx="http://schemas.microsoft.com/office/drawing/2014/chartex" xmlns:cx1="http://schemas.microsoft.com/office/drawing/2015/9/8/chartex" xmlns:cx2="http://schemas.microsoft.com/office/drawing/2015/10/21/chartex" xmlns:cx3="http://schemas.microsoft.com/office/drawing/2016/5/9/chartex" xmlns:cx4="http://schemas.microsoft.com/office/drawing/2016/5/10/chartex" xmlns:cx5="http://schemas.microsoft.com/office/drawing/2016/5/11/chartex" xmlns:mc="http://schemas.openxmlformats.org/markup-compatibility/2006" xmlns:o="urn:schemas-microsoft-com:office:office" xmlns:r="http://schemas.openxmlformats.org/officeDocument/2006/relationships" xmlns:m="http://schemas.openxmlformats.org/officeDocument/2006/math" xmlns:v="urn:schemas-microsoft-com:vml" xmlns:wp14="http://schemas.microsoft.com/office/word/2010/wordprocessingDrawing" xmlns:wp="http://schemas.openxmlformats.org/drawingml/2006/wordprocessingDrawing" xmlns:w10="urn:schemas-microsoft-com:office:word" xmlns:w="http://schemas.openxmlformats.org/wordprocessingml/2006/main" xmlns:w14="http://schemas.microsoft.com/office/word/2010/wordml" xmlns:w15="http://schemas.microsoft.com/office/word/2012/wordml" xmlns:w16se="http://schemas.microsoft.com/office/word/2015/wordml/symex" xmlns:wpg="http://schemas.microsoft.com/office/word/2010/wordprocessingGroup" xmlns:wpi="http://schemas.microsoft.com/office/word/2010/wordprocessingInk" xmlns:wne="http://schemas.microsoft.com/office/word/2006/wordml" xmlns:wps="http://schemas.microsoft.com/office/word/2010/wordprocessingShape" mc:Ignorable="w14 w15 w16se wp14">
+  <w:abstractNum w:abstractNumId="0" w15:restartNumberingAfterBreak="0">
     <w:nsid w:val="0E8A0639"/>
     <w:multiLevelType w:val="multilevel"/>
     <w:tmpl w:val="0407001F"/>
@@ -5238,7 +5503,7 @@
       </w:pPr>
     </w:lvl>
   </w:abstractNum>
-  <w:abstractNum w:abstractNumId="1">
+  <w:abstractNum w:abstractNumId="1" w15:restartNumberingAfterBreak="0">
     <w:nsid w:val="2D194A6E"/>
     <w:multiLevelType w:val="hybridMultilevel"/>
     <w:tmpl w:val="3FFE64A8"/>
@@ -5351,7 +5616,7 @@
       </w:rPr>
     </w:lvl>
   </w:abstractNum>
-  <w:abstractNum w:abstractNumId="2">
+  <w:abstractNum w:abstractNumId="2" w15:restartNumberingAfterBreak="0">
     <w:nsid w:val="518A58EB"/>
     <w:multiLevelType w:val="hybridMultilevel"/>
     <w:tmpl w:val="A35C91B0"/>
@@ -5465,7 +5730,7 @@
       </w:rPr>
     </w:lvl>
   </w:abstractNum>
-  <w:abstractNum w:abstractNumId="3">
+  <w:abstractNum w:abstractNumId="3" w15:restartNumberingAfterBreak="0">
     <w:nsid w:val="531E6DC7"/>
     <w:multiLevelType w:val="hybridMultilevel"/>
     <w:tmpl w:val="B87266C8"/>
@@ -5554,7 +5819,7 @@
       </w:pPr>
     </w:lvl>
   </w:abstractNum>
-  <w:abstractNum w:abstractNumId="4">
+  <w:abstractNum w:abstractNumId="4" w15:restartNumberingAfterBreak="0">
     <w:nsid w:val="5DD61F0F"/>
     <w:multiLevelType w:val="hybridMultilevel"/>
     <w:tmpl w:val="5E2C4CDA"/>
@@ -5667,7 +5932,7 @@
       </w:rPr>
     </w:lvl>
   </w:abstractNum>
-  <w:abstractNum w:abstractNumId="5">
+  <w:abstractNum w:abstractNumId="5" w15:restartNumberingAfterBreak="0">
     <w:nsid w:val="5EAD5EC7"/>
     <w:multiLevelType w:val="hybridMultilevel"/>
     <w:tmpl w:val="8AB61004"/>
@@ -5780,7 +6045,7 @@
       </w:rPr>
     </w:lvl>
   </w:abstractNum>
-  <w:abstractNum w:abstractNumId="6">
+  <w:abstractNum w:abstractNumId="6" w15:restartNumberingAfterBreak="0">
     <w:nsid w:val="60BF3C40"/>
     <w:multiLevelType w:val="multilevel"/>
     <w:tmpl w:val="BE8220EA"/>
@@ -5868,7 +6133,120 @@
       </w:pPr>
     </w:lvl>
   </w:abstractNum>
-  <w:abstractNum w:abstractNumId="7">
+  <w:abstractNum w:abstractNumId="7" w15:restartNumberingAfterBreak="0">
+    <w:nsid w:val="616F2666"/>
+    <w:multiLevelType w:val="hybridMultilevel"/>
+    <w:tmpl w:val="93D4B48A"/>
+    <w:lvl w:ilvl="0" w:tplc="04070001">
+      <w:start w:val="1"/>
+      <w:numFmt w:val="bullet"/>
+      <w:lvlText w:val=""/>
+      <w:lvlJc w:val="left"/>
+      <w:pPr>
+        <w:ind w:left="720" w:hanging="360"/>
+      </w:pPr>
+      <w:rPr>
+        <w:rFonts w:ascii="Symbol" w:hAnsi="Symbol" w:hint="default"/>
+      </w:rPr>
+    </w:lvl>
+    <w:lvl w:ilvl="1" w:tplc="04070003" w:tentative="1">
+      <w:start w:val="1"/>
+      <w:numFmt w:val="bullet"/>
+      <w:lvlText w:val="o"/>
+      <w:lvlJc w:val="left"/>
+      <w:pPr>
+        <w:ind w:left="1440" w:hanging="360"/>
+      </w:pPr>
+      <w:rPr>
+        <w:rFonts w:ascii="Courier New" w:hAnsi="Courier New" w:cs="Courier New" w:hint="default"/>
+      </w:rPr>
+    </w:lvl>
+    <w:lvl w:ilvl="2" w:tplc="04070005" w:tentative="1">
+      <w:start w:val="1"/>
+      <w:numFmt w:val="bullet"/>
+      <w:lvlText w:val=""/>
+      <w:lvlJc w:val="left"/>
+      <w:pPr>
+        <w:ind w:left="2160" w:hanging="360"/>
+      </w:pPr>
+      <w:rPr>
+        <w:rFonts w:ascii="Wingdings" w:hAnsi="Wingdings" w:hint="default"/>
+      </w:rPr>
+    </w:lvl>
+    <w:lvl w:ilvl="3" w:tplc="04070001" w:tentative="1">
+      <w:start w:val="1"/>
+      <w:numFmt w:val="bullet"/>
+      <w:lvlText w:val=""/>
+      <w:lvlJc w:val="left"/>
+      <w:pPr>
+        <w:ind w:left="2880" w:hanging="360"/>
+      </w:pPr>
+      <w:rPr>
+        <w:rFonts w:ascii="Symbol" w:hAnsi="Symbol" w:hint="default"/>
+      </w:rPr>
+    </w:lvl>
+    <w:lvl w:ilvl="4" w:tplc="04070003" w:tentative="1">
+      <w:start w:val="1"/>
+      <w:numFmt w:val="bullet"/>
+      <w:lvlText w:val="o"/>
+      <w:lvlJc w:val="left"/>
+      <w:pPr>
+        <w:ind w:left="3600" w:hanging="360"/>
+      </w:pPr>
+      <w:rPr>
+        <w:rFonts w:ascii="Courier New" w:hAnsi="Courier New" w:cs="Courier New" w:hint="default"/>
+      </w:rPr>
+    </w:lvl>
+    <w:lvl w:ilvl="5" w:tplc="04070005" w:tentative="1">
+      <w:start w:val="1"/>
+      <w:numFmt w:val="bullet"/>
+      <w:lvlText w:val=""/>
+      <w:lvlJc w:val="left"/>
+      <w:pPr>
+        <w:ind w:left="4320" w:hanging="360"/>
+      </w:pPr>
+      <w:rPr>
+        <w:rFonts w:ascii="Wingdings" w:hAnsi="Wingdings" w:hint="default"/>
+      </w:rPr>
+    </w:lvl>
+    <w:lvl w:ilvl="6" w:tplc="04070001" w:tentative="1">
+      <w:start w:val="1"/>
+      <w:numFmt w:val="bullet"/>
+      <w:lvlText w:val=""/>
+      <w:lvlJc w:val="left"/>
+      <w:pPr>
+        <w:ind w:left="5040" w:hanging="360"/>
+      </w:pPr>
+      <w:rPr>
+        <w:rFonts w:ascii="Symbol" w:hAnsi="Symbol" w:hint="default"/>
+      </w:rPr>
+    </w:lvl>
+    <w:lvl w:ilvl="7" w:tplc="04070003" w:tentative="1">
+      <w:start w:val="1"/>
+      <w:numFmt w:val="bullet"/>
+      <w:lvlText w:val="o"/>
+      <w:lvlJc w:val="left"/>
+      <w:pPr>
+        <w:ind w:left="5760" w:hanging="360"/>
+      </w:pPr>
+      <w:rPr>
+        <w:rFonts w:ascii="Courier New" w:hAnsi="Courier New" w:cs="Courier New" w:hint="default"/>
+      </w:rPr>
+    </w:lvl>
+    <w:lvl w:ilvl="8" w:tplc="04070005" w:tentative="1">
+      <w:start w:val="1"/>
+      <w:numFmt w:val="bullet"/>
+      <w:lvlText w:val=""/>
+      <w:lvlJc w:val="left"/>
+      <w:pPr>
+        <w:ind w:left="6480" w:hanging="360"/>
+      </w:pPr>
+      <w:rPr>
+        <w:rFonts w:ascii="Wingdings" w:hAnsi="Wingdings" w:hint="default"/>
+      </w:rPr>
+    </w:lvl>
+  </w:abstractNum>
+  <w:abstractNum w:abstractNumId="8" w15:restartNumberingAfterBreak="0">
     <w:nsid w:val="77585016"/>
     <w:multiLevelType w:val="hybridMultilevel"/>
     <w:tmpl w:val="620E4B86"/>
@@ -5958,7 +6336,7 @@
     <w:abstractNumId w:val="4"/>
   </w:num>
   <w:num w:numId="2">
-    <w:abstractNumId w:val="7"/>
+    <w:abstractNumId w:val="8"/>
   </w:num>
   <w:num w:numId="3">
     <w:abstractNumId w:val="6"/>
@@ -6041,6 +6419,9 @@
   <w:num w:numId="11">
     <w:abstractNumId w:val="1"/>
   </w:num>
+  <w:num w:numId="12">
+    <w:abstractNumId w:val="7"/>
+  </w:num>
 </w:numbering>
 </file>
 
@@ -6053,7 +6434,7 @@
 </file>
 
 <file path=word/styles.xml><?xml version="1.0" encoding="utf-8"?>
-<w:styles xmlns:mc="http://schemas.openxmlformats.org/markup-compatibility/2006" xmlns:r="http://schemas.openxmlformats.org/officeDocument/2006/relationships" xmlns:w="http://schemas.openxmlformats.org/wordprocessingml/2006/main" xmlns:w14="http://schemas.microsoft.com/office/word/2010/wordml" mc:Ignorable="w14">
+<w:styles xmlns:mc="http://schemas.openxmlformats.org/markup-compatibility/2006" xmlns:r="http://schemas.openxmlformats.org/officeDocument/2006/relationships" xmlns:w="http://schemas.openxmlformats.org/wordprocessingml/2006/main" xmlns:w14="http://schemas.microsoft.com/office/word/2010/wordml" xmlns:w15="http://schemas.microsoft.com/office/word/2012/wordml" xmlns:w16se="http://schemas.microsoft.com/office/word/2015/wordml/symex" mc:Ignorable="w14 w15 w16se">
   <w:docDefaults>
     <w:rPrDefault>
       <w:rPr>
@@ -6069,147 +6450,381 @@
       </w:pPr>
     </w:pPrDefault>
   </w:docDefaults>
-  <w:latentStyles w:defLockedState="0" w:defUIPriority="99" w:defSemiHidden="1" w:defUnhideWhenUsed="1" w:defQFormat="0" w:count="267">
-    <w:lsdException w:name="Normal" w:semiHidden="0" w:uiPriority="0" w:unhideWhenUsed="0" w:qFormat="1"/>
-    <w:lsdException w:name="heading 1" w:semiHidden="0" w:uiPriority="9" w:unhideWhenUsed="0" w:qFormat="1"/>
-    <w:lsdException w:name="heading 2" w:uiPriority="9" w:qFormat="1"/>
-    <w:lsdException w:name="heading 3" w:uiPriority="9" w:qFormat="1"/>
-    <w:lsdException w:name="heading 4" w:uiPriority="9" w:qFormat="1"/>
-    <w:lsdException w:name="heading 5" w:uiPriority="9" w:qFormat="1"/>
-    <w:lsdException w:name="heading 6" w:uiPriority="9" w:qFormat="1"/>
-    <w:lsdException w:name="heading 7" w:uiPriority="9" w:qFormat="1"/>
-    <w:lsdException w:name="heading 8" w:uiPriority="9" w:qFormat="1"/>
-    <w:lsdException w:name="heading 9" w:uiPriority="9" w:qFormat="1"/>
-    <w:lsdException w:name="toc 1" w:uiPriority="39"/>
-    <w:lsdException w:name="toc 2" w:uiPriority="39"/>
-    <w:lsdException w:name="toc 3" w:uiPriority="39"/>
-    <w:lsdException w:name="toc 4" w:uiPriority="39"/>
-    <w:lsdException w:name="toc 5" w:uiPriority="39"/>
-    <w:lsdException w:name="toc 6" w:uiPriority="39"/>
-    <w:lsdException w:name="toc 7" w:uiPriority="39"/>
-    <w:lsdException w:name="toc 8" w:uiPriority="39"/>
-    <w:lsdException w:name="toc 9" w:uiPriority="39"/>
-    <w:lsdException w:name="caption" w:uiPriority="35" w:qFormat="1"/>
-    <w:lsdException w:name="Title" w:semiHidden="0" w:uiPriority="10" w:unhideWhenUsed="0" w:qFormat="1"/>
-    <w:lsdException w:name="Default Paragraph Font" w:uiPriority="1"/>
-    <w:lsdException w:name="Subtitle" w:semiHidden="0" w:uiPriority="11" w:unhideWhenUsed="0" w:qFormat="1"/>
-    <w:lsdException w:name="Strong" w:semiHidden="0" w:uiPriority="22" w:unhideWhenUsed="0" w:qFormat="1"/>
-    <w:lsdException w:name="Emphasis" w:semiHidden="0" w:uiPriority="20" w:unhideWhenUsed="0" w:qFormat="1"/>
-    <w:lsdException w:name="Normal Table" w:semiHidden="0" w:unhideWhenUsed="0"/>
-    <w:lsdException w:name="Table Web 2" w:semiHidden="0" w:unhideWhenUsed="0"/>
-    <w:lsdException w:name="Table Grid" w:semiHidden="0" w:uiPriority="39" w:unhideWhenUsed="0"/>
-    <w:lsdException w:name="Table Theme" w:semiHidden="0" w:unhideWhenUsed="0"/>
-    <w:lsdException w:name="Placeholder Text" w:unhideWhenUsed="0"/>
-    <w:lsdException w:name="No Spacing" w:semiHidden="0" w:uiPriority="1" w:unhideWhenUsed="0" w:qFormat="1"/>
-    <w:lsdException w:name="Light Shading" w:semiHidden="0" w:uiPriority="60" w:unhideWhenUsed="0"/>
-    <w:lsdException w:name="Light List" w:semiHidden="0" w:uiPriority="61" w:unhideWhenUsed="0"/>
-    <w:lsdException w:name="Light Grid" w:semiHidden="0" w:uiPriority="62" w:unhideWhenUsed="0"/>
-    <w:lsdException w:name="Medium Shading 1" w:semiHidden="0" w:uiPriority="63" w:unhideWhenUsed="0"/>
-    <w:lsdException w:name="Medium Shading 2" w:semiHidden="0" w:uiPriority="64" w:unhideWhenUsed="0"/>
-    <w:lsdException w:name="Medium List 1" w:semiHidden="0" w:uiPriority="65" w:unhideWhenUsed="0"/>
-    <w:lsdException w:name="Medium List 2" w:semiHidden="0" w:uiPriority="66" w:unhideWhenUsed="0"/>
-    <w:lsdException w:name="Medium Grid 1" w:semiHidden="0" w:uiPriority="67" w:unhideWhenUsed="0"/>
-    <w:lsdException w:name="Medium Grid 2" w:semiHidden="0" w:uiPriority="68" w:unhideWhenUsed="0"/>
-    <w:lsdException w:name="Medium Grid 3" w:semiHidden="0" w:uiPriority="69" w:unhideWhenUsed="0"/>
-    <w:lsdException w:name="Dark List" w:semiHidden="0" w:uiPriority="70" w:unhideWhenUsed="0"/>
-    <w:lsdException w:name="Colorful Shading" w:semiHidden="0" w:uiPriority="71" w:unhideWhenUsed="0"/>
-    <w:lsdException w:name="Colorful List" w:semiHidden="0" w:uiPriority="72" w:unhideWhenUsed="0"/>
-    <w:lsdException w:name="Colorful Grid" w:semiHidden="0" w:uiPriority="73" w:unhideWhenUsed="0"/>
-    <w:lsdException w:name="Light Shading Accent 1" w:semiHidden="0" w:uiPriority="60" w:unhideWhenUsed="0"/>
-    <w:lsdException w:name="Light List Accent 1" w:semiHidden="0" w:uiPriority="61" w:unhideWhenUsed="0"/>
-    <w:lsdException w:name="Light Grid Accent 1" w:semiHidden="0" w:uiPriority="62" w:unhideWhenUsed="0"/>
-    <w:lsdException w:name="Medium Shading 1 Accent 1" w:semiHidden="0" w:uiPriority="63" w:unhideWhenUsed="0"/>
-    <w:lsdException w:name="Medium Shading 2 Accent 1" w:semiHidden="0" w:uiPriority="64" w:unhideWhenUsed="0"/>
-    <w:lsdException w:name="Medium List 1 Accent 1" w:semiHidden="0" w:uiPriority="65" w:unhideWhenUsed="0"/>
-    <w:lsdException w:name="Revision" w:unhideWhenUsed="0"/>
-    <w:lsdException w:name="List Paragraph" w:semiHidden="0" w:uiPriority="34" w:unhideWhenUsed="0" w:qFormat="1"/>
-    <w:lsdException w:name="Quote" w:semiHidden="0" w:uiPriority="29" w:unhideWhenUsed="0" w:qFormat="1"/>
-    <w:lsdException w:name="Intense Quote" w:semiHidden="0" w:uiPriority="30" w:unhideWhenUsed="0" w:qFormat="1"/>
-    <w:lsdException w:name="Medium List 2 Accent 1" w:semiHidden="0" w:uiPriority="66" w:unhideWhenUsed="0"/>
-    <w:lsdException w:name="Medium Grid 1 Accent 1" w:semiHidden="0" w:uiPriority="67" w:unhideWhenUsed="0"/>
-    <w:lsdException w:name="Medium Grid 2 Accent 1" w:semiHidden="0" w:uiPriority="68" w:unhideWhenUsed="0"/>
-    <w:lsdException w:name="Medium Grid 3 Accent 1" w:semiHidden="0" w:uiPriority="69" w:unhideWhenUsed="0"/>
-    <w:lsdException w:name="Dark List Accent 1" w:semiHidden="0" w:uiPriority="70" w:unhideWhenUsed="0"/>
-    <w:lsdException w:name="Colorful Shading Accent 1" w:semiHidden="0" w:uiPriority="71" w:unhideWhenUsed="0"/>
-    <w:lsdException w:name="Colorful List Accent 1" w:semiHidden="0" w:uiPriority="72" w:unhideWhenUsed="0"/>
-    <w:lsdException w:name="Colorful Grid Accent 1" w:semiHidden="0" w:uiPriority="73" w:unhideWhenUsed="0"/>
-    <w:lsdException w:name="Light Shading Accent 2" w:semiHidden="0" w:uiPriority="60" w:unhideWhenUsed="0"/>
-    <w:lsdException w:name="Light List Accent 2" w:semiHidden="0" w:uiPriority="61" w:unhideWhenUsed="0"/>
-    <w:lsdException w:name="Light Grid Accent 2" w:semiHidden="0" w:uiPriority="62" w:unhideWhenUsed="0"/>
-    <w:lsdException w:name="Medium Shading 1 Accent 2" w:semiHidden="0" w:uiPriority="63" w:unhideWhenUsed="0"/>
-    <w:lsdException w:name="Medium Shading 2 Accent 2" w:semiHidden="0" w:uiPriority="64" w:unhideWhenUsed="0"/>
-    <w:lsdException w:name="Medium List 1 Accent 2" w:semiHidden="0" w:uiPriority="65" w:unhideWhenUsed="0"/>
-    <w:lsdException w:name="Medium List 2 Accent 2" w:semiHidden="0" w:uiPriority="66" w:unhideWhenUsed="0"/>
-    <w:lsdException w:name="Medium Grid 1 Accent 2" w:semiHidden="0" w:uiPriority="67" w:unhideWhenUsed="0"/>
-    <w:lsdException w:name="Medium Grid 2 Accent 2" w:semiHidden="0" w:uiPriority="68" w:unhideWhenUsed="0"/>
-    <w:lsdException w:name="Medium Grid 3 Accent 2" w:semiHidden="0" w:uiPriority="69" w:unhideWhenUsed="0"/>
-    <w:lsdException w:name="Dark List Accent 2" w:semiHidden="0" w:uiPriority="70" w:unhideWhenUsed="0"/>
-    <w:lsdException w:name="Colorful Shading Accent 2" w:semiHidden="0" w:uiPriority="71" w:unhideWhenUsed="0"/>
-    <w:lsdException w:name="Colorful List Accent 2" w:semiHidden="0" w:uiPriority="72" w:unhideWhenUsed="0"/>
-    <w:lsdException w:name="Colorful Grid Accent 2" w:semiHidden="0" w:uiPriority="73" w:unhideWhenUsed="0"/>
-    <w:lsdException w:name="Light Shading Accent 3" w:semiHidden="0" w:uiPriority="60" w:unhideWhenUsed="0"/>
-    <w:lsdException w:name="Light List Accent 3" w:semiHidden="0" w:uiPriority="61" w:unhideWhenUsed="0"/>
-    <w:lsdException w:name="Light Grid Accent 3" w:semiHidden="0" w:uiPriority="62" w:unhideWhenUsed="0"/>
-    <w:lsdException w:name="Medium Shading 1 Accent 3" w:semiHidden="0" w:uiPriority="63" w:unhideWhenUsed="0"/>
-    <w:lsdException w:name="Medium Shading 2 Accent 3" w:semiHidden="0" w:uiPriority="64" w:unhideWhenUsed="0"/>
-    <w:lsdException w:name="Medium List 1 Accent 3" w:semiHidden="0" w:uiPriority="65" w:unhideWhenUsed="0"/>
-    <w:lsdException w:name="Medium List 2 Accent 3" w:semiHidden="0" w:uiPriority="66" w:unhideWhenUsed="0"/>
-    <w:lsdException w:name="Medium Grid 1 Accent 3" w:semiHidden="0" w:uiPriority="67" w:unhideWhenUsed="0"/>
-    <w:lsdException w:name="Medium Grid 2 Accent 3" w:semiHidden="0" w:uiPriority="68" w:unhideWhenUsed="0"/>
-    <w:lsdException w:name="Medium Grid 3 Accent 3" w:semiHidden="0" w:uiPriority="69" w:unhideWhenUsed="0"/>
-    <w:lsdException w:name="Dark List Accent 3" w:semiHidden="0" w:uiPriority="70" w:unhideWhenUsed="0"/>
-    <w:lsdException w:name="Colorful Shading Accent 3" w:semiHidden="0" w:uiPriority="71" w:unhideWhenUsed="0"/>
-    <w:lsdException w:name="Colorful List Accent 3" w:semiHidden="0" w:uiPriority="72" w:unhideWhenUsed="0"/>
-    <w:lsdException w:name="Colorful Grid Accent 3" w:semiHidden="0" w:uiPriority="73" w:unhideWhenUsed="0"/>
-    <w:lsdException w:name="Light Shading Accent 4" w:semiHidden="0" w:uiPriority="60" w:unhideWhenUsed="0"/>
-    <w:lsdException w:name="Light List Accent 4" w:semiHidden="0" w:uiPriority="61" w:unhideWhenUsed="0"/>
-    <w:lsdException w:name="Light Grid Accent 4" w:semiHidden="0" w:uiPriority="62" w:unhideWhenUsed="0"/>
-    <w:lsdException w:name="Medium Shading 1 Accent 4" w:semiHidden="0" w:uiPriority="63" w:unhideWhenUsed="0"/>
-    <w:lsdException w:name="Medium Shading 2 Accent 4" w:semiHidden="0" w:uiPriority="64" w:unhideWhenUsed="0"/>
-    <w:lsdException w:name="Medium List 1 Accent 4" w:semiHidden="0" w:uiPriority="65" w:unhideWhenUsed="0"/>
-    <w:lsdException w:name="Medium List 2 Accent 4" w:semiHidden="0" w:uiPriority="66" w:unhideWhenUsed="0"/>
-    <w:lsdException w:name="Medium Grid 1 Accent 4" w:semiHidden="0" w:uiPriority="67" w:unhideWhenUsed="0"/>
-    <w:lsdException w:name="Medium Grid 2 Accent 4" w:semiHidden="0" w:uiPriority="68" w:unhideWhenUsed="0"/>
-    <w:lsdException w:name="Medium Grid 3 Accent 4" w:semiHidden="0" w:uiPriority="69" w:unhideWhenUsed="0"/>
-    <w:lsdException w:name="Dark List Accent 4" w:semiHidden="0" w:uiPriority="70" w:unhideWhenUsed="0"/>
-    <w:lsdException w:name="Colorful Shading Accent 4" w:semiHidden="0" w:uiPriority="71" w:unhideWhenUsed="0"/>
-    <w:lsdException w:name="Colorful List Accent 4" w:semiHidden="0" w:uiPriority="72" w:unhideWhenUsed="0"/>
-    <w:lsdException w:name="Colorful Grid Accent 4" w:semiHidden="0" w:uiPriority="73" w:unhideWhenUsed="0"/>
-    <w:lsdException w:name="Light Shading Accent 5" w:semiHidden="0" w:uiPriority="60" w:unhideWhenUsed="0"/>
-    <w:lsdException w:name="Light List Accent 5" w:semiHidden="0" w:uiPriority="61" w:unhideWhenUsed="0"/>
-    <w:lsdException w:name="Light Grid Accent 5" w:semiHidden="0" w:uiPriority="62" w:unhideWhenUsed="0"/>
-    <w:lsdException w:name="Medium Shading 1 Accent 5" w:semiHidden="0" w:uiPriority="63" w:unhideWhenUsed="0"/>
-    <w:lsdException w:name="Medium Shading 2 Accent 5" w:semiHidden="0" w:uiPriority="64" w:unhideWhenUsed="0"/>
-    <w:lsdException w:name="Medium List 1 Accent 5" w:semiHidden="0" w:uiPriority="65" w:unhideWhenUsed="0"/>
-    <w:lsdException w:name="Medium List 2 Accent 5" w:semiHidden="0" w:uiPriority="66" w:unhideWhenUsed="0"/>
-    <w:lsdException w:name="Medium Grid 1 Accent 5" w:semiHidden="0" w:uiPriority="67" w:unhideWhenUsed="0"/>
-    <w:lsdException w:name="Medium Grid 2 Accent 5" w:semiHidden="0" w:uiPriority="68" w:unhideWhenUsed="0"/>
-    <w:lsdException w:name="Medium Grid 3 Accent 5" w:semiHidden="0" w:uiPriority="69" w:unhideWhenUsed="0"/>
-    <w:lsdException w:name="Dark List Accent 5" w:semiHidden="0" w:uiPriority="70" w:unhideWhenUsed="0"/>
-    <w:lsdException w:name="Colorful Shading Accent 5" w:semiHidden="0" w:uiPriority="71" w:unhideWhenUsed="0"/>
-    <w:lsdException w:name="Colorful List Accent 5" w:semiHidden="0" w:uiPriority="72" w:unhideWhenUsed="0"/>
-    <w:lsdException w:name="Colorful Grid Accent 5" w:semiHidden="0" w:uiPriority="73" w:unhideWhenUsed="0"/>
-    <w:lsdException w:name="Light Shading Accent 6" w:semiHidden="0" w:uiPriority="60" w:unhideWhenUsed="0"/>
-    <w:lsdException w:name="Light List Accent 6" w:semiHidden="0" w:uiPriority="61" w:unhideWhenUsed="0"/>
-    <w:lsdException w:name="Light Grid Accent 6" w:semiHidden="0" w:uiPriority="62" w:unhideWhenUsed="0"/>
-    <w:lsdException w:name="Medium Shading 1 Accent 6" w:semiHidden="0" w:uiPriority="63" w:unhideWhenUsed="0"/>
-    <w:lsdException w:name="Medium Shading 2 Accent 6" w:semiHidden="0" w:uiPriority="64" w:unhideWhenUsed="0"/>
-    <w:lsdException w:name="Medium List 1 Accent 6" w:semiHidden="0" w:uiPriority="65" w:unhideWhenUsed="0"/>
-    <w:lsdException w:name="Medium List 2 Accent 6" w:semiHidden="0" w:uiPriority="66" w:unhideWhenUsed="0"/>
-    <w:lsdException w:name="Medium Grid 1 Accent 6" w:semiHidden="0" w:uiPriority="67" w:unhideWhenUsed="0"/>
-    <w:lsdException w:name="Medium Grid 2 Accent 6" w:semiHidden="0" w:uiPriority="68" w:unhideWhenUsed="0"/>
-    <w:lsdException w:name="Medium Grid 3 Accent 6" w:semiHidden="0" w:uiPriority="69" w:unhideWhenUsed="0"/>
-    <w:lsdException w:name="Dark List Accent 6" w:semiHidden="0" w:uiPriority="70" w:unhideWhenUsed="0"/>
-    <w:lsdException w:name="Colorful Shading Accent 6" w:semiHidden="0" w:uiPriority="71" w:unhideWhenUsed="0"/>
-    <w:lsdException w:name="Colorful List Accent 6" w:semiHidden="0" w:uiPriority="72" w:unhideWhenUsed="0"/>
-    <w:lsdException w:name="Colorful Grid Accent 6" w:semiHidden="0" w:uiPriority="73" w:unhideWhenUsed="0"/>
-    <w:lsdException w:name="Subtle Emphasis" w:semiHidden="0" w:uiPriority="19" w:unhideWhenUsed="0" w:qFormat="1"/>
-    <w:lsdException w:name="Intense Emphasis" w:semiHidden="0" w:uiPriority="21" w:unhideWhenUsed="0" w:qFormat="1"/>
-    <w:lsdException w:name="Subtle Reference" w:semiHidden="0" w:uiPriority="31" w:unhideWhenUsed="0" w:qFormat="1"/>
-    <w:lsdException w:name="Intense Reference" w:semiHidden="0" w:uiPriority="32" w:unhideWhenUsed="0" w:qFormat="1"/>
-    <w:lsdException w:name="Book Title" w:semiHidden="0" w:uiPriority="33" w:unhideWhenUsed="0" w:qFormat="1"/>
-    <w:lsdException w:name="Bibliography" w:uiPriority="37"/>
-    <w:lsdException w:name="TOC Heading" w:uiPriority="39" w:qFormat="1"/>
+  <w:latentStyles w:defLockedState="0" w:defUIPriority="99" w:defSemiHidden="0" w:defUnhideWhenUsed="0" w:defQFormat="0" w:count="374">
+    <w:lsdException w:name="Normal" w:uiPriority="0" w:qFormat="1"/>
+    <w:lsdException w:name="heading 1" w:uiPriority="9" w:qFormat="1"/>
+    <w:lsdException w:name="heading 2" w:semiHidden="1" w:uiPriority="9" w:unhideWhenUsed="1" w:qFormat="1"/>
+    <w:lsdException w:name="heading 3" w:semiHidden="1" w:uiPriority="9" w:unhideWhenUsed="1" w:qFormat="1"/>
+    <w:lsdException w:name="heading 4" w:semiHidden="1" w:uiPriority="9" w:unhideWhenUsed="1" w:qFormat="1"/>
+    <w:lsdException w:name="heading 5" w:semiHidden="1" w:uiPriority="9" w:unhideWhenUsed="1" w:qFormat="1"/>
+    <w:lsdException w:name="heading 6" w:semiHidden="1" w:uiPriority="9" w:unhideWhenUsed="1" w:qFormat="1"/>
+    <w:lsdException w:name="heading 7" w:semiHidden="1" w:uiPriority="9" w:unhideWhenUsed="1" w:qFormat="1"/>
+    <w:lsdException w:name="heading 8" w:semiHidden="1" w:uiPriority="9" w:unhideWhenUsed="1" w:qFormat="1"/>
+    <w:lsdException w:name="heading 9" w:semiHidden="1" w:uiPriority="9" w:unhideWhenUsed="1" w:qFormat="1"/>
+    <w:lsdException w:name="index 1" w:semiHidden="1" w:unhideWhenUsed="1"/>
+    <w:lsdException w:name="index 2" w:semiHidden="1" w:unhideWhenUsed="1"/>
+    <w:lsdException w:name="index 3" w:semiHidden="1" w:unhideWhenUsed="1"/>
+    <w:lsdException w:name="index 4" w:semiHidden="1" w:unhideWhenUsed="1"/>
+    <w:lsdException w:name="index 5" w:semiHidden="1" w:unhideWhenUsed="1"/>
+    <w:lsdException w:name="index 6" w:semiHidden="1" w:unhideWhenUsed="1"/>
+    <w:lsdException w:name="index 7" w:semiHidden="1" w:unhideWhenUsed="1"/>
+    <w:lsdException w:name="index 8" w:semiHidden="1" w:unhideWhenUsed="1"/>
+    <w:lsdException w:name="index 9" w:semiHidden="1" w:unhideWhenUsed="1"/>
+    <w:lsdException w:name="toc 1" w:semiHidden="1" w:uiPriority="39" w:unhideWhenUsed="1"/>
+    <w:lsdException w:name="toc 2" w:semiHidden="1" w:uiPriority="39" w:unhideWhenUsed="1"/>
+    <w:lsdException w:name="toc 3" w:semiHidden="1" w:uiPriority="39" w:unhideWhenUsed="1"/>
+    <w:lsdException w:name="toc 4" w:semiHidden="1" w:uiPriority="39" w:unhideWhenUsed="1"/>
+    <w:lsdException w:name="toc 5" w:semiHidden="1" w:uiPriority="39" w:unhideWhenUsed="1"/>
+    <w:lsdException w:name="toc 6" w:semiHidden="1" w:uiPriority="39" w:unhideWhenUsed="1"/>
+    <w:lsdException w:name="toc 7" w:semiHidden="1" w:uiPriority="39" w:unhideWhenUsed="1"/>
+    <w:lsdException w:name="toc 8" w:semiHidden="1" w:uiPriority="39" w:unhideWhenUsed="1"/>
+    <w:lsdException w:name="toc 9" w:semiHidden="1" w:uiPriority="39" w:unhideWhenUsed="1"/>
+    <w:lsdException w:name="Normal Indent" w:semiHidden="1" w:unhideWhenUsed="1"/>
+    <w:lsdException w:name="footnote text" w:semiHidden="1" w:unhideWhenUsed="1"/>
+    <w:lsdException w:name="annotation text" w:semiHidden="1" w:unhideWhenUsed="1"/>
+    <w:lsdException w:name="header" w:semiHidden="1" w:unhideWhenUsed="1"/>
+    <w:lsdException w:name="footer" w:semiHidden="1" w:unhideWhenUsed="1"/>
+    <w:lsdException w:name="index heading" w:semiHidden="1" w:unhideWhenUsed="1"/>
+    <w:lsdException w:name="caption" w:semiHidden="1" w:uiPriority="35" w:unhideWhenUsed="1" w:qFormat="1"/>
+    <w:lsdException w:name="table of figures" w:semiHidden="1" w:unhideWhenUsed="1"/>
+    <w:lsdException w:name="envelope address" w:semiHidden="1" w:unhideWhenUsed="1"/>
+    <w:lsdException w:name="envelope return" w:semiHidden="1" w:unhideWhenUsed="1"/>
+    <w:lsdException w:name="footnote reference" w:semiHidden="1" w:unhideWhenUsed="1"/>
+    <w:lsdException w:name="annotation reference" w:semiHidden="1" w:unhideWhenUsed="1"/>
+    <w:lsdException w:name="line number" w:semiHidden="1" w:unhideWhenUsed="1"/>
+    <w:lsdException w:name="page number" w:semiHidden="1" w:unhideWhenUsed="1"/>
+    <w:lsdException w:name="endnote reference" w:semiHidden="1" w:unhideWhenUsed="1"/>
+    <w:lsdException w:name="endnote text" w:semiHidden="1" w:unhideWhenUsed="1"/>
+    <w:lsdException w:name="table of authorities" w:semiHidden="1" w:unhideWhenUsed="1"/>
+    <w:lsdException w:name="macro" w:semiHidden="1" w:unhideWhenUsed="1"/>
+    <w:lsdException w:name="toa heading" w:semiHidden="1" w:unhideWhenUsed="1"/>
+    <w:lsdException w:name="List" w:semiHidden="1" w:unhideWhenUsed="1"/>
+    <w:lsdException w:name="List Bullet" w:semiHidden="1" w:unhideWhenUsed="1"/>
+    <w:lsdException w:name="List Number" w:semiHidden="1" w:unhideWhenUsed="1"/>
+    <w:lsdException w:name="List 2" w:semiHidden="1" w:unhideWhenUsed="1"/>
+    <w:lsdException w:name="List 3" w:semiHidden="1" w:unhideWhenUsed="1"/>
+    <w:lsdException w:name="List 4" w:semiHidden="1" w:unhideWhenUsed="1"/>
+    <w:lsdException w:name="List 5" w:semiHidden="1" w:unhideWhenUsed="1"/>
+    <w:lsdException w:name="List Bullet 2" w:semiHidden="1" w:unhideWhenUsed="1"/>
+    <w:lsdException w:name="List Bullet 3" w:semiHidden="1" w:unhideWhenUsed="1"/>
+    <w:lsdException w:name="List Bullet 4" w:semiHidden="1" w:unhideWhenUsed="1"/>
+    <w:lsdException w:name="List Bullet 5" w:semiHidden="1" w:unhideWhenUsed="1"/>
+    <w:lsdException w:name="List Number 2" w:semiHidden="1" w:unhideWhenUsed="1"/>
+    <w:lsdException w:name="List Number 3" w:semiHidden="1" w:unhideWhenUsed="1"/>
+    <w:lsdException w:name="List Number 4" w:semiHidden="1" w:unhideWhenUsed="1"/>
+    <w:lsdException w:name="List Number 5" w:semiHidden="1" w:unhideWhenUsed="1"/>
+    <w:lsdException w:name="Title" w:uiPriority="10" w:qFormat="1"/>
+    <w:lsdException w:name="Closing" w:semiHidden="1" w:unhideWhenUsed="1"/>
+    <w:lsdException w:name="Signature" w:semiHidden="1" w:unhideWhenUsed="1"/>
+    <w:lsdException w:name="Default Paragraph Font" w:semiHidden="1" w:uiPriority="1" w:unhideWhenUsed="1"/>
+    <w:lsdException w:name="Body Text" w:semiHidden="1" w:unhideWhenUsed="1"/>
+    <w:lsdException w:name="Body Text Indent" w:semiHidden="1" w:unhideWhenUsed="1"/>
+    <w:lsdException w:name="List Continue" w:semiHidden="1" w:unhideWhenUsed="1"/>
+    <w:lsdException w:name="List Continue 2" w:semiHidden="1" w:unhideWhenUsed="1"/>
+    <w:lsdException w:name="List Continue 3" w:semiHidden="1" w:unhideWhenUsed="1"/>
+    <w:lsdException w:name="List Continue 4" w:semiHidden="1" w:unhideWhenUsed="1"/>
+    <w:lsdException w:name="List Continue 5" w:semiHidden="1" w:unhideWhenUsed="1"/>
+    <w:lsdException w:name="Message Header" w:semiHidden="1" w:unhideWhenUsed="1"/>
+    <w:lsdException w:name="Subtitle" w:uiPriority="11" w:qFormat="1"/>
+    <w:lsdException w:name="Salutation" w:semiHidden="1" w:unhideWhenUsed="1"/>
+    <w:lsdException w:name="Date" w:semiHidden="1" w:unhideWhenUsed="1"/>
+    <w:lsdException w:name="Body Text First Indent" w:semiHidden="1" w:unhideWhenUsed="1"/>
+    <w:lsdException w:name="Body Text First Indent 2" w:semiHidden="1" w:unhideWhenUsed="1"/>
+    <w:lsdException w:name="Note Heading" w:semiHidden="1" w:unhideWhenUsed="1"/>
+    <w:lsdException w:name="Body Text 2" w:semiHidden="1" w:unhideWhenUsed="1"/>
+    <w:lsdException w:name="Body Text 3" w:semiHidden="1" w:unhideWhenUsed="1"/>
+    <w:lsdException w:name="Body Text Indent 2" w:semiHidden="1" w:unhideWhenUsed="1"/>
+    <w:lsdException w:name="Body Text Indent 3" w:semiHidden="1" w:unhideWhenUsed="1"/>
+    <w:lsdException w:name="Block Text" w:semiHidden="1" w:unhideWhenUsed="1"/>
+    <w:lsdException w:name="Hyperlink" w:semiHidden="1" w:unhideWhenUsed="1"/>
+    <w:lsdException w:name="FollowedHyperlink" w:semiHidden="1" w:unhideWhenUsed="1"/>
+    <w:lsdException w:name="Strong" w:uiPriority="22" w:qFormat="1"/>
+    <w:lsdException w:name="Emphasis" w:uiPriority="20" w:qFormat="1"/>
+    <w:lsdException w:name="Document Map" w:semiHidden="1" w:unhideWhenUsed="1"/>
+    <w:lsdException w:name="Plain Text" w:semiHidden="1" w:unhideWhenUsed="1"/>
+    <w:lsdException w:name="E-mail Signature" w:semiHidden="1" w:unhideWhenUsed="1"/>
+    <w:lsdException w:name="HTML Top of Form" w:semiHidden="1" w:unhideWhenUsed="1"/>
+    <w:lsdException w:name="HTML Bottom of Form" w:semiHidden="1" w:unhideWhenUsed="1"/>
+    <w:lsdException w:name="Normal (Web)" w:semiHidden="1" w:unhideWhenUsed="1"/>
+    <w:lsdException w:name="HTML Acronym" w:semiHidden="1" w:unhideWhenUsed="1"/>
+    <w:lsdException w:name="HTML Address" w:semiHidden="1" w:unhideWhenUsed="1"/>
+    <w:lsdException w:name="HTML Cite" w:semiHidden="1" w:unhideWhenUsed="1"/>
+    <w:lsdException w:name="HTML Code" w:semiHidden="1" w:unhideWhenUsed="1"/>
+    <w:lsdException w:name="HTML Definition" w:semiHidden="1" w:unhideWhenUsed="1"/>
+    <w:lsdException w:name="HTML Keyboard" w:semiHidden="1" w:unhideWhenUsed="1"/>
+    <w:lsdException w:name="HTML Preformatted" w:semiHidden="1" w:unhideWhenUsed="1"/>
+    <w:lsdException w:name="HTML Sample" w:semiHidden="1" w:unhideWhenUsed="1"/>
+    <w:lsdException w:name="HTML Typewriter" w:semiHidden="1" w:unhideWhenUsed="1"/>
+    <w:lsdException w:name="HTML Variable" w:semiHidden="1" w:unhideWhenUsed="1"/>
+    <w:lsdException w:name="Normal Table" w:semiHidden="1" w:unhideWhenUsed="1"/>
+    <w:lsdException w:name="annotation subject" w:semiHidden="1" w:unhideWhenUsed="1"/>
+    <w:lsdException w:name="No List" w:semiHidden="1" w:unhideWhenUsed="1"/>
+    <w:lsdException w:name="Outline List 1" w:semiHidden="1" w:unhideWhenUsed="1"/>
+    <w:lsdException w:name="Outline List 2" w:semiHidden="1" w:unhideWhenUsed="1"/>
+    <w:lsdException w:name="Outline List 3" w:semiHidden="1" w:unhideWhenUsed="1"/>
+    <w:lsdException w:name="Table Simple 1" w:semiHidden="1" w:unhideWhenUsed="1"/>
+    <w:lsdException w:name="Table Simple 2" w:semiHidden="1" w:unhideWhenUsed="1"/>
+    <w:lsdException w:name="Table Simple 3" w:semiHidden="1" w:unhideWhenUsed="1"/>
+    <w:lsdException w:name="Table Classic 1" w:semiHidden="1" w:unhideWhenUsed="1"/>
+    <w:lsdException w:name="Table Classic 2" w:semiHidden="1" w:unhideWhenUsed="1"/>
+    <w:lsdException w:name="Table Classic 3" w:semiHidden="1" w:unhideWhenUsed="1"/>
+    <w:lsdException w:name="Table Classic 4" w:semiHidden="1" w:unhideWhenUsed="1"/>
+    <w:lsdException w:name="Table Colorful 1" w:semiHidden="1" w:unhideWhenUsed="1"/>
+    <w:lsdException w:name="Table Colorful 2" w:semiHidden="1" w:unhideWhenUsed="1"/>
+    <w:lsdException w:name="Table Colorful 3" w:semiHidden="1" w:unhideWhenUsed="1"/>
+    <w:lsdException w:name="Table Columns 1" w:semiHidden="1" w:unhideWhenUsed="1"/>
+    <w:lsdException w:name="Table Columns 2" w:semiHidden="1" w:unhideWhenUsed="1"/>
+    <w:lsdException w:name="Table Columns 3" w:semiHidden="1" w:unhideWhenUsed="1"/>
+    <w:lsdException w:name="Table Columns 4" w:semiHidden="1" w:unhideWhenUsed="1"/>
+    <w:lsdException w:name="Table Columns 5" w:semiHidden="1" w:unhideWhenUsed="1"/>
+    <w:lsdException w:name="Table Grid 1" w:semiHidden="1" w:unhideWhenUsed="1"/>
+    <w:lsdException w:name="Table Grid 2" w:semiHidden="1" w:unhideWhenUsed="1"/>
+    <w:lsdException w:name="Table Grid 3" w:semiHidden="1" w:unhideWhenUsed="1"/>
+    <w:lsdException w:name="Table Grid 4" w:semiHidden="1" w:unhideWhenUsed="1"/>
+    <w:lsdException w:name="Table Grid 5" w:semiHidden="1" w:unhideWhenUsed="1"/>
+    <w:lsdException w:name="Table Grid 6" w:semiHidden="1" w:unhideWhenUsed="1"/>
+    <w:lsdException w:name="Table Grid 7" w:semiHidden="1" w:unhideWhenUsed="1"/>
+    <w:lsdException w:name="Table Grid 8" w:semiHidden="1" w:unhideWhenUsed="1"/>
+    <w:lsdException w:name="Table List 1" w:semiHidden="1" w:unhideWhenUsed="1"/>
+    <w:lsdException w:name="Table List 2" w:semiHidden="1" w:unhideWhenUsed="1"/>
+    <w:lsdException w:name="Table List 3" w:semiHidden="1" w:unhideWhenUsed="1"/>
+    <w:lsdException w:name="Table List 4" w:semiHidden="1" w:unhideWhenUsed="1"/>
+    <w:lsdException w:name="Table List 5" w:semiHidden="1" w:unhideWhenUsed="1"/>
+    <w:lsdException w:name="Table List 6" w:semiHidden="1" w:unhideWhenUsed="1"/>
+    <w:lsdException w:name="Table List 7" w:semiHidden="1" w:unhideWhenUsed="1"/>
+    <w:lsdException w:name="Table List 8" w:semiHidden="1" w:unhideWhenUsed="1"/>
+    <w:lsdException w:name="Table 3D effects 1" w:semiHidden="1" w:unhideWhenUsed="1"/>
+    <w:lsdException w:name="Table 3D effects 2" w:semiHidden="1" w:unhideWhenUsed="1"/>
+    <w:lsdException w:name="Table 3D effects 3" w:semiHidden="1" w:unhideWhenUsed="1"/>
+    <w:lsdException w:name="Table Contemporary" w:semiHidden="1" w:unhideWhenUsed="1"/>
+    <w:lsdException w:name="Table Elegant" w:semiHidden="1" w:unhideWhenUsed="1"/>
+    <w:lsdException w:name="Table Professional" w:semiHidden="1" w:unhideWhenUsed="1"/>
+    <w:lsdException w:name="Table Subtle 1" w:semiHidden="1" w:unhideWhenUsed="1"/>
+    <w:lsdException w:name="Table Subtle 2" w:semiHidden="1" w:unhideWhenUsed="1"/>
+    <w:lsdException w:name="Table Web 1" w:semiHidden="1" w:unhideWhenUsed="1"/>
+    <w:lsdException w:name="Table Web 2" w:semiHidden="1" w:unhideWhenUsed="1"/>
+    <w:lsdException w:name="Table Web 3" w:semiHidden="1" w:unhideWhenUsed="1"/>
+    <w:lsdException w:name="Balloon Text" w:semiHidden="1" w:unhideWhenUsed="1"/>
+    <w:lsdException w:name="Table Grid" w:semiHidden="1" w:uiPriority="39" w:unhideWhenUsed="1"/>
+    <w:lsdException w:name="Table Theme" w:semiHidden="1" w:unhideWhenUsed="1"/>
+    <w:lsdException w:name="Placeholder Text" w:semiHidden="1"/>
+    <w:lsdException w:name="No Spacing" w:uiPriority="1" w:qFormat="1"/>
+    <w:lsdException w:name="Light Shading" w:uiPriority="60"/>
+    <w:lsdException w:name="Light List" w:uiPriority="61"/>
+    <w:lsdException w:name="Light Grid" w:uiPriority="62"/>
+    <w:lsdException w:name="Medium Shading 1" w:uiPriority="63"/>
+    <w:lsdException w:name="Medium Shading 2" w:uiPriority="64"/>
+    <w:lsdException w:name="Medium List 1" w:uiPriority="65"/>
+    <w:lsdException w:name="Medium List 2" w:uiPriority="66"/>
+    <w:lsdException w:name="Medium Grid 1" w:uiPriority="67"/>
+    <w:lsdException w:name="Medium Grid 2" w:uiPriority="68"/>
+    <w:lsdException w:name="Medium Grid 3" w:uiPriority="69"/>
+    <w:lsdException w:name="Dark List" w:uiPriority="70"/>
+    <w:lsdException w:name="Colorful Shading" w:uiPriority="71"/>
+    <w:lsdException w:name="Colorful List" w:uiPriority="72"/>
+    <w:lsdException w:name="Colorful Grid" w:uiPriority="73"/>
+    <w:lsdException w:name="Light Shading Accent 1" w:uiPriority="60"/>
+    <w:lsdException w:name="Light List Accent 1" w:uiPriority="61"/>
+    <w:lsdException w:name="Light Grid Accent 1" w:uiPriority="62"/>
+    <w:lsdException w:name="Medium Shading 1 Accent 1" w:uiPriority="63"/>
+    <w:lsdException w:name="Medium Shading 2 Accent 1" w:uiPriority="64"/>
+    <w:lsdException w:name="Medium List 1 Accent 1" w:uiPriority="65"/>
+    <w:lsdException w:name="Revision" w:semiHidden="1"/>
+    <w:lsdException w:name="List Paragraph" w:uiPriority="34" w:qFormat="1"/>
+    <w:lsdException w:name="Quote" w:uiPriority="29" w:qFormat="1"/>
+    <w:lsdException w:name="Intense Quote" w:uiPriority="30" w:qFormat="1"/>
+    <w:lsdException w:name="Medium List 2 Accent 1" w:uiPriority="66"/>
+    <w:lsdException w:name="Medium Grid 1 Accent 1" w:uiPriority="67"/>
+    <w:lsdException w:name="Medium Grid 2 Accent 1" w:uiPriority="68"/>
+    <w:lsdException w:name="Medium Grid 3 Accent 1" w:uiPriority="69"/>
+    <w:lsdException w:name="Dark List Accent 1" w:uiPriority="70"/>
+    <w:lsdException w:name="Colorful Shading Accent 1" w:uiPriority="71"/>
+    <w:lsdException w:name="Colorful List Accent 1" w:uiPriority="72"/>
+    <w:lsdException w:name="Colorful Grid Accent 1" w:uiPriority="73"/>
+    <w:lsdException w:name="Light Shading Accent 2" w:uiPriority="60"/>
+    <w:lsdException w:name="Light List Accent 2" w:uiPriority="61"/>
+    <w:lsdException w:name="Light Grid Accent 2" w:uiPriority="62"/>
+    <w:lsdException w:name="Medium Shading 1 Accent 2" w:uiPriority="63"/>
+    <w:lsdException w:name="Medium Shading 2 Accent 2" w:uiPriority="64"/>
+    <w:lsdException w:name="Medium List 1 Accent 2" w:uiPriority="65"/>
+    <w:lsdException w:name="Medium List 2 Accent 2" w:uiPriority="66"/>
+    <w:lsdException w:name="Medium Grid 1 Accent 2" w:uiPriority="67"/>
+    <w:lsdException w:name="Medium Grid 2 Accent 2" w:uiPriority="68"/>
+    <w:lsdException w:name="Medium Grid 3 Accent 2" w:uiPriority="69"/>
+    <w:lsdException w:name="Dark List Accent 2" w:uiPriority="70"/>
+    <w:lsdException w:name="Colorful Shading Accent 2" w:uiPriority="71"/>
+    <w:lsdException w:name="Colorful List Accent 2" w:uiPriority="72"/>
+    <w:lsdException w:name="Colorful Grid Accent 2" w:uiPriority="73"/>
+    <w:lsdException w:name="Light Shading Accent 3" w:uiPriority="60"/>
+    <w:lsdException w:name="Light List Accent 3" w:uiPriority="61"/>
+    <w:lsdException w:name="Light Grid Accent 3" w:uiPriority="62"/>
+    <w:lsdException w:name="Medium Shading 1 Accent 3" w:uiPriority="63"/>
+    <w:lsdException w:name="Medium Shading 2 Accent 3" w:uiPriority="64"/>
+    <w:lsdException w:name="Medium List 1 Accent 3" w:uiPriority="65"/>
+    <w:lsdException w:name="Medium List 2 Accent 3" w:uiPriority="66"/>
+    <w:lsdException w:name="Medium Grid 1 Accent 3" w:uiPriority="67"/>
+    <w:lsdException w:name="Medium Grid 2 Accent 3" w:uiPriority="68"/>
+    <w:lsdException w:name="Medium Grid 3 Accent 3" w:uiPriority="69"/>
+    <w:lsdException w:name="Dark List Accent 3" w:uiPriority="70"/>
+    <w:lsdException w:name="Colorful Shading Accent 3" w:uiPriority="71"/>
+    <w:lsdException w:name="Colorful List Accent 3" w:uiPriority="72"/>
+    <w:lsdException w:name="Colorful Grid Accent 3" w:uiPriority="73"/>
+    <w:lsdException w:name="Light Shading Accent 4" w:uiPriority="60"/>
+    <w:lsdException w:name="Light List Accent 4" w:uiPriority="61"/>
+    <w:lsdException w:name="Light Grid Accent 4" w:uiPriority="62"/>
+    <w:lsdException w:name="Medium Shading 1 Accent 4" w:uiPriority="63"/>
+    <w:lsdException w:name="Medium Shading 2 Accent 4" w:uiPriority="64"/>
+    <w:lsdException w:name="Medium List 1 Accent 4" w:uiPriority="65"/>
+    <w:lsdException w:name="Medium List 2 Accent 4" w:uiPriority="66"/>
+    <w:lsdException w:name="Medium Grid 1 Accent 4" w:uiPriority="67"/>
+    <w:lsdException w:name="Medium Grid 2 Accent 4" w:uiPriority="68"/>
+    <w:lsdException w:name="Medium Grid 3 Accent 4" w:uiPriority="69"/>
+    <w:lsdException w:name="Dark List Accent 4" w:uiPriority="70"/>
+    <w:lsdException w:name="Colorful Shading Accent 4" w:uiPriority="71"/>
+    <w:lsdException w:name="Colorful List Accent 4" w:uiPriority="72"/>
+    <w:lsdException w:name="Colorful Grid Accent 4" w:uiPriority="73"/>
+    <w:lsdException w:name="Light Shading Accent 5" w:uiPriority="60"/>
+    <w:lsdException w:name="Light List Accent 5" w:uiPriority="61"/>
+    <w:lsdException w:name="Light Grid Accent 5" w:uiPriority="62"/>
+    <w:lsdException w:name="Medium Shading 1 Accent 5" w:uiPriority="63"/>
+    <w:lsdException w:name="Medium Shading 2 Accent 5" w:uiPriority="64"/>
+    <w:lsdException w:name="Medium List 1 Accent 5" w:uiPriority="65"/>
+    <w:lsdException w:name="Medium List 2 Accent 5" w:uiPriority="66"/>
+    <w:lsdException w:name="Medium Grid 1 Accent 5" w:uiPriority="67"/>
+    <w:lsdException w:name="Medium Grid 2 Accent 5" w:uiPriority="68"/>
+    <w:lsdException w:name="Medium Grid 3 Accent 5" w:uiPriority="69"/>
+    <w:lsdException w:name="Dark List Accent 5" w:uiPriority="70"/>
+    <w:lsdException w:name="Colorful Shading Accent 5" w:uiPriority="71"/>
+    <w:lsdException w:name="Colorful List Accent 5" w:uiPriority="72"/>
+    <w:lsdException w:name="Colorful Grid Accent 5" w:uiPriority="73"/>
+    <w:lsdException w:name="Light Shading Accent 6" w:uiPriority="60"/>
+    <w:lsdException w:name="Light List Accent 6" w:uiPriority="61"/>
+    <w:lsdException w:name="Light Grid Accent 6" w:uiPriority="62"/>
+    <w:lsdException w:name="Medium Shading 1 Accent 6" w:uiPriority="63"/>
+    <w:lsdException w:name="Medium Shading 2 Accent 6" w:uiPriority="64"/>
+    <w:lsdException w:name="Medium List 1 Accent 6" w:uiPriority="65"/>
+    <w:lsdException w:name="Medium List 2 Accent 6" w:uiPriority="66"/>
+    <w:lsdException w:name="Medium Grid 1 Accent 6" w:uiPriority="67"/>
+    <w:lsdException w:name="Medium Grid 2 Accent 6" w:uiPriority="68"/>
+    <w:lsdException w:name="Medium Grid 3 Accent 6" w:uiPriority="69"/>
+    <w:lsdException w:name="Dark List Accent 6" w:uiPriority="70"/>
+    <w:lsdException w:name="Colorful Shading Accent 6" w:uiPriority="71"/>
+    <w:lsdException w:name="Colorful List Accent 6" w:uiPriority="72"/>
+    <w:lsdException w:name="Colorful Grid Accent 6" w:uiPriority="73"/>
+    <w:lsdException w:name="Subtle Emphasis" w:uiPriority="19" w:qFormat="1"/>
+    <w:lsdException w:name="Intense Emphasis" w:uiPriority="21" w:qFormat="1"/>
+    <w:lsdException w:name="Subtle Reference" w:uiPriority="31" w:qFormat="1"/>
+    <w:lsdException w:name="Intense Reference" w:uiPriority="32" w:qFormat="1"/>
+    <w:lsdException w:name="Book Title" w:uiPriority="33" w:qFormat="1"/>
+    <w:lsdException w:name="Bibliography" w:semiHidden="1" w:uiPriority="37" w:unhideWhenUsed="1"/>
+    <w:lsdException w:name="TOC Heading" w:semiHidden="1" w:uiPriority="39" w:unhideWhenUsed="1" w:qFormat="1"/>
+    <w:lsdException w:name="Plain Table 1" w:uiPriority="41"/>
+    <w:lsdException w:name="Plain Table 2" w:uiPriority="42"/>
+    <w:lsdException w:name="Plain Table 3" w:uiPriority="43"/>
+    <w:lsdException w:name="Plain Table 4" w:uiPriority="44"/>
+    <w:lsdException w:name="Plain Table 5" w:uiPriority="45"/>
+    <w:lsdException w:name="Grid Table Light" w:uiPriority="40"/>
+    <w:lsdException w:name="Grid Table 1 Light" w:uiPriority="46"/>
+    <w:lsdException w:name="Grid Table 2" w:uiPriority="47"/>
+    <w:lsdException w:name="Grid Table 3" w:uiPriority="48"/>
+    <w:lsdException w:name="Grid Table 4" w:uiPriority="49"/>
+    <w:lsdException w:name="Grid Table 5 Dark" w:uiPriority="50"/>
+    <w:lsdException w:name="Grid Table 6 Colorful" w:uiPriority="51"/>
+    <w:lsdException w:name="Grid Table 7 Colorful" w:uiPriority="52"/>
+    <w:lsdException w:name="Grid Table 1 Light Accent 1" w:uiPriority="46"/>
+    <w:lsdException w:name="Grid Table 2 Accent 1" w:uiPriority="47"/>
+    <w:lsdException w:name="Grid Table 3 Accent 1" w:uiPriority="48"/>
+    <w:lsdException w:name="Grid Table 4 Accent 1" w:uiPriority="49"/>
+    <w:lsdException w:name="Grid Table 5 Dark Accent 1" w:uiPriority="50"/>
+    <w:lsdException w:name="Grid Table 6 Colorful Accent 1" w:uiPriority="51"/>
+    <w:lsdException w:name="Grid Table 7 Colorful Accent 1" w:uiPriority="52"/>
+    <w:lsdException w:name="Grid Table 1 Light Accent 2" w:uiPriority="46"/>
+    <w:lsdException w:name="Grid Table 2 Accent 2" w:uiPriority="47"/>
+    <w:lsdException w:name="Grid Table 3 Accent 2" w:uiPriority="48"/>
+    <w:lsdException w:name="Grid Table 4 Accent 2" w:uiPriority="49"/>
+    <w:lsdException w:name="Grid Table 5 Dark Accent 2" w:uiPriority="50"/>
+    <w:lsdException w:name="Grid Table 6 Colorful Accent 2" w:uiPriority="51"/>
+    <w:lsdException w:name="Grid Table 7 Colorful Accent 2" w:uiPriority="52"/>
+    <w:lsdException w:name="Grid Table 1 Light Accent 3" w:uiPriority="46"/>
+    <w:lsdException w:name="Grid Table 2 Accent 3" w:uiPriority="47"/>
+    <w:lsdException w:name="Grid Table 3 Accent 3" w:uiPriority="48"/>
+    <w:lsdException w:name="Grid Table 4 Accent 3" w:uiPriority="49"/>
+    <w:lsdException w:name="Grid Table 5 Dark Accent 3" w:uiPriority="50"/>
+    <w:lsdException w:name="Grid Table 6 Colorful Accent 3" w:uiPriority="51"/>
+    <w:lsdException w:name="Grid Table 7 Colorful Accent 3" w:uiPriority="52"/>
+    <w:lsdException w:name="Grid Table 1 Light Accent 4" w:uiPriority="46"/>
+    <w:lsdException w:name="Grid Table 2 Accent 4" w:uiPriority="47"/>
+    <w:lsdException w:name="Grid Table 3 Accent 4" w:uiPriority="48"/>
+    <w:lsdException w:name="Grid Table 4 Accent 4" w:uiPriority="49"/>
+    <w:lsdException w:name="Grid Table 5 Dark Accent 4" w:uiPriority="50"/>
+    <w:lsdException w:name="Grid Table 6 Colorful Accent 4" w:uiPriority="51"/>
+    <w:lsdException w:name="Grid Table 7 Colorful Accent 4" w:uiPriority="52"/>
+    <w:lsdException w:name="Grid Table 1 Light Accent 5" w:uiPriority="46"/>
+    <w:lsdException w:name="Grid Table 2 Accent 5" w:uiPriority="47"/>
+    <w:lsdException w:name="Grid Table 3 Accent 5" w:uiPriority="48"/>
+    <w:lsdException w:name="Grid Table 4 Accent 5" w:uiPriority="49"/>
+    <w:lsdException w:name="Grid Table 5 Dark Accent 5" w:uiPriority="50"/>
+    <w:lsdException w:name="Grid Table 6 Colorful Accent 5" w:uiPriority="51"/>
+    <w:lsdException w:name="Grid Table 7 Colorful Accent 5" w:uiPriority="52"/>
+    <w:lsdException w:name="Grid Table 1 Light Accent 6" w:uiPriority="46"/>
+    <w:lsdException w:name="Grid Table 2 Accent 6" w:uiPriority="47"/>
+    <w:lsdException w:name="Grid Table 3 Accent 6" w:uiPriority="48"/>
+    <w:lsdException w:name="Grid Table 4 Accent 6" w:uiPriority="49"/>
+    <w:lsdException w:name="Grid Table 5 Dark Accent 6" w:uiPriority="50"/>
+    <w:lsdException w:name="Grid Table 6 Colorful Accent 6" w:uiPriority="51"/>
+    <w:lsdException w:name="Grid Table 7 Colorful Accent 6" w:uiPriority="52"/>
+    <w:lsdException w:name="List Table 1 Light" w:uiPriority="46"/>
+    <w:lsdException w:name="List Table 2" w:uiPriority="47"/>
+    <w:lsdException w:name="List Table 3" w:uiPriority="48"/>
+    <w:lsdException w:name="List Table 4" w:uiPriority="49"/>
+    <w:lsdException w:name="List Table 5 Dark" w:uiPriority="50"/>
+    <w:lsdException w:name="List Table 6 Colorful" w:uiPriority="51"/>
+    <w:lsdException w:name="List Table 7 Colorful" w:uiPriority="52"/>
+    <w:lsdException w:name="List Table 1 Light Accent 1" w:uiPriority="46"/>
+    <w:lsdException w:name="List Table 2 Accent 1" w:uiPriority="47"/>
+    <w:lsdException w:name="List Table 3 Accent 1" w:uiPriority="48"/>
+    <w:lsdException w:name="List Table 4 Accent 1" w:uiPriority="49"/>
+    <w:lsdException w:name="List Table 5 Dark Accent 1" w:uiPriority="50"/>
+    <w:lsdException w:name="List Table 6 Colorful Accent 1" w:uiPriority="51"/>
+    <w:lsdException w:name="List Table 7 Colorful Accent 1" w:uiPriority="52"/>
+    <w:lsdException w:name="List Table 1 Light Accent 2" w:uiPriority="46"/>
+    <w:lsdException w:name="List Table 2 Accent 2" w:uiPriority="47"/>
+    <w:lsdException w:name="List Table 3 Accent 2" w:uiPriority="48"/>
+    <w:lsdException w:name="List Table 4 Accent 2" w:uiPriority="49"/>
+    <w:lsdException w:name="List Table 5 Dark Accent 2" w:uiPriority="50"/>
+    <w:lsdException w:name="List Table 6 Colorful Accent 2" w:uiPriority="51"/>
+    <w:lsdException w:name="List Table 7 Colorful Accent 2" w:uiPriority="52"/>
+    <w:lsdException w:name="List Table 1 Light Accent 3" w:uiPriority="46"/>
+    <w:lsdException w:name="List Table 2 Accent 3" w:uiPriority="47"/>
+    <w:lsdException w:name="List Table 3 Accent 3" w:uiPriority="48"/>
+    <w:lsdException w:name="List Table 4 Accent 3" w:uiPriority="49"/>
+    <w:lsdException w:name="List Table 5 Dark Accent 3" w:uiPriority="50"/>
+    <w:lsdException w:name="List Table 6 Colorful Accent 3" w:uiPriority="51"/>
+    <w:lsdException w:name="List Table 7 Colorful Accent 3" w:uiPriority="52"/>
+    <w:lsdException w:name="List Table 1 Light Accent 4" w:uiPriority="46"/>
+    <w:lsdException w:name="List Table 2 Accent 4" w:uiPriority="47"/>
+    <w:lsdException w:name="List Table 3 Accent 4" w:uiPriority="48"/>
+    <w:lsdException w:name="List Table 4 Accent 4" w:uiPriority="49"/>
+    <w:lsdException w:name="List Table 5 Dark Accent 4" w:uiPriority="50"/>
+    <w:lsdException w:name="List Table 6 Colorful Accent 4" w:uiPriority="51"/>
+    <w:lsdException w:name="List Table 7 Colorful Accent 4" w:uiPriority="52"/>
+    <w:lsdException w:name="List Table 1 Light Accent 5" w:uiPriority="46"/>
+    <w:lsdException w:name="List Table 2 Accent 5" w:uiPriority="47"/>
+    <w:lsdException w:name="List Table 3 Accent 5" w:uiPriority="48"/>
+    <w:lsdException w:name="List Table 4 Accent 5" w:uiPriority="49"/>
+    <w:lsdException w:name="List Table 5 Dark Accent 5" w:uiPriority="50"/>
+    <w:lsdException w:name="List Table 6 Colorful Accent 5" w:uiPriority="51"/>
+    <w:lsdException w:name="List Table 7 Colorful Accent 5" w:uiPriority="52"/>
+    <w:lsdException w:name="List Table 1 Light Accent 6" w:uiPriority="46"/>
+    <w:lsdException w:name="List Table 2 Accent 6" w:uiPriority="47"/>
+    <w:lsdException w:name="List Table 3 Accent 6" w:uiPriority="48"/>
+    <w:lsdException w:name="List Table 4 Accent 6" w:uiPriority="49"/>
+    <w:lsdException w:name="List Table 5 Dark Accent 6" w:uiPriority="50"/>
+    <w:lsdException w:name="List Table 6 Colorful Accent 6" w:uiPriority="51"/>
+    <w:lsdException w:name="List Table 7 Colorful Accent 6" w:uiPriority="52"/>
+    <w:lsdException w:name="Mention" w:semiHidden="1" w:unhideWhenUsed="1"/>
+    <w:lsdException w:name="Smart Hyperlink" w:semiHidden="1" w:unhideWhenUsed="1"/>
+    <w:lsdException w:name="Hashtag" w:semiHidden="1" w:unhideWhenUsed="1"/>
   </w:latentStyles>
   <w:style w:type="paragraph" w:default="1" w:styleId="Standard">
     <w:name w:val="Normal"/>
@@ -6576,8 +7191,8 @@
       <w:u w:val="single"/>
     </w:rPr>
   </w:style>
-  <w:style w:type="table" w:customStyle="1" w:styleId="PlainTable3">
-    <w:name w:val="Plain Table 3"/>
+  <w:style w:type="table" w:customStyle="1" w:styleId="EinfacheTabelle31">
+    <w:name w:val="Einfache Tabelle 31"/>
     <w:basedOn w:val="NormaleTabelle"/>
     <w:uiPriority w:val="43"/>
     <w:rsid w:val="005C081D"/>
@@ -6669,8 +7284,8 @@
       </w:tcPr>
     </w:tblStylePr>
   </w:style>
-  <w:style w:type="table" w:customStyle="1" w:styleId="PlainTable5">
-    <w:name w:val="Plain Table 5"/>
+  <w:style w:type="table" w:customStyle="1" w:styleId="EinfacheTabelle51">
+    <w:name w:val="Einfache Tabelle 51"/>
     <w:basedOn w:val="NormaleTabelle"/>
     <w:uiPriority w:val="45"/>
     <w:rsid w:val="005C081D"/>
@@ -6889,842 +7504,21 @@
       <w:szCs w:val="18"/>
     </w:rPr>
   </w:style>
-</w:styles>
-</file>
-
-<file path=word/stylesWithEffects.xml><?xml version="1.0" encoding="utf-8"?>
-<w:styles xmlns:wpc="http://schemas.microsoft.com/office/word/2010/wordprocessingCanvas" xmlns:mc="http://schemas.openxmlformats.org/markup-compatibility/2006" xmlns:o="urn:schemas-microsoft-com:office:office" xmlns:r="http://schemas.openxmlformats.org/officeDocument/2006/relationships" xmlns:m="http://schemas.openxmlformats.org/officeDocument/2006/math" xmlns:v="urn:schemas-microsoft-com:vml" xmlns:wp14="http://schemas.microsoft.com/office/word/2010/wordprocessingDrawing" xmlns:wp="http://schemas.openxmlformats.org/drawingml/2006/wordprocessingDrawing" xmlns:w10="urn:schemas-microsoft-com:office:word" xmlns:w="http://schemas.openxmlformats.org/wordprocessingml/2006/main" xmlns:w14="http://schemas.microsoft.com/office/word/2010/wordml" xmlns:wpg="http://schemas.microsoft.com/office/word/2010/wordprocessingGroup" xmlns:wpi="http://schemas.microsoft.com/office/word/2010/wordprocessingInk" xmlns:wne="http://schemas.microsoft.com/office/word/2006/wordml" xmlns:wps="http://schemas.microsoft.com/office/word/2010/wordprocessingShape" mc:Ignorable="w14 wp14">
-  <w:docDefaults>
-    <w:rPrDefault>
-      <w:rPr>
-        <w:rFonts w:asciiTheme="minorHAnsi" w:eastAsiaTheme="minorHAnsi" w:hAnsiTheme="minorHAnsi" w:cstheme="minorBidi"/>
-        <w:sz w:val="22"/>
-        <w:szCs w:val="22"/>
-        <w:lang w:val="de-DE" w:eastAsia="en-US" w:bidi="ar-SA"/>
-      </w:rPr>
-    </w:rPrDefault>
-    <w:pPrDefault>
-      <w:pPr>
-        <w:spacing w:after="160" w:line="259" w:lineRule="auto"/>
-      </w:pPr>
-    </w:pPrDefault>
-  </w:docDefaults>
-  <w:latentStyles w:defLockedState="0" w:defUIPriority="99" w:defSemiHidden="1" w:defUnhideWhenUsed="1" w:defQFormat="0" w:count="267">
-    <w:lsdException w:name="Normal" w:semiHidden="0" w:uiPriority="0" w:unhideWhenUsed="0" w:qFormat="1"/>
-    <w:lsdException w:name="heading 1" w:semiHidden="0" w:uiPriority="9" w:unhideWhenUsed="0" w:qFormat="1"/>
-    <w:lsdException w:name="heading 2" w:uiPriority="9" w:qFormat="1"/>
-    <w:lsdException w:name="heading 3" w:uiPriority="9" w:qFormat="1"/>
-    <w:lsdException w:name="heading 4" w:uiPriority="9" w:qFormat="1"/>
-    <w:lsdException w:name="heading 5" w:uiPriority="9" w:qFormat="1"/>
-    <w:lsdException w:name="heading 6" w:uiPriority="9" w:qFormat="1"/>
-    <w:lsdException w:name="heading 7" w:uiPriority="9" w:qFormat="1"/>
-    <w:lsdException w:name="heading 8" w:uiPriority="9" w:qFormat="1"/>
-    <w:lsdException w:name="heading 9" w:uiPriority="9" w:qFormat="1"/>
-    <w:lsdException w:name="toc 1" w:uiPriority="39"/>
-    <w:lsdException w:name="toc 2" w:uiPriority="39"/>
-    <w:lsdException w:name="toc 3" w:uiPriority="39"/>
-    <w:lsdException w:name="toc 4" w:uiPriority="39"/>
-    <w:lsdException w:name="toc 5" w:uiPriority="39"/>
-    <w:lsdException w:name="toc 6" w:uiPriority="39"/>
-    <w:lsdException w:name="toc 7" w:uiPriority="39"/>
-    <w:lsdException w:name="toc 8" w:uiPriority="39"/>
-    <w:lsdException w:name="toc 9" w:uiPriority="39"/>
-    <w:lsdException w:name="caption" w:uiPriority="35" w:qFormat="1"/>
-    <w:lsdException w:name="Title" w:semiHidden="0" w:uiPriority="10" w:unhideWhenUsed="0" w:qFormat="1"/>
-    <w:lsdException w:name="Default Paragraph Font" w:uiPriority="1"/>
-    <w:lsdException w:name="Subtitle" w:semiHidden="0" w:uiPriority="11" w:unhideWhenUsed="0" w:qFormat="1"/>
-    <w:lsdException w:name="Strong" w:semiHidden="0" w:uiPriority="22" w:unhideWhenUsed="0" w:qFormat="1"/>
-    <w:lsdException w:name="Emphasis" w:semiHidden="0" w:uiPriority="20" w:unhideWhenUsed="0" w:qFormat="1"/>
-    <w:lsdException w:name="Normal Table" w:semiHidden="0" w:unhideWhenUsed="0"/>
-    <w:lsdException w:name="Table Web 2" w:semiHidden="0" w:unhideWhenUsed="0"/>
-    <w:lsdException w:name="Table Grid" w:semiHidden="0" w:uiPriority="39" w:unhideWhenUsed="0"/>
-    <w:lsdException w:name="Table Theme" w:semiHidden="0" w:unhideWhenUsed="0"/>
-    <w:lsdException w:name="Placeholder Text" w:unhideWhenUsed="0"/>
-    <w:lsdException w:name="No Spacing" w:semiHidden="0" w:uiPriority="1" w:unhideWhenUsed="0" w:qFormat="1"/>
-    <w:lsdException w:name="Light Shading" w:semiHidden="0" w:uiPriority="60" w:unhideWhenUsed="0"/>
-    <w:lsdException w:name="Light List" w:semiHidden="0" w:uiPriority="61" w:unhideWhenUsed="0"/>
-    <w:lsdException w:name="Light Grid" w:semiHidden="0" w:uiPriority="62" w:unhideWhenUsed="0"/>
-    <w:lsdException w:name="Medium Shading 1" w:semiHidden="0" w:uiPriority="63" w:unhideWhenUsed="0"/>
-    <w:lsdException w:name="Medium Shading 2" w:semiHidden="0" w:uiPriority="64" w:unhideWhenUsed="0"/>
-    <w:lsdException w:name="Medium List 1" w:semiHidden="0" w:uiPriority="65" w:unhideWhenUsed="0"/>
-    <w:lsdException w:name="Medium List 2" w:semiHidden="0" w:uiPriority="66" w:unhideWhenUsed="0"/>
-    <w:lsdException w:name="Medium Grid 1" w:semiHidden="0" w:uiPriority="67" w:unhideWhenUsed="0"/>
-    <w:lsdException w:name="Medium Grid 2" w:semiHidden="0" w:uiPriority="68" w:unhideWhenUsed="0"/>
-    <w:lsdException w:name="Medium Grid 3" w:semiHidden="0" w:uiPriority="69" w:unhideWhenUsed="0"/>
-    <w:lsdException w:name="Dark List" w:semiHidden="0" w:uiPriority="70" w:unhideWhenUsed="0"/>
-    <w:lsdException w:name="Colorful Shading" w:semiHidden="0" w:uiPriority="71" w:unhideWhenUsed="0"/>
-    <w:lsdException w:name="Colorful List" w:semiHidden="0" w:uiPriority="72" w:unhideWhenUsed="0"/>
-    <w:lsdException w:name="Colorful Grid" w:semiHidden="0" w:uiPriority="73" w:unhideWhenUsed="0"/>
-    <w:lsdException w:name="Light Shading Accent 1" w:semiHidden="0" w:uiPriority="60" w:unhideWhenUsed="0"/>
-    <w:lsdException w:name="Light List Accent 1" w:semiHidden="0" w:uiPriority="61" w:unhideWhenUsed="0"/>
-    <w:lsdException w:name="Light Grid Accent 1" w:semiHidden="0" w:uiPriority="62" w:unhideWhenUsed="0"/>
-    <w:lsdException w:name="Medium Shading 1 Accent 1" w:semiHidden="0" w:uiPriority="63" w:unhideWhenUsed="0"/>
-    <w:lsdException w:name="Medium Shading 2 Accent 1" w:semiHidden="0" w:uiPriority="64" w:unhideWhenUsed="0"/>
-    <w:lsdException w:name="Medium List 1 Accent 1" w:semiHidden="0" w:uiPriority="65" w:unhideWhenUsed="0"/>
-    <w:lsdException w:name="Revision" w:unhideWhenUsed="0"/>
-    <w:lsdException w:name="List Paragraph" w:semiHidden="0" w:uiPriority="34" w:unhideWhenUsed="0" w:qFormat="1"/>
-    <w:lsdException w:name="Quote" w:semiHidden="0" w:uiPriority="29" w:unhideWhenUsed="0" w:qFormat="1"/>
-    <w:lsdException w:name="Intense Quote" w:semiHidden="0" w:uiPriority="30" w:unhideWhenUsed="0" w:qFormat="1"/>
-    <w:lsdException w:name="Medium List 2 Accent 1" w:semiHidden="0" w:uiPriority="66" w:unhideWhenUsed="0"/>
-    <w:lsdException w:name="Medium Grid 1 Accent 1" w:semiHidden="0" w:uiPriority="67" w:unhideWhenUsed="0"/>
-    <w:lsdException w:name="Medium Grid 2 Accent 1" w:semiHidden="0" w:uiPriority="68" w:unhideWhenUsed="0"/>
-    <w:lsdException w:name="Medium Grid 3 Accent 1" w:semiHidden="0" w:uiPriority="69" w:unhideWhenUsed="0"/>
-    <w:lsdException w:name="Dark List Accent 1" w:semiHidden="0" w:uiPriority="70" w:unhideWhenUsed="0"/>
-    <w:lsdException w:name="Colorful Shading Accent 1" w:semiHidden="0" w:uiPriority="71" w:unhideWhenUsed="0"/>
-    <w:lsdException w:name="Colorful List Accent 1" w:semiHidden="0" w:uiPriority="72" w:unhideWhenUsed="0"/>
-    <w:lsdException w:name="Colorful Grid Accent 1" w:semiHidden="0" w:uiPriority="73" w:unhideWhenUsed="0"/>
-    <w:lsdException w:name="Light Shading Accent 2" w:semiHidden="0" w:uiPriority="60" w:unhideWhenUsed="0"/>
-    <w:lsdException w:name="Light List Accent 2" w:semiHidden="0" w:uiPriority="61" w:unhideWhenUsed="0"/>
-    <w:lsdException w:name="Light Grid Accent 2" w:semiHidden="0" w:uiPriority="62" w:unhideWhenUsed="0"/>
-    <w:lsdException w:name="Medium Shading 1 Accent 2" w:semiHidden="0" w:uiPriority="63" w:unhideWhenUsed="0"/>
-    <w:lsdException w:name="Medium Shading 2 Accent 2" w:semiHidden="0" w:uiPriority="64" w:unhideWhenUsed="0"/>
-    <w:lsdException w:name="Medium List 1 Accent 2" w:semiHidden="0" w:uiPriority="65" w:unhideWhenUsed="0"/>
-    <w:lsdException w:name="Medium List 2 Accent 2" w:semiHidden="0" w:uiPriority="66" w:unhideWhenUsed="0"/>
-    <w:lsdException w:name="Medium Grid 1 Accent 2" w:semiHidden="0" w:uiPriority="67" w:unhideWhenUsed="0"/>
-    <w:lsdException w:name="Medium Grid 2 Accent 2" w:semiHidden="0" w:uiPriority="68" w:unhideWhenUsed="0"/>
-    <w:lsdException w:name="Medium Grid 3 Accent 2" w:semiHidden="0" w:uiPriority="69" w:unhideWhenUsed="0"/>
-    <w:lsdException w:name="Dark List Accent 2" w:semiHidden="0" w:uiPriority="70" w:unhideWhenUsed="0"/>
-    <w:lsdException w:name="Colorful Shading Accent 2" w:semiHidden="0" w:uiPriority="71" w:unhideWhenUsed="0"/>
-    <w:lsdException w:name="Colorful List Accent 2" w:semiHidden="0" w:uiPriority="72" w:unhideWhenUsed="0"/>
-    <w:lsdException w:name="Colorful Grid Accent 2" w:semiHidden="0" w:uiPriority="73" w:unhideWhenUsed="0"/>
-    <w:lsdException w:name="Light Shading Accent 3" w:semiHidden="0" w:uiPriority="60" w:unhideWhenUsed="0"/>
-    <w:lsdException w:name="Light List Accent 3" w:semiHidden="0" w:uiPriority="61" w:unhideWhenUsed="0"/>
-    <w:lsdException w:name="Light Grid Accent 3" w:semiHidden="0" w:uiPriority="62" w:unhideWhenUsed="0"/>
-    <w:lsdException w:name="Medium Shading 1 Accent 3" w:semiHidden="0" w:uiPriority="63" w:unhideWhenUsed="0"/>
-    <w:lsdException w:name="Medium Shading 2 Accent 3" w:semiHidden="0" w:uiPriority="64" w:unhideWhenUsed="0"/>
-    <w:lsdException w:name="Medium List 1 Accent 3" w:semiHidden="0" w:uiPriority="65" w:unhideWhenUsed="0"/>
-    <w:lsdException w:name="Medium List 2 Accent 3" w:semiHidden="0" w:uiPriority="66" w:unhideWhenUsed="0"/>
-    <w:lsdException w:name="Medium Grid 1 Accent 3" w:semiHidden="0" w:uiPriority="67" w:unhideWhenUsed="0"/>
-    <w:lsdException w:name="Medium Grid 2 Accent 3" w:semiHidden="0" w:uiPriority="68" w:unhideWhenUsed="0"/>
-    <w:lsdException w:name="Medium Grid 3 Accent 3" w:semiHidden="0" w:uiPriority="69" w:unhideWhenUsed="0"/>
-    <w:lsdException w:name="Dark List Accent 3" w:semiHidden="0" w:uiPriority="70" w:unhideWhenUsed="0"/>
-    <w:lsdException w:name="Colorful Shading Accent 3" w:semiHidden="0" w:uiPriority="71" w:unhideWhenUsed="0"/>
-    <w:lsdException w:name="Colorful List Accent 3" w:semiHidden="0" w:uiPriority="72" w:unhideWhenUsed="0"/>
-    <w:lsdException w:name="Colorful Grid Accent 3" w:semiHidden="0" w:uiPriority="73" w:unhideWhenUsed="0"/>
-    <w:lsdException w:name="Light Shading Accent 4" w:semiHidden="0" w:uiPriority="60" w:unhideWhenUsed="0"/>
-    <w:lsdException w:name="Light List Accent 4" w:semiHidden="0" w:uiPriority="61" w:unhideWhenUsed="0"/>
-    <w:lsdException w:name="Light Grid Accent 4" w:semiHidden="0" w:uiPriority="62" w:unhideWhenUsed="0"/>
-    <w:lsdException w:name="Medium Shading 1 Accent 4" w:semiHidden="0" w:uiPriority="63" w:unhideWhenUsed="0"/>
-    <w:lsdException w:name="Medium Shading 2 Accent 4" w:semiHidden="0" w:uiPriority="64" w:unhideWhenUsed="0"/>
-    <w:lsdException w:name="Medium List 1 Accent 4" w:semiHidden="0" w:uiPriority="65" w:unhideWhenUsed="0"/>
-    <w:lsdException w:name="Medium List 2 Accent 4" w:semiHidden="0" w:uiPriority="66" w:unhideWhenUsed="0"/>
-    <w:lsdException w:name="Medium Grid 1 Accent 4" w:semiHidden="0" w:uiPriority="67" w:unhideWhenUsed="0"/>
-    <w:lsdException w:name="Medium Grid 2 Accent 4" w:semiHidden="0" w:uiPriority="68" w:unhideWhenUsed="0"/>
-    <w:lsdException w:name="Medium Grid 3 Accent 4" w:semiHidden="0" w:uiPriority="69" w:unhideWhenUsed="0"/>
-    <w:lsdException w:name="Dark List Accent 4" w:semiHidden="0" w:uiPriority="70" w:unhideWhenUsed="0"/>
-    <w:lsdException w:name="Colorful Shading Accent 4" w:semiHidden="0" w:uiPriority="71" w:unhideWhenUsed="0"/>
-    <w:lsdException w:name="Colorful List Accent 4" w:semiHidden="0" w:uiPriority="72" w:unhideWhenUsed="0"/>
-    <w:lsdException w:name="Colorful Grid Accent 4" w:semiHidden="0" w:uiPriority="73" w:unhideWhenUsed="0"/>
-    <w:lsdException w:name="Light Shading Accent 5" w:semiHidden="0" w:uiPriority="60" w:unhideWhenUsed="0"/>
-    <w:lsdException w:name="Light List Accent 5" w:semiHidden="0" w:uiPriority="61" w:unhideWhenUsed="0"/>
-    <w:lsdException w:name="Light Grid Accent 5" w:semiHidden="0" w:uiPriority="62" w:unhideWhenUsed="0"/>
-    <w:lsdException w:name="Medium Shading 1 Accent 5" w:semiHidden="0" w:uiPriority="63" w:unhideWhenUsed="0"/>
-    <w:lsdException w:name="Medium Shading 2 Accent 5" w:semiHidden="0" w:uiPriority="64" w:unhideWhenUsed="0"/>
-    <w:lsdException w:name="Medium List 1 Accent 5" w:semiHidden="0" w:uiPriority="65" w:unhideWhenUsed="0"/>
-    <w:lsdException w:name="Medium List 2 Accent 5" w:semiHidden="0" w:uiPriority="66" w:unhideWhenUsed="0"/>
-    <w:lsdException w:name="Medium Grid 1 Accent 5" w:semiHidden="0" w:uiPriority="67" w:unhideWhenUsed="0"/>
-    <w:lsdException w:name="Medium Grid 2 Accent 5" w:semiHidden="0" w:uiPriority="68" w:unhideWhenUsed="0"/>
-    <w:lsdException w:name="Medium Grid 3 Accent 5" w:semiHidden="0" w:uiPriority="69" w:unhideWhenUsed="0"/>
-    <w:lsdException w:name="Dark List Accent 5" w:semiHidden="0" w:uiPriority="70" w:unhideWhenUsed="0"/>
-    <w:lsdException w:name="Colorful Shading Accent 5" w:semiHidden="0" w:uiPriority="71" w:unhideWhenUsed="0"/>
-    <w:lsdException w:name="Colorful List Accent 5" w:semiHidden="0" w:uiPriority="72" w:unhideWhenUsed="0"/>
-    <w:lsdException w:name="Colorful Grid Accent 5" w:semiHidden="0" w:uiPriority="73" w:unhideWhenUsed="0"/>
-    <w:lsdException w:name="Light Shading Accent 6" w:semiHidden="0" w:uiPriority="60" w:unhideWhenUsed="0"/>
-    <w:lsdException w:name="Light List Accent 6" w:semiHidden="0" w:uiPriority="61" w:unhideWhenUsed="0"/>
-    <w:lsdException w:name="Light Grid Accent 6" w:semiHidden="0" w:uiPriority="62" w:unhideWhenUsed="0"/>
-    <w:lsdException w:name="Medium Shading 1 Accent 6" w:semiHidden="0" w:uiPriority="63" w:unhideWhenUsed="0"/>
-    <w:lsdException w:name="Medium Shading 2 Accent 6" w:semiHidden="0" w:uiPriority="64" w:unhideWhenUsed="0"/>
-    <w:lsdException w:name="Medium List 1 Accent 6" w:semiHidden="0" w:uiPriority="65" w:unhideWhenUsed="0"/>
-    <w:lsdException w:name="Medium List 2 Accent 6" w:semiHidden="0" w:uiPriority="66" w:unhideWhenUsed="0"/>
-    <w:lsdException w:name="Medium Grid 1 Accent 6" w:semiHidden="0" w:uiPriority="67" w:unhideWhenUsed="0"/>
-    <w:lsdException w:name="Medium Grid 2 Accent 6" w:semiHidden="0" w:uiPriority="68" w:unhideWhenUsed="0"/>
-    <w:lsdException w:name="Medium Grid 3 Accent 6" w:semiHidden="0" w:uiPriority="69" w:unhideWhenUsed="0"/>
-    <w:lsdException w:name="Dark List Accent 6" w:semiHidden="0" w:uiPriority="70" w:unhideWhenUsed="0"/>
-    <w:lsdException w:name="Colorful Shading Accent 6" w:semiHidden="0" w:uiPriority="71" w:unhideWhenUsed="0"/>
-    <w:lsdException w:name="Colorful List Accent 6" w:semiHidden="0" w:uiPriority="72" w:unhideWhenUsed="0"/>
-    <w:lsdException w:name="Colorful Grid Accent 6" w:semiHidden="0" w:uiPriority="73" w:unhideWhenUsed="0"/>
-    <w:lsdException w:name="Subtle Emphasis" w:semiHidden="0" w:uiPriority="19" w:unhideWhenUsed="0" w:qFormat="1"/>
-    <w:lsdException w:name="Intense Emphasis" w:semiHidden="0" w:uiPriority="21" w:unhideWhenUsed="0" w:qFormat="1"/>
-    <w:lsdException w:name="Subtle Reference" w:semiHidden="0" w:uiPriority="31" w:unhideWhenUsed="0" w:qFormat="1"/>
-    <w:lsdException w:name="Intense Reference" w:semiHidden="0" w:uiPriority="32" w:unhideWhenUsed="0" w:qFormat="1"/>
-    <w:lsdException w:name="Book Title" w:semiHidden="0" w:uiPriority="33" w:unhideWhenUsed="0" w:qFormat="1"/>
-    <w:lsdException w:name="Bibliography" w:uiPriority="37"/>
-    <w:lsdException w:name="TOC Heading" w:uiPriority="39" w:qFormat="1"/>
-  </w:latentStyles>
-  <w:style w:type="paragraph" w:default="1" w:styleId="Standard">
-    <w:name w:val="Normal"/>
+  <w:style w:type="paragraph" w:styleId="Beschriftung">
+    <w:name w:val="caption"/>
+    <w:basedOn w:val="Standard"/>
+    <w:next w:val="Standard"/>
+    <w:uiPriority w:val="35"/>
+    <w:unhideWhenUsed/>
     <w:qFormat/>
-    <w:rsid w:val="00C20451"/>
+    <w:rsid w:val="00780825"/>
     <w:pPr>
-      <w:spacing w:after="120" w:line="360" w:lineRule="auto"/>
+      <w:spacing w:after="200" w:line="240" w:lineRule="auto"/>
     </w:pPr>
     <w:rPr>
-      <w:rFonts w:ascii="Arial" w:hAnsi="Arial"/>
-    </w:rPr>
-  </w:style>
-  <w:style w:type="paragraph" w:styleId="berschrift1">
-    <w:name w:val="heading 1"/>
-    <w:basedOn w:val="Standard"/>
-    <w:next w:val="Standard"/>
-    <w:link w:val="berschrift1Zchn"/>
-    <w:uiPriority w:val="9"/>
-    <w:qFormat/>
-    <w:rsid w:val="00254831"/>
-    <w:pPr>
-      <w:keepNext/>
-      <w:keepLines/>
-      <w:pageBreakBefore/>
-      <w:numPr>
-        <w:numId w:val="8"/>
-      </w:numPr>
-      <w:spacing w:before="120"/>
-      <w:ind w:left="357" w:hanging="357"/>
-      <w:outlineLvl w:val="0"/>
-    </w:pPr>
-    <w:rPr>
-      <w:rFonts w:eastAsiaTheme="majorEastAsia" w:cs="Arial"/>
-      <w:b/>
-      <w:szCs w:val="32"/>
-    </w:rPr>
-  </w:style>
-  <w:style w:type="paragraph" w:styleId="berschrift2">
-    <w:name w:val="heading 2"/>
-    <w:basedOn w:val="Standard"/>
-    <w:next w:val="Standard"/>
-    <w:link w:val="berschrift2Zchn"/>
-    <w:uiPriority w:val="9"/>
-    <w:unhideWhenUsed/>
-    <w:qFormat/>
-    <w:rsid w:val="000B5EBA"/>
-    <w:pPr>
-      <w:keepNext/>
-      <w:keepLines/>
-      <w:numPr>
-        <w:ilvl w:val="1"/>
-        <w:numId w:val="8"/>
-      </w:numPr>
-      <w:spacing w:before="120" w:after="0"/>
-      <w:outlineLvl w:val="1"/>
-    </w:pPr>
-    <w:rPr>
-      <w:rFonts w:eastAsiaTheme="majorEastAsia" w:cstheme="majorBidi"/>
-      <w:szCs w:val="26"/>
-      <w:u w:val="single"/>
-    </w:rPr>
-  </w:style>
-  <w:style w:type="paragraph" w:styleId="berschrift3">
-    <w:name w:val="heading 3"/>
-    <w:basedOn w:val="Standard"/>
-    <w:next w:val="Standard"/>
-    <w:link w:val="berschrift3Zchn"/>
-    <w:uiPriority w:val="9"/>
-    <w:unhideWhenUsed/>
-    <w:qFormat/>
-    <w:rsid w:val="00A92D30"/>
-    <w:pPr>
-      <w:keepNext/>
-      <w:keepLines/>
-      <w:spacing w:before="40" w:after="0"/>
-      <w:outlineLvl w:val="2"/>
-    </w:pPr>
-    <w:rPr>
-      <w:rFonts w:eastAsiaTheme="majorEastAsia" w:cs="Arial"/>
-      <w:b/>
-      <w:szCs w:val="24"/>
-    </w:rPr>
-  </w:style>
-  <w:style w:type="character" w:default="1" w:styleId="Absatz-Standardschriftart">
-    <w:name w:val="Default Paragraph Font"/>
-    <w:uiPriority w:val="1"/>
-    <w:semiHidden/>
-    <w:unhideWhenUsed/>
-  </w:style>
-  <w:style w:type="table" w:default="1" w:styleId="NormaleTabelle">
-    <w:name w:val="Normal Table"/>
-    <w:uiPriority w:val="99"/>
-    <w:semiHidden/>
-    <w:unhideWhenUsed/>
-    <w:tblPr>
-      <w:tblInd w:w="0" w:type="dxa"/>
-      <w:tblCellMar>
-        <w:top w:w="0" w:type="dxa"/>
-        <w:left w:w="108" w:type="dxa"/>
-        <w:bottom w:w="0" w:type="dxa"/>
-        <w:right w:w="108" w:type="dxa"/>
-      </w:tblCellMar>
-    </w:tblPr>
-  </w:style>
-  <w:style w:type="numbering" w:default="1" w:styleId="KeineListe">
-    <w:name w:val="No List"/>
-    <w:uiPriority w:val="99"/>
-    <w:semiHidden/>
-    <w:unhideWhenUsed/>
-  </w:style>
-  <w:style w:type="character" w:customStyle="1" w:styleId="berschrift1Zchn">
-    <w:name w:val="Überschrift 1 Zchn"/>
-    <w:basedOn w:val="Absatz-Standardschriftart"/>
-    <w:link w:val="berschrift1"/>
-    <w:uiPriority w:val="9"/>
-    <w:rsid w:val="00254831"/>
-    <w:rPr>
-      <w:rFonts w:ascii="Arial" w:eastAsiaTheme="majorEastAsia" w:hAnsi="Arial" w:cs="Arial"/>
-      <w:b/>
-      <w:szCs w:val="32"/>
-    </w:rPr>
-  </w:style>
-  <w:style w:type="character" w:customStyle="1" w:styleId="berschrift2Zchn">
-    <w:name w:val="Überschrift 2 Zchn"/>
-    <w:basedOn w:val="Absatz-Standardschriftart"/>
-    <w:link w:val="berschrift2"/>
-    <w:uiPriority w:val="9"/>
-    <w:rsid w:val="000B5EBA"/>
-    <w:rPr>
-      <w:rFonts w:ascii="Arial" w:eastAsiaTheme="majorEastAsia" w:hAnsi="Arial" w:cstheme="majorBidi"/>
-      <w:szCs w:val="26"/>
-      <w:u w:val="single"/>
-    </w:rPr>
-  </w:style>
-  <w:style w:type="paragraph" w:styleId="Titel">
-    <w:name w:val="Title"/>
-    <w:basedOn w:val="Standard"/>
-    <w:next w:val="Standard"/>
-    <w:link w:val="TitelZchn"/>
-    <w:uiPriority w:val="10"/>
-    <w:qFormat/>
-    <w:rsid w:val="00B31C3B"/>
-    <w:pPr>
-      <w:spacing w:after="0" w:line="240" w:lineRule="auto"/>
-      <w:contextualSpacing/>
-    </w:pPr>
-    <w:rPr>
-      <w:rFonts w:asciiTheme="majorHAnsi" w:eastAsiaTheme="majorEastAsia" w:hAnsiTheme="majorHAnsi" w:cstheme="majorBidi"/>
-      <w:spacing w:val="-10"/>
-      <w:kern w:val="28"/>
-      <w:sz w:val="56"/>
-      <w:szCs w:val="56"/>
-    </w:rPr>
-  </w:style>
-  <w:style w:type="character" w:customStyle="1" w:styleId="TitelZchn">
-    <w:name w:val="Titel Zchn"/>
-    <w:basedOn w:val="Absatz-Standardschriftart"/>
-    <w:link w:val="Titel"/>
-    <w:uiPriority w:val="10"/>
-    <w:rsid w:val="00B31C3B"/>
-    <w:rPr>
-      <w:rFonts w:asciiTheme="majorHAnsi" w:eastAsiaTheme="majorEastAsia" w:hAnsiTheme="majorHAnsi" w:cstheme="majorBidi"/>
-      <w:spacing w:val="-10"/>
-      <w:kern w:val="28"/>
-      <w:sz w:val="56"/>
-      <w:szCs w:val="56"/>
-    </w:rPr>
-  </w:style>
-  <w:style w:type="paragraph" w:styleId="KeinLeerraum">
-    <w:name w:val="No Spacing"/>
-    <w:uiPriority w:val="1"/>
-    <w:qFormat/>
-    <w:rsid w:val="00A6329E"/>
-    <w:pPr>
-      <w:spacing w:after="0" w:line="240" w:lineRule="auto"/>
-    </w:pPr>
-    <w:rPr>
-      <w:rFonts w:ascii="Arial" w:hAnsi="Arial"/>
-    </w:rPr>
-  </w:style>
-  <w:style w:type="paragraph" w:styleId="Listenabsatz">
-    <w:name w:val="List Paragraph"/>
-    <w:basedOn w:val="Standard"/>
-    <w:uiPriority w:val="34"/>
-    <w:qFormat/>
-    <w:rsid w:val="0044222A"/>
-    <w:pPr>
-      <w:numPr>
-        <w:numId w:val="6"/>
-      </w:numPr>
-      <w:ind w:left="459" w:hanging="357"/>
-      <w:contextualSpacing/>
-    </w:pPr>
-  </w:style>
-  <w:style w:type="table" w:styleId="Tabellenraster">
-    <w:name w:val="Table Grid"/>
-    <w:basedOn w:val="NormaleTabelle"/>
-    <w:uiPriority w:val="39"/>
-    <w:rsid w:val="00BE252B"/>
-    <w:pPr>
-      <w:spacing w:after="0" w:line="240" w:lineRule="auto"/>
-    </w:pPr>
-    <w:tblPr>
-      <w:tblBorders>
-        <w:top w:val="single" w:sz="4" w:space="0" w:color="auto"/>
-        <w:left w:val="single" w:sz="4" w:space="0" w:color="auto"/>
-        <w:bottom w:val="single" w:sz="4" w:space="0" w:color="auto"/>
-        <w:right w:val="single" w:sz="4" w:space="0" w:color="auto"/>
-        <w:insideH w:val="single" w:sz="4" w:space="0" w:color="auto"/>
-        <w:insideV w:val="single" w:sz="4" w:space="0" w:color="auto"/>
-      </w:tblBorders>
-    </w:tblPr>
-  </w:style>
-  <w:style w:type="paragraph" w:customStyle="1" w:styleId="AufzhlungohneAbstand">
-    <w:name w:val="Aufzählung ohne Abstand"/>
-    <w:basedOn w:val="Listenabsatz"/>
-    <w:qFormat/>
-    <w:rsid w:val="000B5EBA"/>
-    <w:pPr>
-      <w:spacing w:line="240" w:lineRule="auto"/>
-    </w:pPr>
-  </w:style>
-  <w:style w:type="character" w:customStyle="1" w:styleId="berschrift3Zchn">
-    <w:name w:val="Überschrift 3 Zchn"/>
-    <w:basedOn w:val="Absatz-Standardschriftart"/>
-    <w:link w:val="berschrift3"/>
-    <w:uiPriority w:val="9"/>
-    <w:rsid w:val="00A92D30"/>
-    <w:rPr>
-      <w:rFonts w:ascii="Arial" w:eastAsiaTheme="majorEastAsia" w:hAnsi="Arial" w:cs="Arial"/>
-      <w:b/>
-      <w:szCs w:val="24"/>
-    </w:rPr>
-  </w:style>
-  <w:style w:type="character" w:styleId="Platzhaltertext">
-    <w:name w:val="Placeholder Text"/>
-    <w:basedOn w:val="Absatz-Standardschriftart"/>
-    <w:uiPriority w:val="99"/>
-    <w:semiHidden/>
-    <w:rsid w:val="005710E0"/>
-    <w:rPr>
-      <w:color w:val="808080"/>
-    </w:rPr>
-  </w:style>
-  <w:style w:type="paragraph" w:styleId="Kopfzeile">
-    <w:name w:val="header"/>
-    <w:basedOn w:val="Standard"/>
-    <w:link w:val="KopfzeileZchn"/>
-    <w:uiPriority w:val="99"/>
-    <w:unhideWhenUsed/>
-    <w:rsid w:val="00EA37EF"/>
-    <w:pPr>
-      <w:tabs>
-        <w:tab w:val="center" w:pos="4536"/>
-        <w:tab w:val="right" w:pos="9072"/>
-      </w:tabs>
-      <w:spacing w:after="0" w:line="240" w:lineRule="auto"/>
-    </w:pPr>
-  </w:style>
-  <w:style w:type="character" w:customStyle="1" w:styleId="KopfzeileZchn">
-    <w:name w:val="Kopfzeile Zchn"/>
-    <w:basedOn w:val="Absatz-Standardschriftart"/>
-    <w:link w:val="Kopfzeile"/>
-    <w:uiPriority w:val="99"/>
-    <w:rsid w:val="00EA37EF"/>
-    <w:rPr>
-      <w:rFonts w:ascii="Arial" w:hAnsi="Arial"/>
-    </w:rPr>
-  </w:style>
-  <w:style w:type="paragraph" w:styleId="Fuzeile">
-    <w:name w:val="footer"/>
-    <w:basedOn w:val="Standard"/>
-    <w:link w:val="FuzeileZchn"/>
-    <w:uiPriority w:val="99"/>
-    <w:unhideWhenUsed/>
-    <w:rsid w:val="00EA37EF"/>
-    <w:pPr>
-      <w:tabs>
-        <w:tab w:val="center" w:pos="4536"/>
-        <w:tab w:val="right" w:pos="9072"/>
-      </w:tabs>
-      <w:spacing w:after="0" w:line="240" w:lineRule="auto"/>
-    </w:pPr>
-  </w:style>
-  <w:style w:type="character" w:customStyle="1" w:styleId="FuzeileZchn">
-    <w:name w:val="Fußzeile Zchn"/>
-    <w:basedOn w:val="Absatz-Standardschriftart"/>
-    <w:link w:val="Fuzeile"/>
-    <w:uiPriority w:val="99"/>
-    <w:rsid w:val="00EA37EF"/>
-    <w:rPr>
-      <w:rFonts w:ascii="Arial" w:hAnsi="Arial"/>
-    </w:rPr>
-  </w:style>
-  <w:style w:type="paragraph" w:styleId="Inhaltsverzeichnisberschrift">
-    <w:name w:val="TOC Heading"/>
-    <w:basedOn w:val="berschrift1"/>
-    <w:next w:val="Standard"/>
-    <w:uiPriority w:val="39"/>
-    <w:unhideWhenUsed/>
-    <w:qFormat/>
-    <w:rsid w:val="0057086D"/>
-    <w:pPr>
-      <w:numPr>
-        <w:numId w:val="0"/>
-      </w:numPr>
-      <w:spacing w:before="240" w:after="0" w:line="259" w:lineRule="auto"/>
-      <w:outlineLvl w:val="9"/>
-    </w:pPr>
-    <w:rPr>
-      <w:rFonts w:asciiTheme="majorHAnsi" w:hAnsiTheme="majorHAnsi" w:cstheme="majorBidi"/>
-      <w:b w:val="0"/>
-      <w:color w:val="2E74B5" w:themeColor="accent1" w:themeShade="BF"/>
-      <w:sz w:val="32"/>
-      <w:lang w:eastAsia="de-DE"/>
-    </w:rPr>
-  </w:style>
-  <w:style w:type="paragraph" w:styleId="Verzeichnis1">
-    <w:name w:val="toc 1"/>
-    <w:basedOn w:val="Standard"/>
-    <w:next w:val="Standard"/>
-    <w:autoRedefine/>
-    <w:uiPriority w:val="39"/>
-    <w:unhideWhenUsed/>
-    <w:rsid w:val="0057086D"/>
-    <w:pPr>
-      <w:spacing w:after="100"/>
-    </w:pPr>
-  </w:style>
-  <w:style w:type="paragraph" w:styleId="Verzeichnis2">
-    <w:name w:val="toc 2"/>
-    <w:basedOn w:val="Standard"/>
-    <w:next w:val="Standard"/>
-    <w:autoRedefine/>
-    <w:uiPriority w:val="39"/>
-    <w:unhideWhenUsed/>
-    <w:rsid w:val="0057086D"/>
-    <w:pPr>
-      <w:spacing w:after="100"/>
-      <w:ind w:left="220"/>
-    </w:pPr>
-  </w:style>
-  <w:style w:type="paragraph" w:styleId="Verzeichnis3">
-    <w:name w:val="toc 3"/>
-    <w:basedOn w:val="Standard"/>
-    <w:next w:val="Standard"/>
-    <w:autoRedefine/>
-    <w:uiPriority w:val="39"/>
-    <w:unhideWhenUsed/>
-    <w:rsid w:val="0057086D"/>
-    <w:pPr>
-      <w:spacing w:after="100"/>
-      <w:ind w:left="440"/>
-    </w:pPr>
-  </w:style>
-  <w:style w:type="character" w:styleId="Hyperlink">
-    <w:name w:val="Hyperlink"/>
-    <w:basedOn w:val="Absatz-Standardschriftart"/>
-    <w:uiPriority w:val="99"/>
-    <w:unhideWhenUsed/>
-    <w:rsid w:val="0057086D"/>
-    <w:rPr>
-      <w:color w:val="0563C1" w:themeColor="hyperlink"/>
-      <w:u w:val="single"/>
-    </w:rPr>
-  </w:style>
-  <w:style w:type="table" w:customStyle="1" w:styleId="PlainTable3">
-    <w:name w:val="Plain Table 3"/>
-    <w:basedOn w:val="NormaleTabelle"/>
-    <w:uiPriority w:val="43"/>
-    <w:rsid w:val="005C081D"/>
-    <w:pPr>
-      <w:spacing w:after="0" w:line="240" w:lineRule="auto"/>
-    </w:pPr>
-    <w:tblPr>
-      <w:tblStyleRowBandSize w:val="1"/>
-      <w:tblStyleColBandSize w:val="1"/>
-    </w:tblPr>
-    <w:tblStylePr w:type="firstRow">
-      <w:rPr>
-        <w:b/>
-        <w:bCs/>
-        <w:caps/>
-      </w:rPr>
-      <w:tblPr/>
-      <w:tcPr>
-        <w:tcBorders>
-          <w:bottom w:val="single" w:sz="4" w:space="0" w:color="7F7F7F" w:themeColor="text1" w:themeTint="80"/>
-        </w:tcBorders>
-      </w:tcPr>
-    </w:tblStylePr>
-    <w:tblStylePr w:type="lastRow">
-      <w:rPr>
-        <w:b/>
-        <w:bCs/>
-        <w:caps/>
-      </w:rPr>
-      <w:tblPr/>
-      <w:tcPr>
-        <w:tcBorders>
-          <w:top w:val="nil"/>
-        </w:tcBorders>
-      </w:tcPr>
-    </w:tblStylePr>
-    <w:tblStylePr w:type="firstCol">
-      <w:rPr>
-        <w:b/>
-        <w:bCs/>
-        <w:caps/>
-      </w:rPr>
-      <w:tblPr/>
-      <w:tcPr>
-        <w:tcBorders>
-          <w:right w:val="single" w:sz="4" w:space="0" w:color="7F7F7F" w:themeColor="text1" w:themeTint="80"/>
-        </w:tcBorders>
-      </w:tcPr>
-    </w:tblStylePr>
-    <w:tblStylePr w:type="lastCol">
-      <w:rPr>
-        <w:b/>
-        <w:bCs/>
-        <w:caps/>
-      </w:rPr>
-      <w:tblPr/>
-      <w:tcPr>
-        <w:tcBorders>
-          <w:left w:val="nil"/>
-        </w:tcBorders>
-      </w:tcPr>
-    </w:tblStylePr>
-    <w:tblStylePr w:type="band1Vert">
-      <w:tblPr/>
-      <w:tcPr>
-        <w:shd w:val="clear" w:color="auto" w:fill="F2F2F2" w:themeFill="background1" w:themeFillShade="F2"/>
-      </w:tcPr>
-    </w:tblStylePr>
-    <w:tblStylePr w:type="band1Horz">
-      <w:tblPr/>
-      <w:tcPr>
-        <w:shd w:val="clear" w:color="auto" w:fill="F2F2F2" w:themeFill="background1" w:themeFillShade="F2"/>
-      </w:tcPr>
-    </w:tblStylePr>
-    <w:tblStylePr w:type="neCell">
-      <w:tblPr/>
-      <w:tcPr>
-        <w:tcBorders>
-          <w:left w:val="nil"/>
-        </w:tcBorders>
-      </w:tcPr>
-    </w:tblStylePr>
-    <w:tblStylePr w:type="nwCell">
-      <w:tblPr/>
-      <w:tcPr>
-        <w:tcBorders>
-          <w:right w:val="nil"/>
-        </w:tcBorders>
-      </w:tcPr>
-    </w:tblStylePr>
-  </w:style>
-  <w:style w:type="table" w:customStyle="1" w:styleId="PlainTable5">
-    <w:name w:val="Plain Table 5"/>
-    <w:basedOn w:val="NormaleTabelle"/>
-    <w:uiPriority w:val="45"/>
-    <w:rsid w:val="005C081D"/>
-    <w:pPr>
-      <w:spacing w:after="0" w:line="240" w:lineRule="auto"/>
-    </w:pPr>
-    <w:tblPr>
-      <w:tblStyleRowBandSize w:val="1"/>
-      <w:tblStyleColBandSize w:val="1"/>
-    </w:tblPr>
-    <w:tblStylePr w:type="firstRow">
-      <w:rPr>
-        <w:rFonts w:asciiTheme="majorHAnsi" w:eastAsiaTheme="majorEastAsia" w:hAnsiTheme="majorHAnsi" w:cstheme="majorBidi"/>
-        <w:i/>
-        <w:iCs/>
-        <w:sz w:val="26"/>
-      </w:rPr>
-      <w:tblPr/>
-      <w:tcPr>
-        <w:tcBorders>
-          <w:bottom w:val="single" w:sz="4" w:space="0" w:color="7F7F7F" w:themeColor="text1" w:themeTint="80"/>
-        </w:tcBorders>
-        <w:shd w:val="clear" w:color="auto" w:fill="FFFFFF" w:themeFill="background1"/>
-      </w:tcPr>
-    </w:tblStylePr>
-    <w:tblStylePr w:type="lastRow">
-      <w:rPr>
-        <w:rFonts w:asciiTheme="majorHAnsi" w:eastAsiaTheme="majorEastAsia" w:hAnsiTheme="majorHAnsi" w:cstheme="majorBidi"/>
-        <w:i/>
-        <w:iCs/>
-        <w:sz w:val="26"/>
-      </w:rPr>
-      <w:tblPr/>
-      <w:tcPr>
-        <w:tcBorders>
-          <w:top w:val="single" w:sz="4" w:space="0" w:color="7F7F7F" w:themeColor="text1" w:themeTint="80"/>
-        </w:tcBorders>
-        <w:shd w:val="clear" w:color="auto" w:fill="FFFFFF" w:themeFill="background1"/>
-      </w:tcPr>
-    </w:tblStylePr>
-    <w:tblStylePr w:type="firstCol">
-      <w:pPr>
-        <w:jc w:val="right"/>
-      </w:pPr>
-      <w:rPr>
-        <w:rFonts w:asciiTheme="majorHAnsi" w:eastAsiaTheme="majorEastAsia" w:hAnsiTheme="majorHAnsi" w:cstheme="majorBidi"/>
-        <w:i/>
-        <w:iCs/>
-        <w:sz w:val="26"/>
-      </w:rPr>
-      <w:tblPr/>
-      <w:tcPr>
-        <w:tcBorders>
-          <w:right w:val="single" w:sz="4" w:space="0" w:color="7F7F7F" w:themeColor="text1" w:themeTint="80"/>
-        </w:tcBorders>
-        <w:shd w:val="clear" w:color="auto" w:fill="FFFFFF" w:themeFill="background1"/>
-      </w:tcPr>
-    </w:tblStylePr>
-    <w:tblStylePr w:type="lastCol">
-      <w:rPr>
-        <w:rFonts w:asciiTheme="majorHAnsi" w:eastAsiaTheme="majorEastAsia" w:hAnsiTheme="majorHAnsi" w:cstheme="majorBidi"/>
-        <w:i/>
-        <w:iCs/>
-        <w:sz w:val="26"/>
-      </w:rPr>
-      <w:tblPr/>
-      <w:tcPr>
-        <w:tcBorders>
-          <w:left w:val="single" w:sz="4" w:space="0" w:color="7F7F7F" w:themeColor="text1" w:themeTint="80"/>
-        </w:tcBorders>
-        <w:shd w:val="clear" w:color="auto" w:fill="FFFFFF" w:themeFill="background1"/>
-      </w:tcPr>
-    </w:tblStylePr>
-    <w:tblStylePr w:type="band1Vert">
-      <w:tblPr/>
-      <w:tcPr>
-        <w:shd w:val="clear" w:color="auto" w:fill="F2F2F2" w:themeFill="background1" w:themeFillShade="F2"/>
-      </w:tcPr>
-    </w:tblStylePr>
-    <w:tblStylePr w:type="band1Horz">
-      <w:tblPr/>
-      <w:tcPr>
-        <w:shd w:val="clear" w:color="auto" w:fill="F2F2F2" w:themeFill="background1" w:themeFillShade="F2"/>
-      </w:tcPr>
-    </w:tblStylePr>
-    <w:tblStylePr w:type="neCell">
-      <w:tblPr/>
-      <w:tcPr>
-        <w:tcBorders>
-          <w:left w:val="nil"/>
-        </w:tcBorders>
-      </w:tcPr>
-    </w:tblStylePr>
-    <w:tblStylePr w:type="nwCell">
-      <w:tblPr/>
-      <w:tcPr>
-        <w:tcBorders>
-          <w:right w:val="nil"/>
-        </w:tcBorders>
-      </w:tcPr>
-    </w:tblStylePr>
-    <w:tblStylePr w:type="seCell">
-      <w:tblPr/>
-      <w:tcPr>
-        <w:tcBorders>
-          <w:left w:val="nil"/>
-        </w:tcBorders>
-      </w:tcPr>
-    </w:tblStylePr>
-    <w:tblStylePr w:type="swCell">
-      <w:tblPr/>
-      <w:tcPr>
-        <w:tcBorders>
-          <w:right w:val="nil"/>
-        </w:tcBorders>
-      </w:tcPr>
-    </w:tblStylePr>
-  </w:style>
-  <w:style w:type="character" w:styleId="Kommentarzeichen">
-    <w:name w:val="annotation reference"/>
-    <w:basedOn w:val="Absatz-Standardschriftart"/>
-    <w:uiPriority w:val="99"/>
-    <w:semiHidden/>
-    <w:unhideWhenUsed/>
-    <w:rsid w:val="002E4DBE"/>
-    <w:rPr>
-      <w:sz w:val="16"/>
-      <w:szCs w:val="16"/>
-    </w:rPr>
-  </w:style>
-  <w:style w:type="paragraph" w:styleId="Kommentartext">
-    <w:name w:val="annotation text"/>
-    <w:basedOn w:val="Standard"/>
-    <w:link w:val="KommentartextZchn"/>
-    <w:uiPriority w:val="99"/>
-    <w:semiHidden/>
-    <w:unhideWhenUsed/>
-    <w:rsid w:val="002E4DBE"/>
-    <w:pPr>
-      <w:spacing w:line="240" w:lineRule="auto"/>
-    </w:pPr>
-    <w:rPr>
-      <w:sz w:val="20"/>
-      <w:szCs w:val="20"/>
-    </w:rPr>
-  </w:style>
-  <w:style w:type="character" w:customStyle="1" w:styleId="KommentartextZchn">
-    <w:name w:val="Kommentartext Zchn"/>
-    <w:basedOn w:val="Absatz-Standardschriftart"/>
-    <w:link w:val="Kommentartext"/>
-    <w:uiPriority w:val="99"/>
-    <w:semiHidden/>
-    <w:rsid w:val="002E4DBE"/>
-    <w:rPr>
-      <w:rFonts w:ascii="Arial" w:hAnsi="Arial"/>
-      <w:sz w:val="20"/>
-      <w:szCs w:val="20"/>
-    </w:rPr>
-  </w:style>
-  <w:style w:type="paragraph" w:styleId="Kommentarthema">
-    <w:name w:val="annotation subject"/>
-    <w:basedOn w:val="Kommentartext"/>
-    <w:next w:val="Kommentartext"/>
-    <w:link w:val="KommentarthemaZchn"/>
-    <w:uiPriority w:val="99"/>
-    <w:semiHidden/>
-    <w:unhideWhenUsed/>
-    <w:rsid w:val="002E4DBE"/>
-    <w:rPr>
-      <w:b/>
-      <w:bCs/>
-    </w:rPr>
-  </w:style>
-  <w:style w:type="character" w:customStyle="1" w:styleId="KommentarthemaZchn">
-    <w:name w:val="Kommentarthema Zchn"/>
-    <w:basedOn w:val="KommentartextZchn"/>
-    <w:link w:val="Kommentarthema"/>
-    <w:uiPriority w:val="99"/>
-    <w:semiHidden/>
-    <w:rsid w:val="002E4DBE"/>
-    <w:rPr>
-      <w:rFonts w:ascii="Arial" w:hAnsi="Arial"/>
-      <w:b/>
-      <w:bCs/>
-      <w:sz w:val="20"/>
-      <w:szCs w:val="20"/>
-    </w:rPr>
-  </w:style>
-  <w:style w:type="paragraph" w:styleId="Sprechblasentext">
-    <w:name w:val="Balloon Text"/>
-    <w:basedOn w:val="Standard"/>
-    <w:link w:val="SprechblasentextZchn"/>
-    <w:uiPriority w:val="99"/>
-    <w:semiHidden/>
-    <w:unhideWhenUsed/>
-    <w:rsid w:val="002E4DBE"/>
-    <w:pPr>
-      <w:spacing w:after="0" w:line="240" w:lineRule="auto"/>
-    </w:pPr>
-    <w:rPr>
-      <w:rFonts w:ascii="Segoe UI" w:hAnsi="Segoe UI" w:cs="Segoe UI"/>
-      <w:sz w:val="18"/>
-      <w:szCs w:val="18"/>
-    </w:rPr>
-  </w:style>
-  <w:style w:type="character" w:customStyle="1" w:styleId="SprechblasentextZchn">
-    <w:name w:val="Sprechblasentext Zchn"/>
-    <w:basedOn w:val="Absatz-Standardschriftart"/>
-    <w:link w:val="Sprechblasentext"/>
-    <w:uiPriority w:val="99"/>
-    <w:semiHidden/>
-    <w:rsid w:val="002E4DBE"/>
-    <w:rPr>
-      <w:rFonts w:ascii="Segoe UI" w:hAnsi="Segoe UI" w:cs="Segoe UI"/>
+      <w:i/>
+      <w:iCs/>
+      <w:color w:val="44546A" w:themeColor="text2"/>
       <w:sz w:val="18"/>
       <w:szCs w:val="18"/>
     </w:rPr>
@@ -7733,7 +7527,7 @@
 </file>
 
 <file path=word/charts/chart1.xml><?xml version="1.0" encoding="utf-8"?>
-<c:chartSpace xmlns:c="http://schemas.openxmlformats.org/drawingml/2006/chart" xmlns:a="http://schemas.openxmlformats.org/drawingml/2006/main" xmlns:r="http://schemas.openxmlformats.org/officeDocument/2006/relationships">
+<c:chartSpace xmlns:c="http://schemas.openxmlformats.org/drawingml/2006/chart" xmlns:a="http://schemas.openxmlformats.org/drawingml/2006/main" xmlns:r="http://schemas.openxmlformats.org/officeDocument/2006/relationships" xmlns:c16r2="http://schemas.microsoft.com/office/drawing/2015/06/chart">
   <c:date1904 val="0"/>
   <c:lang val="de-DE"/>
   <c:roundedCorners val="0"/>
@@ -7985,7 +7779,7 @@
             </c:numRef>
           </c:yVal>
           <c:smooth val="0"/>
-          <c:extLst xmlns:c16r2="http://schemas.microsoft.com/office/drawing/2015/06/chart">
+          <c:extLst>
             <c:ext xmlns:c16="http://schemas.microsoft.com/office/drawing/2014/chart" uri="{C3380CC4-5D6E-409C-BE32-E72D297353CC}">
               <c16:uniqueId val="{00000000-28FB-413E-AE1F-C6674E37DE8E}"/>
             </c:ext>
@@ -8184,7 +7978,7 @@
             </c:numRef>
           </c:yVal>
           <c:smooth val="0"/>
-          <c:extLst xmlns:c16r2="http://schemas.microsoft.com/office/drawing/2015/06/chart">
+          <c:extLst>
             <c:ext xmlns:c16="http://schemas.microsoft.com/office/drawing/2014/chart" uri="{C3380CC4-5D6E-409C-BE32-E72D297353CC}">
               <c16:uniqueId val="{00000001-28FB-413E-AE1F-C6674E37DE8E}"/>
             </c:ext>
@@ -8383,7 +8177,7 @@
             </c:numRef>
           </c:yVal>
           <c:smooth val="0"/>
-          <c:extLst xmlns:c16r2="http://schemas.microsoft.com/office/drawing/2015/06/chart">
+          <c:extLst>
             <c:ext xmlns:c16="http://schemas.microsoft.com/office/drawing/2014/chart" uri="{C3380CC4-5D6E-409C-BE32-E72D297353CC}">
               <c16:uniqueId val="{00000002-28FB-413E-AE1F-C6674E37DE8E}"/>
             </c:ext>
@@ -8582,7 +8376,7 @@
             </c:numRef>
           </c:yVal>
           <c:smooth val="0"/>
-          <c:extLst xmlns:c16r2="http://schemas.microsoft.com/office/drawing/2015/06/chart">
+          <c:extLst>
             <c:ext xmlns:c16="http://schemas.microsoft.com/office/drawing/2014/chart" uri="{C3380CC4-5D6E-409C-BE32-E72D297353CC}">
               <c16:uniqueId val="{00000003-28FB-413E-AE1F-C6674E37DE8E}"/>
             </c:ext>
@@ -8638,7 +8432,7 @@
             </c:numRef>
           </c:yVal>
           <c:smooth val="0"/>
-          <c:extLst xmlns:c16r2="http://schemas.microsoft.com/office/drawing/2015/06/chart">
+          <c:extLst>
             <c:ext xmlns:c16="http://schemas.microsoft.com/office/drawing/2014/chart" uri="{C3380CC4-5D6E-409C-BE32-E72D297353CC}">
               <c16:uniqueId val="{00000004-28FB-413E-AE1F-C6674E37DE8E}"/>
             </c:ext>
@@ -8694,7 +8488,7 @@
             </c:numRef>
           </c:yVal>
           <c:smooth val="0"/>
-          <c:extLst xmlns:c16r2="http://schemas.microsoft.com/office/drawing/2015/06/chart">
+          <c:extLst>
             <c:ext xmlns:c16="http://schemas.microsoft.com/office/drawing/2014/chart" uri="{C3380CC4-5D6E-409C-BE32-E72D297353CC}">
               <c16:uniqueId val="{00000005-28FB-413E-AE1F-C6674E37DE8E}"/>
             </c:ext>
@@ -9218,7 +9012,7 @@
   <a:extraClrSchemeLst/>
   <a:extLst>
     <a:ext uri="{05A4C25C-085E-4340-85A3-A5531E510DB2}">
-      <thm15:themeFamily xmlns:thm15="http://schemas.microsoft.com/office/thememl/2012/main" xmlns="" name="Office Theme" id="{62F939B6-93AF-4DB8-9C6B-D6C7DFDC589F}" vid="{4A3C46E8-61CC-4603-A589-7422A47A8E4A}"/>
+      <thm15:themeFamily xmlns:thm15="http://schemas.microsoft.com/office/thememl/2012/main" name="Office Theme" id="{62F939B6-93AF-4DB8-9C6B-D6C7DFDC589F}" vid="{4A3C46E8-61CC-4603-A589-7422A47A8E4A}"/>
     </a:ext>
   </a:extLst>
 </a:theme>
@@ -9229,7 +9023,7 @@
 </file>
 
 <file path=customXml/itemProps1.xml><?xml version="1.0" encoding="utf-8"?>
-<ds:datastoreItem xmlns:ds="http://schemas.openxmlformats.org/officeDocument/2006/customXml" ds:itemID="{284C12C6-3F35-411D-9971-8763BCDDF539}">
+<ds:datastoreItem xmlns:ds="http://schemas.openxmlformats.org/officeDocument/2006/customXml" ds:itemID="{0E83784E-E727-44B2-9354-834A91B0BD0C}">
   <ds:schemaRefs>
     <ds:schemaRef ds:uri="http://schemas.openxmlformats.org/officeDocument/2006/bibliography"/>
   </ds:schemaRefs>

</xml_diff>

<commit_message>
doc: rewrite negotiation chapter (4.2)
Signed-off-by: Sascha Weisenberger <saschaweisenberger@live.de>
</commit_message>
<xml_diff>
--- a/Doc/Dokumentation Nepo.docx
+++ b/Doc/Dokumentation Nepo.docx
@@ -1,6 +1,6 @@
 
 <file path=word/document.xml><?xml version="1.0" encoding="utf-8"?>
-<w:document xmlns:wpc="http://schemas.microsoft.com/office/word/2010/wordprocessingCanvas" xmlns:cx="http://schemas.microsoft.com/office/drawing/2014/chartex" xmlns:cx1="http://schemas.microsoft.com/office/drawing/2015/9/8/chartex" xmlns:cx2="http://schemas.microsoft.com/office/drawing/2015/10/21/chartex" xmlns:cx3="http://schemas.microsoft.com/office/drawing/2016/5/9/chartex" xmlns:cx4="http://schemas.microsoft.com/office/drawing/2016/5/10/chartex" xmlns:cx5="http://schemas.microsoft.com/office/drawing/2016/5/11/chartex" xmlns:mc="http://schemas.openxmlformats.org/markup-compatibility/2006" xmlns:o="urn:schemas-microsoft-com:office:office" xmlns:r="http://schemas.openxmlformats.org/officeDocument/2006/relationships" xmlns:m="http://schemas.openxmlformats.org/officeDocument/2006/math" xmlns:v="urn:schemas-microsoft-com:vml" xmlns:wp14="http://schemas.microsoft.com/office/word/2010/wordprocessingDrawing" xmlns:wp="http://schemas.openxmlformats.org/drawingml/2006/wordprocessingDrawing" xmlns:w10="urn:schemas-microsoft-com:office:word" xmlns:w="http://schemas.openxmlformats.org/wordprocessingml/2006/main" xmlns:w14="http://schemas.microsoft.com/office/word/2010/wordml" xmlns:w15="http://schemas.microsoft.com/office/word/2012/wordml" xmlns:w16se="http://schemas.microsoft.com/office/word/2015/wordml/symex" xmlns:wpg="http://schemas.microsoft.com/office/word/2010/wordprocessingGroup" xmlns:wpi="http://schemas.microsoft.com/office/word/2010/wordprocessingInk" xmlns:wne="http://schemas.microsoft.com/office/word/2006/wordml" xmlns:wps="http://schemas.microsoft.com/office/word/2010/wordprocessingShape" mc:Ignorable="w14 w15 w16se wp14">
+<w:document xmlns:wpc="http://schemas.microsoft.com/office/word/2010/wordprocessingCanvas" xmlns:cx="http://schemas.microsoft.com/office/drawing/2014/chartex" xmlns:cx1="http://schemas.microsoft.com/office/drawing/2015/9/8/chartex" xmlns:cx2="http://schemas.microsoft.com/office/drawing/2015/10/21/chartex" xmlns:cx3="http://schemas.microsoft.com/office/drawing/2016/5/9/chartex" xmlns:cx4="http://schemas.microsoft.com/office/drawing/2016/5/10/chartex" xmlns:cx5="http://schemas.microsoft.com/office/drawing/2016/5/11/chartex" xmlns:cx6="http://schemas.microsoft.com/office/drawing/2016/5/12/chartex" xmlns:cx7="http://schemas.microsoft.com/office/drawing/2016/5/13/chartex" xmlns:cx8="http://schemas.microsoft.com/office/drawing/2016/5/14/chartex" xmlns:mc="http://schemas.openxmlformats.org/markup-compatibility/2006" xmlns:o="urn:schemas-microsoft-com:office:office" xmlns:r="http://schemas.openxmlformats.org/officeDocument/2006/relationships" xmlns:m="http://schemas.openxmlformats.org/officeDocument/2006/math" xmlns:v="urn:schemas-microsoft-com:vml" xmlns:wp14="http://schemas.microsoft.com/office/word/2010/wordprocessingDrawing" xmlns:wp="http://schemas.openxmlformats.org/drawingml/2006/wordprocessingDrawing" xmlns:w10="urn:schemas-microsoft-com:office:word" xmlns:w="http://schemas.openxmlformats.org/wordprocessingml/2006/main" xmlns:w14="http://schemas.microsoft.com/office/word/2010/wordml" xmlns:w15="http://schemas.microsoft.com/office/word/2012/wordml" xmlns:w16se="http://schemas.microsoft.com/office/word/2015/wordml/symex" xmlns:wpg="http://schemas.microsoft.com/office/word/2010/wordprocessingGroup" xmlns:wpi="http://schemas.microsoft.com/office/word/2010/wordprocessingInk" xmlns:wne="http://schemas.microsoft.com/office/word/2006/wordml" xmlns:wps="http://schemas.microsoft.com/office/word/2010/wordprocessingShape" mc:Ignorable="w14 w15 w16se wp14">
   <w:body>
     <w:p>
       <w:pPr>
@@ -1560,56 +1560,12 @@
       <w:r>
         <w:t xml:space="preserve">Mithilfe der </w:t>
       </w:r>
-      <w:proofErr w:type="spellStart"/>
       <w:r>
         <w:rPr>
           <w:i/>
         </w:rPr>
-        <w:t>Negotiation-based</w:t>
-      </w:r>
-      <w:proofErr w:type="spellEnd"/>
-      <w:r>
-        <w:rPr>
-          <w:i/>
-        </w:rPr>
-        <w:t xml:space="preserve"> </w:t>
-      </w:r>
-      <w:proofErr w:type="spellStart"/>
-      <w:r>
-        <w:rPr>
-          <w:i/>
-        </w:rPr>
-        <w:t>evolutionary</w:t>
-      </w:r>
-      <w:proofErr w:type="spellEnd"/>
-      <w:r>
-        <w:rPr>
-          <w:i/>
-        </w:rPr>
-        <w:t xml:space="preserve"> </w:t>
-      </w:r>
-      <w:proofErr w:type="spellStart"/>
-      <w:r>
-        <w:rPr>
-          <w:i/>
-        </w:rPr>
-        <w:t>positioning</w:t>
-      </w:r>
-      <w:proofErr w:type="spellEnd"/>
-      <w:r>
-        <w:rPr>
-          <w:i/>
-        </w:rPr>
-        <w:t xml:space="preserve"> </w:t>
-      </w:r>
-      <w:proofErr w:type="spellStart"/>
-      <w:r>
-        <w:rPr>
-          <w:i/>
-        </w:rPr>
-        <w:t>optimisation</w:t>
-      </w:r>
-      <w:proofErr w:type="spellEnd"/>
+        <w:t>Negotiation-based evolutionary positioning optimisation</w:t>
+      </w:r>
       <w:r>
         <w:t xml:space="preserve"> (NEPO) soll dieses Optimierungsproblem</w:t>
       </w:r>
@@ -1936,15 +1892,7 @@
         <w:t>Agent</w:t>
       </w:r>
       <w:r>
-        <w:t xml:space="preserve"> bildet das Rahmengerüst, um mit dem Mediator zu kommunizieren. Hierbei gilt es zu beachten, dass die verschiedenen Agenten jeweils </w:t>
-      </w:r>
-      <w:proofErr w:type="spellStart"/>
-      <w:r>
-        <w:t>Kindelemente</w:t>
-      </w:r>
-      <w:proofErr w:type="spellEnd"/>
-      <w:r>
-        <w:t xml:space="preserve"> der Klasse </w:t>
+        <w:t xml:space="preserve"> bildet das Rahmengerüst, um mit dem Mediator zu kommunizieren. Hierbei gilt es zu beachten, dass die verschiedenen Agenten jeweils Kindelemente der Klasse </w:t>
       </w:r>
       <w:r>
         <w:rPr>
@@ -2011,15 +1959,7 @@
         </w:numPr>
       </w:pPr>
       <w:r>
-        <w:t xml:space="preserve">Anzahl </w:t>
-      </w:r>
-      <w:proofErr w:type="spellStart"/>
-      <w:r>
-        <w:t>ablehnbarer</w:t>
-      </w:r>
-      <w:proofErr w:type="spellEnd"/>
-      <w:r>
-        <w:t xml:space="preserve"> Lösungsvorschläge</w:t>
+        <w:t>Anzahl ablehnbarer Lösungsvorschläge</w:t>
       </w:r>
     </w:p>
     <w:p>
@@ -2973,10 +2913,10 @@
             <v:path o:extrusionok="f" gradientshapeok="t" o:connecttype="rect"/>
             <o:lock v:ext="edit" aspectratio="t"/>
           </v:shapetype>
-          <v:shape id="_x0000_i1025" type="#_x0000_t75" style="width:453.6pt;height:367.2pt" o:ole="">
+          <v:shape id="_x0000_i1025" type="#_x0000_t75" style="width:453.75pt;height:367.5pt" o:ole="">
             <v:imagedata r:id="rId10" o:title=""/>
           </v:shape>
-          <o:OLEObject Type="Embed" ProgID="Visio.Drawing.15" ShapeID="_x0000_i1025" DrawAspect="Content" ObjectID="_1552143559" r:id="rId11"/>
+          <o:OLEObject Type="Embed" ProgID="Visio.Drawing.15" ShapeID="_x0000_i1025" DrawAspect="Content" ObjectID="_1552150790" r:id="rId11"/>
         </w:object>
       </w:r>
       <w:r>
@@ -3045,14 +2985,12 @@
           <w:numId w:val="4"/>
         </w:numPr>
       </w:pPr>
-      <w:proofErr w:type="spellStart"/>
       <w:r>
         <w:rPr>
           <w:u w:val="single"/>
         </w:rPr>
         <w:t>UpdateList</w:t>
       </w:r>
-      <w:proofErr w:type="spellEnd"/>
       <w:r>
         <w:rPr>
           <w:u w:val="single"/>
@@ -3072,19 +3010,11 @@
           <w:numId w:val="4"/>
         </w:numPr>
       </w:pPr>
-      <w:proofErr w:type="spellStart"/>
       <w:r>
         <w:rPr>
           <w:u w:val="single"/>
         </w:rPr>
-        <w:t>Vote</w:t>
-      </w:r>
-      <w:proofErr w:type="spellEnd"/>
-      <w:r>
-        <w:rPr>
-          <w:u w:val="single"/>
-        </w:rPr>
-        <w:t>():</w:t>
+        <w:t>Vote():</w:t>
       </w:r>
       <w:r>
         <w:br/>
@@ -3099,19 +3029,11 @@
           <w:numId w:val="4"/>
         </w:numPr>
       </w:pPr>
-      <w:proofErr w:type="spellStart"/>
       <w:r>
         <w:rPr>
           <w:u w:val="single"/>
         </w:rPr>
-        <w:t>DataReadyCallBack</w:t>
-      </w:r>
-      <w:proofErr w:type="spellEnd"/>
-      <w:r>
-        <w:rPr>
-          <w:u w:val="single"/>
-        </w:rPr>
-        <w:t>():</w:t>
+        <w:t>DataReadyCallBack():</w:t>
       </w:r>
       <w:r>
         <w:br/>
@@ -3126,19 +3048,11 @@
           <w:numId w:val="4"/>
         </w:numPr>
       </w:pPr>
-      <w:proofErr w:type="spellStart"/>
       <w:r>
         <w:rPr>
           <w:u w:val="single"/>
         </w:rPr>
-        <w:t>UpdateList</w:t>
-      </w:r>
-      <w:proofErr w:type="spellEnd"/>
-      <w:r>
-        <w:rPr>
-          <w:u w:val="single"/>
-        </w:rPr>
-        <w:t>():</w:t>
+        <w:t>UpdateList():</w:t>
       </w:r>
       <w:r>
         <w:br/>
@@ -3210,10 +3124,10 @@
       </w:pPr>
       <w:r>
         <w:object w:dxaOrig="11809" w:dyaOrig="21853" w14:anchorId="6CF5A7E8">
-          <v:shape id="_x0000_i1026" type="#_x0000_t75" style="width:364.2pt;height:675pt" o:ole="">
+          <v:shape id="_x0000_i1026" type="#_x0000_t75" style="width:364.5pt;height:675pt" o:ole="">
             <v:imagedata r:id="rId12" o:title=""/>
           </v:shape>
-          <o:OLEObject Type="Embed" ProgID="Visio.Drawing.15" ShapeID="_x0000_i1026" DrawAspect="Content" ObjectID="_1552143560" r:id="rId13"/>
+          <o:OLEObject Type="Embed" ProgID="Visio.Drawing.15" ShapeID="_x0000_i1026" DrawAspect="Content" ObjectID="_1552150791" r:id="rId13"/>
         </w:object>
       </w:r>
     </w:p>
@@ -3330,60 +3244,52 @@
         <w:commentReference w:id="11"/>
       </w:r>
       <w:r>
-        <w:t xml:space="preserve">. Anschließend wird überprüft, ob es seit einer vordefinierten Anzahl Runden keine neue beste Lösung gibt. Falls dies der Fall ist, ist die Verhandlung beendet. Ansonsten wird eine neue Runde gestartet. Die Entscheidung wird den </w:t>
-      </w:r>
-      <w:proofErr w:type="spellStart"/>
-      <w:r>
-        <w:t>Agents</w:t>
-      </w:r>
-      <w:proofErr w:type="spellEnd"/>
-      <w:r>
-        <w:t xml:space="preserve"> per Callback gemeldet.</w:t>
-      </w:r>
-    </w:p>
-    <w:p>
-      <w:r>
-        <w:t xml:space="preserve">Falls die Verhandlung nicht beendet </w:t>
-      </w:r>
-      <w:r>
-        <w:t xml:space="preserve">ist, fragt der Agent beim Mediator die neuen Lösungsvorschläge an. Der Mediator sendet daraufhin als Antwort die aktuell beste Lösung sowie die generierten Lösungsvorschläge an die Agenten. </w:t>
-      </w:r>
-    </w:p>
-    <w:p>
-      <w:r>
-        <w:t xml:space="preserve">Jeder Agent überprüft die Vorschläge anhand der eigenen Zielfunktion und entscheidet über die Ablehnung oder Zustimmung jedes einzelnen Vorschlags. Jeder Agent muss einer vordefinierten </w:t>
-      </w:r>
-      <w:commentRangeStart w:id="12"/>
-      <w:r>
-        <w:t>Anzahl an Vorschlägen zustimmen</w:t>
-      </w:r>
-      <w:commentRangeEnd w:id="12"/>
-      <w:r>
+        <w:t xml:space="preserve">. </w:t>
+      </w:r>
+      <w:r>
+        <w:t xml:space="preserve">Dieses Tupel wird den Agenten zur Verfügung gestellt und diese berechnen die Güte jeder einzelnen Lösung. Die Art und Weise wie die Güte berechnet wird ist dabei jedem einzelnen Agenten überlassen und muss dem Mediator auch nicht mitgeteilt werden. Jeder Agent muss aber eine vordefinierte Anzahl ein Lösungen auswählen, denen er „zustimmt“. Die Mindestanzahl an Zustimmungen bekommt jeder Agent über die </w:t>
+      </w:r>
+      <w:r>
+        <w:t xml:space="preserve">Konfiguration am Anfang mitgeteilt. </w:t>
+      </w:r>
+    </w:p>
+    <w:p>
+      <w:r>
+        <w:t xml:space="preserve">Über die Vote() Funktion teilt er diese Lösungen dann dem Mediator mit. Der Mediator sucht nun aus allen Lösungen die für „gut“ befunden wurden diejenige aus, die die meisten Zustimmungen erhalten hat. Wenn es beispielsweise 2 Agenten gibt, sucht der Mediator die Lösung, für die beide Agenten gestimmt haben. Gibt es keine solche Lösung (das ist möglich wenn die Mindestzustimmung kleiner als Mutationszahl/2 ist), dann wird im Wechsel immer eine Lösung akzeptiert, die nur ein einziger Agent akzeptiert hat. Das Voranschreiten in irgendeine Richtung ist hier wichtiger als eine gemeinsame Richtung zu finden. Dadurch, dass dies immer im Wechsel geschieht, ist das Verfahren auch fair und keiner wird benachteiligt. </w:t>
+      </w:r>
+    </w:p>
+    <w:p>
+      <w:r>
+        <w:lastRenderedPageBreak/>
+        <w:t>Nachdem der Mediator nun einen neue „beste“ Lösung gefunden hat, generiert er daraus wieder eine gewisse Anzahl an Mutationen und teilt die „aktuelle“ Lösung und ihre Kinder den registrierten Agenten mit. Somit beginnt eine neue Verhandlungsrunde.</w:t>
+      </w:r>
+    </w:p>
+    <w:p>
+      <w:r>
+        <w:t xml:space="preserve">Bei jeder Verhandlung ist vorher definiert, wie viele Verhandlungsrunden es gibt. Den Agenten wird dann mit jeder Lösung der aktuelle Fortschritt in Prozent mitgeteilt. Dies kann der Agent dazu benutzen, in seiner Zielfunktion einen sog. Cooldown einzubauen. Die Zielfunktion kann sich also im Laufe der Optimierung ändern, sodass am Anfang schnell eine annehmbare Lösung gefunden wird, und das Feintuning dann erst im späteren Verlauf stattfindet. </w:t>
+      </w:r>
+    </w:p>
+    <w:p>
+      <w:pPr>
         <w:rPr>
-          <w:rStyle w:val="Kommentarzeichen"/>
+          <w:b/>
         </w:rPr>
-        <w:commentReference w:id="12"/>
-      </w:r>
-      <w:r>
-        <w:t>. Nach der Validierung der Vorschläge wird die Entscheidung an den Mediator zurückgemeldet.</w:t>
-      </w:r>
-    </w:p>
-    <w:p>
-      <w:r>
-        <w:t xml:space="preserve">Nachdem alle Agenten Ihre Entscheidung an den Mediator übermittelt haben, überprüft dieser, ob es Kongruenzen bei den zugestimmten Lösungsvorschlägen gibt. Falls dies der Fall ist, wird die aktuell beste Lösung durch die neue beste Lösung ersetzt. </w:t>
-      </w:r>
-    </w:p>
-    <w:p>
-      <w:r>
-        <w:t xml:space="preserve">Nun beginnt eine neue Verhandlungsrunde mit der Mutation der aktuell besten Lösung und einer erneuten Abstimmung. </w:t>
-      </w:r>
-    </w:p>
+      </w:pPr>
+      <w:r>
+        <w:t>Die Optimierung ist beendet, sobald ein Fortschritt von 100% erreicht ist. Die vom Mediator zuletzt als aktuelle Lösung gewählt wurde ist dann der Gewinner bzw. das Ergebnis der O</w:t>
+      </w:r>
+      <w:bookmarkStart w:id="12" w:name="_GoBack"/>
+      <w:bookmarkEnd w:id="12"/>
+      <w:r>
+        <w:t xml:space="preserve">ptimierung. </w:t>
+      </w:r>
+    </w:p>
+    <w:p/>
     <w:p>
       <w:pPr>
         <w:pStyle w:val="berschrift2"/>
       </w:pPr>
       <w:r>
-        <w:lastRenderedPageBreak/>
         <w:t>Benutzeroberfläche</w:t>
       </w:r>
       <w:bookmarkEnd w:id="10"/>
@@ -3451,6 +3357,7 @@
           <w:noProof/>
           <w:lang w:eastAsia="de-DE"/>
         </w:rPr>
+        <w:lastRenderedPageBreak/>
         <w:drawing>
           <wp:inline distT="0" distB="0" distL="0" distR="0" wp14:anchorId="34BFBC5E" wp14:editId="4C71CF8F">
             <wp:extent cx="5760720" cy="3535045"/>
@@ -3495,24 +3402,14 @@
       <w:r>
         <w:t xml:space="preserve">Abbildung </w:t>
       </w:r>
-      <w:r>
-        <w:fldChar w:fldCharType="begin"/>
-      </w:r>
-      <w:r>
-        <w:instrText xml:space="preserve"> SEQ Abbildung \* ARABIC </w:instrText>
-      </w:r>
-      <w:r>
-        <w:fldChar w:fldCharType="separate"/>
-      </w:r>
-      <w:r>
-        <w:rPr>
-          <w:noProof/>
-        </w:rPr>
-        <w:t>2</w:t>
-      </w:r>
-      <w:r>
-        <w:fldChar w:fldCharType="end"/>
-      </w:r>
+      <w:fldSimple w:instr=" SEQ Abbildung \* ARABIC ">
+        <w:r>
+          <w:rPr>
+            <w:noProof/>
+          </w:rPr>
+          <w:t>2</w:t>
+        </w:r>
+      </w:fldSimple>
       <w:r>
         <w:t>: Grafische Darstellung verschiedener Intervalle</w:t>
       </w:r>
@@ -3522,36 +3419,12 @@
     </w:p>
     <w:p>
       <w:r>
-        <w:t>Hierfür bietet die Benutzeroberfläche die Möglichkeit, entweder eine Funktion mit einem Minimal- und einem Maximalwert anzugeben (</w:t>
-      </w:r>
-      <w:proofErr w:type="spellStart"/>
-      <w:r>
-        <w:t>Curve</w:t>
-      </w:r>
-      <w:proofErr w:type="spellEnd"/>
-      <w:r>
-        <w:t xml:space="preserve"> </w:t>
-      </w:r>
-      <w:proofErr w:type="spellStart"/>
-      <w:r>
-        <w:t>Rule</w:t>
-      </w:r>
-      <w:proofErr w:type="spellEnd"/>
-      <w:r>
-        <w:t>) oder selbst Intervalle mit einer Wertung abzustecken. Die verschiedenen Regeln werden dabei grafisch auf der rechten Seite angezeigt.</w:t>
-      </w:r>
-    </w:p>
-    <w:p>
-      <w:r>
-        <w:t>Zusätzlich kann jeder Agent eigene Schichten zur Bewertung der Landschaft hinzufügen. Diese sogenannten „</w:t>
-      </w:r>
-      <w:proofErr w:type="spellStart"/>
-      <w:r>
-        <w:t>Layers</w:t>
-      </w:r>
-      <w:proofErr w:type="spellEnd"/>
-      <w:r>
-        <w:t>“ werden als Bitmap-Datei hochgeladen und zeigen die Bewertung der jeweiligen Position als Helligkeitswerte an.</w:t>
+        <w:t>Hierfür bietet die Benutzeroberfläche die Möglichkeit, entweder eine Funktion mit einem Minimal- und einem Maximalwert anzugeben (Curve Rule) oder selbst Intervalle mit einer Wertung abzustecken. Die verschiedenen Regeln werden dabei grafisch auf der rechten Seite angezeigt.</w:t>
+      </w:r>
+    </w:p>
+    <w:p>
+      <w:r>
+        <w:t>Zusätzlich kann jeder Agent eigene Schichten zur Bewertung der Landschaft hinzufügen. Diese sogenannten „Layers“ werden als Bitmap-Datei hochgeladen und zeigen die Bewertung der jeweiligen Position als Helligkeitswerte an.</w:t>
       </w:r>
     </w:p>
     <w:p>
@@ -3559,7 +3432,6 @@
         <w:pStyle w:val="berschrift3"/>
       </w:pPr>
       <w:r>
-        <w:lastRenderedPageBreak/>
         <w:t>Optimierung</w:t>
       </w:r>
     </w:p>
@@ -3601,9 +3473,8 @@
         <w:pStyle w:val="berschrift2"/>
       </w:pPr>
       <w:bookmarkStart w:id="14" w:name="_Toc474316540"/>
-      <w:bookmarkStart w:id="15" w:name="_GoBack"/>
-      <w:bookmarkEnd w:id="15"/>
-      <w:r>
+      <w:r>
+        <w:lastRenderedPageBreak/>
         <w:t>Testdaten</w:t>
       </w:r>
       <w:r>
@@ -3623,7 +3494,7 @@
       <w:pPr>
         <w:pStyle w:val="berschrift1"/>
       </w:pPr>
-      <w:bookmarkStart w:id="16" w:name="_Toc474316541"/>
+      <w:bookmarkStart w:id="15" w:name="_Toc474316541"/>
       <w:r>
         <w:lastRenderedPageBreak/>
         <w:t>Test</w:t>
@@ -3631,17 +3502,17 @@
       <w:r>
         <w:t xml:space="preserve"> und Auswertung</w:t>
       </w:r>
+      <w:bookmarkEnd w:id="15"/>
+    </w:p>
+    <w:p>
+      <w:pPr>
+        <w:pStyle w:val="berschrift2"/>
+      </w:pPr>
+      <w:bookmarkStart w:id="16" w:name="_Toc474316542"/>
+      <w:r>
+        <w:t>Evaluierungsmethodik</w:t>
+      </w:r>
       <w:bookmarkEnd w:id="16"/>
-    </w:p>
-    <w:p>
-      <w:pPr>
-        <w:pStyle w:val="berschrift2"/>
-      </w:pPr>
-      <w:bookmarkStart w:id="17" w:name="_Toc474316542"/>
-      <w:r>
-        <w:t>Evaluierungsmethodik</w:t>
-      </w:r>
-      <w:bookmarkEnd w:id="17"/>
     </w:p>
     <w:p>
       <w:r>
@@ -3689,7 +3560,7 @@
         <w:rPr>
           <w:rStyle w:val="Kommentarzeichen"/>
         </w:rPr>
-        <w:commentReference w:id="18"/>
+        <w:commentReference w:id="17"/>
       </w:r>
     </w:p>
     <w:p>
@@ -3762,19 +3633,11 @@
                 <w:sz w:val="16"/>
               </w:rPr>
             </w:pPr>
-            <w:proofErr w:type="spellStart"/>
             <w:r>
               <w:rPr>
                 <w:sz w:val="16"/>
               </w:rPr>
-              <w:t>local</w:t>
-            </w:r>
-            <w:proofErr w:type="spellEnd"/>
-            <w:r>
-              <w:rPr>
-                <w:sz w:val="16"/>
-              </w:rPr>
-              <w:t xml:space="preserve"> | remote</w:t>
+              <w:t>local | remote</w:t>
             </w:r>
           </w:p>
         </w:tc>
@@ -3792,21 +3655,7 @@
               <w:rPr>
                 <w:sz w:val="16"/>
               </w:rPr>
-              <w:t xml:space="preserve">Beschreibt, ob </w:t>
-            </w:r>
-            <w:proofErr w:type="spellStart"/>
-            <w:r>
-              <w:rPr>
-                <w:sz w:val="16"/>
-              </w:rPr>
-              <w:t>TargetValue</w:t>
-            </w:r>
-            <w:proofErr w:type="spellEnd"/>
-            <w:r>
-              <w:rPr>
-                <w:sz w:val="16"/>
-              </w:rPr>
-              <w:t xml:space="preserve"> über eine alleinige, lokale Optimierung oder über die Optimierung mit dem Mediator </w:t>
+              <w:t xml:space="preserve">Beschreibt, ob TargetValue über eine alleinige, lokale Optimierung oder über die Optimierung mit dem Mediator </w:t>
             </w:r>
             <w:r>
               <w:rPr>
@@ -3828,14 +3677,12 @@
                 <w:sz w:val="16"/>
               </w:rPr>
             </w:pPr>
-            <w:proofErr w:type="spellStart"/>
             <w:r>
               <w:rPr>
                 <w:sz w:val="16"/>
               </w:rPr>
               <w:t>AgentConfig</w:t>
             </w:r>
-            <w:proofErr w:type="spellEnd"/>
           </w:p>
         </w:tc>
         <w:tc>
@@ -3870,35 +3717,7 @@
               <w:rPr>
                 <w:sz w:val="16"/>
               </w:rPr>
-              <w:t xml:space="preserve">Jede </w:t>
-            </w:r>
-            <w:proofErr w:type="spellStart"/>
-            <w:r>
-              <w:rPr>
-                <w:sz w:val="16"/>
-              </w:rPr>
-              <w:t>AgentConfig</w:t>
-            </w:r>
-            <w:proofErr w:type="spellEnd"/>
-            <w:r>
-              <w:rPr>
-                <w:sz w:val="16"/>
-              </w:rPr>
-              <w:t xml:space="preserve"> enthält eine eigene eindeutige GUID. Eine </w:t>
-            </w:r>
-            <w:proofErr w:type="spellStart"/>
-            <w:r>
-              <w:rPr>
-                <w:sz w:val="16"/>
-              </w:rPr>
-              <w:t>AgentConfig</w:t>
-            </w:r>
-            <w:proofErr w:type="spellEnd"/>
-            <w:r>
-              <w:rPr>
-                <w:sz w:val="16"/>
-              </w:rPr>
-              <w:t xml:space="preserve"> enthält alle notwendigen Regeln für die Zielfunktion eines Agenten</w:t>
+              <w:t>Jede AgentConfig enthält eine eigene eindeutige GUID. Eine AgentConfig enthält alle notwendigen Regeln für die Zielfunktion eines Agenten</w:t>
             </w:r>
           </w:p>
         </w:tc>
@@ -3914,14 +3733,12 @@
                 <w:sz w:val="16"/>
               </w:rPr>
             </w:pPr>
-            <w:proofErr w:type="spellStart"/>
             <w:r>
               <w:rPr>
                 <w:sz w:val="16"/>
               </w:rPr>
               <w:t>TestInstanzID</w:t>
             </w:r>
-            <w:proofErr w:type="spellEnd"/>
           </w:p>
         </w:tc>
         <w:tc>
@@ -3972,14 +3789,12 @@
                 <w:sz w:val="16"/>
               </w:rPr>
             </w:pPr>
-            <w:proofErr w:type="spellStart"/>
             <w:r>
               <w:rPr>
                 <w:sz w:val="16"/>
               </w:rPr>
               <w:t>MaxRounds</w:t>
             </w:r>
-            <w:proofErr w:type="spellEnd"/>
           </w:p>
         </w:tc>
         <w:tc>
@@ -4036,14 +3851,12 @@
                 <w:sz w:val="16"/>
               </w:rPr>
             </w:pPr>
-            <w:proofErr w:type="spellStart"/>
             <w:r>
               <w:rPr>
                 <w:sz w:val="16"/>
               </w:rPr>
               <w:t>VorschlaegeProRunde</w:t>
             </w:r>
-            <w:proofErr w:type="spellEnd"/>
           </w:p>
         </w:tc>
         <w:tc>
@@ -4100,14 +3913,12 @@
                 <w:sz w:val="16"/>
               </w:rPr>
             </w:pPr>
-            <w:proofErr w:type="spellStart"/>
             <w:r>
               <w:rPr>
                 <w:sz w:val="16"/>
               </w:rPr>
               <w:t>ErzwungeneAkzeptanz</w:t>
             </w:r>
-            <w:proofErr w:type="spellEnd"/>
           </w:p>
         </w:tc>
         <w:tc>
@@ -4158,14 +3969,12 @@
                 <w:sz w:val="16"/>
               </w:rPr>
             </w:pPr>
-            <w:proofErr w:type="spellStart"/>
             <w:r>
               <w:rPr>
                 <w:sz w:val="16"/>
               </w:rPr>
               <w:t>AnzahlPlanningObjects</w:t>
             </w:r>
-            <w:proofErr w:type="spellEnd"/>
           </w:p>
         </w:tc>
         <w:tc>
@@ -4200,21 +4009,7 @@
               <w:rPr>
                 <w:sz w:val="16"/>
               </w:rPr>
-              <w:t>Beschreibt die Anzahl der auf der Testinstanz (</w:t>
-            </w:r>
-            <w:proofErr w:type="spellStart"/>
-            <w:r>
-              <w:rPr>
-                <w:sz w:val="16"/>
-              </w:rPr>
-              <w:t>TestInstanzID</w:t>
-            </w:r>
-            <w:proofErr w:type="spellEnd"/>
-            <w:r>
-              <w:rPr>
-                <w:sz w:val="16"/>
-              </w:rPr>
-              <w:t xml:space="preserve">) befindlichen </w:t>
+              <w:t xml:space="preserve">Beschreibt die Anzahl der auf der Testinstanz (TestInstanzID) befindlichen </w:t>
             </w:r>
           </w:p>
         </w:tc>
@@ -4230,14 +4025,12 @@
                 <w:sz w:val="16"/>
               </w:rPr>
             </w:pPr>
-            <w:proofErr w:type="spellStart"/>
             <w:r>
               <w:rPr>
                 <w:sz w:val="16"/>
               </w:rPr>
               <w:t>ClientID</w:t>
             </w:r>
-            <w:proofErr w:type="spellEnd"/>
           </w:p>
         </w:tc>
         <w:tc>
@@ -4272,21 +4065,7 @@
               <w:rPr>
                 <w:sz w:val="16"/>
               </w:rPr>
-              <w:t xml:space="preserve">Beschreibt die temporäre </w:t>
-            </w:r>
-            <w:proofErr w:type="spellStart"/>
-            <w:r>
-              <w:rPr>
-                <w:sz w:val="16"/>
-              </w:rPr>
-              <w:t>ClientID</w:t>
-            </w:r>
-            <w:proofErr w:type="spellEnd"/>
-            <w:r>
-              <w:rPr>
-                <w:sz w:val="16"/>
-              </w:rPr>
-              <w:t xml:space="preserve"> einer Session. Ist nach jedem Programmstart anders. (Für Debugging hilfreich)</w:t>
+              <w:t>Beschreibt die temporäre ClientID einer Session. Ist nach jedem Programmstart anders. (Für Debugging hilfreich)</w:t>
             </w:r>
           </w:p>
         </w:tc>
@@ -4302,14 +4081,12 @@
                 <w:sz w:val="16"/>
               </w:rPr>
             </w:pPr>
-            <w:proofErr w:type="spellStart"/>
             <w:r>
               <w:rPr>
                 <w:sz w:val="16"/>
               </w:rPr>
               <w:t>TargetValue</w:t>
             </w:r>
-            <w:proofErr w:type="spellEnd"/>
           </w:p>
         </w:tc>
         <w:tc>
@@ -4371,16 +4148,8 @@
               <w:rPr>
                 <w:sz w:val="16"/>
               </w:rPr>
-              <w:t xml:space="preserve">Beschreibt den Wert der Ergebnisfunktion, bedingt durch die aktuelle </w:t>
-            </w:r>
-            <w:proofErr w:type="spellStart"/>
-            <w:r>
-              <w:rPr>
-                <w:sz w:val="16"/>
-              </w:rPr>
-              <w:t>AgentConfig</w:t>
-            </w:r>
-            <w:proofErr w:type="spellEnd"/>
+              <w:t>Beschreibt den Wert der Ergebnisfunktion, bedingt durch die aktuelle AgentConfig</w:t>
+            </w:r>
           </w:p>
         </w:tc>
       </w:tr>
@@ -4392,22 +4161,22 @@
       <w:pPr>
         <w:pStyle w:val="berschrift2"/>
       </w:pPr>
-      <w:bookmarkStart w:id="19" w:name="_Toc474316543"/>
+      <w:bookmarkStart w:id="18" w:name="_Toc474316543"/>
       <w:r>
         <w:t>Bewertung der Ergebnisse</w:t>
       </w:r>
-      <w:bookmarkEnd w:id="19"/>
+      <w:bookmarkEnd w:id="18"/>
     </w:p>
     <w:p>
       <w:pPr>
         <w:pStyle w:val="berschrift1"/>
       </w:pPr>
-      <w:bookmarkStart w:id="20" w:name="_Toc474316544"/>
+      <w:bookmarkStart w:id="19" w:name="_Toc474316544"/>
       <w:r>
         <w:lastRenderedPageBreak/>
         <w:t>Aufgabenverteilung im Projektteam</w:t>
       </w:r>
-      <w:bookmarkEnd w:id="20"/>
+      <w:bookmarkEnd w:id="19"/>
     </w:p>
     <w:tbl>
       <w:tblPr>
@@ -4469,16 +4238,8 @@
               <w:rPr>
                 <w:rFonts w:cs="Arial"/>
               </w:rPr>
-              <w:t xml:space="preserve">S. </w:t>
-            </w:r>
-            <w:proofErr w:type="spellStart"/>
-            <w:r>
-              <w:rPr>
-                <w:rFonts w:cs="Arial"/>
-              </w:rPr>
-              <w:t>Ghizelea</w:t>
-            </w:r>
-            <w:proofErr w:type="spellEnd"/>
+              <w:t>S. Ghizelea</w:t>
+            </w:r>
           </w:p>
         </w:tc>
         <w:tc>
@@ -4496,14 +4257,12 @@
                 <w:rFonts w:cs="Arial"/>
               </w:rPr>
             </w:pPr>
-            <w:proofErr w:type="spellStart"/>
             <w:r>
               <w:rPr>
                 <w:rFonts w:cs="Arial"/>
               </w:rPr>
               <w:t>S.Weisenberger</w:t>
             </w:r>
-            <w:proofErr w:type="spellEnd"/>
           </w:p>
         </w:tc>
         <w:tc>
@@ -5194,7 +4953,7 @@
 </file>
 
 <file path=word/comments.xml><?xml version="1.0" encoding="utf-8"?>
-<w:comments xmlns:wpc="http://schemas.microsoft.com/office/word/2010/wordprocessingCanvas" xmlns:cx="http://schemas.microsoft.com/office/drawing/2014/chartex" xmlns:cx1="http://schemas.microsoft.com/office/drawing/2015/9/8/chartex" xmlns:cx2="http://schemas.microsoft.com/office/drawing/2015/10/21/chartex" xmlns:cx3="http://schemas.microsoft.com/office/drawing/2016/5/9/chartex" xmlns:cx4="http://schemas.microsoft.com/office/drawing/2016/5/10/chartex" xmlns:cx5="http://schemas.microsoft.com/office/drawing/2016/5/11/chartex" xmlns:mc="http://schemas.openxmlformats.org/markup-compatibility/2006" xmlns:o="urn:schemas-microsoft-com:office:office" xmlns:r="http://schemas.openxmlformats.org/officeDocument/2006/relationships" xmlns:m="http://schemas.openxmlformats.org/officeDocument/2006/math" xmlns:v="urn:schemas-microsoft-com:vml" xmlns:wp14="http://schemas.microsoft.com/office/word/2010/wordprocessingDrawing" xmlns:wp="http://schemas.openxmlformats.org/drawingml/2006/wordprocessingDrawing" xmlns:w10="urn:schemas-microsoft-com:office:word" xmlns:w="http://schemas.openxmlformats.org/wordprocessingml/2006/main" xmlns:w14="http://schemas.microsoft.com/office/word/2010/wordml" xmlns:w15="http://schemas.microsoft.com/office/word/2012/wordml" xmlns:w16se="http://schemas.microsoft.com/office/word/2015/wordml/symex" xmlns:wpg="http://schemas.microsoft.com/office/word/2010/wordprocessingGroup" xmlns:wpi="http://schemas.microsoft.com/office/word/2010/wordprocessingInk" xmlns:wne="http://schemas.microsoft.com/office/word/2006/wordml" xmlns:wps="http://schemas.microsoft.com/office/word/2010/wordprocessingShape" mc:Ignorable="w14 w15 w16se wp14">
+<w:comments xmlns:wpc="http://schemas.microsoft.com/office/word/2010/wordprocessingCanvas" xmlns:cx="http://schemas.microsoft.com/office/drawing/2014/chartex" xmlns:cx1="http://schemas.microsoft.com/office/drawing/2015/9/8/chartex" xmlns:cx2="http://schemas.microsoft.com/office/drawing/2015/10/21/chartex" xmlns:cx3="http://schemas.microsoft.com/office/drawing/2016/5/9/chartex" xmlns:cx4="http://schemas.microsoft.com/office/drawing/2016/5/10/chartex" xmlns:cx5="http://schemas.microsoft.com/office/drawing/2016/5/11/chartex" xmlns:cx6="http://schemas.microsoft.com/office/drawing/2016/5/12/chartex" xmlns:cx7="http://schemas.microsoft.com/office/drawing/2016/5/13/chartex" xmlns:cx8="http://schemas.microsoft.com/office/drawing/2016/5/14/chartex" xmlns:mc="http://schemas.openxmlformats.org/markup-compatibility/2006" xmlns:o="urn:schemas-microsoft-com:office:office" xmlns:r="http://schemas.openxmlformats.org/officeDocument/2006/relationships" xmlns:m="http://schemas.openxmlformats.org/officeDocument/2006/math" xmlns:v="urn:schemas-microsoft-com:vml" xmlns:wp14="http://schemas.microsoft.com/office/word/2010/wordprocessingDrawing" xmlns:wp="http://schemas.openxmlformats.org/drawingml/2006/wordprocessingDrawing" xmlns:w10="urn:schemas-microsoft-com:office:word" xmlns:w="http://schemas.openxmlformats.org/wordprocessingml/2006/main" xmlns:w14="http://schemas.microsoft.com/office/word/2010/wordml" xmlns:w15="http://schemas.microsoft.com/office/word/2012/wordml" xmlns:w16se="http://schemas.microsoft.com/office/word/2015/wordml/symex" xmlns:wpg="http://schemas.microsoft.com/office/word/2010/wordprocessingGroup" xmlns:wpi="http://schemas.microsoft.com/office/word/2010/wordprocessingInk" xmlns:wne="http://schemas.microsoft.com/office/word/2006/wordml" xmlns:wps="http://schemas.microsoft.com/office/word/2010/wordprocessingShape" mc:Ignorable="w14 w15 w16se wp14">
   <w:comment w:id="11" w:author="Patrick Schulz" w:date="2017-03-03T16:03:00Z" w:initials="PS">
     <w:p>
       <w:pPr>
@@ -5211,7 +4970,7 @@
       </w:r>
     </w:p>
   </w:comment>
-  <w:comment w:id="12" w:author="Patrick Schulz" w:date="2017-03-03T16:04:00Z" w:initials="PS">
+  <w:comment w:id="13" w:author="Patrick Schulz" w:date="2017-03-27T17:57:00Z" w:initials="PS">
     <w:p>
       <w:pPr>
         <w:pStyle w:val="Kommentartext"/>
@@ -5223,27 +4982,11 @@
         <w:annotationRef/>
       </w:r>
       <w:r>
-        <w:t>Wie vielen Vorschlägen muss zugestimmt werden?</w:t>
+        <w:t>Bild der Optimierung</w:t>
       </w:r>
     </w:p>
   </w:comment>
-  <w:comment w:id="13" w:author="Patrick Schulz" w:date="2017-03-27T17:57:00Z" w:initials="PS">
-    <w:p>
-      <w:pPr>
-        <w:pStyle w:val="Kommentartext"/>
-      </w:pPr>
-      <w:r>
-        <w:rPr>
-          <w:rStyle w:val="Kommentarzeichen"/>
-        </w:rPr>
-        <w:annotationRef/>
-      </w:r>
-      <w:r>
-        <w:t>Bild der Optimierung</w:t>
-      </w:r>
-    </w:p>
-  </w:comment>
-  <w:comment w:id="18" w:author="Michael" w:date="2017-03-20T21:55:00Z" w:initials="M">
+  <w:comment w:id="17" w:author="Michael" w:date="2017-03-20T21:55:00Z" w:initials="M">
     <w:p>
       <w:pPr>
         <w:pStyle w:val="Kommentartext"/>
@@ -5268,16 +5011,15 @@
 </file>
 
 <file path=word/commentsExtended.xml><?xml version="1.0" encoding="utf-8"?>
-<w15:commentsEx xmlns:wpc="http://schemas.microsoft.com/office/word/2010/wordprocessingCanvas" xmlns:cx="http://schemas.microsoft.com/office/drawing/2014/chartex" xmlns:cx1="http://schemas.microsoft.com/office/drawing/2015/9/8/chartex" xmlns:cx2="http://schemas.microsoft.com/office/drawing/2015/10/21/chartex" xmlns:cx3="http://schemas.microsoft.com/office/drawing/2016/5/9/chartex" xmlns:cx4="http://schemas.microsoft.com/office/drawing/2016/5/10/chartex" xmlns:cx5="http://schemas.microsoft.com/office/drawing/2016/5/11/chartex" xmlns:mc="http://schemas.openxmlformats.org/markup-compatibility/2006" xmlns:o="urn:schemas-microsoft-com:office:office" xmlns:r="http://schemas.openxmlformats.org/officeDocument/2006/relationships" xmlns:m="http://schemas.openxmlformats.org/officeDocument/2006/math" xmlns:v="urn:schemas-microsoft-com:vml" xmlns:wp14="http://schemas.microsoft.com/office/word/2010/wordprocessingDrawing" xmlns:wp="http://schemas.openxmlformats.org/drawingml/2006/wordprocessingDrawing" xmlns:w10="urn:schemas-microsoft-com:office:word" xmlns:w="http://schemas.openxmlformats.org/wordprocessingml/2006/main" xmlns:w14="http://schemas.microsoft.com/office/word/2010/wordml" xmlns:w15="http://schemas.microsoft.com/office/word/2012/wordml" xmlns:w16se="http://schemas.microsoft.com/office/word/2015/wordml/symex" xmlns:wpg="http://schemas.microsoft.com/office/word/2010/wordprocessingGroup" xmlns:wpi="http://schemas.microsoft.com/office/word/2010/wordprocessingInk" xmlns:wne="http://schemas.microsoft.com/office/word/2006/wordml" xmlns:wps="http://schemas.microsoft.com/office/word/2010/wordprocessingShape" mc:Ignorable="w14 w15 w16se wp14">
+<w15:commentsEx xmlns:wpc="http://schemas.microsoft.com/office/word/2010/wordprocessingCanvas" xmlns:cx="http://schemas.microsoft.com/office/drawing/2014/chartex" xmlns:cx1="http://schemas.microsoft.com/office/drawing/2015/9/8/chartex" xmlns:cx2="http://schemas.microsoft.com/office/drawing/2015/10/21/chartex" xmlns:cx3="http://schemas.microsoft.com/office/drawing/2016/5/9/chartex" xmlns:cx4="http://schemas.microsoft.com/office/drawing/2016/5/10/chartex" xmlns:cx5="http://schemas.microsoft.com/office/drawing/2016/5/11/chartex" xmlns:cx6="http://schemas.microsoft.com/office/drawing/2016/5/12/chartex" xmlns:cx7="http://schemas.microsoft.com/office/drawing/2016/5/13/chartex" xmlns:cx8="http://schemas.microsoft.com/office/drawing/2016/5/14/chartex" xmlns:mc="http://schemas.openxmlformats.org/markup-compatibility/2006" xmlns:o="urn:schemas-microsoft-com:office:office" xmlns:r="http://schemas.openxmlformats.org/officeDocument/2006/relationships" xmlns:m="http://schemas.openxmlformats.org/officeDocument/2006/math" xmlns:v="urn:schemas-microsoft-com:vml" xmlns:wp14="http://schemas.microsoft.com/office/word/2010/wordprocessingDrawing" xmlns:wp="http://schemas.openxmlformats.org/drawingml/2006/wordprocessingDrawing" xmlns:w10="urn:schemas-microsoft-com:office:word" xmlns:w="http://schemas.openxmlformats.org/wordprocessingml/2006/main" xmlns:w14="http://schemas.microsoft.com/office/word/2010/wordml" xmlns:w15="http://schemas.microsoft.com/office/word/2012/wordml" xmlns:w16se="http://schemas.microsoft.com/office/word/2015/wordml/symex" xmlns:wpg="http://schemas.microsoft.com/office/word/2010/wordprocessingGroup" xmlns:wpi="http://schemas.microsoft.com/office/word/2010/wordprocessingInk" xmlns:wne="http://schemas.microsoft.com/office/word/2006/wordml" xmlns:wps="http://schemas.microsoft.com/office/word/2010/wordprocessingShape" mc:Ignorable="w14 w15 w16se wp14">
   <w15:commentEx w15:paraId="7E4DC77E" w15:done="0"/>
-  <w15:commentEx w15:paraId="08EB1F31" w15:done="0"/>
   <w15:commentEx w15:paraId="69E7A14A" w15:done="0"/>
   <w15:commentEx w15:paraId="3C0ED5D3" w15:done="0"/>
 </w15:commentsEx>
 </file>
 
 <file path=word/endnotes.xml><?xml version="1.0" encoding="utf-8"?>
-<w:endnotes xmlns:wpc="http://schemas.microsoft.com/office/word/2010/wordprocessingCanvas" xmlns:cx="http://schemas.microsoft.com/office/drawing/2014/chartex" xmlns:cx1="http://schemas.microsoft.com/office/drawing/2015/9/8/chartex" xmlns:cx2="http://schemas.microsoft.com/office/drawing/2015/10/21/chartex" xmlns:cx3="http://schemas.microsoft.com/office/drawing/2016/5/9/chartex" xmlns:cx4="http://schemas.microsoft.com/office/drawing/2016/5/10/chartex" xmlns:cx5="http://schemas.microsoft.com/office/drawing/2016/5/11/chartex" xmlns:mc="http://schemas.openxmlformats.org/markup-compatibility/2006" xmlns:o="urn:schemas-microsoft-com:office:office" xmlns:r="http://schemas.openxmlformats.org/officeDocument/2006/relationships" xmlns:m="http://schemas.openxmlformats.org/officeDocument/2006/math" xmlns:v="urn:schemas-microsoft-com:vml" xmlns:wp14="http://schemas.microsoft.com/office/word/2010/wordprocessingDrawing" xmlns:wp="http://schemas.openxmlformats.org/drawingml/2006/wordprocessingDrawing" xmlns:w10="urn:schemas-microsoft-com:office:word" xmlns:w="http://schemas.openxmlformats.org/wordprocessingml/2006/main" xmlns:w14="http://schemas.microsoft.com/office/word/2010/wordml" xmlns:w15="http://schemas.microsoft.com/office/word/2012/wordml" xmlns:w16se="http://schemas.microsoft.com/office/word/2015/wordml/symex" xmlns:wpg="http://schemas.microsoft.com/office/word/2010/wordprocessingGroup" xmlns:wpi="http://schemas.microsoft.com/office/word/2010/wordprocessingInk" xmlns:wne="http://schemas.microsoft.com/office/word/2006/wordml" xmlns:wps="http://schemas.microsoft.com/office/word/2010/wordprocessingShape" mc:Ignorable="w14 w15 w16se wp14">
+<w:endnotes xmlns:wpc="http://schemas.microsoft.com/office/word/2010/wordprocessingCanvas" xmlns:cx="http://schemas.microsoft.com/office/drawing/2014/chartex" xmlns:cx1="http://schemas.microsoft.com/office/drawing/2015/9/8/chartex" xmlns:cx2="http://schemas.microsoft.com/office/drawing/2015/10/21/chartex" xmlns:cx3="http://schemas.microsoft.com/office/drawing/2016/5/9/chartex" xmlns:cx4="http://schemas.microsoft.com/office/drawing/2016/5/10/chartex" xmlns:cx5="http://schemas.microsoft.com/office/drawing/2016/5/11/chartex" xmlns:cx6="http://schemas.microsoft.com/office/drawing/2016/5/12/chartex" xmlns:cx7="http://schemas.microsoft.com/office/drawing/2016/5/13/chartex" xmlns:cx8="http://schemas.microsoft.com/office/drawing/2016/5/14/chartex" xmlns:mc="http://schemas.openxmlformats.org/markup-compatibility/2006" xmlns:o="urn:schemas-microsoft-com:office:office" xmlns:r="http://schemas.openxmlformats.org/officeDocument/2006/relationships" xmlns:m="http://schemas.openxmlformats.org/officeDocument/2006/math" xmlns:v="urn:schemas-microsoft-com:vml" xmlns:wp14="http://schemas.microsoft.com/office/word/2010/wordprocessingDrawing" xmlns:wp="http://schemas.openxmlformats.org/drawingml/2006/wordprocessingDrawing" xmlns:w10="urn:schemas-microsoft-com:office:word" xmlns:w="http://schemas.openxmlformats.org/wordprocessingml/2006/main" xmlns:w14="http://schemas.microsoft.com/office/word/2010/wordml" xmlns:w15="http://schemas.microsoft.com/office/word/2012/wordml" xmlns:w16se="http://schemas.microsoft.com/office/word/2015/wordml/symex" xmlns:wpg="http://schemas.microsoft.com/office/word/2010/wordprocessingGroup" xmlns:wpi="http://schemas.microsoft.com/office/word/2010/wordprocessingInk" xmlns:wne="http://schemas.microsoft.com/office/word/2006/wordml" xmlns:wps="http://schemas.microsoft.com/office/word/2010/wordprocessingShape" mc:Ignorable="w14 w15 w16se wp14">
   <w:endnote w:type="separator" w:id="-1">
     <w:p>
       <w:pPr>
@@ -5302,7 +5044,7 @@
 </file>
 
 <file path=word/footer1.xml><?xml version="1.0" encoding="utf-8"?>
-<w:ftr xmlns:wpc="http://schemas.microsoft.com/office/word/2010/wordprocessingCanvas" xmlns:cx="http://schemas.microsoft.com/office/drawing/2014/chartex" xmlns:cx1="http://schemas.microsoft.com/office/drawing/2015/9/8/chartex" xmlns:cx2="http://schemas.microsoft.com/office/drawing/2015/10/21/chartex" xmlns:cx3="http://schemas.microsoft.com/office/drawing/2016/5/9/chartex" xmlns:cx4="http://schemas.microsoft.com/office/drawing/2016/5/10/chartex" xmlns:cx5="http://schemas.microsoft.com/office/drawing/2016/5/11/chartex" xmlns:mc="http://schemas.openxmlformats.org/markup-compatibility/2006" xmlns:o="urn:schemas-microsoft-com:office:office" xmlns:r="http://schemas.openxmlformats.org/officeDocument/2006/relationships" xmlns:m="http://schemas.openxmlformats.org/officeDocument/2006/math" xmlns:v="urn:schemas-microsoft-com:vml" xmlns:wp14="http://schemas.microsoft.com/office/word/2010/wordprocessingDrawing" xmlns:wp="http://schemas.openxmlformats.org/drawingml/2006/wordprocessingDrawing" xmlns:w10="urn:schemas-microsoft-com:office:word" xmlns:w="http://schemas.openxmlformats.org/wordprocessingml/2006/main" xmlns:w14="http://schemas.microsoft.com/office/word/2010/wordml" xmlns:w15="http://schemas.microsoft.com/office/word/2012/wordml" xmlns:w16se="http://schemas.microsoft.com/office/word/2015/wordml/symex" xmlns:wpg="http://schemas.microsoft.com/office/word/2010/wordprocessingGroup" xmlns:wpi="http://schemas.microsoft.com/office/word/2010/wordprocessingInk" xmlns:wne="http://schemas.microsoft.com/office/word/2006/wordml" xmlns:wps="http://schemas.microsoft.com/office/word/2010/wordprocessingShape" mc:Ignorable="w14 w15 w16se wp14">
+<w:ftr xmlns:wpc="http://schemas.microsoft.com/office/word/2010/wordprocessingCanvas" xmlns:cx="http://schemas.microsoft.com/office/drawing/2014/chartex" xmlns:cx1="http://schemas.microsoft.com/office/drawing/2015/9/8/chartex" xmlns:cx2="http://schemas.microsoft.com/office/drawing/2015/10/21/chartex" xmlns:cx3="http://schemas.microsoft.com/office/drawing/2016/5/9/chartex" xmlns:cx4="http://schemas.microsoft.com/office/drawing/2016/5/10/chartex" xmlns:cx5="http://schemas.microsoft.com/office/drawing/2016/5/11/chartex" xmlns:cx6="http://schemas.microsoft.com/office/drawing/2016/5/12/chartex" xmlns:cx7="http://schemas.microsoft.com/office/drawing/2016/5/13/chartex" xmlns:cx8="http://schemas.microsoft.com/office/drawing/2016/5/14/chartex" xmlns:mc="http://schemas.openxmlformats.org/markup-compatibility/2006" xmlns:o="urn:schemas-microsoft-com:office:office" xmlns:r="http://schemas.openxmlformats.org/officeDocument/2006/relationships" xmlns:m="http://schemas.openxmlformats.org/officeDocument/2006/math" xmlns:v="urn:schemas-microsoft-com:vml" xmlns:wp14="http://schemas.microsoft.com/office/word/2010/wordprocessingDrawing" xmlns:wp="http://schemas.openxmlformats.org/drawingml/2006/wordprocessingDrawing" xmlns:w10="urn:schemas-microsoft-com:office:word" xmlns:w="http://schemas.openxmlformats.org/wordprocessingml/2006/main" xmlns:w14="http://schemas.microsoft.com/office/word/2010/wordml" xmlns:w15="http://schemas.microsoft.com/office/word/2012/wordml" xmlns:w16se="http://schemas.microsoft.com/office/word/2015/wordml/symex" xmlns:wpg="http://schemas.microsoft.com/office/word/2010/wordprocessingGroup" xmlns:wpi="http://schemas.microsoft.com/office/word/2010/wordprocessingInk" xmlns:wne="http://schemas.microsoft.com/office/word/2006/wordml" xmlns:wps="http://schemas.microsoft.com/office/word/2010/wordprocessingShape" mc:Ignorable="w14 w15 w16se wp14">
   <w:sdt>
     <w:sdtPr>
       <w:id w:val="1404257934"/>
@@ -5331,7 +5073,7 @@
           <w:rPr>
             <w:noProof/>
           </w:rPr>
-          <w:t>15</w:t>
+          <w:t>3</w:t>
         </w:r>
         <w:r>
           <w:fldChar w:fldCharType="end"/>
@@ -5348,7 +5090,7 @@
 </file>
 
 <file path=word/footnotes.xml><?xml version="1.0" encoding="utf-8"?>
-<w:footnotes xmlns:wpc="http://schemas.microsoft.com/office/word/2010/wordprocessingCanvas" xmlns:cx="http://schemas.microsoft.com/office/drawing/2014/chartex" xmlns:cx1="http://schemas.microsoft.com/office/drawing/2015/9/8/chartex" xmlns:cx2="http://schemas.microsoft.com/office/drawing/2015/10/21/chartex" xmlns:cx3="http://schemas.microsoft.com/office/drawing/2016/5/9/chartex" xmlns:cx4="http://schemas.microsoft.com/office/drawing/2016/5/10/chartex" xmlns:cx5="http://schemas.microsoft.com/office/drawing/2016/5/11/chartex" xmlns:mc="http://schemas.openxmlformats.org/markup-compatibility/2006" xmlns:o="urn:schemas-microsoft-com:office:office" xmlns:r="http://schemas.openxmlformats.org/officeDocument/2006/relationships" xmlns:m="http://schemas.openxmlformats.org/officeDocument/2006/math" xmlns:v="urn:schemas-microsoft-com:vml" xmlns:wp14="http://schemas.microsoft.com/office/word/2010/wordprocessingDrawing" xmlns:wp="http://schemas.openxmlformats.org/drawingml/2006/wordprocessingDrawing" xmlns:w10="urn:schemas-microsoft-com:office:word" xmlns:w="http://schemas.openxmlformats.org/wordprocessingml/2006/main" xmlns:w14="http://schemas.microsoft.com/office/word/2010/wordml" xmlns:w15="http://schemas.microsoft.com/office/word/2012/wordml" xmlns:w16se="http://schemas.microsoft.com/office/word/2015/wordml/symex" xmlns:wpg="http://schemas.microsoft.com/office/word/2010/wordprocessingGroup" xmlns:wpi="http://schemas.microsoft.com/office/word/2010/wordprocessingInk" xmlns:wne="http://schemas.microsoft.com/office/word/2006/wordml" xmlns:wps="http://schemas.microsoft.com/office/word/2010/wordprocessingShape" mc:Ignorable="w14 w15 w16se wp14">
+<w:footnotes xmlns:wpc="http://schemas.microsoft.com/office/word/2010/wordprocessingCanvas" xmlns:cx="http://schemas.microsoft.com/office/drawing/2014/chartex" xmlns:cx1="http://schemas.microsoft.com/office/drawing/2015/9/8/chartex" xmlns:cx2="http://schemas.microsoft.com/office/drawing/2015/10/21/chartex" xmlns:cx3="http://schemas.microsoft.com/office/drawing/2016/5/9/chartex" xmlns:cx4="http://schemas.microsoft.com/office/drawing/2016/5/10/chartex" xmlns:cx5="http://schemas.microsoft.com/office/drawing/2016/5/11/chartex" xmlns:cx6="http://schemas.microsoft.com/office/drawing/2016/5/12/chartex" xmlns:cx7="http://schemas.microsoft.com/office/drawing/2016/5/13/chartex" xmlns:cx8="http://schemas.microsoft.com/office/drawing/2016/5/14/chartex" xmlns:mc="http://schemas.openxmlformats.org/markup-compatibility/2006" xmlns:o="urn:schemas-microsoft-com:office:office" xmlns:r="http://schemas.openxmlformats.org/officeDocument/2006/relationships" xmlns:m="http://schemas.openxmlformats.org/officeDocument/2006/math" xmlns:v="urn:schemas-microsoft-com:vml" xmlns:wp14="http://schemas.microsoft.com/office/word/2010/wordprocessingDrawing" xmlns:wp="http://schemas.openxmlformats.org/drawingml/2006/wordprocessingDrawing" xmlns:w10="urn:schemas-microsoft-com:office:word" xmlns:w="http://schemas.openxmlformats.org/wordprocessingml/2006/main" xmlns:w14="http://schemas.microsoft.com/office/word/2010/wordml" xmlns:w15="http://schemas.microsoft.com/office/word/2012/wordml" xmlns:w16se="http://schemas.microsoft.com/office/word/2015/wordml/symex" xmlns:wpg="http://schemas.microsoft.com/office/word/2010/wordprocessingGroup" xmlns:wpi="http://schemas.microsoft.com/office/word/2010/wordprocessingInk" xmlns:wne="http://schemas.microsoft.com/office/word/2006/wordml" xmlns:wps="http://schemas.microsoft.com/office/word/2010/wordprocessingShape" mc:Ignorable="w14 w15 w16se wp14">
   <w:footnote w:type="separator" w:id="-1">
     <w:p>
       <w:pPr>
@@ -5373,7 +5115,7 @@
 </file>
 
 <file path=word/header1.xml><?xml version="1.0" encoding="utf-8"?>
-<w:hdr xmlns:wpc="http://schemas.microsoft.com/office/word/2010/wordprocessingCanvas" xmlns:cx="http://schemas.microsoft.com/office/drawing/2014/chartex" xmlns:cx1="http://schemas.microsoft.com/office/drawing/2015/9/8/chartex" xmlns:cx2="http://schemas.microsoft.com/office/drawing/2015/10/21/chartex" xmlns:cx3="http://schemas.microsoft.com/office/drawing/2016/5/9/chartex" xmlns:cx4="http://schemas.microsoft.com/office/drawing/2016/5/10/chartex" xmlns:cx5="http://schemas.microsoft.com/office/drawing/2016/5/11/chartex" xmlns:mc="http://schemas.openxmlformats.org/markup-compatibility/2006" xmlns:o="urn:schemas-microsoft-com:office:office" xmlns:r="http://schemas.openxmlformats.org/officeDocument/2006/relationships" xmlns:m="http://schemas.openxmlformats.org/officeDocument/2006/math" xmlns:v="urn:schemas-microsoft-com:vml" xmlns:wp14="http://schemas.microsoft.com/office/word/2010/wordprocessingDrawing" xmlns:wp="http://schemas.openxmlformats.org/drawingml/2006/wordprocessingDrawing" xmlns:w10="urn:schemas-microsoft-com:office:word" xmlns:w="http://schemas.openxmlformats.org/wordprocessingml/2006/main" xmlns:w14="http://schemas.microsoft.com/office/word/2010/wordml" xmlns:w15="http://schemas.microsoft.com/office/word/2012/wordml" xmlns:w16se="http://schemas.microsoft.com/office/word/2015/wordml/symex" xmlns:wpg="http://schemas.microsoft.com/office/word/2010/wordprocessingGroup" xmlns:wpi="http://schemas.microsoft.com/office/word/2010/wordprocessingInk" xmlns:wne="http://schemas.microsoft.com/office/word/2006/wordml" xmlns:wps="http://schemas.microsoft.com/office/word/2010/wordprocessingShape" mc:Ignorable="w14 w15 w16se wp14">
+<w:hdr xmlns:wpc="http://schemas.microsoft.com/office/word/2010/wordprocessingCanvas" xmlns:cx="http://schemas.microsoft.com/office/drawing/2014/chartex" xmlns:cx1="http://schemas.microsoft.com/office/drawing/2015/9/8/chartex" xmlns:cx2="http://schemas.microsoft.com/office/drawing/2015/10/21/chartex" xmlns:cx3="http://schemas.microsoft.com/office/drawing/2016/5/9/chartex" xmlns:cx4="http://schemas.microsoft.com/office/drawing/2016/5/10/chartex" xmlns:cx5="http://schemas.microsoft.com/office/drawing/2016/5/11/chartex" xmlns:cx6="http://schemas.microsoft.com/office/drawing/2016/5/12/chartex" xmlns:cx7="http://schemas.microsoft.com/office/drawing/2016/5/13/chartex" xmlns:cx8="http://schemas.microsoft.com/office/drawing/2016/5/14/chartex" xmlns:mc="http://schemas.openxmlformats.org/markup-compatibility/2006" xmlns:o="urn:schemas-microsoft-com:office:office" xmlns:r="http://schemas.openxmlformats.org/officeDocument/2006/relationships" xmlns:m="http://schemas.openxmlformats.org/officeDocument/2006/math" xmlns:v="urn:schemas-microsoft-com:vml" xmlns:wp14="http://schemas.microsoft.com/office/word/2010/wordprocessingDrawing" xmlns:wp="http://schemas.openxmlformats.org/drawingml/2006/wordprocessingDrawing" xmlns:w10="urn:schemas-microsoft-com:office:word" xmlns:w="http://schemas.openxmlformats.org/wordprocessingml/2006/main" xmlns:w14="http://schemas.microsoft.com/office/word/2010/wordml" xmlns:w15="http://schemas.microsoft.com/office/word/2012/wordml" xmlns:w16se="http://schemas.microsoft.com/office/word/2015/wordml/symex" xmlns:wpg="http://schemas.microsoft.com/office/word/2010/wordprocessingGroup" xmlns:wpi="http://schemas.microsoft.com/office/word/2010/wordprocessingInk" xmlns:wne="http://schemas.microsoft.com/office/word/2006/wordml" xmlns:wps="http://schemas.microsoft.com/office/word/2010/wordprocessingShape" mc:Ignorable="w14 w15 w16se wp14">
   <w:p>
     <w:pPr>
       <w:pStyle w:val="Kopfzeile"/>
@@ -5416,7 +5158,7 @@
 </file>
 
 <file path=word/numbering.xml><?xml version="1.0" encoding="utf-8"?>
-<w:numbering xmlns:wpc="http://schemas.microsoft.com/office/word/2010/wordprocessingCanvas" xmlns:cx="http://schemas.microsoft.com/office/drawing/2014/chartex" xmlns:cx1="http://schemas.microsoft.com/office/drawing/2015/9/8/chartex" xmlns:cx2="http://schemas.microsoft.com/office/drawing/2015/10/21/chartex" xmlns:cx3="http://schemas.microsoft.com/office/drawing/2016/5/9/chartex" xmlns:cx4="http://schemas.microsoft.com/office/drawing/2016/5/10/chartex" xmlns:cx5="http://schemas.microsoft.com/office/drawing/2016/5/11/chartex" xmlns:mc="http://schemas.openxmlformats.org/markup-compatibility/2006" xmlns:o="urn:schemas-microsoft-com:office:office" xmlns:r="http://schemas.openxmlformats.org/officeDocument/2006/relationships" xmlns:m="http://schemas.openxmlformats.org/officeDocument/2006/math" xmlns:v="urn:schemas-microsoft-com:vml" xmlns:wp14="http://schemas.microsoft.com/office/word/2010/wordprocessingDrawing" xmlns:wp="http://schemas.openxmlformats.org/drawingml/2006/wordprocessingDrawing" xmlns:w10="urn:schemas-microsoft-com:office:word" xmlns:w="http://schemas.openxmlformats.org/wordprocessingml/2006/main" xmlns:w14="http://schemas.microsoft.com/office/word/2010/wordml" xmlns:w15="http://schemas.microsoft.com/office/word/2012/wordml" xmlns:w16se="http://schemas.microsoft.com/office/word/2015/wordml/symex" xmlns:wpg="http://schemas.microsoft.com/office/word/2010/wordprocessingGroup" xmlns:wpi="http://schemas.microsoft.com/office/word/2010/wordprocessingInk" xmlns:wne="http://schemas.microsoft.com/office/word/2006/wordml" xmlns:wps="http://schemas.microsoft.com/office/word/2010/wordprocessingShape" mc:Ignorable="w14 w15 w16se wp14">
+<w:numbering xmlns:wpc="http://schemas.microsoft.com/office/word/2010/wordprocessingCanvas" xmlns:cx="http://schemas.microsoft.com/office/drawing/2014/chartex" xmlns:cx1="http://schemas.microsoft.com/office/drawing/2015/9/8/chartex" xmlns:cx2="http://schemas.microsoft.com/office/drawing/2015/10/21/chartex" xmlns:cx3="http://schemas.microsoft.com/office/drawing/2016/5/9/chartex" xmlns:cx4="http://schemas.microsoft.com/office/drawing/2016/5/10/chartex" xmlns:cx5="http://schemas.microsoft.com/office/drawing/2016/5/11/chartex" xmlns:cx6="http://schemas.microsoft.com/office/drawing/2016/5/12/chartex" xmlns:cx7="http://schemas.microsoft.com/office/drawing/2016/5/13/chartex" xmlns:cx8="http://schemas.microsoft.com/office/drawing/2016/5/14/chartex" xmlns:mc="http://schemas.openxmlformats.org/markup-compatibility/2006" xmlns:o="urn:schemas-microsoft-com:office:office" xmlns:r="http://schemas.openxmlformats.org/officeDocument/2006/relationships" xmlns:m="http://schemas.openxmlformats.org/officeDocument/2006/math" xmlns:v="urn:schemas-microsoft-com:vml" xmlns:wp14="http://schemas.microsoft.com/office/word/2010/wordprocessingDrawing" xmlns:wp="http://schemas.openxmlformats.org/drawingml/2006/wordprocessingDrawing" xmlns:w10="urn:schemas-microsoft-com:office:word" xmlns:w="http://schemas.openxmlformats.org/wordprocessingml/2006/main" xmlns:w14="http://schemas.microsoft.com/office/word/2010/wordml" xmlns:w15="http://schemas.microsoft.com/office/word/2012/wordml" xmlns:w16se="http://schemas.microsoft.com/office/word/2015/wordml/symex" xmlns:wpg="http://schemas.microsoft.com/office/word/2010/wordprocessingGroup" xmlns:wpi="http://schemas.microsoft.com/office/word/2010/wordprocessingInk" xmlns:wne="http://schemas.microsoft.com/office/word/2006/wordml" xmlns:wps="http://schemas.microsoft.com/office/word/2010/wordprocessingShape" mc:Ignorable="w14 w15 w16se wp14">
   <w:abstractNum w:abstractNumId="0" w15:restartNumberingAfterBreak="0">
     <w:nsid w:val="0E8A0639"/>
     <w:multiLevelType w:val="multilevel"/>
@@ -6426,7 +6168,7 @@
 </file>
 
 <file path=word/people.xml><?xml version="1.0" encoding="utf-8"?>
-<w15:people xmlns:wpc="http://schemas.microsoft.com/office/word/2010/wordprocessingCanvas" xmlns:cx="http://schemas.microsoft.com/office/drawing/2014/chartex" xmlns:cx1="http://schemas.microsoft.com/office/drawing/2015/9/8/chartex" xmlns:cx2="http://schemas.microsoft.com/office/drawing/2015/10/21/chartex" xmlns:cx3="http://schemas.microsoft.com/office/drawing/2016/5/9/chartex" xmlns:cx4="http://schemas.microsoft.com/office/drawing/2016/5/10/chartex" xmlns:cx5="http://schemas.microsoft.com/office/drawing/2016/5/11/chartex" xmlns:mc="http://schemas.openxmlformats.org/markup-compatibility/2006" xmlns:o="urn:schemas-microsoft-com:office:office" xmlns:r="http://schemas.openxmlformats.org/officeDocument/2006/relationships" xmlns:m="http://schemas.openxmlformats.org/officeDocument/2006/math" xmlns:v="urn:schemas-microsoft-com:vml" xmlns:wp14="http://schemas.microsoft.com/office/word/2010/wordprocessingDrawing" xmlns:wp="http://schemas.openxmlformats.org/drawingml/2006/wordprocessingDrawing" xmlns:w10="urn:schemas-microsoft-com:office:word" xmlns:w="http://schemas.openxmlformats.org/wordprocessingml/2006/main" xmlns:w14="http://schemas.microsoft.com/office/word/2010/wordml" xmlns:w15="http://schemas.microsoft.com/office/word/2012/wordml" xmlns:w16se="http://schemas.microsoft.com/office/word/2015/wordml/symex" xmlns:wpg="http://schemas.microsoft.com/office/word/2010/wordprocessingGroup" xmlns:wpi="http://schemas.microsoft.com/office/word/2010/wordprocessingInk" xmlns:wne="http://schemas.microsoft.com/office/word/2006/wordml" xmlns:wps="http://schemas.microsoft.com/office/word/2010/wordprocessingShape" mc:Ignorable="w14 w15 w16se wp14">
+<w15:people xmlns:wpc="http://schemas.microsoft.com/office/word/2010/wordprocessingCanvas" xmlns:cx="http://schemas.microsoft.com/office/drawing/2014/chartex" xmlns:cx1="http://schemas.microsoft.com/office/drawing/2015/9/8/chartex" xmlns:cx2="http://schemas.microsoft.com/office/drawing/2015/10/21/chartex" xmlns:cx3="http://schemas.microsoft.com/office/drawing/2016/5/9/chartex" xmlns:cx4="http://schemas.microsoft.com/office/drawing/2016/5/10/chartex" xmlns:cx5="http://schemas.microsoft.com/office/drawing/2016/5/11/chartex" xmlns:cx6="http://schemas.microsoft.com/office/drawing/2016/5/12/chartex" xmlns:cx7="http://schemas.microsoft.com/office/drawing/2016/5/13/chartex" xmlns:cx8="http://schemas.microsoft.com/office/drawing/2016/5/14/chartex" xmlns:mc="http://schemas.openxmlformats.org/markup-compatibility/2006" xmlns:o="urn:schemas-microsoft-com:office:office" xmlns:r="http://schemas.openxmlformats.org/officeDocument/2006/relationships" xmlns:m="http://schemas.openxmlformats.org/officeDocument/2006/math" xmlns:v="urn:schemas-microsoft-com:vml" xmlns:wp14="http://schemas.microsoft.com/office/word/2010/wordprocessingDrawing" xmlns:wp="http://schemas.openxmlformats.org/drawingml/2006/wordprocessingDrawing" xmlns:w10="urn:schemas-microsoft-com:office:word" xmlns:w="http://schemas.openxmlformats.org/wordprocessingml/2006/main" xmlns:w14="http://schemas.microsoft.com/office/word/2010/wordml" xmlns:w15="http://schemas.microsoft.com/office/word/2012/wordml" xmlns:w16se="http://schemas.microsoft.com/office/word/2015/wordml/symex" xmlns:wpg="http://schemas.microsoft.com/office/word/2010/wordprocessingGroup" xmlns:wpi="http://schemas.microsoft.com/office/word/2010/wordprocessingInk" xmlns:wne="http://schemas.microsoft.com/office/word/2006/wordml" xmlns:wps="http://schemas.microsoft.com/office/word/2010/wordprocessingShape" mc:Ignorable="w14 w15 w16se wp14">
   <w15:person w15:author="Patrick Schulz">
     <w15:presenceInfo w15:providerId="Windows Live" w15:userId="77aaa30c07771bf8"/>
   </w15:person>
@@ -6605,7 +6347,7 @@
     <w:lsdException w:name="Table Web 2" w:semiHidden="1" w:unhideWhenUsed="1"/>
     <w:lsdException w:name="Table Web 3" w:semiHidden="1" w:unhideWhenUsed="1"/>
     <w:lsdException w:name="Balloon Text" w:semiHidden="1" w:unhideWhenUsed="1"/>
-    <w:lsdException w:name="Table Grid" w:semiHidden="1" w:uiPriority="39" w:unhideWhenUsed="1"/>
+    <w:lsdException w:name="Table Grid" w:uiPriority="39"/>
     <w:lsdException w:name="Table Theme" w:semiHidden="1" w:unhideWhenUsed="1"/>
     <w:lsdException w:name="Placeholder Text" w:semiHidden="1"/>
     <w:lsdException w:name="No Spacing" w:uiPriority="1" w:qFormat="1"/>
@@ -9023,7 +8765,7 @@
 </file>
 
 <file path=customXml/itemProps1.xml><?xml version="1.0" encoding="utf-8"?>
-<ds:datastoreItem xmlns:ds="http://schemas.openxmlformats.org/officeDocument/2006/customXml" ds:itemID="{0E83784E-E727-44B2-9354-834A91B0BD0C}">
+<ds:datastoreItem xmlns:ds="http://schemas.openxmlformats.org/officeDocument/2006/customXml" ds:itemID="{62D6C22A-3A6B-4C03-ABDB-D6E76D450C1F}">
   <ds:schemaRefs>
     <ds:schemaRef ds:uri="http://schemas.openxmlformats.org/officeDocument/2006/bibliography"/>
   </ds:schemaRefs>

</xml_diff>

<commit_message>
Adds Chapter 4.1 to doc
</commit_message>
<xml_diff>
--- a/Doc/Dokumentation Nepo.docx
+++ b/Doc/Dokumentation Nepo.docx
@@ -4,7 +4,7 @@
   <w:body>
     <w:p>
       <w:pPr>
-        <w:pStyle w:val="Titel"/>
+        <w:pStyle w:val="Title"/>
         <w:jc w:val="center"/>
         <w:rPr>
           <w:rFonts w:ascii="Arial" w:hAnsi="Arial" w:cs="Arial"/>
@@ -45,7 +45,7 @@
       <w:sdtContent>
         <w:p>
           <w:pPr>
-            <w:pStyle w:val="berschrift1"/>
+            <w:pStyle w:val="Heading1"/>
           </w:pPr>
           <w:r>
             <w:t>Inhalt</w:t>
@@ -54,7 +54,7 @@
         </w:p>
         <w:p>
           <w:pPr>
-            <w:pStyle w:val="Verzeichnis1"/>
+            <w:pStyle w:val="TOC1"/>
             <w:tabs>
               <w:tab w:val="left" w:pos="440"/>
               <w:tab w:val="right" w:leader="dot" w:pos="9062"/>
@@ -149,7 +149,7 @@
         </w:p>
         <w:p>
           <w:pPr>
-            <w:pStyle w:val="Verzeichnis1"/>
+            <w:pStyle w:val="TOC1"/>
             <w:tabs>
               <w:tab w:val="left" w:pos="440"/>
               <w:tab w:val="right" w:leader="dot" w:pos="9062"/>
@@ -235,7 +235,7 @@
         </w:p>
         <w:p>
           <w:pPr>
-            <w:pStyle w:val="Verzeichnis1"/>
+            <w:pStyle w:val="TOC1"/>
             <w:tabs>
               <w:tab w:val="left" w:pos="440"/>
               <w:tab w:val="right" w:leader="dot" w:pos="9062"/>
@@ -321,7 +321,7 @@
         </w:p>
         <w:p>
           <w:pPr>
-            <w:pStyle w:val="Verzeichnis2"/>
+            <w:pStyle w:val="TOC2"/>
             <w:tabs>
               <w:tab w:val="left" w:pos="880"/>
               <w:tab w:val="right" w:leader="dot" w:pos="9062"/>
@@ -407,7 +407,7 @@
         </w:p>
         <w:p>
           <w:pPr>
-            <w:pStyle w:val="Verzeichnis2"/>
+            <w:pStyle w:val="TOC2"/>
             <w:tabs>
               <w:tab w:val="left" w:pos="880"/>
               <w:tab w:val="right" w:leader="dot" w:pos="9062"/>
@@ -493,7 +493,7 @@
         </w:p>
         <w:p>
           <w:pPr>
-            <w:pStyle w:val="Verzeichnis2"/>
+            <w:pStyle w:val="TOC2"/>
             <w:tabs>
               <w:tab w:val="left" w:pos="880"/>
               <w:tab w:val="right" w:leader="dot" w:pos="9062"/>
@@ -579,7 +579,7 @@
         </w:p>
         <w:p>
           <w:pPr>
-            <w:pStyle w:val="Verzeichnis2"/>
+            <w:pStyle w:val="TOC2"/>
             <w:tabs>
               <w:tab w:val="left" w:pos="880"/>
               <w:tab w:val="right" w:leader="dot" w:pos="9062"/>
@@ -665,7 +665,7 @@
         </w:p>
         <w:p>
           <w:pPr>
-            <w:pStyle w:val="Verzeichnis1"/>
+            <w:pStyle w:val="TOC1"/>
             <w:tabs>
               <w:tab w:val="left" w:pos="440"/>
               <w:tab w:val="right" w:leader="dot" w:pos="9062"/>
@@ -751,7 +751,7 @@
         </w:p>
         <w:p>
           <w:pPr>
-            <w:pStyle w:val="Verzeichnis2"/>
+            <w:pStyle w:val="TOC2"/>
             <w:tabs>
               <w:tab w:val="left" w:pos="880"/>
               <w:tab w:val="right" w:leader="dot" w:pos="9062"/>
@@ -837,7 +837,7 @@
         </w:p>
         <w:p>
           <w:pPr>
-            <w:pStyle w:val="Verzeichnis2"/>
+            <w:pStyle w:val="TOC2"/>
             <w:tabs>
               <w:tab w:val="left" w:pos="880"/>
               <w:tab w:val="right" w:leader="dot" w:pos="9062"/>
@@ -923,7 +923,7 @@
         </w:p>
         <w:p>
           <w:pPr>
-            <w:pStyle w:val="Verzeichnis2"/>
+            <w:pStyle w:val="TOC2"/>
             <w:tabs>
               <w:tab w:val="left" w:pos="880"/>
               <w:tab w:val="right" w:leader="dot" w:pos="9062"/>
@@ -1009,7 +1009,7 @@
         </w:p>
         <w:p>
           <w:pPr>
-            <w:pStyle w:val="Verzeichnis2"/>
+            <w:pStyle w:val="TOC2"/>
             <w:tabs>
               <w:tab w:val="left" w:pos="880"/>
               <w:tab w:val="right" w:leader="dot" w:pos="9062"/>
@@ -1095,7 +1095,7 @@
         </w:p>
         <w:p>
           <w:pPr>
-            <w:pStyle w:val="Verzeichnis1"/>
+            <w:pStyle w:val="TOC1"/>
             <w:tabs>
               <w:tab w:val="left" w:pos="440"/>
               <w:tab w:val="right" w:leader="dot" w:pos="9062"/>
@@ -1181,7 +1181,7 @@
         </w:p>
         <w:p>
           <w:pPr>
-            <w:pStyle w:val="Verzeichnis2"/>
+            <w:pStyle w:val="TOC2"/>
             <w:tabs>
               <w:tab w:val="left" w:pos="880"/>
               <w:tab w:val="right" w:leader="dot" w:pos="9062"/>
@@ -1267,7 +1267,7 @@
         </w:p>
         <w:p>
           <w:pPr>
-            <w:pStyle w:val="Verzeichnis2"/>
+            <w:pStyle w:val="TOC2"/>
             <w:tabs>
               <w:tab w:val="left" w:pos="880"/>
               <w:tab w:val="right" w:leader="dot" w:pos="9062"/>
@@ -1353,7 +1353,7 @@
         </w:p>
         <w:p>
           <w:pPr>
-            <w:pStyle w:val="Verzeichnis1"/>
+            <w:pStyle w:val="TOC1"/>
             <w:tabs>
               <w:tab w:val="left" w:pos="440"/>
               <w:tab w:val="right" w:leader="dot" w:pos="9062"/>
@@ -1446,7 +1446,7 @@
     </w:sdt>
     <w:p>
       <w:pPr>
-        <w:pStyle w:val="berschrift1"/>
+        <w:pStyle w:val="Heading1"/>
       </w:pPr>
       <w:bookmarkStart w:id="1" w:name="_Toc474316530"/>
       <w:r>
@@ -1468,7 +1468,7 @@
     </w:p>
     <w:p>
       <w:pPr>
-        <w:pStyle w:val="Listenabsatz"/>
+        <w:pStyle w:val="ListParagraph"/>
         <w:numPr>
           <w:ilvl w:val="0"/>
           <w:numId w:val="1"/>
@@ -1507,7 +1507,7 @@
     </w:p>
     <w:p>
       <w:pPr>
-        <w:pStyle w:val="Listenabsatz"/>
+        <w:pStyle w:val="ListParagraph"/>
         <w:numPr>
           <w:ilvl w:val="0"/>
           <w:numId w:val="1"/>
@@ -1528,7 +1528,7 @@
     </w:p>
     <w:p>
       <w:pPr>
-        <w:pStyle w:val="Listenabsatz"/>
+        <w:pStyle w:val="ListParagraph"/>
         <w:numPr>
           <w:ilvl w:val="0"/>
           <w:numId w:val="1"/>
@@ -1560,12 +1560,56 @@
       <w:r>
         <w:t xml:space="preserve">Mithilfe der </w:t>
       </w:r>
+      <w:proofErr w:type="spellStart"/>
       <w:r>
         <w:rPr>
           <w:i/>
         </w:rPr>
-        <w:t>Negotiation-based evolutionary positioning optimisation</w:t>
-      </w:r>
+        <w:t>Negotiation-based</w:t>
+      </w:r>
+      <w:proofErr w:type="spellEnd"/>
+      <w:r>
+        <w:rPr>
+          <w:i/>
+        </w:rPr>
+        <w:t xml:space="preserve"> </w:t>
+      </w:r>
+      <w:proofErr w:type="spellStart"/>
+      <w:r>
+        <w:rPr>
+          <w:i/>
+        </w:rPr>
+        <w:t>evolutionary</w:t>
+      </w:r>
+      <w:proofErr w:type="spellEnd"/>
+      <w:r>
+        <w:rPr>
+          <w:i/>
+        </w:rPr>
+        <w:t xml:space="preserve"> </w:t>
+      </w:r>
+      <w:proofErr w:type="spellStart"/>
+      <w:r>
+        <w:rPr>
+          <w:i/>
+        </w:rPr>
+        <w:t>positioning</w:t>
+      </w:r>
+      <w:proofErr w:type="spellEnd"/>
+      <w:r>
+        <w:rPr>
+          <w:i/>
+        </w:rPr>
+        <w:t xml:space="preserve"> </w:t>
+      </w:r>
+      <w:proofErr w:type="spellStart"/>
+      <w:r>
+        <w:rPr>
+          <w:i/>
+        </w:rPr>
+        <w:t>optimisation</w:t>
+      </w:r>
+      <w:proofErr w:type="spellEnd"/>
       <w:r>
         <w:t xml:space="preserve"> (NEPO) soll dieses Optimierungsproblem</w:t>
       </w:r>
@@ -1578,7 +1622,7 @@
     </w:p>
     <w:p>
       <w:pPr>
-        <w:pStyle w:val="berschrift1"/>
+        <w:pStyle w:val="Heading1"/>
       </w:pPr>
       <w:bookmarkStart w:id="2" w:name="_Toc474316531"/>
       <w:r>
@@ -1589,7 +1633,7 @@
     </w:p>
     <w:p>
       <w:pPr>
-        <w:pStyle w:val="berschrift2"/>
+        <w:pStyle w:val="Heading2"/>
       </w:pPr>
       <w:bookmarkStart w:id="3" w:name="_Toc474316532"/>
       <w:r>
@@ -1616,7 +1660,7 @@
     </w:p>
     <w:tbl>
       <w:tblPr>
-        <w:tblStyle w:val="Tabellenraster"/>
+        <w:tblStyle w:val="TableGrid"/>
         <w:tblW w:w="0" w:type="auto"/>
         <w:tblBorders>
           <w:top w:val="none" w:sz="0" w:space="0" w:color="auto"/>
@@ -1808,7 +1852,7 @@
     </w:tbl>
     <w:p>
       <w:pPr>
-        <w:pStyle w:val="berschrift2"/>
+        <w:pStyle w:val="Heading2"/>
         <w:numPr>
           <w:ilvl w:val="1"/>
           <w:numId w:val="9"/>
@@ -1829,7 +1873,7 @@
       <w:r>
         <w:rPr>
           <w:noProof/>
-          <w:lang w:eastAsia="de-DE"/>
+          <w:lang w:val="en-GB" w:eastAsia="en-GB"/>
         </w:rPr>
         <w:drawing>
           <wp:inline distT="0" distB="0" distL="0" distR="0" wp14:anchorId="0182A3F6" wp14:editId="0BD8D0EA">
@@ -1892,7 +1936,15 @@
         <w:t>Agent</w:t>
       </w:r>
       <w:r>
-        <w:t xml:space="preserve"> bildet das Rahmengerüst, um mit dem Mediator zu kommunizieren. Hierbei gilt es zu beachten, dass die verschiedenen Agenten jeweils Kindelemente der Klasse </w:t>
+        <w:t xml:space="preserve"> bildet das Rahmengerüst, um mit dem Mediator zu kommunizieren. Hierbei gilt es zu beachten, dass die verschiedenen Agenten jeweils </w:t>
+      </w:r>
+      <w:proofErr w:type="spellStart"/>
+      <w:r>
+        <w:t>Kindelemente</w:t>
+      </w:r>
+      <w:proofErr w:type="spellEnd"/>
+      <w:r>
+        <w:t xml:space="preserve"> der Klasse </w:t>
       </w:r>
       <w:r>
         <w:rPr>
@@ -1911,7 +1963,7 @@
     </w:p>
     <w:p>
       <w:pPr>
-        <w:pStyle w:val="berschrift2"/>
+        <w:pStyle w:val="Heading2"/>
         <w:numPr>
           <w:ilvl w:val="1"/>
           <w:numId w:val="10"/>
@@ -1940,7 +1992,7 @@
     </w:p>
     <w:p>
       <w:pPr>
-        <w:pStyle w:val="Listenabsatz"/>
+        <w:pStyle w:val="ListParagraph"/>
         <w:numPr>
           <w:ilvl w:val="0"/>
           <w:numId w:val="12"/>
@@ -1952,19 +2004,27 @@
     </w:p>
     <w:p>
       <w:pPr>
-        <w:pStyle w:val="Listenabsatz"/>
+        <w:pStyle w:val="ListParagraph"/>
         <w:numPr>
           <w:ilvl w:val="0"/>
           <w:numId w:val="12"/>
         </w:numPr>
       </w:pPr>
       <w:r>
-        <w:t>Anzahl ablehnbarer Lösungsvorschläge</w:t>
-      </w:r>
-    </w:p>
-    <w:p>
-      <w:pPr>
-        <w:pStyle w:val="Listenabsatz"/>
+        <w:t xml:space="preserve">Anzahl </w:t>
+      </w:r>
+      <w:proofErr w:type="spellStart"/>
+      <w:r>
+        <w:t>ablehnbarer</w:t>
+      </w:r>
+      <w:proofErr w:type="spellEnd"/>
+      <w:r>
+        <w:t xml:space="preserve"> Lösungsvorschläge</w:t>
+      </w:r>
+    </w:p>
+    <w:p>
+      <w:pPr>
+        <w:pStyle w:val="ListParagraph"/>
         <w:numPr>
           <w:ilvl w:val="0"/>
           <w:numId w:val="12"/>
@@ -1976,7 +2036,7 @@
     </w:p>
     <w:p>
       <w:pPr>
-        <w:pStyle w:val="Listenabsatz"/>
+        <w:pStyle w:val="ListParagraph"/>
         <w:numPr>
           <w:ilvl w:val="0"/>
           <w:numId w:val="12"/>
@@ -1988,7 +2048,7 @@
     </w:p>
     <w:p>
       <w:pPr>
-        <w:pStyle w:val="berschrift2"/>
+        <w:pStyle w:val="Heading2"/>
       </w:pPr>
       <w:r>
         <w:t>Aufbau der Agenten</w:t>
@@ -2011,7 +2071,7 @@
     </w:p>
     <w:p>
       <w:pPr>
-        <w:pStyle w:val="berschrift3"/>
+        <w:pStyle w:val="Heading3"/>
       </w:pPr>
       <w:r>
         <w:t>Netzanbieter</w:t>
@@ -2225,7 +2285,7 @@
     </w:p>
     <w:p>
       <w:pPr>
-        <w:pStyle w:val="berschrift3"/>
+        <w:pStyle w:val="Heading3"/>
       </w:pPr>
       <w:r>
         <w:t>Kommunen</w:t>
@@ -2555,7 +2615,7 @@
       <w:r>
         <w:rPr>
           <w:noProof/>
-          <w:lang w:eastAsia="de-DE"/>
+          <w:lang w:val="en-GB" w:eastAsia="en-GB"/>
         </w:rPr>
         <w:drawing>
           <wp:inline distT="0" distB="0" distL="0" distR="0" wp14:anchorId="17D34B7F" wp14:editId="200405BE">
@@ -2879,7 +2939,7 @@
     </w:p>
     <w:p>
       <w:pPr>
-        <w:pStyle w:val="berschrift2"/>
+        <w:pStyle w:val="Heading2"/>
       </w:pPr>
       <w:bookmarkStart w:id="6" w:name="_Toc474316535"/>
       <w:r>
@@ -2913,10 +2973,10 @@
             <v:path o:extrusionok="f" gradientshapeok="t" o:connecttype="rect"/>
             <o:lock v:ext="edit" aspectratio="t"/>
           </v:shapetype>
-          <v:shape id="_x0000_i1025" type="#_x0000_t75" style="width:453.75pt;height:367.5pt" o:ole="">
+          <v:shape id="_x0000_i1025" type="#_x0000_t75" style="width:453.6pt;height:367.85pt" o:ole="">
             <v:imagedata r:id="rId10" o:title=""/>
           </v:shape>
-          <o:OLEObject Type="Embed" ProgID="Visio.Drawing.15" ShapeID="_x0000_i1025" DrawAspect="Content" ObjectID="_1552150790" r:id="rId11"/>
+          <o:OLEObject Type="Embed" ProgID="Visio.Drawing.15" ShapeID="_x0000_i1025" DrawAspect="Content" ObjectID="_1552202990" r:id="rId11"/>
         </w:object>
       </w:r>
       <w:r>
@@ -2928,7 +2988,7 @@
     </w:p>
     <w:p>
       <w:pPr>
-        <w:pStyle w:val="Listenabsatz"/>
+        <w:pStyle w:val="ListParagraph"/>
         <w:numPr>
           <w:ilvl w:val="0"/>
           <w:numId w:val="4"/>
@@ -2940,7 +3000,7 @@
     </w:p>
     <w:p>
       <w:pPr>
-        <w:pStyle w:val="Listenabsatz"/>
+        <w:pStyle w:val="ListParagraph"/>
         <w:numPr>
           <w:ilvl w:val="0"/>
           <w:numId w:val="4"/>
@@ -2979,18 +3039,20 @@
     </w:p>
     <w:p>
       <w:pPr>
-        <w:pStyle w:val="Listenabsatz"/>
+        <w:pStyle w:val="ListParagraph"/>
         <w:numPr>
           <w:ilvl w:val="0"/>
           <w:numId w:val="4"/>
         </w:numPr>
       </w:pPr>
+      <w:proofErr w:type="spellStart"/>
       <w:r>
         <w:rPr>
           <w:u w:val="single"/>
         </w:rPr>
         <w:t>UpdateList</w:t>
       </w:r>
+      <w:proofErr w:type="spellEnd"/>
       <w:r>
         <w:rPr>
           <w:u w:val="single"/>
@@ -3004,17 +3066,25 @@
     </w:p>
     <w:p>
       <w:pPr>
-        <w:pStyle w:val="Listenabsatz"/>
+        <w:pStyle w:val="ListParagraph"/>
         <w:numPr>
           <w:ilvl w:val="0"/>
           <w:numId w:val="4"/>
         </w:numPr>
       </w:pPr>
+      <w:proofErr w:type="spellStart"/>
       <w:r>
         <w:rPr>
           <w:u w:val="single"/>
         </w:rPr>
-        <w:t>Vote():</w:t>
+        <w:t>Vote</w:t>
+      </w:r>
+      <w:proofErr w:type="spellEnd"/>
+      <w:r>
+        <w:rPr>
+          <w:u w:val="single"/>
+        </w:rPr>
+        <w:t>():</w:t>
       </w:r>
       <w:r>
         <w:br/>
@@ -3023,17 +3093,25 @@
     </w:p>
     <w:p>
       <w:pPr>
-        <w:pStyle w:val="Listenabsatz"/>
+        <w:pStyle w:val="ListParagraph"/>
         <w:numPr>
           <w:ilvl w:val="0"/>
           <w:numId w:val="4"/>
         </w:numPr>
       </w:pPr>
+      <w:proofErr w:type="spellStart"/>
       <w:r>
         <w:rPr>
           <w:u w:val="single"/>
         </w:rPr>
-        <w:t>DataReadyCallBack():</w:t>
+        <w:t>DataReadyCallBack</w:t>
+      </w:r>
+      <w:proofErr w:type="spellEnd"/>
+      <w:r>
+        <w:rPr>
+          <w:u w:val="single"/>
+        </w:rPr>
+        <w:t>():</w:t>
       </w:r>
       <w:r>
         <w:br/>
@@ -3042,17 +3120,25 @@
     </w:p>
     <w:p>
       <w:pPr>
-        <w:pStyle w:val="Listenabsatz"/>
+        <w:pStyle w:val="ListParagraph"/>
         <w:numPr>
           <w:ilvl w:val="0"/>
           <w:numId w:val="4"/>
         </w:numPr>
       </w:pPr>
+      <w:proofErr w:type="spellStart"/>
       <w:r>
         <w:rPr>
           <w:u w:val="single"/>
         </w:rPr>
-        <w:t>UpdateList():</w:t>
+        <w:t>UpdateList</w:t>
+      </w:r>
+      <w:proofErr w:type="spellEnd"/>
+      <w:r>
+        <w:rPr>
+          <w:u w:val="single"/>
+        </w:rPr>
+        <w:t>():</w:t>
       </w:r>
       <w:r>
         <w:br/>
@@ -3061,7 +3147,7 @@
     </w:p>
     <w:p>
       <w:pPr>
-        <w:pStyle w:val="berschrift1"/>
+        <w:pStyle w:val="Heading1"/>
       </w:pPr>
       <w:bookmarkStart w:id="7" w:name="_Toc474316536"/>
       <w:bookmarkEnd w:id="6"/>
@@ -3087,7 +3173,7 @@
     </w:p>
     <w:p>
       <w:pPr>
-        <w:pStyle w:val="berschrift2"/>
+        <w:pStyle w:val="Heading2"/>
       </w:pPr>
       <w:bookmarkStart w:id="8" w:name="_Toc474316537"/>
       <w:r>
@@ -3096,19 +3182,149 @@
     </w:p>
     <w:p>
       <w:r>
-        <w:t>→ Stefan</w:t>
-      </w:r>
-    </w:p>
-    <w:p>
-      <w:pPr>
-        <w:pStyle w:val="berschrift2"/>
-      </w:pPr>
-      <w:bookmarkStart w:id="9" w:name="_Ref478398015"/>
+        <w:t xml:space="preserve">Die verteile Kommunikation basiert auf Microsofts Windows Communication </w:t>
+      </w:r>
+      <w:proofErr w:type="spellStart"/>
+      <w:r>
+        <w:t>Foundation</w:t>
+      </w:r>
+      <w:proofErr w:type="spellEnd"/>
+      <w:r>
+        <w:t xml:space="preserve"> (WCF). Dafür werden s</w:t>
+      </w:r>
+      <w:r>
+        <w:t xml:space="preserve">erverseitig </w:t>
+      </w:r>
+      <w:r>
+        <w:t xml:space="preserve">ein Serviceinterface und ein </w:t>
+      </w:r>
+      <w:proofErr w:type="spellStart"/>
+      <w:r>
+        <w:t>Callbackinterface</w:t>
+      </w:r>
+      <w:proofErr w:type="spellEnd"/>
+      <w:r>
+        <w:t xml:space="preserve"> </w:t>
+      </w:r>
+      <w:r>
+        <w:t>für die Kommunikation</w:t>
+      </w:r>
+      <w:r>
+        <w:t xml:space="preserve"> definiert</w:t>
+      </w:r>
+      <w:r>
+        <w:t xml:space="preserve">, wodurch </w:t>
+      </w:r>
+      <w:r>
+        <w:t>später c</w:t>
+      </w:r>
+      <w:r>
+        <w:t>lientseitig Proxy</w:t>
+      </w:r>
+      <w:r>
+        <w:t>k</w:t>
+      </w:r>
+      <w:r>
+        <w:t xml:space="preserve">lassen generiert werden können </w:t>
+      </w:r>
+      <w:r>
+        <w:t>die den Remoteaufruf kapseln sodass er für Konsumenten der Proxyklassen wie ein lokaler Aufruf zu verwenden ist.</w:t>
+      </w:r>
+      <w:r>
+        <w:t xml:space="preserve"> Eine Übersicht über die Methoden des Interfaces bietet das Flussdiagram in Kapitel </w:t>
+      </w:r>
+      <w:r>
+        <w:fldChar w:fldCharType="begin"/>
+      </w:r>
+      <w:r>
+        <w:instrText xml:space="preserve"> REF _Ref478398015 \r \h </w:instrText>
+      </w:r>
+      <w:r>
+        <w:fldChar w:fldCharType="separate"/>
+      </w:r>
+      <w:r>
+        <w:t>4.2</w:t>
+      </w:r>
+      <w:r>
+        <w:fldChar w:fldCharType="end"/>
+      </w:r>
+      <w:r>
+        <w:t>.</w:t>
+      </w:r>
+      <w:r>
+        <w:t xml:space="preserve"> </w:t>
+      </w:r>
+    </w:p>
+    <w:p>
+      <w:r>
+        <w:t xml:space="preserve">Serverseitig </w:t>
+      </w:r>
+      <w:r>
+        <w:t xml:space="preserve">wird das Interface </w:t>
+      </w:r>
+      <w:r>
+        <w:t xml:space="preserve">in einem </w:t>
+      </w:r>
+      <w:proofErr w:type="spellStart"/>
+      <w:r>
+        <w:t>Zwisch</w:t>
+      </w:r>
+      <w:bookmarkStart w:id="9" w:name="_GoBack"/>
+      <w:bookmarkEnd w:id="9"/>
+      <w:r>
+        <w:t>enlayer</w:t>
+      </w:r>
+      <w:proofErr w:type="spellEnd"/>
+      <w:r>
+        <w:t xml:space="preserve"> implementiert das für die Registrierung von Clients und </w:t>
+      </w:r>
+      <w:proofErr w:type="spellStart"/>
+      <w:r>
+        <w:t>Callbackaufrufe</w:t>
+      </w:r>
+      <w:proofErr w:type="spellEnd"/>
+      <w:r>
+        <w:t xml:space="preserve"> an ebendiese zuständig ist. Dafür muss sich jeder Client zunächst mit einer GUID registrieren, welche im späteren Verlauf der Kommunikation und Programmlogik zur Identifizierung des Clients benutzt wird. Dieses </w:t>
+      </w:r>
+      <w:proofErr w:type="spellStart"/>
+      <w:r>
+        <w:t>Zwischenlayer</w:t>
+      </w:r>
+      <w:proofErr w:type="spellEnd"/>
+      <w:r>
+        <w:t xml:space="preserve"> ruft schließlich di</w:t>
+      </w:r>
+      <w:r>
+        <w:t>e eigentliche Programmlogik auf.</w:t>
+      </w:r>
+    </w:p>
+    <w:p>
+      <w:r>
+        <w:t>Clientseitig besteht über die generierte Proxyklasse die Möglichkeit die im Service</w:t>
+      </w:r>
+      <w:r>
+        <w:t xml:space="preserve">interface definierten Methoden an benötigter Stelle aufzurufen und deren Rückgabewerte zu verarbeiten. Zusätzlich wird das </w:t>
+      </w:r>
+      <w:proofErr w:type="spellStart"/>
+      <w:r>
+        <w:t>Callbackinterface</w:t>
+      </w:r>
+      <w:proofErr w:type="spellEnd"/>
+      <w:r>
+        <w:t xml:space="preserve"> implementiert und von einer kleinen Klasse gekapselt sodass der Callback als Event im Client nutzbar ist. </w:t>
+      </w:r>
+    </w:p>
+    <w:p/>
+    <w:p>
+      <w:pPr>
+        <w:pStyle w:val="Heading2"/>
+      </w:pPr>
+      <w:bookmarkStart w:id="10" w:name="_Ref478398015"/>
       <w:r>
         <w:t>Detaillierter Programmablauf</w:t>
       </w:r>
       <w:bookmarkEnd w:id="8"/>
-      <w:bookmarkEnd w:id="9"/>
+      <w:bookmarkEnd w:id="10"/>
     </w:p>
     <w:p>
       <w:r>
@@ -3124,18 +3340,18 @@
       </w:pPr>
       <w:r>
         <w:object w:dxaOrig="11809" w:dyaOrig="21853" w14:anchorId="6CF5A7E8">
-          <v:shape id="_x0000_i1026" type="#_x0000_t75" style="width:364.5pt;height:675pt" o:ole="">
+          <v:shape id="_x0000_i1026" type="#_x0000_t75" style="width:364.4pt;height:675.25pt" o:ole="">
             <v:imagedata r:id="rId12" o:title=""/>
           </v:shape>
-          <o:OLEObject Type="Embed" ProgID="Visio.Drawing.15" ShapeID="_x0000_i1026" DrawAspect="Content" ObjectID="_1552150791" r:id="rId13"/>
+          <o:OLEObject Type="Embed" ProgID="Visio.Drawing.15" ShapeID="_x0000_i1026" DrawAspect="Content" ObjectID="_1552202991" r:id="rId13"/>
         </w:object>
       </w:r>
     </w:p>
     <w:p>
       <w:pPr>
-        <w:pStyle w:val="berschrift3"/>
-      </w:pPr>
-      <w:bookmarkStart w:id="10" w:name="_Toc474316538"/>
+        <w:pStyle w:val="Heading3"/>
+      </w:pPr>
+      <w:bookmarkStart w:id="11" w:name="_Toc474316538"/>
       <w:r>
         <w:lastRenderedPageBreak/>
         <w:t>Initialisierung</w:t>
@@ -3166,7 +3382,7 @@
     </w:p>
     <w:p>
       <w:pPr>
-        <w:pStyle w:val="berschrift3"/>
+        <w:pStyle w:val="Heading3"/>
       </w:pPr>
       <w:r>
         <w:t>Vorbereitung</w:t>
@@ -3217,7 +3433,7 @@
     </w:p>
     <w:p>
       <w:pPr>
-        <w:pStyle w:val="berschrift3"/>
+        <w:pStyle w:val="Heading3"/>
       </w:pPr>
       <w:r>
         <w:t>Verhandlung</w:t>
@@ -3232,16 +3448,16 @@
       <w:r>
         <w:t xml:space="preserve">Der Mediator mutiert die aktuell beste Lösung (am Anfang die Initiallösung) und generiert ein </w:t>
       </w:r>
-      <w:commentRangeStart w:id="11"/>
+      <w:commentRangeStart w:id="12"/>
       <w:r>
         <w:t>Tupel aus Vorschlägen</w:t>
       </w:r>
-      <w:commentRangeEnd w:id="11"/>
+      <w:commentRangeEnd w:id="12"/>
       <w:r>
         <w:rPr>
-          <w:rStyle w:val="Kommentarzeichen"/>
+          <w:rStyle w:val="CommentReference"/>
         </w:rPr>
-        <w:commentReference w:id="11"/>
+        <w:commentReference w:id="12"/>
       </w:r>
       <w:r>
         <w:t xml:space="preserve">. </w:t>
@@ -3255,7 +3471,15 @@
     </w:p>
     <w:p>
       <w:r>
-        <w:t xml:space="preserve">Über die Vote() Funktion teilt er diese Lösungen dann dem Mediator mit. Der Mediator sucht nun aus allen Lösungen die für „gut“ befunden wurden diejenige aus, die die meisten Zustimmungen erhalten hat. Wenn es beispielsweise 2 Agenten gibt, sucht der Mediator die Lösung, für die beide Agenten gestimmt haben. Gibt es keine solche Lösung (das ist möglich wenn die Mindestzustimmung kleiner als Mutationszahl/2 ist), dann wird im Wechsel immer eine Lösung akzeptiert, die nur ein einziger Agent akzeptiert hat. Das Voranschreiten in irgendeine Richtung ist hier wichtiger als eine gemeinsame Richtung zu finden. Dadurch, dass dies immer im Wechsel geschieht, ist das Verfahren auch fair und keiner wird benachteiligt. </w:t>
+        <w:t xml:space="preserve">Über die </w:t>
+      </w:r>
+      <w:proofErr w:type="spellStart"/>
+      <w:r>
+        <w:t>Vote</w:t>
+      </w:r>
+      <w:proofErr w:type="spellEnd"/>
+      <w:r>
+        <w:t xml:space="preserve">() Funktion teilt er diese Lösungen dann dem Mediator mit. Der Mediator sucht nun aus allen Lösungen die für „gut“ befunden wurden diejenige aus, die die meisten Zustimmungen erhalten hat. Wenn es beispielsweise 2 Agenten gibt, sucht der Mediator die Lösung, für die beide Agenten gestimmt haben. Gibt es keine solche Lösung (das ist möglich wenn die Mindestzustimmung kleiner als Mutationszahl/2 ist), dann wird im Wechsel immer eine Lösung akzeptiert, die nur ein einziger Agent akzeptiert hat. Das Voranschreiten in irgendeine Richtung ist hier wichtiger als eine gemeinsame Richtung zu finden. Dadurch, dass dies immer im Wechsel geschieht, ist das Verfahren auch fair und keiner wird benachteiligt. </w:t>
       </w:r>
     </w:p>
     <w:p>
@@ -3266,7 +3490,15 @@
     </w:p>
     <w:p>
       <w:r>
-        <w:t xml:space="preserve">Bei jeder Verhandlung ist vorher definiert, wie viele Verhandlungsrunden es gibt. Den Agenten wird dann mit jeder Lösung der aktuelle Fortschritt in Prozent mitgeteilt. Dies kann der Agent dazu benutzen, in seiner Zielfunktion einen sog. Cooldown einzubauen. Die Zielfunktion kann sich also im Laufe der Optimierung ändern, sodass am Anfang schnell eine annehmbare Lösung gefunden wird, und das Feintuning dann erst im späteren Verlauf stattfindet. </w:t>
+        <w:t xml:space="preserve">Bei jeder Verhandlung ist vorher definiert, wie viele Verhandlungsrunden es gibt. Den Agenten wird dann mit jeder Lösung der aktuelle Fortschritt in Prozent mitgeteilt. Dies kann der Agent dazu benutzen, in seiner Zielfunktion einen sog. </w:t>
+      </w:r>
+      <w:proofErr w:type="spellStart"/>
+      <w:r>
+        <w:t>Cooldown</w:t>
+      </w:r>
+      <w:proofErr w:type="spellEnd"/>
+      <w:r>
+        <w:t xml:space="preserve"> einzubauen. Die Zielfunktion kann sich also im Laufe der Optimierung ändern, sodass am Anfang schnell eine annehmbare Lösung gefunden wird, und das Feintuning dann erst im späteren Verlauf stattfindet. </w:t>
       </w:r>
     </w:p>
     <w:p>
@@ -3276,23 +3508,18 @@
         </w:rPr>
       </w:pPr>
       <w:r>
-        <w:t>Die Optimierung ist beendet, sobald ein Fortschritt von 100% erreicht ist. Die vom Mediator zuletzt als aktuelle Lösung gewählt wurde ist dann der Gewinner bzw. das Ergebnis der O</w:t>
-      </w:r>
-      <w:bookmarkStart w:id="12" w:name="_GoBack"/>
-      <w:bookmarkEnd w:id="12"/>
-      <w:r>
-        <w:t xml:space="preserve">ptimierung. </w:t>
+        <w:t xml:space="preserve">Die Optimierung ist beendet, sobald ein Fortschritt von 100% erreicht ist. Die vom Mediator zuletzt als aktuelle Lösung gewählt wurde ist dann der Gewinner bzw. das Ergebnis der Optimierung. </w:t>
       </w:r>
     </w:p>
     <w:p/>
     <w:p>
       <w:pPr>
-        <w:pStyle w:val="berschrift2"/>
+        <w:pStyle w:val="Heading2"/>
       </w:pPr>
       <w:r>
         <w:t>Benutzeroberfläche</w:t>
       </w:r>
-      <w:bookmarkEnd w:id="10"/>
+      <w:bookmarkEnd w:id="11"/>
     </w:p>
     <w:p>
       <w:r>
@@ -3304,7 +3531,7 @@
     </w:p>
     <w:p>
       <w:pPr>
-        <w:pStyle w:val="berschrift3"/>
+        <w:pStyle w:val="Heading3"/>
       </w:pPr>
       <w:r>
         <w:t>Konfiguration</w:t>
@@ -3355,7 +3582,7 @@
       <w:r>
         <w:rPr>
           <w:noProof/>
-          <w:lang w:eastAsia="de-DE"/>
+          <w:lang w:val="en-GB" w:eastAsia="en-GB"/>
         </w:rPr>
         <w:lastRenderedPageBreak/>
         <w:drawing>
@@ -3397,7 +3624,7 @@
     </w:p>
     <w:p>
       <w:pPr>
-        <w:pStyle w:val="Beschriftung"/>
+        <w:pStyle w:val="Caption"/>
       </w:pPr>
       <w:r>
         <w:t xml:space="preserve">Abbildung </w:t>
@@ -3419,17 +3646,33 @@
     </w:p>
     <w:p>
       <w:r>
-        <w:t>Hierfür bietet die Benutzeroberfläche die Möglichkeit, entweder eine Funktion mit einem Minimal- und einem Maximalwert anzugeben (Curve Rule) oder selbst Intervalle mit einer Wertung abzustecken. Die verschiedenen Regeln werden dabei grafisch auf der rechten Seite angezeigt.</w:t>
-      </w:r>
-    </w:p>
-    <w:p>
-      <w:r>
-        <w:t>Zusätzlich kann jeder Agent eigene Schichten zur Bewertung der Landschaft hinzufügen. Diese sogenannten „Layers“ werden als Bitmap-Datei hochgeladen und zeigen die Bewertung der jeweiligen Position als Helligkeitswerte an.</w:t>
-      </w:r>
-    </w:p>
-    <w:p>
-      <w:pPr>
-        <w:pStyle w:val="berschrift3"/>
+        <w:t>Hierfür bietet die Benutzeroberfläche die Möglichkeit, entweder eine Funktion mit einem Minimal- und einem Maximalwert anzugeben (</w:t>
+      </w:r>
+      <w:proofErr w:type="spellStart"/>
+      <w:r>
+        <w:t>Curve</w:t>
+      </w:r>
+      <w:proofErr w:type="spellEnd"/>
+      <w:r>
+        <w:t xml:space="preserve"> Rule) oder selbst Intervalle mit einer Wertung abzustecken. Die verschiedenen Regeln werden dabei grafisch auf der rechten Seite angezeigt.</w:t>
+      </w:r>
+    </w:p>
+    <w:p>
+      <w:r>
+        <w:t>Zusätzlich kann jeder Agent eigene Schichten zur Bewertung der Landschaft hinzufügen. Diese sogenannten „</w:t>
+      </w:r>
+      <w:proofErr w:type="spellStart"/>
+      <w:r>
+        <w:t>Layers</w:t>
+      </w:r>
+      <w:proofErr w:type="spellEnd"/>
+      <w:r>
+        <w:t>“ werden als Bitmap-Datei hochgeladen und zeigen die Bewertung der jeweiligen Position als Helligkeitswerte an.</w:t>
+      </w:r>
+    </w:p>
+    <w:p>
+      <w:pPr>
+        <w:pStyle w:val="Heading3"/>
       </w:pPr>
       <w:r>
         <w:t>Optimierung</w:t>
@@ -3455,7 +3698,7 @@
       <w:commentRangeEnd w:id="13"/>
       <w:r>
         <w:rPr>
-          <w:rStyle w:val="Kommentarzeichen"/>
+          <w:rStyle w:val="CommentReference"/>
         </w:rPr>
         <w:commentReference w:id="13"/>
       </w:r>
@@ -3470,7 +3713,7 @@
     </w:p>
     <w:p>
       <w:pPr>
-        <w:pStyle w:val="berschrift2"/>
+        <w:pStyle w:val="Heading2"/>
       </w:pPr>
       <w:bookmarkStart w:id="14" w:name="_Toc474316540"/>
       <w:r>
@@ -3492,7 +3735,7 @@
     </w:p>
     <w:p>
       <w:pPr>
-        <w:pStyle w:val="berschrift1"/>
+        <w:pStyle w:val="Heading1"/>
       </w:pPr>
       <w:bookmarkStart w:id="15" w:name="_Toc474316541"/>
       <w:r>
@@ -3506,7 +3749,7 @@
     </w:p>
     <w:p>
       <w:pPr>
-        <w:pStyle w:val="berschrift2"/>
+        <w:pStyle w:val="Heading2"/>
       </w:pPr>
       <w:bookmarkStart w:id="16" w:name="_Toc474316542"/>
       <w:r>
@@ -3518,7 +3761,7 @@
       <w:r>
         <w:rPr>
           <w:noProof/>
-          <w:lang w:eastAsia="de-DE"/>
+          <w:lang w:val="en-GB" w:eastAsia="en-GB"/>
         </w:rPr>
         <w:drawing>
           <wp:inline distT="0" distB="0" distL="0" distR="0" wp14:anchorId="05BE15DC" wp14:editId="78556278">
@@ -3558,7 +3801,7 @@
       </w:r>
       <w:r>
         <w:rPr>
-          <w:rStyle w:val="Kommentarzeichen"/>
+          <w:rStyle w:val="CommentReference"/>
         </w:rPr>
         <w:commentReference w:id="17"/>
       </w:r>
@@ -3589,7 +3832,7 @@
     </w:p>
     <w:tbl>
       <w:tblPr>
-        <w:tblStyle w:val="Tabellenraster"/>
+        <w:tblStyle w:val="TableGrid"/>
         <w:tblW w:w="0" w:type="auto"/>
         <w:tblLook w:val="04A0" w:firstRow="1" w:lastRow="0" w:firstColumn="1" w:lastColumn="0" w:noHBand="0" w:noVBand="1"/>
       </w:tblPr>
@@ -3633,11 +3876,19 @@
                 <w:sz w:val="16"/>
               </w:rPr>
             </w:pPr>
+            <w:proofErr w:type="spellStart"/>
             <w:r>
               <w:rPr>
                 <w:sz w:val="16"/>
               </w:rPr>
-              <w:t>local | remote</w:t>
+              <w:t>local</w:t>
+            </w:r>
+            <w:proofErr w:type="spellEnd"/>
+            <w:r>
+              <w:rPr>
+                <w:sz w:val="16"/>
+              </w:rPr>
+              <w:t xml:space="preserve"> | remote</w:t>
             </w:r>
           </w:p>
         </w:tc>
@@ -3655,7 +3906,21 @@
               <w:rPr>
                 <w:sz w:val="16"/>
               </w:rPr>
-              <w:t xml:space="preserve">Beschreibt, ob TargetValue über eine alleinige, lokale Optimierung oder über die Optimierung mit dem Mediator </w:t>
+              <w:t xml:space="preserve">Beschreibt, ob </w:t>
+            </w:r>
+            <w:proofErr w:type="spellStart"/>
+            <w:r>
+              <w:rPr>
+                <w:sz w:val="16"/>
+              </w:rPr>
+              <w:t>TargetValue</w:t>
+            </w:r>
+            <w:proofErr w:type="spellEnd"/>
+            <w:r>
+              <w:rPr>
+                <w:sz w:val="16"/>
+              </w:rPr>
+              <w:t xml:space="preserve"> über eine alleinige, lokale Optimierung oder über die Optimierung mit dem Mediator </w:t>
             </w:r>
             <w:r>
               <w:rPr>
@@ -3677,12 +3942,14 @@
                 <w:sz w:val="16"/>
               </w:rPr>
             </w:pPr>
+            <w:proofErr w:type="spellStart"/>
             <w:r>
               <w:rPr>
                 <w:sz w:val="16"/>
               </w:rPr>
               <w:t>AgentConfig</w:t>
             </w:r>
+            <w:proofErr w:type="spellEnd"/>
           </w:p>
         </w:tc>
         <w:tc>
@@ -3717,7 +3984,35 @@
               <w:rPr>
                 <w:sz w:val="16"/>
               </w:rPr>
-              <w:t>Jede AgentConfig enthält eine eigene eindeutige GUID. Eine AgentConfig enthält alle notwendigen Regeln für die Zielfunktion eines Agenten</w:t>
+              <w:t xml:space="preserve">Jede </w:t>
+            </w:r>
+            <w:proofErr w:type="spellStart"/>
+            <w:r>
+              <w:rPr>
+                <w:sz w:val="16"/>
+              </w:rPr>
+              <w:t>AgentConfig</w:t>
+            </w:r>
+            <w:proofErr w:type="spellEnd"/>
+            <w:r>
+              <w:rPr>
+                <w:sz w:val="16"/>
+              </w:rPr>
+              <w:t xml:space="preserve"> enthält eine eigene eindeutige GUID. Eine </w:t>
+            </w:r>
+            <w:proofErr w:type="spellStart"/>
+            <w:r>
+              <w:rPr>
+                <w:sz w:val="16"/>
+              </w:rPr>
+              <w:t>AgentConfig</w:t>
+            </w:r>
+            <w:proofErr w:type="spellEnd"/>
+            <w:r>
+              <w:rPr>
+                <w:sz w:val="16"/>
+              </w:rPr>
+              <w:t xml:space="preserve"> enthält alle notwendigen Regeln für die Zielfunktion eines Agenten</w:t>
             </w:r>
           </w:p>
         </w:tc>
@@ -3733,12 +4028,14 @@
                 <w:sz w:val="16"/>
               </w:rPr>
             </w:pPr>
+            <w:proofErr w:type="spellStart"/>
             <w:r>
               <w:rPr>
                 <w:sz w:val="16"/>
               </w:rPr>
               <w:t>TestInstanzID</w:t>
             </w:r>
+            <w:proofErr w:type="spellEnd"/>
           </w:p>
         </w:tc>
         <w:tc>
@@ -3789,12 +4086,14 @@
                 <w:sz w:val="16"/>
               </w:rPr>
             </w:pPr>
+            <w:proofErr w:type="spellStart"/>
             <w:r>
               <w:rPr>
                 <w:sz w:val="16"/>
               </w:rPr>
               <w:t>MaxRounds</w:t>
             </w:r>
+            <w:proofErr w:type="spellEnd"/>
           </w:p>
         </w:tc>
         <w:tc>
@@ -3851,12 +4150,14 @@
                 <w:sz w:val="16"/>
               </w:rPr>
             </w:pPr>
+            <w:proofErr w:type="spellStart"/>
             <w:r>
               <w:rPr>
                 <w:sz w:val="16"/>
               </w:rPr>
               <w:t>VorschlaegeProRunde</w:t>
             </w:r>
+            <w:proofErr w:type="spellEnd"/>
           </w:p>
         </w:tc>
         <w:tc>
@@ -3913,12 +4214,14 @@
                 <w:sz w:val="16"/>
               </w:rPr>
             </w:pPr>
+            <w:proofErr w:type="spellStart"/>
             <w:r>
               <w:rPr>
                 <w:sz w:val="16"/>
               </w:rPr>
               <w:t>ErzwungeneAkzeptanz</w:t>
             </w:r>
+            <w:proofErr w:type="spellEnd"/>
           </w:p>
         </w:tc>
         <w:tc>
@@ -3969,12 +4272,14 @@
                 <w:sz w:val="16"/>
               </w:rPr>
             </w:pPr>
+            <w:proofErr w:type="spellStart"/>
             <w:r>
               <w:rPr>
                 <w:sz w:val="16"/>
               </w:rPr>
               <w:t>AnzahlPlanningObjects</w:t>
             </w:r>
+            <w:proofErr w:type="spellEnd"/>
           </w:p>
         </w:tc>
         <w:tc>
@@ -4009,7 +4314,21 @@
               <w:rPr>
                 <w:sz w:val="16"/>
               </w:rPr>
-              <w:t xml:space="preserve">Beschreibt die Anzahl der auf der Testinstanz (TestInstanzID) befindlichen </w:t>
+              <w:t>Beschreibt die Anzahl der auf der Testinstanz (</w:t>
+            </w:r>
+            <w:proofErr w:type="spellStart"/>
+            <w:r>
+              <w:rPr>
+                <w:sz w:val="16"/>
+              </w:rPr>
+              <w:t>TestInstanzID</w:t>
+            </w:r>
+            <w:proofErr w:type="spellEnd"/>
+            <w:r>
+              <w:rPr>
+                <w:sz w:val="16"/>
+              </w:rPr>
+              <w:t xml:space="preserve">) befindlichen </w:t>
             </w:r>
           </w:p>
         </w:tc>
@@ -4025,12 +4344,14 @@
                 <w:sz w:val="16"/>
               </w:rPr>
             </w:pPr>
+            <w:proofErr w:type="spellStart"/>
             <w:r>
               <w:rPr>
                 <w:sz w:val="16"/>
               </w:rPr>
               <w:t>ClientID</w:t>
             </w:r>
+            <w:proofErr w:type="spellEnd"/>
           </w:p>
         </w:tc>
         <w:tc>
@@ -4065,7 +4386,21 @@
               <w:rPr>
                 <w:sz w:val="16"/>
               </w:rPr>
-              <w:t>Beschreibt die temporäre ClientID einer Session. Ist nach jedem Programmstart anders. (Für Debugging hilfreich)</w:t>
+              <w:t xml:space="preserve">Beschreibt die temporäre </w:t>
+            </w:r>
+            <w:proofErr w:type="spellStart"/>
+            <w:r>
+              <w:rPr>
+                <w:sz w:val="16"/>
+              </w:rPr>
+              <w:t>ClientID</w:t>
+            </w:r>
+            <w:proofErr w:type="spellEnd"/>
+            <w:r>
+              <w:rPr>
+                <w:sz w:val="16"/>
+              </w:rPr>
+              <w:t xml:space="preserve"> einer Session. Ist nach jedem Programmstart anders. (Für Debugging hilfreich)</w:t>
             </w:r>
           </w:p>
         </w:tc>
@@ -4081,12 +4416,14 @@
                 <w:sz w:val="16"/>
               </w:rPr>
             </w:pPr>
+            <w:proofErr w:type="spellStart"/>
             <w:r>
               <w:rPr>
                 <w:sz w:val="16"/>
               </w:rPr>
               <w:t>TargetValue</w:t>
             </w:r>
+            <w:proofErr w:type="spellEnd"/>
           </w:p>
         </w:tc>
         <w:tc>
@@ -4148,8 +4485,16 @@
               <w:rPr>
                 <w:sz w:val="16"/>
               </w:rPr>
-              <w:t>Beschreibt den Wert der Ergebnisfunktion, bedingt durch die aktuelle AgentConfig</w:t>
-            </w:r>
+              <w:t xml:space="preserve">Beschreibt den Wert der Ergebnisfunktion, bedingt durch die aktuelle </w:t>
+            </w:r>
+            <w:proofErr w:type="spellStart"/>
+            <w:r>
+              <w:rPr>
+                <w:sz w:val="16"/>
+              </w:rPr>
+              <w:t>AgentConfig</w:t>
+            </w:r>
+            <w:proofErr w:type="spellEnd"/>
           </w:p>
         </w:tc>
       </w:tr>
@@ -4159,7 +4504,7 @@
     <w:p/>
     <w:p>
       <w:pPr>
-        <w:pStyle w:val="berschrift2"/>
+        <w:pStyle w:val="Heading2"/>
       </w:pPr>
       <w:bookmarkStart w:id="18" w:name="_Toc474316543"/>
       <w:r>
@@ -4169,7 +4514,7 @@
     </w:p>
     <w:p>
       <w:pPr>
-        <w:pStyle w:val="berschrift1"/>
+        <w:pStyle w:val="Heading1"/>
       </w:pPr>
       <w:bookmarkStart w:id="19" w:name="_Toc474316544"/>
       <w:r>
@@ -4180,7 +4525,7 @@
     </w:p>
     <w:tbl>
       <w:tblPr>
-        <w:tblStyle w:val="Tabellenraster"/>
+        <w:tblStyle w:val="TableGrid"/>
         <w:tblW w:w="0" w:type="auto"/>
         <w:tblBorders>
           <w:top w:val="none" w:sz="0" w:space="0" w:color="auto"/>
@@ -4257,12 +4602,14 @@
                 <w:rFonts w:cs="Arial"/>
               </w:rPr>
             </w:pPr>
+            <w:proofErr w:type="spellStart"/>
             <w:r>
               <w:rPr>
                 <w:rFonts w:cs="Arial"/>
               </w:rPr>
               <w:t>S.Weisenberger</w:t>
             </w:r>
+            <w:proofErr w:type="spellEnd"/>
           </w:p>
         </w:tc>
         <w:tc>
@@ -4954,14 +5301,14 @@
 
 <file path=word/comments.xml><?xml version="1.0" encoding="utf-8"?>
 <w:comments xmlns:wpc="http://schemas.microsoft.com/office/word/2010/wordprocessingCanvas" xmlns:cx="http://schemas.microsoft.com/office/drawing/2014/chartex" xmlns:cx1="http://schemas.microsoft.com/office/drawing/2015/9/8/chartex" xmlns:cx2="http://schemas.microsoft.com/office/drawing/2015/10/21/chartex" xmlns:cx3="http://schemas.microsoft.com/office/drawing/2016/5/9/chartex" xmlns:cx4="http://schemas.microsoft.com/office/drawing/2016/5/10/chartex" xmlns:cx5="http://schemas.microsoft.com/office/drawing/2016/5/11/chartex" xmlns:cx6="http://schemas.microsoft.com/office/drawing/2016/5/12/chartex" xmlns:cx7="http://schemas.microsoft.com/office/drawing/2016/5/13/chartex" xmlns:cx8="http://schemas.microsoft.com/office/drawing/2016/5/14/chartex" xmlns:mc="http://schemas.openxmlformats.org/markup-compatibility/2006" xmlns:o="urn:schemas-microsoft-com:office:office" xmlns:r="http://schemas.openxmlformats.org/officeDocument/2006/relationships" xmlns:m="http://schemas.openxmlformats.org/officeDocument/2006/math" xmlns:v="urn:schemas-microsoft-com:vml" xmlns:wp14="http://schemas.microsoft.com/office/word/2010/wordprocessingDrawing" xmlns:wp="http://schemas.openxmlformats.org/drawingml/2006/wordprocessingDrawing" xmlns:w10="urn:schemas-microsoft-com:office:word" xmlns:w="http://schemas.openxmlformats.org/wordprocessingml/2006/main" xmlns:w14="http://schemas.microsoft.com/office/word/2010/wordml" xmlns:w15="http://schemas.microsoft.com/office/word/2012/wordml" xmlns:w16se="http://schemas.microsoft.com/office/word/2015/wordml/symex" xmlns:wpg="http://schemas.microsoft.com/office/word/2010/wordprocessingGroup" xmlns:wpi="http://schemas.microsoft.com/office/word/2010/wordprocessingInk" xmlns:wne="http://schemas.microsoft.com/office/word/2006/wordml" xmlns:wps="http://schemas.microsoft.com/office/word/2010/wordprocessingShape" mc:Ignorable="w14 w15 w16se wp14">
-  <w:comment w:id="11" w:author="Patrick Schulz" w:date="2017-03-03T16:03:00Z" w:initials="PS">
-    <w:p>
-      <w:pPr>
-        <w:pStyle w:val="Kommentartext"/>
+  <w:comment w:id="12" w:author="Patrick Schulz" w:date="2017-03-03T16:03:00Z" w:initials="PS">
+    <w:p>
+      <w:pPr>
+        <w:pStyle w:val="CommentText"/>
       </w:pPr>
       <w:r>
         <w:rPr>
-          <w:rStyle w:val="Kommentarzeichen"/>
+          <w:rStyle w:val="CommentReference"/>
         </w:rPr>
         <w:annotationRef/>
       </w:r>
@@ -4973,11 +5320,11 @@
   <w:comment w:id="13" w:author="Patrick Schulz" w:date="2017-03-27T17:57:00Z" w:initials="PS">
     <w:p>
       <w:pPr>
-        <w:pStyle w:val="Kommentartext"/>
+        <w:pStyle w:val="CommentText"/>
       </w:pPr>
       <w:r>
         <w:rPr>
-          <w:rStyle w:val="Kommentarzeichen"/>
+          <w:rStyle w:val="CommentReference"/>
         </w:rPr>
         <w:annotationRef/>
       </w:r>
@@ -4989,18 +5336,18 @@
   <w:comment w:id="17" w:author="Michael" w:date="2017-03-20T21:55:00Z" w:initials="M">
     <w:p>
       <w:pPr>
-        <w:pStyle w:val="Kommentartext"/>
+        <w:pStyle w:val="CommentText"/>
       </w:pPr>
       <w:r>
         <w:rPr>
-          <w:rStyle w:val="Kommentarzeichen"/>
+          <w:rStyle w:val="CommentReference"/>
         </w:rPr>
         <w:annotationRef/>
       </w:r>
     </w:p>
     <w:p>
       <w:pPr>
-        <w:pStyle w:val="Kommentartext"/>
+        <w:pStyle w:val="CommentText"/>
       </w:pPr>
       <w:r>
         <w:t>Beispieldatensatz</w:t>
@@ -5053,11 +5400,10 @@
         <w:docPartUnique/>
       </w:docPartObj>
     </w:sdtPr>
-    <w:sdtEndPr/>
     <w:sdtContent>
       <w:p>
         <w:pPr>
-          <w:pStyle w:val="Fuzeile"/>
+          <w:pStyle w:val="Footer"/>
           <w:jc w:val="center"/>
         </w:pPr>
         <w:r>
@@ -5073,7 +5419,7 @@
           <w:rPr>
             <w:noProof/>
           </w:rPr>
-          <w:t>3</w:t>
+          <w:t>9</w:t>
         </w:r>
         <w:r>
           <w:fldChar w:fldCharType="end"/>
@@ -5083,7 +5429,7 @@
   </w:sdt>
   <w:p>
     <w:pPr>
-      <w:pStyle w:val="Fuzeile"/>
+      <w:pStyle w:val="Footer"/>
     </w:pPr>
   </w:p>
 </w:ftr>
@@ -5118,7 +5464,7 @@
 <w:hdr xmlns:wpc="http://schemas.microsoft.com/office/word/2010/wordprocessingCanvas" xmlns:cx="http://schemas.microsoft.com/office/drawing/2014/chartex" xmlns:cx1="http://schemas.microsoft.com/office/drawing/2015/9/8/chartex" xmlns:cx2="http://schemas.microsoft.com/office/drawing/2015/10/21/chartex" xmlns:cx3="http://schemas.microsoft.com/office/drawing/2016/5/9/chartex" xmlns:cx4="http://schemas.microsoft.com/office/drawing/2016/5/10/chartex" xmlns:cx5="http://schemas.microsoft.com/office/drawing/2016/5/11/chartex" xmlns:cx6="http://schemas.microsoft.com/office/drawing/2016/5/12/chartex" xmlns:cx7="http://schemas.microsoft.com/office/drawing/2016/5/13/chartex" xmlns:cx8="http://schemas.microsoft.com/office/drawing/2016/5/14/chartex" xmlns:mc="http://schemas.openxmlformats.org/markup-compatibility/2006" xmlns:o="urn:schemas-microsoft-com:office:office" xmlns:r="http://schemas.openxmlformats.org/officeDocument/2006/relationships" xmlns:m="http://schemas.openxmlformats.org/officeDocument/2006/math" xmlns:v="urn:schemas-microsoft-com:vml" xmlns:wp14="http://schemas.microsoft.com/office/word/2010/wordprocessingDrawing" xmlns:wp="http://schemas.openxmlformats.org/drawingml/2006/wordprocessingDrawing" xmlns:w10="urn:schemas-microsoft-com:office:word" xmlns:w="http://schemas.openxmlformats.org/wordprocessingml/2006/main" xmlns:w14="http://schemas.microsoft.com/office/word/2010/wordml" xmlns:w15="http://schemas.microsoft.com/office/word/2012/wordml" xmlns:w16se="http://schemas.microsoft.com/office/word/2015/wordml/symex" xmlns:wpg="http://schemas.microsoft.com/office/word/2010/wordprocessingGroup" xmlns:wpi="http://schemas.microsoft.com/office/word/2010/wordprocessingInk" xmlns:wne="http://schemas.microsoft.com/office/word/2006/wordml" xmlns:wps="http://schemas.microsoft.com/office/word/2010/wordprocessingShape" mc:Ignorable="w14 w15 w16se wp14">
   <w:p>
     <w:pPr>
-      <w:pStyle w:val="Kopfzeile"/>
+      <w:pStyle w:val="Header"/>
       <w:spacing w:line="360" w:lineRule="auto"/>
     </w:pPr>
     <w:r>
@@ -5128,7 +5474,7 @@
   </w:p>
   <w:p>
     <w:pPr>
-      <w:pStyle w:val="Kopfzeile"/>
+      <w:pStyle w:val="Header"/>
       <w:spacing w:line="360" w:lineRule="auto"/>
     </w:pPr>
     <w:r>
@@ -5150,7 +5496,7 @@
   </w:p>
   <w:p>
     <w:pPr>
-      <w:pStyle w:val="Kopfzeile"/>
+      <w:pStyle w:val="Header"/>
       <w:spacing w:line="360" w:lineRule="auto"/>
     </w:pPr>
   </w:p>
@@ -5365,7 +5711,7 @@
     <w:lvl w:ilvl="0" w:tplc="9C2A9E04">
       <w:start w:val="1"/>
       <w:numFmt w:val="bullet"/>
-      <w:pStyle w:val="Listenabsatz"/>
+      <w:pStyle w:val="ListParagraph"/>
       <w:lvlText w:val=""/>
       <w:lvlJc w:val="left"/>
       <w:pPr>
@@ -5794,7 +6140,7 @@
     <w:lvl w:ilvl="0">
       <w:start w:val="1"/>
       <w:numFmt w:val="decimal"/>
-      <w:pStyle w:val="berschrift1"/>
+      <w:pStyle w:val="Heading1"/>
       <w:lvlText w:val="%1."/>
       <w:lvlJc w:val="left"/>
       <w:pPr>
@@ -5804,7 +6150,7 @@
     <w:lvl w:ilvl="1">
       <w:start w:val="1"/>
       <w:numFmt w:val="decimal"/>
-      <w:pStyle w:val="berschrift2"/>
+      <w:pStyle w:val="Heading2"/>
       <w:lvlText w:val="%1.%2."/>
       <w:lvlJc w:val="left"/>
       <w:pPr>
@@ -6568,7 +6914,7 @@
     <w:lsdException w:name="Smart Hyperlink" w:semiHidden="1" w:unhideWhenUsed="1"/>
     <w:lsdException w:name="Hashtag" w:semiHidden="1" w:unhideWhenUsed="1"/>
   </w:latentStyles>
-  <w:style w:type="paragraph" w:default="1" w:styleId="Standard">
+  <w:style w:type="paragraph" w:default="1" w:styleId="Normal">
     <w:name w:val="Normal"/>
     <w:qFormat/>
     <w:rsid w:val="00C20451"/>
@@ -6579,11 +6925,11 @@
       <w:rFonts w:ascii="Arial" w:hAnsi="Arial"/>
     </w:rPr>
   </w:style>
-  <w:style w:type="paragraph" w:styleId="berschrift1">
+  <w:style w:type="paragraph" w:styleId="Heading1">
     <w:name w:val="heading 1"/>
-    <w:basedOn w:val="Standard"/>
-    <w:next w:val="Standard"/>
-    <w:link w:val="berschrift1Zchn"/>
+    <w:basedOn w:val="Normal"/>
+    <w:next w:val="Normal"/>
+    <w:link w:val="Heading1Char"/>
     <w:uiPriority w:val="9"/>
     <w:qFormat/>
     <w:rsid w:val="00254831"/>
@@ -6604,11 +6950,11 @@
       <w:szCs w:val="32"/>
     </w:rPr>
   </w:style>
-  <w:style w:type="paragraph" w:styleId="berschrift2">
+  <w:style w:type="paragraph" w:styleId="Heading2">
     <w:name w:val="heading 2"/>
-    <w:basedOn w:val="Standard"/>
-    <w:next w:val="Standard"/>
-    <w:link w:val="berschrift2Zchn"/>
+    <w:basedOn w:val="Normal"/>
+    <w:next w:val="Normal"/>
+    <w:link w:val="Heading2Char"/>
     <w:uiPriority w:val="9"/>
     <w:unhideWhenUsed/>
     <w:qFormat/>
@@ -6629,11 +6975,11 @@
       <w:u w:val="single"/>
     </w:rPr>
   </w:style>
-  <w:style w:type="paragraph" w:styleId="berschrift3">
+  <w:style w:type="paragraph" w:styleId="Heading3">
     <w:name w:val="heading 3"/>
-    <w:basedOn w:val="Standard"/>
-    <w:next w:val="Standard"/>
-    <w:link w:val="berschrift3Zchn"/>
+    <w:basedOn w:val="Normal"/>
+    <w:next w:val="Normal"/>
+    <w:link w:val="Heading3Char"/>
     <w:uiPriority w:val="9"/>
     <w:unhideWhenUsed/>
     <w:qFormat/>
@@ -6650,13 +6996,13 @@
       <w:szCs w:val="24"/>
     </w:rPr>
   </w:style>
-  <w:style w:type="character" w:default="1" w:styleId="Absatz-Standardschriftart">
+  <w:style w:type="character" w:default="1" w:styleId="DefaultParagraphFont">
     <w:name w:val="Default Paragraph Font"/>
     <w:uiPriority w:val="1"/>
     <w:semiHidden/>
     <w:unhideWhenUsed/>
   </w:style>
-  <w:style w:type="table" w:default="1" w:styleId="NormaleTabelle">
+  <w:style w:type="table" w:default="1" w:styleId="TableNormal">
     <w:name w:val="Normal Table"/>
     <w:uiPriority w:val="99"/>
     <w:semiHidden/>
@@ -6671,16 +7017,16 @@
       </w:tblCellMar>
     </w:tblPr>
   </w:style>
-  <w:style w:type="numbering" w:default="1" w:styleId="KeineListe">
+  <w:style w:type="numbering" w:default="1" w:styleId="NoList">
     <w:name w:val="No List"/>
     <w:uiPriority w:val="99"/>
     <w:semiHidden/>
     <w:unhideWhenUsed/>
   </w:style>
-  <w:style w:type="character" w:customStyle="1" w:styleId="berschrift1Zchn">
-    <w:name w:val="Überschrift 1 Zchn"/>
-    <w:basedOn w:val="Absatz-Standardschriftart"/>
-    <w:link w:val="berschrift1"/>
+  <w:style w:type="character" w:customStyle="1" w:styleId="Heading1Char">
+    <w:name w:val="Heading 1 Char"/>
+    <w:basedOn w:val="DefaultParagraphFont"/>
+    <w:link w:val="Heading1"/>
     <w:uiPriority w:val="9"/>
     <w:rsid w:val="00254831"/>
     <w:rPr>
@@ -6689,10 +7035,10 @@
       <w:szCs w:val="32"/>
     </w:rPr>
   </w:style>
-  <w:style w:type="character" w:customStyle="1" w:styleId="berschrift2Zchn">
-    <w:name w:val="Überschrift 2 Zchn"/>
-    <w:basedOn w:val="Absatz-Standardschriftart"/>
-    <w:link w:val="berschrift2"/>
+  <w:style w:type="character" w:customStyle="1" w:styleId="Heading2Char">
+    <w:name w:val="Heading 2 Char"/>
+    <w:basedOn w:val="DefaultParagraphFont"/>
+    <w:link w:val="Heading2"/>
     <w:uiPriority w:val="9"/>
     <w:rsid w:val="000B5EBA"/>
     <w:rPr>
@@ -6701,11 +7047,11 @@
       <w:u w:val="single"/>
     </w:rPr>
   </w:style>
-  <w:style w:type="paragraph" w:styleId="Titel">
+  <w:style w:type="paragraph" w:styleId="Title">
     <w:name w:val="Title"/>
-    <w:basedOn w:val="Standard"/>
-    <w:next w:val="Standard"/>
-    <w:link w:val="TitelZchn"/>
+    <w:basedOn w:val="Normal"/>
+    <w:next w:val="Normal"/>
+    <w:link w:val="TitleChar"/>
     <w:uiPriority w:val="10"/>
     <w:qFormat/>
     <w:rsid w:val="00B31C3B"/>
@@ -6721,10 +7067,10 @@
       <w:szCs w:val="56"/>
     </w:rPr>
   </w:style>
-  <w:style w:type="character" w:customStyle="1" w:styleId="TitelZchn">
-    <w:name w:val="Titel Zchn"/>
-    <w:basedOn w:val="Absatz-Standardschriftart"/>
-    <w:link w:val="Titel"/>
+  <w:style w:type="character" w:customStyle="1" w:styleId="TitleChar">
+    <w:name w:val="Title Char"/>
+    <w:basedOn w:val="DefaultParagraphFont"/>
+    <w:link w:val="Title"/>
     <w:uiPriority w:val="10"/>
     <w:rsid w:val="00B31C3B"/>
     <w:rPr>
@@ -6735,7 +7081,7 @@
       <w:szCs w:val="56"/>
     </w:rPr>
   </w:style>
-  <w:style w:type="paragraph" w:styleId="KeinLeerraum">
+  <w:style w:type="paragraph" w:styleId="NoSpacing">
     <w:name w:val="No Spacing"/>
     <w:uiPriority w:val="1"/>
     <w:qFormat/>
@@ -6747,9 +7093,9 @@
       <w:rFonts w:ascii="Arial" w:hAnsi="Arial"/>
     </w:rPr>
   </w:style>
-  <w:style w:type="paragraph" w:styleId="Listenabsatz">
+  <w:style w:type="paragraph" w:styleId="ListParagraph">
     <w:name w:val="List Paragraph"/>
-    <w:basedOn w:val="Standard"/>
+    <w:basedOn w:val="Normal"/>
     <w:uiPriority w:val="34"/>
     <w:qFormat/>
     <w:rsid w:val="0044222A"/>
@@ -6761,9 +7107,9 @@
       <w:contextualSpacing/>
     </w:pPr>
   </w:style>
-  <w:style w:type="table" w:styleId="Tabellenraster">
+  <w:style w:type="table" w:styleId="TableGrid">
     <w:name w:val="Table Grid"/>
-    <w:basedOn w:val="NormaleTabelle"/>
+    <w:basedOn w:val="TableNormal"/>
     <w:uiPriority w:val="39"/>
     <w:rsid w:val="00BE252B"/>
     <w:pPr>
@@ -6782,17 +7128,17 @@
   </w:style>
   <w:style w:type="paragraph" w:customStyle="1" w:styleId="AufzhlungohneAbstand">
     <w:name w:val="Aufzählung ohne Abstand"/>
-    <w:basedOn w:val="Listenabsatz"/>
+    <w:basedOn w:val="ListParagraph"/>
     <w:qFormat/>
     <w:rsid w:val="000B5EBA"/>
     <w:pPr>
       <w:spacing w:line="240" w:lineRule="auto"/>
     </w:pPr>
   </w:style>
-  <w:style w:type="character" w:customStyle="1" w:styleId="berschrift3Zchn">
-    <w:name w:val="Überschrift 3 Zchn"/>
-    <w:basedOn w:val="Absatz-Standardschriftart"/>
-    <w:link w:val="berschrift3"/>
+  <w:style w:type="character" w:customStyle="1" w:styleId="Heading3Char">
+    <w:name w:val="Heading 3 Char"/>
+    <w:basedOn w:val="DefaultParagraphFont"/>
+    <w:link w:val="Heading3"/>
     <w:uiPriority w:val="9"/>
     <w:rsid w:val="00A92D30"/>
     <w:rPr>
@@ -6801,9 +7147,9 @@
       <w:szCs w:val="24"/>
     </w:rPr>
   </w:style>
-  <w:style w:type="character" w:styleId="Platzhaltertext">
+  <w:style w:type="character" w:styleId="PlaceholderText">
     <w:name w:val="Placeholder Text"/>
-    <w:basedOn w:val="Absatz-Standardschriftart"/>
+    <w:basedOn w:val="DefaultParagraphFont"/>
     <w:uiPriority w:val="99"/>
     <w:semiHidden/>
     <w:rsid w:val="005710E0"/>
@@ -6811,10 +7157,10 @@
       <w:color w:val="808080"/>
     </w:rPr>
   </w:style>
-  <w:style w:type="paragraph" w:styleId="Kopfzeile">
+  <w:style w:type="paragraph" w:styleId="Header">
     <w:name w:val="header"/>
-    <w:basedOn w:val="Standard"/>
-    <w:link w:val="KopfzeileZchn"/>
+    <w:basedOn w:val="Normal"/>
+    <w:link w:val="HeaderChar"/>
     <w:uiPriority w:val="99"/>
     <w:unhideWhenUsed/>
     <w:rsid w:val="00EA37EF"/>
@@ -6826,20 +7172,20 @@
       <w:spacing w:after="0" w:line="240" w:lineRule="auto"/>
     </w:pPr>
   </w:style>
-  <w:style w:type="character" w:customStyle="1" w:styleId="KopfzeileZchn">
-    <w:name w:val="Kopfzeile Zchn"/>
-    <w:basedOn w:val="Absatz-Standardschriftart"/>
-    <w:link w:val="Kopfzeile"/>
+  <w:style w:type="character" w:customStyle="1" w:styleId="HeaderChar">
+    <w:name w:val="Header Char"/>
+    <w:basedOn w:val="DefaultParagraphFont"/>
+    <w:link w:val="Header"/>
     <w:uiPriority w:val="99"/>
     <w:rsid w:val="00EA37EF"/>
     <w:rPr>
       <w:rFonts w:ascii="Arial" w:hAnsi="Arial"/>
     </w:rPr>
   </w:style>
-  <w:style w:type="paragraph" w:styleId="Fuzeile">
+  <w:style w:type="paragraph" w:styleId="Footer">
     <w:name w:val="footer"/>
-    <w:basedOn w:val="Standard"/>
-    <w:link w:val="FuzeileZchn"/>
+    <w:basedOn w:val="Normal"/>
+    <w:link w:val="FooterChar"/>
     <w:uiPriority w:val="99"/>
     <w:unhideWhenUsed/>
     <w:rsid w:val="00EA37EF"/>
@@ -6851,20 +7197,20 @@
       <w:spacing w:after="0" w:line="240" w:lineRule="auto"/>
     </w:pPr>
   </w:style>
-  <w:style w:type="character" w:customStyle="1" w:styleId="FuzeileZchn">
-    <w:name w:val="Fußzeile Zchn"/>
-    <w:basedOn w:val="Absatz-Standardschriftart"/>
-    <w:link w:val="Fuzeile"/>
+  <w:style w:type="character" w:customStyle="1" w:styleId="FooterChar">
+    <w:name w:val="Footer Char"/>
+    <w:basedOn w:val="DefaultParagraphFont"/>
+    <w:link w:val="Footer"/>
     <w:uiPriority w:val="99"/>
     <w:rsid w:val="00EA37EF"/>
     <w:rPr>
       <w:rFonts w:ascii="Arial" w:hAnsi="Arial"/>
     </w:rPr>
   </w:style>
-  <w:style w:type="paragraph" w:styleId="Inhaltsverzeichnisberschrift">
+  <w:style w:type="paragraph" w:styleId="TOCHeading">
     <w:name w:val="TOC Heading"/>
-    <w:basedOn w:val="berschrift1"/>
-    <w:next w:val="Standard"/>
+    <w:basedOn w:val="Heading1"/>
+    <w:next w:val="Normal"/>
     <w:uiPriority w:val="39"/>
     <w:unhideWhenUsed/>
     <w:qFormat/>
@@ -6884,10 +7230,10 @@
       <w:lang w:eastAsia="de-DE"/>
     </w:rPr>
   </w:style>
-  <w:style w:type="paragraph" w:styleId="Verzeichnis1">
+  <w:style w:type="paragraph" w:styleId="TOC1">
     <w:name w:val="toc 1"/>
-    <w:basedOn w:val="Standard"/>
-    <w:next w:val="Standard"/>
+    <w:basedOn w:val="Normal"/>
+    <w:next w:val="Normal"/>
     <w:autoRedefine/>
     <w:uiPriority w:val="39"/>
     <w:unhideWhenUsed/>
@@ -6896,10 +7242,10 @@
       <w:spacing w:after="100"/>
     </w:pPr>
   </w:style>
-  <w:style w:type="paragraph" w:styleId="Verzeichnis2">
+  <w:style w:type="paragraph" w:styleId="TOC2">
     <w:name w:val="toc 2"/>
-    <w:basedOn w:val="Standard"/>
-    <w:next w:val="Standard"/>
+    <w:basedOn w:val="Normal"/>
+    <w:next w:val="Normal"/>
     <w:autoRedefine/>
     <w:uiPriority w:val="39"/>
     <w:unhideWhenUsed/>
@@ -6909,10 +7255,10 @@
       <w:ind w:left="220"/>
     </w:pPr>
   </w:style>
-  <w:style w:type="paragraph" w:styleId="Verzeichnis3">
+  <w:style w:type="paragraph" w:styleId="TOC3">
     <w:name w:val="toc 3"/>
-    <w:basedOn w:val="Standard"/>
-    <w:next w:val="Standard"/>
+    <w:basedOn w:val="Normal"/>
+    <w:next w:val="Normal"/>
     <w:autoRedefine/>
     <w:uiPriority w:val="39"/>
     <w:unhideWhenUsed/>
@@ -6924,7 +7270,7 @@
   </w:style>
   <w:style w:type="character" w:styleId="Hyperlink">
     <w:name w:val="Hyperlink"/>
-    <w:basedOn w:val="Absatz-Standardschriftart"/>
+    <w:basedOn w:val="DefaultParagraphFont"/>
     <w:uiPriority w:val="99"/>
     <w:unhideWhenUsed/>
     <w:rsid w:val="0057086D"/>
@@ -6935,7 +7281,7 @@
   </w:style>
   <w:style w:type="table" w:customStyle="1" w:styleId="EinfacheTabelle31">
     <w:name w:val="Einfache Tabelle 31"/>
-    <w:basedOn w:val="NormaleTabelle"/>
+    <w:basedOn w:val="TableNormal"/>
     <w:uiPriority w:val="43"/>
     <w:rsid w:val="005C081D"/>
     <w:pPr>
@@ -7028,7 +7374,7 @@
   </w:style>
   <w:style w:type="table" w:customStyle="1" w:styleId="EinfacheTabelle51">
     <w:name w:val="Einfache Tabelle 51"/>
-    <w:basedOn w:val="NormaleTabelle"/>
+    <w:basedOn w:val="TableNormal"/>
     <w:uiPriority w:val="45"/>
     <w:rsid w:val="005C081D"/>
     <w:pPr>
@@ -7146,9 +7492,9 @@
       </w:tcPr>
     </w:tblStylePr>
   </w:style>
-  <w:style w:type="character" w:styleId="Kommentarzeichen">
+  <w:style w:type="character" w:styleId="CommentReference">
     <w:name w:val="annotation reference"/>
-    <w:basedOn w:val="Absatz-Standardschriftart"/>
+    <w:basedOn w:val="DefaultParagraphFont"/>
     <w:uiPriority w:val="99"/>
     <w:semiHidden/>
     <w:unhideWhenUsed/>
@@ -7158,10 +7504,10 @@
       <w:szCs w:val="16"/>
     </w:rPr>
   </w:style>
-  <w:style w:type="paragraph" w:styleId="Kommentartext">
+  <w:style w:type="paragraph" w:styleId="CommentText">
     <w:name w:val="annotation text"/>
-    <w:basedOn w:val="Standard"/>
-    <w:link w:val="KommentartextZchn"/>
+    <w:basedOn w:val="Normal"/>
+    <w:link w:val="CommentTextChar"/>
     <w:uiPriority w:val="99"/>
     <w:semiHidden/>
     <w:unhideWhenUsed/>
@@ -7174,10 +7520,10 @@
       <w:szCs w:val="20"/>
     </w:rPr>
   </w:style>
-  <w:style w:type="character" w:customStyle="1" w:styleId="KommentartextZchn">
-    <w:name w:val="Kommentartext Zchn"/>
-    <w:basedOn w:val="Absatz-Standardschriftart"/>
-    <w:link w:val="Kommentartext"/>
+  <w:style w:type="character" w:customStyle="1" w:styleId="CommentTextChar">
+    <w:name w:val="Comment Text Char"/>
+    <w:basedOn w:val="DefaultParagraphFont"/>
+    <w:link w:val="CommentText"/>
     <w:uiPriority w:val="99"/>
     <w:semiHidden/>
     <w:rsid w:val="002E4DBE"/>
@@ -7187,11 +7533,11 @@
       <w:szCs w:val="20"/>
     </w:rPr>
   </w:style>
-  <w:style w:type="paragraph" w:styleId="Kommentarthema">
+  <w:style w:type="paragraph" w:styleId="CommentSubject">
     <w:name w:val="annotation subject"/>
-    <w:basedOn w:val="Kommentartext"/>
-    <w:next w:val="Kommentartext"/>
-    <w:link w:val="KommentarthemaZchn"/>
+    <w:basedOn w:val="CommentText"/>
+    <w:next w:val="CommentText"/>
+    <w:link w:val="CommentSubjectChar"/>
     <w:uiPriority w:val="99"/>
     <w:semiHidden/>
     <w:unhideWhenUsed/>
@@ -7201,10 +7547,10 @@
       <w:bCs/>
     </w:rPr>
   </w:style>
-  <w:style w:type="character" w:customStyle="1" w:styleId="KommentarthemaZchn">
-    <w:name w:val="Kommentarthema Zchn"/>
-    <w:basedOn w:val="KommentartextZchn"/>
-    <w:link w:val="Kommentarthema"/>
+  <w:style w:type="character" w:customStyle="1" w:styleId="CommentSubjectChar">
+    <w:name w:val="Comment Subject Char"/>
+    <w:basedOn w:val="CommentTextChar"/>
+    <w:link w:val="CommentSubject"/>
     <w:uiPriority w:val="99"/>
     <w:semiHidden/>
     <w:rsid w:val="002E4DBE"/>
@@ -7216,10 +7562,10 @@
       <w:szCs w:val="20"/>
     </w:rPr>
   </w:style>
-  <w:style w:type="paragraph" w:styleId="Sprechblasentext">
+  <w:style w:type="paragraph" w:styleId="BalloonText">
     <w:name w:val="Balloon Text"/>
-    <w:basedOn w:val="Standard"/>
-    <w:link w:val="SprechblasentextZchn"/>
+    <w:basedOn w:val="Normal"/>
+    <w:link w:val="BalloonTextChar"/>
     <w:uiPriority w:val="99"/>
     <w:semiHidden/>
     <w:unhideWhenUsed/>
@@ -7233,10 +7579,10 @@
       <w:szCs w:val="18"/>
     </w:rPr>
   </w:style>
-  <w:style w:type="character" w:customStyle="1" w:styleId="SprechblasentextZchn">
-    <w:name w:val="Sprechblasentext Zchn"/>
-    <w:basedOn w:val="Absatz-Standardschriftart"/>
-    <w:link w:val="Sprechblasentext"/>
+  <w:style w:type="character" w:customStyle="1" w:styleId="BalloonTextChar">
+    <w:name w:val="Balloon Text Char"/>
+    <w:basedOn w:val="DefaultParagraphFont"/>
+    <w:link w:val="BalloonText"/>
     <w:uiPriority w:val="99"/>
     <w:semiHidden/>
     <w:rsid w:val="002E4DBE"/>
@@ -7246,10 +7592,10 @@
       <w:szCs w:val="18"/>
     </w:rPr>
   </w:style>
-  <w:style w:type="paragraph" w:styleId="Beschriftung">
+  <w:style w:type="paragraph" w:styleId="Caption">
     <w:name w:val="caption"/>
-    <w:basedOn w:val="Standard"/>
-    <w:next w:val="Standard"/>
+    <w:basedOn w:val="Normal"/>
+    <w:next w:val="Normal"/>
     <w:uiPriority w:val="35"/>
     <w:unhideWhenUsed/>
     <w:qFormat/>
@@ -7271,7 +7617,7 @@
 <file path=word/charts/chart1.xml><?xml version="1.0" encoding="utf-8"?>
 <c:chartSpace xmlns:c="http://schemas.openxmlformats.org/drawingml/2006/chart" xmlns:a="http://schemas.openxmlformats.org/drawingml/2006/main" xmlns:r="http://schemas.openxmlformats.org/officeDocument/2006/relationships" xmlns:c16r2="http://schemas.microsoft.com/office/drawing/2015/06/chart">
   <c:date1904 val="0"/>
-  <c:lang val="de-DE"/>
+  <c:lang val="en-US"/>
   <c:roundedCorners val="0"/>
   <mc:AlternateContent xmlns:mc="http://schemas.openxmlformats.org/markup-compatibility/2006">
     <mc:Choice xmlns:c14="http://schemas.microsoft.com/office/drawing/2007/8/2/chart" Requires="c14">
@@ -8323,7 +8669,7 @@
                 <a:cs typeface="+mn-cs"/>
               </a:defRPr>
             </a:pPr>
-            <a:endParaRPr lang="de-DE"/>
+            <a:endParaRPr lang="en-US"/>
           </a:p>
         </c:txPr>
         <c:crossAx val="171361792"/>
@@ -8418,7 +8764,7 @@
                 <a:cs typeface="+mn-cs"/>
               </a:defRPr>
             </a:pPr>
-            <a:endParaRPr lang="de-DE"/>
+            <a:endParaRPr lang="en-US"/>
           </a:p>
         </c:txPr>
         <c:crossAx val="171347328"/>
@@ -8460,7 +8806,7 @@
               <a:cs typeface="+mn-cs"/>
             </a:defRPr>
           </a:pPr>
-          <a:endParaRPr lang="de-DE"/>
+          <a:endParaRPr lang="en-US"/>
         </a:p>
       </c:txPr>
     </c:legend>
@@ -8490,7 +8836,7 @@
       <a:pPr>
         <a:defRPr/>
       </a:pPr>
-      <a:endParaRPr lang="de-DE"/>
+      <a:endParaRPr lang="en-US"/>
     </a:p>
   </c:txPr>
   <c:externalData r:id="rId1">
@@ -8765,7 +9111,7 @@
 </file>
 
 <file path=customXml/itemProps1.xml><?xml version="1.0" encoding="utf-8"?>
-<ds:datastoreItem xmlns:ds="http://schemas.openxmlformats.org/officeDocument/2006/customXml" ds:itemID="{62D6C22A-3A6B-4C03-ABDB-D6E76D450C1F}">
+<ds:datastoreItem xmlns:ds="http://schemas.openxmlformats.org/officeDocument/2006/customXml" ds:itemID="{1E7EBF52-7D3B-4D90-8F51-BD1E6E4E1E6D}">
   <ds:schemaRefs>
     <ds:schemaRef ds:uri="http://schemas.openxmlformats.org/officeDocument/2006/bibliography"/>
   </ds:schemaRefs>

</xml_diff>

<commit_message>
last changes & Release-Version
</commit_message>
<xml_diff>
--- a/Doc/Dokumentation Nepo.docx
+++ b/Doc/Dokumentation Nepo.docx
@@ -202,7 +202,35 @@
         <w:rPr>
           <w:sz w:val="24"/>
         </w:rPr>
-        <w:t>Sascha Weisenberger, Stefan Ghizelea, Michael</w:t>
+        <w:t xml:space="preserve">Sascha </w:t>
+      </w:r>
+      <w:proofErr w:type="spellStart"/>
+      <w:r>
+        <w:rPr>
+          <w:sz w:val="24"/>
+        </w:rPr>
+        <w:t>Weisenberger</w:t>
+      </w:r>
+      <w:proofErr w:type="spellEnd"/>
+      <w:r>
+        <w:rPr>
+          <w:sz w:val="24"/>
+        </w:rPr>
+        <w:t xml:space="preserve">, Stefan </w:t>
+      </w:r>
+      <w:proofErr w:type="spellStart"/>
+      <w:r>
+        <w:rPr>
+          <w:sz w:val="24"/>
+        </w:rPr>
+        <w:t>Ghizelea</w:t>
+      </w:r>
+      <w:proofErr w:type="spellEnd"/>
+      <w:r>
+        <w:rPr>
+          <w:sz w:val="24"/>
+        </w:rPr>
+        <w:t>, Michael</w:t>
       </w:r>
       <w:r>
         <w:rPr>
@@ -2092,12 +2120,56 @@
       <w:r>
         <w:t xml:space="preserve">Mithilfe der </w:t>
       </w:r>
+      <w:proofErr w:type="spellStart"/>
       <w:r>
         <w:rPr>
           <w:i/>
         </w:rPr>
-        <w:t>Negotiation-based evolutionary positioning optimisation</w:t>
-      </w:r>
+        <w:t>Negotiation-based</w:t>
+      </w:r>
+      <w:proofErr w:type="spellEnd"/>
+      <w:r>
+        <w:rPr>
+          <w:i/>
+        </w:rPr>
+        <w:t xml:space="preserve"> </w:t>
+      </w:r>
+      <w:proofErr w:type="spellStart"/>
+      <w:r>
+        <w:rPr>
+          <w:i/>
+        </w:rPr>
+        <w:t>evolutionary</w:t>
+      </w:r>
+      <w:proofErr w:type="spellEnd"/>
+      <w:r>
+        <w:rPr>
+          <w:i/>
+        </w:rPr>
+        <w:t xml:space="preserve"> </w:t>
+      </w:r>
+      <w:proofErr w:type="spellStart"/>
+      <w:r>
+        <w:rPr>
+          <w:i/>
+        </w:rPr>
+        <w:t>positioning</w:t>
+      </w:r>
+      <w:proofErr w:type="spellEnd"/>
+      <w:r>
+        <w:rPr>
+          <w:i/>
+        </w:rPr>
+        <w:t xml:space="preserve"> </w:t>
+      </w:r>
+      <w:proofErr w:type="spellStart"/>
+      <w:r>
+        <w:rPr>
+          <w:i/>
+        </w:rPr>
+        <w:t>optimisation</w:t>
+      </w:r>
+      <w:proofErr w:type="spellEnd"/>
       <w:r>
         <w:t xml:space="preserve"> (NEPO) soll dieses Optimierungsproblem</w:t>
       </w:r>
@@ -2452,14 +2524,27 @@
       <w:r>
         <w:t xml:space="preserve">Abbildung </w:t>
       </w:r>
-      <w:fldSimple w:instr=" SEQ Abbildung \* ARABIC ">
-        <w:r>
-          <w:rPr>
-            <w:noProof/>
-          </w:rPr>
-          <w:t>1</w:t>
-        </w:r>
-      </w:fldSimple>
+      <w:r>
+        <w:fldChar w:fldCharType="begin"/>
+      </w:r>
+      <w:r>
+        <w:instrText xml:space="preserve"> SEQ Abbildung \* ARABIC </w:instrText>
+      </w:r>
+      <w:r>
+        <w:fldChar w:fldCharType="separate"/>
+      </w:r>
+      <w:r>
+        <w:rPr>
+          <w:noProof/>
+        </w:rPr>
+        <w:t>1</w:t>
+      </w:r>
+      <w:r>
+        <w:rPr>
+          <w:noProof/>
+        </w:rPr>
+        <w:fldChar w:fldCharType="end"/>
+      </w:r>
       <w:r>
         <w:t xml:space="preserve">: </w:t>
       </w:r>
@@ -2479,7 +2564,15 @@
         <w:t>Agent</w:t>
       </w:r>
       <w:r>
-        <w:t xml:space="preserve"> bildet das Rahmengerüst, um mit dem Mediator zu kommunizieren. Hierbei gilt es zu beachten, dass die verschiedenen Agenten jeweils Kindelemente der Klasse </w:t>
+        <w:t xml:space="preserve"> bildet das Rahmengerüst, um mit dem Mediator zu kommunizieren. Hierbei gilt es zu beachten, dass die verschiedenen Agenten jeweils </w:t>
+      </w:r>
+      <w:proofErr w:type="spellStart"/>
+      <w:r>
+        <w:t>Kindelemente</w:t>
+      </w:r>
+      <w:proofErr w:type="spellEnd"/>
+      <w:r>
+        <w:t xml:space="preserve"> der Klasse </w:t>
       </w:r>
       <w:r>
         <w:rPr>
@@ -3196,14 +3289,27 @@
       <w:r>
         <w:t xml:space="preserve">Abbildung </w:t>
       </w:r>
-      <w:fldSimple w:instr=" SEQ Abbildung \* ARABIC ">
-        <w:r>
-          <w:rPr>
-            <w:noProof/>
-          </w:rPr>
-          <w:t>2</w:t>
-        </w:r>
-      </w:fldSimple>
+      <w:r>
+        <w:fldChar w:fldCharType="begin"/>
+      </w:r>
+      <w:r>
+        <w:instrText xml:space="preserve"> SEQ Abbildung \* ARABIC </w:instrText>
+      </w:r>
+      <w:r>
+        <w:fldChar w:fldCharType="separate"/>
+      </w:r>
+      <w:r>
+        <w:rPr>
+          <w:noProof/>
+        </w:rPr>
+        <w:t>2</w:t>
+      </w:r>
+      <w:r>
+        <w:rPr>
+          <w:noProof/>
+        </w:rPr>
+        <w:fldChar w:fldCharType="end"/>
+      </w:r>
       <w:r>
         <w:t>: Zielfunktion der Kommunen mit minimalem und maximalem Radius</w:t>
       </w:r>
@@ -3550,10 +3656,10 @@
             <v:path o:extrusionok="f" gradientshapeok="t" o:connecttype="rect"/>
             <o:lock v:ext="edit" aspectratio="t"/>
           </v:shapetype>
-          <v:shape id="_x0000_i1240" type="#_x0000_t75" style="width:453.75pt;height:367.5pt" o:ole="">
+          <v:shape id="_x0000_i1025" type="#_x0000_t75" style="width:453.75pt;height:367.5pt" o:ole="">
             <v:imagedata r:id="rId10" o:title=""/>
           </v:shape>
-          <o:OLEObject Type="Embed" ProgID="Visio.Drawing.15" ShapeID="_x0000_i1240" DrawAspect="Content" ObjectID="_1552427508" r:id="rId11"/>
+          <o:OLEObject Type="Embed" ProgID="Visio.Drawing.15" ShapeID="_x0000_i1025" DrawAspect="Content" ObjectID="_1552489958" r:id="rId11"/>
         </w:object>
       </w:r>
     </w:p>
@@ -3564,14 +3670,27 @@
       <w:r>
         <w:t xml:space="preserve">Abbildung </w:t>
       </w:r>
-      <w:fldSimple w:instr=" SEQ Abbildung \* ARABIC ">
-        <w:r>
-          <w:rPr>
-            <w:noProof/>
-          </w:rPr>
-          <w:t>3</w:t>
-        </w:r>
-      </w:fldSimple>
+      <w:r>
+        <w:fldChar w:fldCharType="begin"/>
+      </w:r>
+      <w:r>
+        <w:instrText xml:space="preserve"> SEQ Abbildung \* ARABIC </w:instrText>
+      </w:r>
+      <w:r>
+        <w:fldChar w:fldCharType="separate"/>
+      </w:r>
+      <w:r>
+        <w:rPr>
+          <w:noProof/>
+        </w:rPr>
+        <w:t>3</w:t>
+      </w:r>
+      <w:r>
+        <w:rPr>
+          <w:noProof/>
+        </w:rPr>
+        <w:fldChar w:fldCharType="end"/>
+      </w:r>
       <w:r>
         <w:t>: Programmablauf</w:t>
       </w:r>
@@ -3607,6 +3726,7 @@
           <w:numId w:val="4"/>
         </w:numPr>
       </w:pPr>
+      <w:proofErr w:type="gramStart"/>
       <w:r>
         <w:rPr>
           <w:u w:val="single"/>
@@ -3617,7 +3737,14 @@
         <w:rPr>
           <w:u w:val="single"/>
         </w:rPr>
-        <w:t>():</w:t>
+        <w:t>(</w:t>
+      </w:r>
+      <w:proofErr w:type="gramEnd"/>
+      <w:r>
+        <w:rPr>
+          <w:u w:val="single"/>
+        </w:rPr>
+        <w:t>):</w:t>
       </w:r>
       <w:r>
         <w:br/>
@@ -3645,17 +3772,27 @@
           <w:numId w:val="4"/>
         </w:numPr>
       </w:pPr>
+      <w:proofErr w:type="spellStart"/>
+      <w:proofErr w:type="gramStart"/>
       <w:r>
         <w:rPr>
           <w:u w:val="single"/>
         </w:rPr>
         <w:t>UpdateList</w:t>
       </w:r>
+      <w:proofErr w:type="spellEnd"/>
       <w:r>
         <w:rPr>
           <w:u w:val="single"/>
         </w:rPr>
-        <w:t>():</w:t>
+        <w:t>(</w:t>
+      </w:r>
+      <w:proofErr w:type="gramEnd"/>
+      <w:r>
+        <w:rPr>
+          <w:u w:val="single"/>
+        </w:rPr>
+        <w:t>):</w:t>
       </w:r>
       <w:r>
         <w:br/>
@@ -3670,12 +3807,28 @@
           <w:numId w:val="4"/>
         </w:numPr>
       </w:pPr>
+      <w:proofErr w:type="spellStart"/>
+      <w:proofErr w:type="gramStart"/>
       <w:r>
         <w:rPr>
           <w:u w:val="single"/>
         </w:rPr>
         <w:lastRenderedPageBreak/>
-        <w:t>Vote():</w:t>
+        <w:t>Vote</w:t>
+      </w:r>
+      <w:proofErr w:type="spellEnd"/>
+      <w:r>
+        <w:rPr>
+          <w:u w:val="single"/>
+        </w:rPr>
+        <w:t>(</w:t>
+      </w:r>
+      <w:proofErr w:type="gramEnd"/>
+      <w:r>
+        <w:rPr>
+          <w:u w:val="single"/>
+        </w:rPr>
+        <w:t>):</w:t>
       </w:r>
       <w:r>
         <w:br/>
@@ -3690,11 +3843,27 @@
           <w:numId w:val="4"/>
         </w:numPr>
       </w:pPr>
+      <w:proofErr w:type="spellStart"/>
+      <w:proofErr w:type="gramStart"/>
       <w:r>
         <w:rPr>
           <w:u w:val="single"/>
         </w:rPr>
-        <w:t>DataReadyCallBack():</w:t>
+        <w:t>DataReadyCallBack</w:t>
+      </w:r>
+      <w:proofErr w:type="spellEnd"/>
+      <w:r>
+        <w:rPr>
+          <w:u w:val="single"/>
+        </w:rPr>
+        <w:t>(</w:t>
+      </w:r>
+      <w:proofErr w:type="gramEnd"/>
+      <w:r>
+        <w:rPr>
+          <w:u w:val="single"/>
+        </w:rPr>
+        <w:t>):</w:t>
       </w:r>
       <w:r>
         <w:br/>
@@ -3709,11 +3878,27 @@
           <w:numId w:val="4"/>
         </w:numPr>
       </w:pPr>
+      <w:proofErr w:type="spellStart"/>
+      <w:proofErr w:type="gramStart"/>
       <w:r>
         <w:rPr>
           <w:u w:val="single"/>
         </w:rPr>
-        <w:t>UpdateList():</w:t>
+        <w:t>UpdateList</w:t>
+      </w:r>
+      <w:proofErr w:type="spellEnd"/>
+      <w:r>
+        <w:rPr>
+          <w:u w:val="single"/>
+        </w:rPr>
+        <w:t>(</w:t>
+      </w:r>
+      <w:proofErr w:type="gramEnd"/>
+      <w:r>
+        <w:rPr>
+          <w:u w:val="single"/>
+        </w:rPr>
+        <w:t>):</w:t>
       </w:r>
       <w:r>
         <w:br/>
@@ -3770,14 +3955,27 @@
       <w:r>
         <w:t xml:space="preserve">Die verteile Kommunikation basiert auf Microsofts Windows Communication </w:t>
       </w:r>
-      <w:r>
-        <w:t>Foundation (WCF). Dafür werden s</w:t>
+      <w:proofErr w:type="spellStart"/>
+      <w:r>
+        <w:t>Foundation</w:t>
+      </w:r>
+      <w:proofErr w:type="spellEnd"/>
+      <w:r>
+        <w:t xml:space="preserve"> (WCF). Dafür werden s</w:t>
       </w:r>
       <w:r>
         <w:t xml:space="preserve">erverseitig </w:t>
       </w:r>
       <w:r>
-        <w:t xml:space="preserve">ein Serviceinterface und ein Callbackinterface </w:t>
+        <w:t xml:space="preserve">ein Serviceinterface und ein </w:t>
+      </w:r>
+      <w:proofErr w:type="spellStart"/>
+      <w:r>
+        <w:t>Callbackinterface</w:t>
+      </w:r>
+      <w:proofErr w:type="spellEnd"/>
+      <w:r>
+        <w:t xml:space="preserve"> </w:t>
       </w:r>
       <w:r>
         <w:t>für die Kommunikation</w:t>
@@ -3836,7 +4034,31 @@
         <w:t xml:space="preserve">wird das Interface </w:t>
       </w:r>
       <w:r>
-        <w:t>in einem Zwischenlayer implementiert das für die Registrierung von Clients und Callbackaufrufe an ebendiese zuständig ist. Dafür muss sich jeder Client zunächst mit einer GUID registrieren, welche im späteren Verlauf der Kommunikation und Programmlogik zur Identifizierung des Clients benutzt wird. Dieses Zwischenlayer ruft schließlich di</w:t>
+        <w:t xml:space="preserve">in einem </w:t>
+      </w:r>
+      <w:proofErr w:type="spellStart"/>
+      <w:r>
+        <w:t>Zwischenlayer</w:t>
+      </w:r>
+      <w:proofErr w:type="spellEnd"/>
+      <w:r>
+        <w:t xml:space="preserve"> implementiert das für die Registrierung von Clients und </w:t>
+      </w:r>
+      <w:proofErr w:type="spellStart"/>
+      <w:r>
+        <w:t>Callbackaufrufe</w:t>
+      </w:r>
+      <w:proofErr w:type="spellEnd"/>
+      <w:r>
+        <w:t xml:space="preserve"> an ebendiese zuständig ist. Dafür muss sich jeder Client zunächst mit einer GUID registrieren, welche im späteren Verlauf der Kommunikation und Programmlogik zur Identifizierung des Clients benutzt wird. Dieses </w:t>
+      </w:r>
+      <w:proofErr w:type="spellStart"/>
+      <w:r>
+        <w:t>Zwischenlayer</w:t>
+      </w:r>
+      <w:proofErr w:type="spellEnd"/>
+      <w:r>
+        <w:t xml:space="preserve"> ruft schließlich di</w:t>
       </w:r>
       <w:r>
         <w:t>e eigentliche Programmlogik auf.</w:t>
@@ -3847,7 +4069,15 @@
         <w:t>Clientseitig besteht über die generierte Proxyklasse die Möglichkeit die im Service</w:t>
       </w:r>
       <w:r>
-        <w:t xml:space="preserve">interface definierten Methoden an benötigter Stelle aufzurufen und deren Rückgabewerte zu verarbeiten. Zusätzlich wird das Callbackinterface implementiert und von einer kleinen Klasse gekapselt sodass der Callback als Event im Client nutzbar ist. </w:t>
+        <w:t xml:space="preserve">interface definierten Methoden an benötigter Stelle aufzurufen und deren Rückgabewerte zu verarbeiten. Zusätzlich wird das </w:t>
+      </w:r>
+      <w:proofErr w:type="spellStart"/>
+      <w:r>
+        <w:t>Callbackinterface</w:t>
+      </w:r>
+      <w:proofErr w:type="spellEnd"/>
+      <w:r>
+        <w:t xml:space="preserve"> implementiert und von einer kleinen Klasse gekapselt sodass der Callback als Event im Client nutzbar ist. </w:t>
       </w:r>
     </w:p>
     <w:p>
@@ -3877,10 +4107,10 @@
       </w:pPr>
       <w:r>
         <w:object w:dxaOrig="11809" w:dyaOrig="21853" w14:anchorId="6CF5A7E8">
-          <v:shape id="_x0000_i1241" type="#_x0000_t75" style="width:348.75pt;height:646.5pt" o:ole="">
+          <v:shape id="_x0000_i1026" type="#_x0000_t75" style="width:348.75pt;height:646.5pt" o:ole="">
             <v:imagedata r:id="rId12" o:title=""/>
           </v:shape>
-          <o:OLEObject Type="Embed" ProgID="Visio.Drawing.15" ShapeID="_x0000_i1241" DrawAspect="Content" ObjectID="_1552427509" r:id="rId13"/>
+          <o:OLEObject Type="Embed" ProgID="Visio.Drawing.15" ShapeID="_x0000_i1026" DrawAspect="Content" ObjectID="_1552489959" r:id="rId13"/>
         </w:object>
       </w:r>
     </w:p>
@@ -3891,14 +4121,27 @@
       <w:r>
         <w:t xml:space="preserve">Abbildung </w:t>
       </w:r>
-      <w:fldSimple w:instr=" SEQ Abbildung \* ARABIC ">
-        <w:r>
-          <w:rPr>
-            <w:noProof/>
-          </w:rPr>
-          <w:t>4</w:t>
-        </w:r>
-      </w:fldSimple>
+      <w:r>
+        <w:fldChar w:fldCharType="begin"/>
+      </w:r>
+      <w:r>
+        <w:instrText xml:space="preserve"> SEQ Abbildung \* ARABIC </w:instrText>
+      </w:r>
+      <w:r>
+        <w:fldChar w:fldCharType="separate"/>
+      </w:r>
+      <w:r>
+        <w:rPr>
+          <w:noProof/>
+        </w:rPr>
+        <w:t>4</w:t>
+      </w:r>
+      <w:r>
+        <w:rPr>
+          <w:noProof/>
+        </w:rPr>
+        <w:fldChar w:fldCharType="end"/>
+      </w:r>
       <w:r>
         <w:t>: Programmablauf im Detail</w:t>
       </w:r>
@@ -4012,7 +4255,20 @@
     </w:p>
     <w:p>
       <w:r>
-        <w:t>Über die Vote()</w:t>
+        <w:t xml:space="preserve">Über die </w:t>
+      </w:r>
+      <w:proofErr w:type="spellStart"/>
+      <w:proofErr w:type="gramStart"/>
+      <w:r>
+        <w:t>Vote</w:t>
+      </w:r>
+      <w:proofErr w:type="spellEnd"/>
+      <w:r>
+        <w:t>(</w:t>
+      </w:r>
+      <w:proofErr w:type="gramEnd"/>
+      <w:r>
+        <w:t>)</w:t>
       </w:r>
       <w:r>
         <w:t>-</w:t>
@@ -4029,7 +4285,15 @@
     </w:p>
     <w:p>
       <w:r>
-        <w:t xml:space="preserve">Bei jeder Verhandlung ist vorher definiert, wie viele Verhandlungsrunden es gibt. Den Agenten wird dann mit jeder Lösung der aktuelle Fortschritt in Prozent mitgeteilt. Dies kann der Agent dazu benutzen, in seiner Zielfunktion einen sog. Cooldown einzubauen. Die Zielfunktion kann sich also im Laufe der Optimierung ändern, sodass am Anfang schnell eine annehmbare Lösung gefunden wird, und das Feintuning dann erst im späteren Verlauf stattfindet. </w:t>
+        <w:t xml:space="preserve">Bei jeder Verhandlung ist vorher definiert, wie viele Verhandlungsrunden es gibt. Den Agenten wird dann mit jeder Lösung der aktuelle Fortschritt in Prozent mitgeteilt. Dies kann der Agent dazu benutzen, in seiner Zielfunktion einen sog. </w:t>
+      </w:r>
+      <w:proofErr w:type="spellStart"/>
+      <w:r>
+        <w:t>Cooldown</w:t>
+      </w:r>
+      <w:proofErr w:type="spellEnd"/>
+      <w:r>
+        <w:t xml:space="preserve"> einzubauen. Die Zielfunktion kann sich also im Laufe der Optimierung ändern, sodass am Anfang schnell eine annehmbare Lösung gefunden wird, und das Feintuning dann erst im späteren Verlauf stattfindet. </w:t>
       </w:r>
     </w:p>
     <w:p>
@@ -4166,21 +4430,50 @@
       <w:r>
         <w:t xml:space="preserve">Abbildung </w:t>
       </w:r>
-      <w:fldSimple w:instr=" SEQ Abbildung \* ARABIC ">
-        <w:r>
-          <w:rPr>
-            <w:noProof/>
-          </w:rPr>
-          <w:t>5</w:t>
-        </w:r>
-      </w:fldSimple>
+      <w:r>
+        <w:fldChar w:fldCharType="begin"/>
+      </w:r>
+      <w:r>
+        <w:instrText xml:space="preserve"> SEQ Abbildung \* ARABIC </w:instrText>
+      </w:r>
+      <w:r>
+        <w:fldChar w:fldCharType="separate"/>
+      </w:r>
+      <w:r>
+        <w:rPr>
+          <w:noProof/>
+        </w:rPr>
+        <w:t>5</w:t>
+      </w:r>
+      <w:r>
+        <w:rPr>
+          <w:noProof/>
+        </w:rPr>
+        <w:fldChar w:fldCharType="end"/>
+      </w:r>
       <w:r>
         <w:t>: Benutzeroberfläche mit verschiedenen Intervallen und einem „Layer“</w:t>
       </w:r>
     </w:p>
     <w:p>
       <w:r>
-        <w:t xml:space="preserve">Hierfür bietet die Benutzeroberfläche die Möglichkeit, entweder eine Funktion mit einem Minimal- und einem Maximalwert anzugeben (Curve Rule) oder selbst Intervalle mit einer Wertung abzustecken. Die verschiedenen Regeln werden dabei grafisch </w:t>
+        <w:t>Hierfür bietet die Benutzeroberfläche die Möglichkeit, entweder eine Funktion mit einem Minimal- und einem Maximalwert anzugeben (</w:t>
+      </w:r>
+      <w:proofErr w:type="spellStart"/>
+      <w:r>
+        <w:t>Curve</w:t>
+      </w:r>
+      <w:proofErr w:type="spellEnd"/>
+      <w:r>
+        <w:t xml:space="preserve"> </w:t>
+      </w:r>
+      <w:proofErr w:type="spellStart"/>
+      <w:r>
+        <w:t>Rule</w:t>
+      </w:r>
+      <w:proofErr w:type="spellEnd"/>
+      <w:r>
+        <w:t xml:space="preserve">) oder selbst Intervalle mit einer Wertung abzustecken. Die verschiedenen Regeln werden dabei grafisch </w:t>
       </w:r>
       <w:r>
         <w:t xml:space="preserve">auf der rechten Seite angezeigt. </w:t>
@@ -4188,7 +4481,15 @@
     </w:p>
     <w:p>
       <w:r>
-        <w:t>Zusätzlich kann jeder Agent eigene Schichten zur Bewertung der Landschaft hinzufügen. Diese sogenannten „Layers“ werden als Bitmap-Datei hochgeladen und zeigen die Bewertung der jeweiligen Position als Helligkeitswerte an.</w:t>
+        <w:t>Zusätzlich kann jeder Agent eigene Schichten zur Bewertung der Landschaft hinzufügen. Diese sogenannten „</w:t>
+      </w:r>
+      <w:proofErr w:type="spellStart"/>
+      <w:r>
+        <w:t>Layers</w:t>
+      </w:r>
+      <w:proofErr w:type="spellEnd"/>
+      <w:r>
+        <w:t>“ werden als Bitmap-Datei hochgeladen und zeigen die Bewertung der jeweiligen Position als Helligkeitswerte an.</w:t>
       </w:r>
     </w:p>
     <w:p>
@@ -4281,14 +4582,27 @@
       <w:r>
         <w:t xml:space="preserve">Abbildung </w:t>
       </w:r>
-      <w:fldSimple w:instr=" SEQ Abbildung \* ARABIC ">
-        <w:r>
-          <w:rPr>
-            <w:noProof/>
-          </w:rPr>
-          <w:t>6</w:t>
-        </w:r>
-      </w:fldSimple>
+      <w:r>
+        <w:fldChar w:fldCharType="begin"/>
+      </w:r>
+      <w:r>
+        <w:instrText xml:space="preserve"> SEQ Abbildung \* ARABIC </w:instrText>
+      </w:r>
+      <w:r>
+        <w:fldChar w:fldCharType="separate"/>
+      </w:r>
+      <w:r>
+        <w:rPr>
+          <w:noProof/>
+        </w:rPr>
+        <w:t>6</w:t>
+      </w:r>
+      <w:r>
+        <w:rPr>
+          <w:noProof/>
+        </w:rPr>
+        <w:fldChar w:fldCharType="end"/>
+      </w:r>
       <w:bookmarkEnd w:id="13"/>
       <w:r>
         <w:t>: Lokale Simulation der Optimierung für beide Agenten</w:t>
@@ -4417,7 +4731,15 @@
         </w:numPr>
       </w:pPr>
       <w:r>
-        <w:t>Anzahl der „Layers“ zur Positionsbewertung</w:t>
+        <w:t>Anzahl der „</w:t>
+      </w:r>
+      <w:proofErr w:type="spellStart"/>
+      <w:r>
+        <w:t>Layers</w:t>
+      </w:r>
+      <w:proofErr w:type="spellEnd"/>
+      <w:r>
+        <w:t>“ zur Positionsbewertung</w:t>
       </w:r>
     </w:p>
     <w:p>
@@ -4584,14 +4906,27 @@
       <w:r>
         <w:t xml:space="preserve">Abbildung </w:t>
       </w:r>
-      <w:fldSimple w:instr=" SEQ Abbildung \* ARABIC ">
-        <w:r>
-          <w:rPr>
-            <w:noProof/>
-          </w:rPr>
-          <w:t>7</w:t>
-        </w:r>
-      </w:fldSimple>
+      <w:r>
+        <w:fldChar w:fldCharType="begin"/>
+      </w:r>
+      <w:r>
+        <w:instrText xml:space="preserve"> SEQ Abbildung \* ARABIC </w:instrText>
+      </w:r>
+      <w:r>
+        <w:fldChar w:fldCharType="separate"/>
+      </w:r>
+      <w:r>
+        <w:rPr>
+          <w:noProof/>
+        </w:rPr>
+        <w:t>7</w:t>
+      </w:r>
+      <w:r>
+        <w:rPr>
+          <w:noProof/>
+        </w:rPr>
+        <w:fldChar w:fldCharType="end"/>
+      </w:r>
       <w:bookmarkEnd w:id="17"/>
       <w:r>
         <w:t>: Beispieldatensatz zu einer Testinstanz</w:t>
@@ -4673,9 +5008,6 @@
         </w:tc>
       </w:tr>
       <w:tr>
-        <w:trPr>
-          <w:tblHeader/>
-        </w:trPr>
         <w:tc>
           <w:tcPr>
             <w:tcW w:w="2491" w:type="dxa"/>
@@ -4700,8 +5032,13 @@
             </w:tcBorders>
           </w:tcPr>
           <w:p>
-            <w:r>
-              <w:t xml:space="preserve">local / </w:t>
+            <w:proofErr w:type="spellStart"/>
+            <w:r>
+              <w:t>local</w:t>
+            </w:r>
+            <w:proofErr w:type="spellEnd"/>
+            <w:r>
+              <w:t xml:space="preserve"> / </w:t>
             </w:r>
             <w:r>
               <w:t>remote</w:t>
@@ -4718,7 +5055,15 @@
           </w:tcPr>
           <w:p>
             <w:r>
-              <w:t>Beschreibt, ob TargetValue über eine alleinige, lokale Optimierung oder über die Optimierung mit dem Mediator errechnet wurde</w:t>
+              <w:t xml:space="preserve">Beschreibt, ob </w:t>
+            </w:r>
+            <w:proofErr w:type="spellStart"/>
+            <w:r>
+              <w:t>TargetValue</w:t>
+            </w:r>
+            <w:proofErr w:type="spellEnd"/>
+            <w:r>
+              <w:t xml:space="preserve"> über eine alleinige, lokale Optimierung oder über die Optimierung mit dem Mediator errechnet wurde</w:t>
             </w:r>
           </w:p>
         </w:tc>
@@ -4732,9 +5077,11 @@
             </w:tcBorders>
           </w:tcPr>
           <w:p>
+            <w:proofErr w:type="spellStart"/>
             <w:r>
               <w:t>AgentConfig</w:t>
             </w:r>
+            <w:proofErr w:type="spellEnd"/>
           </w:p>
         </w:tc>
         <w:tc>
@@ -4760,7 +5107,23 @@
           </w:tcPr>
           <w:p>
             <w:r>
-              <w:t>Jede AgentConfig enthält eine eigene eindeutige GUID. Eine AgentConfig enthält alle notwendigen Regeln für die Zielfunktion eines Agenten</w:t>
+              <w:t xml:space="preserve">Jede </w:t>
+            </w:r>
+            <w:proofErr w:type="spellStart"/>
+            <w:r>
+              <w:t>AgentConfig</w:t>
+            </w:r>
+            <w:proofErr w:type="spellEnd"/>
+            <w:r>
+              <w:t xml:space="preserve"> enthält eine eigene eindeutige GUID. Eine </w:t>
+            </w:r>
+            <w:proofErr w:type="spellStart"/>
+            <w:r>
+              <w:t>AgentConfig</w:t>
+            </w:r>
+            <w:proofErr w:type="spellEnd"/>
+            <w:r>
+              <w:t xml:space="preserve"> enthält alle notwendigen Regeln für die Zielfunktion eines Agenten</w:t>
             </w:r>
           </w:p>
         </w:tc>
@@ -4774,9 +5137,11 @@
             </w:tcBorders>
           </w:tcPr>
           <w:p>
+            <w:proofErr w:type="spellStart"/>
             <w:r>
               <w:t>TestInstanzID</w:t>
             </w:r>
+            <w:proofErr w:type="spellEnd"/>
           </w:p>
         </w:tc>
         <w:tc>
@@ -4816,9 +5181,11 @@
             </w:tcBorders>
           </w:tcPr>
           <w:p>
+            <w:proofErr w:type="spellStart"/>
             <w:r>
               <w:t>MaxRounds</w:t>
             </w:r>
+            <w:proofErr w:type="spellEnd"/>
           </w:p>
         </w:tc>
         <w:tc>
@@ -4831,8 +5198,13 @@
           </w:tcPr>
           <w:p>
             <w:r>
-              <w:t>[0-9]+</w:t>
-            </w:r>
+              <w:t>[0-</w:t>
+            </w:r>
+            <w:proofErr w:type="gramStart"/>
+            <w:r>
+              <w:t>9]+</w:t>
+            </w:r>
+            <w:proofErr w:type="gramEnd"/>
           </w:p>
         </w:tc>
         <w:tc>
@@ -4858,9 +5230,11 @@
             </w:tcBorders>
           </w:tcPr>
           <w:p>
+            <w:proofErr w:type="spellStart"/>
             <w:r>
               <w:t>VorschlaegeProRunde</w:t>
             </w:r>
+            <w:proofErr w:type="spellEnd"/>
           </w:p>
         </w:tc>
         <w:tc>
@@ -4873,8 +5247,13 @@
           </w:tcPr>
           <w:p>
             <w:r>
-              <w:t>[0-9]+</w:t>
-            </w:r>
+              <w:t>[0-</w:t>
+            </w:r>
+            <w:proofErr w:type="gramStart"/>
+            <w:r>
+              <w:t>9]+</w:t>
+            </w:r>
+            <w:proofErr w:type="gramEnd"/>
           </w:p>
         </w:tc>
         <w:tc>
@@ -4903,10 +5282,12 @@
             </w:tcBorders>
           </w:tcPr>
           <w:p>
+            <w:proofErr w:type="spellStart"/>
             <w:r>
               <w:lastRenderedPageBreak/>
               <w:t>ErzwungeneAkzeptanz</w:t>
             </w:r>
+            <w:proofErr w:type="spellEnd"/>
           </w:p>
         </w:tc>
         <w:tc>
@@ -4919,8 +5300,13 @@
           </w:tcPr>
           <w:p>
             <w:r>
-              <w:t>[0-9]+</w:t>
-            </w:r>
+              <w:t>[0-</w:t>
+            </w:r>
+            <w:proofErr w:type="gramStart"/>
+            <w:r>
+              <w:t>9]+</w:t>
+            </w:r>
+            <w:proofErr w:type="gramEnd"/>
           </w:p>
         </w:tc>
         <w:tc>
@@ -4946,9 +5332,11 @@
             </w:tcBorders>
           </w:tcPr>
           <w:p>
+            <w:proofErr w:type="spellStart"/>
             <w:r>
               <w:t>AnzahlPlanningObjects</w:t>
             </w:r>
+            <w:proofErr w:type="spellEnd"/>
           </w:p>
         </w:tc>
         <w:tc>
@@ -4961,8 +5349,13 @@
           </w:tcPr>
           <w:p>
             <w:r>
-              <w:t>[0-9]+</w:t>
-            </w:r>
+              <w:t>[0-</w:t>
+            </w:r>
+            <w:proofErr w:type="gramStart"/>
+            <w:r>
+              <w:t>9]+</w:t>
+            </w:r>
+            <w:proofErr w:type="gramEnd"/>
           </w:p>
         </w:tc>
         <w:tc>
@@ -4974,10 +5367,26 @@
           </w:tcPr>
           <w:p>
             <w:r>
-              <w:t xml:space="preserve">Beschreibt die Anzahl der auf der Testinstanz (TestInstanzID) befindlichen </w:t>
-            </w:r>
-            <w:r>
-              <w:t>Sendemasten (Planning Objects)</w:t>
+              <w:t>Beschreibt die Anzahl der auf der Testinstanz (</w:t>
+            </w:r>
+            <w:proofErr w:type="spellStart"/>
+            <w:r>
+              <w:t>TestInstanzID</w:t>
+            </w:r>
+            <w:proofErr w:type="spellEnd"/>
+            <w:r>
+              <w:t xml:space="preserve">) befindlichen </w:t>
+            </w:r>
+            <w:r>
+              <w:t>Sendemasten (</w:t>
+            </w:r>
+            <w:proofErr w:type="spellStart"/>
+            <w:r>
+              <w:t>Planning</w:t>
+            </w:r>
+            <w:proofErr w:type="spellEnd"/>
+            <w:r>
+              <w:t xml:space="preserve"> Objects)</w:t>
             </w:r>
           </w:p>
         </w:tc>
@@ -4991,9 +5400,11 @@
             </w:tcBorders>
           </w:tcPr>
           <w:p>
+            <w:proofErr w:type="spellStart"/>
             <w:r>
               <w:t>ClientID</w:t>
             </w:r>
+            <w:proofErr w:type="spellEnd"/>
           </w:p>
         </w:tc>
         <w:tc>
@@ -5019,7 +5430,15 @@
           </w:tcPr>
           <w:p>
             <w:r>
-              <w:t>Beschreibt die temporäre ClientID einer Session. Ist nach jedem Programmstart anders. (Für Debugging hilfreich)</w:t>
+              <w:t xml:space="preserve">Beschreibt die temporäre </w:t>
+            </w:r>
+            <w:proofErr w:type="spellStart"/>
+            <w:r>
+              <w:t>ClientID</w:t>
+            </w:r>
+            <w:proofErr w:type="spellEnd"/>
+            <w:r>
+              <w:t xml:space="preserve"> einer Session. Ist nach jedem Programmstart anders. (Für Debugging hilfreich)</w:t>
             </w:r>
           </w:p>
         </w:tc>
@@ -5033,9 +5452,11 @@
             </w:tcBorders>
           </w:tcPr>
           <w:p>
+            <w:proofErr w:type="spellStart"/>
             <w:r>
               <w:t>TargetValue</w:t>
             </w:r>
+            <w:proofErr w:type="spellEnd"/>
           </w:p>
         </w:tc>
         <w:tc>
@@ -5048,7 +5469,15 @@
           </w:tcPr>
           <w:p>
             <w:r>
-              <w:t xml:space="preserve">[0-9]+ </w:t>
+              <w:t>[0-</w:t>
+            </w:r>
+            <w:proofErr w:type="gramStart"/>
+            <w:r>
+              <w:t>9]+</w:t>
+            </w:r>
+            <w:proofErr w:type="gramEnd"/>
+            <w:r>
+              <w:t xml:space="preserve"> </w:t>
             </w:r>
             <w:r>
               <w:rPr>
@@ -5057,8 +5486,13 @@
               <w:t>‘.‘</w:t>
             </w:r>
             <w:r>
-              <w:t xml:space="preserve"> [0-9]+</w:t>
-            </w:r>
+              <w:t xml:space="preserve"> [0-</w:t>
+            </w:r>
+            <w:proofErr w:type="gramStart"/>
+            <w:r>
+              <w:t>9]+</w:t>
+            </w:r>
+            <w:proofErr w:type="gramEnd"/>
           </w:p>
         </w:tc>
         <w:tc>
@@ -5070,8 +5504,13 @@
           </w:tcPr>
           <w:p>
             <w:r>
-              <w:t>Beschreibt den Wert der Ergebnisfunktion, bedingt durch die aktuelle AgentConfig</w:t>
-            </w:r>
+              <w:t xml:space="preserve">Beschreibt den Wert der Ergebnisfunktion, bedingt durch die aktuelle </w:t>
+            </w:r>
+            <w:proofErr w:type="spellStart"/>
+            <w:r>
+              <w:t>AgentConfig</w:t>
+            </w:r>
+            <w:proofErr w:type="spellEnd"/>
           </w:p>
         </w:tc>
       </w:tr>
@@ -5094,7 +5533,12 @@
         <w:t>der Wert der Zielfunktion bei einer lokalen Optimierung für beide Agenten ermittelt.</w:t>
       </w:r>
       <w:r>
-        <w:t xml:space="preserve"> Diese Werte wurden anschließend mit den Ergebnissen der tatsächlichen Verhandlung verglichen. </w:t>
+        <w:t xml:space="preserve"> Diese Werte wurden anschließend mit den Ergebnissen der </w:t>
+      </w:r>
+      <w:bookmarkStart w:id="18" w:name="_GoBack"/>
+      <w:bookmarkEnd w:id="18"/>
+      <w:r>
+        <w:t xml:space="preserve">tatsächlichen Verhandlung verglichen. </w:t>
       </w:r>
       <w:r>
         <w:t>Analy</w:t>
@@ -5121,32 +5565,34 @@
       <w:pPr>
         <w:pStyle w:val="berschrift2"/>
       </w:pPr>
-      <w:bookmarkStart w:id="18" w:name="_Toc478685023"/>
+      <w:bookmarkStart w:id="19" w:name="_Toc478685023"/>
       <w:r>
         <w:t>Ergebnisse der Tests</w:t>
       </w:r>
-      <w:bookmarkEnd w:id="18"/>
+      <w:bookmarkEnd w:id="19"/>
     </w:p>
     <w:p>
       <w:r>
         <w:t>Der Übersicht halber wird nun e</w:t>
       </w:r>
       <w:r>
-        <w:t>xemplarisch auf zwei Beispiele eingegangen.</w:t>
-      </w:r>
-      <w:r>
-        <w:t xml:space="preserve"> Die kompletten</w:t>
-      </w:r>
-      <w:r>
-        <w:t xml:space="preserve"> Ergebnisse können im GitHub-Projektverzeichnis eingesehen werden.</w:t>
-      </w:r>
-    </w:p>
-    <w:p>
-      <w:r>
-        <w:t>Um die Fairness der Optimierung für beide Agenten vergleichen zu können, werden im Folgenden die Abweichungen für beide Parteien gegenübergestel</w:t>
-      </w:r>
-      <w:r>
-        <w:t xml:space="preserve">lt. </w:t>
+        <w:t>xemplarisch auf zwei Beispiele eingegangen. Die kompletten</w:t>
+      </w:r>
+      <w:r>
+        <w:t xml:space="preserve"> Ergebnisse können im </w:t>
+      </w:r>
+      <w:proofErr w:type="spellStart"/>
+      <w:r>
+        <w:t>GitHub</w:t>
+      </w:r>
+      <w:proofErr w:type="spellEnd"/>
+      <w:r>
+        <w:t>-Projektverzeichnis eingesehen werden.</w:t>
+      </w:r>
+    </w:p>
+    <w:p>
+      <w:r>
+        <w:t xml:space="preserve">Um die Fairness der Optimierung für beide Agenten vergleichen zu können, werden im Folgenden die Abweichungen für beide Parteien gegenübergestellt. </w:t>
       </w:r>
     </w:p>
     <w:p>
@@ -5154,7 +5600,6 @@
         <w:keepLines/>
       </w:pPr>
       <w:r>
-        <w:lastRenderedPageBreak/>
         <w:t xml:space="preserve">Für die erste hier gezeigte Testinstanz wurde die Optimierung sowohl mit zehn, 100, sowie 1000 </w:t>
       </w:r>
       <w:r>
@@ -5203,6 +5648,7 @@
           <w:noProof/>
           <w:lang w:eastAsia="de-DE"/>
         </w:rPr>
+        <w:lastRenderedPageBreak/>
         <w:drawing>
           <wp:inline distT="0" distB="0" distL="0" distR="0" wp14:anchorId="6C966F7A" wp14:editId="22861AD0">
             <wp:extent cx="5760720" cy="4430395"/>
@@ -5228,24 +5674,37 @@
       <w:pPr>
         <w:pStyle w:val="Beschriftung"/>
       </w:pPr>
-      <w:bookmarkStart w:id="19" w:name="_Ref478682871"/>
       <w:bookmarkStart w:id="20" w:name="_Ref478682877"/>
+      <w:bookmarkStart w:id="21" w:name="_Ref478682871"/>
       <w:r>
         <w:t xml:space="preserve">Diagramm </w:t>
       </w:r>
-      <w:fldSimple w:instr=" SEQ Diagramm \* ARABIC ">
-        <w:r>
-          <w:rPr>
-            <w:noProof/>
-          </w:rPr>
-          <w:t>1</w:t>
-        </w:r>
-      </w:fldSimple>
+      <w:r>
+        <w:fldChar w:fldCharType="begin"/>
+      </w:r>
+      <w:r>
+        <w:instrText xml:space="preserve"> SEQ Diagramm \* ARABIC </w:instrText>
+      </w:r>
+      <w:r>
+        <w:fldChar w:fldCharType="separate"/>
+      </w:r>
+      <w:r>
+        <w:rPr>
+          <w:noProof/>
+        </w:rPr>
+        <w:t>1</w:t>
+      </w:r>
+      <w:r>
+        <w:rPr>
+          <w:noProof/>
+        </w:rPr>
+        <w:fldChar w:fldCharType="end"/>
+      </w:r>
       <w:bookmarkEnd w:id="20"/>
       <w:r>
         <w:t>: Vergleich der Agenten für eine Testinstanz bei variablen Verhandlungsrunden</w:t>
       </w:r>
-      <w:bookmarkEnd w:id="19"/>
+      <w:bookmarkEnd w:id="21"/>
     </w:p>
     <w:p>
       <w:r>
@@ -5287,44 +5746,18 @@
       <w:pPr>
         <w:pStyle w:val="Beschriftung"/>
       </w:pPr>
-      <w:bookmarkStart w:id="21" w:name="_Ref478683163"/>
+      <w:bookmarkStart w:id="22" w:name="_Ref478683163"/>
       <w:r>
         <w:t xml:space="preserve">Diagramm </w:t>
       </w:r>
-      <w:fldSimple w:instr=" SEQ Diagramm \* ARABIC ">
-        <w:r>
-          <w:rPr>
-            <w:noProof/>
-          </w:rPr>
-          <w:t>2</w:t>
-        </w:r>
-      </w:fldSimple>
-      <w:bookmarkEnd w:id="21"/>
-      <w:r>
-        <w:t>:</w:t>
-      </w:r>
-      <w:r>
-        <w:t xml:space="preserve"> </w:t>
-      </w:r>
-      <w:r>
-        <w:t>Vergleich der Agenten für eine Testinstanz bei variablen Verhandlungsrunden</w:t>
-      </w:r>
-    </w:p>
-    <w:p>
-      <w:r>
-        <w:t xml:space="preserve">Dasselbe Bild zeigt sich auch bei der zweiten betrachteten Testinstanz. Hier wurden nur zehn und 100 Verhandlungsrunden durchgeführt (vgl. </w:t>
-      </w:r>
       <w:r>
         <w:fldChar w:fldCharType="begin"/>
       </w:r>
       <w:r>
-        <w:instrText xml:space="preserve"> REF _Ref478683163 \h </w:instrText>
+        <w:instrText xml:space="preserve"> SEQ Diagramm \* ARABIC </w:instrText>
       </w:r>
       <w:r>
         <w:fldChar w:fldCharType="separate"/>
-      </w:r>
-      <w:r>
-        <w:t xml:space="preserve">Diagramm </w:t>
       </w:r>
       <w:r>
         <w:rPr>
@@ -5333,8 +5766,47 @@
         <w:t>2</w:t>
       </w:r>
       <w:r>
+        <w:rPr>
+          <w:noProof/>
+        </w:rPr>
         <w:fldChar w:fldCharType="end"/>
       </w:r>
+      <w:bookmarkEnd w:id="22"/>
+      <w:r>
+        <w:t>:</w:t>
+      </w:r>
+      <w:r>
+        <w:t xml:space="preserve"> </w:t>
+      </w:r>
+      <w:r>
+        <w:t>Vergleich der Agenten für eine Testinstanz bei variablen Verhandlungsrunden</w:t>
+      </w:r>
+    </w:p>
+    <w:p>
+      <w:r>
+        <w:t xml:space="preserve">Dasselbe Bild zeigt sich auch bei der zweiten betrachteten Testinstanz. Hier wurden nur zehn und 100 Verhandlungsrunden durchgeführt (vgl. </w:t>
+      </w:r>
+      <w:r>
+        <w:fldChar w:fldCharType="begin"/>
+      </w:r>
+      <w:r>
+        <w:instrText xml:space="preserve"> REF _Ref478683163 \h </w:instrText>
+      </w:r>
+      <w:r>
+        <w:fldChar w:fldCharType="separate"/>
+      </w:r>
+      <w:r>
+        <w:t xml:space="preserve">Diagramm </w:t>
+      </w:r>
+      <w:r>
+        <w:rPr>
+          <w:noProof/>
+        </w:rPr>
+        <w:t>2</w:t>
+      </w:r>
+      <w:r>
+        <w:fldChar w:fldCharType="end"/>
+      </w:r>
       <w:r>
         <w:t>). Auch hier kann sich ein Agent bei der längeren Verhandlung durchsetzen und erzielt beinahe sein lokales Optimum</w:t>
       </w:r>
@@ -5349,18 +5821,26 @@
       <w:pPr>
         <w:pStyle w:val="berschrift2"/>
       </w:pPr>
-      <w:bookmarkStart w:id="22" w:name="_Toc478685024"/>
+      <w:bookmarkStart w:id="23" w:name="_Toc478685024"/>
       <w:r>
         <w:t>Bewertung der Ergebnisse</w:t>
       </w:r>
-      <w:bookmarkEnd w:id="22"/>
+      <w:bookmarkEnd w:id="23"/>
     </w:p>
     <w:p>
       <w:r>
         <w:t>Es zeigt sich, dass bei längeren Verhandlungen ein Agent favorisiert wird und der Mediator sich mehr und mehr dessen lokalen Optimum annähert. Dies lässt sich eventuell damit erklären, dass</w:t>
       </w:r>
       <w:r>
-        <w:t xml:space="preserve"> der schlechtergestellte Agent viele kleine Verschlechterungen in Kau</w:t>
+        <w:t xml:space="preserve"> der </w:t>
+      </w:r>
+      <w:proofErr w:type="spellStart"/>
+      <w:r>
+        <w:t>schlechtergestellte</w:t>
+      </w:r>
+      <w:proofErr w:type="spellEnd"/>
+      <w:r>
+        <w:t xml:space="preserve"> Agent viele kleine Verschlechterungen in Kau</w:t>
       </w:r>
       <w:r>
         <w:t>f nehmen muss. Die Abweichung ist mit -3,2% sowie -5,7% doch deutlich höher als bei der Opposition.</w:t>
@@ -5406,7 +5886,15 @@
         <w:t>ein Multiagentensystem zu Rate gezogen werden wird.</w:t>
       </w:r>
       <w:r>
-        <w:t xml:space="preserve"> Da NEPO als ein Open Source-Projekt auf GitHub zur Verfügung steht, könnte in diesem Fall auf den Code und die ersten Erkenntnisse dieses Prototyps zurückgegriffen werden.</w:t>
+        <w:t xml:space="preserve"> Da NEPO als ein Open Source-Projekt auf </w:t>
+      </w:r>
+      <w:proofErr w:type="spellStart"/>
+      <w:r>
+        <w:t>GitHub</w:t>
+      </w:r>
+      <w:proofErr w:type="spellEnd"/>
+      <w:r>
+        <w:t xml:space="preserve"> zur Verfügung steht, könnte in diesem Fall auf den Code und die ersten Erkenntnisse dieses Prototyps zurückgegriffen werden.</w:t>
       </w:r>
     </w:p>
     <w:p/>
@@ -5414,7 +5902,7 @@
       <w:pPr>
         <w:pStyle w:val="berschrift1"/>
       </w:pPr>
-      <w:bookmarkStart w:id="23" w:name="_Toc478685025"/>
+      <w:bookmarkStart w:id="24" w:name="_Toc478685025"/>
       <w:r>
         <w:lastRenderedPageBreak/>
         <w:t>Projekt</w:t>
@@ -5422,27 +5910,38 @@
       <w:r>
         <w:t>verzeichnis und Aufgabenverteilung</w:t>
       </w:r>
-      <w:bookmarkEnd w:id="23"/>
+      <w:bookmarkEnd w:id="24"/>
     </w:p>
     <w:p>
       <w:pPr>
         <w:pStyle w:val="berschrift2"/>
       </w:pPr>
-      <w:bookmarkStart w:id="24" w:name="_Toc478685026"/>
-      <w:r>
-        <w:t>Projektverzeichnis auf GitHub</w:t>
-      </w:r>
-      <w:bookmarkEnd w:id="24"/>
-    </w:p>
-    <w:p>
-      <w:r>
-        <w:t xml:space="preserve">Das Projekt NEPO steht also Open Source-Projekt auf GitHub allen interessierten Personen zur Verfügung. </w:t>
+      <w:bookmarkStart w:id="25" w:name="_Toc478685026"/>
+      <w:r>
+        <w:t xml:space="preserve">Projektverzeichnis auf </w:t>
+      </w:r>
+      <w:proofErr w:type="spellStart"/>
+      <w:r>
+        <w:t>GitHub</w:t>
+      </w:r>
+      <w:bookmarkEnd w:id="25"/>
+      <w:proofErr w:type="spellEnd"/>
+    </w:p>
+    <w:p>
+      <w:r>
+        <w:t xml:space="preserve">Das Projekt NEPO steht also Open Source-Projekt auf </w:t>
+      </w:r>
+      <w:proofErr w:type="spellStart"/>
+      <w:r>
+        <w:t>GitHub</w:t>
+      </w:r>
+      <w:proofErr w:type="spellEnd"/>
+      <w:r>
+        <w:t xml:space="preserve"> allen interessierten Personen zur Verfügung. </w:t>
       </w:r>
       <w:r>
         <w:t>Neben dem Quellcode findet sich hier auch die komplette Dokumentation sowie die Konzeptions- und Testdokumente.</w:t>
       </w:r>
-      <w:bookmarkStart w:id="25" w:name="_GoBack"/>
-      <w:bookmarkEnd w:id="25"/>
     </w:p>
     <w:p>
       <w:r>
@@ -5541,8 +6040,16 @@
               <w:rPr>
                 <w:rFonts w:cs="Arial"/>
               </w:rPr>
-              <w:t>S. Ghizelea</w:t>
-            </w:r>
+              <w:t xml:space="preserve">S. </w:t>
+            </w:r>
+            <w:proofErr w:type="spellStart"/>
+            <w:r>
+              <w:rPr>
+                <w:rFonts w:cs="Arial"/>
+              </w:rPr>
+              <w:t>Ghizelea</w:t>
+            </w:r>
+            <w:proofErr w:type="spellEnd"/>
           </w:p>
         </w:tc>
         <w:tc>
@@ -5560,12 +6067,14 @@
                 <w:rFonts w:cs="Arial"/>
               </w:rPr>
             </w:pPr>
+            <w:proofErr w:type="spellStart"/>
             <w:r>
               <w:rPr>
                 <w:rFonts w:cs="Arial"/>
               </w:rPr>
               <w:t>S.Weisenberger</w:t>
             </w:r>
+            <w:proofErr w:type="spellEnd"/>
           </w:p>
         </w:tc>
         <w:tc>
@@ -6284,6 +6793,7 @@
         <w:docPartUnique/>
       </w:docPartObj>
     </w:sdtPr>
+    <w:sdtEndPr/>
     <w:sdtContent>
       <w:p>
         <w:pPr>
@@ -6303,7 +6813,7 @@
           <w:rPr>
             <w:noProof/>
           </w:rPr>
-          <w:t>20</w:t>
+          <w:t>21</w:t>
         </w:r>
         <w:r>
           <w:fldChar w:fldCharType="end"/>
@@ -10167,7 +10677,7 @@
           </c:tx>
           <c:overlay val="0"/>
         </c:title>
-        <c:numFmt formatCode="0.00%" sourceLinked="1"/>
+        <c:numFmt formatCode="General" sourceLinked="1"/>
         <c:majorTickMark val="none"/>
         <c:minorTickMark val="none"/>
         <c:tickLblPos val="nextTo"/>
@@ -10524,7 +11034,7 @@
           </c:tx>
           <c:overlay val="0"/>
         </c:title>
-        <c:numFmt formatCode="0.00%" sourceLinked="1"/>
+        <c:numFmt formatCode="General" sourceLinked="1"/>
         <c:majorTickMark val="none"/>
         <c:minorTickMark val="none"/>
         <c:tickLblPos val="nextTo"/>
@@ -10825,7 +11335,7 @@
 </file>
 
 <file path=customXml/itemProps1.xml><?xml version="1.0" encoding="utf-8"?>
-<ds:datastoreItem xmlns:ds="http://schemas.openxmlformats.org/officeDocument/2006/customXml" ds:itemID="{37349D97-AEE9-4E97-9AF5-4BF6A8D74EDF}">
+<ds:datastoreItem xmlns:ds="http://schemas.openxmlformats.org/officeDocument/2006/customXml" ds:itemID="{25AD6C52-88B3-4E95-89FB-CD8B6EDD7961}">
   <ds:schemaRefs>
     <ds:schemaRef ds:uri="http://schemas.openxmlformats.org/officeDocument/2006/bibliography"/>
   </ds:schemaRefs>

</xml_diff>